<commit_message>
More functional reqs, modified GUI
</commit_message>
<xml_diff>
--- a/Requirements Specifications Report.docx
+++ b/Requirements Specifications Report.docx
@@ -10,6 +10,7 @@
           <w:docPartUnique/>
         </w:docPartObj>
       </w:sdtPr>
+      <w:sdtEndPr/>
       <w:sdtContent>
         <w:p>
           <w:r>
@@ -19,7 +20,7 @@
             <mc:AlternateContent>
               <mc:Choice Requires="wpg">
                 <w:drawing>
-                  <wp:anchor distT="0" distB="0" distL="114300" distR="114300" simplePos="0" relativeHeight="251659264" behindDoc="1" locked="0" layoutInCell="1" allowOverlap="1">
+                  <wp:anchor distT="0" distB="0" distL="114300" distR="114300" simplePos="0" relativeHeight="251659264" behindDoc="1" locked="0" layoutInCell="1" allowOverlap="1" wp14:anchorId="2431E724" wp14:editId="297D06DA">
                     <wp:simplePos x="0" y="0"/>
                     <wp:positionH relativeFrom="page">
                       <wp:align>center</wp:align>
@@ -132,6 +133,7 @@
                                     <w:dataBinding w:prefixMappings="xmlns:ns0='http://purl.org/dc/elements/1.1/' xmlns:ns1='http://schemas.openxmlformats.org/package/2006/metadata/core-properties' " w:xpath="/ns1:coreProperties[1]/ns0:creator[1]" w:storeItemID="{6C3C8BC8-F283-45AE-878A-BAB7291924A1}"/>
                                     <w:text/>
                                   </w:sdtPr>
+                                  <w:sdtEndPr/>
                                   <w:sdtContent>
                                     <w:p>
                                       <w:pPr>
@@ -577,35 +579,7 @@
         <w:rPr>
           <w:highlight w:val="cyan"/>
         </w:rPr>
-        <w:t xml:space="preserve">This calculator will have a functionality for that as well. It lets them enter the classes they have taken and the final grade in each class (A, B, etc.). The GPA calculator then lets students perform “what-if” scenarios on future classes, </w:t>
-      </w:r>
-      <w:proofErr w:type="gramStart"/>
-      <w:r>
-        <w:rPr>
-          <w:highlight w:val="cyan"/>
-        </w:rPr>
-        <w:t>similar to</w:t>
-      </w:r>
-      <w:proofErr w:type="gramEnd"/>
-      <w:r>
-        <w:rPr>
-          <w:highlight w:val="cyan"/>
-        </w:rPr>
-        <w:t xml:space="preserve"> the grade calculator portion of this project. They can ask the calculator what GPA they will have overall if they make a C on one class, a B in another, and two </w:t>
-      </w:r>
-      <w:proofErr w:type="gramStart"/>
-      <w:r>
-        <w:rPr>
-          <w:highlight w:val="cyan"/>
-        </w:rPr>
-        <w:t>A’s  in</w:t>
-      </w:r>
-      <w:proofErr w:type="gramEnd"/>
-      <w:r>
-        <w:rPr>
-          <w:highlight w:val="cyan"/>
-        </w:rPr>
-        <w:t xml:space="preserve"> the other classes</w:t>
+        <w:t>This calculator will have a functionality for that as well. It lets them enter the classes they have taken and the final grade in each class (A, B, etc.). The GPA calculator then lets students perform “what-if” scenarios on future classes, similar to the grade calculator portion of this project. They can ask the calculator what GPA they will have overall if they make a C on one class, a B in another, and two A’s  in the other classes</w:t>
       </w:r>
       <w:r>
         <w:t xml:space="preserve">. </w:t>
@@ -771,7 +745,7 @@
           <w:noProof/>
         </w:rPr>
         <w:drawing>
-          <wp:inline distT="0" distB="0" distL="0" distR="0" wp14:anchorId="4B5266EC" wp14:editId="5C066648">
+          <wp:inline distT="0" distB="0" distL="0" distR="0" wp14:anchorId="3C7CAA91" wp14:editId="15A8608F">
             <wp:extent cx="3848100" cy="893368"/>
             <wp:effectExtent l="0" t="0" r="0" b="2540"/>
             <wp:docPr id="1" name="Picture 1"/>
@@ -843,7 +817,7 @@
           <w:noProof/>
         </w:rPr>
         <w:drawing>
-          <wp:inline distT="0" distB="0" distL="0" distR="0" wp14:anchorId="78C9E2E8" wp14:editId="3260F5C1">
+          <wp:inline distT="0" distB="0" distL="0" distR="0" wp14:anchorId="778D064B" wp14:editId="78375BDC">
             <wp:extent cx="3092450" cy="630140"/>
             <wp:effectExtent l="0" t="0" r="0" b="0"/>
             <wp:docPr id="2" name="Picture 2"/>
@@ -915,7 +889,7 @@
           <w:noProof/>
         </w:rPr>
         <w:drawing>
-          <wp:inline distT="0" distB="0" distL="0" distR="0" wp14:anchorId="4332BE7E" wp14:editId="28D4DB54">
+          <wp:inline distT="0" distB="0" distL="0" distR="0" wp14:anchorId="7ECC076C" wp14:editId="7445A7DA">
             <wp:extent cx="2057400" cy="1272718"/>
             <wp:effectExtent l="0" t="0" r="0" b="3810"/>
             <wp:docPr id="3" name="Picture 3"/>
@@ -1034,7 +1008,7 @@
           <w:noProof/>
         </w:rPr>
         <w:drawing>
-          <wp:inline distT="0" distB="0" distL="0" distR="0" wp14:anchorId="55A5780F" wp14:editId="47FBA90C">
+          <wp:inline distT="0" distB="0" distL="0" distR="0" wp14:anchorId="2F454C82" wp14:editId="1094E9E0">
             <wp:extent cx="3352800" cy="1518366"/>
             <wp:effectExtent l="0" t="0" r="0" b="5715"/>
             <wp:docPr id="4" name="Picture 4"/>
@@ -1111,7 +1085,7 @@
           <w:noProof/>
         </w:rPr>
         <w:drawing>
-          <wp:inline distT="0" distB="0" distL="0" distR="0" wp14:anchorId="5BE51875" wp14:editId="7D12EF22">
+          <wp:inline distT="0" distB="0" distL="0" distR="0" wp14:anchorId="3BDCF743" wp14:editId="2706AAB8">
             <wp:extent cx="3702050" cy="956363"/>
             <wp:effectExtent l="0" t="0" r="0" b="0"/>
             <wp:docPr id="5" name="Picture 5"/>
@@ -1189,7 +1163,7 @@
         </w:rPr>
         <w:lastRenderedPageBreak/>
         <w:drawing>
-          <wp:inline distT="0" distB="0" distL="0" distR="0" wp14:anchorId="3F5F393F" wp14:editId="4DF57018">
+          <wp:inline distT="0" distB="0" distL="0" distR="0" wp14:anchorId="45D02577" wp14:editId="5D3A3127">
             <wp:extent cx="1111250" cy="621819"/>
             <wp:effectExtent l="0" t="0" r="0" b="6985"/>
             <wp:docPr id="6" name="Picture 6"/>
@@ -1253,7 +1227,7 @@
           <w:noProof/>
         </w:rPr>
         <w:drawing>
-          <wp:inline distT="0" distB="0" distL="0" distR="0" wp14:anchorId="65C10A8C" wp14:editId="4DF46C23">
+          <wp:inline distT="0" distB="0" distL="0" distR="0" wp14:anchorId="1C7C86BA" wp14:editId="70495413">
             <wp:extent cx="1390650" cy="947738"/>
             <wp:effectExtent l="0" t="0" r="0" b="5080"/>
             <wp:docPr id="7" name="Picture 7"/>
@@ -1325,8 +1299,582 @@
       <w:r>
         <w:t xml:space="preserve">R4. </w:t>
       </w:r>
+      <w:r>
+        <w:t>The system shall allow a user to add a final grade for a completed class.</w:t>
+      </w:r>
+    </w:p>
+    <w:p>
+      <w:pPr>
+        <w:ind w:left="720"/>
+      </w:pPr>
+      <w:r>
+        <w:t>4.1. The user shall click on the “GPA Calculator” button from the start screen.</w:t>
+      </w:r>
+    </w:p>
+    <w:p>
+      <w:pPr>
+        <w:ind w:left="720"/>
+      </w:pPr>
+      <w:r>
+        <w:rPr>
+          <w:noProof/>
+        </w:rPr>
+        <w:drawing>
+          <wp:inline distT="0" distB="0" distL="0" distR="0" wp14:anchorId="287E043B" wp14:editId="588CABFC">
+            <wp:extent cx="2438400" cy="1062893"/>
+            <wp:effectExtent l="0" t="0" r="0" b="4445"/>
+            <wp:docPr id="8" name="Picture 8"/>
+            <wp:cNvGraphicFramePr>
+              <a:graphicFrameLocks xmlns:a="http://schemas.openxmlformats.org/drawingml/2006/main" noChangeAspect="1"/>
+            </wp:cNvGraphicFramePr>
+            <a:graphic xmlns:a="http://schemas.openxmlformats.org/drawingml/2006/main">
+              <a:graphicData uri="http://schemas.openxmlformats.org/drawingml/2006/picture">
+                <pic:pic xmlns:pic="http://schemas.openxmlformats.org/drawingml/2006/picture">
+                  <pic:nvPicPr>
+                    <pic:cNvPr id="1" name=""/>
+                    <pic:cNvPicPr/>
+                  </pic:nvPicPr>
+                  <pic:blipFill>
+                    <a:blip r:embed="rId13"/>
+                    <a:stretch>
+                      <a:fillRect/>
+                    </a:stretch>
+                  </pic:blipFill>
+                  <pic:spPr>
+                    <a:xfrm>
+                      <a:off x="0" y="0"/>
+                      <a:ext cx="2446195" cy="1066291"/>
+                    </a:xfrm>
+                    <a:prstGeom prst="rect">
+                      <a:avLst/>
+                    </a:prstGeom>
+                  </pic:spPr>
+                </pic:pic>
+              </a:graphicData>
+            </a:graphic>
+          </wp:inline>
+        </w:drawing>
+      </w:r>
+    </w:p>
+    <w:p>
+      <w:pPr>
+        <w:ind w:left="720"/>
+      </w:pPr>
+      <w:r>
+        <w:t>4.2. The system shall calculate the user’s GPA by fetching the user’s final grades.</w:t>
+      </w:r>
+    </w:p>
+    <w:p>
+      <w:pPr>
+        <w:ind w:left="720"/>
+      </w:pPr>
+      <w:r>
+        <w:t>4.3. The user shall click on the “Add/View Classes” button.</w:t>
+      </w:r>
+    </w:p>
+    <w:p>
+      <w:pPr>
+        <w:ind w:left="720"/>
+      </w:pPr>
+    </w:p>
+    <w:p>
+      <w:pPr>
+        <w:ind w:left="720"/>
+      </w:pPr>
+      <w:r>
+        <w:rPr>
+          <w:noProof/>
+        </w:rPr>
+        <w:lastRenderedPageBreak/>
+        <w:drawing>
+          <wp:inline distT="0" distB="0" distL="0" distR="0" wp14:anchorId="2C5F6153" wp14:editId="6B19A5BE">
+            <wp:extent cx="2209800" cy="2445180"/>
+            <wp:effectExtent l="0" t="0" r="0" b="0"/>
+            <wp:docPr id="9" name="Picture 9"/>
+            <wp:cNvGraphicFramePr>
+              <a:graphicFrameLocks xmlns:a="http://schemas.openxmlformats.org/drawingml/2006/main" noChangeAspect="1"/>
+            </wp:cNvGraphicFramePr>
+            <a:graphic xmlns:a="http://schemas.openxmlformats.org/drawingml/2006/main">
+              <a:graphicData uri="http://schemas.openxmlformats.org/drawingml/2006/picture">
+                <pic:pic xmlns:pic="http://schemas.openxmlformats.org/drawingml/2006/picture">
+                  <pic:nvPicPr>
+                    <pic:cNvPr id="1" name=""/>
+                    <pic:cNvPicPr/>
+                  </pic:nvPicPr>
+                  <pic:blipFill>
+                    <a:blip r:embed="rId14"/>
+                    <a:stretch>
+                      <a:fillRect/>
+                    </a:stretch>
+                  </pic:blipFill>
+                  <pic:spPr>
+                    <a:xfrm>
+                      <a:off x="0" y="0"/>
+                      <a:ext cx="2214777" cy="2450687"/>
+                    </a:xfrm>
+                    <a:prstGeom prst="rect">
+                      <a:avLst/>
+                    </a:prstGeom>
+                  </pic:spPr>
+                </pic:pic>
+              </a:graphicData>
+            </a:graphic>
+          </wp:inline>
+        </w:drawing>
+      </w:r>
+    </w:p>
+    <w:p>
+      <w:pPr>
+        <w:ind w:left="720"/>
+      </w:pPr>
+      <w:r>
+        <w:t xml:space="preserve">4.4. The system shall display a combo box with the user’s completed classes. </w:t>
+      </w:r>
+    </w:p>
+    <w:p>
+      <w:pPr>
+        <w:ind w:left="720"/>
+      </w:pPr>
+      <w:r>
+        <w:t>4.4.1. When the user selects a new class from the combo box, that class’s credits, the user’s final grade, and the semester taken shall be displayed.</w:t>
+      </w:r>
+    </w:p>
+    <w:p>
+      <w:pPr>
+        <w:ind w:left="720"/>
+      </w:pPr>
+      <w:r>
+        <w:rPr>
+          <w:noProof/>
+        </w:rPr>
+        <w:drawing>
+          <wp:inline distT="0" distB="0" distL="0" distR="0" wp14:anchorId="00671C72" wp14:editId="6E73AB83">
+            <wp:extent cx="2012950" cy="1790395"/>
+            <wp:effectExtent l="0" t="0" r="6350" b="635"/>
+            <wp:docPr id="10" name="Picture 10"/>
+            <wp:cNvGraphicFramePr>
+              <a:graphicFrameLocks xmlns:a="http://schemas.openxmlformats.org/drawingml/2006/main" noChangeAspect="1"/>
+            </wp:cNvGraphicFramePr>
+            <a:graphic xmlns:a="http://schemas.openxmlformats.org/drawingml/2006/main">
+              <a:graphicData uri="http://schemas.openxmlformats.org/drawingml/2006/picture">
+                <pic:pic xmlns:pic="http://schemas.openxmlformats.org/drawingml/2006/picture">
+                  <pic:nvPicPr>
+                    <pic:cNvPr id="1" name=""/>
+                    <pic:cNvPicPr/>
+                  </pic:nvPicPr>
+                  <pic:blipFill>
+                    <a:blip r:embed="rId15"/>
+                    <a:stretch>
+                      <a:fillRect/>
+                    </a:stretch>
+                  </pic:blipFill>
+                  <pic:spPr>
+                    <a:xfrm>
+                      <a:off x="0" y="0"/>
+                      <a:ext cx="2022894" cy="1799239"/>
+                    </a:xfrm>
+                    <a:prstGeom prst="rect">
+                      <a:avLst/>
+                    </a:prstGeom>
+                  </pic:spPr>
+                </pic:pic>
+              </a:graphicData>
+            </a:graphic>
+          </wp:inline>
+        </w:drawing>
+      </w:r>
+    </w:p>
+    <w:p>
+      <w:pPr>
+        <w:ind w:left="720"/>
+      </w:pPr>
+      <w:r>
+        <w:t>4.5. The user shall click the “Add a Class” button.</w:t>
+      </w:r>
+    </w:p>
+    <w:p>
+      <w:pPr>
+        <w:ind w:left="720"/>
+      </w:pPr>
+      <w:r>
+        <w:t>4.6. The system shall prompt the user to enter the information about the class (class name, such as “ENG101”, credits, final grade (A, B, etc.),</w:t>
+      </w:r>
+      <w:r>
+        <w:t xml:space="preserve"> category (such as “Gen ed element 6”),</w:t>
+      </w:r>
       <w:bookmarkStart w:id="0" w:name="_GoBack"/>
       <w:bookmarkEnd w:id="0"/>
+      <w:r>
+        <w:t xml:space="preserve"> and semester, such as “fall 2013”). </w:t>
+      </w:r>
+    </w:p>
+    <w:p>
+      <w:pPr>
+        <w:ind w:left="720"/>
+      </w:pPr>
+      <w:r>
+        <w:rPr>
+          <w:noProof/>
+        </w:rPr>
+        <w:drawing>
+          <wp:inline distT="0" distB="0" distL="0" distR="0" wp14:anchorId="4B5BAB9C" wp14:editId="3DD6A4CD">
+            <wp:extent cx="2095500" cy="1866521"/>
+            <wp:effectExtent l="0" t="0" r="0" b="635"/>
+            <wp:docPr id="11" name="Picture 11"/>
+            <wp:cNvGraphicFramePr>
+              <a:graphicFrameLocks xmlns:a="http://schemas.openxmlformats.org/drawingml/2006/main" noChangeAspect="1"/>
+            </wp:cNvGraphicFramePr>
+            <a:graphic xmlns:a="http://schemas.openxmlformats.org/drawingml/2006/main">
+              <a:graphicData uri="http://schemas.openxmlformats.org/drawingml/2006/picture">
+                <pic:pic xmlns:pic="http://schemas.openxmlformats.org/drawingml/2006/picture">
+                  <pic:nvPicPr>
+                    <pic:cNvPr id="1" name=""/>
+                    <pic:cNvPicPr/>
+                  </pic:nvPicPr>
+                  <pic:blipFill>
+                    <a:blip r:embed="rId16"/>
+                    <a:stretch>
+                      <a:fillRect/>
+                    </a:stretch>
+                  </pic:blipFill>
+                  <pic:spPr>
+                    <a:xfrm>
+                      <a:off x="0" y="0"/>
+                      <a:ext cx="2101636" cy="1871987"/>
+                    </a:xfrm>
+                    <a:prstGeom prst="rect">
+                      <a:avLst/>
+                    </a:prstGeom>
+                  </pic:spPr>
+                </pic:pic>
+              </a:graphicData>
+            </a:graphic>
+          </wp:inline>
+        </w:drawing>
+      </w:r>
+    </w:p>
+    <w:p>
+      <w:pPr>
+        <w:ind w:left="720"/>
+      </w:pPr>
+      <w:r>
+        <w:lastRenderedPageBreak/>
+        <w:t>4.7. The user shall click the “Submit” button.</w:t>
+      </w:r>
+    </w:p>
+    <w:p>
+      <w:pPr>
+        <w:ind w:left="720"/>
+      </w:pPr>
+      <w:r>
+        <w:t xml:space="preserve">4.8. The system shall add the class to the combo box of classes. </w:t>
+      </w:r>
+    </w:p>
+    <w:p>
+      <w:pPr>
+        <w:ind w:left="720"/>
+      </w:pPr>
+      <w:r>
+        <w:t xml:space="preserve">4.8.1. The screen for adding a class will disappear and a success message will be displayed. </w:t>
+      </w:r>
+    </w:p>
+    <w:p>
+      <w:pPr>
+        <w:ind w:left="720"/>
+      </w:pPr>
+      <w:r>
+        <w:rPr>
+          <w:noProof/>
+        </w:rPr>
+        <w:drawing>
+          <wp:inline distT="0" distB="0" distL="0" distR="0" wp14:anchorId="15E9FC03" wp14:editId="104EF13F">
+            <wp:extent cx="1752600" cy="916614"/>
+            <wp:effectExtent l="0" t="0" r="0" b="0"/>
+            <wp:docPr id="12" name="Picture 12"/>
+            <wp:cNvGraphicFramePr>
+              <a:graphicFrameLocks xmlns:a="http://schemas.openxmlformats.org/drawingml/2006/main" noChangeAspect="1"/>
+            </wp:cNvGraphicFramePr>
+            <a:graphic xmlns:a="http://schemas.openxmlformats.org/drawingml/2006/main">
+              <a:graphicData uri="http://schemas.openxmlformats.org/drawingml/2006/picture">
+                <pic:pic xmlns:pic="http://schemas.openxmlformats.org/drawingml/2006/picture">
+                  <pic:nvPicPr>
+                    <pic:cNvPr id="1" name=""/>
+                    <pic:cNvPicPr/>
+                  </pic:nvPicPr>
+                  <pic:blipFill>
+                    <a:blip r:embed="rId17"/>
+                    <a:stretch>
+                      <a:fillRect/>
+                    </a:stretch>
+                  </pic:blipFill>
+                  <pic:spPr>
+                    <a:xfrm>
+                      <a:off x="0" y="0"/>
+                      <a:ext cx="1769313" cy="925355"/>
+                    </a:xfrm>
+                    <a:prstGeom prst="rect">
+                      <a:avLst/>
+                    </a:prstGeom>
+                  </pic:spPr>
+                </pic:pic>
+              </a:graphicData>
+            </a:graphic>
+          </wp:inline>
+        </w:drawing>
+      </w:r>
+    </w:p>
+    <w:p>
+      <w:pPr>
+        <w:ind w:left="720"/>
+      </w:pPr>
+      <w:r>
+        <w:t xml:space="preserve">4.8.2. The class and its information will be sent to the database. </w:t>
+      </w:r>
+    </w:p>
+    <w:p>
+      <w:pPr>
+        <w:ind w:left="720"/>
+      </w:pPr>
+      <w:r>
+        <w:t>4.8.3. The user’s GPA will reflect the new final grade submitted.</w:t>
+      </w:r>
+    </w:p>
+    <w:p>
+      <w:pPr>
+        <w:ind w:left="720"/>
+      </w:pPr>
+    </w:p>
+    <w:p>
+      <w:pPr>
+        <w:ind w:left="720"/>
+      </w:pPr>
+      <w:r>
+        <w:t>R5. The system shall allow a user to modify a grade.</w:t>
+      </w:r>
+    </w:p>
+    <w:p>
+      <w:pPr>
+        <w:ind w:left="720"/>
+      </w:pPr>
+      <w:r>
+        <w:t>5.1. The user shall select a class from the list of classes.</w:t>
+      </w:r>
+    </w:p>
+    <w:p>
+      <w:pPr>
+        <w:ind w:left="720"/>
+      </w:pPr>
+      <w:r>
+        <w:t>5.2. The user shall click on the part of the grade (assignment/test name, grade received, weight) and change the text as needed.</w:t>
+      </w:r>
+    </w:p>
+    <w:p>
+      <w:pPr>
+        <w:ind w:left="720"/>
+      </w:pPr>
+      <w:r>
+        <w:rPr>
+          <w:noProof/>
+        </w:rPr>
+        <w:drawing>
+          <wp:inline distT="0" distB="0" distL="0" distR="0" wp14:anchorId="64DEFB21" wp14:editId="2A6F5250">
+            <wp:extent cx="2679700" cy="686871"/>
+            <wp:effectExtent l="0" t="0" r="6350" b="0"/>
+            <wp:docPr id="13" name="Picture 13"/>
+            <wp:cNvGraphicFramePr>
+              <a:graphicFrameLocks xmlns:a="http://schemas.openxmlformats.org/drawingml/2006/main" noChangeAspect="1"/>
+            </wp:cNvGraphicFramePr>
+            <a:graphic xmlns:a="http://schemas.openxmlformats.org/drawingml/2006/main">
+              <a:graphicData uri="http://schemas.openxmlformats.org/drawingml/2006/picture">
+                <pic:pic xmlns:pic="http://schemas.openxmlformats.org/drawingml/2006/picture">
+                  <pic:nvPicPr>
+                    <pic:cNvPr id="1" name=""/>
+                    <pic:cNvPicPr/>
+                  </pic:nvPicPr>
+                  <pic:blipFill>
+                    <a:blip r:embed="rId18"/>
+                    <a:stretch>
+                      <a:fillRect/>
+                    </a:stretch>
+                  </pic:blipFill>
+                  <pic:spPr>
+                    <a:xfrm>
+                      <a:off x="0" y="0"/>
+                      <a:ext cx="2778142" cy="712104"/>
+                    </a:xfrm>
+                    <a:prstGeom prst="rect">
+                      <a:avLst/>
+                    </a:prstGeom>
+                  </pic:spPr>
+                </pic:pic>
+              </a:graphicData>
+            </a:graphic>
+          </wp:inline>
+        </w:drawing>
+      </w:r>
+    </w:p>
+    <w:p>
+      <w:pPr>
+        <w:ind w:left="720"/>
+      </w:pPr>
+      <w:r>
+        <w:t>5.3. The user shall click on the “Submit Changes” button (</w:t>
+      </w:r>
+      <w:r>
+        <w:rPr>
+          <w:highlight w:val="green"/>
+        </w:rPr>
+        <w:t>figure xxx</w:t>
+      </w:r>
+      <w:r>
+        <w:t>).</w:t>
+      </w:r>
+    </w:p>
+    <w:p>
+      <w:pPr>
+        <w:ind w:left="720"/>
+      </w:pPr>
+      <w:r>
+        <w:t>5.3.1. If the user only wanted to see what effect the modified grade would have without submitting it to the database, he/she shall click on the “Refresh Calculations” button and the system shall display what grade the user would have overall given the modified grade(s).</w:t>
+      </w:r>
+    </w:p>
+    <w:p>
+      <w:pPr>
+        <w:ind w:left="720"/>
+      </w:pPr>
+      <w:r>
+        <w:t xml:space="preserve">5.4. The system shall refresh the user’s current grade in the course. The </w:t>
+      </w:r>
+      <w:r>
+        <w:t>modified grade shall be sent to the database.</w:t>
+      </w:r>
+    </w:p>
+    <w:p>
+      <w:pPr>
+        <w:ind w:left="720"/>
+      </w:pPr>
+    </w:p>
+    <w:p>
+      <w:pPr>
+        <w:ind w:left="720"/>
+      </w:pPr>
+      <w:r>
+        <w:t>R6. The system shall allow a user to delete a class.</w:t>
+      </w:r>
+    </w:p>
+    <w:p>
+      <w:pPr>
+        <w:ind w:left="720"/>
+      </w:pPr>
+      <w:r>
+        <w:t>6.1. The user shall select the class he/she wishes to delete.</w:t>
+      </w:r>
+    </w:p>
+    <w:p>
+      <w:pPr>
+        <w:ind w:left="720"/>
+      </w:pPr>
+      <w:r>
+        <w:t>6.2. The user shall click the “Delete Class” button.</w:t>
+      </w:r>
+    </w:p>
+    <w:p>
+      <w:pPr>
+        <w:ind w:left="720"/>
+      </w:pPr>
+      <w:r>
+        <w:rPr>
+          <w:noProof/>
+        </w:rPr>
+        <w:drawing>
+          <wp:inline distT="0" distB="0" distL="0" distR="0" wp14:anchorId="414AB0C5" wp14:editId="4AE1D9C3">
+            <wp:extent cx="1568450" cy="600492"/>
+            <wp:effectExtent l="0" t="0" r="0" b="9525"/>
+            <wp:docPr id="14" name="Picture 14"/>
+            <wp:cNvGraphicFramePr>
+              <a:graphicFrameLocks xmlns:a="http://schemas.openxmlformats.org/drawingml/2006/main" noChangeAspect="1"/>
+            </wp:cNvGraphicFramePr>
+            <a:graphic xmlns:a="http://schemas.openxmlformats.org/drawingml/2006/main">
+              <a:graphicData uri="http://schemas.openxmlformats.org/drawingml/2006/picture">
+                <pic:pic xmlns:pic="http://schemas.openxmlformats.org/drawingml/2006/picture">
+                  <pic:nvPicPr>
+                    <pic:cNvPr id="1" name=""/>
+                    <pic:cNvPicPr/>
+                  </pic:nvPicPr>
+                  <pic:blipFill>
+                    <a:blip r:embed="rId19"/>
+                    <a:stretch>
+                      <a:fillRect/>
+                    </a:stretch>
+                  </pic:blipFill>
+                  <pic:spPr>
+                    <a:xfrm>
+                      <a:off x="0" y="0"/>
+                      <a:ext cx="1588108" cy="608018"/>
+                    </a:xfrm>
+                    <a:prstGeom prst="rect">
+                      <a:avLst/>
+                    </a:prstGeom>
+                  </pic:spPr>
+                </pic:pic>
+              </a:graphicData>
+            </a:graphic>
+          </wp:inline>
+        </w:drawing>
+      </w:r>
+    </w:p>
+    <w:p>
+      <w:pPr>
+        <w:ind w:left="720"/>
+      </w:pPr>
+      <w:r>
+        <w:t>6.</w:t>
+      </w:r>
+      <w:r>
+        <w:t>2</w:t>
+      </w:r>
+      <w:r>
+        <w:t>.</w:t>
+      </w:r>
+      <w:r>
+        <w:t>1.</w:t>
+      </w:r>
+      <w:r>
+        <w:t xml:space="preserve"> The “Delete Class” button shall change </w:t>
+      </w:r>
+      <w:r>
+        <w:t>to “Confirm”.</w:t>
+      </w:r>
+    </w:p>
+    <w:p>
+      <w:pPr>
+        <w:ind w:left="720"/>
+      </w:pPr>
+      <w:r>
+        <w:lastRenderedPageBreak/>
+        <w:t>6.3. The user shall click on the “Confirm” button, to confirm that the class should be deleted.</w:t>
+      </w:r>
+    </w:p>
+    <w:p>
+      <w:pPr>
+        <w:ind w:left="720"/>
+      </w:pPr>
+      <w:r>
+        <w:t>6.4. The system shall remove the class from the screen, display a new class, and submit the changes to the database.</w:t>
+      </w:r>
+    </w:p>
+    <w:p>
+      <w:pPr>
+        <w:ind w:left="720"/>
+      </w:pPr>
+    </w:p>
+    <w:p>
+      <w:pPr>
+        <w:ind w:left="720"/>
+      </w:pPr>
+      <w:r>
+        <w:t xml:space="preserve">R7. The system shall allow a user </w:t>
+      </w:r>
     </w:p>
     <w:p>
       <w:pPr>
@@ -1992,6 +2540,7 @@
     <w:lsdException w:name="HTML Sample" w:semiHidden="1" w:unhideWhenUsed="1"/>
     <w:lsdException w:name="HTML Typewriter" w:semiHidden="1" w:unhideWhenUsed="1"/>
     <w:lsdException w:name="HTML Variable" w:semiHidden="1" w:unhideWhenUsed="1"/>
+    <w:lsdException w:name="Normal Table" w:semiHidden="1" w:unhideWhenUsed="1"/>
     <w:lsdException w:name="annotation subject" w:semiHidden="1" w:unhideWhenUsed="1"/>
     <w:lsdException w:name="No List" w:semiHidden="1" w:unhideWhenUsed="1"/>
     <w:lsdException w:name="Outline List 1" w:semiHidden="1" w:unhideWhenUsed="1"/>
@@ -2038,8 +2587,10 @@
     <w:lsdException w:name="Table Subtle 2" w:semiHidden="1" w:unhideWhenUsed="1"/>
     <w:lsdException w:name="Table Web 1" w:semiHidden="1" w:unhideWhenUsed="1"/>
     <w:lsdException w:name="Table Web 2" w:semiHidden="1" w:unhideWhenUsed="1"/>
+    <w:lsdException w:name="Table Web 3" w:semiHidden="1" w:unhideWhenUsed="1"/>
     <w:lsdException w:name="Balloon Text" w:semiHidden="1" w:unhideWhenUsed="1"/>
     <w:lsdException w:name="Table Grid" w:uiPriority="39"/>
+    <w:lsdException w:name="Table Theme" w:semiHidden="1" w:unhideWhenUsed="1"/>
     <w:lsdException w:name="Placeholder Text" w:semiHidden="1"/>
     <w:lsdException w:name="No Spacing" w:uiPriority="1" w:qFormat="1"/>
     <w:lsdException w:name="Light Shading" w:uiPriority="60"/>
@@ -2989,7 +3540,7 @@
 </file>
 
 <file path=customXml/itemProps1.xml><?xml version="1.0" encoding="utf-8"?>
-<ds:datastoreItem xmlns:ds="http://schemas.openxmlformats.org/officeDocument/2006/customXml" ds:itemID="{F90AA262-2B3B-409A-AAFB-E3DDE83B5EF8}">
+<ds:datastoreItem xmlns:ds="http://schemas.openxmlformats.org/officeDocument/2006/customXml" ds:itemID="{BD752E45-C16D-4FB6-8835-F1C94CF79FC6}">
   <ds:schemaRefs>
     <ds:schemaRef ds:uri="http://schemas.openxmlformats.org/officeDocument/2006/bibliography"/>
   </ds:schemaRefs>

</xml_diff>

<commit_message>
Reqs specs 8-11 completed
</commit_message>
<xml_diff>
--- a/Requirements Specifications Report.docx
+++ b/Requirements Specifications Report.docx
@@ -579,7 +579,35 @@
         <w:rPr>
           <w:highlight w:val="cyan"/>
         </w:rPr>
-        <w:t>This calculator will have a functionality for that as well. It lets them enter the classes they have taken and the final grade in each class (A, B, etc.). The GPA calculator then lets students perform “what-if” scenarios on future classes, similar to the grade calculator portion of this project. They can ask the calculator what GPA they will have overall if they make a C on one class, a B in another, and two A’s  in the other classes</w:t>
+        <w:t xml:space="preserve">This calculator will have a functionality for that as well. It lets them enter the classes they have taken and the final grade in each class (A, B, etc.). The GPA calculator then lets students perform “what-if” scenarios on future classes, </w:t>
+      </w:r>
+      <w:proofErr w:type="gramStart"/>
+      <w:r>
+        <w:rPr>
+          <w:highlight w:val="cyan"/>
+        </w:rPr>
+        <w:t>similar to</w:t>
+      </w:r>
+      <w:proofErr w:type="gramEnd"/>
+      <w:r>
+        <w:rPr>
+          <w:highlight w:val="cyan"/>
+        </w:rPr>
+        <w:t xml:space="preserve"> the grade calculator portion of this project. They can ask the calculator what GPA they will have overall if they make a C on one class, a B in another, and two </w:t>
+      </w:r>
+      <w:proofErr w:type="gramStart"/>
+      <w:r>
+        <w:rPr>
+          <w:highlight w:val="cyan"/>
+        </w:rPr>
+        <w:t>A’s  in</w:t>
+      </w:r>
+      <w:proofErr w:type="gramEnd"/>
+      <w:r>
+        <w:rPr>
+          <w:highlight w:val="cyan"/>
+        </w:rPr>
+        <w:t xml:space="preserve"> the other classes</w:t>
       </w:r>
       <w:r>
         <w:t xml:space="preserve">. </w:t>
@@ -863,7 +891,12 @@
         <w:ind w:left="1440"/>
       </w:pPr>
       <w:r>
-        <w:t xml:space="preserve"> The user shall enter the assignment/test description (e.g. “Assignment 1”), the grade received on the assignment (as a percentage), and the assignment’s weight (as a percentage).</w:t>
+        <w:t xml:space="preserve"> The user shall enter the assignment/test description (e.g. “Assignmen</w:t>
+      </w:r>
+      <w:bookmarkStart w:id="0" w:name="_GoBack"/>
+      <w:bookmarkEnd w:id="0"/>
+      <w:r>
+        <w:t>t 1”), the grade received on the assignment (as a percentage), and the assignment’s weight (as a percentage).</w:t>
       </w:r>
     </w:p>
     <w:p>
@@ -889,10 +922,10 @@
           <w:noProof/>
         </w:rPr>
         <w:drawing>
-          <wp:inline distT="0" distB="0" distL="0" distR="0" wp14:anchorId="7ECC076C" wp14:editId="7445A7DA">
-            <wp:extent cx="2057400" cy="1272718"/>
-            <wp:effectExtent l="0" t="0" r="0" b="3810"/>
-            <wp:docPr id="3" name="Picture 3"/>
+          <wp:inline distT="0" distB="0" distL="0" distR="0" wp14:anchorId="41112352" wp14:editId="44D70922">
+            <wp:extent cx="1203158" cy="1081955"/>
+            <wp:effectExtent l="0" t="0" r="0" b="4445"/>
+            <wp:docPr id="21" name="Picture 21"/>
             <wp:cNvGraphicFramePr>
               <a:graphicFrameLocks xmlns:a="http://schemas.openxmlformats.org/drawingml/2006/main" noChangeAspect="1"/>
             </wp:cNvGraphicFramePr>
@@ -912,7 +945,7 @@
                   <pic:spPr>
                     <a:xfrm>
                       <a:off x="0" y="0"/>
-                      <a:ext cx="2071120" cy="1281205"/>
+                      <a:ext cx="1215396" cy="1092961"/>
                     </a:xfrm>
                     <a:prstGeom prst="rect">
                       <a:avLst/>
@@ -949,18 +982,15 @@
         <w:ind w:left="720"/>
       </w:pPr>
       <w:r>
-        <w:t xml:space="preserve">R2. The system shall allow a user to figure out what grades will be needed on remaining assignments in order to receive a desired overall grade in a course. Additionally, the system shall </w:t>
-      </w:r>
+        <w:t xml:space="preserve">R2. The system shall allow a user to figure out what grades will be needed on remaining assignments in order to receive a desired overall grade in a course. Additionally, the system shall tell the user what grade he/she will have in the course, given a certain grade on remaining coursework. </w:t>
+      </w:r>
+    </w:p>
+    <w:p>
+      <w:pPr>
+        <w:ind w:left="720"/>
+      </w:pPr>
       <w:r>
         <w:lastRenderedPageBreak/>
-        <w:t xml:space="preserve">tell the user what grade he/she will have in the course, given a certain grade on remaining coursework. </w:t>
-      </w:r>
-    </w:p>
-    <w:p>
-      <w:pPr>
-        <w:ind w:left="720"/>
-      </w:pPr>
-      <w:r>
         <w:t>2.1. The user shall select the class for which he/she wishes to perform a what-if grade scenario.</w:t>
       </w:r>
     </w:p>
@@ -1161,7 +1191,6 @@
         <w:rPr>
           <w:noProof/>
         </w:rPr>
-        <w:lastRenderedPageBreak/>
         <w:drawing>
           <wp:inline distT="0" distB="0" distL="0" distR="0" wp14:anchorId="45D02577" wp14:editId="5D3A3127">
             <wp:extent cx="1111250" cy="621819"/>
@@ -1204,6 +1233,7 @@
         <w:ind w:left="720"/>
       </w:pPr>
       <w:r>
+        <w:lastRenderedPageBreak/>
         <w:t>3.3. The system shall unhide a combo box that contains all the grades for the class</w:t>
       </w:r>
       <w:r>
@@ -1385,7 +1415,6 @@
         <w:rPr>
           <w:noProof/>
         </w:rPr>
-        <w:lastRenderedPageBreak/>
         <w:drawing>
           <wp:inline distT="0" distB="0" distL="0" distR="0" wp14:anchorId="2C5F6153" wp14:editId="6B19A5BE">
             <wp:extent cx="2209800" cy="2445180"/>
@@ -1428,6 +1457,7 @@
         <w:ind w:left="720"/>
       </w:pPr>
       <w:r>
+        <w:lastRenderedPageBreak/>
         <w:t xml:space="preserve">4.4. The system shall display a combo box with the user’s completed classes. </w:t>
       </w:r>
     </w:p>
@@ -1448,10 +1478,10 @@
           <w:noProof/>
         </w:rPr>
         <w:drawing>
-          <wp:inline distT="0" distB="0" distL="0" distR="0" wp14:anchorId="00671C72" wp14:editId="6E73AB83">
-            <wp:extent cx="2012950" cy="1790395"/>
-            <wp:effectExtent l="0" t="0" r="6350" b="635"/>
-            <wp:docPr id="10" name="Picture 10"/>
+          <wp:inline distT="0" distB="0" distL="0" distR="0" wp14:anchorId="14F49019" wp14:editId="6AE4FD1F">
+            <wp:extent cx="1777182" cy="2135605"/>
+            <wp:effectExtent l="0" t="0" r="0" b="0"/>
+            <wp:docPr id="17" name="Picture 17"/>
             <wp:cNvGraphicFramePr>
               <a:graphicFrameLocks xmlns:a="http://schemas.openxmlformats.org/drawingml/2006/main" noChangeAspect="1"/>
             </wp:cNvGraphicFramePr>
@@ -1471,7 +1501,7 @@
                   <pic:spPr>
                     <a:xfrm>
                       <a:off x="0" y="0"/>
-                      <a:ext cx="2022894" cy="1799239"/>
+                      <a:ext cx="1792066" cy="2153491"/>
                     </a:xfrm>
                     <a:prstGeom prst="rect">
                       <a:avLst/>
@@ -1556,7 +1586,6 @@
         <w:ind w:left="720"/>
       </w:pPr>
       <w:r>
-        <w:lastRenderedPageBreak/>
         <w:t>4.7. The user shall click the “Submit” button.</w:t>
       </w:r>
     </w:p>
@@ -1634,6 +1663,7 @@
         <w:ind w:left="720"/>
       </w:pPr>
       <w:r>
+        <w:lastRenderedPageBreak/>
         <w:t>4.8.3. The user’s GPA will reflect the new final grade submitted.</w:t>
       </w:r>
     </w:p>
@@ -1849,50 +1879,50 @@
         <w:ind w:left="720"/>
       </w:pPr>
       <w:r>
+        <w:t>6.3. The user shall click on the “Confirm” button, to confirm that the class should be deleted.</w:t>
+      </w:r>
+    </w:p>
+    <w:p>
+      <w:pPr>
+        <w:ind w:left="720"/>
+      </w:pPr>
+      <w:r>
+        <w:t>6.4. The system shall remove the class from the screen, display a new class, and submit the changes to the database.</w:t>
+      </w:r>
+    </w:p>
+    <w:p>
+      <w:pPr>
+        <w:ind w:left="720"/>
+      </w:pPr>
+    </w:p>
+    <w:p>
+      <w:pPr>
+        <w:ind w:left="720"/>
+      </w:pPr>
+      <w:r>
+        <w:t xml:space="preserve">R7. The system shall allow a user </w:t>
+      </w:r>
+      <w:r>
+        <w:t>to add a current class.</w:t>
+      </w:r>
+    </w:p>
+    <w:p>
+      <w:pPr>
+        <w:ind w:left="720"/>
+      </w:pPr>
+      <w:r>
+        <w:t>7.1. The user shall click the “Add A Class” button.</w:t>
+      </w:r>
+    </w:p>
+    <w:p>
+      <w:pPr>
+        <w:ind w:left="720"/>
+      </w:pPr>
+      <w:r>
+        <w:rPr>
+          <w:noProof/>
+        </w:rPr>
         <w:lastRenderedPageBreak/>
-        <w:t>6.3. The user shall click on the “Confirm” button, to confirm that the class should be deleted.</w:t>
-      </w:r>
-    </w:p>
-    <w:p>
-      <w:pPr>
-        <w:ind w:left="720"/>
-      </w:pPr>
-      <w:r>
-        <w:t>6.4. The system shall remove the class from the screen, display a new class, and submit the changes to the database.</w:t>
-      </w:r>
-    </w:p>
-    <w:p>
-      <w:pPr>
-        <w:ind w:left="720"/>
-      </w:pPr>
-    </w:p>
-    <w:p>
-      <w:pPr>
-        <w:ind w:left="720"/>
-      </w:pPr>
-      <w:r>
-        <w:t xml:space="preserve">R7. The system shall allow a user </w:t>
-      </w:r>
-      <w:r>
-        <w:t>to add a current class.</w:t>
-      </w:r>
-    </w:p>
-    <w:p>
-      <w:pPr>
-        <w:ind w:left="720"/>
-      </w:pPr>
-      <w:r>
-        <w:t>7.1. The user shall click the “Add A Class” button.</w:t>
-      </w:r>
-    </w:p>
-    <w:p>
-      <w:pPr>
-        <w:ind w:left="720"/>
-      </w:pPr>
-      <w:r>
-        <w:rPr>
-          <w:noProof/>
-        </w:rPr>
         <w:drawing>
           <wp:inline distT="0" distB="0" distL="0" distR="0" wp14:anchorId="5E469BA5" wp14:editId="21A8F504">
             <wp:extent cx="2230327" cy="958850"/>
@@ -2009,42 +2039,43 @@
         <w:ind w:left="720"/>
       </w:pPr>
       <w:r>
-        <w:t xml:space="preserve">R8. The system shall allow a user </w:t>
-      </w:r>
-      <w:r>
-        <w:t>to delete a completed class.</w:t>
-      </w:r>
-    </w:p>
-    <w:p>
-      <w:pPr>
-        <w:ind w:left="720"/>
-      </w:pPr>
-      <w:r>
-        <w:t>8.1. The user shall go to the “Add/View Classes” screen.</w:t>
-      </w:r>
-    </w:p>
-    <w:p>
-      <w:pPr>
-        <w:ind w:left="720"/>
-      </w:pPr>
-      <w:r>
-        <w:t>8.2. The system shall place all the completed classes in a drop-down menu and display the first one.</w:t>
-      </w:r>
-    </w:p>
-    <w:p>
-      <w:pPr>
-        <w:ind w:left="720"/>
-      </w:pPr>
-      <w:r>
-        <w:t>8.3. The user shall select the class he/she wishes to delete and click the “Delete Class” button.</w:t>
-      </w:r>
-    </w:p>
-    <w:p>
-      <w:pPr>
-        <w:ind w:left="720"/>
-      </w:pPr>
-      <w:r>
-        <w:t>8.4. The system shall ask the user to confirm the delete request.</w:t>
+        <w:t xml:space="preserve">R8. The system shall </w:t>
+      </w:r>
+      <w:r>
+        <w:t>track a user’s degree progress.</w:t>
+      </w:r>
+    </w:p>
+    <w:p>
+      <w:pPr>
+        <w:ind w:left="720"/>
+      </w:pPr>
+      <w:r>
+        <w:t xml:space="preserve">8.1. The user shall click the “View Degree Progress” button (see </w:t>
+      </w:r>
+      <w:r>
+        <w:rPr>
+          <w:highlight w:val="yellow"/>
+        </w:rPr>
+        <w:t>figure xxx</w:t>
+      </w:r>
+      <w:r>
+        <w:t>) from the initial screen.</w:t>
+      </w:r>
+    </w:p>
+    <w:p>
+      <w:pPr>
+        <w:ind w:left="720"/>
+      </w:pPr>
+      <w:r>
+        <w:t>8.2. The system shall display the user’s progress, based on the information already submitted about the user’s completed classes (hours, class type, etc.).</w:t>
+      </w:r>
+    </w:p>
+    <w:p>
+      <w:pPr>
+        <w:ind w:left="720"/>
+      </w:pPr>
+      <w:r>
+        <w:t xml:space="preserve">8.3. The user shall click the degree concentration he/she is seeking, and the system shall adjust the student’s progress, based on the newly selected computer science concentration.  </w:t>
       </w:r>
     </w:p>
     <w:p>
@@ -2055,12 +2086,11 @@
         <w:rPr>
           <w:noProof/>
         </w:rPr>
-        <w:lastRenderedPageBreak/>
         <w:drawing>
-          <wp:inline distT="0" distB="0" distL="0" distR="0" wp14:anchorId="3AD104CC" wp14:editId="3F2204F2">
-            <wp:extent cx="2578100" cy="1581785"/>
+          <wp:inline distT="0" distB="0" distL="0" distR="0" wp14:anchorId="2E1B6C59" wp14:editId="40E7DBB9">
+            <wp:extent cx="1894974" cy="1145902"/>
             <wp:effectExtent l="0" t="0" r="0" b="0"/>
-            <wp:docPr id="17" name="Picture 17"/>
+            <wp:docPr id="19" name="Picture 19"/>
             <wp:cNvGraphicFramePr>
               <a:graphicFrameLocks xmlns:a="http://schemas.openxmlformats.org/drawingml/2006/main" noChangeAspect="1"/>
             </wp:cNvGraphicFramePr>
@@ -2080,7 +2110,7 @@
                   <pic:spPr>
                     <a:xfrm>
                       <a:off x="0" y="0"/>
-                      <a:ext cx="2593335" cy="1591132"/>
+                      <a:ext cx="1910962" cy="1155570"/>
                     </a:xfrm>
                     <a:prstGeom prst="rect">
                       <a:avLst/>
@@ -2097,40 +2127,54 @@
       <w:pPr>
         <w:ind w:left="720"/>
       </w:pPr>
-      <w:r>
-        <w:t>8.5. The user shall click the “Yes” option.</w:t>
-      </w:r>
-    </w:p>
-    <w:p>
-      <w:pPr>
-        <w:ind w:left="720"/>
-      </w:pPr>
-      <w:r>
-        <w:t>8.6. The system shall remove the class from the database, take it off the screen, and display a success message.</w:t>
-      </w:r>
-    </w:p>
-    <w:p>
-      <w:pPr>
-        <w:ind w:left="720"/>
-      </w:pPr>
-    </w:p>
-    <w:p>
-      <w:pPr>
-        <w:ind w:left="720"/>
-      </w:pPr>
-      <w:r>
-        <w:t>R9. The system shall allow a user to modify a completed class.</w:t>
-      </w:r>
-    </w:p>
-    <w:p>
-      <w:pPr>
-        <w:ind w:left="720"/>
-      </w:pPr>
-      <w:r>
-        <w:t xml:space="preserve">9.1. The user shall go to the </w:t>
-      </w:r>
-      <w:r>
-        <w:t xml:space="preserve">completed classes screen. </w:t>
+    </w:p>
+    <w:p>
+      <w:pPr>
+        <w:ind w:left="720"/>
+      </w:pPr>
+      <w:r>
+        <w:t>R9. The system shall allow a user to calculate future GPA, given certain final grades in classes.</w:t>
+      </w:r>
+    </w:p>
+    <w:p>
+      <w:pPr>
+        <w:ind w:left="720"/>
+      </w:pPr>
+      <w:r>
+        <w:lastRenderedPageBreak/>
+        <w:t>9.1. The user shall go to the GPA calculator by clicking the “GPA Calculator” button on the initial screen.</w:t>
+      </w:r>
+    </w:p>
+    <w:p>
+      <w:pPr>
+        <w:ind w:left="720"/>
+      </w:pPr>
+      <w:r>
+        <w:t>9.2. The system shall display the user’s current GPA, based on final grades that have been submitted previously for completed classes.</w:t>
+      </w:r>
+    </w:p>
+    <w:p>
+      <w:pPr>
+        <w:ind w:left="720"/>
+      </w:pPr>
+      <w:r>
+        <w:t xml:space="preserve">9.3. The user shall enter the final grade and credit hours for some classes. </w:t>
+      </w:r>
+    </w:p>
+    <w:p>
+      <w:pPr>
+        <w:ind w:left="720"/>
+      </w:pPr>
+      <w:r>
+        <w:t>9.4. The user shall click on the “Calculate” button.</w:t>
+      </w:r>
+    </w:p>
+    <w:p>
+      <w:pPr>
+        <w:ind w:left="720"/>
+      </w:pPr>
+      <w:r>
+        <w:t>9.5. The system shall display what GPA the user will have based on the submitted final grades and credit hours and the information just submitted.</w:t>
       </w:r>
     </w:p>
     <w:p>
@@ -2142,9 +2186,9 @@
           <w:noProof/>
         </w:rPr>
         <w:drawing>
-          <wp:inline distT="0" distB="0" distL="0" distR="0" wp14:anchorId="270818A9" wp14:editId="79BC9D60">
-            <wp:extent cx="2108200" cy="2029703"/>
-            <wp:effectExtent l="0" t="0" r="6350" b="8890"/>
+          <wp:inline distT="0" distB="0" distL="0" distR="0" wp14:anchorId="3A9858FC" wp14:editId="71B96A70">
+            <wp:extent cx="1864546" cy="1558089"/>
+            <wp:effectExtent l="0" t="0" r="2540" b="4445"/>
             <wp:docPr id="18" name="Picture 18"/>
             <wp:cNvGraphicFramePr>
               <a:graphicFrameLocks xmlns:a="http://schemas.openxmlformats.org/drawingml/2006/main" noChangeAspect="1"/>
@@ -2165,7 +2209,7 @@
                   <pic:spPr>
                     <a:xfrm>
                       <a:off x="0" y="0"/>
-                      <a:ext cx="2119075" cy="2040173"/>
+                      <a:ext cx="1882069" cy="1572732"/>
                     </a:xfrm>
                     <a:prstGeom prst="rect">
                       <a:avLst/>
@@ -2182,45 +2226,148 @@
       <w:pPr>
         <w:ind w:left="720"/>
       </w:pPr>
-      <w:r>
-        <w:t xml:space="preserve">9.2. The user shall enter the change(s) to the class you wish to modify (for example, perhaps the user wants to change the class’s name from CSC320 to CSC311). </w:t>
-      </w:r>
-    </w:p>
-    <w:p>
-      <w:pPr>
-        <w:ind w:left="720"/>
-      </w:pPr>
-      <w:r>
-        <w:t>9.3. The user shall click the “Submit Changes” button.</w:t>
-      </w:r>
-    </w:p>
-    <w:p>
-      <w:pPr>
-        <w:ind w:left="720"/>
-      </w:pPr>
-      <w:r>
-        <w:t xml:space="preserve">9.4. The system shall click “Yes”. </w:t>
-      </w:r>
-    </w:p>
-    <w:p>
-      <w:pPr>
-        <w:ind w:left="720"/>
-      </w:pPr>
-      <w:r>
-        <w:t>9.5. The system shall submit the changes to the database.</w:t>
-      </w:r>
-      <w:bookmarkStart w:id="0" w:name="_GoBack"/>
-      <w:bookmarkEnd w:id="0"/>
-    </w:p>
-    <w:p>
-      <w:pPr>
-        <w:ind w:left="720"/>
-      </w:pPr>
-    </w:p>
-    <w:p>
-      <w:pPr>
-        <w:ind w:left="720"/>
-      </w:pPr>
+    </w:p>
+    <w:p>
+      <w:pPr>
+        <w:ind w:left="720"/>
+      </w:pPr>
+      <w:r>
+        <w:t>R10. The system shall allow a user to delete a completed class.</w:t>
+      </w:r>
+    </w:p>
+    <w:p>
+      <w:pPr>
+        <w:ind w:left="720"/>
+      </w:pPr>
+      <w:r>
+        <w:t>10.1. From the initial screen, the user clicks on the “View Completed Classes” button.</w:t>
+      </w:r>
+    </w:p>
+    <w:p>
+      <w:pPr>
+        <w:ind w:left="720"/>
+      </w:pPr>
+      <w:r>
+        <w:t xml:space="preserve">10.2. The system displays a screen that shows all the user’s completed classes in a drop-down box. </w:t>
+      </w:r>
+    </w:p>
+    <w:p>
+      <w:pPr>
+        <w:ind w:left="720"/>
+      </w:pPr>
+      <w:r>
+        <w:t>10.3. The user selects the class he/she wishes to delete.</w:t>
+      </w:r>
+    </w:p>
+    <w:p>
+      <w:pPr>
+        <w:ind w:left="720"/>
+      </w:pPr>
+      <w:r>
+        <w:t>10.4. The user clicks the “Delete Class” button.</w:t>
+      </w:r>
+    </w:p>
+    <w:p>
+      <w:pPr>
+        <w:ind w:left="720"/>
+      </w:pPr>
+      <w:r>
+        <w:t xml:space="preserve">10.5. The system asks the user to confirm the delete. </w:t>
+      </w:r>
+    </w:p>
+    <w:p>
+      <w:pPr>
+        <w:ind w:left="720"/>
+      </w:pPr>
+      <w:r>
+        <w:t>10.6. The user clicks the “Yes” to confirm.</w:t>
+      </w:r>
+    </w:p>
+    <w:p>
+      <w:pPr>
+        <w:ind w:left="720"/>
+      </w:pPr>
+      <w:r>
+        <w:t xml:space="preserve">10.7. The system deletes the class from the database and the drop-down </w:t>
+      </w:r>
+      <w:proofErr w:type="gramStart"/>
+      <w:r>
+        <w:t>box, and</w:t>
+      </w:r>
+      <w:proofErr w:type="gramEnd"/>
+      <w:r>
+        <w:t xml:space="preserve"> displays a success message.</w:t>
+      </w:r>
+    </w:p>
+    <w:p>
+      <w:pPr>
+        <w:ind w:left="720"/>
+      </w:pPr>
+    </w:p>
+    <w:p>
+      <w:pPr>
+        <w:ind w:left="720"/>
+      </w:pPr>
+      <w:r>
+        <w:t>R11. The system shall allow a user to modify a completed class (e.g., change the class’s category, credit hours, final grade, etc.).</w:t>
+      </w:r>
+    </w:p>
+    <w:p>
+      <w:pPr>
+        <w:ind w:left="720"/>
+      </w:pPr>
+      <w:r>
+        <w:t xml:space="preserve">11.1. The user shall go to the final grades overview for completed classes. </w:t>
+      </w:r>
+    </w:p>
+    <w:p>
+      <w:pPr>
+        <w:ind w:left="720"/>
+      </w:pPr>
+      <w:r>
+        <w:t>11.1.1. From the initial screen, user clicks on “View Completed Classes”.</w:t>
+      </w:r>
+    </w:p>
+    <w:p>
+      <w:pPr>
+        <w:ind w:left="720"/>
+      </w:pPr>
+      <w:r>
+        <w:t>11.2. The user makes desired changes.</w:t>
+      </w:r>
+    </w:p>
+    <w:p>
+      <w:pPr>
+        <w:ind w:left="720"/>
+      </w:pPr>
+      <w:r>
+        <w:lastRenderedPageBreak/>
+        <w:t>11.3. The user clicks the “Submit Modifications” button.</w:t>
+      </w:r>
+    </w:p>
+    <w:p>
+      <w:pPr>
+        <w:ind w:left="720"/>
+      </w:pPr>
+      <w:r>
+        <w:t>11.4. The system asks user to confirm changes.</w:t>
+      </w:r>
+    </w:p>
+    <w:p>
+      <w:pPr>
+        <w:ind w:left="720"/>
+      </w:pPr>
+      <w:r>
+        <w:t>11.5. The user clicks the “Yes” button to confirm changes.</w:t>
+      </w:r>
+    </w:p>
+    <w:p>
+      <w:pPr>
+        <w:ind w:left="720"/>
+      </w:pPr>
+      <w:r>
+        <w:t>11.6. The system submits the changes to the database and displays a success message.</w:t>
+      </w:r>
     </w:p>
     <w:p>
       <w:pPr>
@@ -2232,7 +2379,6 @@
         <w:pStyle w:val="Heading2"/>
       </w:pPr>
       <w:r>
-        <w:lastRenderedPageBreak/>
         <w:t>Nonfunctional Requirements</w:t>
       </w:r>
     </w:p>
@@ -3887,7 +4033,7 @@
 </file>
 
 <file path=customXml/itemProps1.xml><?xml version="1.0" encoding="utf-8"?>
-<ds:datastoreItem xmlns:ds="http://schemas.openxmlformats.org/officeDocument/2006/customXml" ds:itemID="{4044D1F2-24D2-4EFA-9C9A-04EE4AC6B5EA}">
+<ds:datastoreItem xmlns:ds="http://schemas.openxmlformats.org/officeDocument/2006/customXml" ds:itemID="{796878FF-7FBC-432B-ABE2-9702C76E8113}">
   <ds:schemaRefs>
     <ds:schemaRef ds:uri="http://schemas.openxmlformats.org/officeDocument/2006/bibliography"/>
   </ds:schemaRefs>

</xml_diff>

<commit_message>
Committing master so that I can merge with reqs-specs4
</commit_message>
<xml_diff>
--- a/Requirements Specifications Report.docx
+++ b/Requirements Specifications Report.docx
@@ -891,7 +891,12 @@
         <w:ind w:left="1440"/>
       </w:pPr>
       <w:r>
-        <w:t xml:space="preserve"> The user shall enter the assignment/test description (e.g. “Assignment 1”), the grade received on the assignment (as a percentage), and the assignment’s weight (as a percentage).</w:t>
+        <w:t xml:space="preserve"> The user shall enter the assignment/test description (e.g. “Assignmen</w:t>
+      </w:r>
+      <w:bookmarkStart w:id="0" w:name="_GoBack"/>
+      <w:bookmarkEnd w:id="0"/>
+      <w:r>
+        <w:t>t 1”), the grade received on the assignment (as a percentage), and the assignment’s weight (as a percentage).</w:t>
       </w:r>
     </w:p>
     <w:p>
@@ -917,10 +922,10 @@
           <w:noProof/>
         </w:rPr>
         <w:drawing>
-          <wp:inline distT="0" distB="0" distL="0" distR="0" wp14:anchorId="7ECC076C" wp14:editId="7445A7DA">
-            <wp:extent cx="2057400" cy="1272718"/>
-            <wp:effectExtent l="0" t="0" r="0" b="3810"/>
-            <wp:docPr id="3" name="Picture 3"/>
+          <wp:inline distT="0" distB="0" distL="0" distR="0" wp14:anchorId="41112352" wp14:editId="44D70922">
+            <wp:extent cx="1203158" cy="1081955"/>
+            <wp:effectExtent l="0" t="0" r="0" b="4445"/>
+            <wp:docPr id="21" name="Picture 21"/>
             <wp:cNvGraphicFramePr>
               <a:graphicFrameLocks xmlns:a="http://schemas.openxmlformats.org/drawingml/2006/main" noChangeAspect="1"/>
             </wp:cNvGraphicFramePr>
@@ -940,7 +945,7 @@
                   <pic:spPr>
                     <a:xfrm>
                       <a:off x="0" y="0"/>
-                      <a:ext cx="2071120" cy="1281205"/>
+                      <a:ext cx="1215396" cy="1092961"/>
                     </a:xfrm>
                     <a:prstGeom prst="rect">
                       <a:avLst/>
@@ -977,18 +982,15 @@
         <w:ind w:left="720"/>
       </w:pPr>
       <w:r>
-        <w:t xml:space="preserve">R2. The system shall allow a user to figure out what grades will be needed on remaining assignments in order to receive a desired overall grade in a course. Additionally, the system shall </w:t>
-      </w:r>
+        <w:t xml:space="preserve">R2. The system shall allow a user to figure out what grades will be needed on remaining assignments in order to receive a desired overall grade in a course. Additionally, the system shall tell the user what grade he/she will have in the course, given a certain grade on remaining coursework. </w:t>
+      </w:r>
+    </w:p>
+    <w:p>
+      <w:pPr>
+        <w:ind w:left="720"/>
+      </w:pPr>
       <w:r>
         <w:lastRenderedPageBreak/>
-        <w:t xml:space="preserve">tell the user what grade he/she will have in the course, given a certain grade on remaining coursework. </w:t>
-      </w:r>
-    </w:p>
-    <w:p>
-      <w:pPr>
-        <w:ind w:left="720"/>
-      </w:pPr>
-      <w:r>
         <w:t>2.1. The user shall select the class for which he/she wishes to perform a what-if grade scenario.</w:t>
       </w:r>
     </w:p>
@@ -1189,7 +1191,6 @@
         <w:rPr>
           <w:noProof/>
         </w:rPr>
-        <w:lastRenderedPageBreak/>
         <w:drawing>
           <wp:inline distT="0" distB="0" distL="0" distR="0" wp14:anchorId="45D02577" wp14:editId="5D3A3127">
             <wp:extent cx="1111250" cy="621819"/>
@@ -1232,6 +1233,7 @@
         <w:ind w:left="720"/>
       </w:pPr>
       <w:r>
+        <w:lastRenderedPageBreak/>
         <w:t>3.3. The system shall unhide a combo box that contains all the grades for the class</w:t>
       </w:r>
       <w:r>
@@ -1413,7 +1415,6 @@
         <w:rPr>
           <w:noProof/>
         </w:rPr>
-        <w:lastRenderedPageBreak/>
         <w:drawing>
           <wp:inline distT="0" distB="0" distL="0" distR="0" wp14:anchorId="2C5F6153" wp14:editId="6B19A5BE">
             <wp:extent cx="2209800" cy="2445180"/>
@@ -1456,6 +1457,7 @@
         <w:ind w:left="720"/>
       </w:pPr>
       <w:r>
+        <w:lastRenderedPageBreak/>
         <w:t xml:space="preserve">4.4. The system shall display a combo box with the user’s completed classes. </w:t>
       </w:r>
     </w:p>
@@ -1476,10 +1478,10 @@
           <w:noProof/>
         </w:rPr>
         <w:drawing>
-          <wp:inline distT="0" distB="0" distL="0" distR="0" wp14:anchorId="00671C72" wp14:editId="6E73AB83">
-            <wp:extent cx="2012950" cy="1790395"/>
-            <wp:effectExtent l="0" t="0" r="6350" b="635"/>
-            <wp:docPr id="10" name="Picture 10"/>
+          <wp:inline distT="0" distB="0" distL="0" distR="0" wp14:anchorId="14F49019" wp14:editId="6AE4FD1F">
+            <wp:extent cx="1777182" cy="2135605"/>
+            <wp:effectExtent l="0" t="0" r="0" b="0"/>
+            <wp:docPr id="17" name="Picture 17"/>
             <wp:cNvGraphicFramePr>
               <a:graphicFrameLocks xmlns:a="http://schemas.openxmlformats.org/drawingml/2006/main" noChangeAspect="1"/>
             </wp:cNvGraphicFramePr>
@@ -1499,7 +1501,7 @@
                   <pic:spPr>
                     <a:xfrm>
                       <a:off x="0" y="0"/>
-                      <a:ext cx="2022894" cy="1799239"/>
+                      <a:ext cx="1792066" cy="2153491"/>
                     </a:xfrm>
                     <a:prstGeom prst="rect">
                       <a:avLst/>
@@ -1584,7 +1586,6 @@
         <w:ind w:left="720"/>
       </w:pPr>
       <w:r>
-        <w:lastRenderedPageBreak/>
         <w:t>4.7. The user shall click the “Submit” button.</w:t>
       </w:r>
     </w:p>
@@ -1662,6 +1663,7 @@
         <w:ind w:left="720"/>
       </w:pPr>
       <w:r>
+        <w:lastRenderedPageBreak/>
         <w:t>4.8.3. The user’s GPA will reflect the new final grade submitted.</w:t>
       </w:r>
     </w:p>
@@ -1877,50 +1879,50 @@
         <w:ind w:left="720"/>
       </w:pPr>
       <w:r>
+        <w:t>6.3. The user shall click on the “Confirm” button, to confirm that the class should be deleted.</w:t>
+      </w:r>
+    </w:p>
+    <w:p>
+      <w:pPr>
+        <w:ind w:left="720"/>
+      </w:pPr>
+      <w:r>
+        <w:t>6.4. The system shall remove the class from the screen, display a new class, and submit the changes to the database.</w:t>
+      </w:r>
+    </w:p>
+    <w:p>
+      <w:pPr>
+        <w:ind w:left="720"/>
+      </w:pPr>
+    </w:p>
+    <w:p>
+      <w:pPr>
+        <w:ind w:left="720"/>
+      </w:pPr>
+      <w:r>
+        <w:t xml:space="preserve">R7. The system shall allow a user </w:t>
+      </w:r>
+      <w:r>
+        <w:t>to add a current class.</w:t>
+      </w:r>
+    </w:p>
+    <w:p>
+      <w:pPr>
+        <w:ind w:left="720"/>
+      </w:pPr>
+      <w:r>
+        <w:t>7.1. The user shall click the “Add A Class” button.</w:t>
+      </w:r>
+    </w:p>
+    <w:p>
+      <w:pPr>
+        <w:ind w:left="720"/>
+      </w:pPr>
+      <w:r>
+        <w:rPr>
+          <w:noProof/>
+        </w:rPr>
         <w:lastRenderedPageBreak/>
-        <w:t>6.3. The user shall click on the “Confirm” button, to confirm that the class should be deleted.</w:t>
-      </w:r>
-    </w:p>
-    <w:p>
-      <w:pPr>
-        <w:ind w:left="720"/>
-      </w:pPr>
-      <w:r>
-        <w:t>6.4. The system shall remove the class from the screen, display a new class, and submit the changes to the database.</w:t>
-      </w:r>
-    </w:p>
-    <w:p>
-      <w:pPr>
-        <w:ind w:left="720"/>
-      </w:pPr>
-    </w:p>
-    <w:p>
-      <w:pPr>
-        <w:ind w:left="720"/>
-      </w:pPr>
-      <w:r>
-        <w:t xml:space="preserve">R7. The system shall allow a user </w:t>
-      </w:r>
-      <w:r>
-        <w:t>to add a current class.</w:t>
-      </w:r>
-    </w:p>
-    <w:p>
-      <w:pPr>
-        <w:ind w:left="720"/>
-      </w:pPr>
-      <w:r>
-        <w:t>7.1. The user shall click the “Add A Class” button.</w:t>
-      </w:r>
-    </w:p>
-    <w:p>
-      <w:pPr>
-        <w:ind w:left="720"/>
-      </w:pPr>
-      <w:r>
-        <w:rPr>
-          <w:noProof/>
-        </w:rPr>
         <w:drawing>
           <wp:inline distT="0" distB="0" distL="0" distR="0" wp14:anchorId="5E469BA5" wp14:editId="21A8F504">
             <wp:extent cx="2230327" cy="958850"/>
@@ -2024,31 +2026,348 @@
         <w:ind w:left="720"/>
       </w:pPr>
       <w:r>
-        <w:t>7.4. The system shall send the data to the database and ad</w:t>
-      </w:r>
-      <w:bookmarkStart w:id="0" w:name="_GoBack"/>
-      <w:bookmarkEnd w:id="0"/>
-      <w:r>
-        <w:t>d the class to the drop-down menu.</w:t>
-      </w:r>
-    </w:p>
-    <w:p>
-      <w:pPr>
-        <w:ind w:left="720"/>
-      </w:pPr>
-    </w:p>
-    <w:p>
-      <w:pPr>
-        <w:ind w:left="720"/>
-      </w:pPr>
-      <w:r>
-        <w:t xml:space="preserve">R8. The system shall allow a user </w:t>
-      </w:r>
-    </w:p>
-    <w:p>
-      <w:pPr>
-        <w:ind w:left="720"/>
-      </w:pPr>
+        <w:t>7.4. The system shall send the data to the database and add the class to the drop-down menu.</w:t>
+      </w:r>
+    </w:p>
+    <w:p>
+      <w:pPr>
+        <w:ind w:left="720"/>
+      </w:pPr>
+    </w:p>
+    <w:p>
+      <w:pPr>
+        <w:ind w:left="720"/>
+      </w:pPr>
+      <w:r>
+        <w:t xml:space="preserve">R8. The system shall </w:t>
+      </w:r>
+      <w:r>
+        <w:t>track a user’s degree progress.</w:t>
+      </w:r>
+    </w:p>
+    <w:p>
+      <w:pPr>
+        <w:ind w:left="720"/>
+      </w:pPr>
+      <w:r>
+        <w:t xml:space="preserve">8.1. The user shall click the “View Degree Progress” button (see </w:t>
+      </w:r>
+      <w:r>
+        <w:rPr>
+          <w:highlight w:val="yellow"/>
+        </w:rPr>
+        <w:t>figure xxx</w:t>
+      </w:r>
+      <w:r>
+        <w:t>) from the initial screen.</w:t>
+      </w:r>
+    </w:p>
+    <w:p>
+      <w:pPr>
+        <w:ind w:left="720"/>
+      </w:pPr>
+      <w:r>
+        <w:t>8.2. The system shall display the user’s progress, based on the information already submitted about the user’s completed classes (hours, class type, etc.).</w:t>
+      </w:r>
+    </w:p>
+    <w:p>
+      <w:pPr>
+        <w:ind w:left="720"/>
+      </w:pPr>
+      <w:r>
+        <w:t xml:space="preserve">8.3. The user shall click the degree concentration he/she is seeking, and the system shall adjust the student’s progress, based on the newly selected computer science concentration.  </w:t>
+      </w:r>
+    </w:p>
+    <w:p>
+      <w:pPr>
+        <w:ind w:left="720"/>
+      </w:pPr>
+      <w:r>
+        <w:rPr>
+          <w:noProof/>
+        </w:rPr>
+        <w:drawing>
+          <wp:inline distT="0" distB="0" distL="0" distR="0" wp14:anchorId="2E1B6C59" wp14:editId="40E7DBB9">
+            <wp:extent cx="1894974" cy="1145902"/>
+            <wp:effectExtent l="0" t="0" r="0" b="0"/>
+            <wp:docPr id="19" name="Picture 19"/>
+            <wp:cNvGraphicFramePr>
+              <a:graphicFrameLocks xmlns:a="http://schemas.openxmlformats.org/drawingml/2006/main" noChangeAspect="1"/>
+            </wp:cNvGraphicFramePr>
+            <a:graphic xmlns:a="http://schemas.openxmlformats.org/drawingml/2006/main">
+              <a:graphicData uri="http://schemas.openxmlformats.org/drawingml/2006/picture">
+                <pic:pic xmlns:pic="http://schemas.openxmlformats.org/drawingml/2006/picture">
+                  <pic:nvPicPr>
+                    <pic:cNvPr id="1" name=""/>
+                    <pic:cNvPicPr/>
+                  </pic:nvPicPr>
+                  <pic:blipFill>
+                    <a:blip r:embed="rId22"/>
+                    <a:stretch>
+                      <a:fillRect/>
+                    </a:stretch>
+                  </pic:blipFill>
+                  <pic:spPr>
+                    <a:xfrm>
+                      <a:off x="0" y="0"/>
+                      <a:ext cx="1910962" cy="1155570"/>
+                    </a:xfrm>
+                    <a:prstGeom prst="rect">
+                      <a:avLst/>
+                    </a:prstGeom>
+                  </pic:spPr>
+                </pic:pic>
+              </a:graphicData>
+            </a:graphic>
+          </wp:inline>
+        </w:drawing>
+      </w:r>
+    </w:p>
+    <w:p>
+      <w:pPr>
+        <w:ind w:left="720"/>
+      </w:pPr>
+    </w:p>
+    <w:p>
+      <w:pPr>
+        <w:ind w:left="720"/>
+      </w:pPr>
+      <w:r>
+        <w:t>R9. The system shall allow a user to calculate future GPA, given certain final grades in classes.</w:t>
+      </w:r>
+    </w:p>
+    <w:p>
+      <w:pPr>
+        <w:ind w:left="720"/>
+      </w:pPr>
+      <w:r>
+        <w:lastRenderedPageBreak/>
+        <w:t>9.1. The user shall go to the GPA calculator by clicking the “GPA Calculator” button on the initial screen.</w:t>
+      </w:r>
+    </w:p>
+    <w:p>
+      <w:pPr>
+        <w:ind w:left="720"/>
+      </w:pPr>
+      <w:r>
+        <w:t>9.2. The system shall display the user’s current GPA, based on final grades that have been submitted previously for completed classes.</w:t>
+      </w:r>
+    </w:p>
+    <w:p>
+      <w:pPr>
+        <w:ind w:left="720"/>
+      </w:pPr>
+      <w:r>
+        <w:t xml:space="preserve">9.3. The user shall enter the final grade and credit hours for some classes. </w:t>
+      </w:r>
+    </w:p>
+    <w:p>
+      <w:pPr>
+        <w:ind w:left="720"/>
+      </w:pPr>
+      <w:r>
+        <w:t>9.4. The user shall click on the “Calculate” button.</w:t>
+      </w:r>
+    </w:p>
+    <w:p>
+      <w:pPr>
+        <w:ind w:left="720"/>
+      </w:pPr>
+      <w:r>
+        <w:t>9.5. The system shall display what GPA the user will have based on the submitted final grades and credit hours and the information just submitted.</w:t>
+      </w:r>
+    </w:p>
+    <w:p>
+      <w:pPr>
+        <w:ind w:left="720"/>
+      </w:pPr>
+      <w:r>
+        <w:rPr>
+          <w:noProof/>
+        </w:rPr>
+        <w:drawing>
+          <wp:inline distT="0" distB="0" distL="0" distR="0" wp14:anchorId="3A9858FC" wp14:editId="71B96A70">
+            <wp:extent cx="1864546" cy="1558089"/>
+            <wp:effectExtent l="0" t="0" r="2540" b="4445"/>
+            <wp:docPr id="18" name="Picture 18"/>
+            <wp:cNvGraphicFramePr>
+              <a:graphicFrameLocks xmlns:a="http://schemas.openxmlformats.org/drawingml/2006/main" noChangeAspect="1"/>
+            </wp:cNvGraphicFramePr>
+            <a:graphic xmlns:a="http://schemas.openxmlformats.org/drawingml/2006/main">
+              <a:graphicData uri="http://schemas.openxmlformats.org/drawingml/2006/picture">
+                <pic:pic xmlns:pic="http://schemas.openxmlformats.org/drawingml/2006/picture">
+                  <pic:nvPicPr>
+                    <pic:cNvPr id="1" name=""/>
+                    <pic:cNvPicPr/>
+                  </pic:nvPicPr>
+                  <pic:blipFill>
+                    <a:blip r:embed="rId23"/>
+                    <a:stretch>
+                      <a:fillRect/>
+                    </a:stretch>
+                  </pic:blipFill>
+                  <pic:spPr>
+                    <a:xfrm>
+                      <a:off x="0" y="0"/>
+                      <a:ext cx="1882069" cy="1572732"/>
+                    </a:xfrm>
+                    <a:prstGeom prst="rect">
+                      <a:avLst/>
+                    </a:prstGeom>
+                  </pic:spPr>
+                </pic:pic>
+              </a:graphicData>
+            </a:graphic>
+          </wp:inline>
+        </w:drawing>
+      </w:r>
+    </w:p>
+    <w:p>
+      <w:pPr>
+        <w:ind w:left="720"/>
+      </w:pPr>
+    </w:p>
+    <w:p>
+      <w:pPr>
+        <w:ind w:left="720"/>
+      </w:pPr>
+      <w:r>
+        <w:t>R10. The system shall allow a user to delete a completed class.</w:t>
+      </w:r>
+    </w:p>
+    <w:p>
+      <w:pPr>
+        <w:ind w:left="720"/>
+      </w:pPr>
+      <w:r>
+        <w:t>10.1. From the initial screen, the user clicks on the “View Completed Classes” button.</w:t>
+      </w:r>
+    </w:p>
+    <w:p>
+      <w:pPr>
+        <w:ind w:left="720"/>
+      </w:pPr>
+      <w:r>
+        <w:t xml:space="preserve">10.2. The system displays a screen that shows all the user’s completed classes in a drop-down box. </w:t>
+      </w:r>
+    </w:p>
+    <w:p>
+      <w:pPr>
+        <w:ind w:left="720"/>
+      </w:pPr>
+      <w:r>
+        <w:t>10.3. The user selects the class he/she wishes to delete.</w:t>
+      </w:r>
+    </w:p>
+    <w:p>
+      <w:pPr>
+        <w:ind w:left="720"/>
+      </w:pPr>
+      <w:r>
+        <w:t>10.4. The user clicks the “Delete Class” button.</w:t>
+      </w:r>
+    </w:p>
+    <w:p>
+      <w:pPr>
+        <w:ind w:left="720"/>
+      </w:pPr>
+      <w:r>
+        <w:t xml:space="preserve">10.5. The system asks the user to confirm the delete. </w:t>
+      </w:r>
+    </w:p>
+    <w:p>
+      <w:pPr>
+        <w:ind w:left="720"/>
+      </w:pPr>
+      <w:r>
+        <w:t>10.6. The user clicks the “Yes” to confirm.</w:t>
+      </w:r>
+    </w:p>
+    <w:p>
+      <w:pPr>
+        <w:ind w:left="720"/>
+      </w:pPr>
+      <w:r>
+        <w:t xml:space="preserve">10.7. The system deletes the class from the database and the drop-down </w:t>
+      </w:r>
+      <w:proofErr w:type="gramStart"/>
+      <w:r>
+        <w:t>box, and</w:t>
+      </w:r>
+      <w:proofErr w:type="gramEnd"/>
+      <w:r>
+        <w:t xml:space="preserve"> displays a success message.</w:t>
+      </w:r>
+    </w:p>
+    <w:p>
+      <w:pPr>
+        <w:ind w:left="720"/>
+      </w:pPr>
+    </w:p>
+    <w:p>
+      <w:pPr>
+        <w:ind w:left="720"/>
+      </w:pPr>
+      <w:r>
+        <w:t>R11. The system shall allow a user to modify a completed class (e.g., change the class’s category, credit hours, final grade, etc.).</w:t>
+      </w:r>
+    </w:p>
+    <w:p>
+      <w:pPr>
+        <w:ind w:left="720"/>
+      </w:pPr>
+      <w:r>
+        <w:t xml:space="preserve">11.1. The user shall go to the final grades overview for completed classes. </w:t>
+      </w:r>
+    </w:p>
+    <w:p>
+      <w:pPr>
+        <w:ind w:left="720"/>
+      </w:pPr>
+      <w:r>
+        <w:t>11.1.1. From the initial screen, user clicks on “View Completed Classes”.</w:t>
+      </w:r>
+    </w:p>
+    <w:p>
+      <w:pPr>
+        <w:ind w:left="720"/>
+      </w:pPr>
+      <w:r>
+        <w:t>11.2. The user makes desired changes.</w:t>
+      </w:r>
+    </w:p>
+    <w:p>
+      <w:pPr>
+        <w:ind w:left="720"/>
+      </w:pPr>
+      <w:r>
+        <w:lastRenderedPageBreak/>
+        <w:t>11.3. The user clicks the “Submit Modifications” button.</w:t>
+      </w:r>
+    </w:p>
+    <w:p>
+      <w:pPr>
+        <w:ind w:left="720"/>
+      </w:pPr>
+      <w:r>
+        <w:t>11.4. The system asks user to confirm changes.</w:t>
+      </w:r>
+    </w:p>
+    <w:p>
+      <w:pPr>
+        <w:ind w:left="720"/>
+      </w:pPr>
+      <w:r>
+        <w:t>11.5. The user clicks the “Yes” button to confirm changes.</w:t>
+      </w:r>
+    </w:p>
+    <w:p>
+      <w:pPr>
+        <w:ind w:left="720"/>
+      </w:pPr>
+      <w:r>
+        <w:t>11.6. The system submits the changes to the database and displays a success message.</w:t>
+      </w:r>
     </w:p>
     <w:p>
       <w:pPr>
@@ -2122,7 +2441,6 @@
         <w:pStyle w:val="Heading1"/>
       </w:pPr>
       <w:r>
-        <w:lastRenderedPageBreak/>
         <w:t>Data Flow Diagrams</w:t>
       </w:r>
     </w:p>
@@ -3715,7 +4033,7 @@
 </file>
 
 <file path=customXml/itemProps1.xml><?xml version="1.0" encoding="utf-8"?>
-<ds:datastoreItem xmlns:ds="http://schemas.openxmlformats.org/officeDocument/2006/customXml" ds:itemID="{7580CA0B-446A-4793-88A1-72E58B3CDC43}">
+<ds:datastoreItem xmlns:ds="http://schemas.openxmlformats.org/officeDocument/2006/customXml" ds:itemID="{796878FF-7FBC-432B-ABE2-9702C76E8113}">
   <ds:schemaRefs>
     <ds:schemaRef ds:uri="http://schemas.openxmlformats.org/officeDocument/2006/bibliography"/>
   </ds:schemaRefs>

</xml_diff>

<commit_message>
Added my portion of the Req Specification Report
Added the system description, non-functional requirements, and the use case diagram with the information about use cases afterwards.
</commit_message>
<xml_diff>
--- a/Requirements Specifications Report.docx
+++ b/Requirements Specifications Report.docx
@@ -296,7 +296,7 @@
               </mc:Choice>
               <mc:Fallback>
                 <w:pict>
-                  <v:group id="Group 193" o:spid="_x0000_s1026" style="position:absolute;margin-left:0;margin-top:0;width:540.55pt;height:718.4pt;z-index:-251657216;mso-width-percent:882;mso-height-percent:909;mso-position-horizontal:center;mso-position-horizontal-relative:page;mso-position-vertical:center;mso-position-vertical-relative:page;mso-width-percent:882;mso-height-percent:909" coordsize="68648,91235" o:gfxdata="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">
+                  <v:group w14:anchorId="2431E724" id="Group 193" o:spid="_x0000_s1026" style="position:absolute;margin-left:0;margin-top:0;width:540.55pt;height:718.4pt;z-index:-251657216;mso-width-percent:882;mso-height-percent:909;mso-position-horizontal:center;mso-position-horizontal-relative:page;mso-position-vertical:center;mso-position-vertical-relative:page;mso-width-percent:882;mso-height-percent:909" coordsize="68648,91235" o:gfxdata="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">
                     <v:rect id="Rectangle 194" o:spid="_x0000_s1027" style="position:absolute;width:68580;height:13716;visibility:visible;mso-wrap-style:square;v-text-anchor:middle" o:gfxdata="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" fillcolor="#4472c4 [3204]" stroked="f" strokeweight="1pt"/>
                     <v:rect id="Rectangle 195" o:spid="_x0000_s1028" style="position:absolute;top:40943;width:68580;height:50292;visibility:visible;mso-wrap-style:square;v-text-anchor:bottom" o:gfxdata="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" fillcolor="#4472c4 [3204]" stroked="f" strokeweight="1pt">
                       <v:textbox inset="36pt,57.6pt,36pt,36pt">
@@ -312,6 +312,7 @@
                               <w:dataBinding w:prefixMappings="xmlns:ns0='http://purl.org/dc/elements/1.1/' xmlns:ns1='http://schemas.openxmlformats.org/package/2006/metadata/core-properties' " w:xpath="/ns1:coreProperties[1]/ns0:creator[1]" w:storeItemID="{6C3C8BC8-F283-45AE-878A-BAB7291924A1}"/>
                               <w:text/>
                             </w:sdtPr>
+                            <w:sdtEndPr/>
                             <w:sdtContent>
                               <w:p>
                                 <w:pPr>
@@ -579,35 +580,7 @@
         <w:rPr>
           <w:highlight w:val="cyan"/>
         </w:rPr>
-        <w:t xml:space="preserve">This calculator will have a functionality for that as well. It lets them enter the classes they have taken and the final grade in each class (A, B, etc.). The GPA calculator then lets students perform “what-if” scenarios on future classes, </w:t>
-      </w:r>
-      <w:proofErr w:type="gramStart"/>
-      <w:r>
-        <w:rPr>
-          <w:highlight w:val="cyan"/>
-        </w:rPr>
-        <w:t>similar to</w:t>
-      </w:r>
-      <w:proofErr w:type="gramEnd"/>
-      <w:r>
-        <w:rPr>
-          <w:highlight w:val="cyan"/>
-        </w:rPr>
-        <w:t xml:space="preserve"> the grade calculator portion of this project. They can ask the calculator what GPA they will have overall if they make a C on one class, a B in another, and two </w:t>
-      </w:r>
-      <w:proofErr w:type="gramStart"/>
-      <w:r>
-        <w:rPr>
-          <w:highlight w:val="cyan"/>
-        </w:rPr>
-        <w:t>A’s  in</w:t>
-      </w:r>
-      <w:proofErr w:type="gramEnd"/>
-      <w:r>
-        <w:rPr>
-          <w:highlight w:val="cyan"/>
-        </w:rPr>
-        <w:t xml:space="preserve"> the other classes</w:t>
+        <w:t>This calculator will have a functionality for that as well. It lets them enter the classes they have taken and the final grade in each class (A, B, etc.). The GPA calculator then lets students perform “what-if” scenarios on future classes, similar to the grade calculator portion of this project. They can ask the calculator what GPA they will have overall if they make a C on one class, a B in another, and two A’s  in the other classes</w:t>
       </w:r>
       <w:r>
         <w:t xml:space="preserve">. </w:t>
@@ -688,20 +661,8 @@
       <w:pPr>
         <w:ind w:left="720"/>
       </w:pPr>
-    </w:p>
-    <w:p>
-      <w:pPr>
-        <w:ind w:left="720"/>
-        <w:rPr>
-          <w:i/>
-        </w:rPr>
-      </w:pPr>
-      <w:r>
-        <w:rPr>
-          <w:i/>
-          <w:highlight w:val="yellow"/>
-        </w:rPr>
-        <w:t>Very abstract – put in detail. Use your imagination to guess how the system will work. Write it down in plain English.</w:t>
+      <w:r>
+        <w:t>The project is to build a system that allows students to input grades in for individual classes to help calculate the grade in that class, also allowing to calculate GPA, and know how close they are to fulfilling their majors’ requirements. The system shall give the student options to add or remove grades as needed while doing the same for classes current or completed. The system shall allow the student to modify the grades or classes. The system shall allow the student to perform what-if scenarios on grades and overall GPA.</w:t>
       </w:r>
     </w:p>
     <w:p>
@@ -891,12 +852,7 @@
         <w:ind w:left="1440"/>
       </w:pPr>
       <w:r>
-        <w:t xml:space="preserve"> The user shall enter the assignment/test description (e.g. “Assignmen</w:t>
-      </w:r>
-      <w:bookmarkStart w:id="0" w:name="_GoBack"/>
-      <w:bookmarkEnd w:id="0"/>
-      <w:r>
-        <w:t>t 1”), the grade received on the assignment (as a percentage), and the assignment’s weight (as a percentage).</w:t>
+        <w:t xml:space="preserve"> The user shall enter the assignment/test description (e.g. “Assignment 1”), the grade received on the assignment (as a percentage), and the assignment’s weight (as a percentage).</w:t>
       </w:r>
     </w:p>
     <w:p>
@@ -982,6 +938,7 @@
         <w:ind w:left="720"/>
       </w:pPr>
       <w:r>
+        <w:lastRenderedPageBreak/>
         <w:t xml:space="preserve">R2. The system shall allow a user to figure out what grades will be needed on remaining assignments in order to receive a desired overall grade in a course. Additionally, the system shall tell the user what grade he/she will have in the course, given a certain grade on remaining coursework. </w:t>
       </w:r>
     </w:p>
@@ -990,7 +947,6 @@
         <w:ind w:left="720"/>
       </w:pPr>
       <w:r>
-        <w:lastRenderedPageBreak/>
         <w:t>2.1. The user shall select the class for which he/she wishes to perform a what-if grade scenario.</w:t>
       </w:r>
     </w:p>
@@ -1180,6 +1136,7 @@
         <w:ind w:left="720"/>
       </w:pPr>
       <w:r>
+        <w:lastRenderedPageBreak/>
         <w:t>3.2. The user shall click the “Delete a Grade” button.</w:t>
       </w:r>
     </w:p>
@@ -1233,7 +1190,6 @@
         <w:ind w:left="720"/>
       </w:pPr>
       <w:r>
-        <w:lastRenderedPageBreak/>
         <w:t>3.3. The system shall unhide a combo box that contains all the grades for the class</w:t>
       </w:r>
       <w:r>
@@ -1415,6 +1371,7 @@
         <w:rPr>
           <w:noProof/>
         </w:rPr>
+        <w:lastRenderedPageBreak/>
         <w:drawing>
           <wp:inline distT="0" distB="0" distL="0" distR="0" wp14:anchorId="2C5F6153" wp14:editId="6B19A5BE">
             <wp:extent cx="2209800" cy="2445180"/>
@@ -1457,7 +1414,6 @@
         <w:ind w:left="720"/>
       </w:pPr>
       <w:r>
-        <w:lastRenderedPageBreak/>
         <w:t xml:space="preserve">4.4. The system shall display a combo box with the user’s completed classes. </w:t>
       </w:r>
     </w:p>
@@ -1544,6 +1500,7 @@
         <w:rPr>
           <w:noProof/>
         </w:rPr>
+        <w:lastRenderedPageBreak/>
         <w:drawing>
           <wp:inline distT="0" distB="0" distL="0" distR="0" wp14:anchorId="4B5BAB9C" wp14:editId="3DD6A4CD">
             <wp:extent cx="2095500" cy="1866521"/>
@@ -1663,7 +1620,6 @@
         <w:ind w:left="720"/>
       </w:pPr>
       <w:r>
-        <w:lastRenderedPageBreak/>
         <w:t>4.8.3. The user’s GPA will reflect the new final grade submitted.</w:t>
       </w:r>
     </w:p>
@@ -1787,6 +1743,7 @@
         <w:ind w:left="720"/>
       </w:pPr>
       <w:r>
+        <w:lastRenderedPageBreak/>
         <w:t>R6. The system shall allow a user to delete a class.</w:t>
       </w:r>
     </w:p>
@@ -1922,7 +1879,6 @@
         <w:rPr>
           <w:noProof/>
         </w:rPr>
-        <w:lastRenderedPageBreak/>
         <w:drawing>
           <wp:inline distT="0" distB="0" distL="0" distR="0" wp14:anchorId="5E469BA5" wp14:editId="21A8F504">
             <wp:extent cx="2230327" cy="958850"/>
@@ -2050,6 +2006,7 @@
         <w:ind w:left="720"/>
       </w:pPr>
       <w:r>
+        <w:lastRenderedPageBreak/>
         <w:t xml:space="preserve">8.1. The user shall click the “View Degree Progress” button (see </w:t>
       </w:r>
       <w:r>
@@ -2141,7 +2098,6 @@
         <w:ind w:left="720"/>
       </w:pPr>
       <w:r>
-        <w:lastRenderedPageBreak/>
         <w:t>9.1. The user shall go to the GPA calculator by clicking the “GPA Calculator” button on the initial screen.</w:t>
       </w:r>
     </w:p>
@@ -2256,6 +2212,7 @@
         <w:ind w:left="720"/>
       </w:pPr>
       <w:r>
+        <w:lastRenderedPageBreak/>
         <w:t>10.3. The user selects the class he/she wishes to delete.</w:t>
       </w:r>
     </w:p>
@@ -2288,15 +2245,7 @@
         <w:ind w:left="720"/>
       </w:pPr>
       <w:r>
-        <w:t xml:space="preserve">10.7. The system deletes the class from the database and the drop-down </w:t>
-      </w:r>
-      <w:proofErr w:type="gramStart"/>
-      <w:r>
-        <w:t>box, and</w:t>
-      </w:r>
-      <w:proofErr w:type="gramEnd"/>
-      <w:r>
-        <w:t xml:space="preserve"> displays a success message.</w:t>
+        <w:t>10.7. The system deletes the class from the database and the drop-down box, and displays a success message.</w:t>
       </w:r>
     </w:p>
     <w:p>
@@ -2341,52 +2290,160 @@
         <w:ind w:left="720"/>
       </w:pPr>
       <w:r>
+        <w:t>11.3. The user clicks the “Submit Modifications” button.</w:t>
+      </w:r>
+    </w:p>
+    <w:p>
+      <w:pPr>
+        <w:ind w:left="720"/>
+      </w:pPr>
+      <w:r>
+        <w:t>11.4. The system asks user to confirm changes.</w:t>
+      </w:r>
+    </w:p>
+    <w:p>
+      <w:pPr>
+        <w:ind w:left="720"/>
+      </w:pPr>
+      <w:r>
+        <w:t>11.5. The user clicks the “Yes” button to confirm changes.</w:t>
+      </w:r>
+    </w:p>
+    <w:p>
+      <w:pPr>
+        <w:ind w:left="720"/>
+      </w:pPr>
+      <w:r>
+        <w:t>11.6. The system submits the changes to the database and displays a success message.</w:t>
+      </w:r>
+    </w:p>
+    <w:p>
+      <w:pPr>
+        <w:ind w:left="720"/>
+      </w:pPr>
+    </w:p>
+    <w:p>
+      <w:pPr>
+        <w:pStyle w:val="Heading2"/>
+      </w:pPr>
+      <w:r>
+        <w:t>Nonfunctional Requirements</w:t>
+      </w:r>
+    </w:p>
+    <w:p>
+      <w:pPr>
+        <w:ind w:firstLine="720"/>
+      </w:pPr>
+      <w:r>
+        <w:t>1.</w:t>
+      </w:r>
+      <w:r>
+        <w:tab/>
+        <w:t>All buttons must have a purpose</w:t>
+      </w:r>
+    </w:p>
+    <w:p>
+      <w:pPr>
+        <w:ind w:left="720" w:firstLine="720"/>
+      </w:pPr>
+      <w:r>
+        <w:t>1.1</w:t>
+      </w:r>
+      <w:r>
+        <w:t>.</w:t>
+      </w:r>
+      <w:r>
+        <w:tab/>
+        <w:t>When a button is pressed it will have an outcome of some sort. Whether be visible or not.</w:t>
+      </w:r>
+    </w:p>
+    <w:p>
+      <w:pPr>
+        <w:ind w:firstLine="720"/>
+      </w:pPr>
+      <w:r>
+        <w:t>2.</w:t>
+      </w:r>
+      <w:r>
+        <w:tab/>
+        <w:t>System shall not crash under invalid data input.</w:t>
+      </w:r>
+    </w:p>
+    <w:p>
+      <w:pPr>
+        <w:ind w:left="720" w:firstLine="720"/>
+      </w:pPr>
+      <w:r>
+        <w:t>2.1</w:t>
+      </w:r>
+      <w:r>
+        <w:t>.</w:t>
+      </w:r>
+      <w:r>
+        <w:tab/>
+        <w:t>When the user enters data into the system that is wrong data type or just invalid the system will error check and inform the user.</w:t>
+      </w:r>
+    </w:p>
+    <w:p>
+      <w:pPr>
+        <w:ind w:firstLine="720"/>
+      </w:pPr>
+      <w:r>
+        <w:t>3.</w:t>
+      </w:r>
+      <w:r>
+        <w:tab/>
+        <w:t>Any information in the database should be secure.</w:t>
+      </w:r>
+    </w:p>
+    <w:p>
+      <w:pPr>
+        <w:ind w:left="720" w:firstLine="720"/>
+      </w:pPr>
+      <w:r>
+        <w:t>3.1</w:t>
+      </w:r>
+      <w:r>
+        <w:t>.</w:t>
+      </w:r>
+      <w:r>
+        <w:tab/>
+        <w:t>Only those who have access to that information should receive that information.</w:t>
+      </w:r>
+    </w:p>
+    <w:p>
+      <w:pPr>
+        <w:ind w:firstLine="720"/>
+      </w:pPr>
+      <w:r>
+        <w:t>4.</w:t>
+      </w:r>
+      <w:r>
+        <w:tab/>
+        <w:t>The functions of this system should be consistent and reliable.</w:t>
+      </w:r>
+    </w:p>
+    <w:p>
+      <w:pPr>
+        <w:ind w:left="720" w:firstLine="720"/>
+      </w:pPr>
+      <w:r>
+        <w:t>4.1</w:t>
+      </w:r>
+      <w:r>
+        <w:t>.</w:t>
+      </w:r>
+      <w:r>
+        <w:tab/>
+        <w:t>The system should always output the same content given the same input.</w:t>
+      </w:r>
+    </w:p>
+    <w:p>
+      <w:pPr>
+        <w:pStyle w:val="Heading2"/>
+      </w:pPr>
+      <w:r>
         <w:lastRenderedPageBreak/>
-        <w:t>11.3. The user clicks the “Submit Modifications” button.</w:t>
-      </w:r>
-    </w:p>
-    <w:p>
-      <w:pPr>
-        <w:ind w:left="720"/>
-      </w:pPr>
-      <w:r>
-        <w:t>11.4. The system asks user to confirm changes.</w:t>
-      </w:r>
-    </w:p>
-    <w:p>
-      <w:pPr>
-        <w:ind w:left="720"/>
-      </w:pPr>
-      <w:r>
-        <w:t>11.5. The user clicks the “Yes” button to confirm changes.</w:t>
-      </w:r>
-    </w:p>
-    <w:p>
-      <w:pPr>
-        <w:ind w:left="720"/>
-      </w:pPr>
-      <w:r>
-        <w:t>11.6. The system submits the changes to the database and displays a success message.</w:t>
-      </w:r>
-    </w:p>
-    <w:p>
-      <w:pPr>
-        <w:ind w:left="720"/>
-      </w:pPr>
-    </w:p>
-    <w:p>
-      <w:pPr>
-        <w:pStyle w:val="Heading2"/>
-      </w:pPr>
-      <w:r>
-        <w:t>Nonfunctional Requirements</w:t>
-      </w:r>
-    </w:p>
-    <w:p>
-      <w:pPr>
-        <w:pStyle w:val="Heading2"/>
-      </w:pPr>
-      <w:r>
         <w:t xml:space="preserve">Domain Requirements </w:t>
       </w:r>
       <w:r>
@@ -2405,35 +2462,152 @@
       </w:r>
     </w:p>
     <w:p>
-      <w:pPr>
-        <w:jc w:val="center"/>
-        <w:rPr>
-          <w:highlight w:val="yellow"/>
-        </w:rPr>
-      </w:pPr>
-      <w:r>
-        <w:rPr>
-          <w:highlight w:val="yellow"/>
-        </w:rPr>
-        <w:t>Put some description</w:t>
-      </w:r>
-      <w:r>
-        <w:rPr>
-          <w:highlight w:val="yellow"/>
-        </w:rPr>
-        <w:t xml:space="preserve"> of the diagram</w:t>
-      </w:r>
-      <w:r>
-        <w:rPr>
-          <w:highlight w:val="yellow"/>
-        </w:rPr>
-        <w:t xml:space="preserve"> here. Describe all use cases using a few sentences. COMPLETE SENTENCES, PLEASE. This phase is the “what” phase. Design p</w:t>
-      </w:r>
-      <w:r>
-        <w:rPr>
-          <w:highlight w:val="yellow"/>
-        </w:rPr>
-        <w:t xml:space="preserve">hase is the “how” phase. </w:t>
+      <w:r>
+        <w:drawing>
+          <wp:inline distT="0" distB="0" distL="0" distR="0" wp14:anchorId="579FC277" wp14:editId="2F93AD05">
+            <wp:extent cx="5943600" cy="6497320"/>
+            <wp:effectExtent l="0" t="0" r="0" b="0"/>
+            <wp:docPr id="10" name="Picture 10"/>
+            <wp:cNvGraphicFramePr>
+              <a:graphicFrameLocks xmlns:a="http://schemas.openxmlformats.org/drawingml/2006/main" noChangeAspect="1"/>
+            </wp:cNvGraphicFramePr>
+            <a:graphic xmlns:a="http://schemas.openxmlformats.org/drawingml/2006/main">
+              <a:graphicData uri="http://schemas.openxmlformats.org/drawingml/2006/picture">
+                <pic:pic xmlns:pic="http://schemas.openxmlformats.org/drawingml/2006/picture">
+                  <pic:nvPicPr>
+                    <pic:cNvPr id="0" name="Picture 2"/>
+                    <pic:cNvPicPr>
+                      <a:picLocks noChangeAspect="1" noChangeArrowheads="1"/>
+                    </pic:cNvPicPr>
+                  </pic:nvPicPr>
+                  <pic:blipFill>
+                    <a:blip r:embed="rId24">
+                      <a:extLst>
+                        <a:ext uri="{28A0092B-C50C-407E-A947-70E740481C1C}">
+                          <a14:useLocalDpi xmlns:a14="http://schemas.microsoft.com/office/drawing/2010/main" val="0"/>
+                        </a:ext>
+                      </a:extLst>
+                    </a:blip>
+                    <a:srcRect/>
+                    <a:stretch>
+                      <a:fillRect/>
+                    </a:stretch>
+                  </pic:blipFill>
+                  <pic:spPr bwMode="auto">
+                    <a:xfrm>
+                      <a:off x="0" y="0"/>
+                      <a:ext cx="5943600" cy="6497320"/>
+                    </a:xfrm>
+                    <a:prstGeom prst="rect">
+                      <a:avLst/>
+                    </a:prstGeom>
+                    <a:noFill/>
+                    <a:ln>
+                      <a:noFill/>
+                    </a:ln>
+                  </pic:spPr>
+                </pic:pic>
+              </a:graphicData>
+            </a:graphic>
+          </wp:inline>
+        </w:drawing>
+      </w:r>
+    </w:p>
+    <w:p>
+      <w:r>
+        <w:t xml:space="preserve">Adding a grade – </w:t>
+      </w:r>
+      <w:r>
+        <w:t>Use Case to add a grade to the system.</w:t>
+      </w:r>
+    </w:p>
+    <w:p>
+      <w:r>
+        <w:t xml:space="preserve">Deleting a grade – </w:t>
+      </w:r>
+      <w:r>
+        <w:t>Use Case to delete grade from the system.</w:t>
+      </w:r>
+    </w:p>
+    <w:p>
+      <w:r>
+        <w:t xml:space="preserve">Modifying a grade – </w:t>
+      </w:r>
+      <w:r>
+        <w:t>Use Case to modify a grade in the system.</w:t>
+      </w:r>
+    </w:p>
+    <w:p>
+      <w:r>
+        <w:lastRenderedPageBreak/>
+        <w:t xml:space="preserve">Perform what-if grade audit – </w:t>
+      </w:r>
+      <w:r>
+        <w:t>Use Case to do a what-if grade in the system.</w:t>
+      </w:r>
+    </w:p>
+    <w:p>
+      <w:r>
+        <w:t>Delete a current class –</w:t>
+      </w:r>
+      <w:r>
+        <w:t xml:space="preserve"> Use </w:t>
+      </w:r>
+      <w:r>
+        <w:t>C</w:t>
+      </w:r>
+      <w:r>
+        <w:t>ase to</w:t>
+      </w:r>
+      <w:r>
+        <w:t xml:space="preserve"> delete a current class</w:t>
+      </w:r>
+      <w:r>
+        <w:t>.</w:t>
+      </w:r>
+    </w:p>
+    <w:p>
+      <w:r>
+        <w:t xml:space="preserve">Adding a current class </w:t>
+      </w:r>
+      <w:r>
+        <w:t>–</w:t>
+      </w:r>
+      <w:r>
+        <w:t xml:space="preserve"> Use Case to add a current class</w:t>
+      </w:r>
+      <w:r>
+        <w:t>.</w:t>
+      </w:r>
+    </w:p>
+    <w:p>
+      <w:r>
+        <w:t xml:space="preserve">Adding a completed class – </w:t>
+      </w:r>
+      <w:r>
+        <w:t>Use Case to add a completed class.</w:t>
+      </w:r>
+    </w:p>
+    <w:p>
+      <w:r>
+        <w:t>Deleting a completed class – Use Case to delete a completed class.</w:t>
+      </w:r>
+      <w:bookmarkStart w:id="0" w:name="_GoBack"/>
+      <w:bookmarkEnd w:id="0"/>
+    </w:p>
+    <w:p>
+      <w:r>
+        <w:t>Modifying a completed class –  Use Case to modify a completed class.</w:t>
+      </w:r>
+    </w:p>
+    <w:p>
+      <w:r>
+        <w:t>Track degree progress – Use Case to see how close you are to graduating.</w:t>
+      </w:r>
+    </w:p>
+    <w:p>
+      <w:r>
+        <w:t>Perform what-if GPA audit – Use Case to do a what-if GPA in the system.</w:t>
       </w:r>
     </w:p>
     <w:p>
@@ -4033,7 +4207,7 @@
 </file>
 
 <file path=customXml/itemProps1.xml><?xml version="1.0" encoding="utf-8"?>
-<ds:datastoreItem xmlns:ds="http://schemas.openxmlformats.org/officeDocument/2006/customXml" ds:itemID="{796878FF-7FBC-432B-ABE2-9702C76E8113}">
+<ds:datastoreItem xmlns:ds="http://schemas.openxmlformats.org/officeDocument/2006/customXml" ds:itemID="{B45C60CB-5159-48B2-95A4-4B68E77AC0CD}">
   <ds:schemaRefs>
     <ds:schemaRef ds:uri="http://schemas.openxmlformats.org/officeDocument/2006/bibliography"/>
   </ds:schemaRefs>

</xml_diff>

<commit_message>
Added tables of contents & figures
</commit_message>
<xml_diff>
--- a/Requirements Specifications Report.docx
+++ b/Requirements Specifications Report.docx
@@ -435,6 +435,2797 @@
         </w:p>
       </w:sdtContent>
     </w:sdt>
+    <w:bookmarkStart w:id="0" w:name="_GoBack" w:displacedByCustomXml="next"/>
+    <w:bookmarkEnd w:id="0" w:displacedByCustomXml="next"/>
+    <w:sdt>
+      <w:sdtPr>
+        <w:id w:val="-988174638"/>
+        <w:docPartObj>
+          <w:docPartGallery w:val="Table of Contents"/>
+          <w:docPartUnique/>
+        </w:docPartObj>
+      </w:sdtPr>
+      <w:sdtEndPr>
+        <w:rPr>
+          <w:rFonts w:asciiTheme="minorHAnsi" w:eastAsiaTheme="minorHAnsi" w:hAnsiTheme="minorHAnsi" w:cstheme="minorBidi"/>
+          <w:b/>
+          <w:bCs/>
+          <w:noProof/>
+          <w:color w:val="auto"/>
+          <w:sz w:val="22"/>
+          <w:szCs w:val="22"/>
+        </w:rPr>
+      </w:sdtEndPr>
+      <w:sdtContent>
+        <w:p>
+          <w:pPr>
+            <w:pStyle w:val="TOCHeading"/>
+          </w:pPr>
+          <w:r>
+            <w:t>Table of Contents</w:t>
+          </w:r>
+        </w:p>
+        <w:p>
+          <w:pPr>
+            <w:pStyle w:val="TOC1"/>
+            <w:tabs>
+              <w:tab w:val="right" w:leader="dot" w:pos="9350"/>
+            </w:tabs>
+            <w:rPr>
+              <w:noProof/>
+            </w:rPr>
+          </w:pPr>
+          <w:r>
+            <w:fldChar w:fldCharType="begin"/>
+          </w:r>
+          <w:r>
+            <w:instrText xml:space="preserve"> TOC \o "1-3" \h \z \u </w:instrText>
+          </w:r>
+          <w:r>
+            <w:fldChar w:fldCharType="separate"/>
+          </w:r>
+          <w:hyperlink w:anchor="_Toc19703141" w:history="1">
+            <w:r>
+              <w:rPr>
+                <w:rStyle w:val="Hyperlink"/>
+                <w:noProof/>
+              </w:rPr>
+              <w:t>Table of Contents</w:t>
+            </w:r>
+            <w:r>
+              <w:rPr>
+                <w:noProof/>
+                <w:webHidden/>
+              </w:rPr>
+              <w:tab/>
+            </w:r>
+            <w:r>
+              <w:rPr>
+                <w:noProof/>
+                <w:webHidden/>
+              </w:rPr>
+              <w:fldChar w:fldCharType="begin"/>
+            </w:r>
+            <w:r>
+              <w:rPr>
+                <w:noProof/>
+                <w:webHidden/>
+              </w:rPr>
+              <w:instrText xml:space="preserve"> PAGEREF _Toc19703141 \h </w:instrText>
+            </w:r>
+            <w:r>
+              <w:rPr>
+                <w:noProof/>
+                <w:webHidden/>
+              </w:rPr>
+            </w:r>
+            <w:r>
+              <w:rPr>
+                <w:noProof/>
+                <w:webHidden/>
+              </w:rPr>
+              <w:fldChar w:fldCharType="separate"/>
+            </w:r>
+            <w:r>
+              <w:rPr>
+                <w:noProof/>
+                <w:webHidden/>
+              </w:rPr>
+              <w:t>1</w:t>
+            </w:r>
+            <w:r>
+              <w:rPr>
+                <w:noProof/>
+                <w:webHidden/>
+              </w:rPr>
+              <w:fldChar w:fldCharType="end"/>
+            </w:r>
+          </w:hyperlink>
+        </w:p>
+        <w:p>
+          <w:pPr>
+            <w:pStyle w:val="TOC1"/>
+            <w:tabs>
+              <w:tab w:val="right" w:leader="dot" w:pos="9350"/>
+            </w:tabs>
+            <w:rPr>
+              <w:noProof/>
+            </w:rPr>
+          </w:pPr>
+          <w:hyperlink w:anchor="_Toc19703142" w:history="1">
+            <w:r>
+              <w:rPr>
+                <w:rStyle w:val="Hyperlink"/>
+                <w:noProof/>
+              </w:rPr>
+              <w:t>Table of Figures</w:t>
+            </w:r>
+            <w:r>
+              <w:rPr>
+                <w:noProof/>
+                <w:webHidden/>
+              </w:rPr>
+              <w:tab/>
+            </w:r>
+            <w:r>
+              <w:rPr>
+                <w:noProof/>
+                <w:webHidden/>
+              </w:rPr>
+              <w:fldChar w:fldCharType="begin"/>
+            </w:r>
+            <w:r>
+              <w:rPr>
+                <w:noProof/>
+                <w:webHidden/>
+              </w:rPr>
+              <w:instrText xml:space="preserve"> PAGEREF _Toc19703142 \h </w:instrText>
+            </w:r>
+            <w:r>
+              <w:rPr>
+                <w:noProof/>
+                <w:webHidden/>
+              </w:rPr>
+            </w:r>
+            <w:r>
+              <w:rPr>
+                <w:noProof/>
+                <w:webHidden/>
+              </w:rPr>
+              <w:fldChar w:fldCharType="separate"/>
+            </w:r>
+            <w:r>
+              <w:rPr>
+                <w:noProof/>
+                <w:webHidden/>
+              </w:rPr>
+              <w:t>2</w:t>
+            </w:r>
+            <w:r>
+              <w:rPr>
+                <w:noProof/>
+                <w:webHidden/>
+              </w:rPr>
+              <w:fldChar w:fldCharType="end"/>
+            </w:r>
+          </w:hyperlink>
+        </w:p>
+        <w:p>
+          <w:pPr>
+            <w:pStyle w:val="TOC1"/>
+            <w:tabs>
+              <w:tab w:val="left" w:pos="440"/>
+              <w:tab w:val="right" w:leader="dot" w:pos="9350"/>
+            </w:tabs>
+            <w:rPr>
+              <w:noProof/>
+            </w:rPr>
+          </w:pPr>
+          <w:hyperlink w:anchor="_Toc19703143" w:history="1">
+            <w:r>
+              <w:rPr>
+                <w:rStyle w:val="Hyperlink"/>
+                <w:noProof/>
+              </w:rPr>
+              <w:t>I.</w:t>
+            </w:r>
+            <w:r>
+              <w:rPr>
+                <w:noProof/>
+              </w:rPr>
+              <w:tab/>
+            </w:r>
+            <w:r>
+              <w:rPr>
+                <w:rStyle w:val="Hyperlink"/>
+                <w:noProof/>
+              </w:rPr>
+              <w:t>Introduction</w:t>
+            </w:r>
+            <w:r>
+              <w:rPr>
+                <w:noProof/>
+                <w:webHidden/>
+              </w:rPr>
+              <w:tab/>
+            </w:r>
+            <w:r>
+              <w:rPr>
+                <w:noProof/>
+                <w:webHidden/>
+              </w:rPr>
+              <w:fldChar w:fldCharType="begin"/>
+            </w:r>
+            <w:r>
+              <w:rPr>
+                <w:noProof/>
+                <w:webHidden/>
+              </w:rPr>
+              <w:instrText xml:space="preserve"> PAGEREF _Toc19703143 \h </w:instrText>
+            </w:r>
+            <w:r>
+              <w:rPr>
+                <w:noProof/>
+                <w:webHidden/>
+              </w:rPr>
+            </w:r>
+            <w:r>
+              <w:rPr>
+                <w:noProof/>
+                <w:webHidden/>
+              </w:rPr>
+              <w:fldChar w:fldCharType="separate"/>
+            </w:r>
+            <w:r>
+              <w:rPr>
+                <w:noProof/>
+                <w:webHidden/>
+              </w:rPr>
+              <w:t>3</w:t>
+            </w:r>
+            <w:r>
+              <w:rPr>
+                <w:noProof/>
+                <w:webHidden/>
+              </w:rPr>
+              <w:fldChar w:fldCharType="end"/>
+            </w:r>
+          </w:hyperlink>
+        </w:p>
+        <w:p>
+          <w:pPr>
+            <w:pStyle w:val="TOC2"/>
+            <w:tabs>
+              <w:tab w:val="left" w:pos="660"/>
+              <w:tab w:val="right" w:leader="dot" w:pos="9350"/>
+            </w:tabs>
+            <w:rPr>
+              <w:noProof/>
+            </w:rPr>
+          </w:pPr>
+          <w:hyperlink w:anchor="_Toc19703144" w:history="1">
+            <w:r>
+              <w:rPr>
+                <w:rStyle w:val="Hyperlink"/>
+                <w:noProof/>
+              </w:rPr>
+              <w:t>A.</w:t>
+            </w:r>
+            <w:r>
+              <w:rPr>
+                <w:noProof/>
+              </w:rPr>
+              <w:tab/>
+            </w:r>
+            <w:r>
+              <w:rPr>
+                <w:rStyle w:val="Hyperlink"/>
+                <w:noProof/>
+              </w:rPr>
+              <w:t>Problem Statement</w:t>
+            </w:r>
+            <w:r>
+              <w:rPr>
+                <w:noProof/>
+                <w:webHidden/>
+              </w:rPr>
+              <w:tab/>
+            </w:r>
+            <w:r>
+              <w:rPr>
+                <w:noProof/>
+                <w:webHidden/>
+              </w:rPr>
+              <w:fldChar w:fldCharType="begin"/>
+            </w:r>
+            <w:r>
+              <w:rPr>
+                <w:noProof/>
+                <w:webHidden/>
+              </w:rPr>
+              <w:instrText xml:space="preserve"> PAGEREF _Toc19703144 \h </w:instrText>
+            </w:r>
+            <w:r>
+              <w:rPr>
+                <w:noProof/>
+                <w:webHidden/>
+              </w:rPr>
+            </w:r>
+            <w:r>
+              <w:rPr>
+                <w:noProof/>
+                <w:webHidden/>
+              </w:rPr>
+              <w:fldChar w:fldCharType="separate"/>
+            </w:r>
+            <w:r>
+              <w:rPr>
+                <w:noProof/>
+                <w:webHidden/>
+              </w:rPr>
+              <w:t>3</w:t>
+            </w:r>
+            <w:r>
+              <w:rPr>
+                <w:noProof/>
+                <w:webHidden/>
+              </w:rPr>
+              <w:fldChar w:fldCharType="end"/>
+            </w:r>
+          </w:hyperlink>
+        </w:p>
+        <w:p>
+          <w:pPr>
+            <w:pStyle w:val="TOC2"/>
+            <w:tabs>
+              <w:tab w:val="left" w:pos="660"/>
+              <w:tab w:val="right" w:leader="dot" w:pos="9350"/>
+            </w:tabs>
+            <w:rPr>
+              <w:noProof/>
+            </w:rPr>
+          </w:pPr>
+          <w:hyperlink w:anchor="_Toc19703145" w:history="1">
+            <w:r>
+              <w:rPr>
+                <w:rStyle w:val="Hyperlink"/>
+                <w:noProof/>
+              </w:rPr>
+              <w:t>B.</w:t>
+            </w:r>
+            <w:r>
+              <w:rPr>
+                <w:noProof/>
+              </w:rPr>
+              <w:tab/>
+            </w:r>
+            <w:r>
+              <w:rPr>
+                <w:rStyle w:val="Hyperlink"/>
+                <w:noProof/>
+              </w:rPr>
+              <w:t>Proposal</w:t>
+            </w:r>
+            <w:r>
+              <w:rPr>
+                <w:noProof/>
+                <w:webHidden/>
+              </w:rPr>
+              <w:tab/>
+            </w:r>
+            <w:r>
+              <w:rPr>
+                <w:noProof/>
+                <w:webHidden/>
+              </w:rPr>
+              <w:fldChar w:fldCharType="begin"/>
+            </w:r>
+            <w:r>
+              <w:rPr>
+                <w:noProof/>
+                <w:webHidden/>
+              </w:rPr>
+              <w:instrText xml:space="preserve"> PAGEREF _Toc19703145 \h </w:instrText>
+            </w:r>
+            <w:r>
+              <w:rPr>
+                <w:noProof/>
+                <w:webHidden/>
+              </w:rPr>
+            </w:r>
+            <w:r>
+              <w:rPr>
+                <w:noProof/>
+                <w:webHidden/>
+              </w:rPr>
+              <w:fldChar w:fldCharType="separate"/>
+            </w:r>
+            <w:r>
+              <w:rPr>
+                <w:noProof/>
+                <w:webHidden/>
+              </w:rPr>
+              <w:t>3</w:t>
+            </w:r>
+            <w:r>
+              <w:rPr>
+                <w:noProof/>
+                <w:webHidden/>
+              </w:rPr>
+              <w:fldChar w:fldCharType="end"/>
+            </w:r>
+          </w:hyperlink>
+        </w:p>
+        <w:p>
+          <w:pPr>
+            <w:pStyle w:val="TOC1"/>
+            <w:tabs>
+              <w:tab w:val="left" w:pos="440"/>
+              <w:tab w:val="right" w:leader="dot" w:pos="9350"/>
+            </w:tabs>
+            <w:rPr>
+              <w:noProof/>
+            </w:rPr>
+          </w:pPr>
+          <w:hyperlink w:anchor="_Toc19703146" w:history="1">
+            <w:r>
+              <w:rPr>
+                <w:rStyle w:val="Hyperlink"/>
+                <w:noProof/>
+              </w:rPr>
+              <w:t>II.</w:t>
+            </w:r>
+            <w:r>
+              <w:rPr>
+                <w:noProof/>
+              </w:rPr>
+              <w:tab/>
+            </w:r>
+            <w:r>
+              <w:rPr>
+                <w:rStyle w:val="Hyperlink"/>
+                <w:noProof/>
+              </w:rPr>
+              <w:t>System Description</w:t>
+            </w:r>
+            <w:r>
+              <w:rPr>
+                <w:noProof/>
+                <w:webHidden/>
+              </w:rPr>
+              <w:tab/>
+            </w:r>
+            <w:r>
+              <w:rPr>
+                <w:noProof/>
+                <w:webHidden/>
+              </w:rPr>
+              <w:fldChar w:fldCharType="begin"/>
+            </w:r>
+            <w:r>
+              <w:rPr>
+                <w:noProof/>
+                <w:webHidden/>
+              </w:rPr>
+              <w:instrText xml:space="preserve"> PAGEREF _Toc19703146 \h </w:instrText>
+            </w:r>
+            <w:r>
+              <w:rPr>
+                <w:noProof/>
+                <w:webHidden/>
+              </w:rPr>
+            </w:r>
+            <w:r>
+              <w:rPr>
+                <w:noProof/>
+                <w:webHidden/>
+              </w:rPr>
+              <w:fldChar w:fldCharType="separate"/>
+            </w:r>
+            <w:r>
+              <w:rPr>
+                <w:noProof/>
+                <w:webHidden/>
+              </w:rPr>
+              <w:t>4</w:t>
+            </w:r>
+            <w:r>
+              <w:rPr>
+                <w:noProof/>
+                <w:webHidden/>
+              </w:rPr>
+              <w:fldChar w:fldCharType="end"/>
+            </w:r>
+          </w:hyperlink>
+        </w:p>
+        <w:p>
+          <w:pPr>
+            <w:pStyle w:val="TOC1"/>
+            <w:tabs>
+              <w:tab w:val="left" w:pos="660"/>
+              <w:tab w:val="right" w:leader="dot" w:pos="9350"/>
+            </w:tabs>
+            <w:rPr>
+              <w:noProof/>
+            </w:rPr>
+          </w:pPr>
+          <w:hyperlink w:anchor="_Toc19703147" w:history="1">
+            <w:r>
+              <w:rPr>
+                <w:rStyle w:val="Hyperlink"/>
+                <w:noProof/>
+              </w:rPr>
+              <w:t>III.</w:t>
+            </w:r>
+            <w:r>
+              <w:rPr>
+                <w:noProof/>
+              </w:rPr>
+              <w:tab/>
+            </w:r>
+            <w:r>
+              <w:rPr>
+                <w:rStyle w:val="Hyperlink"/>
+                <w:noProof/>
+              </w:rPr>
+              <w:t>System Requirements</w:t>
+            </w:r>
+            <w:r>
+              <w:rPr>
+                <w:noProof/>
+                <w:webHidden/>
+              </w:rPr>
+              <w:tab/>
+            </w:r>
+            <w:r>
+              <w:rPr>
+                <w:noProof/>
+                <w:webHidden/>
+              </w:rPr>
+              <w:fldChar w:fldCharType="begin"/>
+            </w:r>
+            <w:r>
+              <w:rPr>
+                <w:noProof/>
+                <w:webHidden/>
+              </w:rPr>
+              <w:instrText xml:space="preserve"> PAGEREF _Toc19703147 \h </w:instrText>
+            </w:r>
+            <w:r>
+              <w:rPr>
+                <w:noProof/>
+                <w:webHidden/>
+              </w:rPr>
+            </w:r>
+            <w:r>
+              <w:rPr>
+                <w:noProof/>
+                <w:webHidden/>
+              </w:rPr>
+              <w:fldChar w:fldCharType="separate"/>
+            </w:r>
+            <w:r>
+              <w:rPr>
+                <w:noProof/>
+                <w:webHidden/>
+              </w:rPr>
+              <w:t>4</w:t>
+            </w:r>
+            <w:r>
+              <w:rPr>
+                <w:noProof/>
+                <w:webHidden/>
+              </w:rPr>
+              <w:fldChar w:fldCharType="end"/>
+            </w:r>
+          </w:hyperlink>
+        </w:p>
+        <w:p>
+          <w:pPr>
+            <w:pStyle w:val="TOC2"/>
+            <w:tabs>
+              <w:tab w:val="left" w:pos="660"/>
+              <w:tab w:val="right" w:leader="dot" w:pos="9350"/>
+            </w:tabs>
+            <w:rPr>
+              <w:noProof/>
+            </w:rPr>
+          </w:pPr>
+          <w:hyperlink w:anchor="_Toc19703148" w:history="1">
+            <w:r>
+              <w:rPr>
+                <w:rStyle w:val="Hyperlink"/>
+                <w:noProof/>
+              </w:rPr>
+              <w:t>A.</w:t>
+            </w:r>
+            <w:r>
+              <w:rPr>
+                <w:noProof/>
+              </w:rPr>
+              <w:tab/>
+            </w:r>
+            <w:r>
+              <w:rPr>
+                <w:rStyle w:val="Hyperlink"/>
+                <w:noProof/>
+              </w:rPr>
+              <w:t>Functional Requirements</w:t>
+            </w:r>
+            <w:r>
+              <w:rPr>
+                <w:noProof/>
+                <w:webHidden/>
+              </w:rPr>
+              <w:tab/>
+            </w:r>
+            <w:r>
+              <w:rPr>
+                <w:noProof/>
+                <w:webHidden/>
+              </w:rPr>
+              <w:fldChar w:fldCharType="begin"/>
+            </w:r>
+            <w:r>
+              <w:rPr>
+                <w:noProof/>
+                <w:webHidden/>
+              </w:rPr>
+              <w:instrText xml:space="preserve"> PAGEREF _Toc19703148 \h </w:instrText>
+            </w:r>
+            <w:r>
+              <w:rPr>
+                <w:noProof/>
+                <w:webHidden/>
+              </w:rPr>
+            </w:r>
+            <w:r>
+              <w:rPr>
+                <w:noProof/>
+                <w:webHidden/>
+              </w:rPr>
+              <w:fldChar w:fldCharType="separate"/>
+            </w:r>
+            <w:r>
+              <w:rPr>
+                <w:noProof/>
+                <w:webHidden/>
+              </w:rPr>
+              <w:t>4</w:t>
+            </w:r>
+            <w:r>
+              <w:rPr>
+                <w:noProof/>
+                <w:webHidden/>
+              </w:rPr>
+              <w:fldChar w:fldCharType="end"/>
+            </w:r>
+          </w:hyperlink>
+        </w:p>
+        <w:p>
+          <w:pPr>
+            <w:pStyle w:val="TOC2"/>
+            <w:tabs>
+              <w:tab w:val="left" w:pos="660"/>
+              <w:tab w:val="right" w:leader="dot" w:pos="9350"/>
+            </w:tabs>
+            <w:rPr>
+              <w:noProof/>
+            </w:rPr>
+          </w:pPr>
+          <w:hyperlink w:anchor="_Toc19703149" w:history="1">
+            <w:r>
+              <w:rPr>
+                <w:rStyle w:val="Hyperlink"/>
+                <w:noProof/>
+              </w:rPr>
+              <w:t>B.</w:t>
+            </w:r>
+            <w:r>
+              <w:rPr>
+                <w:noProof/>
+              </w:rPr>
+              <w:tab/>
+            </w:r>
+            <w:r>
+              <w:rPr>
+                <w:rStyle w:val="Hyperlink"/>
+                <w:noProof/>
+              </w:rPr>
+              <w:t>Nonfunctional Requirements</w:t>
+            </w:r>
+            <w:r>
+              <w:rPr>
+                <w:noProof/>
+                <w:webHidden/>
+              </w:rPr>
+              <w:tab/>
+            </w:r>
+            <w:r>
+              <w:rPr>
+                <w:noProof/>
+                <w:webHidden/>
+              </w:rPr>
+              <w:fldChar w:fldCharType="begin"/>
+            </w:r>
+            <w:r>
+              <w:rPr>
+                <w:noProof/>
+                <w:webHidden/>
+              </w:rPr>
+              <w:instrText xml:space="preserve"> PAGEREF _Toc19703149 \h </w:instrText>
+            </w:r>
+            <w:r>
+              <w:rPr>
+                <w:noProof/>
+                <w:webHidden/>
+              </w:rPr>
+            </w:r>
+            <w:r>
+              <w:rPr>
+                <w:noProof/>
+                <w:webHidden/>
+              </w:rPr>
+              <w:fldChar w:fldCharType="separate"/>
+            </w:r>
+            <w:r>
+              <w:rPr>
+                <w:noProof/>
+                <w:webHidden/>
+              </w:rPr>
+              <w:t>12</w:t>
+            </w:r>
+            <w:r>
+              <w:rPr>
+                <w:noProof/>
+                <w:webHidden/>
+              </w:rPr>
+              <w:fldChar w:fldCharType="end"/>
+            </w:r>
+          </w:hyperlink>
+        </w:p>
+        <w:p>
+          <w:pPr>
+            <w:pStyle w:val="TOC2"/>
+            <w:tabs>
+              <w:tab w:val="left" w:pos="660"/>
+              <w:tab w:val="right" w:leader="dot" w:pos="9350"/>
+            </w:tabs>
+            <w:rPr>
+              <w:noProof/>
+            </w:rPr>
+          </w:pPr>
+          <w:hyperlink w:anchor="_Toc19703150" w:history="1">
+            <w:r>
+              <w:rPr>
+                <w:rStyle w:val="Hyperlink"/>
+                <w:noProof/>
+              </w:rPr>
+              <w:t>C.</w:t>
+            </w:r>
+            <w:r>
+              <w:rPr>
+                <w:noProof/>
+              </w:rPr>
+              <w:tab/>
+            </w:r>
+            <w:r>
+              <w:rPr>
+                <w:rStyle w:val="Hyperlink"/>
+                <w:noProof/>
+              </w:rPr>
+              <w:t xml:space="preserve">Domain Requirements </w:t>
+            </w:r>
+            <w:r>
+              <w:rPr>
+                <w:rStyle w:val="Hyperlink"/>
+                <w:noProof/>
+                <w:highlight w:val="red"/>
+              </w:rPr>
+              <w:t>(optional!!!)</w:t>
+            </w:r>
+            <w:r>
+              <w:rPr>
+                <w:noProof/>
+                <w:webHidden/>
+              </w:rPr>
+              <w:tab/>
+            </w:r>
+            <w:r>
+              <w:rPr>
+                <w:noProof/>
+                <w:webHidden/>
+              </w:rPr>
+              <w:fldChar w:fldCharType="begin"/>
+            </w:r>
+            <w:r>
+              <w:rPr>
+                <w:noProof/>
+                <w:webHidden/>
+              </w:rPr>
+              <w:instrText xml:space="preserve"> PAGEREF _Toc19703150 \h </w:instrText>
+            </w:r>
+            <w:r>
+              <w:rPr>
+                <w:noProof/>
+                <w:webHidden/>
+              </w:rPr>
+            </w:r>
+            <w:r>
+              <w:rPr>
+                <w:noProof/>
+                <w:webHidden/>
+              </w:rPr>
+              <w:fldChar w:fldCharType="separate"/>
+            </w:r>
+            <w:r>
+              <w:rPr>
+                <w:noProof/>
+                <w:webHidden/>
+              </w:rPr>
+              <w:t>13</w:t>
+            </w:r>
+            <w:r>
+              <w:rPr>
+                <w:noProof/>
+                <w:webHidden/>
+              </w:rPr>
+              <w:fldChar w:fldCharType="end"/>
+            </w:r>
+          </w:hyperlink>
+        </w:p>
+        <w:p>
+          <w:pPr>
+            <w:pStyle w:val="TOC1"/>
+            <w:tabs>
+              <w:tab w:val="left" w:pos="660"/>
+              <w:tab w:val="right" w:leader="dot" w:pos="9350"/>
+            </w:tabs>
+            <w:rPr>
+              <w:noProof/>
+            </w:rPr>
+          </w:pPr>
+          <w:hyperlink w:anchor="_Toc19703151" w:history="1">
+            <w:r>
+              <w:rPr>
+                <w:rStyle w:val="Hyperlink"/>
+                <w:noProof/>
+              </w:rPr>
+              <w:t>IV.</w:t>
+            </w:r>
+            <w:r>
+              <w:rPr>
+                <w:noProof/>
+              </w:rPr>
+              <w:tab/>
+            </w:r>
+            <w:r>
+              <w:rPr>
+                <w:rStyle w:val="Hyperlink"/>
+                <w:noProof/>
+              </w:rPr>
+              <w:t>Use Case Diagram</w:t>
+            </w:r>
+            <w:r>
+              <w:rPr>
+                <w:noProof/>
+                <w:webHidden/>
+              </w:rPr>
+              <w:tab/>
+            </w:r>
+            <w:r>
+              <w:rPr>
+                <w:noProof/>
+                <w:webHidden/>
+              </w:rPr>
+              <w:fldChar w:fldCharType="begin"/>
+            </w:r>
+            <w:r>
+              <w:rPr>
+                <w:noProof/>
+                <w:webHidden/>
+              </w:rPr>
+              <w:instrText xml:space="preserve"> PAGEREF _Toc19703151 \h </w:instrText>
+            </w:r>
+            <w:r>
+              <w:rPr>
+                <w:noProof/>
+                <w:webHidden/>
+              </w:rPr>
+            </w:r>
+            <w:r>
+              <w:rPr>
+                <w:noProof/>
+                <w:webHidden/>
+              </w:rPr>
+              <w:fldChar w:fldCharType="separate"/>
+            </w:r>
+            <w:r>
+              <w:rPr>
+                <w:noProof/>
+                <w:webHidden/>
+              </w:rPr>
+              <w:t>13</w:t>
+            </w:r>
+            <w:r>
+              <w:rPr>
+                <w:noProof/>
+                <w:webHidden/>
+              </w:rPr>
+              <w:fldChar w:fldCharType="end"/>
+            </w:r>
+          </w:hyperlink>
+        </w:p>
+        <w:p>
+          <w:pPr>
+            <w:pStyle w:val="TOC1"/>
+            <w:tabs>
+              <w:tab w:val="left" w:pos="440"/>
+              <w:tab w:val="right" w:leader="dot" w:pos="9350"/>
+            </w:tabs>
+            <w:rPr>
+              <w:noProof/>
+            </w:rPr>
+          </w:pPr>
+          <w:hyperlink w:anchor="_Toc19703152" w:history="1">
+            <w:r>
+              <w:rPr>
+                <w:rStyle w:val="Hyperlink"/>
+                <w:noProof/>
+              </w:rPr>
+              <w:t>V.</w:t>
+            </w:r>
+            <w:r>
+              <w:rPr>
+                <w:noProof/>
+              </w:rPr>
+              <w:tab/>
+            </w:r>
+            <w:r>
+              <w:rPr>
+                <w:rStyle w:val="Hyperlink"/>
+                <w:noProof/>
+              </w:rPr>
+              <w:t>Data Flow Diagrams</w:t>
+            </w:r>
+            <w:r>
+              <w:rPr>
+                <w:noProof/>
+                <w:webHidden/>
+              </w:rPr>
+              <w:tab/>
+            </w:r>
+            <w:r>
+              <w:rPr>
+                <w:noProof/>
+                <w:webHidden/>
+              </w:rPr>
+              <w:fldChar w:fldCharType="begin"/>
+            </w:r>
+            <w:r>
+              <w:rPr>
+                <w:noProof/>
+                <w:webHidden/>
+              </w:rPr>
+              <w:instrText xml:space="preserve"> PAGEREF _Toc19703152 \h </w:instrText>
+            </w:r>
+            <w:r>
+              <w:rPr>
+                <w:noProof/>
+                <w:webHidden/>
+              </w:rPr>
+            </w:r>
+            <w:r>
+              <w:rPr>
+                <w:noProof/>
+                <w:webHidden/>
+              </w:rPr>
+              <w:fldChar w:fldCharType="separate"/>
+            </w:r>
+            <w:r>
+              <w:rPr>
+                <w:noProof/>
+                <w:webHidden/>
+              </w:rPr>
+              <w:t>14</w:t>
+            </w:r>
+            <w:r>
+              <w:rPr>
+                <w:noProof/>
+                <w:webHidden/>
+              </w:rPr>
+              <w:fldChar w:fldCharType="end"/>
+            </w:r>
+          </w:hyperlink>
+        </w:p>
+        <w:p>
+          <w:pPr>
+            <w:pStyle w:val="TOC2"/>
+            <w:tabs>
+              <w:tab w:val="left" w:pos="660"/>
+              <w:tab w:val="right" w:leader="dot" w:pos="9350"/>
+            </w:tabs>
+            <w:rPr>
+              <w:noProof/>
+            </w:rPr>
+          </w:pPr>
+          <w:hyperlink w:anchor="_Toc19703153" w:history="1">
+            <w:r>
+              <w:rPr>
+                <w:rStyle w:val="Hyperlink"/>
+                <w:noProof/>
+              </w:rPr>
+              <w:t>A.</w:t>
+            </w:r>
+            <w:r>
+              <w:rPr>
+                <w:noProof/>
+              </w:rPr>
+              <w:tab/>
+            </w:r>
+            <w:r>
+              <w:rPr>
+                <w:rStyle w:val="Hyperlink"/>
+                <w:noProof/>
+              </w:rPr>
+              <w:t>Context DFD (level 0)</w:t>
+            </w:r>
+            <w:r>
+              <w:rPr>
+                <w:noProof/>
+                <w:webHidden/>
+              </w:rPr>
+              <w:tab/>
+            </w:r>
+            <w:r>
+              <w:rPr>
+                <w:noProof/>
+                <w:webHidden/>
+              </w:rPr>
+              <w:fldChar w:fldCharType="begin"/>
+            </w:r>
+            <w:r>
+              <w:rPr>
+                <w:noProof/>
+                <w:webHidden/>
+              </w:rPr>
+              <w:instrText xml:space="preserve"> PAGEREF _Toc19703153 \h </w:instrText>
+            </w:r>
+            <w:r>
+              <w:rPr>
+                <w:noProof/>
+                <w:webHidden/>
+              </w:rPr>
+            </w:r>
+            <w:r>
+              <w:rPr>
+                <w:noProof/>
+                <w:webHidden/>
+              </w:rPr>
+              <w:fldChar w:fldCharType="separate"/>
+            </w:r>
+            <w:r>
+              <w:rPr>
+                <w:noProof/>
+                <w:webHidden/>
+              </w:rPr>
+              <w:t>14</w:t>
+            </w:r>
+            <w:r>
+              <w:rPr>
+                <w:noProof/>
+                <w:webHidden/>
+              </w:rPr>
+              <w:fldChar w:fldCharType="end"/>
+            </w:r>
+          </w:hyperlink>
+        </w:p>
+        <w:p>
+          <w:pPr>
+            <w:pStyle w:val="TOC2"/>
+            <w:tabs>
+              <w:tab w:val="left" w:pos="660"/>
+              <w:tab w:val="right" w:leader="dot" w:pos="9350"/>
+            </w:tabs>
+            <w:rPr>
+              <w:noProof/>
+            </w:rPr>
+          </w:pPr>
+          <w:hyperlink w:anchor="_Toc19703154" w:history="1">
+            <w:r>
+              <w:rPr>
+                <w:rStyle w:val="Hyperlink"/>
+                <w:noProof/>
+              </w:rPr>
+              <w:t>B.</w:t>
+            </w:r>
+            <w:r>
+              <w:rPr>
+                <w:noProof/>
+              </w:rPr>
+              <w:tab/>
+            </w:r>
+            <w:r>
+              <w:rPr>
+                <w:rStyle w:val="Hyperlink"/>
+                <w:noProof/>
+              </w:rPr>
+              <w:t>Level-1 DFD</w:t>
+            </w:r>
+            <w:r>
+              <w:rPr>
+                <w:noProof/>
+                <w:webHidden/>
+              </w:rPr>
+              <w:tab/>
+            </w:r>
+            <w:r>
+              <w:rPr>
+                <w:noProof/>
+                <w:webHidden/>
+              </w:rPr>
+              <w:fldChar w:fldCharType="begin"/>
+            </w:r>
+            <w:r>
+              <w:rPr>
+                <w:noProof/>
+                <w:webHidden/>
+              </w:rPr>
+              <w:instrText xml:space="preserve"> PAGEREF _Toc19703154 \h </w:instrText>
+            </w:r>
+            <w:r>
+              <w:rPr>
+                <w:noProof/>
+                <w:webHidden/>
+              </w:rPr>
+            </w:r>
+            <w:r>
+              <w:rPr>
+                <w:noProof/>
+                <w:webHidden/>
+              </w:rPr>
+              <w:fldChar w:fldCharType="separate"/>
+            </w:r>
+            <w:r>
+              <w:rPr>
+                <w:noProof/>
+                <w:webHidden/>
+              </w:rPr>
+              <w:t>14</w:t>
+            </w:r>
+            <w:r>
+              <w:rPr>
+                <w:noProof/>
+                <w:webHidden/>
+              </w:rPr>
+              <w:fldChar w:fldCharType="end"/>
+            </w:r>
+          </w:hyperlink>
+        </w:p>
+        <w:p>
+          <w:pPr>
+            <w:pStyle w:val="TOC2"/>
+            <w:tabs>
+              <w:tab w:val="left" w:pos="660"/>
+              <w:tab w:val="right" w:leader="dot" w:pos="9350"/>
+            </w:tabs>
+            <w:rPr>
+              <w:noProof/>
+            </w:rPr>
+          </w:pPr>
+          <w:hyperlink w:anchor="_Toc19703155" w:history="1">
+            <w:r>
+              <w:rPr>
+                <w:rStyle w:val="Hyperlink"/>
+                <w:noProof/>
+              </w:rPr>
+              <w:t>C.</w:t>
+            </w:r>
+            <w:r>
+              <w:rPr>
+                <w:noProof/>
+              </w:rPr>
+              <w:tab/>
+            </w:r>
+            <w:r>
+              <w:rPr>
+                <w:rStyle w:val="Hyperlink"/>
+                <w:noProof/>
+              </w:rPr>
+              <w:t xml:space="preserve">Level-2 DFD </w:t>
+            </w:r>
+            <w:r>
+              <w:rPr>
+                <w:rStyle w:val="Hyperlink"/>
+                <w:i/>
+                <w:iCs/>
+                <w:noProof/>
+                <w:highlight w:val="red"/>
+              </w:rPr>
+              <w:t>etc.</w:t>
+            </w:r>
+            <w:r>
+              <w:rPr>
+                <w:noProof/>
+                <w:webHidden/>
+              </w:rPr>
+              <w:tab/>
+            </w:r>
+            <w:r>
+              <w:rPr>
+                <w:noProof/>
+                <w:webHidden/>
+              </w:rPr>
+              <w:fldChar w:fldCharType="begin"/>
+            </w:r>
+            <w:r>
+              <w:rPr>
+                <w:noProof/>
+                <w:webHidden/>
+              </w:rPr>
+              <w:instrText xml:space="preserve"> PAGEREF _Toc19703155 \h </w:instrText>
+            </w:r>
+            <w:r>
+              <w:rPr>
+                <w:noProof/>
+                <w:webHidden/>
+              </w:rPr>
+            </w:r>
+            <w:r>
+              <w:rPr>
+                <w:noProof/>
+                <w:webHidden/>
+              </w:rPr>
+              <w:fldChar w:fldCharType="separate"/>
+            </w:r>
+            <w:r>
+              <w:rPr>
+                <w:noProof/>
+                <w:webHidden/>
+              </w:rPr>
+              <w:t>14</w:t>
+            </w:r>
+            <w:r>
+              <w:rPr>
+                <w:noProof/>
+                <w:webHidden/>
+              </w:rPr>
+              <w:fldChar w:fldCharType="end"/>
+            </w:r>
+          </w:hyperlink>
+        </w:p>
+        <w:p>
+          <w:pPr>
+            <w:pStyle w:val="TOC1"/>
+            <w:tabs>
+              <w:tab w:val="left" w:pos="660"/>
+              <w:tab w:val="right" w:leader="dot" w:pos="9350"/>
+            </w:tabs>
+            <w:rPr>
+              <w:noProof/>
+            </w:rPr>
+          </w:pPr>
+          <w:hyperlink w:anchor="_Toc19703156" w:history="1">
+            <w:r>
+              <w:rPr>
+                <w:rStyle w:val="Hyperlink"/>
+                <w:noProof/>
+              </w:rPr>
+              <w:t>VI.</w:t>
+            </w:r>
+            <w:r>
+              <w:rPr>
+                <w:noProof/>
+              </w:rPr>
+              <w:tab/>
+            </w:r>
+            <w:r>
+              <w:rPr>
+                <w:rStyle w:val="Hyperlink"/>
+                <w:noProof/>
+              </w:rPr>
+              <w:t>Conclusion</w:t>
+            </w:r>
+            <w:r>
+              <w:rPr>
+                <w:noProof/>
+                <w:webHidden/>
+              </w:rPr>
+              <w:tab/>
+            </w:r>
+            <w:r>
+              <w:rPr>
+                <w:noProof/>
+                <w:webHidden/>
+              </w:rPr>
+              <w:fldChar w:fldCharType="begin"/>
+            </w:r>
+            <w:r>
+              <w:rPr>
+                <w:noProof/>
+                <w:webHidden/>
+              </w:rPr>
+              <w:instrText xml:space="preserve"> PAGEREF _Toc19703156 \h </w:instrText>
+            </w:r>
+            <w:r>
+              <w:rPr>
+                <w:noProof/>
+                <w:webHidden/>
+              </w:rPr>
+            </w:r>
+            <w:r>
+              <w:rPr>
+                <w:noProof/>
+                <w:webHidden/>
+              </w:rPr>
+              <w:fldChar w:fldCharType="separate"/>
+            </w:r>
+            <w:r>
+              <w:rPr>
+                <w:noProof/>
+                <w:webHidden/>
+              </w:rPr>
+              <w:t>14</w:t>
+            </w:r>
+            <w:r>
+              <w:rPr>
+                <w:noProof/>
+                <w:webHidden/>
+              </w:rPr>
+              <w:fldChar w:fldCharType="end"/>
+            </w:r>
+          </w:hyperlink>
+        </w:p>
+        <w:p>
+          <w:pPr>
+            <w:pStyle w:val="TOC1"/>
+            <w:tabs>
+              <w:tab w:val="left" w:pos="660"/>
+              <w:tab w:val="right" w:leader="dot" w:pos="9350"/>
+            </w:tabs>
+            <w:rPr>
+              <w:noProof/>
+            </w:rPr>
+          </w:pPr>
+          <w:hyperlink w:anchor="_Toc19703157" w:history="1">
+            <w:r>
+              <w:rPr>
+                <w:rStyle w:val="Hyperlink"/>
+                <w:noProof/>
+              </w:rPr>
+              <w:t>VII.</w:t>
+            </w:r>
+            <w:r>
+              <w:rPr>
+                <w:noProof/>
+              </w:rPr>
+              <w:tab/>
+            </w:r>
+            <w:r>
+              <w:rPr>
+                <w:rStyle w:val="Hyperlink"/>
+                <w:noProof/>
+              </w:rPr>
+              <w:t>Data Dictionary</w:t>
+            </w:r>
+            <w:r>
+              <w:rPr>
+                <w:noProof/>
+                <w:webHidden/>
+              </w:rPr>
+              <w:tab/>
+            </w:r>
+            <w:r>
+              <w:rPr>
+                <w:noProof/>
+                <w:webHidden/>
+              </w:rPr>
+              <w:fldChar w:fldCharType="begin"/>
+            </w:r>
+            <w:r>
+              <w:rPr>
+                <w:noProof/>
+                <w:webHidden/>
+              </w:rPr>
+              <w:instrText xml:space="preserve"> PAGEREF _Toc19703157 \h </w:instrText>
+            </w:r>
+            <w:r>
+              <w:rPr>
+                <w:noProof/>
+                <w:webHidden/>
+              </w:rPr>
+            </w:r>
+            <w:r>
+              <w:rPr>
+                <w:noProof/>
+                <w:webHidden/>
+              </w:rPr>
+              <w:fldChar w:fldCharType="separate"/>
+            </w:r>
+            <w:r>
+              <w:rPr>
+                <w:noProof/>
+                <w:webHidden/>
+              </w:rPr>
+              <w:t>14</w:t>
+            </w:r>
+            <w:r>
+              <w:rPr>
+                <w:noProof/>
+                <w:webHidden/>
+              </w:rPr>
+              <w:fldChar w:fldCharType="end"/>
+            </w:r>
+          </w:hyperlink>
+        </w:p>
+        <w:p>
+          <w:r>
+            <w:rPr>
+              <w:b/>
+              <w:bCs/>
+              <w:noProof/>
+            </w:rPr>
+            <w:fldChar w:fldCharType="end"/>
+          </w:r>
+        </w:p>
+      </w:sdtContent>
+    </w:sdt>
+    <w:p>
+      <w:pPr>
+        <w:pStyle w:val="Heading1"/>
+        <w:numPr>
+          <w:ilvl w:val="0"/>
+          <w:numId w:val="0"/>
+        </w:numPr>
+        <w:rPr>
+          <w:highlight w:val="red"/>
+        </w:rPr>
+      </w:pPr>
+      <w:r>
+        <w:rPr>
+          <w:highlight w:val="red"/>
+        </w:rPr>
+        <w:br w:type="page"/>
+      </w:r>
+    </w:p>
+    <w:p>
+      <w:pPr>
+        <w:pStyle w:val="Heading1"/>
+        <w:numPr>
+          <w:ilvl w:val="0"/>
+          <w:numId w:val="0"/>
+        </w:numPr>
+        <w:rPr>
+          <w:noProof/>
+        </w:rPr>
+      </w:pPr>
+      <w:bookmarkStart w:id="1" w:name="_Toc19703142"/>
+      <w:r>
+        <w:lastRenderedPageBreak/>
+        <w:t>Table of Figures</w:t>
+      </w:r>
+      <w:bookmarkEnd w:id="1"/>
+      <w:r>
+        <w:fldChar w:fldCharType="begin"/>
+      </w:r>
+      <w:r>
+        <w:instrText xml:space="preserve"> TOC \h \z \c "Figure" </w:instrText>
+      </w:r>
+      <w:r>
+        <w:fldChar w:fldCharType="separate"/>
+      </w:r>
+    </w:p>
+    <w:p>
+      <w:pPr>
+        <w:pStyle w:val="TableofFigures"/>
+        <w:tabs>
+          <w:tab w:val="right" w:leader="dot" w:pos="9350"/>
+        </w:tabs>
+        <w:rPr>
+          <w:rFonts w:eastAsiaTheme="minorEastAsia"/>
+          <w:noProof/>
+        </w:rPr>
+      </w:pPr>
+      <w:hyperlink w:anchor="_Toc19703096" w:history="1">
+        <w:r>
+          <w:rPr>
+            <w:rStyle w:val="Hyperlink"/>
+            <w:noProof/>
+          </w:rPr>
+          <w:t>Figure 1 Grades</w:t>
+        </w:r>
+        <w:r>
+          <w:rPr>
+            <w:noProof/>
+            <w:webHidden/>
+          </w:rPr>
+          <w:tab/>
+        </w:r>
+        <w:r>
+          <w:rPr>
+            <w:noProof/>
+            <w:webHidden/>
+          </w:rPr>
+          <w:fldChar w:fldCharType="begin"/>
+        </w:r>
+        <w:r>
+          <w:rPr>
+            <w:noProof/>
+            <w:webHidden/>
+          </w:rPr>
+          <w:instrText xml:space="preserve"> PAGEREF _Toc19703096 \h </w:instrText>
+        </w:r>
+        <w:r>
+          <w:rPr>
+            <w:noProof/>
+            <w:webHidden/>
+          </w:rPr>
+        </w:r>
+        <w:r>
+          <w:rPr>
+            <w:noProof/>
+            <w:webHidden/>
+          </w:rPr>
+          <w:fldChar w:fldCharType="separate"/>
+        </w:r>
+        <w:r>
+          <w:rPr>
+            <w:noProof/>
+            <w:webHidden/>
+          </w:rPr>
+          <w:t>4</w:t>
+        </w:r>
+        <w:r>
+          <w:rPr>
+            <w:noProof/>
+            <w:webHidden/>
+          </w:rPr>
+          <w:fldChar w:fldCharType="end"/>
+        </w:r>
+      </w:hyperlink>
+    </w:p>
+    <w:p>
+      <w:pPr>
+        <w:pStyle w:val="TableofFigures"/>
+        <w:tabs>
+          <w:tab w:val="right" w:leader="dot" w:pos="9350"/>
+        </w:tabs>
+        <w:rPr>
+          <w:rFonts w:eastAsiaTheme="minorEastAsia"/>
+          <w:noProof/>
+        </w:rPr>
+      </w:pPr>
+      <w:hyperlink w:anchor="_Toc19703097" w:history="1">
+        <w:r>
+          <w:rPr>
+            <w:rStyle w:val="Hyperlink"/>
+            <w:noProof/>
+          </w:rPr>
+          <w:t>Figure 2 Adding a Grade</w:t>
+        </w:r>
+        <w:r>
+          <w:rPr>
+            <w:noProof/>
+            <w:webHidden/>
+          </w:rPr>
+          <w:tab/>
+        </w:r>
+        <w:r>
+          <w:rPr>
+            <w:noProof/>
+            <w:webHidden/>
+          </w:rPr>
+          <w:fldChar w:fldCharType="begin"/>
+        </w:r>
+        <w:r>
+          <w:rPr>
+            <w:noProof/>
+            <w:webHidden/>
+          </w:rPr>
+          <w:instrText xml:space="preserve"> PAGEREF _Toc19703097 \h </w:instrText>
+        </w:r>
+        <w:r>
+          <w:rPr>
+            <w:noProof/>
+            <w:webHidden/>
+          </w:rPr>
+        </w:r>
+        <w:r>
+          <w:rPr>
+            <w:noProof/>
+            <w:webHidden/>
+          </w:rPr>
+          <w:fldChar w:fldCharType="separate"/>
+        </w:r>
+        <w:r>
+          <w:rPr>
+            <w:noProof/>
+            <w:webHidden/>
+          </w:rPr>
+          <w:t>4</w:t>
+        </w:r>
+        <w:r>
+          <w:rPr>
+            <w:noProof/>
+            <w:webHidden/>
+          </w:rPr>
+          <w:fldChar w:fldCharType="end"/>
+        </w:r>
+      </w:hyperlink>
+    </w:p>
+    <w:p>
+      <w:pPr>
+        <w:pStyle w:val="TableofFigures"/>
+        <w:tabs>
+          <w:tab w:val="right" w:leader="dot" w:pos="9350"/>
+        </w:tabs>
+        <w:rPr>
+          <w:rFonts w:eastAsiaTheme="minorEastAsia"/>
+          <w:noProof/>
+        </w:rPr>
+      </w:pPr>
+      <w:hyperlink w:anchor="_Toc19703098" w:history="1">
+        <w:r>
+          <w:rPr>
+            <w:rStyle w:val="Hyperlink"/>
+            <w:noProof/>
+          </w:rPr>
+          <w:t>Figure 3 Submitting a Grade to the Database</w:t>
+        </w:r>
+        <w:r>
+          <w:rPr>
+            <w:noProof/>
+            <w:webHidden/>
+          </w:rPr>
+          <w:tab/>
+        </w:r>
+        <w:r>
+          <w:rPr>
+            <w:noProof/>
+            <w:webHidden/>
+          </w:rPr>
+          <w:fldChar w:fldCharType="begin"/>
+        </w:r>
+        <w:r>
+          <w:rPr>
+            <w:noProof/>
+            <w:webHidden/>
+          </w:rPr>
+          <w:instrText xml:space="preserve"> PAGEREF _Toc19703098 \h </w:instrText>
+        </w:r>
+        <w:r>
+          <w:rPr>
+            <w:noProof/>
+            <w:webHidden/>
+          </w:rPr>
+        </w:r>
+        <w:r>
+          <w:rPr>
+            <w:noProof/>
+            <w:webHidden/>
+          </w:rPr>
+          <w:fldChar w:fldCharType="separate"/>
+        </w:r>
+        <w:r>
+          <w:rPr>
+            <w:noProof/>
+            <w:webHidden/>
+          </w:rPr>
+          <w:t>4</w:t>
+        </w:r>
+        <w:r>
+          <w:rPr>
+            <w:noProof/>
+            <w:webHidden/>
+          </w:rPr>
+          <w:fldChar w:fldCharType="end"/>
+        </w:r>
+      </w:hyperlink>
+    </w:p>
+    <w:p>
+      <w:pPr>
+        <w:pStyle w:val="TableofFigures"/>
+        <w:tabs>
+          <w:tab w:val="right" w:leader="dot" w:pos="9350"/>
+        </w:tabs>
+        <w:rPr>
+          <w:rFonts w:eastAsiaTheme="minorEastAsia"/>
+          <w:noProof/>
+        </w:rPr>
+      </w:pPr>
+      <w:hyperlink w:anchor="_Toc19703099" w:history="1">
+        <w:r>
+          <w:rPr>
+            <w:rStyle w:val="Hyperlink"/>
+            <w:noProof/>
+          </w:rPr>
+          <w:t>Figure 4 Performing What-If Grade Calculation</w:t>
+        </w:r>
+        <w:r>
+          <w:rPr>
+            <w:noProof/>
+            <w:webHidden/>
+          </w:rPr>
+          <w:tab/>
+        </w:r>
+        <w:r>
+          <w:rPr>
+            <w:noProof/>
+            <w:webHidden/>
+          </w:rPr>
+          <w:fldChar w:fldCharType="begin"/>
+        </w:r>
+        <w:r>
+          <w:rPr>
+            <w:noProof/>
+            <w:webHidden/>
+          </w:rPr>
+          <w:instrText xml:space="preserve"> PAGEREF _Toc19703099 \h </w:instrText>
+        </w:r>
+        <w:r>
+          <w:rPr>
+            <w:noProof/>
+            <w:webHidden/>
+          </w:rPr>
+        </w:r>
+        <w:r>
+          <w:rPr>
+            <w:noProof/>
+            <w:webHidden/>
+          </w:rPr>
+          <w:fldChar w:fldCharType="separate"/>
+        </w:r>
+        <w:r>
+          <w:rPr>
+            <w:noProof/>
+            <w:webHidden/>
+          </w:rPr>
+          <w:t>5</w:t>
+        </w:r>
+        <w:r>
+          <w:rPr>
+            <w:noProof/>
+            <w:webHidden/>
+          </w:rPr>
+          <w:fldChar w:fldCharType="end"/>
+        </w:r>
+      </w:hyperlink>
+    </w:p>
+    <w:p>
+      <w:pPr>
+        <w:pStyle w:val="TableofFigures"/>
+        <w:tabs>
+          <w:tab w:val="right" w:leader="dot" w:pos="9350"/>
+        </w:tabs>
+        <w:rPr>
+          <w:rFonts w:eastAsiaTheme="minorEastAsia"/>
+          <w:noProof/>
+        </w:rPr>
+      </w:pPr>
+      <w:hyperlink w:anchor="_Toc19703100" w:history="1">
+        <w:r>
+          <w:rPr>
+            <w:rStyle w:val="Hyperlink"/>
+            <w:noProof/>
+          </w:rPr>
+          <w:t>Figure 5 Viewing What-If Results</w:t>
+        </w:r>
+        <w:r>
+          <w:rPr>
+            <w:noProof/>
+            <w:webHidden/>
+          </w:rPr>
+          <w:tab/>
+        </w:r>
+        <w:r>
+          <w:rPr>
+            <w:noProof/>
+            <w:webHidden/>
+          </w:rPr>
+          <w:fldChar w:fldCharType="begin"/>
+        </w:r>
+        <w:r>
+          <w:rPr>
+            <w:noProof/>
+            <w:webHidden/>
+          </w:rPr>
+          <w:instrText xml:space="preserve"> PAGEREF _Toc19703100 \h </w:instrText>
+        </w:r>
+        <w:r>
+          <w:rPr>
+            <w:noProof/>
+            <w:webHidden/>
+          </w:rPr>
+        </w:r>
+        <w:r>
+          <w:rPr>
+            <w:noProof/>
+            <w:webHidden/>
+          </w:rPr>
+          <w:fldChar w:fldCharType="separate"/>
+        </w:r>
+        <w:r>
+          <w:rPr>
+            <w:noProof/>
+            <w:webHidden/>
+          </w:rPr>
+          <w:t>6</w:t>
+        </w:r>
+        <w:r>
+          <w:rPr>
+            <w:noProof/>
+            <w:webHidden/>
+          </w:rPr>
+          <w:fldChar w:fldCharType="end"/>
+        </w:r>
+      </w:hyperlink>
+    </w:p>
+    <w:p>
+      <w:pPr>
+        <w:pStyle w:val="TableofFigures"/>
+        <w:tabs>
+          <w:tab w:val="right" w:leader="dot" w:pos="9350"/>
+        </w:tabs>
+        <w:rPr>
+          <w:rFonts w:eastAsiaTheme="minorEastAsia"/>
+          <w:noProof/>
+        </w:rPr>
+      </w:pPr>
+      <w:hyperlink w:anchor="_Toc19703101" w:history="1">
+        <w:r>
+          <w:rPr>
+            <w:rStyle w:val="Hyperlink"/>
+            <w:noProof/>
+          </w:rPr>
+          <w:t>Figure 6 Delete Grade</w:t>
+        </w:r>
+        <w:r>
+          <w:rPr>
+            <w:noProof/>
+            <w:webHidden/>
+          </w:rPr>
+          <w:tab/>
+        </w:r>
+        <w:r>
+          <w:rPr>
+            <w:noProof/>
+            <w:webHidden/>
+          </w:rPr>
+          <w:fldChar w:fldCharType="begin"/>
+        </w:r>
+        <w:r>
+          <w:rPr>
+            <w:noProof/>
+            <w:webHidden/>
+          </w:rPr>
+          <w:instrText xml:space="preserve"> PAGEREF _Toc19703101 \h </w:instrText>
+        </w:r>
+        <w:r>
+          <w:rPr>
+            <w:noProof/>
+            <w:webHidden/>
+          </w:rPr>
+        </w:r>
+        <w:r>
+          <w:rPr>
+            <w:noProof/>
+            <w:webHidden/>
+          </w:rPr>
+          <w:fldChar w:fldCharType="separate"/>
+        </w:r>
+        <w:r>
+          <w:rPr>
+            <w:noProof/>
+            <w:webHidden/>
+          </w:rPr>
+          <w:t>6</w:t>
+        </w:r>
+        <w:r>
+          <w:rPr>
+            <w:noProof/>
+            <w:webHidden/>
+          </w:rPr>
+          <w:fldChar w:fldCharType="end"/>
+        </w:r>
+      </w:hyperlink>
+    </w:p>
+    <w:p>
+      <w:pPr>
+        <w:pStyle w:val="TableofFigures"/>
+        <w:tabs>
+          <w:tab w:val="right" w:leader="dot" w:pos="9350"/>
+        </w:tabs>
+        <w:rPr>
+          <w:rFonts w:eastAsiaTheme="minorEastAsia"/>
+          <w:noProof/>
+        </w:rPr>
+      </w:pPr>
+      <w:hyperlink w:anchor="_Toc19703102" w:history="1">
+        <w:r>
+          <w:rPr>
+            <w:rStyle w:val="Hyperlink"/>
+            <w:noProof/>
+          </w:rPr>
+          <w:t>Figure 7 Choose a Grade to Delete</w:t>
+        </w:r>
+        <w:r>
+          <w:rPr>
+            <w:noProof/>
+            <w:webHidden/>
+          </w:rPr>
+          <w:tab/>
+        </w:r>
+        <w:r>
+          <w:rPr>
+            <w:noProof/>
+            <w:webHidden/>
+          </w:rPr>
+          <w:fldChar w:fldCharType="begin"/>
+        </w:r>
+        <w:r>
+          <w:rPr>
+            <w:noProof/>
+            <w:webHidden/>
+          </w:rPr>
+          <w:instrText xml:space="preserve"> PAGEREF _Toc19703102 \h </w:instrText>
+        </w:r>
+        <w:r>
+          <w:rPr>
+            <w:noProof/>
+            <w:webHidden/>
+          </w:rPr>
+        </w:r>
+        <w:r>
+          <w:rPr>
+            <w:noProof/>
+            <w:webHidden/>
+          </w:rPr>
+          <w:fldChar w:fldCharType="separate"/>
+        </w:r>
+        <w:r>
+          <w:rPr>
+            <w:noProof/>
+            <w:webHidden/>
+          </w:rPr>
+          <w:t>6</w:t>
+        </w:r>
+        <w:r>
+          <w:rPr>
+            <w:noProof/>
+            <w:webHidden/>
+          </w:rPr>
+          <w:fldChar w:fldCharType="end"/>
+        </w:r>
+      </w:hyperlink>
+    </w:p>
+    <w:p>
+      <w:pPr>
+        <w:pStyle w:val="TableofFigures"/>
+        <w:tabs>
+          <w:tab w:val="right" w:leader="dot" w:pos="9350"/>
+        </w:tabs>
+        <w:rPr>
+          <w:rFonts w:eastAsiaTheme="minorEastAsia"/>
+          <w:noProof/>
+        </w:rPr>
+      </w:pPr>
+      <w:hyperlink w:anchor="_Toc19703103" w:history="1">
+        <w:r>
+          <w:rPr>
+            <w:rStyle w:val="Hyperlink"/>
+            <w:noProof/>
+          </w:rPr>
+          <w:t>Figure 8 GPA Calculator Button</w:t>
+        </w:r>
+        <w:r>
+          <w:rPr>
+            <w:noProof/>
+            <w:webHidden/>
+          </w:rPr>
+          <w:tab/>
+        </w:r>
+        <w:r>
+          <w:rPr>
+            <w:noProof/>
+            <w:webHidden/>
+          </w:rPr>
+          <w:fldChar w:fldCharType="begin"/>
+        </w:r>
+        <w:r>
+          <w:rPr>
+            <w:noProof/>
+            <w:webHidden/>
+          </w:rPr>
+          <w:instrText xml:space="preserve"> PAGEREF _Toc19703103 \h </w:instrText>
+        </w:r>
+        <w:r>
+          <w:rPr>
+            <w:noProof/>
+            <w:webHidden/>
+          </w:rPr>
+        </w:r>
+        <w:r>
+          <w:rPr>
+            <w:noProof/>
+            <w:webHidden/>
+          </w:rPr>
+          <w:fldChar w:fldCharType="separate"/>
+        </w:r>
+        <w:r>
+          <w:rPr>
+            <w:noProof/>
+            <w:webHidden/>
+          </w:rPr>
+          <w:t>7</w:t>
+        </w:r>
+        <w:r>
+          <w:rPr>
+            <w:noProof/>
+            <w:webHidden/>
+          </w:rPr>
+          <w:fldChar w:fldCharType="end"/>
+        </w:r>
+      </w:hyperlink>
+    </w:p>
+    <w:p>
+      <w:pPr>
+        <w:pStyle w:val="TableofFigures"/>
+        <w:tabs>
+          <w:tab w:val="right" w:leader="dot" w:pos="9350"/>
+        </w:tabs>
+        <w:rPr>
+          <w:rFonts w:eastAsiaTheme="minorEastAsia"/>
+          <w:noProof/>
+        </w:rPr>
+      </w:pPr>
+      <w:hyperlink w:anchor="_Toc19703104" w:history="1">
+        <w:r>
+          <w:rPr>
+            <w:rStyle w:val="Hyperlink"/>
+            <w:noProof/>
+          </w:rPr>
+          <w:t>Figure 9 Student GPA Screen</w:t>
+        </w:r>
+        <w:r>
+          <w:rPr>
+            <w:noProof/>
+            <w:webHidden/>
+          </w:rPr>
+          <w:tab/>
+        </w:r>
+        <w:r>
+          <w:rPr>
+            <w:noProof/>
+            <w:webHidden/>
+          </w:rPr>
+          <w:fldChar w:fldCharType="begin"/>
+        </w:r>
+        <w:r>
+          <w:rPr>
+            <w:noProof/>
+            <w:webHidden/>
+          </w:rPr>
+          <w:instrText xml:space="preserve"> PAGEREF _Toc19703104 \h </w:instrText>
+        </w:r>
+        <w:r>
+          <w:rPr>
+            <w:noProof/>
+            <w:webHidden/>
+          </w:rPr>
+        </w:r>
+        <w:r>
+          <w:rPr>
+            <w:noProof/>
+            <w:webHidden/>
+          </w:rPr>
+          <w:fldChar w:fldCharType="separate"/>
+        </w:r>
+        <w:r>
+          <w:rPr>
+            <w:noProof/>
+            <w:webHidden/>
+          </w:rPr>
+          <w:t>7</w:t>
+        </w:r>
+        <w:r>
+          <w:rPr>
+            <w:noProof/>
+            <w:webHidden/>
+          </w:rPr>
+          <w:fldChar w:fldCharType="end"/>
+        </w:r>
+      </w:hyperlink>
+    </w:p>
+    <w:p>
+      <w:pPr>
+        <w:pStyle w:val="TableofFigures"/>
+        <w:tabs>
+          <w:tab w:val="right" w:leader="dot" w:pos="9350"/>
+        </w:tabs>
+        <w:rPr>
+          <w:rFonts w:eastAsiaTheme="minorEastAsia"/>
+          <w:noProof/>
+        </w:rPr>
+      </w:pPr>
+      <w:hyperlink w:anchor="_Toc19703105" w:history="1">
+        <w:r>
+          <w:rPr>
+            <w:rStyle w:val="Hyperlink"/>
+            <w:noProof/>
+          </w:rPr>
+          <w:t>Figure 10 Completed Classes Overview</w:t>
+        </w:r>
+        <w:r>
+          <w:rPr>
+            <w:noProof/>
+            <w:webHidden/>
+          </w:rPr>
+          <w:tab/>
+        </w:r>
+        <w:r>
+          <w:rPr>
+            <w:noProof/>
+            <w:webHidden/>
+          </w:rPr>
+          <w:fldChar w:fldCharType="begin"/>
+        </w:r>
+        <w:r>
+          <w:rPr>
+            <w:noProof/>
+            <w:webHidden/>
+          </w:rPr>
+          <w:instrText xml:space="preserve"> PAGEREF _Toc19703105 \h </w:instrText>
+        </w:r>
+        <w:r>
+          <w:rPr>
+            <w:noProof/>
+            <w:webHidden/>
+          </w:rPr>
+        </w:r>
+        <w:r>
+          <w:rPr>
+            <w:noProof/>
+            <w:webHidden/>
+          </w:rPr>
+          <w:fldChar w:fldCharType="separate"/>
+        </w:r>
+        <w:r>
+          <w:rPr>
+            <w:noProof/>
+            <w:webHidden/>
+          </w:rPr>
+          <w:t>8</w:t>
+        </w:r>
+        <w:r>
+          <w:rPr>
+            <w:noProof/>
+            <w:webHidden/>
+          </w:rPr>
+          <w:fldChar w:fldCharType="end"/>
+        </w:r>
+      </w:hyperlink>
+    </w:p>
+    <w:p>
+      <w:pPr>
+        <w:pStyle w:val="TableofFigures"/>
+        <w:tabs>
+          <w:tab w:val="right" w:leader="dot" w:pos="9350"/>
+        </w:tabs>
+        <w:rPr>
+          <w:rFonts w:eastAsiaTheme="minorEastAsia"/>
+          <w:noProof/>
+        </w:rPr>
+      </w:pPr>
+      <w:hyperlink w:anchor="_Toc19703106" w:history="1">
+        <w:r>
+          <w:rPr>
+            <w:rStyle w:val="Hyperlink"/>
+            <w:noProof/>
+          </w:rPr>
+          <w:t>Figure 11 Adding a Completed Class</w:t>
+        </w:r>
+        <w:r>
+          <w:rPr>
+            <w:noProof/>
+            <w:webHidden/>
+          </w:rPr>
+          <w:tab/>
+        </w:r>
+        <w:r>
+          <w:rPr>
+            <w:noProof/>
+            <w:webHidden/>
+          </w:rPr>
+          <w:fldChar w:fldCharType="begin"/>
+        </w:r>
+        <w:r>
+          <w:rPr>
+            <w:noProof/>
+            <w:webHidden/>
+          </w:rPr>
+          <w:instrText xml:space="preserve"> PAGEREF _Toc19703106 \h </w:instrText>
+        </w:r>
+        <w:r>
+          <w:rPr>
+            <w:noProof/>
+            <w:webHidden/>
+          </w:rPr>
+        </w:r>
+        <w:r>
+          <w:rPr>
+            <w:noProof/>
+            <w:webHidden/>
+          </w:rPr>
+          <w:fldChar w:fldCharType="separate"/>
+        </w:r>
+        <w:r>
+          <w:rPr>
+            <w:noProof/>
+            <w:webHidden/>
+          </w:rPr>
+          <w:t>8</w:t>
+        </w:r>
+        <w:r>
+          <w:rPr>
+            <w:noProof/>
+            <w:webHidden/>
+          </w:rPr>
+          <w:fldChar w:fldCharType="end"/>
+        </w:r>
+      </w:hyperlink>
+    </w:p>
+    <w:p>
+      <w:pPr>
+        <w:pStyle w:val="TableofFigures"/>
+        <w:tabs>
+          <w:tab w:val="right" w:leader="dot" w:pos="9350"/>
+        </w:tabs>
+        <w:rPr>
+          <w:rFonts w:eastAsiaTheme="minorEastAsia"/>
+          <w:noProof/>
+        </w:rPr>
+      </w:pPr>
+      <w:hyperlink w:anchor="_Toc19703107" w:history="1">
+        <w:r>
+          <w:rPr>
+            <w:rStyle w:val="Hyperlink"/>
+            <w:noProof/>
+          </w:rPr>
+          <w:t>Figure 12 Success Message</w:t>
+        </w:r>
+        <w:r>
+          <w:rPr>
+            <w:noProof/>
+            <w:webHidden/>
+          </w:rPr>
+          <w:tab/>
+        </w:r>
+        <w:r>
+          <w:rPr>
+            <w:noProof/>
+            <w:webHidden/>
+          </w:rPr>
+          <w:fldChar w:fldCharType="begin"/>
+        </w:r>
+        <w:r>
+          <w:rPr>
+            <w:noProof/>
+            <w:webHidden/>
+          </w:rPr>
+          <w:instrText xml:space="preserve"> PAGEREF _Toc19703107 \h </w:instrText>
+        </w:r>
+        <w:r>
+          <w:rPr>
+            <w:noProof/>
+            <w:webHidden/>
+          </w:rPr>
+        </w:r>
+        <w:r>
+          <w:rPr>
+            <w:noProof/>
+            <w:webHidden/>
+          </w:rPr>
+          <w:fldChar w:fldCharType="separate"/>
+        </w:r>
+        <w:r>
+          <w:rPr>
+            <w:noProof/>
+            <w:webHidden/>
+          </w:rPr>
+          <w:t>8</w:t>
+        </w:r>
+        <w:r>
+          <w:rPr>
+            <w:noProof/>
+            <w:webHidden/>
+          </w:rPr>
+          <w:fldChar w:fldCharType="end"/>
+        </w:r>
+      </w:hyperlink>
+    </w:p>
+    <w:p>
+      <w:pPr>
+        <w:pStyle w:val="TableofFigures"/>
+        <w:tabs>
+          <w:tab w:val="right" w:leader="dot" w:pos="9350"/>
+        </w:tabs>
+        <w:rPr>
+          <w:rFonts w:eastAsiaTheme="minorEastAsia"/>
+          <w:noProof/>
+        </w:rPr>
+      </w:pPr>
+      <w:hyperlink w:anchor="_Toc19703108" w:history="1">
+        <w:r>
+          <w:rPr>
+            <w:rStyle w:val="Hyperlink"/>
+            <w:noProof/>
+          </w:rPr>
+          <w:t>Figure 13 Modifying a Grade</w:t>
+        </w:r>
+        <w:r>
+          <w:rPr>
+            <w:noProof/>
+            <w:webHidden/>
+          </w:rPr>
+          <w:tab/>
+        </w:r>
+        <w:r>
+          <w:rPr>
+            <w:noProof/>
+            <w:webHidden/>
+          </w:rPr>
+          <w:fldChar w:fldCharType="begin"/>
+        </w:r>
+        <w:r>
+          <w:rPr>
+            <w:noProof/>
+            <w:webHidden/>
+          </w:rPr>
+          <w:instrText xml:space="preserve"> PAGEREF _Toc19703108 \h </w:instrText>
+        </w:r>
+        <w:r>
+          <w:rPr>
+            <w:noProof/>
+            <w:webHidden/>
+          </w:rPr>
+        </w:r>
+        <w:r>
+          <w:rPr>
+            <w:noProof/>
+            <w:webHidden/>
+          </w:rPr>
+          <w:fldChar w:fldCharType="separate"/>
+        </w:r>
+        <w:r>
+          <w:rPr>
+            <w:noProof/>
+            <w:webHidden/>
+          </w:rPr>
+          <w:t>9</w:t>
+        </w:r>
+        <w:r>
+          <w:rPr>
+            <w:noProof/>
+            <w:webHidden/>
+          </w:rPr>
+          <w:fldChar w:fldCharType="end"/>
+        </w:r>
+      </w:hyperlink>
+    </w:p>
+    <w:p>
+      <w:pPr>
+        <w:pStyle w:val="TableofFigures"/>
+        <w:tabs>
+          <w:tab w:val="right" w:leader="dot" w:pos="9350"/>
+        </w:tabs>
+        <w:rPr>
+          <w:rFonts w:eastAsiaTheme="minorEastAsia"/>
+          <w:noProof/>
+        </w:rPr>
+      </w:pPr>
+      <w:hyperlink w:anchor="_Toc19703109" w:history="1">
+        <w:r>
+          <w:rPr>
+            <w:rStyle w:val="Hyperlink"/>
+            <w:noProof/>
+          </w:rPr>
+          <w:t>Figure 14 Deleting a Current Class</w:t>
+        </w:r>
+        <w:r>
+          <w:rPr>
+            <w:noProof/>
+            <w:webHidden/>
+          </w:rPr>
+          <w:tab/>
+        </w:r>
+        <w:r>
+          <w:rPr>
+            <w:noProof/>
+            <w:webHidden/>
+          </w:rPr>
+          <w:fldChar w:fldCharType="begin"/>
+        </w:r>
+        <w:r>
+          <w:rPr>
+            <w:noProof/>
+            <w:webHidden/>
+          </w:rPr>
+          <w:instrText xml:space="preserve"> PAGEREF _Toc19703109 \h </w:instrText>
+        </w:r>
+        <w:r>
+          <w:rPr>
+            <w:noProof/>
+            <w:webHidden/>
+          </w:rPr>
+        </w:r>
+        <w:r>
+          <w:rPr>
+            <w:noProof/>
+            <w:webHidden/>
+          </w:rPr>
+          <w:fldChar w:fldCharType="separate"/>
+        </w:r>
+        <w:r>
+          <w:rPr>
+            <w:noProof/>
+            <w:webHidden/>
+          </w:rPr>
+          <w:t>9</w:t>
+        </w:r>
+        <w:r>
+          <w:rPr>
+            <w:noProof/>
+            <w:webHidden/>
+          </w:rPr>
+          <w:fldChar w:fldCharType="end"/>
+        </w:r>
+      </w:hyperlink>
+    </w:p>
+    <w:p>
+      <w:pPr>
+        <w:pStyle w:val="TableofFigures"/>
+        <w:tabs>
+          <w:tab w:val="right" w:leader="dot" w:pos="9350"/>
+        </w:tabs>
+        <w:rPr>
+          <w:rFonts w:eastAsiaTheme="minorEastAsia"/>
+          <w:noProof/>
+        </w:rPr>
+      </w:pPr>
+      <w:hyperlink w:anchor="_Toc19703110" w:history="1">
+        <w:r>
+          <w:rPr>
+            <w:rStyle w:val="Hyperlink"/>
+            <w:noProof/>
+          </w:rPr>
+          <w:t>Figure 15 Adding a Class</w:t>
+        </w:r>
+        <w:r>
+          <w:rPr>
+            <w:noProof/>
+            <w:webHidden/>
+          </w:rPr>
+          <w:tab/>
+        </w:r>
+        <w:r>
+          <w:rPr>
+            <w:noProof/>
+            <w:webHidden/>
+          </w:rPr>
+          <w:fldChar w:fldCharType="begin"/>
+        </w:r>
+        <w:r>
+          <w:rPr>
+            <w:noProof/>
+            <w:webHidden/>
+          </w:rPr>
+          <w:instrText xml:space="preserve"> PAGEREF _Toc19703110 \h </w:instrText>
+        </w:r>
+        <w:r>
+          <w:rPr>
+            <w:noProof/>
+            <w:webHidden/>
+          </w:rPr>
+        </w:r>
+        <w:r>
+          <w:rPr>
+            <w:noProof/>
+            <w:webHidden/>
+          </w:rPr>
+          <w:fldChar w:fldCharType="separate"/>
+        </w:r>
+        <w:r>
+          <w:rPr>
+            <w:noProof/>
+            <w:webHidden/>
+          </w:rPr>
+          <w:t>10</w:t>
+        </w:r>
+        <w:r>
+          <w:rPr>
+            <w:noProof/>
+            <w:webHidden/>
+          </w:rPr>
+          <w:fldChar w:fldCharType="end"/>
+        </w:r>
+      </w:hyperlink>
+    </w:p>
+    <w:p>
+      <w:pPr>
+        <w:pStyle w:val="TableofFigures"/>
+        <w:tabs>
+          <w:tab w:val="right" w:leader="dot" w:pos="9350"/>
+        </w:tabs>
+        <w:rPr>
+          <w:rFonts w:eastAsiaTheme="minorEastAsia"/>
+          <w:noProof/>
+        </w:rPr>
+      </w:pPr>
+      <w:hyperlink w:anchor="_Toc19703111" w:history="1">
+        <w:r>
+          <w:rPr>
+            <w:rStyle w:val="Hyperlink"/>
+            <w:noProof/>
+          </w:rPr>
+          <w:t>Figure 16 Info for a new Current Class</w:t>
+        </w:r>
+        <w:r>
+          <w:rPr>
+            <w:noProof/>
+            <w:webHidden/>
+          </w:rPr>
+          <w:tab/>
+        </w:r>
+        <w:r>
+          <w:rPr>
+            <w:noProof/>
+            <w:webHidden/>
+          </w:rPr>
+          <w:fldChar w:fldCharType="begin"/>
+        </w:r>
+        <w:r>
+          <w:rPr>
+            <w:noProof/>
+            <w:webHidden/>
+          </w:rPr>
+          <w:instrText xml:space="preserve"> PAGEREF _Toc19703111 \h </w:instrText>
+        </w:r>
+        <w:r>
+          <w:rPr>
+            <w:noProof/>
+            <w:webHidden/>
+          </w:rPr>
+        </w:r>
+        <w:r>
+          <w:rPr>
+            <w:noProof/>
+            <w:webHidden/>
+          </w:rPr>
+          <w:fldChar w:fldCharType="separate"/>
+        </w:r>
+        <w:r>
+          <w:rPr>
+            <w:noProof/>
+            <w:webHidden/>
+          </w:rPr>
+          <w:t>10</w:t>
+        </w:r>
+        <w:r>
+          <w:rPr>
+            <w:noProof/>
+            <w:webHidden/>
+          </w:rPr>
+          <w:fldChar w:fldCharType="end"/>
+        </w:r>
+      </w:hyperlink>
+    </w:p>
+    <w:p>
+      <w:pPr>
+        <w:pStyle w:val="TableofFigures"/>
+        <w:tabs>
+          <w:tab w:val="right" w:leader="dot" w:pos="9350"/>
+        </w:tabs>
+        <w:rPr>
+          <w:rFonts w:eastAsiaTheme="minorEastAsia"/>
+          <w:noProof/>
+        </w:rPr>
+      </w:pPr>
+      <w:hyperlink w:anchor="_Toc19703112" w:history="1">
+        <w:r>
+          <w:rPr>
+            <w:rStyle w:val="Hyperlink"/>
+            <w:noProof/>
+          </w:rPr>
+          <w:t>Figure 17 Student Progress Overview</w:t>
+        </w:r>
+        <w:r>
+          <w:rPr>
+            <w:noProof/>
+            <w:webHidden/>
+          </w:rPr>
+          <w:tab/>
+        </w:r>
+        <w:r>
+          <w:rPr>
+            <w:noProof/>
+            <w:webHidden/>
+          </w:rPr>
+          <w:fldChar w:fldCharType="begin"/>
+        </w:r>
+        <w:r>
+          <w:rPr>
+            <w:noProof/>
+            <w:webHidden/>
+          </w:rPr>
+          <w:instrText xml:space="preserve"> PAGEREF _Toc19703112 \h </w:instrText>
+        </w:r>
+        <w:r>
+          <w:rPr>
+            <w:noProof/>
+            <w:webHidden/>
+          </w:rPr>
+        </w:r>
+        <w:r>
+          <w:rPr>
+            <w:noProof/>
+            <w:webHidden/>
+          </w:rPr>
+          <w:fldChar w:fldCharType="separate"/>
+        </w:r>
+        <w:r>
+          <w:rPr>
+            <w:noProof/>
+            <w:webHidden/>
+          </w:rPr>
+          <w:t>10</w:t>
+        </w:r>
+        <w:r>
+          <w:rPr>
+            <w:noProof/>
+            <w:webHidden/>
+          </w:rPr>
+          <w:fldChar w:fldCharType="end"/>
+        </w:r>
+      </w:hyperlink>
+    </w:p>
+    <w:p>
+      <w:pPr>
+        <w:pStyle w:val="TableofFigures"/>
+        <w:tabs>
+          <w:tab w:val="right" w:leader="dot" w:pos="9350"/>
+        </w:tabs>
+        <w:rPr>
+          <w:rFonts w:eastAsiaTheme="minorEastAsia"/>
+          <w:noProof/>
+        </w:rPr>
+      </w:pPr>
+      <w:hyperlink w:anchor="_Toc19703113" w:history="1">
+        <w:r>
+          <w:rPr>
+            <w:rStyle w:val="Hyperlink"/>
+            <w:noProof/>
+          </w:rPr>
+          <w:t>Figure 18 What-If GPA Results</w:t>
+        </w:r>
+        <w:r>
+          <w:rPr>
+            <w:noProof/>
+            <w:webHidden/>
+          </w:rPr>
+          <w:tab/>
+        </w:r>
+        <w:r>
+          <w:rPr>
+            <w:noProof/>
+            <w:webHidden/>
+          </w:rPr>
+          <w:fldChar w:fldCharType="begin"/>
+        </w:r>
+        <w:r>
+          <w:rPr>
+            <w:noProof/>
+            <w:webHidden/>
+          </w:rPr>
+          <w:instrText xml:space="preserve"> PAGEREF _Toc19703113 \h </w:instrText>
+        </w:r>
+        <w:r>
+          <w:rPr>
+            <w:noProof/>
+            <w:webHidden/>
+          </w:rPr>
+        </w:r>
+        <w:r>
+          <w:rPr>
+            <w:noProof/>
+            <w:webHidden/>
+          </w:rPr>
+          <w:fldChar w:fldCharType="separate"/>
+        </w:r>
+        <w:r>
+          <w:rPr>
+            <w:noProof/>
+            <w:webHidden/>
+          </w:rPr>
+          <w:t>11</w:t>
+        </w:r>
+        <w:r>
+          <w:rPr>
+            <w:noProof/>
+            <w:webHidden/>
+          </w:rPr>
+          <w:fldChar w:fldCharType="end"/>
+        </w:r>
+      </w:hyperlink>
+    </w:p>
+    <w:p>
+      <w:pPr>
+        <w:pStyle w:val="TableofFigures"/>
+        <w:tabs>
+          <w:tab w:val="right" w:leader="dot" w:pos="9350"/>
+        </w:tabs>
+        <w:rPr>
+          <w:rFonts w:eastAsiaTheme="minorEastAsia"/>
+          <w:noProof/>
+        </w:rPr>
+      </w:pPr>
+      <w:hyperlink w:anchor="_Toc19703114" w:history="1">
+        <w:r>
+          <w:rPr>
+            <w:rStyle w:val="Hyperlink"/>
+            <w:noProof/>
+          </w:rPr>
+          <w:t>Figure 19 Use Case Diagram</w:t>
+        </w:r>
+        <w:r>
+          <w:rPr>
+            <w:noProof/>
+            <w:webHidden/>
+          </w:rPr>
+          <w:tab/>
+        </w:r>
+        <w:r>
+          <w:rPr>
+            <w:noProof/>
+            <w:webHidden/>
+          </w:rPr>
+          <w:fldChar w:fldCharType="begin"/>
+        </w:r>
+        <w:r>
+          <w:rPr>
+            <w:noProof/>
+            <w:webHidden/>
+          </w:rPr>
+          <w:instrText xml:space="preserve"> PAGEREF _Toc19703114 \h </w:instrText>
+        </w:r>
+        <w:r>
+          <w:rPr>
+            <w:noProof/>
+            <w:webHidden/>
+          </w:rPr>
+        </w:r>
+        <w:r>
+          <w:rPr>
+            <w:noProof/>
+            <w:webHidden/>
+          </w:rPr>
+          <w:fldChar w:fldCharType="separate"/>
+        </w:r>
+        <w:r>
+          <w:rPr>
+            <w:noProof/>
+            <w:webHidden/>
+          </w:rPr>
+          <w:t>13</w:t>
+        </w:r>
+        <w:r>
+          <w:rPr>
+            <w:noProof/>
+            <w:webHidden/>
+          </w:rPr>
+          <w:fldChar w:fldCharType="end"/>
+        </w:r>
+      </w:hyperlink>
+    </w:p>
     <w:p>
       <w:pPr>
         <w:rPr>
@@ -449,8 +3240,7 @@
           <w:iCs/>
           <w:highlight w:val="red"/>
         </w:rPr>
-        <w:lastRenderedPageBreak/>
-        <w:t>Table of contents goes here</w:t>
+        <w:fldChar w:fldCharType="end"/>
       </w:r>
     </w:p>
     <w:p>
@@ -472,55 +3262,24 @@
     </w:p>
     <w:p>
       <w:pPr>
-        <w:rPr>
-          <w:i/>
-          <w:iCs/>
-          <w:highlight w:val="red"/>
-        </w:rPr>
-      </w:pPr>
-      <w:r>
-        <w:rPr>
-          <w:i/>
-          <w:iCs/>
-          <w:highlight w:val="red"/>
-        </w:rPr>
-        <w:lastRenderedPageBreak/>
-        <w:t>Table of figures goes here</w:t>
-      </w:r>
-    </w:p>
-    <w:p>
-      <w:pPr>
-        <w:rPr>
-          <w:i/>
-          <w:iCs/>
-          <w:highlight w:val="red"/>
-        </w:rPr>
-      </w:pPr>
-      <w:r>
-        <w:rPr>
-          <w:i/>
-          <w:iCs/>
-          <w:highlight w:val="red"/>
-        </w:rPr>
-        <w:br w:type="page"/>
-      </w:r>
-    </w:p>
-    <w:p>
-      <w:pPr>
         <w:pStyle w:val="Heading1"/>
       </w:pPr>
+      <w:bookmarkStart w:id="2" w:name="_Toc19703143"/>
       <w:r>
         <w:lastRenderedPageBreak/>
         <w:t>Introduction</w:t>
       </w:r>
+      <w:bookmarkEnd w:id="2"/>
     </w:p>
     <w:p>
       <w:pPr>
         <w:pStyle w:val="Heading2"/>
       </w:pPr>
+      <w:bookmarkStart w:id="3" w:name="_Toc19703144"/>
       <w:r>
         <w:t>Problem Statement</w:t>
       </w:r>
+      <w:bookmarkEnd w:id="3"/>
     </w:p>
     <w:p>
       <w:pPr>
@@ -606,9 +3365,11 @@
       <w:pPr>
         <w:pStyle w:val="Heading2"/>
       </w:pPr>
+      <w:bookmarkStart w:id="4" w:name="_Toc19703145"/>
       <w:r>
         <w:t>Proposal</w:t>
       </w:r>
+      <w:bookmarkEnd w:id="4"/>
     </w:p>
     <w:p>
       <w:pPr>
@@ -653,9 +3414,11 @@
         <w:pStyle w:val="Heading1"/>
         <w:ind w:left="720" w:hanging="720"/>
       </w:pPr>
+      <w:bookmarkStart w:id="5" w:name="_Toc19703146"/>
       <w:r>
         <w:t>System Description</w:t>
       </w:r>
+      <w:bookmarkEnd w:id="5"/>
     </w:p>
     <w:p>
       <w:pPr>
@@ -669,9 +3432,11 @@
       <w:pPr>
         <w:pStyle w:val="Heading1"/>
       </w:pPr>
+      <w:bookmarkStart w:id="6" w:name="_Toc19703147"/>
       <w:r>
         <w:t>System Requirements</w:t>
       </w:r>
+      <w:bookmarkEnd w:id="6"/>
     </w:p>
     <w:p>
       <w:pPr>
@@ -696,9 +3461,11 @@
       <w:pPr>
         <w:pStyle w:val="Heading2"/>
       </w:pPr>
+      <w:bookmarkStart w:id="7" w:name="_Toc19703148"/>
       <w:r>
         <w:t>Functional Requirements</w:t>
       </w:r>
+      <w:bookmarkEnd w:id="7"/>
     </w:p>
     <w:p>
       <w:pPr>
@@ -727,7 +3494,9 @@
     <w:p>
       <w:pPr>
         <w:pStyle w:val="ListParagraph"/>
+        <w:keepNext/>
         <w:ind w:left="1440"/>
+        <w:jc w:val="center"/>
       </w:pPr>
       <w:r>
         <w:rPr>
@@ -772,6 +3541,28 @@
     </w:p>
     <w:p>
       <w:pPr>
+        <w:pStyle w:val="Caption"/>
+        <w:jc w:val="center"/>
+      </w:pPr>
+      <w:bookmarkStart w:id="8" w:name="_Toc19703096"/>
+      <w:r>
+        <w:t xml:space="preserve">Figure </w:t>
+      </w:r>
+      <w:fldSimple w:instr=" SEQ Figure \* ARABIC ">
+        <w:r>
+          <w:rPr>
+            <w:noProof/>
+          </w:rPr>
+          <w:t>1</w:t>
+        </w:r>
+      </w:fldSimple>
+      <w:r>
+        <w:t xml:space="preserve"> Grades</w:t>
+      </w:r>
+      <w:bookmarkEnd w:id="8"/>
+    </w:p>
+    <w:p>
+      <w:pPr>
         <w:pStyle w:val="ListParagraph"/>
         <w:numPr>
           <w:ilvl w:val="1"/>
@@ -799,7 +3590,9 @@
     <w:p>
       <w:pPr>
         <w:pStyle w:val="ListParagraph"/>
+        <w:keepNext/>
         <w:ind w:left="1440"/>
+        <w:jc w:val="center"/>
       </w:pPr>
       <w:r>
         <w:rPr>
@@ -844,6 +3637,28 @@
     </w:p>
     <w:p>
       <w:pPr>
+        <w:pStyle w:val="Caption"/>
+        <w:jc w:val="center"/>
+      </w:pPr>
+      <w:bookmarkStart w:id="9" w:name="_Toc19703097"/>
+      <w:r>
+        <w:t xml:space="preserve">Figure </w:t>
+      </w:r>
+      <w:fldSimple w:instr=" SEQ Figure \* ARABIC ">
+        <w:r>
+          <w:rPr>
+            <w:noProof/>
+          </w:rPr>
+          <w:t>2</w:t>
+        </w:r>
+      </w:fldSimple>
+      <w:r>
+        <w:t xml:space="preserve"> Adding a Grade</w:t>
+      </w:r>
+      <w:bookmarkEnd w:id="9"/>
+    </w:p>
+    <w:p>
+      <w:pPr>
         <w:pStyle w:val="ListParagraph"/>
         <w:numPr>
           <w:ilvl w:val="1"/>
@@ -871,7 +3686,9 @@
     <w:p>
       <w:pPr>
         <w:pStyle w:val="ListParagraph"/>
+        <w:keepNext/>
         <w:ind w:left="1440"/>
+        <w:jc w:val="center"/>
       </w:pPr>
       <w:r>
         <w:rPr>
@@ -916,6 +3733,28 @@
     </w:p>
     <w:p>
       <w:pPr>
+        <w:pStyle w:val="Caption"/>
+        <w:jc w:val="center"/>
+      </w:pPr>
+      <w:bookmarkStart w:id="10" w:name="_Toc19703098"/>
+      <w:r>
+        <w:t xml:space="preserve">Figure </w:t>
+      </w:r>
+      <w:fldSimple w:instr=" SEQ Figure \* ARABIC ">
+        <w:r>
+          <w:rPr>
+            <w:noProof/>
+          </w:rPr>
+          <w:t>3</w:t>
+        </w:r>
+      </w:fldSimple>
+      <w:r>
+        <w:t xml:space="preserve"> Submitting a Grade to the Database</w:t>
+      </w:r>
+      <w:bookmarkEnd w:id="10"/>
+    </w:p>
+    <w:p>
+      <w:pPr>
         <w:pStyle w:val="ListParagraph"/>
         <w:numPr>
           <w:ilvl w:val="1"/>
@@ -924,6 +3763,7 @@
         <w:ind w:left="1440"/>
       </w:pPr>
       <w:r>
+        <w:lastRenderedPageBreak/>
         <w:t xml:space="preserve"> The system shall recalculate the user’s overall grade in the course and send the new grade information to the database. </w:t>
       </w:r>
     </w:p>
@@ -938,7 +3778,6 @@
         <w:ind w:left="720"/>
       </w:pPr>
       <w:r>
-        <w:lastRenderedPageBreak/>
         <w:t xml:space="preserve">R2. The system shall allow a user to figure out what grades will be needed on remaining assignments in order to receive a desired overall grade in a course. Additionally, the system shall tell the user what grade he/she will have in the course, given a certain grade on remaining coursework. </w:t>
       </w:r>
     </w:p>
@@ -987,7 +3826,9 @@
     </w:p>
     <w:p>
       <w:pPr>
-        <w:ind w:left="720"/>
+        <w:keepNext/>
+        <w:ind w:left="720"/>
+        <w:jc w:val="center"/>
       </w:pPr>
       <w:r>
         <w:rPr>
@@ -1032,6 +3873,28 @@
     </w:p>
     <w:p>
       <w:pPr>
+        <w:pStyle w:val="Caption"/>
+        <w:jc w:val="center"/>
+      </w:pPr>
+      <w:bookmarkStart w:id="11" w:name="_Toc19703099"/>
+      <w:r>
+        <w:t xml:space="preserve">Figure </w:t>
+      </w:r>
+      <w:fldSimple w:instr=" SEQ Figure \* ARABIC ">
+        <w:r>
+          <w:rPr>
+            <w:noProof/>
+          </w:rPr>
+          <w:t>4</w:t>
+        </w:r>
+      </w:fldSimple>
+      <w:r>
+        <w:t xml:space="preserve"> Performing What-If Grade Calculation</w:t>
+      </w:r>
+      <w:bookmarkEnd w:id="11"/>
+    </w:p>
+    <w:p>
+      <w:pPr>
         <w:ind w:left="720"/>
       </w:pPr>
       <w:r>
@@ -1064,12 +3927,15 @@
     </w:p>
     <w:p>
       <w:pPr>
-        <w:ind w:left="720"/>
+        <w:keepNext/>
+        <w:ind w:left="720"/>
+        <w:jc w:val="center"/>
       </w:pPr>
       <w:r>
         <w:rPr>
           <w:noProof/>
         </w:rPr>
+        <w:lastRenderedPageBreak/>
         <w:drawing>
           <wp:inline distT="0" distB="0" distL="0" distR="0" wp14:anchorId="3BDCF743" wp14:editId="2706AAB8">
             <wp:extent cx="3702050" cy="956363"/>
@@ -1109,6 +3975,28 @@
     </w:p>
     <w:p>
       <w:pPr>
+        <w:pStyle w:val="Caption"/>
+        <w:jc w:val="center"/>
+      </w:pPr>
+      <w:bookmarkStart w:id="12" w:name="_Toc19703100"/>
+      <w:r>
+        <w:t xml:space="preserve">Figure </w:t>
+      </w:r>
+      <w:fldSimple w:instr=" SEQ Figure \* ARABIC ">
+        <w:r>
+          <w:rPr>
+            <w:noProof/>
+          </w:rPr>
+          <w:t>5</w:t>
+        </w:r>
+      </w:fldSimple>
+      <w:r>
+        <w:t xml:space="preserve"> Viewing What-If Results</w:t>
+      </w:r>
+      <w:bookmarkEnd w:id="12"/>
+    </w:p>
+    <w:p>
+      <w:pPr>
         <w:ind w:left="720"/>
       </w:pPr>
     </w:p>
@@ -1136,13 +4024,14 @@
         <w:ind w:left="720"/>
       </w:pPr>
       <w:r>
-        <w:lastRenderedPageBreak/>
         <w:t>3.2. The user shall click the “Delete a Grade” button.</w:t>
       </w:r>
     </w:p>
     <w:p>
       <w:pPr>
-        <w:ind w:left="720"/>
+        <w:keepNext/>
+        <w:ind w:left="720"/>
+        <w:jc w:val="center"/>
       </w:pPr>
       <w:r>
         <w:rPr>
@@ -1187,6 +4076,31 @@
     </w:p>
     <w:p>
       <w:pPr>
+        <w:pStyle w:val="Caption"/>
+        <w:jc w:val="center"/>
+      </w:pPr>
+      <w:bookmarkStart w:id="13" w:name="_Toc19703101"/>
+      <w:r>
+        <w:t xml:space="preserve">Figure </w:t>
+      </w:r>
+      <w:fldSimple w:instr=" SEQ Figure \* ARABIC ">
+        <w:r>
+          <w:rPr>
+            <w:noProof/>
+          </w:rPr>
+          <w:t>6</w:t>
+        </w:r>
+      </w:fldSimple>
+      <w:r>
+        <w:rPr>
+          <w:noProof/>
+        </w:rPr>
+        <w:t xml:space="preserve"> Delete Grade</w:t>
+      </w:r>
+      <w:bookmarkEnd w:id="13"/>
+    </w:p>
+    <w:p>
+      <w:pPr>
         <w:ind w:left="720"/>
       </w:pPr>
       <w:r>
@@ -1206,7 +4120,9 @@
     </w:p>
     <w:p>
       <w:pPr>
-        <w:ind w:left="720"/>
+        <w:keepNext/>
+        <w:ind w:left="720"/>
+        <w:jc w:val="center"/>
       </w:pPr>
       <w:r>
         <w:rPr>
@@ -1251,6 +4167,28 @@
     </w:p>
     <w:p>
       <w:pPr>
+        <w:pStyle w:val="Caption"/>
+        <w:jc w:val="center"/>
+      </w:pPr>
+      <w:bookmarkStart w:id="14" w:name="_Toc19703102"/>
+      <w:r>
+        <w:t xml:space="preserve">Figure </w:t>
+      </w:r>
+      <w:fldSimple w:instr=" SEQ Figure \* ARABIC ">
+        <w:r>
+          <w:rPr>
+            <w:noProof/>
+          </w:rPr>
+          <w:t>7</w:t>
+        </w:r>
+      </w:fldSimple>
+      <w:r>
+        <w:t xml:space="preserve"> Choose a Grade to Delete</w:t>
+      </w:r>
+      <w:bookmarkEnd w:id="14"/>
+    </w:p>
+    <w:p>
+      <w:pPr>
         <w:ind w:left="720"/>
       </w:pPr>
       <w:r>
@@ -1299,12 +4237,15 @@
     </w:p>
     <w:p>
       <w:pPr>
-        <w:ind w:left="720"/>
+        <w:keepNext/>
+        <w:ind w:left="720"/>
+        <w:jc w:val="center"/>
       </w:pPr>
       <w:r>
         <w:rPr>
           <w:noProof/>
         </w:rPr>
+        <w:lastRenderedPageBreak/>
         <w:drawing>
           <wp:inline distT="0" distB="0" distL="0" distR="0" wp14:anchorId="287E043B" wp14:editId="588CABFC">
             <wp:extent cx="2438400" cy="1062893"/>
@@ -1344,6 +4285,28 @@
     </w:p>
     <w:p>
       <w:pPr>
+        <w:pStyle w:val="Caption"/>
+        <w:jc w:val="center"/>
+      </w:pPr>
+      <w:bookmarkStart w:id="15" w:name="_Toc19703103"/>
+      <w:r>
+        <w:t xml:space="preserve">Figure </w:t>
+      </w:r>
+      <w:fldSimple w:instr=" SEQ Figure \* ARABIC ">
+        <w:r>
+          <w:rPr>
+            <w:noProof/>
+          </w:rPr>
+          <w:t>8</w:t>
+        </w:r>
+      </w:fldSimple>
+      <w:r>
+        <w:t xml:space="preserve"> GPA Calculator Button</w:t>
+      </w:r>
+      <w:bookmarkEnd w:id="15"/>
+    </w:p>
+    <w:p>
+      <w:pPr>
         <w:ind w:left="720"/>
       </w:pPr>
       <w:r>
@@ -1365,13 +4328,14 @@
     </w:p>
     <w:p>
       <w:pPr>
-        <w:ind w:left="720"/>
+        <w:keepNext/>
+        <w:ind w:left="720"/>
+        <w:jc w:val="center"/>
       </w:pPr>
       <w:r>
         <w:rPr>
           <w:noProof/>
         </w:rPr>
-        <w:lastRenderedPageBreak/>
         <w:drawing>
           <wp:inline distT="0" distB="0" distL="0" distR="0" wp14:anchorId="2C5F6153" wp14:editId="6B19A5BE">
             <wp:extent cx="2209800" cy="2445180"/>
@@ -1411,6 +4375,28 @@
     </w:p>
     <w:p>
       <w:pPr>
+        <w:pStyle w:val="Caption"/>
+        <w:jc w:val="center"/>
+      </w:pPr>
+      <w:bookmarkStart w:id="16" w:name="_Toc19703104"/>
+      <w:r>
+        <w:t xml:space="preserve">Figure </w:t>
+      </w:r>
+      <w:fldSimple w:instr=" SEQ Figure \* ARABIC ">
+        <w:r>
+          <w:rPr>
+            <w:noProof/>
+          </w:rPr>
+          <w:t>9</w:t>
+        </w:r>
+      </w:fldSimple>
+      <w:r>
+        <w:t xml:space="preserve"> Student GPA Screen</w:t>
+      </w:r>
+      <w:bookmarkEnd w:id="16"/>
+    </w:p>
+    <w:p>
+      <w:pPr>
         <w:ind w:left="720"/>
       </w:pPr>
       <w:r>
@@ -1427,12 +4413,15 @@
     </w:p>
     <w:p>
       <w:pPr>
-        <w:ind w:left="720"/>
+        <w:keepNext/>
+        <w:ind w:left="720"/>
+        <w:jc w:val="center"/>
       </w:pPr>
       <w:r>
         <w:rPr>
           <w:noProof/>
         </w:rPr>
+        <w:lastRenderedPageBreak/>
         <w:drawing>
           <wp:inline distT="0" distB="0" distL="0" distR="0" wp14:anchorId="14F49019" wp14:editId="6AE4FD1F">
             <wp:extent cx="1777182" cy="2135605"/>
@@ -1472,6 +4461,28 @@
     </w:p>
     <w:p>
       <w:pPr>
+        <w:pStyle w:val="Caption"/>
+        <w:jc w:val="center"/>
+      </w:pPr>
+      <w:bookmarkStart w:id="17" w:name="_Toc19703105"/>
+      <w:r>
+        <w:t xml:space="preserve">Figure </w:t>
+      </w:r>
+      <w:fldSimple w:instr=" SEQ Figure \* ARABIC ">
+        <w:r>
+          <w:rPr>
+            <w:noProof/>
+          </w:rPr>
+          <w:t>10</w:t>
+        </w:r>
+      </w:fldSimple>
+      <w:r>
+        <w:t xml:space="preserve"> Completed Classes Overview</w:t>
+      </w:r>
+      <w:bookmarkEnd w:id="17"/>
+    </w:p>
+    <w:p>
+      <w:pPr>
         <w:ind w:left="720"/>
       </w:pPr>
       <w:r>
@@ -1494,13 +4505,14 @@
     </w:p>
     <w:p>
       <w:pPr>
-        <w:ind w:left="720"/>
+        <w:keepNext/>
+        <w:ind w:left="720"/>
+        <w:jc w:val="center"/>
       </w:pPr>
       <w:r>
         <w:rPr>
           <w:noProof/>
         </w:rPr>
-        <w:lastRenderedPageBreak/>
         <w:drawing>
           <wp:inline distT="0" distB="0" distL="0" distR="0" wp14:anchorId="4B5BAB9C" wp14:editId="3DD6A4CD">
             <wp:extent cx="2095500" cy="1866521"/>
@@ -1540,6 +4552,28 @@
     </w:p>
     <w:p>
       <w:pPr>
+        <w:pStyle w:val="Caption"/>
+        <w:jc w:val="center"/>
+      </w:pPr>
+      <w:bookmarkStart w:id="18" w:name="_Toc19703106"/>
+      <w:r>
+        <w:t xml:space="preserve">Figure </w:t>
+      </w:r>
+      <w:fldSimple w:instr=" SEQ Figure \* ARABIC ">
+        <w:r>
+          <w:rPr>
+            <w:noProof/>
+          </w:rPr>
+          <w:t>11</w:t>
+        </w:r>
+      </w:fldSimple>
+      <w:r>
+        <w:t xml:space="preserve"> Adding a Completed Class</w:t>
+      </w:r>
+      <w:bookmarkEnd w:id="18"/>
+    </w:p>
+    <w:p>
+      <w:pPr>
         <w:ind w:left="720"/>
       </w:pPr>
       <w:r>
@@ -1564,7 +4598,9 @@
     </w:p>
     <w:p>
       <w:pPr>
-        <w:ind w:left="720"/>
+        <w:keepNext/>
+        <w:ind w:left="720"/>
+        <w:jc w:val="center"/>
       </w:pPr>
       <w:r>
         <w:rPr>
@@ -1609,6 +4645,28 @@
     </w:p>
     <w:p>
       <w:pPr>
+        <w:pStyle w:val="Caption"/>
+        <w:jc w:val="center"/>
+      </w:pPr>
+      <w:bookmarkStart w:id="19" w:name="_Toc19703107"/>
+      <w:r>
+        <w:t xml:space="preserve">Figure </w:t>
+      </w:r>
+      <w:fldSimple w:instr=" SEQ Figure \* ARABIC ">
+        <w:r>
+          <w:rPr>
+            <w:noProof/>
+          </w:rPr>
+          <w:t>12</w:t>
+        </w:r>
+      </w:fldSimple>
+      <w:r>
+        <w:t xml:space="preserve"> Success Message</w:t>
+      </w:r>
+      <w:bookmarkEnd w:id="19"/>
+    </w:p>
+    <w:p>
+      <w:pPr>
         <w:ind w:left="720"/>
       </w:pPr>
       <w:r>
@@ -1620,6 +4678,7 @@
         <w:ind w:left="720"/>
       </w:pPr>
       <w:r>
+        <w:lastRenderedPageBreak/>
         <w:t>4.8.3. The user’s GPA will reflect the new final grade submitted.</w:t>
       </w:r>
     </w:p>
@@ -1654,7 +4713,9 @@
     </w:p>
     <w:p>
       <w:pPr>
-        <w:ind w:left="720"/>
+        <w:keepNext/>
+        <w:ind w:left="720"/>
+        <w:jc w:val="center"/>
       </w:pPr>
       <w:r>
         <w:rPr>
@@ -1699,6 +4760,28 @@
     </w:p>
     <w:p>
       <w:pPr>
+        <w:pStyle w:val="Caption"/>
+        <w:jc w:val="center"/>
+      </w:pPr>
+      <w:bookmarkStart w:id="20" w:name="_Toc19703108"/>
+      <w:r>
+        <w:t xml:space="preserve">Figure </w:t>
+      </w:r>
+      <w:fldSimple w:instr=" SEQ Figure \* ARABIC ">
+        <w:r>
+          <w:rPr>
+            <w:noProof/>
+          </w:rPr>
+          <w:t>13</w:t>
+        </w:r>
+      </w:fldSimple>
+      <w:r>
+        <w:t xml:space="preserve"> Modifying a Grade</w:t>
+      </w:r>
+      <w:bookmarkEnd w:id="20"/>
+    </w:p>
+    <w:p>
+      <w:pPr>
         <w:ind w:left="720"/>
       </w:pPr>
       <w:r>
@@ -1743,7 +4826,6 @@
         <w:ind w:left="720"/>
       </w:pPr>
       <w:r>
-        <w:lastRenderedPageBreak/>
         <w:t>R6. The system shall allow a user to delete a class.</w:t>
       </w:r>
     </w:p>
@@ -1765,7 +4847,9 @@
     </w:p>
     <w:p>
       <w:pPr>
-        <w:ind w:left="720"/>
+        <w:keepNext/>
+        <w:ind w:left="720"/>
+        <w:jc w:val="center"/>
       </w:pPr>
       <w:r>
         <w:rPr>
@@ -1810,6 +4894,28 @@
     </w:p>
     <w:p>
       <w:pPr>
+        <w:pStyle w:val="Caption"/>
+        <w:jc w:val="center"/>
+      </w:pPr>
+      <w:bookmarkStart w:id="21" w:name="_Toc19703109"/>
+      <w:r>
+        <w:t xml:space="preserve">Figure </w:t>
+      </w:r>
+      <w:fldSimple w:instr=" SEQ Figure \* ARABIC ">
+        <w:r>
+          <w:rPr>
+            <w:noProof/>
+          </w:rPr>
+          <w:t>14</w:t>
+        </w:r>
+      </w:fldSimple>
+      <w:r>
+        <w:t xml:space="preserve"> Deleting a Current Class</w:t>
+      </w:r>
+      <w:bookmarkEnd w:id="21"/>
+    </w:p>
+    <w:p>
+      <w:pPr>
         <w:ind w:left="720"/>
       </w:pPr>
       <w:r>
@@ -1873,12 +4979,15 @@
     </w:p>
     <w:p>
       <w:pPr>
-        <w:ind w:left="720"/>
+        <w:keepNext/>
+        <w:ind w:left="720"/>
+        <w:jc w:val="center"/>
       </w:pPr>
       <w:r>
         <w:rPr>
           <w:noProof/>
         </w:rPr>
+        <w:lastRenderedPageBreak/>
         <w:drawing>
           <wp:inline distT="0" distB="0" distL="0" distR="0" wp14:anchorId="5E469BA5" wp14:editId="21A8F504">
             <wp:extent cx="2230327" cy="958850"/>
@@ -1918,6 +5027,28 @@
     </w:p>
     <w:p>
       <w:pPr>
+        <w:pStyle w:val="Caption"/>
+        <w:jc w:val="center"/>
+      </w:pPr>
+      <w:bookmarkStart w:id="22" w:name="_Toc19703110"/>
+      <w:r>
+        <w:t xml:space="preserve">Figure </w:t>
+      </w:r>
+      <w:fldSimple w:instr=" SEQ Figure \* ARABIC ">
+        <w:r>
+          <w:rPr>
+            <w:noProof/>
+          </w:rPr>
+          <w:t>15</w:t>
+        </w:r>
+      </w:fldSimple>
+      <w:r>
+        <w:t xml:space="preserve"> Adding a Class</w:t>
+      </w:r>
+      <w:bookmarkEnd w:id="22"/>
+    </w:p>
+    <w:p>
+      <w:pPr>
         <w:ind w:left="720"/>
       </w:pPr>
       <w:r>
@@ -1926,7 +5057,9 @@
     </w:p>
     <w:p>
       <w:pPr>
-        <w:ind w:left="720"/>
+        <w:keepNext/>
+        <w:ind w:left="720"/>
+        <w:jc w:val="center"/>
       </w:pPr>
       <w:r>
         <w:rPr>
@@ -1971,6 +5104,28 @@
     </w:p>
     <w:p>
       <w:pPr>
+        <w:pStyle w:val="Caption"/>
+        <w:jc w:val="center"/>
+      </w:pPr>
+      <w:bookmarkStart w:id="23" w:name="_Toc19703111"/>
+      <w:r>
+        <w:t xml:space="preserve">Figure </w:t>
+      </w:r>
+      <w:fldSimple w:instr=" SEQ Figure \* ARABIC ">
+        <w:r>
+          <w:rPr>
+            <w:noProof/>
+          </w:rPr>
+          <w:t>16</w:t>
+        </w:r>
+      </w:fldSimple>
+      <w:r>
+        <w:t xml:space="preserve"> Info for a new Current Class</w:t>
+      </w:r>
+      <w:bookmarkEnd w:id="23"/>
+    </w:p>
+    <w:p>
+      <w:pPr>
         <w:ind w:left="720"/>
       </w:pPr>
       <w:r>
@@ -2006,7 +5161,6 @@
         <w:ind w:left="720"/>
       </w:pPr>
       <w:r>
-        <w:lastRenderedPageBreak/>
         <w:t xml:space="preserve">8.1. The user shall click the “View Degree Progress” button (see </w:t>
       </w:r>
       <w:r>
@@ -2037,7 +5191,9 @@
     </w:p>
     <w:p>
       <w:pPr>
-        <w:ind w:left="720"/>
+        <w:keepNext/>
+        <w:ind w:left="720"/>
+        <w:jc w:val="center"/>
       </w:pPr>
       <w:r>
         <w:rPr>
@@ -2082,6 +5238,28 @@
     </w:p>
     <w:p>
       <w:pPr>
+        <w:pStyle w:val="Caption"/>
+        <w:jc w:val="center"/>
+      </w:pPr>
+      <w:bookmarkStart w:id="24" w:name="_Toc19703112"/>
+      <w:r>
+        <w:t xml:space="preserve">Figure </w:t>
+      </w:r>
+      <w:fldSimple w:instr=" SEQ Figure \* ARABIC ">
+        <w:r>
+          <w:rPr>
+            <w:noProof/>
+          </w:rPr>
+          <w:t>17</w:t>
+        </w:r>
+      </w:fldSimple>
+      <w:r>
+        <w:t xml:space="preserve"> Student Progress Overview</w:t>
+      </w:r>
+      <w:bookmarkEnd w:id="24"/>
+    </w:p>
+    <w:p>
+      <w:pPr>
         <w:ind w:left="720"/>
       </w:pPr>
     </w:p>
@@ -2135,7 +5313,9 @@
     </w:p>
     <w:p>
       <w:pPr>
-        <w:ind w:left="720"/>
+        <w:keepNext/>
+        <w:ind w:left="720"/>
+        <w:jc w:val="center"/>
       </w:pPr>
       <w:r>
         <w:rPr>
@@ -2180,6 +5360,28 @@
     </w:p>
     <w:p>
       <w:pPr>
+        <w:pStyle w:val="Caption"/>
+        <w:jc w:val="center"/>
+      </w:pPr>
+      <w:bookmarkStart w:id="25" w:name="_Toc19703113"/>
+      <w:r>
+        <w:t xml:space="preserve">Figure </w:t>
+      </w:r>
+      <w:fldSimple w:instr=" SEQ Figure \* ARABIC ">
+        <w:r>
+          <w:rPr>
+            <w:noProof/>
+          </w:rPr>
+          <w:t>18</w:t>
+        </w:r>
+      </w:fldSimple>
+      <w:r>
+        <w:t xml:space="preserve"> What-If GPA Results</w:t>
+      </w:r>
+      <w:bookmarkEnd w:id="25"/>
+    </w:p>
+    <w:p>
+      <w:pPr>
         <w:ind w:left="720"/>
       </w:pPr>
     </w:p>
@@ -2212,60 +5414,60 @@
         <w:ind w:left="720"/>
       </w:pPr>
       <w:r>
+        <w:t>10.3. The user selects the class he/she wishes to delete.</w:t>
+      </w:r>
+    </w:p>
+    <w:p>
+      <w:pPr>
+        <w:ind w:left="720"/>
+      </w:pPr>
+      <w:r>
+        <w:t>10.4. The user clicks the “Delete Class” button.</w:t>
+      </w:r>
+    </w:p>
+    <w:p>
+      <w:pPr>
+        <w:ind w:left="720"/>
+      </w:pPr>
+      <w:r>
+        <w:t xml:space="preserve">10.5. The system asks the user to confirm the delete. </w:t>
+      </w:r>
+    </w:p>
+    <w:p>
+      <w:pPr>
+        <w:ind w:left="720"/>
+      </w:pPr>
+      <w:r>
+        <w:t>10.6. The user clicks the “Yes” to confirm.</w:t>
+      </w:r>
+    </w:p>
+    <w:p>
+      <w:pPr>
+        <w:ind w:left="720"/>
+      </w:pPr>
+      <w:r>
+        <w:t>10.7. The system deletes the class from the database and the drop-down box, and displays a success message.</w:t>
+      </w:r>
+    </w:p>
+    <w:p>
+      <w:pPr>
+        <w:ind w:left="720"/>
+      </w:pPr>
+    </w:p>
+    <w:p>
+      <w:pPr>
+        <w:ind w:left="720"/>
+      </w:pPr>
+      <w:r>
+        <w:t>R11. The system shall allow a user to modify a completed class (e.g., change the class’s category, credit hours, final grade, etc.).</w:t>
+      </w:r>
+    </w:p>
+    <w:p>
+      <w:pPr>
+        <w:ind w:left="720"/>
+      </w:pPr>
+      <w:r>
         <w:lastRenderedPageBreak/>
-        <w:t>10.3. The user selects the class he/she wishes to delete.</w:t>
-      </w:r>
-    </w:p>
-    <w:p>
-      <w:pPr>
-        <w:ind w:left="720"/>
-      </w:pPr>
-      <w:r>
-        <w:t>10.4. The user clicks the “Delete Class” button.</w:t>
-      </w:r>
-    </w:p>
-    <w:p>
-      <w:pPr>
-        <w:ind w:left="720"/>
-      </w:pPr>
-      <w:r>
-        <w:t xml:space="preserve">10.5. The system asks the user to confirm the delete. </w:t>
-      </w:r>
-    </w:p>
-    <w:p>
-      <w:pPr>
-        <w:ind w:left="720"/>
-      </w:pPr>
-      <w:r>
-        <w:t>10.6. The user clicks the “Yes” to confirm.</w:t>
-      </w:r>
-    </w:p>
-    <w:p>
-      <w:pPr>
-        <w:ind w:left="720"/>
-      </w:pPr>
-      <w:r>
-        <w:t>10.7. The system deletes the class from the database and the drop-down box, and displays a success message.</w:t>
-      </w:r>
-    </w:p>
-    <w:p>
-      <w:pPr>
-        <w:ind w:left="720"/>
-      </w:pPr>
-    </w:p>
-    <w:p>
-      <w:pPr>
-        <w:ind w:left="720"/>
-      </w:pPr>
-      <w:r>
-        <w:t>R11. The system shall allow a user to modify a completed class (e.g., change the class’s category, credit hours, final grade, etc.).</w:t>
-      </w:r>
-    </w:p>
-    <w:p>
-      <w:pPr>
-        <w:ind w:left="720"/>
-      </w:pPr>
-      <w:r>
         <w:t xml:space="preserve">11.1. The user shall go to the final grades overview for completed classes. </w:t>
       </w:r>
     </w:p>
@@ -2290,7 +5492,22 @@
         <w:ind w:left="720"/>
       </w:pPr>
       <w:r>
-        <w:t>11.3. The user clicks the “Submit Modifications” button.</w:t>
+        <w:t>11.3. The user clicks the “Submit Modifications” button</w:t>
+      </w:r>
+      <w:r>
+        <w:t xml:space="preserve"> (see </w:t>
+      </w:r>
+      <w:r>
+        <w:rPr>
+          <w:highlight w:val="yellow"/>
+        </w:rPr>
+        <w:t>figure xxx</w:t>
+      </w:r>
+      <w:r>
+        <w:t>)</w:t>
+      </w:r>
+      <w:r>
+        <w:t>.</w:t>
       </w:r>
     </w:p>
     <w:p>
@@ -2326,9 +5543,11 @@
       <w:pPr>
         <w:pStyle w:val="Heading2"/>
       </w:pPr>
+      <w:bookmarkStart w:id="26" w:name="_Toc19703149"/>
       <w:r>
         <w:t>Nonfunctional Requirements</w:t>
       </w:r>
+      <w:bookmarkEnd w:id="26"/>
     </w:p>
     <w:p>
       <w:pPr>
@@ -2347,10 +5566,7 @@
         <w:ind w:left="720" w:firstLine="720"/>
       </w:pPr>
       <w:r>
-        <w:t>1.1</w:t>
-      </w:r>
-      <w:r>
-        <w:t>.</w:t>
+        <w:t>1.1.</w:t>
       </w:r>
       <w:r>
         <w:tab/>
@@ -2374,10 +5590,7 @@
         <w:ind w:left="720" w:firstLine="720"/>
       </w:pPr>
       <w:r>
-        <w:t>2.1</w:t>
-      </w:r>
-      <w:r>
-        <w:t>.</w:t>
+        <w:t>2.1.</w:t>
       </w:r>
       <w:r>
         <w:tab/>
@@ -2401,10 +5614,7 @@
         <w:ind w:left="720" w:firstLine="720"/>
       </w:pPr>
       <w:r>
-        <w:t>3.1</w:t>
-      </w:r>
-      <w:r>
-        <w:t>.</w:t>
+        <w:t>3.1.</w:t>
       </w:r>
       <w:r>
         <w:tab/>
@@ -2428,10 +5638,7 @@
         <w:ind w:left="720" w:firstLine="720"/>
       </w:pPr>
       <w:r>
-        <w:t>4.1</w:t>
-      </w:r>
-      <w:r>
-        <w:t>.</w:t>
+        <w:t>4.1.</w:t>
       </w:r>
       <w:r>
         <w:tab/>
@@ -2442,6 +5649,7 @@
       <w:pPr>
         <w:pStyle w:val="Heading2"/>
       </w:pPr>
+      <w:bookmarkStart w:id="27" w:name="_Toc19703150"/>
       <w:r>
         <w:lastRenderedPageBreak/>
         <w:t xml:space="preserve">Domain Requirements </w:t>
@@ -2452,17 +5660,27 @@
         </w:rPr>
         <w:t>(optional!!!)</w:t>
       </w:r>
+      <w:bookmarkEnd w:id="27"/>
     </w:p>
     <w:p>
       <w:pPr>
         <w:pStyle w:val="Heading1"/>
       </w:pPr>
+      <w:bookmarkStart w:id="28" w:name="_Toc19703151"/>
       <w:r>
         <w:t>Use Case Diagram</w:t>
       </w:r>
-    </w:p>
-    <w:p>
-      <w:r>
+      <w:bookmarkEnd w:id="28"/>
+    </w:p>
+    <w:p>
+      <w:pPr>
+        <w:keepNext/>
+        <w:jc w:val="center"/>
+      </w:pPr>
+      <w:r>
+        <w:rPr>
+          <w:noProof/>
+        </w:rPr>
         <w:drawing>
           <wp:inline distT="0" distB="0" distL="0" distR="0" wp14:anchorId="579FC277" wp14:editId="2F93AD05">
             <wp:extent cx="5943600" cy="6497320"/>
@@ -2514,6 +5732,28 @@
       </w:r>
     </w:p>
     <w:p>
+      <w:pPr>
+        <w:pStyle w:val="Caption"/>
+        <w:jc w:val="center"/>
+      </w:pPr>
+      <w:bookmarkStart w:id="29" w:name="_Toc19703114"/>
+      <w:r>
+        <w:t xml:space="preserve">Figure </w:t>
+      </w:r>
+      <w:fldSimple w:instr=" SEQ Figure \* ARABIC ">
+        <w:r>
+          <w:rPr>
+            <w:noProof/>
+          </w:rPr>
+          <w:t>19</w:t>
+        </w:r>
+      </w:fldSimple>
+      <w:r>
+        <w:t xml:space="preserve"> Use Case Diagram</w:t>
+      </w:r>
+      <w:bookmarkEnd w:id="29"/>
+    </w:p>
+    <w:p>
       <w:r>
         <w:t xml:space="preserve">Adding a grade – </w:t>
       </w:r>
@@ -2531,6 +5771,7 @@
     </w:p>
     <w:p>
       <w:r>
+        <w:lastRenderedPageBreak/>
         <w:t xml:space="preserve">Modifying a grade – </w:t>
       </w:r>
       <w:r>
@@ -2539,7 +5780,6 @@
     </w:p>
     <w:p>
       <w:r>
-        <w:lastRenderedPageBreak/>
         <w:t xml:space="preserve">Perform what-if grade audit – </w:t>
       </w:r>
       <w:r>
@@ -2592,8 +5832,6 @@
       <w:r>
         <w:t>Deleting a completed class – Use Case to delete a completed class.</w:t>
       </w:r>
-      <w:bookmarkStart w:id="0" w:name="_GoBack"/>
-      <w:bookmarkEnd w:id="0"/>
     </w:p>
     <w:p>
       <w:r>
@@ -2614,30 +5852,37 @@
       <w:pPr>
         <w:pStyle w:val="Heading1"/>
       </w:pPr>
+      <w:bookmarkStart w:id="30" w:name="_Toc19703152"/>
       <w:r>
         <w:t>Data Flow Diagrams</w:t>
       </w:r>
+      <w:bookmarkEnd w:id="30"/>
     </w:p>
     <w:p>
       <w:pPr>
         <w:pStyle w:val="Heading2"/>
       </w:pPr>
+      <w:bookmarkStart w:id="31" w:name="_Toc19703153"/>
       <w:r>
         <w:t>Context DFD (level 0)</w:t>
       </w:r>
+      <w:bookmarkEnd w:id="31"/>
     </w:p>
     <w:p>
       <w:pPr>
         <w:pStyle w:val="Heading2"/>
       </w:pPr>
+      <w:bookmarkStart w:id="32" w:name="_Toc19703154"/>
       <w:r>
         <w:t>Level-1 DFD</w:t>
       </w:r>
+      <w:bookmarkEnd w:id="32"/>
     </w:p>
     <w:p>
       <w:pPr>
         <w:pStyle w:val="Heading2"/>
       </w:pPr>
+      <w:bookmarkStart w:id="33" w:name="_Toc19703155"/>
       <w:r>
         <w:t xml:space="preserve">Level-2 DFD </w:t>
       </w:r>
@@ -2649,6 +5894,7 @@
         </w:rPr>
         <w:t>etc.</w:t>
       </w:r>
+      <w:bookmarkEnd w:id="33"/>
       <w:r>
         <w:t xml:space="preserve"> </w:t>
       </w:r>
@@ -2657,17 +5903,24 @@
       <w:pPr>
         <w:pStyle w:val="Heading1"/>
       </w:pPr>
-      <w:r>
-        <w:t xml:space="preserve">Conclusion </w:t>
+      <w:bookmarkStart w:id="34" w:name="_Toc19703156"/>
+      <w:r>
+        <w:t>Conclusion</w:t>
+      </w:r>
+      <w:bookmarkEnd w:id="34"/>
+      <w:r>
+        <w:t xml:space="preserve"> </w:t>
       </w:r>
     </w:p>
     <w:p>
       <w:pPr>
         <w:pStyle w:val="Heading1"/>
       </w:pPr>
+      <w:bookmarkStart w:id="35" w:name="_Toc19703157"/>
       <w:r>
         <w:t>Data Dictionary</w:t>
       </w:r>
+      <w:bookmarkEnd w:id="35"/>
     </w:p>
     <w:sectPr>
       <w:pgSz w:w="12240" w:h="15840"/>
@@ -3904,6 +7157,87 @@
       <w:szCs w:val="21"/>
     </w:rPr>
   </w:style>
+  <w:style w:type="paragraph" w:styleId="Caption">
+    <w:name w:val="caption"/>
+    <w:basedOn w:val="Normal"/>
+    <w:next w:val="Normal"/>
+    <w:uiPriority w:val="35"/>
+    <w:unhideWhenUsed/>
+    <w:qFormat/>
+    <w:rsid w:val="005B1C81"/>
+    <w:pPr>
+      <w:spacing w:after="200" w:line="240" w:lineRule="auto"/>
+    </w:pPr>
+    <w:rPr>
+      <w:i/>
+      <w:iCs/>
+      <w:color w:val="44546A" w:themeColor="text2"/>
+      <w:sz w:val="18"/>
+      <w:szCs w:val="18"/>
+    </w:rPr>
+  </w:style>
+  <w:style w:type="paragraph" w:styleId="TableofFigures">
+    <w:name w:val="table of figures"/>
+    <w:basedOn w:val="Normal"/>
+    <w:next w:val="Normal"/>
+    <w:uiPriority w:val="99"/>
+    <w:unhideWhenUsed/>
+    <w:rsid w:val="005B1C81"/>
+    <w:pPr>
+      <w:spacing w:after="0"/>
+    </w:pPr>
+  </w:style>
+  <w:style w:type="character" w:styleId="Hyperlink">
+    <w:name w:val="Hyperlink"/>
+    <w:basedOn w:val="DefaultParagraphFont"/>
+    <w:uiPriority w:val="99"/>
+    <w:unhideWhenUsed/>
+    <w:rsid w:val="005B1C81"/>
+    <w:rPr>
+      <w:color w:val="0563C1" w:themeColor="hyperlink"/>
+      <w:u w:val="single"/>
+    </w:rPr>
+  </w:style>
+  <w:style w:type="paragraph" w:styleId="TOCHeading">
+    <w:name w:val="TOC Heading"/>
+    <w:basedOn w:val="Heading1"/>
+    <w:next w:val="Normal"/>
+    <w:uiPriority w:val="39"/>
+    <w:unhideWhenUsed/>
+    <w:qFormat/>
+    <w:rsid w:val="005B1C81"/>
+    <w:pPr>
+      <w:numPr>
+        <w:numId w:val="0"/>
+      </w:numPr>
+      <w:outlineLvl w:val="9"/>
+    </w:pPr>
+  </w:style>
+  <w:style w:type="paragraph" w:styleId="TOC1">
+    <w:name w:val="toc 1"/>
+    <w:basedOn w:val="Normal"/>
+    <w:next w:val="Normal"/>
+    <w:autoRedefine/>
+    <w:uiPriority w:val="39"/>
+    <w:unhideWhenUsed/>
+    <w:rsid w:val="005B1C81"/>
+    <w:pPr>
+      <w:spacing w:after="100"/>
+    </w:pPr>
+  </w:style>
+  <w:style w:type="paragraph" w:styleId="TOC2">
+    <w:name w:val="toc 2"/>
+    <w:basedOn w:val="Normal"/>
+    <w:next w:val="Normal"/>
+    <w:autoRedefine/>
+    <w:uiPriority w:val="39"/>
+    <w:unhideWhenUsed/>
+    <w:rsid w:val="005B1C81"/>
+    <w:pPr>
+      <w:spacing w:after="100"/>
+      <w:ind w:left="220"/>
+    </w:pPr>
+  </w:style>
 </w:styles>
 </file>
 
@@ -4207,7 +7541,7 @@
 </file>
 
 <file path=customXml/itemProps1.xml><?xml version="1.0" encoding="utf-8"?>
-<ds:datastoreItem xmlns:ds="http://schemas.openxmlformats.org/officeDocument/2006/customXml" ds:itemID="{B45C60CB-5159-48B2-95A4-4B68E77AC0CD}">
+<ds:datastoreItem xmlns:ds="http://schemas.openxmlformats.org/officeDocument/2006/customXml" ds:itemID="{3C86F4D0-82F0-4138-B2D4-449D7841A66C}">
   <ds:schemaRefs>
     <ds:schemaRef ds:uri="http://schemas.openxmlformats.org/officeDocument/2006/bibliography"/>
   </ds:schemaRefs>

</xml_diff>

<commit_message>
Changed DFD section to Domain Diagram
</commit_message>
<xml_diff>
--- a/Requirements Specifications Report.docx
+++ b/Requirements Specifications Report.docx
@@ -472,6 +472,7 @@
               <w:tab w:val="right" w:leader="dot" w:pos="9350"/>
             </w:tabs>
             <w:rPr>
+              <w:rFonts w:eastAsiaTheme="minorEastAsia"/>
               <w:noProof/>
             </w:rPr>
           </w:pPr>
@@ -484,13 +485,13 @@
           <w:r>
             <w:fldChar w:fldCharType="separate"/>
           </w:r>
-          <w:hyperlink w:anchor="_Toc19703141" w:history="1">
+          <w:hyperlink w:anchor="_Toc19789307" w:history="1">
             <w:r>
               <w:rPr>
                 <w:rStyle w:val="Hyperlink"/>
                 <w:noProof/>
               </w:rPr>
-              <w:t>Table of Contents</w:t>
+              <w:t>Table of Figures</w:t>
             </w:r>
             <w:r>
               <w:rPr>
@@ -511,75 +512,7 @@
                 <w:noProof/>
                 <w:webHidden/>
               </w:rPr>
-              <w:instrText xml:space="preserve"> PAGEREF _Toc19703141 \h </w:instrText>
-            </w:r>
-            <w:r>
-              <w:rPr>
-                <w:noProof/>
-                <w:webHidden/>
-              </w:rPr>
-            </w:r>
-            <w:r>
-              <w:rPr>
-                <w:noProof/>
-                <w:webHidden/>
-              </w:rPr>
-              <w:fldChar w:fldCharType="separate"/>
-            </w:r>
-            <w:r>
-              <w:rPr>
-                <w:noProof/>
-                <w:webHidden/>
-              </w:rPr>
-              <w:t>1</w:t>
-            </w:r>
-            <w:r>
-              <w:rPr>
-                <w:noProof/>
-                <w:webHidden/>
-              </w:rPr>
-              <w:fldChar w:fldCharType="end"/>
-            </w:r>
-          </w:hyperlink>
-        </w:p>
-        <w:p>
-          <w:pPr>
-            <w:pStyle w:val="TOC1"/>
-            <w:tabs>
-              <w:tab w:val="right" w:leader="dot" w:pos="9350"/>
-            </w:tabs>
-            <w:rPr>
-              <w:noProof/>
-            </w:rPr>
-          </w:pPr>
-          <w:hyperlink w:anchor="_Toc19703142" w:history="1">
-            <w:r>
-              <w:rPr>
-                <w:rStyle w:val="Hyperlink"/>
-                <w:noProof/>
-              </w:rPr>
-              <w:t>Table of Figures</w:t>
-            </w:r>
-            <w:r>
-              <w:rPr>
-                <w:noProof/>
-                <w:webHidden/>
-              </w:rPr>
-              <w:tab/>
-            </w:r>
-            <w:r>
-              <w:rPr>
-                <w:noProof/>
-                <w:webHidden/>
-              </w:rPr>
-              <w:fldChar w:fldCharType="begin"/>
-            </w:r>
-            <w:r>
-              <w:rPr>
-                <w:noProof/>
-                <w:webHidden/>
-              </w:rPr>
-              <w:instrText xml:space="preserve"> PAGEREF _Toc19703142 \h </w:instrText>
+              <w:instrText xml:space="preserve"> PAGEREF _Toc19789307 \h </w:instrText>
             </w:r>
             <w:r>
               <w:rPr>
@@ -618,10 +551,11 @@
               <w:tab w:val="right" w:leader="dot" w:pos="9350"/>
             </w:tabs>
             <w:rPr>
+              <w:rFonts w:eastAsiaTheme="minorEastAsia"/>
               <w:noProof/>
             </w:rPr>
           </w:pPr>
-          <w:hyperlink w:anchor="_Toc19703143" w:history="1">
+          <w:hyperlink w:anchor="_Toc19789308" w:history="1">
             <w:r>
               <w:rPr>
                 <w:rStyle w:val="Hyperlink"/>
@@ -631,6 +565,7 @@
             </w:r>
             <w:r>
               <w:rPr>
+                <w:rFonts w:eastAsiaTheme="minorEastAsia"/>
                 <w:noProof/>
               </w:rPr>
               <w:tab/>
@@ -661,7 +596,7 @@
                 <w:noProof/>
                 <w:webHidden/>
               </w:rPr>
-              <w:instrText xml:space="preserve"> PAGEREF _Toc19703143 \h </w:instrText>
+              <w:instrText xml:space="preserve"> PAGEREF _Toc19789308 \h </w:instrText>
             </w:r>
             <w:r>
               <w:rPr>
@@ -700,10 +635,11 @@
               <w:tab w:val="right" w:leader="dot" w:pos="9350"/>
             </w:tabs>
             <w:rPr>
+              <w:rFonts w:eastAsiaTheme="minorEastAsia"/>
               <w:noProof/>
             </w:rPr>
           </w:pPr>
-          <w:hyperlink w:anchor="_Toc19703144" w:history="1">
+          <w:hyperlink w:anchor="_Toc19789309" w:history="1">
             <w:r>
               <w:rPr>
                 <w:rStyle w:val="Hyperlink"/>
@@ -713,6 +649,7 @@
             </w:r>
             <w:r>
               <w:rPr>
+                <w:rFonts w:eastAsiaTheme="minorEastAsia"/>
                 <w:noProof/>
               </w:rPr>
               <w:tab/>
@@ -743,7 +680,7 @@
                 <w:noProof/>
                 <w:webHidden/>
               </w:rPr>
-              <w:instrText xml:space="preserve"> PAGEREF _Toc19703144 \h </w:instrText>
+              <w:instrText xml:space="preserve"> PAGEREF _Toc19789309 \h </w:instrText>
             </w:r>
             <w:r>
               <w:rPr>
@@ -782,10 +719,11 @@
               <w:tab w:val="right" w:leader="dot" w:pos="9350"/>
             </w:tabs>
             <w:rPr>
+              <w:rFonts w:eastAsiaTheme="minorEastAsia"/>
               <w:noProof/>
             </w:rPr>
           </w:pPr>
-          <w:hyperlink w:anchor="_Toc19703145" w:history="1">
+          <w:hyperlink w:anchor="_Toc19789310" w:history="1">
             <w:r>
               <w:rPr>
                 <w:rStyle w:val="Hyperlink"/>
@@ -795,6 +733,7 @@
             </w:r>
             <w:r>
               <w:rPr>
+                <w:rFonts w:eastAsiaTheme="minorEastAsia"/>
                 <w:noProof/>
               </w:rPr>
               <w:tab/>
@@ -825,7 +764,7 @@
                 <w:noProof/>
                 <w:webHidden/>
               </w:rPr>
-              <w:instrText xml:space="preserve"> PAGEREF _Toc19703145 \h </w:instrText>
+              <w:instrText xml:space="preserve"> PAGEREF _Toc19789310 \h </w:instrText>
             </w:r>
             <w:r>
               <w:rPr>
@@ -864,10 +803,11 @@
               <w:tab w:val="right" w:leader="dot" w:pos="9350"/>
             </w:tabs>
             <w:rPr>
+              <w:rFonts w:eastAsiaTheme="minorEastAsia"/>
               <w:noProof/>
             </w:rPr>
           </w:pPr>
-          <w:hyperlink w:anchor="_Toc19703146" w:history="1">
+          <w:hyperlink w:anchor="_Toc19789311" w:history="1">
             <w:r>
               <w:rPr>
                 <w:rStyle w:val="Hyperlink"/>
@@ -877,6 +817,7 @@
             </w:r>
             <w:r>
               <w:rPr>
+                <w:rFonts w:eastAsiaTheme="minorEastAsia"/>
                 <w:noProof/>
               </w:rPr>
               <w:tab/>
@@ -907,7 +848,7 @@
                 <w:noProof/>
                 <w:webHidden/>
               </w:rPr>
-              <w:instrText xml:space="preserve"> PAGEREF _Toc19703146 \h </w:instrText>
+              <w:instrText xml:space="preserve"> PAGEREF _Toc19789311 \h </w:instrText>
             </w:r>
             <w:r>
               <w:rPr>
@@ -946,10 +887,11 @@
               <w:tab w:val="right" w:leader="dot" w:pos="9350"/>
             </w:tabs>
             <w:rPr>
+              <w:rFonts w:eastAsiaTheme="minorEastAsia"/>
               <w:noProof/>
             </w:rPr>
           </w:pPr>
-          <w:hyperlink w:anchor="_Toc19703147" w:history="1">
+          <w:hyperlink w:anchor="_Toc19789312" w:history="1">
             <w:r>
               <w:rPr>
                 <w:rStyle w:val="Hyperlink"/>
@@ -959,6 +901,7 @@
             </w:r>
             <w:r>
               <w:rPr>
+                <w:rFonts w:eastAsiaTheme="minorEastAsia"/>
                 <w:noProof/>
               </w:rPr>
               <w:tab/>
@@ -989,7 +932,7 @@
                 <w:noProof/>
                 <w:webHidden/>
               </w:rPr>
-              <w:instrText xml:space="preserve"> PAGEREF _Toc19703147 \h </w:instrText>
+              <w:instrText xml:space="preserve"> PAGEREF _Toc19789312 \h </w:instrText>
             </w:r>
             <w:r>
               <w:rPr>
@@ -1028,10 +971,11 @@
               <w:tab w:val="right" w:leader="dot" w:pos="9350"/>
             </w:tabs>
             <w:rPr>
+              <w:rFonts w:eastAsiaTheme="minorEastAsia"/>
               <w:noProof/>
             </w:rPr>
           </w:pPr>
-          <w:hyperlink w:anchor="_Toc19703148" w:history="1">
+          <w:hyperlink w:anchor="_Toc19789313" w:history="1">
             <w:r>
               <w:rPr>
                 <w:rStyle w:val="Hyperlink"/>
@@ -1041,6 +985,7 @@
             </w:r>
             <w:r>
               <w:rPr>
+                <w:rFonts w:eastAsiaTheme="minorEastAsia"/>
                 <w:noProof/>
               </w:rPr>
               <w:tab/>
@@ -1071,7 +1016,7 @@
                 <w:noProof/>
                 <w:webHidden/>
               </w:rPr>
-              <w:instrText xml:space="preserve"> PAGEREF _Toc19703148 \h </w:instrText>
+              <w:instrText xml:space="preserve"> PAGEREF _Toc19789313 \h </w:instrText>
             </w:r>
             <w:r>
               <w:rPr>
@@ -1110,10 +1055,11 @@
               <w:tab w:val="right" w:leader="dot" w:pos="9350"/>
             </w:tabs>
             <w:rPr>
+              <w:rFonts w:eastAsiaTheme="minorEastAsia"/>
               <w:noProof/>
             </w:rPr>
           </w:pPr>
-          <w:hyperlink w:anchor="_Toc19703149" w:history="1">
+          <w:hyperlink w:anchor="_Toc19789314" w:history="1">
             <w:r>
               <w:rPr>
                 <w:rStyle w:val="Hyperlink"/>
@@ -1123,6 +1069,7 @@
             </w:r>
             <w:r>
               <w:rPr>
+                <w:rFonts w:eastAsiaTheme="minorEastAsia"/>
                 <w:noProof/>
               </w:rPr>
               <w:tab/>
@@ -1153,7 +1100,7 @@
                 <w:noProof/>
                 <w:webHidden/>
               </w:rPr>
-              <w:instrText xml:space="preserve"> PAGEREF _Toc19703149 \h </w:instrText>
+              <w:instrText xml:space="preserve"> PAGEREF _Toc19789314 \h </w:instrText>
             </w:r>
             <w:r>
               <w:rPr>
@@ -1174,96 +1121,6 @@
                 <w:webHidden/>
               </w:rPr>
               <w:t>12</w:t>
-            </w:r>
-            <w:r>
-              <w:rPr>
-                <w:noProof/>
-                <w:webHidden/>
-              </w:rPr>
-              <w:fldChar w:fldCharType="end"/>
-            </w:r>
-          </w:hyperlink>
-        </w:p>
-        <w:p>
-          <w:pPr>
-            <w:pStyle w:val="TOC2"/>
-            <w:tabs>
-              <w:tab w:val="left" w:pos="660"/>
-              <w:tab w:val="right" w:leader="dot" w:pos="9350"/>
-            </w:tabs>
-            <w:rPr>
-              <w:noProof/>
-            </w:rPr>
-          </w:pPr>
-          <w:hyperlink w:anchor="_Toc19703150" w:history="1">
-            <w:r>
-              <w:rPr>
-                <w:rStyle w:val="Hyperlink"/>
-                <w:noProof/>
-              </w:rPr>
-              <w:t>C.</w:t>
-            </w:r>
-            <w:r>
-              <w:rPr>
-                <w:noProof/>
-              </w:rPr>
-              <w:tab/>
-            </w:r>
-            <w:r>
-              <w:rPr>
-                <w:rStyle w:val="Hyperlink"/>
-                <w:noProof/>
-              </w:rPr>
-              <w:t xml:space="preserve">Domain Requirements </w:t>
-            </w:r>
-            <w:r>
-              <w:rPr>
-                <w:rStyle w:val="Hyperlink"/>
-                <w:noProof/>
-                <w:highlight w:val="red"/>
-              </w:rPr>
-              <w:t>(optional!!!)</w:t>
-            </w:r>
-            <w:r>
-              <w:rPr>
-                <w:noProof/>
-                <w:webHidden/>
-              </w:rPr>
-              <w:tab/>
-            </w:r>
-            <w:r>
-              <w:rPr>
-                <w:noProof/>
-                <w:webHidden/>
-              </w:rPr>
-              <w:fldChar w:fldCharType="begin"/>
-            </w:r>
-            <w:r>
-              <w:rPr>
-                <w:noProof/>
-                <w:webHidden/>
-              </w:rPr>
-              <w:instrText xml:space="preserve"> PAGEREF _Toc19703150 \h </w:instrText>
-            </w:r>
-            <w:r>
-              <w:rPr>
-                <w:noProof/>
-                <w:webHidden/>
-              </w:rPr>
-            </w:r>
-            <w:r>
-              <w:rPr>
-                <w:noProof/>
-                <w:webHidden/>
-              </w:rPr>
-              <w:fldChar w:fldCharType="separate"/>
-            </w:r>
-            <w:r>
-              <w:rPr>
-                <w:noProof/>
-                <w:webHidden/>
-              </w:rPr>
-              <w:t>13</w:t>
             </w:r>
             <w:r>
               <w:rPr>
@@ -1282,10 +1139,11 @@
               <w:tab w:val="right" w:leader="dot" w:pos="9350"/>
             </w:tabs>
             <w:rPr>
+              <w:rFonts w:eastAsiaTheme="minorEastAsia"/>
               <w:noProof/>
             </w:rPr>
           </w:pPr>
-          <w:hyperlink w:anchor="_Toc19703151" w:history="1">
+          <w:hyperlink w:anchor="_Toc19789315" w:history="1">
             <w:r>
               <w:rPr>
                 <w:rStyle w:val="Hyperlink"/>
@@ -1295,6 +1153,7 @@
             </w:r>
             <w:r>
               <w:rPr>
+                <w:rFonts w:eastAsiaTheme="minorEastAsia"/>
                 <w:noProof/>
               </w:rPr>
               <w:tab/>
@@ -1325,7 +1184,7 @@
                 <w:noProof/>
                 <w:webHidden/>
               </w:rPr>
-              <w:instrText xml:space="preserve"> PAGEREF _Toc19703151 \h </w:instrText>
+              <w:instrText xml:space="preserve"> PAGEREF _Toc19789315 \h </w:instrText>
             </w:r>
             <w:r>
               <w:rPr>
@@ -1364,10 +1223,11 @@
               <w:tab w:val="right" w:leader="dot" w:pos="9350"/>
             </w:tabs>
             <w:rPr>
+              <w:rFonts w:eastAsiaTheme="minorEastAsia"/>
               <w:noProof/>
             </w:rPr>
           </w:pPr>
-          <w:hyperlink w:anchor="_Toc19703152" w:history="1">
+          <w:hyperlink w:anchor="_Toc19789316" w:history="1">
             <w:r>
               <w:rPr>
                 <w:rStyle w:val="Hyperlink"/>
@@ -1377,6 +1237,7 @@
             </w:r>
             <w:r>
               <w:rPr>
+                <w:rFonts w:eastAsiaTheme="minorEastAsia"/>
                 <w:noProof/>
               </w:rPr>
               <w:tab/>
@@ -1386,7 +1247,7 @@
                 <w:rStyle w:val="Hyperlink"/>
                 <w:noProof/>
               </w:rPr>
-              <w:t>Data Flow Diagrams</w:t>
+              <w:t>Domain Diagram</w:t>
             </w:r>
             <w:r>
               <w:rPr>
@@ -1407,263 +1268,7 @@
                 <w:noProof/>
                 <w:webHidden/>
               </w:rPr>
-              <w:instrText xml:space="preserve"> PAGEREF _Toc19703152 \h </w:instrText>
-            </w:r>
-            <w:r>
-              <w:rPr>
-                <w:noProof/>
-                <w:webHidden/>
-              </w:rPr>
-            </w:r>
-            <w:r>
-              <w:rPr>
-                <w:noProof/>
-                <w:webHidden/>
-              </w:rPr>
-              <w:fldChar w:fldCharType="separate"/>
-            </w:r>
-            <w:r>
-              <w:rPr>
-                <w:noProof/>
-                <w:webHidden/>
-              </w:rPr>
-              <w:t>14</w:t>
-            </w:r>
-            <w:r>
-              <w:rPr>
-                <w:noProof/>
-                <w:webHidden/>
-              </w:rPr>
-              <w:fldChar w:fldCharType="end"/>
-            </w:r>
-          </w:hyperlink>
-        </w:p>
-        <w:p>
-          <w:pPr>
-            <w:pStyle w:val="TOC2"/>
-            <w:tabs>
-              <w:tab w:val="left" w:pos="660"/>
-              <w:tab w:val="right" w:leader="dot" w:pos="9350"/>
-            </w:tabs>
-            <w:rPr>
-              <w:noProof/>
-            </w:rPr>
-          </w:pPr>
-          <w:hyperlink w:anchor="_Toc19703153" w:history="1">
-            <w:r>
-              <w:rPr>
-                <w:rStyle w:val="Hyperlink"/>
-                <w:noProof/>
-              </w:rPr>
-              <w:t>A.</w:t>
-            </w:r>
-            <w:r>
-              <w:rPr>
-                <w:noProof/>
-              </w:rPr>
-              <w:tab/>
-            </w:r>
-            <w:r>
-              <w:rPr>
-                <w:rStyle w:val="Hyperlink"/>
-                <w:noProof/>
-              </w:rPr>
-              <w:t>Context DFD (level 0)</w:t>
-            </w:r>
-            <w:r>
-              <w:rPr>
-                <w:noProof/>
-                <w:webHidden/>
-              </w:rPr>
-              <w:tab/>
-            </w:r>
-            <w:r>
-              <w:rPr>
-                <w:noProof/>
-                <w:webHidden/>
-              </w:rPr>
-              <w:fldChar w:fldCharType="begin"/>
-            </w:r>
-            <w:r>
-              <w:rPr>
-                <w:noProof/>
-                <w:webHidden/>
-              </w:rPr>
-              <w:instrText xml:space="preserve"> PAGEREF _Toc19703153 \h </w:instrText>
-            </w:r>
-            <w:r>
-              <w:rPr>
-                <w:noProof/>
-                <w:webHidden/>
-              </w:rPr>
-            </w:r>
-            <w:r>
-              <w:rPr>
-                <w:noProof/>
-                <w:webHidden/>
-              </w:rPr>
-              <w:fldChar w:fldCharType="separate"/>
-            </w:r>
-            <w:r>
-              <w:rPr>
-                <w:noProof/>
-                <w:webHidden/>
-              </w:rPr>
-              <w:t>14</w:t>
-            </w:r>
-            <w:r>
-              <w:rPr>
-                <w:noProof/>
-                <w:webHidden/>
-              </w:rPr>
-              <w:fldChar w:fldCharType="end"/>
-            </w:r>
-          </w:hyperlink>
-        </w:p>
-        <w:p>
-          <w:pPr>
-            <w:pStyle w:val="TOC2"/>
-            <w:tabs>
-              <w:tab w:val="left" w:pos="660"/>
-              <w:tab w:val="right" w:leader="dot" w:pos="9350"/>
-            </w:tabs>
-            <w:rPr>
-              <w:noProof/>
-            </w:rPr>
-          </w:pPr>
-          <w:hyperlink w:anchor="_Toc19703154" w:history="1">
-            <w:r>
-              <w:rPr>
-                <w:rStyle w:val="Hyperlink"/>
-                <w:noProof/>
-              </w:rPr>
-              <w:t>B.</w:t>
-            </w:r>
-            <w:r>
-              <w:rPr>
-                <w:noProof/>
-              </w:rPr>
-              <w:tab/>
-            </w:r>
-            <w:r>
-              <w:rPr>
-                <w:rStyle w:val="Hyperlink"/>
-                <w:noProof/>
-              </w:rPr>
-              <w:t>Level-1 DFD</w:t>
-            </w:r>
-            <w:r>
-              <w:rPr>
-                <w:noProof/>
-                <w:webHidden/>
-              </w:rPr>
-              <w:tab/>
-            </w:r>
-            <w:r>
-              <w:rPr>
-                <w:noProof/>
-                <w:webHidden/>
-              </w:rPr>
-              <w:fldChar w:fldCharType="begin"/>
-            </w:r>
-            <w:r>
-              <w:rPr>
-                <w:noProof/>
-                <w:webHidden/>
-              </w:rPr>
-              <w:instrText xml:space="preserve"> PAGEREF _Toc19703154 \h </w:instrText>
-            </w:r>
-            <w:r>
-              <w:rPr>
-                <w:noProof/>
-                <w:webHidden/>
-              </w:rPr>
-            </w:r>
-            <w:r>
-              <w:rPr>
-                <w:noProof/>
-                <w:webHidden/>
-              </w:rPr>
-              <w:fldChar w:fldCharType="separate"/>
-            </w:r>
-            <w:r>
-              <w:rPr>
-                <w:noProof/>
-                <w:webHidden/>
-              </w:rPr>
-              <w:t>14</w:t>
-            </w:r>
-            <w:r>
-              <w:rPr>
-                <w:noProof/>
-                <w:webHidden/>
-              </w:rPr>
-              <w:fldChar w:fldCharType="end"/>
-            </w:r>
-          </w:hyperlink>
-        </w:p>
-        <w:p>
-          <w:pPr>
-            <w:pStyle w:val="TOC2"/>
-            <w:tabs>
-              <w:tab w:val="left" w:pos="660"/>
-              <w:tab w:val="right" w:leader="dot" w:pos="9350"/>
-            </w:tabs>
-            <w:rPr>
-              <w:noProof/>
-            </w:rPr>
-          </w:pPr>
-          <w:hyperlink w:anchor="_Toc19703155" w:history="1">
-            <w:r>
-              <w:rPr>
-                <w:rStyle w:val="Hyperlink"/>
-                <w:noProof/>
-              </w:rPr>
-              <w:t>C.</w:t>
-            </w:r>
-            <w:r>
-              <w:rPr>
-                <w:noProof/>
-              </w:rPr>
-              <w:tab/>
-            </w:r>
-            <w:r>
-              <w:rPr>
-                <w:rStyle w:val="Hyperlink"/>
-                <w:noProof/>
-              </w:rPr>
-              <w:t xml:space="preserve">Level-2 DFD </w:t>
-            </w:r>
-            <w:r>
-              <w:rPr>
-                <w:rStyle w:val="Hyperlink"/>
-                <w:i/>
-                <w:iCs/>
-                <w:noProof/>
-                <w:highlight w:val="red"/>
-              </w:rPr>
-              <w:t>etc.</w:t>
-            </w:r>
-            <w:r>
-              <w:rPr>
-                <w:noProof/>
-                <w:webHidden/>
-              </w:rPr>
-              <w:tab/>
-            </w:r>
-            <w:r>
-              <w:rPr>
-                <w:noProof/>
-                <w:webHidden/>
-              </w:rPr>
-              <w:fldChar w:fldCharType="begin"/>
-            </w:r>
-            <w:r>
-              <w:rPr>
-                <w:noProof/>
-                <w:webHidden/>
-              </w:rPr>
-              <w:instrText xml:space="preserve"> PAGEREF _Toc19703155 \h </w:instrText>
+              <w:instrText xml:space="preserve"> PAGEREF _Toc19789316 \h </w:instrText>
             </w:r>
             <w:r>
               <w:rPr>
@@ -1702,10 +1307,11 @@
               <w:tab w:val="right" w:leader="dot" w:pos="9350"/>
             </w:tabs>
             <w:rPr>
+              <w:rFonts w:eastAsiaTheme="minorEastAsia"/>
               <w:noProof/>
             </w:rPr>
           </w:pPr>
-          <w:hyperlink w:anchor="_Toc19703156" w:history="1">
+          <w:hyperlink w:anchor="_Toc19789317" w:history="1">
             <w:r>
               <w:rPr>
                 <w:rStyle w:val="Hyperlink"/>
@@ -1715,6 +1321,7 @@
             </w:r>
             <w:r>
               <w:rPr>
+                <w:rFonts w:eastAsiaTheme="minorEastAsia"/>
                 <w:noProof/>
               </w:rPr>
               <w:tab/>
@@ -1745,7 +1352,7 @@
                 <w:noProof/>
                 <w:webHidden/>
               </w:rPr>
-              <w:instrText xml:space="preserve"> PAGEREF _Toc19703156 \h </w:instrText>
+              <w:instrText xml:space="preserve"> PAGEREF _Toc19789317 \h </w:instrText>
             </w:r>
             <w:r>
               <w:rPr>
@@ -1784,10 +1391,11 @@
               <w:tab w:val="right" w:leader="dot" w:pos="9350"/>
             </w:tabs>
             <w:rPr>
+              <w:rFonts w:eastAsiaTheme="minorEastAsia"/>
               <w:noProof/>
             </w:rPr>
           </w:pPr>
-          <w:hyperlink w:anchor="_Toc19703157" w:history="1">
+          <w:hyperlink w:anchor="_Toc19789318" w:history="1">
             <w:r>
               <w:rPr>
                 <w:rStyle w:val="Hyperlink"/>
@@ -1797,6 +1405,7 @@
             </w:r>
             <w:r>
               <w:rPr>
+                <w:rFonts w:eastAsiaTheme="minorEastAsia"/>
                 <w:noProof/>
               </w:rPr>
               <w:tab/>
@@ -1827,7 +1436,7 @@
                 <w:noProof/>
                 <w:webHidden/>
               </w:rPr>
-              <w:instrText xml:space="preserve"> PAGEREF _Toc19703157 \h </w:instrText>
+              <w:instrText xml:space="preserve"> PAGEREF _Toc19789318 \h </w:instrText>
             </w:r>
             <w:r>
               <w:rPr>
@@ -1899,7 +1508,7 @@
           <w:noProof/>
         </w:rPr>
       </w:pPr>
-      <w:bookmarkStart w:id="0" w:name="_Toc19703142"/>
+      <w:bookmarkStart w:id="0" w:name="_Toc19789307"/>
       <w:r>
         <w:lastRenderedPageBreak/>
         <w:t>Table of Figures</w:t>
@@ -3264,7 +2873,7 @@
       <w:pPr>
         <w:pStyle w:val="Heading1"/>
       </w:pPr>
-      <w:bookmarkStart w:id="1" w:name="_Toc19703143"/>
+      <w:bookmarkStart w:id="1" w:name="_Toc19789308"/>
       <w:r>
         <w:lastRenderedPageBreak/>
         <w:t>Introduction</w:t>
@@ -3275,7 +2884,7 @@
       <w:pPr>
         <w:pStyle w:val="Heading2"/>
       </w:pPr>
-      <w:bookmarkStart w:id="2" w:name="_Toc19703144"/>
+      <w:bookmarkStart w:id="2" w:name="_Toc19789309"/>
       <w:r>
         <w:t>Problem Statement</w:t>
       </w:r>
@@ -3339,7 +2948,35 @@
         <w:rPr>
           <w:highlight w:val="cyan"/>
         </w:rPr>
-        <w:t>This calculator will have a functionality for that as well. It lets them enter the classes they have taken and the final grade in each class (A, B, etc.). The GPA calculator then lets students perform “what-if” scenarios on future classes, similar to the grade calculator portion of this project. They can ask the calculator what GPA they will have overall if they make a C on one class, a B in another, and two A’s  in the other classes</w:t>
+        <w:t xml:space="preserve">This calculator will have a functionality for that as well. It lets them enter the classes they have taken and the final grade in each class (A, B, etc.). The GPA calculator then lets students perform “what-if” scenarios on future classes, </w:t>
+      </w:r>
+      <w:proofErr w:type="gramStart"/>
+      <w:r>
+        <w:rPr>
+          <w:highlight w:val="cyan"/>
+        </w:rPr>
+        <w:t>similar to</w:t>
+      </w:r>
+      <w:proofErr w:type="gramEnd"/>
+      <w:r>
+        <w:rPr>
+          <w:highlight w:val="cyan"/>
+        </w:rPr>
+        <w:t xml:space="preserve"> the grade calculator portion of this project. They can ask the calculator what GPA they will have overall if they make a C on one class, a B in another, and two </w:t>
+      </w:r>
+      <w:proofErr w:type="gramStart"/>
+      <w:r>
+        <w:rPr>
+          <w:highlight w:val="cyan"/>
+        </w:rPr>
+        <w:t>A’s  in</w:t>
+      </w:r>
+      <w:proofErr w:type="gramEnd"/>
+      <w:r>
+        <w:rPr>
+          <w:highlight w:val="cyan"/>
+        </w:rPr>
+        <w:t xml:space="preserve"> the other classes</w:t>
       </w:r>
       <w:r>
         <w:t xml:space="preserve">. </w:t>
@@ -3365,7 +3002,7 @@
       <w:pPr>
         <w:pStyle w:val="Heading2"/>
       </w:pPr>
-      <w:bookmarkStart w:id="3" w:name="_Toc19703145"/>
+      <w:bookmarkStart w:id="3" w:name="_Toc19789310"/>
       <w:r>
         <w:t>Proposal</w:t>
       </w:r>
@@ -3414,7 +3051,7 @@
         <w:pStyle w:val="Heading1"/>
         <w:ind w:left="720" w:hanging="720"/>
       </w:pPr>
-      <w:bookmarkStart w:id="4" w:name="_Toc19703146"/>
+      <w:bookmarkStart w:id="4" w:name="_Toc19789311"/>
       <w:r>
         <w:t>System Description</w:t>
       </w:r>
@@ -3432,7 +3069,7 @@
       <w:pPr>
         <w:pStyle w:val="Heading1"/>
       </w:pPr>
-      <w:bookmarkStart w:id="5" w:name="_Toc19703147"/>
+      <w:bookmarkStart w:id="5" w:name="_Toc19789312"/>
       <w:r>
         <w:t>System Requirements</w:t>
       </w:r>
@@ -3461,7 +3098,7 @@
       <w:pPr>
         <w:pStyle w:val="Heading2"/>
       </w:pPr>
-      <w:bookmarkStart w:id="6" w:name="_Toc19703148"/>
+      <w:bookmarkStart w:id="6" w:name="_Toc19789313"/>
       <w:r>
         <w:t>Functional Requirements</w:t>
       </w:r>
@@ -3548,27 +3185,14 @@
       <w:r>
         <w:t xml:space="preserve">Figure </w:t>
       </w:r>
-      <w:r>
-        <w:fldChar w:fldCharType="begin"/>
-      </w:r>
-      <w:r>
-        <w:instrText xml:space="preserve"> SEQ Figure \* ARABIC </w:instrText>
-      </w:r>
-      <w:r>
-        <w:fldChar w:fldCharType="separate"/>
-      </w:r>
-      <w:r>
-        <w:rPr>
-          <w:noProof/>
-        </w:rPr>
-        <w:t>1</w:t>
-      </w:r>
-      <w:r>
-        <w:rPr>
-          <w:noProof/>
-        </w:rPr>
-        <w:fldChar w:fldCharType="end"/>
-      </w:r>
+      <w:fldSimple w:instr=" SEQ Figure \* ARABIC ">
+        <w:r>
+          <w:rPr>
+            <w:noProof/>
+          </w:rPr>
+          <w:t>1</w:t>
+        </w:r>
+      </w:fldSimple>
       <w:r>
         <w:t xml:space="preserve"> Grades</w:t>
       </w:r>
@@ -3657,27 +3281,14 @@
       <w:r>
         <w:t xml:space="preserve">Figure </w:t>
       </w:r>
-      <w:r>
-        <w:fldChar w:fldCharType="begin"/>
-      </w:r>
-      <w:r>
-        <w:instrText xml:space="preserve"> SEQ Figure \* ARABIC </w:instrText>
-      </w:r>
-      <w:r>
-        <w:fldChar w:fldCharType="separate"/>
-      </w:r>
-      <w:r>
-        <w:rPr>
-          <w:noProof/>
-        </w:rPr>
-        <w:t>2</w:t>
-      </w:r>
-      <w:r>
-        <w:rPr>
-          <w:noProof/>
-        </w:rPr>
-        <w:fldChar w:fldCharType="end"/>
-      </w:r>
+      <w:fldSimple w:instr=" SEQ Figure \* ARABIC ">
+        <w:r>
+          <w:rPr>
+            <w:noProof/>
+          </w:rPr>
+          <w:t>2</w:t>
+        </w:r>
+      </w:fldSimple>
       <w:r>
         <w:t xml:space="preserve"> Adding a Grade</w:t>
       </w:r>
@@ -3766,27 +3377,14 @@
       <w:r>
         <w:t xml:space="preserve">Figure </w:t>
       </w:r>
-      <w:r>
-        <w:fldChar w:fldCharType="begin"/>
-      </w:r>
-      <w:r>
-        <w:instrText xml:space="preserve"> SEQ Figure \* ARABIC </w:instrText>
-      </w:r>
-      <w:r>
-        <w:fldChar w:fldCharType="separate"/>
-      </w:r>
-      <w:r>
-        <w:rPr>
-          <w:noProof/>
-        </w:rPr>
-        <w:t>3</w:t>
-      </w:r>
-      <w:r>
-        <w:rPr>
-          <w:noProof/>
-        </w:rPr>
-        <w:fldChar w:fldCharType="end"/>
-      </w:r>
+      <w:fldSimple w:instr=" SEQ Figure \* ARABIC ">
+        <w:r>
+          <w:rPr>
+            <w:noProof/>
+          </w:rPr>
+          <w:t>3</w:t>
+        </w:r>
+      </w:fldSimple>
       <w:r>
         <w:t xml:space="preserve"> Submitting a Grade to the Database</w:t>
       </w:r>
@@ -3919,27 +3517,14 @@
       <w:r>
         <w:t xml:space="preserve">Figure </w:t>
       </w:r>
-      <w:r>
-        <w:fldChar w:fldCharType="begin"/>
-      </w:r>
-      <w:r>
-        <w:instrText xml:space="preserve"> SEQ Figure \* ARABIC </w:instrText>
-      </w:r>
-      <w:r>
-        <w:fldChar w:fldCharType="separate"/>
-      </w:r>
-      <w:r>
-        <w:rPr>
-          <w:noProof/>
-        </w:rPr>
-        <w:t>4</w:t>
-      </w:r>
-      <w:r>
-        <w:rPr>
-          <w:noProof/>
-        </w:rPr>
-        <w:fldChar w:fldCharType="end"/>
-      </w:r>
+      <w:fldSimple w:instr=" SEQ Figure \* ARABIC ">
+        <w:r>
+          <w:rPr>
+            <w:noProof/>
+          </w:rPr>
+          <w:t>4</w:t>
+        </w:r>
+      </w:fldSimple>
       <w:r>
         <w:t xml:space="preserve"> Performing What-If Grade Calculation</w:t>
       </w:r>
@@ -4034,27 +3619,14 @@
       <w:r>
         <w:t xml:space="preserve">Figure </w:t>
       </w:r>
-      <w:r>
-        <w:fldChar w:fldCharType="begin"/>
-      </w:r>
-      <w:r>
-        <w:instrText xml:space="preserve"> SEQ Figure \* ARABIC </w:instrText>
-      </w:r>
-      <w:r>
-        <w:fldChar w:fldCharType="separate"/>
-      </w:r>
-      <w:r>
-        <w:rPr>
-          <w:noProof/>
-        </w:rPr>
-        <w:t>5</w:t>
-      </w:r>
-      <w:r>
-        <w:rPr>
-          <w:noProof/>
-        </w:rPr>
-        <w:fldChar w:fldCharType="end"/>
-      </w:r>
+      <w:fldSimple w:instr=" SEQ Figure \* ARABIC ">
+        <w:r>
+          <w:rPr>
+            <w:noProof/>
+          </w:rPr>
+          <w:t>5</w:t>
+        </w:r>
+      </w:fldSimple>
       <w:r>
         <w:t xml:space="preserve"> Viewing What-If Results</w:t>
       </w:r>
@@ -4148,27 +3720,14 @@
       <w:r>
         <w:t xml:space="preserve">Figure </w:t>
       </w:r>
-      <w:r>
-        <w:fldChar w:fldCharType="begin"/>
-      </w:r>
-      <w:r>
-        <w:instrText xml:space="preserve"> SEQ Figure \* ARABIC </w:instrText>
-      </w:r>
-      <w:r>
-        <w:fldChar w:fldCharType="separate"/>
-      </w:r>
-      <w:r>
-        <w:rPr>
-          <w:noProof/>
-        </w:rPr>
-        <w:t>6</w:t>
-      </w:r>
-      <w:r>
-        <w:rPr>
-          <w:noProof/>
-        </w:rPr>
-        <w:fldChar w:fldCharType="end"/>
-      </w:r>
+      <w:fldSimple w:instr=" SEQ Figure \* ARABIC ">
+        <w:r>
+          <w:rPr>
+            <w:noProof/>
+          </w:rPr>
+          <w:t>6</w:t>
+        </w:r>
+      </w:fldSimple>
       <w:r>
         <w:rPr>
           <w:noProof/>
@@ -4252,27 +3811,14 @@
       <w:r>
         <w:t xml:space="preserve">Figure </w:t>
       </w:r>
-      <w:r>
-        <w:fldChar w:fldCharType="begin"/>
-      </w:r>
-      <w:r>
-        <w:instrText xml:space="preserve"> SEQ Figure \* ARABIC </w:instrText>
-      </w:r>
-      <w:r>
-        <w:fldChar w:fldCharType="separate"/>
-      </w:r>
-      <w:r>
-        <w:rPr>
-          <w:noProof/>
-        </w:rPr>
-        <w:t>7</w:t>
-      </w:r>
-      <w:r>
-        <w:rPr>
-          <w:noProof/>
-        </w:rPr>
-        <w:fldChar w:fldCharType="end"/>
-      </w:r>
+      <w:fldSimple w:instr=" SEQ Figure \* ARABIC ">
+        <w:r>
+          <w:rPr>
+            <w:noProof/>
+          </w:rPr>
+          <w:t>7</w:t>
+        </w:r>
+      </w:fldSimple>
       <w:r>
         <w:t xml:space="preserve"> Choose a Grade to Delete</w:t>
       </w:r>
@@ -4383,27 +3929,14 @@
       <w:r>
         <w:t xml:space="preserve">Figure </w:t>
       </w:r>
-      <w:r>
-        <w:fldChar w:fldCharType="begin"/>
-      </w:r>
-      <w:r>
-        <w:instrText xml:space="preserve"> SEQ Figure \* ARABIC </w:instrText>
-      </w:r>
-      <w:r>
-        <w:fldChar w:fldCharType="separate"/>
-      </w:r>
-      <w:r>
-        <w:rPr>
-          <w:noProof/>
-        </w:rPr>
-        <w:t>8</w:t>
-      </w:r>
-      <w:r>
-        <w:rPr>
-          <w:noProof/>
-        </w:rPr>
-        <w:fldChar w:fldCharType="end"/>
-      </w:r>
+      <w:fldSimple w:instr=" SEQ Figure \* ARABIC ">
+        <w:r>
+          <w:rPr>
+            <w:noProof/>
+          </w:rPr>
+          <w:t>8</w:t>
+        </w:r>
+      </w:fldSimple>
       <w:r>
         <w:t xml:space="preserve"> GPA Calculator Button</w:t>
       </w:r>
@@ -4486,27 +4019,14 @@
       <w:r>
         <w:t xml:space="preserve">Figure </w:t>
       </w:r>
-      <w:r>
-        <w:fldChar w:fldCharType="begin"/>
-      </w:r>
-      <w:r>
-        <w:instrText xml:space="preserve"> SEQ Figure \* ARABIC </w:instrText>
-      </w:r>
-      <w:r>
-        <w:fldChar w:fldCharType="separate"/>
-      </w:r>
-      <w:r>
-        <w:rPr>
-          <w:noProof/>
-        </w:rPr>
-        <w:t>9</w:t>
-      </w:r>
-      <w:r>
-        <w:rPr>
-          <w:noProof/>
-        </w:rPr>
-        <w:fldChar w:fldCharType="end"/>
-      </w:r>
+      <w:fldSimple w:instr=" SEQ Figure \* ARABIC ">
+        <w:r>
+          <w:rPr>
+            <w:noProof/>
+          </w:rPr>
+          <w:t>9</w:t>
+        </w:r>
+      </w:fldSimple>
       <w:r>
         <w:t xml:space="preserve"> Student GPA Screen</w:t>
       </w:r>
@@ -4585,27 +4105,14 @@
       <w:r>
         <w:t xml:space="preserve">Figure </w:t>
       </w:r>
-      <w:r>
-        <w:fldChar w:fldCharType="begin"/>
-      </w:r>
-      <w:r>
-        <w:instrText xml:space="preserve"> SEQ Figure \* ARABIC </w:instrText>
-      </w:r>
-      <w:r>
-        <w:fldChar w:fldCharType="separate"/>
-      </w:r>
-      <w:r>
-        <w:rPr>
-          <w:noProof/>
-        </w:rPr>
-        <w:t>10</w:t>
-      </w:r>
-      <w:r>
-        <w:rPr>
-          <w:noProof/>
-        </w:rPr>
-        <w:fldChar w:fldCharType="end"/>
-      </w:r>
+      <w:fldSimple w:instr=" SEQ Figure \* ARABIC ">
+        <w:r>
+          <w:rPr>
+            <w:noProof/>
+          </w:rPr>
+          <w:t>10</w:t>
+        </w:r>
+      </w:fldSimple>
       <w:r>
         <w:t xml:space="preserve"> Completed Classes Overview</w:t>
       </w:r>
@@ -4689,27 +4196,14 @@
       <w:r>
         <w:t xml:space="preserve">Figure </w:t>
       </w:r>
-      <w:r>
-        <w:fldChar w:fldCharType="begin"/>
-      </w:r>
-      <w:r>
-        <w:instrText xml:space="preserve"> SEQ Figure \* ARABIC </w:instrText>
-      </w:r>
-      <w:r>
-        <w:fldChar w:fldCharType="separate"/>
-      </w:r>
-      <w:r>
-        <w:rPr>
-          <w:noProof/>
-        </w:rPr>
-        <w:t>11</w:t>
-      </w:r>
-      <w:r>
-        <w:rPr>
-          <w:noProof/>
-        </w:rPr>
-        <w:fldChar w:fldCharType="end"/>
-      </w:r>
+      <w:fldSimple w:instr=" SEQ Figure \* ARABIC ">
+        <w:r>
+          <w:rPr>
+            <w:noProof/>
+          </w:rPr>
+          <w:t>11</w:t>
+        </w:r>
+      </w:fldSimple>
       <w:r>
         <w:t xml:space="preserve"> Adding a Completed Class</w:t>
       </w:r>
@@ -4795,27 +4289,14 @@
       <w:r>
         <w:t xml:space="preserve">Figure </w:t>
       </w:r>
-      <w:r>
-        <w:fldChar w:fldCharType="begin"/>
-      </w:r>
-      <w:r>
-        <w:instrText xml:space="preserve"> SEQ Figure \* ARABIC </w:instrText>
-      </w:r>
-      <w:r>
-        <w:fldChar w:fldCharType="separate"/>
-      </w:r>
-      <w:r>
-        <w:rPr>
-          <w:noProof/>
-        </w:rPr>
-        <w:t>12</w:t>
-      </w:r>
-      <w:r>
-        <w:rPr>
-          <w:noProof/>
-        </w:rPr>
-        <w:fldChar w:fldCharType="end"/>
-      </w:r>
+      <w:fldSimple w:instr=" SEQ Figure \* ARABIC ">
+        <w:r>
+          <w:rPr>
+            <w:noProof/>
+          </w:rPr>
+          <w:t>12</w:t>
+        </w:r>
+      </w:fldSimple>
       <w:r>
         <w:t xml:space="preserve"> Success Message</w:t>
       </w:r>
@@ -4923,27 +4404,14 @@
       <w:r>
         <w:t xml:space="preserve">Figure </w:t>
       </w:r>
-      <w:r>
-        <w:fldChar w:fldCharType="begin"/>
-      </w:r>
-      <w:r>
-        <w:instrText xml:space="preserve"> SEQ Figure \* ARABIC </w:instrText>
-      </w:r>
-      <w:r>
-        <w:fldChar w:fldCharType="separate"/>
-      </w:r>
-      <w:r>
-        <w:rPr>
-          <w:noProof/>
-        </w:rPr>
-        <w:t>13</w:t>
-      </w:r>
-      <w:r>
-        <w:rPr>
-          <w:noProof/>
-        </w:rPr>
-        <w:fldChar w:fldCharType="end"/>
-      </w:r>
+      <w:fldSimple w:instr=" SEQ Figure \* ARABIC ">
+        <w:r>
+          <w:rPr>
+            <w:noProof/>
+          </w:rPr>
+          <w:t>13</w:t>
+        </w:r>
+      </w:fldSimple>
       <w:r>
         <w:t xml:space="preserve"> Modifying a Grade</w:t>
       </w:r>
@@ -5070,27 +4538,14 @@
       <w:r>
         <w:t xml:space="preserve">Figure </w:t>
       </w:r>
-      <w:r>
-        <w:fldChar w:fldCharType="begin"/>
-      </w:r>
-      <w:r>
-        <w:instrText xml:space="preserve"> SEQ Figure \* ARABIC </w:instrText>
-      </w:r>
-      <w:r>
-        <w:fldChar w:fldCharType="separate"/>
-      </w:r>
-      <w:r>
-        <w:rPr>
-          <w:noProof/>
-        </w:rPr>
-        <w:t>14</w:t>
-      </w:r>
-      <w:r>
-        <w:rPr>
-          <w:noProof/>
-        </w:rPr>
-        <w:fldChar w:fldCharType="end"/>
-      </w:r>
+      <w:fldSimple w:instr=" SEQ Figure \* ARABIC ">
+        <w:r>
+          <w:rPr>
+            <w:noProof/>
+          </w:rPr>
+          <w:t>14</w:t>
+        </w:r>
+      </w:fldSimple>
       <w:r>
         <w:t xml:space="preserve"> Deleting a Current Class</w:t>
       </w:r>
@@ -5216,27 +4671,14 @@
       <w:r>
         <w:t xml:space="preserve">Figure </w:t>
       </w:r>
-      <w:r>
-        <w:fldChar w:fldCharType="begin"/>
-      </w:r>
-      <w:r>
-        <w:instrText xml:space="preserve"> SEQ Figure \* ARABIC </w:instrText>
-      </w:r>
-      <w:r>
-        <w:fldChar w:fldCharType="separate"/>
-      </w:r>
-      <w:r>
-        <w:rPr>
-          <w:noProof/>
-        </w:rPr>
-        <w:t>15</w:t>
-      </w:r>
-      <w:r>
-        <w:rPr>
-          <w:noProof/>
-        </w:rPr>
-        <w:fldChar w:fldCharType="end"/>
-      </w:r>
+      <w:fldSimple w:instr=" SEQ Figure \* ARABIC ">
+        <w:r>
+          <w:rPr>
+            <w:noProof/>
+          </w:rPr>
+          <w:t>15</w:t>
+        </w:r>
+      </w:fldSimple>
       <w:r>
         <w:t xml:space="preserve"> Adding a Class</w:t>
       </w:r>
@@ -5306,27 +4748,14 @@
       <w:r>
         <w:t xml:space="preserve">Figure </w:t>
       </w:r>
-      <w:r>
-        <w:fldChar w:fldCharType="begin"/>
-      </w:r>
-      <w:r>
-        <w:instrText xml:space="preserve"> SEQ Figure \* ARABIC </w:instrText>
-      </w:r>
-      <w:r>
-        <w:fldChar w:fldCharType="separate"/>
-      </w:r>
-      <w:r>
-        <w:rPr>
-          <w:noProof/>
-        </w:rPr>
-        <w:t>16</w:t>
-      </w:r>
-      <w:r>
-        <w:rPr>
-          <w:noProof/>
-        </w:rPr>
-        <w:fldChar w:fldCharType="end"/>
-      </w:r>
+      <w:fldSimple w:instr=" SEQ Figure \* ARABIC ">
+        <w:r>
+          <w:rPr>
+            <w:noProof/>
+          </w:rPr>
+          <w:t>16</w:t>
+        </w:r>
+      </w:fldSimple>
       <w:r>
         <w:t xml:space="preserve"> Info for a new Current Class</w:t>
       </w:r>
@@ -5453,27 +4882,14 @@
       <w:r>
         <w:t xml:space="preserve">Figure </w:t>
       </w:r>
-      <w:r>
-        <w:fldChar w:fldCharType="begin"/>
-      </w:r>
-      <w:r>
-        <w:instrText xml:space="preserve"> SEQ Figure \* ARABIC </w:instrText>
-      </w:r>
-      <w:r>
-        <w:fldChar w:fldCharType="separate"/>
-      </w:r>
-      <w:r>
-        <w:rPr>
-          <w:noProof/>
-        </w:rPr>
-        <w:t>17</w:t>
-      </w:r>
-      <w:r>
-        <w:rPr>
-          <w:noProof/>
-        </w:rPr>
-        <w:fldChar w:fldCharType="end"/>
-      </w:r>
+      <w:fldSimple w:instr=" SEQ Figure \* ARABIC ">
+        <w:r>
+          <w:rPr>
+            <w:noProof/>
+          </w:rPr>
+          <w:t>17</w:t>
+        </w:r>
+      </w:fldSimple>
       <w:r>
         <w:t xml:space="preserve"> Student Progress Overview</w:t>
       </w:r>
@@ -5588,27 +5004,14 @@
       <w:r>
         <w:t xml:space="preserve">Figure </w:t>
       </w:r>
-      <w:r>
-        <w:fldChar w:fldCharType="begin"/>
-      </w:r>
-      <w:r>
-        <w:instrText xml:space="preserve"> SEQ Figure \* ARABIC </w:instrText>
-      </w:r>
-      <w:r>
-        <w:fldChar w:fldCharType="separate"/>
-      </w:r>
-      <w:r>
-        <w:rPr>
-          <w:noProof/>
-        </w:rPr>
-        <w:t>18</w:t>
-      </w:r>
-      <w:r>
-        <w:rPr>
-          <w:noProof/>
-        </w:rPr>
-        <w:fldChar w:fldCharType="end"/>
-      </w:r>
+      <w:fldSimple w:instr=" SEQ Figure \* ARABIC ">
+        <w:r>
+          <w:rPr>
+            <w:noProof/>
+          </w:rPr>
+          <w:t>18</w:t>
+        </w:r>
+      </w:fldSimple>
       <w:r>
         <w:t xml:space="preserve"> What-If GPA Results</w:t>
       </w:r>
@@ -5680,7 +5083,15 @@
         <w:ind w:left="720"/>
       </w:pPr>
       <w:r>
-        <w:t>10.7. The system deletes the class from the database and the drop-down box, and displays a success message.</w:t>
+        <w:t xml:space="preserve">10.7. The system deletes the class from the database and the drop-down </w:t>
+      </w:r>
+      <w:proofErr w:type="gramStart"/>
+      <w:r>
+        <w:t>box, and</w:t>
+      </w:r>
+      <w:proofErr w:type="gramEnd"/>
+      <w:r>
+        <w:t xml:space="preserve"> displays a success message.</w:t>
       </w:r>
     </w:p>
     <w:p>
@@ -5777,7 +5188,7 @@
       <w:pPr>
         <w:pStyle w:val="Heading2"/>
       </w:pPr>
-      <w:bookmarkStart w:id="25" w:name="_Toc19703149"/>
+      <w:bookmarkStart w:id="25" w:name="_Toc19789314"/>
       <w:r>
         <w:t>Nonfunctional Requirements</w:t>
       </w:r>
@@ -5937,7 +5348,7 @@
       <w:pPr>
         <w:pStyle w:val="Heading1"/>
       </w:pPr>
-      <w:bookmarkStart w:id="26" w:name="_Toc19703151"/>
+      <w:bookmarkStart w:id="26" w:name="_Toc19789315"/>
       <w:r>
         <w:lastRenderedPageBreak/>
         <w:t>Use Case Diagram</w:t>
@@ -6012,27 +5423,14 @@
       <w:r>
         <w:t xml:space="preserve">Figure </w:t>
       </w:r>
-      <w:r>
-        <w:fldChar w:fldCharType="begin"/>
-      </w:r>
-      <w:r>
-        <w:instrText xml:space="preserve"> SEQ Figure \* ARABIC </w:instrText>
-      </w:r>
-      <w:r>
-        <w:fldChar w:fldCharType="separate"/>
-      </w:r>
-      <w:r>
-        <w:rPr>
-          <w:noProof/>
-        </w:rPr>
-        <w:t>19</w:t>
-      </w:r>
-      <w:r>
-        <w:rPr>
-          <w:noProof/>
-        </w:rPr>
-        <w:fldChar w:fldCharType="end"/>
-      </w:r>
+      <w:fldSimple w:instr=" SEQ Figure \* ARABIC ">
+        <w:r>
+          <w:rPr>
+            <w:noProof/>
+          </w:rPr>
+          <w:t>19</w:t>
+        </w:r>
+      </w:fldSimple>
       <w:r>
         <w:t xml:space="preserve"> Use Case Diagram</w:t>
       </w:r>
@@ -6048,8 +5446,6 @@
       <w:r>
         <w:t xml:space="preserve"> for a class</w:t>
       </w:r>
-      <w:bookmarkStart w:id="28" w:name="_GoBack"/>
-      <w:bookmarkEnd w:id="28"/>
       <w:r>
         <w:t xml:space="preserve"> to the system.</w:t>
       </w:r>
@@ -6191,75 +5587,39 @@
       <w:pPr>
         <w:pStyle w:val="Heading1"/>
       </w:pPr>
-      <w:bookmarkStart w:id="29" w:name="_Toc19703152"/>
-      <w:r>
-        <w:t>Data Flow Diagrams</w:t>
+      <w:bookmarkStart w:id="28" w:name="_Toc19789316"/>
+      <w:r>
+        <w:t xml:space="preserve">Domain </w:t>
+      </w:r>
+      <w:r>
+        <w:t>Diagram</w:t>
+      </w:r>
+      <w:bookmarkEnd w:id="28"/>
+    </w:p>
+    <w:p>
+      <w:pPr>
+        <w:pStyle w:val="Heading1"/>
+      </w:pPr>
+      <w:bookmarkStart w:id="29" w:name="_Toc19789317"/>
+      <w:r>
+        <w:t>Conclusion</w:t>
       </w:r>
       <w:bookmarkEnd w:id="29"/>
-    </w:p>
-    <w:p>
-      <w:pPr>
-        <w:pStyle w:val="Heading2"/>
-      </w:pPr>
-      <w:bookmarkStart w:id="30" w:name="_Toc19703153"/>
-      <w:r>
-        <w:t>Context DFD (level 0)</w:t>
-      </w:r>
+      <w:r>
+        <w:t xml:space="preserve"> </w:t>
+      </w:r>
+      <w:bookmarkStart w:id="30" w:name="_GoBack"/>
       <w:bookmarkEnd w:id="30"/>
     </w:p>
     <w:p>
       <w:pPr>
-        <w:pStyle w:val="Heading2"/>
-      </w:pPr>
-      <w:bookmarkStart w:id="31" w:name="_Toc19703154"/>
-      <w:r>
-        <w:t>Level-1 DFD</w:t>
+        <w:pStyle w:val="Heading1"/>
+      </w:pPr>
+      <w:bookmarkStart w:id="31" w:name="_Toc19789318"/>
+      <w:r>
+        <w:t>Data Dictionary</w:t>
       </w:r>
       <w:bookmarkEnd w:id="31"/>
-    </w:p>
-    <w:p>
-      <w:pPr>
-        <w:pStyle w:val="Heading2"/>
-      </w:pPr>
-      <w:bookmarkStart w:id="32" w:name="_Toc19703155"/>
-      <w:r>
-        <w:t xml:space="preserve">Level-2 DFD </w:t>
-      </w:r>
-      <w:r>
-        <w:rPr>
-          <w:i/>
-          <w:iCs/>
-          <w:highlight w:val="red"/>
-        </w:rPr>
-        <w:t>etc.</w:t>
-      </w:r>
-      <w:bookmarkEnd w:id="32"/>
-      <w:r>
-        <w:t xml:space="preserve"> </w:t>
-      </w:r>
-    </w:p>
-    <w:p>
-      <w:pPr>
-        <w:pStyle w:val="Heading1"/>
-      </w:pPr>
-      <w:bookmarkStart w:id="33" w:name="_Toc19703156"/>
-      <w:r>
-        <w:t>Conclusion</w:t>
-      </w:r>
-      <w:bookmarkEnd w:id="33"/>
-      <w:r>
-        <w:t xml:space="preserve"> </w:t>
-      </w:r>
-    </w:p>
-    <w:p>
-      <w:pPr>
-        <w:pStyle w:val="Heading1"/>
-      </w:pPr>
-      <w:bookmarkStart w:id="34" w:name="_Toc19703157"/>
-      <w:r>
-        <w:t>Data Dictionary</w:t>
-      </w:r>
-      <w:bookmarkEnd w:id="34"/>
     </w:p>
     <w:sectPr>
       <w:pgSz w:w="12240" w:h="15840"/>
@@ -6925,7 +6285,7 @@
       </w:pPr>
     </w:pPrDefault>
   </w:docDefaults>
-  <w:latentStyles w:defLockedState="0" w:defUIPriority="99" w:defSemiHidden="0" w:defUnhideWhenUsed="0" w:defQFormat="0" w:count="377">
+  <w:latentStyles w:defLockedState="0" w:defUIPriority="99" w:defSemiHidden="0" w:defUnhideWhenUsed="0" w:defQFormat="0" w:count="375">
     <w:lsdException w:name="Normal" w:uiPriority="0" w:qFormat="1"/>
     <w:lsdException w:name="heading 1" w:uiPriority="9" w:qFormat="1"/>
     <w:lsdException w:name="heading 2" w:semiHidden="1" w:uiPriority="9" w:unhideWhenUsed="1" w:qFormat="1"/>
@@ -7301,8 +6661,6 @@
     <w:lsdException w:name="Smart Hyperlink" w:semiHidden="1" w:unhideWhenUsed="1"/>
     <w:lsdException w:name="Hashtag" w:semiHidden="1" w:unhideWhenUsed="1"/>
     <w:lsdException w:name="Unresolved Mention" w:semiHidden="1" w:unhideWhenUsed="1"/>
-    <w:lsdException w:name="Smart Link" w:semiHidden="1" w:unhideWhenUsed="1"/>
-    <w:lsdException w:name="Smart Link Error" w:semiHidden="1" w:unhideWhenUsed="1"/>
   </w:latentStyles>
   <w:style w:type="paragraph" w:default="1" w:styleId="Normal">
     <w:name w:val="Normal"/>
@@ -7810,6 +7168,36 @@
       <w:ind w:left="220"/>
     </w:pPr>
   </w:style>
+  <w:style w:type="paragraph" w:styleId="BalloonText">
+    <w:name w:val="Balloon Text"/>
+    <w:basedOn w:val="Normal"/>
+    <w:link w:val="BalloonTextChar"/>
+    <w:uiPriority w:val="99"/>
+    <w:semiHidden/>
+    <w:unhideWhenUsed/>
+    <w:rsid w:val="00281658"/>
+    <w:pPr>
+      <w:spacing w:after="0" w:line="240" w:lineRule="auto"/>
+    </w:pPr>
+    <w:rPr>
+      <w:rFonts w:ascii="Segoe UI" w:hAnsi="Segoe UI" w:cs="Segoe UI"/>
+      <w:sz w:val="18"/>
+      <w:szCs w:val="18"/>
+    </w:rPr>
+  </w:style>
+  <w:style w:type="character" w:customStyle="1" w:styleId="BalloonTextChar">
+    <w:name w:val="Balloon Text Char"/>
+    <w:basedOn w:val="DefaultParagraphFont"/>
+    <w:link w:val="BalloonText"/>
+    <w:uiPriority w:val="99"/>
+    <w:semiHidden/>
+    <w:rsid w:val="00281658"/>
+    <w:rPr>
+      <w:rFonts w:ascii="Segoe UI" w:hAnsi="Segoe UI" w:cs="Segoe UI"/>
+      <w:sz w:val="18"/>
+      <w:szCs w:val="18"/>
+    </w:rPr>
+  </w:style>
 </w:styles>
 </file>
 
@@ -8113,7 +7501,7 @@
 </file>
 
 <file path=customXml/itemProps1.xml><?xml version="1.0" encoding="utf-8"?>
-<ds:datastoreItem xmlns:ds="http://schemas.openxmlformats.org/officeDocument/2006/customXml" ds:itemID="{C8BFE4E8-A817-4BCB-8600-AFCD72779B4F}">
+<ds:datastoreItem xmlns:ds="http://schemas.openxmlformats.org/officeDocument/2006/customXml" ds:itemID="{F7DDE994-0973-4F61-A416-AA31B5C8EFFC}">
   <ds:schemaRefs>
     <ds:schemaRef ds:uri="http://schemas.openxmlformats.org/officeDocument/2006/bibliography"/>
   </ds:schemaRefs>

</xml_diff>

<commit_message>
added domain diagram, fixed formatting
</commit_message>
<xml_diff>
--- a/Requirements Specifications Report.docx
+++ b/Requirements Specifications Report.docx
@@ -3185,14 +3185,27 @@
       <w:r>
         <w:t xml:space="preserve">Figure </w:t>
       </w:r>
-      <w:fldSimple w:instr=" SEQ Figure \* ARABIC ">
-        <w:r>
-          <w:rPr>
-            <w:noProof/>
-          </w:rPr>
-          <w:t>1</w:t>
-        </w:r>
-      </w:fldSimple>
+      <w:r>
+        <w:fldChar w:fldCharType="begin"/>
+      </w:r>
+      <w:r>
+        <w:instrText xml:space="preserve"> SEQ Figure \* ARABIC </w:instrText>
+      </w:r>
+      <w:r>
+        <w:fldChar w:fldCharType="separate"/>
+      </w:r>
+      <w:r>
+        <w:rPr>
+          <w:noProof/>
+        </w:rPr>
+        <w:t>1</w:t>
+      </w:r>
+      <w:r>
+        <w:rPr>
+          <w:noProof/>
+        </w:rPr>
+        <w:fldChar w:fldCharType="end"/>
+      </w:r>
       <w:r>
         <w:t xml:space="preserve"> Grades</w:t>
       </w:r>
@@ -3281,14 +3294,27 @@
       <w:r>
         <w:t xml:space="preserve">Figure </w:t>
       </w:r>
-      <w:fldSimple w:instr=" SEQ Figure \* ARABIC ">
-        <w:r>
-          <w:rPr>
-            <w:noProof/>
-          </w:rPr>
-          <w:t>2</w:t>
-        </w:r>
-      </w:fldSimple>
+      <w:r>
+        <w:fldChar w:fldCharType="begin"/>
+      </w:r>
+      <w:r>
+        <w:instrText xml:space="preserve"> SEQ Figure \* ARABIC </w:instrText>
+      </w:r>
+      <w:r>
+        <w:fldChar w:fldCharType="separate"/>
+      </w:r>
+      <w:r>
+        <w:rPr>
+          <w:noProof/>
+        </w:rPr>
+        <w:t>2</w:t>
+      </w:r>
+      <w:r>
+        <w:rPr>
+          <w:noProof/>
+        </w:rPr>
+        <w:fldChar w:fldCharType="end"/>
+      </w:r>
       <w:r>
         <w:t xml:space="preserve"> Adding a Grade</w:t>
       </w:r>
@@ -3377,14 +3403,27 @@
       <w:r>
         <w:t xml:space="preserve">Figure </w:t>
       </w:r>
-      <w:fldSimple w:instr=" SEQ Figure \* ARABIC ">
-        <w:r>
-          <w:rPr>
-            <w:noProof/>
-          </w:rPr>
-          <w:t>3</w:t>
-        </w:r>
-      </w:fldSimple>
+      <w:r>
+        <w:fldChar w:fldCharType="begin"/>
+      </w:r>
+      <w:r>
+        <w:instrText xml:space="preserve"> SEQ Figure \* ARABIC </w:instrText>
+      </w:r>
+      <w:r>
+        <w:fldChar w:fldCharType="separate"/>
+      </w:r>
+      <w:r>
+        <w:rPr>
+          <w:noProof/>
+        </w:rPr>
+        <w:t>3</w:t>
+      </w:r>
+      <w:r>
+        <w:rPr>
+          <w:noProof/>
+        </w:rPr>
+        <w:fldChar w:fldCharType="end"/>
+      </w:r>
       <w:r>
         <w:t xml:space="preserve"> Submitting a Grade to the Database</w:t>
       </w:r>
@@ -3517,14 +3556,27 @@
       <w:r>
         <w:t xml:space="preserve">Figure </w:t>
       </w:r>
-      <w:fldSimple w:instr=" SEQ Figure \* ARABIC ">
-        <w:r>
-          <w:rPr>
-            <w:noProof/>
-          </w:rPr>
-          <w:t>4</w:t>
-        </w:r>
-      </w:fldSimple>
+      <w:r>
+        <w:fldChar w:fldCharType="begin"/>
+      </w:r>
+      <w:r>
+        <w:instrText xml:space="preserve"> SEQ Figure \* ARABIC </w:instrText>
+      </w:r>
+      <w:r>
+        <w:fldChar w:fldCharType="separate"/>
+      </w:r>
+      <w:r>
+        <w:rPr>
+          <w:noProof/>
+        </w:rPr>
+        <w:t>4</w:t>
+      </w:r>
+      <w:r>
+        <w:rPr>
+          <w:noProof/>
+        </w:rPr>
+        <w:fldChar w:fldCharType="end"/>
+      </w:r>
       <w:r>
         <w:t xml:space="preserve"> Performing What-If Grade Calculation</w:t>
       </w:r>
@@ -3619,14 +3671,30 @@
       <w:r>
         <w:t xml:space="preserve">Figure </w:t>
       </w:r>
-      <w:fldSimple w:instr=" SEQ Figure \* ARABIC ">
-        <w:r>
-          <w:rPr>
-            <w:noProof/>
-          </w:rPr>
-          <w:t>5</w:t>
-        </w:r>
-      </w:fldSimple>
+      <w:r>
+        <w:fldChar w:fldCharType="begin"/>
+      </w:r>
+      <w:r>
+        <w:instrText xml:space="preserve"> SEQ Figure \* ARA</w:instrText>
+      </w:r>
+      <w:r>
+        <w:instrText xml:space="preserve">BIC </w:instrText>
+      </w:r>
+      <w:r>
+        <w:fldChar w:fldCharType="separate"/>
+      </w:r>
+      <w:r>
+        <w:rPr>
+          <w:noProof/>
+        </w:rPr>
+        <w:t>5</w:t>
+      </w:r>
+      <w:r>
+        <w:rPr>
+          <w:noProof/>
+        </w:rPr>
+        <w:fldChar w:fldCharType="end"/>
+      </w:r>
       <w:r>
         <w:t xml:space="preserve"> Viewing What-If Results</w:t>
       </w:r>
@@ -3720,14 +3788,30 @@
       <w:r>
         <w:t xml:space="preserve">Figure </w:t>
       </w:r>
-      <w:fldSimple w:instr=" SEQ Figure \* ARABIC ">
-        <w:r>
-          <w:rPr>
-            <w:noProof/>
-          </w:rPr>
-          <w:t>6</w:t>
-        </w:r>
-      </w:fldSimple>
+      <w:r>
+        <w:fldChar w:fldCharType="begin"/>
+      </w:r>
+      <w:r>
+        <w:instrText xml:space="preserve"> SEQ Figure \* ARABI</w:instrText>
+      </w:r>
+      <w:r>
+        <w:instrText xml:space="preserve">C </w:instrText>
+      </w:r>
+      <w:r>
+        <w:fldChar w:fldCharType="separate"/>
+      </w:r>
+      <w:r>
+        <w:rPr>
+          <w:noProof/>
+        </w:rPr>
+        <w:t>6</w:t>
+      </w:r>
+      <w:r>
+        <w:rPr>
+          <w:noProof/>
+        </w:rPr>
+        <w:fldChar w:fldCharType="end"/>
+      </w:r>
       <w:r>
         <w:rPr>
           <w:noProof/>
@@ -3811,14 +3895,27 @@
       <w:r>
         <w:t xml:space="preserve">Figure </w:t>
       </w:r>
-      <w:fldSimple w:instr=" SEQ Figure \* ARABIC ">
-        <w:r>
-          <w:rPr>
-            <w:noProof/>
-          </w:rPr>
-          <w:t>7</w:t>
-        </w:r>
-      </w:fldSimple>
+      <w:r>
+        <w:fldChar w:fldCharType="begin"/>
+      </w:r>
+      <w:r>
+        <w:instrText xml:space="preserve"> SEQ Figure \* ARABIC </w:instrText>
+      </w:r>
+      <w:r>
+        <w:fldChar w:fldCharType="separate"/>
+      </w:r>
+      <w:r>
+        <w:rPr>
+          <w:noProof/>
+        </w:rPr>
+        <w:t>7</w:t>
+      </w:r>
+      <w:r>
+        <w:rPr>
+          <w:noProof/>
+        </w:rPr>
+        <w:fldChar w:fldCharType="end"/>
+      </w:r>
       <w:r>
         <w:t xml:space="preserve"> Choose a Grade to Delete</w:t>
       </w:r>
@@ -3929,14 +4026,27 @@
       <w:r>
         <w:t xml:space="preserve">Figure </w:t>
       </w:r>
-      <w:fldSimple w:instr=" SEQ Figure \* ARABIC ">
-        <w:r>
-          <w:rPr>
-            <w:noProof/>
-          </w:rPr>
-          <w:t>8</w:t>
-        </w:r>
-      </w:fldSimple>
+      <w:r>
+        <w:fldChar w:fldCharType="begin"/>
+      </w:r>
+      <w:r>
+        <w:instrText xml:space="preserve"> SEQ Figure \* ARABIC </w:instrText>
+      </w:r>
+      <w:r>
+        <w:fldChar w:fldCharType="separate"/>
+      </w:r>
+      <w:r>
+        <w:rPr>
+          <w:noProof/>
+        </w:rPr>
+        <w:t>8</w:t>
+      </w:r>
+      <w:r>
+        <w:rPr>
+          <w:noProof/>
+        </w:rPr>
+        <w:fldChar w:fldCharType="end"/>
+      </w:r>
       <w:r>
         <w:t xml:space="preserve"> GPA Calculator Button</w:t>
       </w:r>
@@ -4019,14 +4129,27 @@
       <w:r>
         <w:t xml:space="preserve">Figure </w:t>
       </w:r>
-      <w:fldSimple w:instr=" SEQ Figure \* ARABIC ">
-        <w:r>
-          <w:rPr>
-            <w:noProof/>
-          </w:rPr>
-          <w:t>9</w:t>
-        </w:r>
-      </w:fldSimple>
+      <w:r>
+        <w:fldChar w:fldCharType="begin"/>
+      </w:r>
+      <w:r>
+        <w:instrText xml:space="preserve"> SEQ Figure \* ARABIC </w:instrText>
+      </w:r>
+      <w:r>
+        <w:fldChar w:fldCharType="separate"/>
+      </w:r>
+      <w:r>
+        <w:rPr>
+          <w:noProof/>
+        </w:rPr>
+        <w:t>9</w:t>
+      </w:r>
+      <w:r>
+        <w:rPr>
+          <w:noProof/>
+        </w:rPr>
+        <w:fldChar w:fldCharType="end"/>
+      </w:r>
       <w:r>
         <w:t xml:space="preserve"> Student GPA Screen</w:t>
       </w:r>
@@ -4105,14 +4228,27 @@
       <w:r>
         <w:t xml:space="preserve">Figure </w:t>
       </w:r>
-      <w:fldSimple w:instr=" SEQ Figure \* ARABIC ">
-        <w:r>
-          <w:rPr>
-            <w:noProof/>
-          </w:rPr>
-          <w:t>10</w:t>
-        </w:r>
-      </w:fldSimple>
+      <w:r>
+        <w:fldChar w:fldCharType="begin"/>
+      </w:r>
+      <w:r>
+        <w:instrText xml:space="preserve"> SEQ Figure \* ARABIC </w:instrText>
+      </w:r>
+      <w:r>
+        <w:fldChar w:fldCharType="separate"/>
+      </w:r>
+      <w:r>
+        <w:rPr>
+          <w:noProof/>
+        </w:rPr>
+        <w:t>10</w:t>
+      </w:r>
+      <w:r>
+        <w:rPr>
+          <w:noProof/>
+        </w:rPr>
+        <w:fldChar w:fldCharType="end"/>
+      </w:r>
       <w:r>
         <w:t xml:space="preserve"> Completed Classes Overview</w:t>
       </w:r>
@@ -4196,14 +4332,27 @@
       <w:r>
         <w:t xml:space="preserve">Figure </w:t>
       </w:r>
-      <w:fldSimple w:instr=" SEQ Figure \* ARABIC ">
-        <w:r>
-          <w:rPr>
-            <w:noProof/>
-          </w:rPr>
-          <w:t>11</w:t>
-        </w:r>
-      </w:fldSimple>
+      <w:r>
+        <w:fldChar w:fldCharType="begin"/>
+      </w:r>
+      <w:r>
+        <w:instrText xml:space="preserve"> SEQ Figure \* ARABIC </w:instrText>
+      </w:r>
+      <w:r>
+        <w:fldChar w:fldCharType="separate"/>
+      </w:r>
+      <w:r>
+        <w:rPr>
+          <w:noProof/>
+        </w:rPr>
+        <w:t>11</w:t>
+      </w:r>
+      <w:r>
+        <w:rPr>
+          <w:noProof/>
+        </w:rPr>
+        <w:fldChar w:fldCharType="end"/>
+      </w:r>
       <w:r>
         <w:t xml:space="preserve"> Adding a Completed Class</w:t>
       </w:r>
@@ -4289,14 +4438,27 @@
       <w:r>
         <w:t xml:space="preserve">Figure </w:t>
       </w:r>
-      <w:fldSimple w:instr=" SEQ Figure \* ARABIC ">
-        <w:r>
-          <w:rPr>
-            <w:noProof/>
-          </w:rPr>
-          <w:t>12</w:t>
-        </w:r>
-      </w:fldSimple>
+      <w:r>
+        <w:fldChar w:fldCharType="begin"/>
+      </w:r>
+      <w:r>
+        <w:instrText xml:space="preserve"> SEQ Figure \* ARABIC </w:instrText>
+      </w:r>
+      <w:r>
+        <w:fldChar w:fldCharType="separate"/>
+      </w:r>
+      <w:r>
+        <w:rPr>
+          <w:noProof/>
+        </w:rPr>
+        <w:t>12</w:t>
+      </w:r>
+      <w:r>
+        <w:rPr>
+          <w:noProof/>
+        </w:rPr>
+        <w:fldChar w:fldCharType="end"/>
+      </w:r>
       <w:r>
         <w:t xml:space="preserve"> Success Message</w:t>
       </w:r>
@@ -4404,14 +4566,27 @@
       <w:r>
         <w:t xml:space="preserve">Figure </w:t>
       </w:r>
-      <w:fldSimple w:instr=" SEQ Figure \* ARABIC ">
-        <w:r>
-          <w:rPr>
-            <w:noProof/>
-          </w:rPr>
-          <w:t>13</w:t>
-        </w:r>
-      </w:fldSimple>
+      <w:r>
+        <w:fldChar w:fldCharType="begin"/>
+      </w:r>
+      <w:r>
+        <w:instrText xml:space="preserve"> SEQ Figure \* ARABIC </w:instrText>
+      </w:r>
+      <w:r>
+        <w:fldChar w:fldCharType="separate"/>
+      </w:r>
+      <w:r>
+        <w:rPr>
+          <w:noProof/>
+        </w:rPr>
+        <w:t>13</w:t>
+      </w:r>
+      <w:r>
+        <w:rPr>
+          <w:noProof/>
+        </w:rPr>
+        <w:fldChar w:fldCharType="end"/>
+      </w:r>
       <w:r>
         <w:t xml:space="preserve"> Modifying a Grade</w:t>
       </w:r>
@@ -4538,14 +4713,27 @@
       <w:r>
         <w:t xml:space="preserve">Figure </w:t>
       </w:r>
-      <w:fldSimple w:instr=" SEQ Figure \* ARABIC ">
-        <w:r>
-          <w:rPr>
-            <w:noProof/>
-          </w:rPr>
-          <w:t>14</w:t>
-        </w:r>
-      </w:fldSimple>
+      <w:r>
+        <w:fldChar w:fldCharType="begin"/>
+      </w:r>
+      <w:r>
+        <w:instrText xml:space="preserve"> SEQ Figure \* ARABIC </w:instrText>
+      </w:r>
+      <w:r>
+        <w:fldChar w:fldCharType="separate"/>
+      </w:r>
+      <w:r>
+        <w:rPr>
+          <w:noProof/>
+        </w:rPr>
+        <w:t>14</w:t>
+      </w:r>
+      <w:r>
+        <w:rPr>
+          <w:noProof/>
+        </w:rPr>
+        <w:fldChar w:fldCharType="end"/>
+      </w:r>
       <w:r>
         <w:t xml:space="preserve"> Deleting a Current Class</w:t>
       </w:r>
@@ -4671,14 +4859,27 @@
       <w:r>
         <w:t xml:space="preserve">Figure </w:t>
       </w:r>
-      <w:fldSimple w:instr=" SEQ Figure \* ARABIC ">
-        <w:r>
-          <w:rPr>
-            <w:noProof/>
-          </w:rPr>
-          <w:t>15</w:t>
-        </w:r>
-      </w:fldSimple>
+      <w:r>
+        <w:fldChar w:fldCharType="begin"/>
+      </w:r>
+      <w:r>
+        <w:instrText xml:space="preserve"> SEQ Figure \* ARABIC </w:instrText>
+      </w:r>
+      <w:r>
+        <w:fldChar w:fldCharType="separate"/>
+      </w:r>
+      <w:r>
+        <w:rPr>
+          <w:noProof/>
+        </w:rPr>
+        <w:t>15</w:t>
+      </w:r>
+      <w:r>
+        <w:rPr>
+          <w:noProof/>
+        </w:rPr>
+        <w:fldChar w:fldCharType="end"/>
+      </w:r>
       <w:r>
         <w:t xml:space="preserve"> Adding a Class</w:t>
       </w:r>
@@ -4748,14 +4949,27 @@
       <w:r>
         <w:t xml:space="preserve">Figure </w:t>
       </w:r>
-      <w:fldSimple w:instr=" SEQ Figure \* ARABIC ">
-        <w:r>
-          <w:rPr>
-            <w:noProof/>
-          </w:rPr>
-          <w:t>16</w:t>
-        </w:r>
-      </w:fldSimple>
+      <w:r>
+        <w:fldChar w:fldCharType="begin"/>
+      </w:r>
+      <w:r>
+        <w:instrText xml:space="preserve"> SEQ Figure \* ARABIC </w:instrText>
+      </w:r>
+      <w:r>
+        <w:fldChar w:fldCharType="separate"/>
+      </w:r>
+      <w:r>
+        <w:rPr>
+          <w:noProof/>
+        </w:rPr>
+        <w:t>16</w:t>
+      </w:r>
+      <w:r>
+        <w:rPr>
+          <w:noProof/>
+        </w:rPr>
+        <w:fldChar w:fldCharType="end"/>
+      </w:r>
       <w:r>
         <w:t xml:space="preserve"> Info for a new Current Class</w:t>
       </w:r>
@@ -4882,14 +5096,27 @@
       <w:r>
         <w:t xml:space="preserve">Figure </w:t>
       </w:r>
-      <w:fldSimple w:instr=" SEQ Figure \* ARABIC ">
-        <w:r>
-          <w:rPr>
-            <w:noProof/>
-          </w:rPr>
-          <w:t>17</w:t>
-        </w:r>
-      </w:fldSimple>
+      <w:r>
+        <w:fldChar w:fldCharType="begin"/>
+      </w:r>
+      <w:r>
+        <w:instrText xml:space="preserve"> SEQ Figure \* ARABIC </w:instrText>
+      </w:r>
+      <w:r>
+        <w:fldChar w:fldCharType="separate"/>
+      </w:r>
+      <w:r>
+        <w:rPr>
+          <w:noProof/>
+        </w:rPr>
+        <w:t>17</w:t>
+      </w:r>
+      <w:r>
+        <w:rPr>
+          <w:noProof/>
+        </w:rPr>
+        <w:fldChar w:fldCharType="end"/>
+      </w:r>
       <w:r>
         <w:t xml:space="preserve"> Student Progress Overview</w:t>
       </w:r>
@@ -5004,14 +5231,27 @@
       <w:r>
         <w:t xml:space="preserve">Figure </w:t>
       </w:r>
-      <w:fldSimple w:instr=" SEQ Figure \* ARABIC ">
-        <w:r>
-          <w:rPr>
-            <w:noProof/>
-          </w:rPr>
-          <w:t>18</w:t>
-        </w:r>
-      </w:fldSimple>
+      <w:r>
+        <w:fldChar w:fldCharType="begin"/>
+      </w:r>
+      <w:r>
+        <w:instrText xml:space="preserve"> SEQ Figure \* ARABIC </w:instrText>
+      </w:r>
+      <w:r>
+        <w:fldChar w:fldCharType="separate"/>
+      </w:r>
+      <w:r>
+        <w:rPr>
+          <w:noProof/>
+        </w:rPr>
+        <w:t>18</w:t>
+      </w:r>
+      <w:r>
+        <w:rPr>
+          <w:noProof/>
+        </w:rPr>
+        <w:fldChar w:fldCharType="end"/>
+      </w:r>
       <w:r>
         <w:t xml:space="preserve"> What-If GPA Results</w:t>
       </w:r>
@@ -5423,14 +5663,27 @@
       <w:r>
         <w:t xml:space="preserve">Figure </w:t>
       </w:r>
-      <w:fldSimple w:instr=" SEQ Figure \* ARABIC ">
-        <w:r>
-          <w:rPr>
-            <w:noProof/>
-          </w:rPr>
-          <w:t>19</w:t>
-        </w:r>
-      </w:fldSimple>
+      <w:r>
+        <w:fldChar w:fldCharType="begin"/>
+      </w:r>
+      <w:r>
+        <w:instrText xml:space="preserve"> SEQ Figure \* ARABIC </w:instrText>
+      </w:r>
+      <w:r>
+        <w:fldChar w:fldCharType="separate"/>
+      </w:r>
+      <w:r>
+        <w:rPr>
+          <w:noProof/>
+        </w:rPr>
+        <w:t>19</w:t>
+      </w:r>
+      <w:r>
+        <w:rPr>
+          <w:noProof/>
+        </w:rPr>
+        <w:fldChar w:fldCharType="end"/>
+      </w:r>
       <w:r>
         <w:t xml:space="preserve"> Use Case Diagram</w:t>
       </w:r>
@@ -5598,18 +5851,88 @@
     </w:p>
     <w:p>
       <w:pPr>
+        <w:keepNext/>
+        <w:jc w:val="center"/>
+      </w:pPr>
+      <w:r>
+        <w:rPr>
+          <w:noProof/>
+        </w:rPr>
+        <w:drawing>
+          <wp:inline distT="0" distB="0" distL="0" distR="0" wp14:anchorId="4319508F" wp14:editId="15AFA6E8">
+            <wp:extent cx="4916170" cy="4020820"/>
+            <wp:effectExtent l="19050" t="19050" r="17780" b="17780"/>
+            <wp:docPr id="22" name="Image1"/>
+            <wp:cNvGraphicFramePr/>
+            <a:graphic xmlns:a="http://schemas.openxmlformats.org/drawingml/2006/main">
+              <a:graphicData uri="http://schemas.openxmlformats.org/drawingml/2006/picture">
+                <pic:pic xmlns:pic="http://schemas.openxmlformats.org/drawingml/2006/picture">
+                  <pic:nvPicPr>
+                    <pic:cNvPr id="22" name="Image1"/>
+                    <pic:cNvPicPr/>
+                  </pic:nvPicPr>
+                  <pic:blipFill>
+                    <a:blip r:embed="rId25"/>
+                    <a:stretch>
+                      <a:fillRect/>
+                    </a:stretch>
+                  </pic:blipFill>
+                  <pic:spPr bwMode="auto">
+                    <a:xfrm>
+                      <a:off x="0" y="0"/>
+                      <a:ext cx="4916170" cy="4020820"/>
+                    </a:xfrm>
+                    <a:prstGeom prst="rect">
+                      <a:avLst/>
+                    </a:prstGeom>
+                    <a:ln>
+                      <a:solidFill>
+                        <a:schemeClr val="tx1"/>
+                      </a:solidFill>
+                    </a:ln>
+                  </pic:spPr>
+                </pic:pic>
+              </a:graphicData>
+            </a:graphic>
+          </wp:inline>
+        </w:drawing>
+      </w:r>
+    </w:p>
+    <w:p>
+      <w:pPr>
+        <w:pStyle w:val="Caption"/>
+        <w:jc w:val="center"/>
+      </w:pPr>
+      <w:r>
+        <w:t xml:space="preserve">Figure </w:t>
+      </w:r>
+      <w:fldSimple w:instr=" SEQ Figure \* ARABIC ">
+        <w:r>
+          <w:rPr>
+            <w:noProof/>
+          </w:rPr>
+          <w:t>20</w:t>
+        </w:r>
+      </w:fldSimple>
+      <w:r>
+        <w:t xml:space="preserve"> Domain Diagram</w:t>
+      </w:r>
+      <w:bookmarkStart w:id="29" w:name="_GoBack"/>
+      <w:bookmarkEnd w:id="29"/>
+    </w:p>
+    <w:p>
+      <w:pPr>
         <w:pStyle w:val="Heading1"/>
       </w:pPr>
-      <w:bookmarkStart w:id="29" w:name="_Toc19789317"/>
-      <w:r>
+      <w:bookmarkStart w:id="30" w:name="_Toc19789317"/>
+      <w:r>
+        <w:lastRenderedPageBreak/>
         <w:t>Conclusion</w:t>
       </w:r>
-      <w:bookmarkEnd w:id="29"/>
+      <w:bookmarkEnd w:id="30"/>
       <w:r>
         <w:t xml:space="preserve"> </w:t>
       </w:r>
-      <w:bookmarkStart w:id="30" w:name="_GoBack"/>
-      <w:bookmarkEnd w:id="30"/>
     </w:p>
     <w:p>
       <w:pPr>
@@ -7501,7 +7824,7 @@
 </file>
 
 <file path=customXml/itemProps1.xml><?xml version="1.0" encoding="utf-8"?>
-<ds:datastoreItem xmlns:ds="http://schemas.openxmlformats.org/officeDocument/2006/customXml" ds:itemID="{F7DDE994-0973-4F61-A416-AA31B5C8EFFC}">
+<ds:datastoreItem xmlns:ds="http://schemas.openxmlformats.org/officeDocument/2006/customXml" ds:itemID="{F67FD092-36E8-4FAC-8C8E-3A9C36409081}">
   <ds:schemaRefs>
     <ds:schemaRef ds:uri="http://schemas.openxmlformats.org/officeDocument/2006/bibliography"/>
   </ds:schemaRefs>

</xml_diff>

<commit_message>
changes to reqs reports added
</commit_message>
<xml_diff>
--- a/Requirements Specifications Report.docx
+++ b/Requirements Specifications Report.docx
@@ -10,7 +10,6 @@
           <w:docPartUnique/>
         </w:docPartObj>
       </w:sdtPr>
-      <w:sdtEndPr/>
       <w:sdtContent>
         <w:p>
           <w:r>
@@ -133,7 +132,6 @@
                                     <w:dataBinding w:prefixMappings="xmlns:ns0='http://purl.org/dc/elements/1.1/' xmlns:ns1='http://schemas.openxmlformats.org/package/2006/metadata/core-properties' " w:xpath="/ns1:coreProperties[1]/ns0:creator[1]" w:storeItemID="{6C3C8BC8-F283-45AE-878A-BAB7291924A1}"/>
                                     <w:text/>
                                   </w:sdtPr>
-                                  <w:sdtEndPr/>
                                   <w:sdtContent>
                                     <w:p>
                                       <w:pPr>
@@ -148,7 +146,7 @@
                                         <w:rPr>
                                           <w:color w:val="FFFFFF" w:themeColor="background1"/>
                                         </w:rPr>
-                                        <w:t>Vaughan, Ethan G.</w:t>
+                                        <w:t>Matthew Abney, Ethan Vaughan, Chris Ward</w:t>
                                       </w:r>
                                     </w:p>
                                   </w:sdtContent>
@@ -186,7 +184,21 @@
                                       <w:caps/>
                                       <w:color w:val="FFFFFF" w:themeColor="background1"/>
                                     </w:rPr>
-                                    <w:t>individual Project: grade and gpa calculator</w:t>
+                                    <w:t>Team</w:t>
+                                  </w:r>
+                                  <w:r>
+                                    <w:rPr>
+                                      <w:caps/>
+                                      <w:color w:val="FFFFFF" w:themeColor="background1"/>
+                                    </w:rPr>
+                                    <w:t xml:space="preserve"> Project: grade and gpa calculator</w:t>
+                                  </w:r>
+                                  <w:r>
+                                    <w:rPr>
+                                      <w:caps/>
+                                      <w:color w:val="FFFFFF" w:themeColor="background1"/>
+                                    </w:rPr>
+                                    <w:t xml:space="preserve"> and degree progress system</w:t>
                                   </w:r>
                                 </w:p>
                                 <w:p>
@@ -312,7 +324,6 @@
                               <w:dataBinding w:prefixMappings="xmlns:ns0='http://purl.org/dc/elements/1.1/' xmlns:ns1='http://schemas.openxmlformats.org/package/2006/metadata/core-properties' " w:xpath="/ns1:coreProperties[1]/ns0:creator[1]" w:storeItemID="{6C3C8BC8-F283-45AE-878A-BAB7291924A1}"/>
                               <w:text/>
                             </w:sdtPr>
-                            <w:sdtEndPr/>
                             <w:sdtContent>
                               <w:p>
                                 <w:pPr>
@@ -327,7 +338,7 @@
                                   <w:rPr>
                                     <w:color w:val="FFFFFF" w:themeColor="background1"/>
                                   </w:rPr>
-                                  <w:t>Vaughan, Ethan G.</w:t>
+                                  <w:t>Matthew Abney, Ethan Vaughan, Chris Ward</w:t>
                                 </w:r>
                               </w:p>
                             </w:sdtContent>
@@ -365,7 +376,21 @@
                                 <w:caps/>
                                 <w:color w:val="FFFFFF" w:themeColor="background1"/>
                               </w:rPr>
-                              <w:t>individual Project: grade and gpa calculator</w:t>
+                              <w:t>Team</w:t>
+                            </w:r>
+                            <w:r>
+                              <w:rPr>
+                                <w:caps/>
+                                <w:color w:val="FFFFFF" w:themeColor="background1"/>
+                              </w:rPr>
+                              <w:t xml:space="preserve"> Project: grade and gpa calculator</w:t>
+                            </w:r>
+                            <w:r>
+                              <w:rPr>
+                                <w:caps/>
+                                <w:color w:val="FFFFFF" w:themeColor="background1"/>
+                              </w:rPr>
+                              <w:t xml:space="preserve"> and degree progress system</w:t>
                             </w:r>
                           </w:p>
                           <w:p>
@@ -485,7 +510,7 @@
           <w:r>
             <w:fldChar w:fldCharType="separate"/>
           </w:r>
-          <w:hyperlink w:anchor="_Toc19789307" w:history="1">
+          <w:hyperlink w:anchor="_Toc19878032" w:history="1">
             <w:r>
               <w:rPr>
                 <w:rStyle w:val="Hyperlink"/>
@@ -512,7 +537,7 @@
                 <w:noProof/>
                 <w:webHidden/>
               </w:rPr>
-              <w:instrText xml:space="preserve"> PAGEREF _Toc19789307 \h </w:instrText>
+              <w:instrText xml:space="preserve"> PAGEREF _Toc19878032 \h </w:instrText>
             </w:r>
             <w:r>
               <w:rPr>
@@ -555,7 +580,7 @@
               <w:noProof/>
             </w:rPr>
           </w:pPr>
-          <w:hyperlink w:anchor="_Toc19789308" w:history="1">
+          <w:hyperlink w:anchor="_Toc19878033" w:history="1">
             <w:r>
               <w:rPr>
                 <w:rStyle w:val="Hyperlink"/>
@@ -596,7 +621,7 @@
                 <w:noProof/>
                 <w:webHidden/>
               </w:rPr>
-              <w:instrText xml:space="preserve"> PAGEREF _Toc19789308 \h </w:instrText>
+              <w:instrText xml:space="preserve"> PAGEREF _Toc19878033 \h </w:instrText>
             </w:r>
             <w:r>
               <w:rPr>
@@ -639,7 +664,7 @@
               <w:noProof/>
             </w:rPr>
           </w:pPr>
-          <w:hyperlink w:anchor="_Toc19789309" w:history="1">
+          <w:hyperlink w:anchor="_Toc19878034" w:history="1">
             <w:r>
               <w:rPr>
                 <w:rStyle w:val="Hyperlink"/>
@@ -680,7 +705,7 @@
                 <w:noProof/>
                 <w:webHidden/>
               </w:rPr>
-              <w:instrText xml:space="preserve"> PAGEREF _Toc19789309 \h </w:instrText>
+              <w:instrText xml:space="preserve"> PAGEREF _Toc19878034 \h </w:instrText>
             </w:r>
             <w:r>
               <w:rPr>
@@ -723,7 +748,7 @@
               <w:noProof/>
             </w:rPr>
           </w:pPr>
-          <w:hyperlink w:anchor="_Toc19789310" w:history="1">
+          <w:hyperlink w:anchor="_Toc19878035" w:history="1">
             <w:r>
               <w:rPr>
                 <w:rStyle w:val="Hyperlink"/>
@@ -764,7 +789,7 @@
                 <w:noProof/>
                 <w:webHidden/>
               </w:rPr>
-              <w:instrText xml:space="preserve"> PAGEREF _Toc19789310 \h </w:instrText>
+              <w:instrText xml:space="preserve"> PAGEREF _Toc19878035 \h </w:instrText>
             </w:r>
             <w:r>
               <w:rPr>
@@ -807,7 +832,7 @@
               <w:noProof/>
             </w:rPr>
           </w:pPr>
-          <w:hyperlink w:anchor="_Toc19789311" w:history="1">
+          <w:hyperlink w:anchor="_Toc19878036" w:history="1">
             <w:r>
               <w:rPr>
                 <w:rStyle w:val="Hyperlink"/>
@@ -848,7 +873,7 @@
                 <w:noProof/>
                 <w:webHidden/>
               </w:rPr>
-              <w:instrText xml:space="preserve"> PAGEREF _Toc19789311 \h </w:instrText>
+              <w:instrText xml:space="preserve"> PAGEREF _Toc19878036 \h </w:instrText>
             </w:r>
             <w:r>
               <w:rPr>
@@ -868,7 +893,7 @@
                 <w:noProof/>
                 <w:webHidden/>
               </w:rPr>
-              <w:t>4</w:t>
+              <w:t>3</w:t>
             </w:r>
             <w:r>
               <w:rPr>
@@ -891,7 +916,7 @@
               <w:noProof/>
             </w:rPr>
           </w:pPr>
-          <w:hyperlink w:anchor="_Toc19789312" w:history="1">
+          <w:hyperlink w:anchor="_Toc19878037" w:history="1">
             <w:r>
               <w:rPr>
                 <w:rStyle w:val="Hyperlink"/>
@@ -932,7 +957,7 @@
                 <w:noProof/>
                 <w:webHidden/>
               </w:rPr>
-              <w:instrText xml:space="preserve"> PAGEREF _Toc19789312 \h </w:instrText>
+              <w:instrText xml:space="preserve"> PAGEREF _Toc19878037 \h </w:instrText>
             </w:r>
             <w:r>
               <w:rPr>
@@ -975,7 +1000,7 @@
               <w:noProof/>
             </w:rPr>
           </w:pPr>
-          <w:hyperlink w:anchor="_Toc19789313" w:history="1">
+          <w:hyperlink w:anchor="_Toc19878038" w:history="1">
             <w:r>
               <w:rPr>
                 <w:rStyle w:val="Hyperlink"/>
@@ -1016,7 +1041,7 @@
                 <w:noProof/>
                 <w:webHidden/>
               </w:rPr>
-              <w:instrText xml:space="preserve"> PAGEREF _Toc19789313 \h </w:instrText>
+              <w:instrText xml:space="preserve"> PAGEREF _Toc19878038 \h </w:instrText>
             </w:r>
             <w:r>
               <w:rPr>
@@ -1059,7 +1084,7 @@
               <w:noProof/>
             </w:rPr>
           </w:pPr>
-          <w:hyperlink w:anchor="_Toc19789314" w:history="1">
+          <w:hyperlink w:anchor="_Toc19878039" w:history="1">
             <w:r>
               <w:rPr>
                 <w:rStyle w:val="Hyperlink"/>
@@ -1100,7 +1125,7 @@
                 <w:noProof/>
                 <w:webHidden/>
               </w:rPr>
-              <w:instrText xml:space="preserve"> PAGEREF _Toc19789314 \h </w:instrText>
+              <w:instrText xml:space="preserve"> PAGEREF _Toc19878039 \h </w:instrText>
             </w:r>
             <w:r>
               <w:rPr>
@@ -1143,7 +1168,7 @@
               <w:noProof/>
             </w:rPr>
           </w:pPr>
-          <w:hyperlink w:anchor="_Toc19789315" w:history="1">
+          <w:hyperlink w:anchor="_Toc19878040" w:history="1">
             <w:r>
               <w:rPr>
                 <w:rStyle w:val="Hyperlink"/>
@@ -1184,7 +1209,7 @@
                 <w:noProof/>
                 <w:webHidden/>
               </w:rPr>
-              <w:instrText xml:space="preserve"> PAGEREF _Toc19789315 \h </w:instrText>
+              <w:instrText xml:space="preserve"> PAGEREF _Toc19878040 \h </w:instrText>
             </w:r>
             <w:r>
               <w:rPr>
@@ -1227,7 +1252,7 @@
               <w:noProof/>
             </w:rPr>
           </w:pPr>
-          <w:hyperlink w:anchor="_Toc19789316" w:history="1">
+          <w:hyperlink w:anchor="_Toc19878041" w:history="1">
             <w:r>
               <w:rPr>
                 <w:rStyle w:val="Hyperlink"/>
@@ -1268,7 +1293,7 @@
                 <w:noProof/>
                 <w:webHidden/>
               </w:rPr>
-              <w:instrText xml:space="preserve"> PAGEREF _Toc19789316 \h </w:instrText>
+              <w:instrText xml:space="preserve"> PAGEREF _Toc19878041 \h </w:instrText>
             </w:r>
             <w:r>
               <w:rPr>
@@ -1311,7 +1336,7 @@
               <w:noProof/>
             </w:rPr>
           </w:pPr>
-          <w:hyperlink w:anchor="_Toc19789317" w:history="1">
+          <w:hyperlink w:anchor="_Toc19878042" w:history="1">
             <w:r>
               <w:rPr>
                 <w:rStyle w:val="Hyperlink"/>
@@ -1352,7 +1377,7 @@
                 <w:noProof/>
                 <w:webHidden/>
               </w:rPr>
-              <w:instrText xml:space="preserve"> PAGEREF _Toc19789317 \h </w:instrText>
+              <w:instrText xml:space="preserve"> PAGEREF _Toc19878042 \h </w:instrText>
             </w:r>
             <w:r>
               <w:rPr>
@@ -1372,7 +1397,7 @@
                 <w:noProof/>
                 <w:webHidden/>
               </w:rPr>
-              <w:t>14</w:t>
+              <w:t>15</w:t>
             </w:r>
             <w:r>
               <w:rPr>
@@ -1395,7 +1420,7 @@
               <w:noProof/>
             </w:rPr>
           </w:pPr>
-          <w:hyperlink w:anchor="_Toc19789318" w:history="1">
+          <w:hyperlink w:anchor="_Toc19878043" w:history="1">
             <w:r>
               <w:rPr>
                 <w:rStyle w:val="Hyperlink"/>
@@ -1436,7 +1461,7 @@
                 <w:noProof/>
                 <w:webHidden/>
               </w:rPr>
-              <w:instrText xml:space="preserve"> PAGEREF _Toc19789318 \h </w:instrText>
+              <w:instrText xml:space="preserve"> PAGEREF _Toc19878043 \h </w:instrText>
             </w:r>
             <w:r>
               <w:rPr>
@@ -1456,7 +1481,7 @@
                 <w:noProof/>
                 <w:webHidden/>
               </w:rPr>
-              <w:t>14</w:t>
+              <w:t>15</w:t>
             </w:r>
             <w:r>
               <w:rPr>
@@ -1508,7 +1533,7 @@
           <w:noProof/>
         </w:rPr>
       </w:pPr>
-      <w:bookmarkStart w:id="0" w:name="_Toc19789307"/>
+      <w:bookmarkStart w:id="0" w:name="_Toc19878032"/>
       <w:r>
         <w:lastRenderedPageBreak/>
         <w:t>Table of Figures</w:t>
@@ -1535,7 +1560,7 @@
           <w:noProof/>
         </w:rPr>
       </w:pPr>
-      <w:hyperlink w:anchor="_Toc19703096" w:history="1">
+      <w:hyperlink w:anchor="_Toc19878044" w:history="1">
         <w:r>
           <w:rPr>
             <w:rStyle w:val="Hyperlink"/>
@@ -1562,7 +1587,7 @@
             <w:noProof/>
             <w:webHidden/>
           </w:rPr>
-          <w:instrText xml:space="preserve"> PAGEREF _Toc19703096 \h </w:instrText>
+          <w:instrText xml:space="preserve"> PAGEREF _Toc19878044 \h </w:instrText>
         </w:r>
         <w:r>
           <w:rPr>
@@ -1604,7 +1629,7 @@
           <w:noProof/>
         </w:rPr>
       </w:pPr>
-      <w:hyperlink w:anchor="_Toc19703097" w:history="1">
+      <w:hyperlink w:anchor="_Toc19878045" w:history="1">
         <w:r>
           <w:rPr>
             <w:rStyle w:val="Hyperlink"/>
@@ -1631,7 +1656,7 @@
             <w:noProof/>
             <w:webHidden/>
           </w:rPr>
-          <w:instrText xml:space="preserve"> PAGEREF _Toc19703097 \h </w:instrText>
+          <w:instrText xml:space="preserve"> PAGEREF _Toc19878045 \h </w:instrText>
         </w:r>
         <w:r>
           <w:rPr>
@@ -1673,7 +1698,7 @@
           <w:noProof/>
         </w:rPr>
       </w:pPr>
-      <w:hyperlink w:anchor="_Toc19703098" w:history="1">
+      <w:hyperlink w:anchor="_Toc19878046" w:history="1">
         <w:r>
           <w:rPr>
             <w:rStyle w:val="Hyperlink"/>
@@ -1700,7 +1725,7 @@
             <w:noProof/>
             <w:webHidden/>
           </w:rPr>
-          <w:instrText xml:space="preserve"> PAGEREF _Toc19703098 \h </w:instrText>
+          <w:instrText xml:space="preserve"> PAGEREF _Toc19878046 \h </w:instrText>
         </w:r>
         <w:r>
           <w:rPr>
@@ -1720,7 +1745,7 @@
             <w:noProof/>
             <w:webHidden/>
           </w:rPr>
-          <w:t>4</w:t>
+          <w:t>5</w:t>
         </w:r>
         <w:r>
           <w:rPr>
@@ -1742,7 +1767,7 @@
           <w:noProof/>
         </w:rPr>
       </w:pPr>
-      <w:hyperlink w:anchor="_Toc19703099" w:history="1">
+      <w:hyperlink w:anchor="_Toc19878047" w:history="1">
         <w:r>
           <w:rPr>
             <w:rStyle w:val="Hyperlink"/>
@@ -1769,7 +1794,7 @@
             <w:noProof/>
             <w:webHidden/>
           </w:rPr>
-          <w:instrText xml:space="preserve"> PAGEREF _Toc19703099 \h </w:instrText>
+          <w:instrText xml:space="preserve"> PAGEREF _Toc19878047 \h </w:instrText>
         </w:r>
         <w:r>
           <w:rPr>
@@ -1811,7 +1836,7 @@
           <w:noProof/>
         </w:rPr>
       </w:pPr>
-      <w:hyperlink w:anchor="_Toc19703100" w:history="1">
+      <w:hyperlink w:anchor="_Toc19878048" w:history="1">
         <w:r>
           <w:rPr>
             <w:rStyle w:val="Hyperlink"/>
@@ -1838,7 +1863,7 @@
             <w:noProof/>
             <w:webHidden/>
           </w:rPr>
-          <w:instrText xml:space="preserve"> PAGEREF _Toc19703100 \h </w:instrText>
+          <w:instrText xml:space="preserve"> PAGEREF _Toc19878048 \h </w:instrText>
         </w:r>
         <w:r>
           <w:rPr>
@@ -1880,7 +1905,7 @@
           <w:noProof/>
         </w:rPr>
       </w:pPr>
-      <w:hyperlink w:anchor="_Toc19703101" w:history="1">
+      <w:hyperlink w:anchor="_Toc19878049" w:history="1">
         <w:r>
           <w:rPr>
             <w:rStyle w:val="Hyperlink"/>
@@ -1907,7 +1932,7 @@
             <w:noProof/>
             <w:webHidden/>
           </w:rPr>
-          <w:instrText xml:space="preserve"> PAGEREF _Toc19703101 \h </w:instrText>
+          <w:instrText xml:space="preserve"> PAGEREF _Toc19878049 \h </w:instrText>
         </w:r>
         <w:r>
           <w:rPr>
@@ -1949,7 +1974,7 @@
           <w:noProof/>
         </w:rPr>
       </w:pPr>
-      <w:hyperlink w:anchor="_Toc19703102" w:history="1">
+      <w:hyperlink w:anchor="_Toc19878050" w:history="1">
         <w:r>
           <w:rPr>
             <w:rStyle w:val="Hyperlink"/>
@@ -1976,7 +2001,7 @@
             <w:noProof/>
             <w:webHidden/>
           </w:rPr>
-          <w:instrText xml:space="preserve"> PAGEREF _Toc19703102 \h </w:instrText>
+          <w:instrText xml:space="preserve"> PAGEREF _Toc19878050 \h </w:instrText>
         </w:r>
         <w:r>
           <w:rPr>
@@ -2018,7 +2043,7 @@
           <w:noProof/>
         </w:rPr>
       </w:pPr>
-      <w:hyperlink w:anchor="_Toc19703103" w:history="1">
+      <w:hyperlink w:anchor="_Toc19878051" w:history="1">
         <w:r>
           <w:rPr>
             <w:rStyle w:val="Hyperlink"/>
@@ -2045,7 +2070,7 @@
             <w:noProof/>
             <w:webHidden/>
           </w:rPr>
-          <w:instrText xml:space="preserve"> PAGEREF _Toc19703103 \h </w:instrText>
+          <w:instrText xml:space="preserve"> PAGEREF _Toc19878051 \h </w:instrText>
         </w:r>
         <w:r>
           <w:rPr>
@@ -2087,7 +2112,7 @@
           <w:noProof/>
         </w:rPr>
       </w:pPr>
-      <w:hyperlink w:anchor="_Toc19703104" w:history="1">
+      <w:hyperlink w:anchor="_Toc19878052" w:history="1">
         <w:r>
           <w:rPr>
             <w:rStyle w:val="Hyperlink"/>
@@ -2114,7 +2139,7 @@
             <w:noProof/>
             <w:webHidden/>
           </w:rPr>
-          <w:instrText xml:space="preserve"> PAGEREF _Toc19703104 \h </w:instrText>
+          <w:instrText xml:space="preserve"> PAGEREF _Toc19878052 \h </w:instrText>
         </w:r>
         <w:r>
           <w:rPr>
@@ -2156,7 +2181,7 @@
           <w:noProof/>
         </w:rPr>
       </w:pPr>
-      <w:hyperlink w:anchor="_Toc19703105" w:history="1">
+      <w:hyperlink w:anchor="_Toc19878053" w:history="1">
         <w:r>
           <w:rPr>
             <w:rStyle w:val="Hyperlink"/>
@@ -2183,7 +2208,7 @@
             <w:noProof/>
             <w:webHidden/>
           </w:rPr>
-          <w:instrText xml:space="preserve"> PAGEREF _Toc19703105 \h </w:instrText>
+          <w:instrText xml:space="preserve"> PAGEREF _Toc19878053 \h </w:instrText>
         </w:r>
         <w:r>
           <w:rPr>
@@ -2225,7 +2250,7 @@
           <w:noProof/>
         </w:rPr>
       </w:pPr>
-      <w:hyperlink w:anchor="_Toc19703106" w:history="1">
+      <w:hyperlink w:anchor="_Toc19878054" w:history="1">
         <w:r>
           <w:rPr>
             <w:rStyle w:val="Hyperlink"/>
@@ -2252,7 +2277,7 @@
             <w:noProof/>
             <w:webHidden/>
           </w:rPr>
-          <w:instrText xml:space="preserve"> PAGEREF _Toc19703106 \h </w:instrText>
+          <w:instrText xml:space="preserve"> PAGEREF _Toc19878054 \h </w:instrText>
         </w:r>
         <w:r>
           <w:rPr>
@@ -2294,7 +2319,7 @@
           <w:noProof/>
         </w:rPr>
       </w:pPr>
-      <w:hyperlink w:anchor="_Toc19703107" w:history="1">
+      <w:hyperlink w:anchor="_Toc19878055" w:history="1">
         <w:r>
           <w:rPr>
             <w:rStyle w:val="Hyperlink"/>
@@ -2321,7 +2346,7 @@
             <w:noProof/>
             <w:webHidden/>
           </w:rPr>
-          <w:instrText xml:space="preserve"> PAGEREF _Toc19703107 \h </w:instrText>
+          <w:instrText xml:space="preserve"> PAGEREF _Toc19878055 \h </w:instrText>
         </w:r>
         <w:r>
           <w:rPr>
@@ -2363,7 +2388,7 @@
           <w:noProof/>
         </w:rPr>
       </w:pPr>
-      <w:hyperlink w:anchor="_Toc19703108" w:history="1">
+      <w:hyperlink w:anchor="_Toc19878056" w:history="1">
         <w:r>
           <w:rPr>
             <w:rStyle w:val="Hyperlink"/>
@@ -2390,7 +2415,7 @@
             <w:noProof/>
             <w:webHidden/>
           </w:rPr>
-          <w:instrText xml:space="preserve"> PAGEREF _Toc19703108 \h </w:instrText>
+          <w:instrText xml:space="preserve"> PAGEREF _Toc19878056 \h </w:instrText>
         </w:r>
         <w:r>
           <w:rPr>
@@ -2432,7 +2457,7 @@
           <w:noProof/>
         </w:rPr>
       </w:pPr>
-      <w:hyperlink w:anchor="_Toc19703109" w:history="1">
+      <w:hyperlink w:anchor="_Toc19878057" w:history="1">
         <w:r>
           <w:rPr>
             <w:rStyle w:val="Hyperlink"/>
@@ -2459,7 +2484,7 @@
             <w:noProof/>
             <w:webHidden/>
           </w:rPr>
-          <w:instrText xml:space="preserve"> PAGEREF _Toc19703109 \h </w:instrText>
+          <w:instrText xml:space="preserve"> PAGEREF _Toc19878057 \h </w:instrText>
         </w:r>
         <w:r>
           <w:rPr>
@@ -2501,7 +2526,7 @@
           <w:noProof/>
         </w:rPr>
       </w:pPr>
-      <w:hyperlink w:anchor="_Toc19703110" w:history="1">
+      <w:hyperlink w:anchor="_Toc19878058" w:history="1">
         <w:r>
           <w:rPr>
             <w:rStyle w:val="Hyperlink"/>
@@ -2528,7 +2553,7 @@
             <w:noProof/>
             <w:webHidden/>
           </w:rPr>
-          <w:instrText xml:space="preserve"> PAGEREF _Toc19703110 \h </w:instrText>
+          <w:instrText xml:space="preserve"> PAGEREF _Toc19878058 \h </w:instrText>
         </w:r>
         <w:r>
           <w:rPr>
@@ -2570,7 +2595,7 @@
           <w:noProof/>
         </w:rPr>
       </w:pPr>
-      <w:hyperlink w:anchor="_Toc19703111" w:history="1">
+      <w:hyperlink w:anchor="_Toc19878059" w:history="1">
         <w:r>
           <w:rPr>
             <w:rStyle w:val="Hyperlink"/>
@@ -2597,7 +2622,7 @@
             <w:noProof/>
             <w:webHidden/>
           </w:rPr>
-          <w:instrText xml:space="preserve"> PAGEREF _Toc19703111 \h </w:instrText>
+          <w:instrText xml:space="preserve"> PAGEREF _Toc19878059 \h </w:instrText>
         </w:r>
         <w:r>
           <w:rPr>
@@ -2639,7 +2664,7 @@
           <w:noProof/>
         </w:rPr>
       </w:pPr>
-      <w:hyperlink w:anchor="_Toc19703112" w:history="1">
+      <w:hyperlink w:anchor="_Toc19878060" w:history="1">
         <w:r>
           <w:rPr>
             <w:rStyle w:val="Hyperlink"/>
@@ -2666,7 +2691,7 @@
             <w:noProof/>
             <w:webHidden/>
           </w:rPr>
-          <w:instrText xml:space="preserve"> PAGEREF _Toc19703112 \h </w:instrText>
+          <w:instrText xml:space="preserve"> PAGEREF _Toc19878060 \h </w:instrText>
         </w:r>
         <w:r>
           <w:rPr>
@@ -2686,7 +2711,7 @@
             <w:noProof/>
             <w:webHidden/>
           </w:rPr>
-          <w:t>10</w:t>
+          <w:t>11</w:t>
         </w:r>
         <w:r>
           <w:rPr>
@@ -2708,7 +2733,7 @@
           <w:noProof/>
         </w:rPr>
       </w:pPr>
-      <w:hyperlink w:anchor="_Toc19703113" w:history="1">
+      <w:hyperlink w:anchor="_Toc19878061" w:history="1">
         <w:r>
           <w:rPr>
             <w:rStyle w:val="Hyperlink"/>
@@ -2735,7 +2760,7 @@
             <w:noProof/>
             <w:webHidden/>
           </w:rPr>
-          <w:instrText xml:space="preserve"> PAGEREF _Toc19703113 \h </w:instrText>
+          <w:instrText xml:space="preserve"> PAGEREF _Toc19878061 \h </w:instrText>
         </w:r>
         <w:r>
           <w:rPr>
@@ -2777,7 +2802,7 @@
           <w:noProof/>
         </w:rPr>
       </w:pPr>
-      <w:hyperlink w:anchor="_Toc19703114" w:history="1">
+      <w:hyperlink w:anchor="_Toc19878062" w:history="1">
         <w:r>
           <w:rPr>
             <w:rStyle w:val="Hyperlink"/>
@@ -2804,7 +2829,7 @@
             <w:noProof/>
             <w:webHidden/>
           </w:rPr>
-          <w:instrText xml:space="preserve"> PAGEREF _Toc19703114 \h </w:instrText>
+          <w:instrText xml:space="preserve"> PAGEREF _Toc19878062 \h </w:instrText>
         </w:r>
         <w:r>
           <w:rPr>
@@ -2825,6 +2850,75 @@
             <w:webHidden/>
           </w:rPr>
           <w:t>13</w:t>
+        </w:r>
+        <w:r>
+          <w:rPr>
+            <w:noProof/>
+            <w:webHidden/>
+          </w:rPr>
+          <w:fldChar w:fldCharType="end"/>
+        </w:r>
+      </w:hyperlink>
+    </w:p>
+    <w:p>
+      <w:pPr>
+        <w:pStyle w:val="TableofFigures"/>
+        <w:tabs>
+          <w:tab w:val="right" w:leader="dot" w:pos="9350"/>
+        </w:tabs>
+        <w:rPr>
+          <w:rFonts w:eastAsiaTheme="minorEastAsia"/>
+          <w:noProof/>
+        </w:rPr>
+      </w:pPr>
+      <w:hyperlink w:anchor="_Toc19878063" w:history="1">
+        <w:r>
+          <w:rPr>
+            <w:rStyle w:val="Hyperlink"/>
+            <w:noProof/>
+          </w:rPr>
+          <w:t>Figure 20 Domain Diagram</w:t>
+        </w:r>
+        <w:r>
+          <w:rPr>
+            <w:noProof/>
+            <w:webHidden/>
+          </w:rPr>
+          <w:tab/>
+        </w:r>
+        <w:r>
+          <w:rPr>
+            <w:noProof/>
+            <w:webHidden/>
+          </w:rPr>
+          <w:fldChar w:fldCharType="begin"/>
+        </w:r>
+        <w:r>
+          <w:rPr>
+            <w:noProof/>
+            <w:webHidden/>
+          </w:rPr>
+          <w:instrText xml:space="preserve"> PAGEREF _Toc19878063 \h </w:instrText>
+        </w:r>
+        <w:r>
+          <w:rPr>
+            <w:noProof/>
+            <w:webHidden/>
+          </w:rPr>
+        </w:r>
+        <w:r>
+          <w:rPr>
+            <w:noProof/>
+            <w:webHidden/>
+          </w:rPr>
+          <w:fldChar w:fldCharType="separate"/>
+        </w:r>
+        <w:r>
+          <w:rPr>
+            <w:noProof/>
+            <w:webHidden/>
+          </w:rPr>
+          <w:t>14</w:t>
         </w:r>
         <w:r>
           <w:rPr>
@@ -2873,7 +2967,7 @@
       <w:pPr>
         <w:pStyle w:val="Heading1"/>
       </w:pPr>
-      <w:bookmarkStart w:id="1" w:name="_Toc19789308"/>
+      <w:bookmarkStart w:id="1" w:name="_Toc19878033"/>
       <w:r>
         <w:lastRenderedPageBreak/>
         <w:t>Introduction</w:t>
@@ -2884,7 +2978,7 @@
       <w:pPr>
         <w:pStyle w:val="Heading2"/>
       </w:pPr>
-      <w:bookmarkStart w:id="2" w:name="_Toc19789309"/>
+      <w:bookmarkStart w:id="2" w:name="_Toc19878034"/>
       <w:r>
         <w:t>Problem Statement</w:t>
       </w:r>
@@ -2911,12 +3005,6 @@
       </w:r>
       <w:r>
         <w:t xml:space="preserve"> to know what grade(s) they will need on future assignment(s) in order to receive, say, 89.5% overall in a course. Perhaps they would like to know what grade they will get overall in a course, assuming they make, say, 75% on remaining assignments and/or tests. </w:t>
-      </w:r>
-      <w:r>
-        <w:rPr>
-          <w:highlight w:val="cyan"/>
-        </w:rPr>
-        <w:t>This grade calculator will allow students to perform these “what-if” scenarios. It will show them which classes they need to focus their attention on and hard they should study in each class.</w:t>
       </w:r>
     </w:p>
     <w:p>
@@ -2945,45 +3033,6 @@
         <w:t xml:space="preserve">to keep track of their GPA. They may want to know their GPA in different areas, such as their major GPA, overall GPA, and GPA in supporting courses. And, before a semester is over, a computer science student would like to know what effects different final grades will have on the student’s overall GPA.  </w:t>
       </w:r>
       <w:r>
-        <w:rPr>
-          <w:highlight w:val="cyan"/>
-        </w:rPr>
-        <w:t xml:space="preserve">This calculator will have a functionality for that as well. It lets them enter the classes they have taken and the final grade in each class (A, B, etc.). The GPA calculator then lets students perform “what-if” scenarios on future classes, </w:t>
-      </w:r>
-      <w:proofErr w:type="gramStart"/>
-      <w:r>
-        <w:rPr>
-          <w:highlight w:val="cyan"/>
-        </w:rPr>
-        <w:t>similar to</w:t>
-      </w:r>
-      <w:proofErr w:type="gramEnd"/>
-      <w:r>
-        <w:rPr>
-          <w:highlight w:val="cyan"/>
-        </w:rPr>
-        <w:t xml:space="preserve"> the grade calculator portion of this project. They can ask the calculator what GPA they will have overall if they make a C on one class, a B in another, and two </w:t>
-      </w:r>
-      <w:proofErr w:type="gramStart"/>
-      <w:r>
-        <w:rPr>
-          <w:highlight w:val="cyan"/>
-        </w:rPr>
-        <w:t>A’s  in</w:t>
-      </w:r>
-      <w:proofErr w:type="gramEnd"/>
-      <w:r>
-        <w:rPr>
-          <w:highlight w:val="cyan"/>
-        </w:rPr>
-        <w:t xml:space="preserve"> the other classes</w:t>
-      </w:r>
-      <w:r>
-        <w:t xml:space="preserve">. </w:t>
-      </w:r>
-    </w:p>
-    <w:p>
-      <w:r>
         <w:tab/>
       </w:r>
       <w:r>
@@ -3002,7 +3051,7 @@
       <w:pPr>
         <w:pStyle w:val="Heading2"/>
       </w:pPr>
-      <w:bookmarkStart w:id="3" w:name="_Toc19789310"/>
+      <w:bookmarkStart w:id="3" w:name="_Toc19878035"/>
       <w:r>
         <w:t>Proposal</w:t>
       </w:r>
@@ -3042,7 +3091,6 @@
         <w:ind w:left="1440"/>
       </w:pPr>
       <w:r>
-        <w:lastRenderedPageBreak/>
         <w:t>Lastly, this app would track a student’s progress towards a degree concentration. It is tailored specifically for computer science students at Eastern Kentucky University, taking one of EKU’s C.S. concentrations.</w:t>
       </w:r>
     </w:p>
@@ -3051,7 +3099,7 @@
         <w:pStyle w:val="Heading1"/>
         <w:ind w:left="720" w:hanging="720"/>
       </w:pPr>
-      <w:bookmarkStart w:id="4" w:name="_Toc19789311"/>
+      <w:bookmarkStart w:id="4" w:name="_Toc19878036"/>
       <w:r>
         <w:t>System Description</w:t>
       </w:r>
@@ -3062,14 +3110,53 @@
         <w:ind w:left="720"/>
       </w:pPr>
       <w:r>
-        <w:t>The project is to build a system that allows students to input grades in for individual classes to help calculate the grade in that class, also allowing to calculate GPA, and know how close they are to fulfilling their majors’ requirements. The system shall give the student options to add or remove grades as needed while doing the same for classes current or completed. The system shall allow the student to modify the grades or classes. The system shall allow the student to perform what-if scenarios on grades and overall GPA.</w:t>
+        <w:t xml:space="preserve">The project is to build a system that allows students to input grades in for individual </w:t>
+      </w:r>
+      <w:r>
+        <w:t xml:space="preserve">assignments/tests in specific </w:t>
+      </w:r>
+      <w:r>
+        <w:t>classes to help calculate the grade in that class</w:t>
+      </w:r>
+      <w:r>
+        <w:t xml:space="preserve">. This system also </w:t>
+      </w:r>
+      <w:r>
+        <w:lastRenderedPageBreak/>
+        <w:t>calculate</w:t>
+      </w:r>
+      <w:r>
+        <w:t>s a student’s</w:t>
+      </w:r>
+      <w:r>
+        <w:t xml:space="preserve"> GPA</w:t>
+      </w:r>
+      <w:r>
+        <w:t>. Lastly, the system will show students</w:t>
+      </w:r>
+      <w:r>
+        <w:t xml:space="preserve"> how close they are to fulfilling their majors’ requirements. The system shall give the student options to add or remove grades as needed while doing the same for classes current or completed. The system shall allow the student to modify the grades or classes. The system shall allow the student to perform what-if scenarios on grades and overall GPA</w:t>
+      </w:r>
+      <w:r>
+        <w:t xml:space="preserve">, showing them </w:t>
+      </w:r>
+      <w:proofErr w:type="gramStart"/>
+      <w:r>
+        <w:t>what grades or GPA</w:t>
+      </w:r>
+      <w:proofErr w:type="gramEnd"/>
+      <w:r>
+        <w:t xml:space="preserve"> they would have overall if they made certain final grades or assignment grades in future courses or on remaining assignments/tests</w:t>
+      </w:r>
+      <w:r>
+        <w:t>.</w:t>
       </w:r>
     </w:p>
     <w:p>
       <w:pPr>
         <w:pStyle w:val="Heading1"/>
       </w:pPr>
-      <w:bookmarkStart w:id="5" w:name="_Toc19789312"/>
+      <w:bookmarkStart w:id="5" w:name="_Toc19878037"/>
       <w:r>
         <w:t>System Requirements</w:t>
       </w:r>
@@ -3077,28 +3164,20 @@
     </w:p>
     <w:p>
       <w:pPr>
-        <w:ind w:left="630"/>
-      </w:pPr>
-      <w:r>
-        <w:rPr>
-          <w:i/>
-          <w:iCs/>
-          <w:highlight w:val="yellow"/>
-        </w:rPr>
-        <w:t>Summarize system requirements</w:t>
-      </w:r>
-      <w:r>
-        <w:rPr>
-          <w:highlight w:val="yellow"/>
-        </w:rPr>
-        <w:t>.</w:t>
+        <w:ind w:left="720"/>
+      </w:pPr>
+      <w:r>
+        <w:t xml:space="preserve">The system is required to give information to EKU computer science students regarding their degree progress, GPA, and grades in current classes. </w:t>
+      </w:r>
+      <w:r>
+        <w:t xml:space="preserve">The system tracks the student’s GPA as he/she submits final grades, and allows a student to see what GPA he/she would have if he/she received certain final grades in future classes (that is, this system can perform “what-if” calculations). The system uses the information about completed classes to show a user his/her progress towards the different C.S. concentrations that EKU offers (users may view their progress under the different concentrations, so a user is not “stuck” viewing progress for merely one concentration). Users may submit their grades for assignments, quizzes, tests, etc. in current classes and view their overall grade in the courses. Then, they may ask the calculator what grade they would need on remaining coursework in order to finish with a certain grade overall. </w:t>
       </w:r>
     </w:p>
     <w:p>
       <w:pPr>
         <w:pStyle w:val="Heading2"/>
       </w:pPr>
-      <w:bookmarkStart w:id="6" w:name="_Toc19789313"/>
+      <w:bookmarkStart w:id="6" w:name="_Toc19878038"/>
       <w:r>
         <w:t>Functional Requirements</w:t>
       </w:r>
@@ -3181,31 +3260,18 @@
         <w:pStyle w:val="Caption"/>
         <w:jc w:val="center"/>
       </w:pPr>
-      <w:bookmarkStart w:id="7" w:name="_Toc19703096"/>
+      <w:bookmarkStart w:id="7" w:name="_Toc19878044"/>
       <w:r>
         <w:t xml:space="preserve">Figure </w:t>
       </w:r>
-      <w:r>
-        <w:fldChar w:fldCharType="begin"/>
-      </w:r>
-      <w:r>
-        <w:instrText xml:space="preserve"> SEQ Figure \* ARABIC </w:instrText>
-      </w:r>
-      <w:r>
-        <w:fldChar w:fldCharType="separate"/>
-      </w:r>
-      <w:r>
-        <w:rPr>
-          <w:noProof/>
-        </w:rPr>
-        <w:t>1</w:t>
-      </w:r>
-      <w:r>
-        <w:rPr>
-          <w:noProof/>
-        </w:rPr>
-        <w:fldChar w:fldCharType="end"/>
-      </w:r>
+      <w:fldSimple w:instr=" SEQ Figure \* ARABIC ">
+        <w:r>
+          <w:rPr>
+            <w:noProof/>
+          </w:rPr>
+          <w:t>1</w:t>
+        </w:r>
+      </w:fldSimple>
       <w:r>
         <w:t xml:space="preserve"> Grades</w:t>
       </w:r>
@@ -3290,31 +3356,18 @@
         <w:pStyle w:val="Caption"/>
         <w:jc w:val="center"/>
       </w:pPr>
-      <w:bookmarkStart w:id="8" w:name="_Toc19703097"/>
+      <w:bookmarkStart w:id="8" w:name="_Toc19878045"/>
       <w:r>
         <w:t xml:space="preserve">Figure </w:t>
       </w:r>
-      <w:r>
-        <w:fldChar w:fldCharType="begin"/>
-      </w:r>
-      <w:r>
-        <w:instrText xml:space="preserve"> SEQ Figure \* ARABIC </w:instrText>
-      </w:r>
-      <w:r>
-        <w:fldChar w:fldCharType="separate"/>
-      </w:r>
-      <w:r>
-        <w:rPr>
-          <w:noProof/>
-        </w:rPr>
-        <w:t>2</w:t>
-      </w:r>
-      <w:r>
-        <w:rPr>
-          <w:noProof/>
-        </w:rPr>
-        <w:fldChar w:fldCharType="end"/>
-      </w:r>
+      <w:fldSimple w:instr=" SEQ Figure \* ARABIC ">
+        <w:r>
+          <w:rPr>
+            <w:noProof/>
+          </w:rPr>
+          <w:t>2</w:t>
+        </w:r>
+      </w:fldSimple>
       <w:r>
         <w:t xml:space="preserve"> Adding a Grade</w:t>
       </w:r>
@@ -3357,6 +3410,7 @@
         <w:rPr>
           <w:noProof/>
         </w:rPr>
+        <w:lastRenderedPageBreak/>
         <w:drawing>
           <wp:inline distT="0" distB="0" distL="0" distR="0" wp14:anchorId="41112352" wp14:editId="44D70922">
             <wp:extent cx="1203158" cy="1081955"/>
@@ -3399,31 +3453,18 @@
         <w:pStyle w:val="Caption"/>
         <w:jc w:val="center"/>
       </w:pPr>
-      <w:bookmarkStart w:id="9" w:name="_Toc19703098"/>
+      <w:bookmarkStart w:id="9" w:name="_Toc19878046"/>
       <w:r>
         <w:t xml:space="preserve">Figure </w:t>
       </w:r>
-      <w:r>
-        <w:fldChar w:fldCharType="begin"/>
-      </w:r>
-      <w:r>
-        <w:instrText xml:space="preserve"> SEQ Figure \* ARABIC </w:instrText>
-      </w:r>
-      <w:r>
-        <w:fldChar w:fldCharType="separate"/>
-      </w:r>
-      <w:r>
-        <w:rPr>
-          <w:noProof/>
-        </w:rPr>
-        <w:t>3</w:t>
-      </w:r>
-      <w:r>
-        <w:rPr>
-          <w:noProof/>
-        </w:rPr>
-        <w:fldChar w:fldCharType="end"/>
-      </w:r>
+      <w:fldSimple w:instr=" SEQ Figure \* ARABIC ">
+        <w:r>
+          <w:rPr>
+            <w:noProof/>
+          </w:rPr>
+          <w:t>3</w:t>
+        </w:r>
+      </w:fldSimple>
       <w:r>
         <w:t xml:space="preserve"> Submitting a Grade to the Database</w:t>
       </w:r>
@@ -3439,7 +3480,6 @@
         <w:ind w:left="1440"/>
       </w:pPr>
       <w:r>
-        <w:lastRenderedPageBreak/>
         <w:t xml:space="preserve"> The system shall recalculate the user’s overall grade in the course and send the new grade information to the database. </w:t>
       </w:r>
     </w:p>
@@ -3459,7 +3499,7 @@
     </w:p>
     <w:p>
       <w:pPr>
-        <w:ind w:left="720"/>
+        <w:ind w:left="1440"/>
       </w:pPr>
       <w:r>
         <w:t>2.1. The user shall select the class for which he/she wishes to perform a what-if grade scenario.</w:t>
@@ -3467,7 +3507,7 @@
     </w:p>
     <w:p>
       <w:pPr>
-        <w:ind w:left="720"/>
+        <w:ind w:left="1440"/>
       </w:pPr>
       <w:r>
         <w:t>2.2. The system shall display the user’s grades for that class.</w:t>
@@ -3475,7 +3515,7 @@
     </w:p>
     <w:p>
       <w:pPr>
-        <w:ind w:left="720"/>
+        <w:ind w:left="2160"/>
       </w:pPr>
       <w:r>
         <w:t>2.2.1. The system shall show the assignment names, grades received for the assignments, and weight of the assignments.</w:t>
@@ -3483,7 +3523,7 @@
     </w:p>
     <w:p>
       <w:pPr>
-        <w:ind w:left="720"/>
+        <w:ind w:left="2160"/>
       </w:pPr>
       <w:r>
         <w:t>2.2.2. The system shall calculate the user’s current grade in the course (calculated using grades the user has already submitted) as well as the “percentage points” earned for that class.</w:t>
@@ -3491,7 +3531,7 @@
     </w:p>
     <w:p>
       <w:pPr>
-        <w:ind w:left="720"/>
+        <w:ind w:left="1440"/>
       </w:pPr>
       <w:r>
         <w:t xml:space="preserve">2.3. </w:t>
@@ -3503,7 +3543,7 @@
     <w:p>
       <w:pPr>
         <w:keepNext/>
-        <w:ind w:left="720"/>
+        <w:ind w:left="1440"/>
         <w:jc w:val="center"/>
       </w:pPr>
       <w:r>
@@ -3550,81 +3590,69 @@
     <w:p>
       <w:pPr>
         <w:pStyle w:val="Caption"/>
+        <w:ind w:left="720"/>
         <w:jc w:val="center"/>
       </w:pPr>
-      <w:bookmarkStart w:id="10" w:name="_Toc19703099"/>
+      <w:bookmarkStart w:id="10" w:name="_Toc19878047"/>
       <w:r>
         <w:t xml:space="preserve">Figure </w:t>
       </w:r>
-      <w:r>
-        <w:fldChar w:fldCharType="begin"/>
-      </w:r>
-      <w:r>
-        <w:instrText xml:space="preserve"> SEQ Figure \* ARABIC </w:instrText>
-      </w:r>
-      <w:r>
-        <w:fldChar w:fldCharType="separate"/>
-      </w:r>
+      <w:fldSimple w:instr=" SEQ Figure \* ARABIC ">
+        <w:r>
+          <w:rPr>
+            <w:noProof/>
+          </w:rPr>
+          <w:t>4</w:t>
+        </w:r>
+      </w:fldSimple>
+      <w:r>
+        <w:t xml:space="preserve"> Performing What-If Grade Calculation</w:t>
+      </w:r>
+      <w:bookmarkEnd w:id="10"/>
+    </w:p>
+    <w:p>
+      <w:pPr>
+        <w:ind w:left="2160"/>
+      </w:pPr>
+      <w:r>
+        <w:t>2.3.1. This part of the what-if calculation will figure out what grade the student would end up with in the course if he/she made the specified grade on all remaining coursework.</w:t>
+      </w:r>
+    </w:p>
+    <w:p>
+      <w:pPr>
+        <w:ind w:left="1440"/>
+      </w:pPr>
+      <w:r>
+        <w:t>2.4. The user shall enter the desired grade, as a percentage, in the text box “What do I have to make on remaining coursework to get ___ overall?”</w:t>
+      </w:r>
+    </w:p>
+    <w:p>
+      <w:pPr>
+        <w:ind w:left="2160"/>
+      </w:pPr>
+      <w:r>
+        <w:lastRenderedPageBreak/>
+        <w:t xml:space="preserve">2.4.1. This calculation will show the user what grade he/she must make on remaining coursework in order to receive specified grade overall in the course. </w:t>
+      </w:r>
+    </w:p>
+    <w:p>
+      <w:pPr>
+        <w:ind w:left="1440"/>
+      </w:pPr>
+      <w:r>
+        <w:t>2.5. The system shall perform the calculations and display the results.</w:t>
+      </w:r>
+    </w:p>
+    <w:p>
+      <w:pPr>
+        <w:keepNext/>
+        <w:ind w:left="1440"/>
+        <w:jc w:val="center"/>
+      </w:pPr>
       <w:r>
         <w:rPr>
           <w:noProof/>
         </w:rPr>
-        <w:t>4</w:t>
-      </w:r>
-      <w:r>
-        <w:rPr>
-          <w:noProof/>
-        </w:rPr>
-        <w:fldChar w:fldCharType="end"/>
-      </w:r>
-      <w:r>
-        <w:t xml:space="preserve"> Performing What-If Grade Calculation</w:t>
-      </w:r>
-      <w:bookmarkEnd w:id="10"/>
-    </w:p>
-    <w:p>
-      <w:pPr>
-        <w:ind w:left="720"/>
-      </w:pPr>
-      <w:r>
-        <w:t>2.3.1. This part of the what-if calculation will figure out what grade the student would end up with in the course if he/she made the specified grade on all remaining coursework.</w:t>
-      </w:r>
-    </w:p>
-    <w:p>
-      <w:pPr>
-        <w:ind w:left="720"/>
-      </w:pPr>
-      <w:r>
-        <w:t>2.4. The user shall enter the desired grade, as a percentage, in the text box “What do I have to make on remaining coursework to get ___ overall?”</w:t>
-      </w:r>
-    </w:p>
-    <w:p>
-      <w:pPr>
-        <w:ind w:left="720"/>
-      </w:pPr>
-      <w:r>
-        <w:t xml:space="preserve">2.4.1. This calculation will show the user what grade he/she must make on remaining coursework in order to receive specified grade overall in the course. </w:t>
-      </w:r>
-    </w:p>
-    <w:p>
-      <w:pPr>
-        <w:ind w:left="720"/>
-      </w:pPr>
-      <w:r>
-        <w:t>2.5. The system shall perform the calculations and display the results.</w:t>
-      </w:r>
-    </w:p>
-    <w:p>
-      <w:pPr>
-        <w:keepNext/>
-        <w:ind w:left="720"/>
-        <w:jc w:val="center"/>
-      </w:pPr>
-      <w:r>
-        <w:rPr>
-          <w:noProof/>
-        </w:rPr>
-        <w:lastRenderedPageBreak/>
         <w:drawing>
           <wp:inline distT="0" distB="0" distL="0" distR="0" wp14:anchorId="3BDCF743" wp14:editId="2706AAB8">
             <wp:extent cx="3702050" cy="956363"/>
@@ -3665,36 +3693,21 @@
     <w:p>
       <w:pPr>
         <w:pStyle w:val="Caption"/>
+        <w:ind w:left="720"/>
         <w:jc w:val="center"/>
       </w:pPr>
-      <w:bookmarkStart w:id="11" w:name="_Toc19703100"/>
+      <w:bookmarkStart w:id="11" w:name="_Toc19878048"/>
       <w:r>
         <w:t xml:space="preserve">Figure </w:t>
       </w:r>
-      <w:r>
-        <w:fldChar w:fldCharType="begin"/>
-      </w:r>
-      <w:r>
-        <w:instrText xml:space="preserve"> SEQ Figure \* ARA</w:instrText>
-      </w:r>
-      <w:r>
-        <w:instrText xml:space="preserve">BIC </w:instrText>
-      </w:r>
-      <w:r>
-        <w:fldChar w:fldCharType="separate"/>
-      </w:r>
-      <w:r>
-        <w:rPr>
-          <w:noProof/>
-        </w:rPr>
-        <w:t>5</w:t>
-      </w:r>
-      <w:r>
-        <w:rPr>
-          <w:noProof/>
-        </w:rPr>
-        <w:fldChar w:fldCharType="end"/>
-      </w:r>
+      <w:fldSimple w:instr=" SEQ Figure \* ARABIC ">
+        <w:r>
+          <w:rPr>
+            <w:noProof/>
+          </w:rPr>
+          <w:t>5</w:t>
+        </w:r>
+      </w:fldSimple>
       <w:r>
         <w:t xml:space="preserve"> Viewing What-If Results</w:t>
       </w:r>
@@ -3718,7 +3731,7 @@
     </w:p>
     <w:p>
       <w:pPr>
-        <w:ind w:left="720"/>
+        <w:ind w:left="1440"/>
       </w:pPr>
       <w:r>
         <w:t>3.1. The user shall select the class for which he/she wishes to delete a grade from.</w:t>
@@ -3726,7 +3739,7 @@
     </w:p>
     <w:p>
       <w:pPr>
-        <w:ind w:left="720"/>
+        <w:ind w:left="1440"/>
       </w:pPr>
       <w:r>
         <w:t>3.2. The user shall click the “Delete a Grade” button.</w:t>
@@ -3735,7 +3748,7 @@
     <w:p>
       <w:pPr>
         <w:keepNext/>
-        <w:ind w:left="720"/>
+        <w:ind w:left="1440"/>
         <w:jc w:val="center"/>
       </w:pPr>
       <w:r>
@@ -3782,36 +3795,21 @@
     <w:p>
       <w:pPr>
         <w:pStyle w:val="Caption"/>
+        <w:ind w:left="720"/>
         <w:jc w:val="center"/>
       </w:pPr>
-      <w:bookmarkStart w:id="12" w:name="_Toc19703101"/>
+      <w:bookmarkStart w:id="12" w:name="_Toc19878049"/>
       <w:r>
         <w:t xml:space="preserve">Figure </w:t>
       </w:r>
-      <w:r>
-        <w:fldChar w:fldCharType="begin"/>
-      </w:r>
-      <w:r>
-        <w:instrText xml:space="preserve"> SEQ Figure \* ARABI</w:instrText>
-      </w:r>
-      <w:r>
-        <w:instrText xml:space="preserve">C </w:instrText>
-      </w:r>
-      <w:r>
-        <w:fldChar w:fldCharType="separate"/>
-      </w:r>
-      <w:r>
-        <w:rPr>
-          <w:noProof/>
-        </w:rPr>
-        <w:t>6</w:t>
-      </w:r>
-      <w:r>
-        <w:rPr>
-          <w:noProof/>
-        </w:rPr>
-        <w:fldChar w:fldCharType="end"/>
-      </w:r>
+      <w:fldSimple w:instr=" SEQ Figure \* ARABIC ">
+        <w:r>
+          <w:rPr>
+            <w:noProof/>
+          </w:rPr>
+          <w:t>6</w:t>
+        </w:r>
+      </w:fldSimple>
       <w:r>
         <w:rPr>
           <w:noProof/>
@@ -3822,7 +3820,7 @@
     </w:p>
     <w:p>
       <w:pPr>
-        <w:ind w:left="720"/>
+        <w:ind w:left="1440"/>
       </w:pPr>
       <w:r>
         <w:t>3.3. The system shall unhide a combo box that contains all the grades for the class</w:t>
@@ -3833,7 +3831,7 @@
     </w:p>
     <w:p>
       <w:pPr>
-        <w:ind w:left="720"/>
+        <w:ind w:left="2160"/>
       </w:pPr>
       <w:r>
         <w:t>3.3.1. The system shall also change the text in the button from “Delete a Grade” to “Delete”.</w:t>
@@ -3842,7 +3840,7 @@
     <w:p>
       <w:pPr>
         <w:keepNext/>
-        <w:ind w:left="720"/>
+        <w:ind w:left="1440"/>
         <w:jc w:val="center"/>
       </w:pPr>
       <w:r>
@@ -3889,102 +3887,90 @@
     <w:p>
       <w:pPr>
         <w:pStyle w:val="Caption"/>
+        <w:ind w:left="720"/>
         <w:jc w:val="center"/>
       </w:pPr>
-      <w:bookmarkStart w:id="13" w:name="_Toc19703102"/>
+      <w:bookmarkStart w:id="13" w:name="_Toc19878050"/>
       <w:r>
         <w:t xml:space="preserve">Figure </w:t>
       </w:r>
-      <w:r>
-        <w:fldChar w:fldCharType="begin"/>
-      </w:r>
-      <w:r>
-        <w:instrText xml:space="preserve"> SEQ Figure \* ARABIC </w:instrText>
-      </w:r>
-      <w:r>
-        <w:fldChar w:fldCharType="separate"/>
-      </w:r>
+      <w:fldSimple w:instr=" SEQ Figure \* ARABIC ">
+        <w:r>
+          <w:rPr>
+            <w:noProof/>
+          </w:rPr>
+          <w:t>7</w:t>
+        </w:r>
+      </w:fldSimple>
+      <w:r>
+        <w:t xml:space="preserve"> Choose a Grade to Delete</w:t>
+      </w:r>
+      <w:bookmarkEnd w:id="13"/>
+    </w:p>
+    <w:p>
+      <w:pPr>
+        <w:ind w:left="1440"/>
+      </w:pPr>
+      <w:r>
+        <w:t>3.4. The user shall select the grade from the combo box that he/she wishes to delete.</w:t>
+      </w:r>
+    </w:p>
+    <w:p>
+      <w:pPr>
+        <w:ind w:left="1440"/>
+      </w:pPr>
+      <w:r>
+        <w:t>3.5. The user shall click the “Delete” button.</w:t>
+      </w:r>
+    </w:p>
+    <w:p>
+      <w:pPr>
+        <w:ind w:left="1440"/>
+      </w:pPr>
+      <w:r>
+        <w:t>3.6. The system shall hide the combo box, reset the text in the button to “Delete a Grade”, remove the deleted grade from the list of grades, recalculate the user’s current grade and percentage points in the course, and remove the grade from the database.</w:t>
+      </w:r>
+    </w:p>
+    <w:p>
+      <w:pPr>
+        <w:ind w:left="720"/>
+      </w:pPr>
+    </w:p>
+    <w:p>
+      <w:pPr>
+        <w:ind w:left="720"/>
+      </w:pPr>
+      <w:r>
+        <w:t xml:space="preserve">R4. </w:t>
+      </w:r>
+      <w:r>
+        <w:t>The system shall allow a user to add a final grade for a completed class.</w:t>
+      </w:r>
+    </w:p>
+    <w:p>
+      <w:pPr>
+        <w:ind w:left="1440"/>
+      </w:pPr>
+      <w:r>
+        <w:lastRenderedPageBreak/>
+        <w:t>4.1. The user shall click on the “GPA Calculator” button from the start screen.</w:t>
+      </w:r>
+    </w:p>
+    <w:p>
+      <w:pPr>
+        <w:keepNext/>
+        <w:ind w:left="1440"/>
+        <w:jc w:val="center"/>
+      </w:pPr>
       <w:r>
         <w:rPr>
           <w:noProof/>
         </w:rPr>
-        <w:t>7</w:t>
-      </w:r>
-      <w:r>
-        <w:rPr>
-          <w:noProof/>
-        </w:rPr>
-        <w:fldChar w:fldCharType="end"/>
-      </w:r>
-      <w:r>
-        <w:t xml:space="preserve"> Choose a Grade to Delete</w:t>
-      </w:r>
-      <w:bookmarkEnd w:id="13"/>
-    </w:p>
-    <w:p>
-      <w:pPr>
-        <w:ind w:left="720"/>
-      </w:pPr>
-      <w:r>
-        <w:t>3.4. The user shall select the grade from the combo box that he/she wishes to delete.</w:t>
-      </w:r>
-    </w:p>
-    <w:p>
-      <w:pPr>
-        <w:ind w:left="720"/>
-      </w:pPr>
-      <w:r>
-        <w:t>3.5. The user shall click the “Delete” button.</w:t>
-      </w:r>
-    </w:p>
-    <w:p>
-      <w:pPr>
-        <w:ind w:left="720"/>
-      </w:pPr>
-      <w:r>
-        <w:t>3.6. The system shall hide the combo box, reset the text in the button to “Delete a Grade”, remove the deleted grade from the list of grades, recalculate the user’s current grade and percentage points in the course, and remove the grade from the database.</w:t>
-      </w:r>
-    </w:p>
-    <w:p>
-      <w:pPr>
-        <w:ind w:left="720"/>
-      </w:pPr>
-    </w:p>
-    <w:p>
-      <w:pPr>
-        <w:ind w:left="720"/>
-      </w:pPr>
-      <w:r>
-        <w:t xml:space="preserve">R4. </w:t>
-      </w:r>
-      <w:r>
-        <w:t>The system shall allow a user to add a final grade for a completed class.</w:t>
-      </w:r>
-    </w:p>
-    <w:p>
-      <w:pPr>
-        <w:ind w:left="720"/>
-      </w:pPr>
-      <w:r>
-        <w:t>4.1. The user shall click on the “GPA Calculator” button from the start screen.</w:t>
-      </w:r>
-    </w:p>
-    <w:p>
-      <w:pPr>
-        <w:keepNext/>
-        <w:ind w:left="720"/>
-        <w:jc w:val="center"/>
-      </w:pPr>
-      <w:r>
-        <w:rPr>
-          <w:noProof/>
-        </w:rPr>
-        <w:lastRenderedPageBreak/>
         <w:drawing>
-          <wp:inline distT="0" distB="0" distL="0" distR="0" wp14:anchorId="287E043B" wp14:editId="588CABFC">
-            <wp:extent cx="2438400" cy="1062893"/>
-            <wp:effectExtent l="0" t="0" r="0" b="4445"/>
-            <wp:docPr id="8" name="Picture 8"/>
+          <wp:inline distT="0" distB="0" distL="0" distR="0" wp14:anchorId="2BB1D1DF" wp14:editId="3AB70AF2">
+            <wp:extent cx="2476500" cy="1202871"/>
+            <wp:effectExtent l="0" t="0" r="0" b="0"/>
+            <wp:docPr id="201" name="Picture 201"/>
             <wp:cNvGraphicFramePr>
               <a:graphicFrameLocks xmlns:a="http://schemas.openxmlformats.org/drawingml/2006/main" noChangeAspect="1"/>
             </wp:cNvGraphicFramePr>
@@ -4004,7 +3990,7 @@
                   <pic:spPr>
                     <a:xfrm>
                       <a:off x="0" y="0"/>
-                      <a:ext cx="2446195" cy="1066291"/>
+                      <a:ext cx="2504387" cy="1216416"/>
                     </a:xfrm>
                     <a:prstGeom prst="rect">
                       <a:avLst/>
@@ -4020,33 +4006,21 @@
     <w:p>
       <w:pPr>
         <w:pStyle w:val="Caption"/>
+        <w:ind w:left="720"/>
         <w:jc w:val="center"/>
       </w:pPr>
-      <w:bookmarkStart w:id="14" w:name="_Toc19703103"/>
+      <w:bookmarkStart w:id="14" w:name="_Toc19878051"/>
       <w:r>
         <w:t xml:space="preserve">Figure </w:t>
       </w:r>
-      <w:r>
-        <w:fldChar w:fldCharType="begin"/>
-      </w:r>
-      <w:r>
-        <w:instrText xml:space="preserve"> SEQ Figure \* ARABIC </w:instrText>
-      </w:r>
-      <w:r>
-        <w:fldChar w:fldCharType="separate"/>
-      </w:r>
-      <w:r>
-        <w:rPr>
-          <w:noProof/>
-        </w:rPr>
-        <w:t>8</w:t>
-      </w:r>
-      <w:r>
-        <w:rPr>
-          <w:noProof/>
-        </w:rPr>
-        <w:fldChar w:fldCharType="end"/>
-      </w:r>
+      <w:fldSimple w:instr=" SEQ Figure \* ARABIC ">
+        <w:r>
+          <w:rPr>
+            <w:noProof/>
+          </w:rPr>
+          <w:t>8</w:t>
+        </w:r>
+      </w:fldSimple>
       <w:r>
         <w:t xml:space="preserve"> GPA Calculator Button</w:t>
       </w:r>
@@ -4054,7 +4028,7 @@
     </w:p>
     <w:p>
       <w:pPr>
-        <w:ind w:left="720"/>
+        <w:ind w:left="1440"/>
       </w:pPr>
       <w:r>
         <w:t>4.2. The system shall calculate the user’s GPA by fetching the user’s final grades.</w:t>
@@ -4062,7 +4036,7 @@
     </w:p>
     <w:p>
       <w:pPr>
-        <w:ind w:left="720"/>
+        <w:ind w:left="1440"/>
       </w:pPr>
       <w:r>
         <w:t>4.3. The user shall click on the “Add/View Classes” button.</w:t>
@@ -4070,13 +4044,13 @@
     </w:p>
     <w:p>
       <w:pPr>
-        <w:ind w:left="720"/>
+        <w:ind w:left="1440"/>
       </w:pPr>
     </w:p>
     <w:p>
       <w:pPr>
         <w:keepNext/>
-        <w:ind w:left="720"/>
+        <w:ind w:left="1440"/>
         <w:jc w:val="center"/>
       </w:pPr>
       <w:r>
@@ -4123,33 +4097,21 @@
     <w:p>
       <w:pPr>
         <w:pStyle w:val="Caption"/>
+        <w:ind w:left="720"/>
         <w:jc w:val="center"/>
       </w:pPr>
-      <w:bookmarkStart w:id="15" w:name="_Toc19703104"/>
+      <w:bookmarkStart w:id="15" w:name="_Toc19878052"/>
       <w:r>
         <w:t xml:space="preserve">Figure </w:t>
       </w:r>
-      <w:r>
-        <w:fldChar w:fldCharType="begin"/>
-      </w:r>
-      <w:r>
-        <w:instrText xml:space="preserve"> SEQ Figure \* ARABIC </w:instrText>
-      </w:r>
-      <w:r>
-        <w:fldChar w:fldCharType="separate"/>
-      </w:r>
-      <w:r>
-        <w:rPr>
-          <w:noProof/>
-        </w:rPr>
-        <w:t>9</w:t>
-      </w:r>
-      <w:r>
-        <w:rPr>
-          <w:noProof/>
-        </w:rPr>
-        <w:fldChar w:fldCharType="end"/>
-      </w:r>
+      <w:fldSimple w:instr=" SEQ Figure \* ARABIC ">
+        <w:r>
+          <w:rPr>
+            <w:noProof/>
+          </w:rPr>
+          <w:t>9</w:t>
+        </w:r>
+      </w:fldSimple>
       <w:r>
         <w:t xml:space="preserve"> Student GPA Screen</w:t>
       </w:r>
@@ -4157,7 +4119,7 @@
     </w:p>
     <w:p>
       <w:pPr>
-        <w:ind w:left="720"/>
+        <w:ind w:left="1440"/>
       </w:pPr>
       <w:r>
         <w:t xml:space="preserve">4.4. The system shall display a combo box with the user’s completed classes. </w:t>
@@ -4165,7 +4127,7 @@
     </w:p>
     <w:p>
       <w:pPr>
-        <w:ind w:left="720"/>
+        <w:ind w:left="2160"/>
       </w:pPr>
       <w:r>
         <w:t>4.4.1. When the user selects a new class from the combo box, that class’s credits, the user’s final grade, and the semester taken shall be displayed.</w:t>
@@ -4174,7 +4136,7 @@
     <w:p>
       <w:pPr>
         <w:keepNext/>
-        <w:ind w:left="720"/>
+        <w:ind w:left="1440"/>
         <w:jc w:val="center"/>
       </w:pPr>
       <w:r>
@@ -4222,33 +4184,21 @@
     <w:p>
       <w:pPr>
         <w:pStyle w:val="Caption"/>
+        <w:ind w:left="720"/>
         <w:jc w:val="center"/>
       </w:pPr>
-      <w:bookmarkStart w:id="16" w:name="_Toc19703105"/>
+      <w:bookmarkStart w:id="16" w:name="_Toc19878053"/>
       <w:r>
         <w:t xml:space="preserve">Figure </w:t>
       </w:r>
-      <w:r>
-        <w:fldChar w:fldCharType="begin"/>
-      </w:r>
-      <w:r>
-        <w:instrText xml:space="preserve"> SEQ Figure \* ARABIC </w:instrText>
-      </w:r>
-      <w:r>
-        <w:fldChar w:fldCharType="separate"/>
-      </w:r>
-      <w:r>
-        <w:rPr>
-          <w:noProof/>
-        </w:rPr>
-        <w:t>10</w:t>
-      </w:r>
-      <w:r>
-        <w:rPr>
-          <w:noProof/>
-        </w:rPr>
-        <w:fldChar w:fldCharType="end"/>
-      </w:r>
+      <w:fldSimple w:instr=" SEQ Figure \* ARABIC ">
+        <w:r>
+          <w:rPr>
+            <w:noProof/>
+          </w:rPr>
+          <w:t>10</w:t>
+        </w:r>
+      </w:fldSimple>
       <w:r>
         <w:t xml:space="preserve"> Completed Classes Overview</w:t>
       </w:r>
@@ -4256,7 +4206,7 @@
     </w:p>
     <w:p>
       <w:pPr>
-        <w:ind w:left="720"/>
+        <w:ind w:left="1440"/>
       </w:pPr>
       <w:r>
         <w:t>4.5. The user shall click the “Add a Class” button.</w:t>
@@ -4264,7 +4214,7 @@
     </w:p>
     <w:p>
       <w:pPr>
-        <w:ind w:left="720"/>
+        <w:ind w:left="1440"/>
       </w:pPr>
       <w:r>
         <w:t>4.6. The system shall prompt the user to enter the information about the class (class name, such as “ENG101”, credits, final grade (A, B, etc.),</w:t>
@@ -4279,7 +4229,7 @@
     <w:p>
       <w:pPr>
         <w:keepNext/>
-        <w:ind w:left="720"/>
+        <w:ind w:left="1440"/>
         <w:jc w:val="center"/>
       </w:pPr>
       <w:r>
@@ -4326,33 +4276,21 @@
     <w:p>
       <w:pPr>
         <w:pStyle w:val="Caption"/>
+        <w:ind w:left="720"/>
         <w:jc w:val="center"/>
       </w:pPr>
-      <w:bookmarkStart w:id="17" w:name="_Toc19703106"/>
+      <w:bookmarkStart w:id="17" w:name="_Toc19878054"/>
       <w:r>
         <w:t xml:space="preserve">Figure </w:t>
       </w:r>
-      <w:r>
-        <w:fldChar w:fldCharType="begin"/>
-      </w:r>
-      <w:r>
-        <w:instrText xml:space="preserve"> SEQ Figure \* ARABIC </w:instrText>
-      </w:r>
-      <w:r>
-        <w:fldChar w:fldCharType="separate"/>
-      </w:r>
-      <w:r>
-        <w:rPr>
-          <w:noProof/>
-        </w:rPr>
-        <w:t>11</w:t>
-      </w:r>
-      <w:r>
-        <w:rPr>
-          <w:noProof/>
-        </w:rPr>
-        <w:fldChar w:fldCharType="end"/>
-      </w:r>
+      <w:fldSimple w:instr=" SEQ Figure \* ARABIC ">
+        <w:r>
+          <w:rPr>
+            <w:noProof/>
+          </w:rPr>
+          <w:t>11</w:t>
+        </w:r>
+      </w:fldSimple>
       <w:r>
         <w:t xml:space="preserve"> Adding a Completed Class</w:t>
       </w:r>
@@ -4360,7 +4298,7 @@
     </w:p>
     <w:p>
       <w:pPr>
-        <w:ind w:left="720"/>
+        <w:ind w:left="1440"/>
       </w:pPr>
       <w:r>
         <w:t>4.7. The user shall click the “Submit” button.</w:t>
@@ -4368,7 +4306,7 @@
     </w:p>
     <w:p>
       <w:pPr>
-        <w:ind w:left="720"/>
+        <w:ind w:left="1440"/>
       </w:pPr>
       <w:r>
         <w:t xml:space="preserve">4.8. The system shall add the class to the combo box of classes. </w:t>
@@ -4376,7 +4314,7 @@
     </w:p>
     <w:p>
       <w:pPr>
-        <w:ind w:left="720"/>
+        <w:ind w:left="2160"/>
       </w:pPr>
       <w:r>
         <w:t xml:space="preserve">4.8.1. The screen for adding a class will disappear and a success message will be displayed. </w:t>
@@ -4385,7 +4323,7 @@
     <w:p>
       <w:pPr>
         <w:keepNext/>
-        <w:ind w:left="720"/>
+        <w:ind w:left="2160"/>
         <w:jc w:val="center"/>
       </w:pPr>
       <w:r>
@@ -4432,33 +4370,21 @@
     <w:p>
       <w:pPr>
         <w:pStyle w:val="Caption"/>
+        <w:ind w:left="1440"/>
         <w:jc w:val="center"/>
       </w:pPr>
-      <w:bookmarkStart w:id="18" w:name="_Toc19703107"/>
+      <w:bookmarkStart w:id="18" w:name="_Toc19878055"/>
       <w:r>
         <w:t xml:space="preserve">Figure </w:t>
       </w:r>
-      <w:r>
-        <w:fldChar w:fldCharType="begin"/>
-      </w:r>
-      <w:r>
-        <w:instrText xml:space="preserve"> SEQ Figure \* ARABIC </w:instrText>
-      </w:r>
-      <w:r>
-        <w:fldChar w:fldCharType="separate"/>
-      </w:r>
-      <w:r>
-        <w:rPr>
-          <w:noProof/>
-        </w:rPr>
-        <w:t>12</w:t>
-      </w:r>
-      <w:r>
-        <w:rPr>
-          <w:noProof/>
-        </w:rPr>
-        <w:fldChar w:fldCharType="end"/>
-      </w:r>
+      <w:fldSimple w:instr=" SEQ Figure \* ARABIC ">
+        <w:r>
+          <w:rPr>
+            <w:noProof/>
+          </w:rPr>
+          <w:t>12</w:t>
+        </w:r>
+      </w:fldSimple>
       <w:r>
         <w:t xml:space="preserve"> Success Message</w:t>
       </w:r>
@@ -4466,7 +4392,7 @@
     </w:p>
     <w:p>
       <w:pPr>
-        <w:ind w:left="720"/>
+        <w:ind w:left="2160"/>
       </w:pPr>
       <w:r>
         <w:t xml:space="preserve">4.8.2. The class and its information will be sent to the database. </w:t>
@@ -4474,7 +4400,7 @@
     </w:p>
     <w:p>
       <w:pPr>
-        <w:ind w:left="720"/>
+        <w:ind w:left="1440" w:firstLine="720"/>
       </w:pPr>
       <w:r>
         <w:lastRenderedPageBreak/>
@@ -4496,7 +4422,7 @@
     </w:p>
     <w:p>
       <w:pPr>
-        <w:ind w:left="720"/>
+        <w:ind w:left="1440"/>
       </w:pPr>
       <w:r>
         <w:t>5.1. The user shall select a class from the list of classes.</w:t>
@@ -4504,7 +4430,7 @@
     </w:p>
     <w:p>
       <w:pPr>
-        <w:ind w:left="720"/>
+        <w:ind w:left="1440"/>
       </w:pPr>
       <w:r>
         <w:t>5.2. The user shall click on the part of the grade (assignment/test name, grade received, weight) and change the text as needed.</w:t>
@@ -4513,7 +4439,7 @@
     <w:p>
       <w:pPr>
         <w:keepNext/>
-        <w:ind w:left="720"/>
+        <w:ind w:left="1440"/>
         <w:jc w:val="center"/>
       </w:pPr>
       <w:r>
@@ -4560,33 +4486,21 @@
     <w:p>
       <w:pPr>
         <w:pStyle w:val="Caption"/>
+        <w:ind w:left="720"/>
         <w:jc w:val="center"/>
       </w:pPr>
-      <w:bookmarkStart w:id="19" w:name="_Toc19703108"/>
+      <w:bookmarkStart w:id="19" w:name="_Toc19878056"/>
       <w:r>
         <w:t xml:space="preserve">Figure </w:t>
       </w:r>
-      <w:r>
-        <w:fldChar w:fldCharType="begin"/>
-      </w:r>
-      <w:r>
-        <w:instrText xml:space="preserve"> SEQ Figure \* ARABIC </w:instrText>
-      </w:r>
-      <w:r>
-        <w:fldChar w:fldCharType="separate"/>
-      </w:r>
-      <w:r>
-        <w:rPr>
-          <w:noProof/>
-        </w:rPr>
-        <w:t>13</w:t>
-      </w:r>
-      <w:r>
-        <w:rPr>
-          <w:noProof/>
-        </w:rPr>
-        <w:fldChar w:fldCharType="end"/>
-      </w:r>
+      <w:fldSimple w:instr=" SEQ Figure \* ARABIC ">
+        <w:r>
+          <w:rPr>
+            <w:noProof/>
+          </w:rPr>
+          <w:t>13</w:t>
+        </w:r>
+      </w:fldSimple>
       <w:r>
         <w:t xml:space="preserve"> Modifying a Grade</w:t>
       </w:r>
@@ -4594,56 +4508,53 @@
     </w:p>
     <w:p>
       <w:pPr>
+        <w:ind w:left="1440"/>
+      </w:pPr>
+      <w:r>
+        <w:t>5.3. The user shall click on the “Submit Changes” button (</w:t>
+      </w:r>
+      <w:r>
+        <w:t>see Figure 3</w:t>
+      </w:r>
+      <w:r>
+        <w:t>).</w:t>
+      </w:r>
+    </w:p>
+    <w:p>
+      <w:pPr>
+        <w:ind w:left="2160"/>
+      </w:pPr>
+      <w:r>
+        <w:t>5.3.1. If the user only wanted to see what effect the modified grade would have without submitting it to the database, he/she shall click on the “Refresh Calculations” button and the system shall display what grade the user would have overall given the modified grade(s).</w:t>
+      </w:r>
+    </w:p>
+    <w:p>
+      <w:pPr>
+        <w:ind w:left="1440"/>
+      </w:pPr>
+      <w:r>
+        <w:t xml:space="preserve">5.4. The system shall refresh the user’s current grade in the course. The </w:t>
+      </w:r>
+      <w:r>
+        <w:t>modified grade shall be sent to the database.</w:t>
+      </w:r>
+    </w:p>
+    <w:p>
+      <w:pPr>
         <w:ind w:left="720"/>
       </w:pPr>
-      <w:r>
-        <w:t>5.3. The user shall click on the “Submit Changes” button (</w:t>
-      </w:r>
-      <w:r>
-        <w:rPr>
-          <w:highlight w:val="green"/>
-        </w:rPr>
-        <w:t>figure xxx</w:t>
-      </w:r>
-      <w:r>
-        <w:t>).</w:t>
-      </w:r>
     </w:p>
     <w:p>
       <w:pPr>
         <w:ind w:left="720"/>
       </w:pPr>
       <w:r>
-        <w:t>5.3.1. If the user only wanted to see what effect the modified grade would have without submitting it to the database, he/she shall click on the “Refresh Calculations” button and the system shall display what grade the user would have overall given the modified grade(s).</w:t>
-      </w:r>
-    </w:p>
-    <w:p>
-      <w:pPr>
-        <w:ind w:left="720"/>
-      </w:pPr>
-      <w:r>
-        <w:t xml:space="preserve">5.4. The system shall refresh the user’s current grade in the course. The </w:t>
-      </w:r>
-      <w:r>
-        <w:t>modified grade shall be sent to the database.</w:t>
-      </w:r>
-    </w:p>
-    <w:p>
-      <w:pPr>
-        <w:ind w:left="720"/>
-      </w:pPr>
-    </w:p>
-    <w:p>
-      <w:pPr>
-        <w:ind w:left="720"/>
-      </w:pPr>
-      <w:r>
         <w:t>R6. The system shall allow a user to delete a class.</w:t>
       </w:r>
     </w:p>
     <w:p>
       <w:pPr>
-        <w:ind w:left="720"/>
+        <w:ind w:left="1440"/>
       </w:pPr>
       <w:r>
         <w:t>6.1. The user shall select the class he/she wishes to delete.</w:t>
@@ -4651,7 +4562,7 @@
     </w:p>
     <w:p>
       <w:pPr>
-        <w:ind w:left="720"/>
+        <w:ind w:left="1440"/>
       </w:pPr>
       <w:r>
         <w:t>6.2. The user shall click the “Delete Class” button.</w:t>
@@ -4660,7 +4571,7 @@
     <w:p>
       <w:pPr>
         <w:keepNext/>
-        <w:ind w:left="720"/>
+        <w:ind w:left="1440"/>
         <w:jc w:val="center"/>
       </w:pPr>
       <w:r>
@@ -4707,112 +4618,100 @@
     <w:p>
       <w:pPr>
         <w:pStyle w:val="Caption"/>
+        <w:ind w:left="720"/>
         <w:jc w:val="center"/>
       </w:pPr>
-      <w:bookmarkStart w:id="20" w:name="_Toc19703109"/>
+      <w:bookmarkStart w:id="20" w:name="_Toc19878057"/>
       <w:r>
         <w:t xml:space="preserve">Figure </w:t>
       </w:r>
-      <w:r>
-        <w:fldChar w:fldCharType="begin"/>
-      </w:r>
-      <w:r>
-        <w:instrText xml:space="preserve"> SEQ Figure \* ARABIC </w:instrText>
-      </w:r>
-      <w:r>
-        <w:fldChar w:fldCharType="separate"/>
-      </w:r>
+      <w:fldSimple w:instr=" SEQ Figure \* ARABIC ">
+        <w:r>
+          <w:rPr>
+            <w:noProof/>
+          </w:rPr>
+          <w:t>14</w:t>
+        </w:r>
+      </w:fldSimple>
+      <w:r>
+        <w:t xml:space="preserve"> Deleting a Current Class</w:t>
+      </w:r>
+      <w:bookmarkEnd w:id="20"/>
+    </w:p>
+    <w:p>
+      <w:pPr>
+        <w:ind w:left="1440" w:firstLine="720"/>
+      </w:pPr>
+      <w:r>
+        <w:t>6.</w:t>
+      </w:r>
+      <w:r>
+        <w:t>2</w:t>
+      </w:r>
+      <w:r>
+        <w:t>.</w:t>
+      </w:r>
+      <w:r>
+        <w:t>1.</w:t>
+      </w:r>
+      <w:r>
+        <w:t xml:space="preserve"> The “Delete Class” button shall change </w:t>
+      </w:r>
+      <w:r>
+        <w:t>to “Confirm”.</w:t>
+      </w:r>
+    </w:p>
+    <w:p>
+      <w:pPr>
+        <w:ind w:left="1440"/>
+      </w:pPr>
+      <w:r>
+        <w:t>6.3. The user shall click on the “Confirm” button, to confirm that the class should be deleted.</w:t>
+      </w:r>
+    </w:p>
+    <w:p>
+      <w:pPr>
+        <w:ind w:left="1440"/>
+      </w:pPr>
+      <w:r>
+        <w:t>6.4. The system shall remove the class from the screen, display a new class, and submit the changes to the database.</w:t>
+      </w:r>
+    </w:p>
+    <w:p>
+      <w:pPr>
+        <w:ind w:left="720"/>
+      </w:pPr>
+    </w:p>
+    <w:p>
+      <w:pPr>
+        <w:ind w:left="720"/>
+      </w:pPr>
+      <w:r>
+        <w:t xml:space="preserve">R7. The system shall allow a user </w:t>
+      </w:r>
+      <w:r>
+        <w:t>to add a current class.</w:t>
+      </w:r>
+    </w:p>
+    <w:p>
+      <w:pPr>
+        <w:ind w:left="1440"/>
+      </w:pPr>
+      <w:r>
+        <w:lastRenderedPageBreak/>
+        <w:t>7.1. The user shall click the “Add A Class” button.</w:t>
+      </w:r>
+    </w:p>
+    <w:p>
+      <w:pPr>
+        <w:keepNext/>
+        <w:ind w:left="1440"/>
+        <w:jc w:val="center"/>
+      </w:pPr>
       <w:r>
         <w:rPr>
           <w:noProof/>
         </w:rPr>
-        <w:t>14</w:t>
-      </w:r>
-      <w:r>
-        <w:rPr>
-          <w:noProof/>
-        </w:rPr>
-        <w:fldChar w:fldCharType="end"/>
-      </w:r>
-      <w:r>
-        <w:t xml:space="preserve"> Deleting a Current Class</w:t>
-      </w:r>
-      <w:bookmarkEnd w:id="20"/>
-    </w:p>
-    <w:p>
-      <w:pPr>
-        <w:ind w:left="720"/>
-      </w:pPr>
-      <w:r>
-        <w:t>6.</w:t>
-      </w:r>
-      <w:r>
-        <w:t>2</w:t>
-      </w:r>
-      <w:r>
-        <w:t>.</w:t>
-      </w:r>
-      <w:r>
-        <w:t>1.</w:t>
-      </w:r>
-      <w:r>
-        <w:t xml:space="preserve"> The “Delete Class” button shall change </w:t>
-      </w:r>
-      <w:r>
-        <w:t>to “Confirm”.</w:t>
-      </w:r>
-    </w:p>
-    <w:p>
-      <w:pPr>
-        <w:ind w:left="720"/>
-      </w:pPr>
-      <w:r>
-        <w:t>6.3. The user shall click on the “Confirm” button, to confirm that the class should be deleted.</w:t>
-      </w:r>
-    </w:p>
-    <w:p>
-      <w:pPr>
-        <w:ind w:left="720"/>
-      </w:pPr>
-      <w:r>
-        <w:t>6.4. The system shall remove the class from the screen, display a new class, and submit the changes to the database.</w:t>
-      </w:r>
-    </w:p>
-    <w:p>
-      <w:pPr>
-        <w:ind w:left="720"/>
-      </w:pPr>
-    </w:p>
-    <w:p>
-      <w:pPr>
-        <w:ind w:left="720"/>
-      </w:pPr>
-      <w:r>
-        <w:t xml:space="preserve">R7. The system shall allow a user </w:t>
-      </w:r>
-      <w:r>
-        <w:t>to add a current class.</w:t>
-      </w:r>
-    </w:p>
-    <w:p>
-      <w:pPr>
-        <w:ind w:left="720"/>
-      </w:pPr>
-      <w:r>
-        <w:t>7.1. The user shall click the “Add A Class” button.</w:t>
-      </w:r>
-    </w:p>
-    <w:p>
-      <w:pPr>
-        <w:keepNext/>
-        <w:ind w:left="720"/>
-        <w:jc w:val="center"/>
-      </w:pPr>
-      <w:r>
-        <w:rPr>
-          <w:noProof/>
-        </w:rPr>
-        <w:lastRenderedPageBreak/>
         <w:drawing>
           <wp:inline distT="0" distB="0" distL="0" distR="0" wp14:anchorId="5E469BA5" wp14:editId="21A8F504">
             <wp:extent cx="2230327" cy="958850"/>
@@ -4853,33 +4752,21 @@
     <w:p>
       <w:pPr>
         <w:pStyle w:val="Caption"/>
+        <w:ind w:left="720"/>
         <w:jc w:val="center"/>
       </w:pPr>
-      <w:bookmarkStart w:id="21" w:name="_Toc19703110"/>
+      <w:bookmarkStart w:id="21" w:name="_Toc19878058"/>
       <w:r>
         <w:t xml:space="preserve">Figure </w:t>
       </w:r>
-      <w:r>
-        <w:fldChar w:fldCharType="begin"/>
-      </w:r>
-      <w:r>
-        <w:instrText xml:space="preserve"> SEQ Figure \* ARABIC </w:instrText>
-      </w:r>
-      <w:r>
-        <w:fldChar w:fldCharType="separate"/>
-      </w:r>
-      <w:r>
-        <w:rPr>
-          <w:noProof/>
-        </w:rPr>
-        <w:t>15</w:t>
-      </w:r>
-      <w:r>
-        <w:rPr>
-          <w:noProof/>
-        </w:rPr>
-        <w:fldChar w:fldCharType="end"/>
-      </w:r>
+      <w:fldSimple w:instr=" SEQ Figure \* ARABIC ">
+        <w:r>
+          <w:rPr>
+            <w:noProof/>
+          </w:rPr>
+          <w:t>15</w:t>
+        </w:r>
+      </w:fldSimple>
       <w:r>
         <w:t xml:space="preserve"> Adding a Class</w:t>
       </w:r>
@@ -4887,7 +4774,7 @@
     </w:p>
     <w:p>
       <w:pPr>
-        <w:ind w:left="720"/>
+        <w:ind w:left="1440"/>
       </w:pPr>
       <w:r>
         <w:t xml:space="preserve">7.2. The system shall unhide the following text boxes: class name (where the user puts the class’s 6-character name, such as “ENG101”), initial assignment description (for the first graded assignment/test, example: “Exam 1”), grade received (grade received on the initial assignment/test, e.g., 88.5%), weight (weight of the initial assignment/test, e.g., 10%), and semester (such as “fall 2015”). </w:t>
@@ -4896,7 +4783,7 @@
     <w:p>
       <w:pPr>
         <w:keepNext/>
-        <w:ind w:left="720"/>
+        <w:ind w:left="1440"/>
         <w:jc w:val="center"/>
       </w:pPr>
       <w:r>
@@ -4943,113 +4830,99 @@
     <w:p>
       <w:pPr>
         <w:pStyle w:val="Caption"/>
+        <w:ind w:left="720"/>
         <w:jc w:val="center"/>
       </w:pPr>
-      <w:bookmarkStart w:id="22" w:name="_Toc19703111"/>
+      <w:bookmarkStart w:id="22" w:name="_Toc19878059"/>
       <w:r>
         <w:t xml:space="preserve">Figure </w:t>
       </w:r>
-      <w:r>
-        <w:fldChar w:fldCharType="begin"/>
-      </w:r>
-      <w:r>
-        <w:instrText xml:space="preserve"> SEQ Figure \* ARABIC </w:instrText>
-      </w:r>
-      <w:r>
-        <w:fldChar w:fldCharType="separate"/>
-      </w:r>
+      <w:fldSimple w:instr=" SEQ Figure \* ARABIC ">
+        <w:r>
+          <w:rPr>
+            <w:noProof/>
+          </w:rPr>
+          <w:t>16</w:t>
+        </w:r>
+      </w:fldSimple>
+      <w:r>
+        <w:t xml:space="preserve"> Info for a new Current Class</w:t>
+      </w:r>
+      <w:bookmarkEnd w:id="22"/>
+    </w:p>
+    <w:p>
+      <w:pPr>
+        <w:ind w:left="1440"/>
+      </w:pPr>
+      <w:r>
+        <w:t>7.3. The user shall enter all the above information and click “Submit”.</w:t>
+      </w:r>
+    </w:p>
+    <w:p>
+      <w:pPr>
+        <w:ind w:left="1440"/>
+      </w:pPr>
+      <w:r>
+        <w:t>7.4. The system shall send the data to the database and add the class to the drop-down menu.</w:t>
+      </w:r>
+    </w:p>
+    <w:p>
+      <w:pPr>
+        <w:ind w:left="720"/>
+      </w:pPr>
+    </w:p>
+    <w:p>
+      <w:pPr>
+        <w:ind w:left="720"/>
+      </w:pPr>
+      <w:r>
+        <w:t xml:space="preserve">R8. The system shall </w:t>
+      </w:r>
+      <w:r>
+        <w:t>track a user’s degree progress.</w:t>
+      </w:r>
+    </w:p>
+    <w:p>
+      <w:pPr>
+        <w:ind w:left="1440"/>
+      </w:pPr>
+      <w:r>
+        <w:t>8.1. The user shall click the “View Degree Progress” button (see</w:t>
+      </w:r>
+      <w:r>
+        <w:t xml:space="preserve"> Figure 8</w:t>
+      </w:r>
+      <w:r>
+        <w:t>) from the initial screen.</w:t>
+      </w:r>
+    </w:p>
+    <w:p>
+      <w:pPr>
+        <w:ind w:left="1440"/>
+      </w:pPr>
+      <w:r>
+        <w:t>8.2. The system shall display the user’s progress, based on the information already submitted about the user’s completed classes (hours, class type, etc.).</w:t>
+      </w:r>
+    </w:p>
+    <w:p>
+      <w:pPr>
+        <w:ind w:left="1440"/>
+      </w:pPr>
+      <w:r>
+        <w:t xml:space="preserve">8.3. The user shall click the degree concentration he/she is seeking, and the system shall adjust the student’s progress, based on the newly selected computer science concentration.  </w:t>
+      </w:r>
+    </w:p>
+    <w:p>
+      <w:pPr>
+        <w:keepNext/>
+        <w:ind w:left="1440"/>
+        <w:jc w:val="center"/>
+      </w:pPr>
       <w:r>
         <w:rPr>
           <w:noProof/>
         </w:rPr>
-        <w:t>16</w:t>
-      </w:r>
-      <w:r>
-        <w:rPr>
-          <w:noProof/>
-        </w:rPr>
-        <w:fldChar w:fldCharType="end"/>
-      </w:r>
-      <w:r>
-        <w:t xml:space="preserve"> Info for a new Current Class</w:t>
-      </w:r>
-      <w:bookmarkEnd w:id="22"/>
-    </w:p>
-    <w:p>
-      <w:pPr>
-        <w:ind w:left="720"/>
-      </w:pPr>
-      <w:r>
-        <w:t>7.3. The user shall enter all the above information and click “Submit”.</w:t>
-      </w:r>
-    </w:p>
-    <w:p>
-      <w:pPr>
-        <w:ind w:left="720"/>
-      </w:pPr>
-      <w:r>
-        <w:t>7.4. The system shall send the data to the database and add the class to the drop-down menu.</w:t>
-      </w:r>
-    </w:p>
-    <w:p>
-      <w:pPr>
-        <w:ind w:left="720"/>
-      </w:pPr>
-    </w:p>
-    <w:p>
-      <w:pPr>
-        <w:ind w:left="720"/>
-      </w:pPr>
-      <w:r>
-        <w:t xml:space="preserve">R8. The system shall </w:t>
-      </w:r>
-      <w:r>
-        <w:t>track a user’s degree progress.</w:t>
-      </w:r>
-    </w:p>
-    <w:p>
-      <w:pPr>
-        <w:ind w:left="720"/>
-      </w:pPr>
-      <w:r>
-        <w:t xml:space="preserve">8.1. The user shall click the “View Degree Progress” button (see </w:t>
-      </w:r>
-      <w:r>
-        <w:rPr>
-          <w:highlight w:val="yellow"/>
-        </w:rPr>
-        <w:t>figure xxx</w:t>
-      </w:r>
-      <w:r>
-        <w:t>) from the initial screen.</w:t>
-      </w:r>
-    </w:p>
-    <w:p>
-      <w:pPr>
-        <w:ind w:left="720"/>
-      </w:pPr>
-      <w:r>
-        <w:t>8.2. The system shall display the user’s progress, based on the information already submitted about the user’s completed classes (hours, class type, etc.).</w:t>
-      </w:r>
-    </w:p>
-    <w:p>
-      <w:pPr>
-        <w:ind w:left="720"/>
-      </w:pPr>
-      <w:r>
-        <w:t xml:space="preserve">8.3. The user shall click the degree concentration he/she is seeking, and the system shall adjust the student’s progress, based on the newly selected computer science concentration.  </w:t>
-      </w:r>
-    </w:p>
-    <w:p>
-      <w:pPr>
-        <w:keepNext/>
-        <w:ind w:left="720"/>
-        <w:jc w:val="center"/>
-      </w:pPr>
-      <w:r>
-        <w:rPr>
-          <w:noProof/>
-        </w:rPr>
+        <w:lastRenderedPageBreak/>
         <w:drawing>
           <wp:inline distT="0" distB="0" distL="0" distR="0" wp14:anchorId="2E1B6C59" wp14:editId="40E7DBB9">
             <wp:extent cx="1894974" cy="1145902"/>
@@ -5090,33 +4963,21 @@
     <w:p>
       <w:pPr>
         <w:pStyle w:val="Caption"/>
+        <w:ind w:left="720"/>
         <w:jc w:val="center"/>
       </w:pPr>
-      <w:bookmarkStart w:id="23" w:name="_Toc19703112"/>
+      <w:bookmarkStart w:id="23" w:name="_Toc19878060"/>
       <w:r>
         <w:t xml:space="preserve">Figure </w:t>
       </w:r>
-      <w:r>
-        <w:fldChar w:fldCharType="begin"/>
-      </w:r>
-      <w:r>
-        <w:instrText xml:space="preserve"> SEQ Figure \* ARABIC </w:instrText>
-      </w:r>
-      <w:r>
-        <w:fldChar w:fldCharType="separate"/>
-      </w:r>
-      <w:r>
-        <w:rPr>
-          <w:noProof/>
-        </w:rPr>
-        <w:t>17</w:t>
-      </w:r>
-      <w:r>
-        <w:rPr>
-          <w:noProof/>
-        </w:rPr>
-        <w:fldChar w:fldCharType="end"/>
-      </w:r>
+      <w:fldSimple w:instr=" SEQ Figure \* ARABIC ">
+        <w:r>
+          <w:rPr>
+            <w:noProof/>
+          </w:rPr>
+          <w:t>17</w:t>
+        </w:r>
+      </w:fldSimple>
       <w:r>
         <w:t xml:space="preserve"> Student Progress Overview</w:t>
       </w:r>
@@ -5137,7 +4998,7 @@
     </w:p>
     <w:p>
       <w:pPr>
-        <w:ind w:left="720"/>
+        <w:ind w:left="1440"/>
       </w:pPr>
       <w:r>
         <w:t>9.1. The user shall go to the GPA calculator by clicking the “GPA Calculator” button on the initial screen.</w:t>
@@ -5145,7 +5006,7 @@
     </w:p>
     <w:p>
       <w:pPr>
-        <w:ind w:left="720"/>
+        <w:ind w:left="1440"/>
       </w:pPr>
       <w:r>
         <w:t>9.2. The system shall display the user’s current GPA, based on final grades that have been submitted previously for completed classes.</w:t>
@@ -5153,7 +5014,7 @@
     </w:p>
     <w:p>
       <w:pPr>
-        <w:ind w:left="720"/>
+        <w:ind w:left="1440"/>
       </w:pPr>
       <w:r>
         <w:t xml:space="preserve">9.3. The user shall enter the final grade and credit hours for some classes. </w:t>
@@ -5161,7 +5022,7 @@
     </w:p>
     <w:p>
       <w:pPr>
-        <w:ind w:left="720"/>
+        <w:ind w:left="1440"/>
       </w:pPr>
       <w:r>
         <w:t>9.4. The user shall click on the “Calculate” button.</w:t>
@@ -5169,7 +5030,7 @@
     </w:p>
     <w:p>
       <w:pPr>
-        <w:ind w:left="720"/>
+        <w:ind w:left="1440"/>
       </w:pPr>
       <w:r>
         <w:t>9.5. The system shall display what GPA the user will have based on the submitted final grades and credit hours and the information just submitted.</w:t>
@@ -5227,31 +5088,18 @@
         <w:pStyle w:val="Caption"/>
         <w:jc w:val="center"/>
       </w:pPr>
-      <w:bookmarkStart w:id="24" w:name="_Toc19703113"/>
+      <w:bookmarkStart w:id="24" w:name="_Toc19878061"/>
       <w:r>
         <w:t xml:space="preserve">Figure </w:t>
       </w:r>
-      <w:r>
-        <w:fldChar w:fldCharType="begin"/>
-      </w:r>
-      <w:r>
-        <w:instrText xml:space="preserve"> SEQ Figure \* ARABIC </w:instrText>
-      </w:r>
-      <w:r>
-        <w:fldChar w:fldCharType="separate"/>
-      </w:r>
-      <w:r>
-        <w:rPr>
-          <w:noProof/>
-        </w:rPr>
-        <w:t>18</w:t>
-      </w:r>
-      <w:r>
-        <w:rPr>
-          <w:noProof/>
-        </w:rPr>
-        <w:fldChar w:fldCharType="end"/>
-      </w:r>
+      <w:fldSimple w:instr=" SEQ Figure \* ARABIC ">
+        <w:r>
+          <w:rPr>
+            <w:noProof/>
+          </w:rPr>
+          <w:t>18</w:t>
+        </w:r>
+      </w:fldSimple>
       <w:r>
         <w:t xml:space="preserve"> What-If GPA Results</w:t>
       </w:r>
@@ -5272,167 +5120,166 @@
     </w:p>
     <w:p>
       <w:pPr>
+        <w:ind w:left="1440"/>
+      </w:pPr>
+      <w:r>
+        <w:t>10.1. From the initial screen, the user clicks on the “View Completed Classes” button.</w:t>
+      </w:r>
+    </w:p>
+    <w:p>
+      <w:pPr>
+        <w:ind w:left="1440"/>
+      </w:pPr>
+      <w:r>
+        <w:t xml:space="preserve">10.2. The system displays a screen that shows all the user’s completed classes in a drop-down box. </w:t>
+      </w:r>
+    </w:p>
+    <w:p>
+      <w:pPr>
+        <w:ind w:left="1440"/>
+      </w:pPr>
+      <w:r>
+        <w:t>10.3. The user selects the class he/she wishes to delete.</w:t>
+      </w:r>
+    </w:p>
+    <w:p>
+      <w:pPr>
+        <w:ind w:left="1440"/>
+      </w:pPr>
+      <w:r>
+        <w:t>10.4. The user clicks the “Delete Class” button.</w:t>
+      </w:r>
+    </w:p>
+    <w:p>
+      <w:pPr>
+        <w:ind w:left="1440"/>
+      </w:pPr>
+      <w:r>
+        <w:t xml:space="preserve">10.5. The system asks the user to confirm the delete. </w:t>
+      </w:r>
+    </w:p>
+    <w:p>
+      <w:pPr>
+        <w:ind w:left="1440"/>
+      </w:pPr>
+      <w:r>
+        <w:lastRenderedPageBreak/>
+        <w:t>10.6. The user clicks the “Yes” to confirm.</w:t>
+      </w:r>
+    </w:p>
+    <w:p>
+      <w:pPr>
+        <w:ind w:left="1440"/>
+      </w:pPr>
+      <w:r>
+        <w:t xml:space="preserve">10.7. The system deletes the class from the database and the drop-down </w:t>
+      </w:r>
+      <w:proofErr w:type="gramStart"/>
+      <w:r>
+        <w:t>box, and</w:t>
+      </w:r>
+      <w:proofErr w:type="gramEnd"/>
+      <w:r>
+        <w:t xml:space="preserve"> displays a success message.</w:t>
+      </w:r>
+    </w:p>
+    <w:p>
+      <w:pPr>
         <w:ind w:left="720"/>
       </w:pPr>
-      <w:r>
-        <w:t>10.1. From the initial screen, the user clicks on the “View Completed Classes” button.</w:t>
-      </w:r>
     </w:p>
     <w:p>
       <w:pPr>
         <w:ind w:left="720"/>
       </w:pPr>
       <w:r>
-        <w:t xml:space="preserve">10.2. The system displays a screen that shows all the user’s completed classes in a drop-down box. </w:t>
+        <w:t>R11. The system shall allow a user to modify a completed class (e.g., change the class’s category, credit hours, final grade, etc.).</w:t>
+      </w:r>
+      <w:bookmarkStart w:id="25" w:name="_GoBack"/>
+      <w:bookmarkEnd w:id="25"/>
+    </w:p>
+    <w:p>
+      <w:pPr>
+        <w:ind w:left="1440"/>
+      </w:pPr>
+      <w:r>
+        <w:t xml:space="preserve">11.1. The user shall go to the final grades overview for completed classes. </w:t>
+      </w:r>
+    </w:p>
+    <w:p>
+      <w:pPr>
+        <w:ind w:left="1440" w:firstLine="720"/>
+      </w:pPr>
+      <w:r>
+        <w:t>11.1.1. From the initial screen, user clicks on “View Completed Classes”.</w:t>
+      </w:r>
+    </w:p>
+    <w:p>
+      <w:pPr>
+        <w:ind w:left="1440"/>
+      </w:pPr>
+      <w:r>
+        <w:t>11.2. The user makes desired changes.</w:t>
+      </w:r>
+    </w:p>
+    <w:p>
+      <w:pPr>
+        <w:ind w:left="1440"/>
+      </w:pPr>
+      <w:r>
+        <w:t>11.3. The user clicks the “Submit Modifications” button</w:t>
+      </w:r>
+      <w:r>
+        <w:t xml:space="preserve"> (see</w:t>
+      </w:r>
+      <w:r>
+        <w:t xml:space="preserve"> Figure 10</w:t>
+      </w:r>
+      <w:r>
+        <w:t>)</w:t>
+      </w:r>
+      <w:r>
+        <w:t>.</w:t>
+      </w:r>
+    </w:p>
+    <w:p>
+      <w:pPr>
+        <w:ind w:left="1440"/>
+      </w:pPr>
+      <w:r>
+        <w:t>11.4. The system asks user to confirm changes.</w:t>
+      </w:r>
+    </w:p>
+    <w:p>
+      <w:pPr>
+        <w:ind w:left="1440"/>
+      </w:pPr>
+      <w:r>
+        <w:t>11.5. The user clicks the “Yes” button to confirm changes.</w:t>
+      </w:r>
+    </w:p>
+    <w:p>
+      <w:pPr>
+        <w:ind w:left="1440"/>
+      </w:pPr>
+      <w:r>
+        <w:t>11.6. The system submits the changes to the database and displays a success message.</w:t>
       </w:r>
     </w:p>
     <w:p>
       <w:pPr>
         <w:ind w:left="720"/>
       </w:pPr>
-      <w:r>
-        <w:t>10.3. The user selects the class he/she wishes to delete.</w:t>
-      </w:r>
-    </w:p>
-    <w:p>
-      <w:pPr>
-        <w:ind w:left="720"/>
-      </w:pPr>
-      <w:r>
-        <w:t>10.4. The user clicks the “Delete Class” button.</w:t>
-      </w:r>
-    </w:p>
-    <w:p>
-      <w:pPr>
-        <w:ind w:left="720"/>
-      </w:pPr>
-      <w:r>
-        <w:t xml:space="preserve">10.5. The system asks the user to confirm the delete. </w:t>
-      </w:r>
-    </w:p>
-    <w:p>
-      <w:pPr>
-        <w:ind w:left="720"/>
-      </w:pPr>
-      <w:r>
-        <w:t>10.6. The user clicks the “Yes” to confirm.</w:t>
-      </w:r>
-    </w:p>
-    <w:p>
-      <w:pPr>
-        <w:ind w:left="720"/>
-      </w:pPr>
-      <w:r>
-        <w:t xml:space="preserve">10.7. The system deletes the class from the database and the drop-down </w:t>
-      </w:r>
-      <w:proofErr w:type="gramStart"/>
-      <w:r>
-        <w:t>box, and</w:t>
-      </w:r>
-      <w:proofErr w:type="gramEnd"/>
-      <w:r>
-        <w:t xml:space="preserve"> displays a success message.</w:t>
-      </w:r>
-    </w:p>
-    <w:p>
-      <w:pPr>
-        <w:ind w:left="720"/>
-      </w:pPr>
-    </w:p>
-    <w:p>
-      <w:pPr>
-        <w:ind w:left="720"/>
-      </w:pPr>
-      <w:r>
-        <w:t>R11. The system shall allow a user to modify a completed class (e.g., change the class’s category, credit hours, final grade, etc.).</w:t>
-      </w:r>
-    </w:p>
-    <w:p>
-      <w:pPr>
-        <w:ind w:left="720"/>
-      </w:pPr>
-      <w:r>
-        <w:lastRenderedPageBreak/>
-        <w:t xml:space="preserve">11.1. The user shall go to the final grades overview for completed classes. </w:t>
-      </w:r>
-    </w:p>
-    <w:p>
-      <w:pPr>
-        <w:ind w:left="720"/>
-      </w:pPr>
-      <w:r>
-        <w:t>11.1.1. From the initial screen, user clicks on “View Completed Classes”.</w:t>
-      </w:r>
-    </w:p>
-    <w:p>
-      <w:pPr>
-        <w:ind w:left="720"/>
-      </w:pPr>
-      <w:r>
-        <w:t>11.2. The user makes desired changes.</w:t>
-      </w:r>
-    </w:p>
-    <w:p>
-      <w:pPr>
-        <w:ind w:left="720"/>
-      </w:pPr>
-      <w:r>
-        <w:t>11.3. The user clicks the “Submit Modifications” button</w:t>
-      </w:r>
-      <w:r>
-        <w:t xml:space="preserve"> (see </w:t>
-      </w:r>
-      <w:r>
-        <w:rPr>
-          <w:highlight w:val="yellow"/>
-        </w:rPr>
-        <w:t>figure xxx</w:t>
-      </w:r>
-      <w:r>
-        <w:t>)</w:t>
-      </w:r>
-      <w:r>
-        <w:t>.</w:t>
-      </w:r>
-    </w:p>
-    <w:p>
-      <w:pPr>
-        <w:ind w:left="720"/>
-      </w:pPr>
-      <w:r>
-        <w:t>11.4. The system asks user to confirm changes.</w:t>
-      </w:r>
-    </w:p>
-    <w:p>
-      <w:pPr>
-        <w:ind w:left="720"/>
-      </w:pPr>
-      <w:r>
-        <w:t>11.5. The user clicks the “Yes” button to confirm changes.</w:t>
-      </w:r>
-    </w:p>
-    <w:p>
-      <w:pPr>
-        <w:ind w:left="720"/>
-      </w:pPr>
-      <w:r>
-        <w:t>11.6. The system submits the changes to the database and displays a success message.</w:t>
-      </w:r>
-    </w:p>
-    <w:p>
-      <w:pPr>
-        <w:ind w:left="720"/>
-      </w:pPr>
     </w:p>
     <w:p>
       <w:pPr>
         <w:pStyle w:val="Heading2"/>
       </w:pPr>
-      <w:bookmarkStart w:id="25" w:name="_Toc19789314"/>
+      <w:bookmarkStart w:id="26" w:name="_Toc19878039"/>
       <w:r>
         <w:t>Nonfunctional Requirements</w:t>
       </w:r>
-      <w:bookmarkEnd w:id="25"/>
+      <w:bookmarkEnd w:id="26"/>
     </w:p>
     <w:p>
       <w:pPr>
@@ -5588,12 +5435,12 @@
       <w:pPr>
         <w:pStyle w:val="Heading1"/>
       </w:pPr>
-      <w:bookmarkStart w:id="26" w:name="_Toc19789315"/>
+      <w:bookmarkStart w:id="27" w:name="_Toc19878040"/>
       <w:r>
         <w:lastRenderedPageBreak/>
         <w:t>Use Case Diagram</w:t>
       </w:r>
-      <w:bookmarkEnd w:id="26"/>
+      <w:bookmarkEnd w:id="27"/>
     </w:p>
     <w:p>
       <w:pPr>
@@ -5659,35 +5506,22 @@
         <w:pStyle w:val="Caption"/>
         <w:jc w:val="center"/>
       </w:pPr>
-      <w:bookmarkStart w:id="27" w:name="_Toc19703114"/>
+      <w:bookmarkStart w:id="28" w:name="_Toc19878062"/>
       <w:r>
         <w:t xml:space="preserve">Figure </w:t>
       </w:r>
-      <w:r>
-        <w:fldChar w:fldCharType="begin"/>
-      </w:r>
-      <w:r>
-        <w:instrText xml:space="preserve"> SEQ Figure \* ARABIC </w:instrText>
-      </w:r>
-      <w:r>
-        <w:fldChar w:fldCharType="separate"/>
-      </w:r>
-      <w:r>
-        <w:rPr>
-          <w:noProof/>
-        </w:rPr>
-        <w:t>19</w:t>
-      </w:r>
-      <w:r>
-        <w:rPr>
-          <w:noProof/>
-        </w:rPr>
-        <w:fldChar w:fldCharType="end"/>
-      </w:r>
+      <w:fldSimple w:instr=" SEQ Figure \* ARABIC ">
+        <w:r>
+          <w:rPr>
+            <w:noProof/>
+          </w:rPr>
+          <w:t>19</w:t>
+        </w:r>
+      </w:fldSimple>
       <w:r>
         <w:t xml:space="preserve"> Use Case Diagram</w:t>
       </w:r>
-      <w:bookmarkEnd w:id="27"/>
+      <w:bookmarkEnd w:id="28"/>
     </w:p>
     <w:p>
       <w:r>
@@ -5840,14 +5674,14 @@
       <w:pPr>
         <w:pStyle w:val="Heading1"/>
       </w:pPr>
-      <w:bookmarkStart w:id="28" w:name="_Toc19789316"/>
+      <w:bookmarkStart w:id="29" w:name="_Toc19878041"/>
       <w:r>
         <w:t xml:space="preserve">Domain </w:t>
       </w:r>
       <w:r>
         <w:t>Diagram</w:t>
       </w:r>
-      <w:bookmarkEnd w:id="28"/>
+      <w:bookmarkEnd w:id="29"/>
     </w:p>
     <w:p>
       <w:pPr>
@@ -5903,6 +5737,7 @@
         <w:pStyle w:val="Caption"/>
         <w:jc w:val="center"/>
       </w:pPr>
+      <w:bookmarkStart w:id="30" w:name="_Toc19878063"/>
       <w:r>
         <w:t xml:space="preserve">Figure </w:t>
       </w:r>
@@ -5917,19 +5752,24 @@
       <w:r>
         <w:t xml:space="preserve"> Domain Diagram</w:t>
       </w:r>
-      <w:bookmarkStart w:id="29" w:name="_GoBack"/>
-      <w:bookmarkEnd w:id="29"/>
-    </w:p>
+      <w:bookmarkEnd w:id="30"/>
+    </w:p>
+    <w:p>
+      <w:pPr>
+        <w:pStyle w:val="Caption"/>
+        <w:jc w:val="center"/>
+      </w:pPr>
+    </w:p>
+    <w:p/>
     <w:p>
       <w:pPr>
         <w:pStyle w:val="Heading1"/>
       </w:pPr>
-      <w:bookmarkStart w:id="30" w:name="_Toc19789317"/>
-      <w:r>
-        <w:lastRenderedPageBreak/>
+      <w:bookmarkStart w:id="31" w:name="_Toc19878042"/>
+      <w:r>
         <w:t>Conclusion</w:t>
       </w:r>
-      <w:bookmarkEnd w:id="30"/>
+      <w:bookmarkEnd w:id="31"/>
       <w:r>
         <w:t xml:space="preserve"> </w:t>
       </w:r>
@@ -5938,11 +5778,21 @@
       <w:pPr>
         <w:pStyle w:val="Heading1"/>
       </w:pPr>
-      <w:bookmarkStart w:id="31" w:name="_Toc19789318"/>
+      <w:bookmarkStart w:id="32" w:name="_Toc19878043"/>
       <w:r>
         <w:t>Data Dictionary</w:t>
       </w:r>
-      <w:bookmarkEnd w:id="31"/>
+      <w:bookmarkEnd w:id="32"/>
+    </w:p>
+    <w:p>
+      <w:r>
+        <w:t>EKU C.S. Student/EKU CS Student – a computer science student at Eastern Kentucky University.</w:t>
+      </w:r>
+    </w:p>
+    <w:p>
+      <w:r>
+        <w:t xml:space="preserve">What-if grade audit/calculation – this calculation is useful if a user has submitted some, but not all, of the coursework for a class. The user may ask the system what grade she would need on remaining coursework in order to receive a certain, desired grade overall. Additionally, a user may ask the system what grade she would receive in the course if he were to get a certain grade on remaining coursework. </w:t>
+      </w:r>
     </w:p>
     <w:sectPr>
       <w:pgSz w:w="12240" w:h="15840"/>
@@ -6608,7 +6458,7 @@
       </w:pPr>
     </w:pPrDefault>
   </w:docDefaults>
-  <w:latentStyles w:defLockedState="0" w:defUIPriority="99" w:defSemiHidden="0" w:defUnhideWhenUsed="0" w:defQFormat="0" w:count="375">
+  <w:latentStyles w:defLockedState="0" w:defUIPriority="99" w:defSemiHidden="0" w:defUnhideWhenUsed="0" w:defQFormat="0" w:count="377">
     <w:lsdException w:name="Normal" w:uiPriority="0" w:qFormat="1"/>
     <w:lsdException w:name="heading 1" w:uiPriority="9" w:qFormat="1"/>
     <w:lsdException w:name="heading 2" w:semiHidden="1" w:uiPriority="9" w:unhideWhenUsed="1" w:qFormat="1"/>
@@ -6714,7 +6564,6 @@
     <w:lsdException w:name="HTML Sample" w:semiHidden="1" w:unhideWhenUsed="1"/>
     <w:lsdException w:name="HTML Typewriter" w:semiHidden="1" w:unhideWhenUsed="1"/>
     <w:lsdException w:name="HTML Variable" w:semiHidden="1" w:unhideWhenUsed="1"/>
-    <w:lsdException w:name="Normal Table" w:semiHidden="1" w:unhideWhenUsed="1"/>
     <w:lsdException w:name="annotation subject" w:semiHidden="1" w:unhideWhenUsed="1"/>
     <w:lsdException w:name="No List" w:semiHidden="1" w:unhideWhenUsed="1"/>
     <w:lsdException w:name="Outline List 1" w:semiHidden="1" w:unhideWhenUsed="1"/>
@@ -6760,11 +6609,9 @@
     <w:lsdException w:name="Table Subtle 1" w:semiHidden="1" w:unhideWhenUsed="1"/>
     <w:lsdException w:name="Table Subtle 2" w:semiHidden="1" w:unhideWhenUsed="1"/>
     <w:lsdException w:name="Table Web 1" w:semiHidden="1" w:unhideWhenUsed="1"/>
-    <w:lsdException w:name="Table Web 2" w:semiHidden="1" w:unhideWhenUsed="1"/>
     <w:lsdException w:name="Table Web 3" w:semiHidden="1" w:unhideWhenUsed="1"/>
     <w:lsdException w:name="Balloon Text" w:semiHidden="1" w:unhideWhenUsed="1"/>
     <w:lsdException w:name="Table Grid" w:uiPriority="39"/>
-    <w:lsdException w:name="Table Theme" w:semiHidden="1" w:unhideWhenUsed="1"/>
     <w:lsdException w:name="Placeholder Text" w:semiHidden="1"/>
     <w:lsdException w:name="No Spacing" w:uiPriority="1" w:qFormat="1"/>
     <w:lsdException w:name="Light Shading" w:uiPriority="60"/>
@@ -6984,6 +6831,8 @@
     <w:lsdException w:name="Smart Hyperlink" w:semiHidden="1" w:unhideWhenUsed="1"/>
     <w:lsdException w:name="Hashtag" w:semiHidden="1" w:unhideWhenUsed="1"/>
     <w:lsdException w:name="Unresolved Mention" w:semiHidden="1" w:unhideWhenUsed="1"/>
+    <w:lsdException w:name="Smart Link" w:semiHidden="1" w:unhideWhenUsed="1"/>
+    <w:lsdException w:name="Smart Link Error" w:semiHidden="1" w:unhideWhenUsed="1"/>
   </w:latentStyles>
   <w:style w:type="paragraph" w:default="1" w:styleId="Normal">
     <w:name w:val="Normal"/>
@@ -7824,7 +7673,7 @@
 </file>
 
 <file path=customXml/itemProps1.xml><?xml version="1.0" encoding="utf-8"?>
-<ds:datastoreItem xmlns:ds="http://schemas.openxmlformats.org/officeDocument/2006/customXml" ds:itemID="{F67FD092-36E8-4FAC-8C8E-3A9C36409081}">
+<ds:datastoreItem xmlns:ds="http://schemas.openxmlformats.org/officeDocument/2006/customXml" ds:itemID="{06969020-91AA-4F8A-91DF-95943E03824A}">
   <ds:schemaRefs>
     <ds:schemaRef ds:uri="http://schemas.openxmlformats.org/officeDocument/2006/bibliography"/>
   </ds:schemaRefs>

</xml_diff>

<commit_message>
Conclusion, data dic. added
</commit_message>
<xml_diff>
--- a/Requirements Specifications Report.docx
+++ b/Requirements Specifications Report.docx
@@ -10,6 +10,7 @@
           <w:docPartUnique/>
         </w:docPartObj>
       </w:sdtPr>
+      <w:sdtEndPr/>
       <w:sdtContent>
         <w:p>
           <w:r>
@@ -132,6 +133,7 @@
                                     <w:dataBinding w:prefixMappings="xmlns:ns0='http://purl.org/dc/elements/1.1/' xmlns:ns1='http://schemas.openxmlformats.org/package/2006/metadata/core-properties' " w:xpath="/ns1:coreProperties[1]/ns0:creator[1]" w:storeItemID="{6C3C8BC8-F283-45AE-878A-BAB7291924A1}"/>
                                     <w:text/>
                                   </w:sdtPr>
+                                  <w:sdtEndPr/>
                                   <w:sdtContent>
                                     <w:p>
                                       <w:pPr>
@@ -324,6 +326,7 @@
                               <w:dataBinding w:prefixMappings="xmlns:ns0='http://purl.org/dc/elements/1.1/' xmlns:ns1='http://schemas.openxmlformats.org/package/2006/metadata/core-properties' " w:xpath="/ns1:coreProperties[1]/ns0:creator[1]" w:storeItemID="{6C3C8BC8-F283-45AE-878A-BAB7291924A1}"/>
                               <w:text/>
                             </w:sdtPr>
+                            <w:sdtEndPr/>
                             <w:sdtContent>
                               <w:p>
                                 <w:pPr>
@@ -510,7 +513,7 @@
           <w:r>
             <w:fldChar w:fldCharType="separate"/>
           </w:r>
-          <w:hyperlink w:anchor="_Toc19878032" w:history="1">
+          <w:hyperlink w:anchor="_Toc20116116" w:history="1">
             <w:r>
               <w:rPr>
                 <w:rStyle w:val="Hyperlink"/>
@@ -537,7 +540,7 @@
                 <w:noProof/>
                 <w:webHidden/>
               </w:rPr>
-              <w:instrText xml:space="preserve"> PAGEREF _Toc19878032 \h </w:instrText>
+              <w:instrText xml:space="preserve"> PAGEREF _Toc20116116 \h </w:instrText>
             </w:r>
             <w:r>
               <w:rPr>
@@ -580,7 +583,7 @@
               <w:noProof/>
             </w:rPr>
           </w:pPr>
-          <w:hyperlink w:anchor="_Toc19878033" w:history="1">
+          <w:hyperlink w:anchor="_Toc20116117" w:history="1">
             <w:r>
               <w:rPr>
                 <w:rStyle w:val="Hyperlink"/>
@@ -621,7 +624,7 @@
                 <w:noProof/>
                 <w:webHidden/>
               </w:rPr>
-              <w:instrText xml:space="preserve"> PAGEREF _Toc19878033 \h </w:instrText>
+              <w:instrText xml:space="preserve"> PAGEREF _Toc20116117 \h </w:instrText>
             </w:r>
             <w:r>
               <w:rPr>
@@ -664,7 +667,7 @@
               <w:noProof/>
             </w:rPr>
           </w:pPr>
-          <w:hyperlink w:anchor="_Toc19878034" w:history="1">
+          <w:hyperlink w:anchor="_Toc20116118" w:history="1">
             <w:r>
               <w:rPr>
                 <w:rStyle w:val="Hyperlink"/>
@@ -705,7 +708,7 @@
                 <w:noProof/>
                 <w:webHidden/>
               </w:rPr>
-              <w:instrText xml:space="preserve"> PAGEREF _Toc19878034 \h </w:instrText>
+              <w:instrText xml:space="preserve"> PAGEREF _Toc20116118 \h </w:instrText>
             </w:r>
             <w:r>
               <w:rPr>
@@ -748,7 +751,7 @@
               <w:noProof/>
             </w:rPr>
           </w:pPr>
-          <w:hyperlink w:anchor="_Toc19878035" w:history="1">
+          <w:hyperlink w:anchor="_Toc20116119" w:history="1">
             <w:r>
               <w:rPr>
                 <w:rStyle w:val="Hyperlink"/>
@@ -789,7 +792,7 @@
                 <w:noProof/>
                 <w:webHidden/>
               </w:rPr>
-              <w:instrText xml:space="preserve"> PAGEREF _Toc19878035 \h </w:instrText>
+              <w:instrText xml:space="preserve"> PAGEREF _Toc20116119 \h </w:instrText>
             </w:r>
             <w:r>
               <w:rPr>
@@ -832,7 +835,7 @@
               <w:noProof/>
             </w:rPr>
           </w:pPr>
-          <w:hyperlink w:anchor="_Toc19878036" w:history="1">
+          <w:hyperlink w:anchor="_Toc20116120" w:history="1">
             <w:r>
               <w:rPr>
                 <w:rStyle w:val="Hyperlink"/>
@@ -873,7 +876,7 @@
                 <w:noProof/>
                 <w:webHidden/>
               </w:rPr>
-              <w:instrText xml:space="preserve"> PAGEREF _Toc19878036 \h </w:instrText>
+              <w:instrText xml:space="preserve"> PAGEREF _Toc20116120 \h </w:instrText>
             </w:r>
             <w:r>
               <w:rPr>
@@ -916,7 +919,7 @@
               <w:noProof/>
             </w:rPr>
           </w:pPr>
-          <w:hyperlink w:anchor="_Toc19878037" w:history="1">
+          <w:hyperlink w:anchor="_Toc20116121" w:history="1">
             <w:r>
               <w:rPr>
                 <w:rStyle w:val="Hyperlink"/>
@@ -957,7 +960,7 @@
                 <w:noProof/>
                 <w:webHidden/>
               </w:rPr>
-              <w:instrText xml:space="preserve"> PAGEREF _Toc19878037 \h </w:instrText>
+              <w:instrText xml:space="preserve"> PAGEREF _Toc20116121 \h </w:instrText>
             </w:r>
             <w:r>
               <w:rPr>
@@ -1000,7 +1003,7 @@
               <w:noProof/>
             </w:rPr>
           </w:pPr>
-          <w:hyperlink w:anchor="_Toc19878038" w:history="1">
+          <w:hyperlink w:anchor="_Toc20116122" w:history="1">
             <w:r>
               <w:rPr>
                 <w:rStyle w:val="Hyperlink"/>
@@ -1041,7 +1044,7 @@
                 <w:noProof/>
                 <w:webHidden/>
               </w:rPr>
-              <w:instrText xml:space="preserve"> PAGEREF _Toc19878038 \h </w:instrText>
+              <w:instrText xml:space="preserve"> PAGEREF _Toc20116122 \h </w:instrText>
             </w:r>
             <w:r>
               <w:rPr>
@@ -1084,7 +1087,7 @@
               <w:noProof/>
             </w:rPr>
           </w:pPr>
-          <w:hyperlink w:anchor="_Toc19878039" w:history="1">
+          <w:hyperlink w:anchor="_Toc20116123" w:history="1">
             <w:r>
               <w:rPr>
                 <w:rStyle w:val="Hyperlink"/>
@@ -1125,7 +1128,7 @@
                 <w:noProof/>
                 <w:webHidden/>
               </w:rPr>
-              <w:instrText xml:space="preserve"> PAGEREF _Toc19878039 \h </w:instrText>
+              <w:instrText xml:space="preserve"> PAGEREF _Toc20116123 \h </w:instrText>
             </w:r>
             <w:r>
               <w:rPr>
@@ -1168,7 +1171,7 @@
               <w:noProof/>
             </w:rPr>
           </w:pPr>
-          <w:hyperlink w:anchor="_Toc19878040" w:history="1">
+          <w:hyperlink w:anchor="_Toc20116124" w:history="1">
             <w:r>
               <w:rPr>
                 <w:rStyle w:val="Hyperlink"/>
@@ -1209,7 +1212,7 @@
                 <w:noProof/>
                 <w:webHidden/>
               </w:rPr>
-              <w:instrText xml:space="preserve"> PAGEREF _Toc19878040 \h </w:instrText>
+              <w:instrText xml:space="preserve"> PAGEREF _Toc20116124 \h </w:instrText>
             </w:r>
             <w:r>
               <w:rPr>
@@ -1252,7 +1255,7 @@
               <w:noProof/>
             </w:rPr>
           </w:pPr>
-          <w:hyperlink w:anchor="_Toc19878041" w:history="1">
+          <w:hyperlink w:anchor="_Toc20116125" w:history="1">
             <w:r>
               <w:rPr>
                 <w:rStyle w:val="Hyperlink"/>
@@ -1293,7 +1296,7 @@
                 <w:noProof/>
                 <w:webHidden/>
               </w:rPr>
-              <w:instrText xml:space="preserve"> PAGEREF _Toc19878041 \h </w:instrText>
+              <w:instrText xml:space="preserve"> PAGEREF _Toc20116125 \h </w:instrText>
             </w:r>
             <w:r>
               <w:rPr>
@@ -1336,7 +1339,7 @@
               <w:noProof/>
             </w:rPr>
           </w:pPr>
-          <w:hyperlink w:anchor="_Toc19878042" w:history="1">
+          <w:hyperlink w:anchor="_Toc20116126" w:history="1">
             <w:r>
               <w:rPr>
                 <w:rStyle w:val="Hyperlink"/>
@@ -1377,7 +1380,7 @@
                 <w:noProof/>
                 <w:webHidden/>
               </w:rPr>
-              <w:instrText xml:space="preserve"> PAGEREF _Toc19878042 \h </w:instrText>
+              <w:instrText xml:space="preserve"> PAGEREF _Toc20116126 \h </w:instrText>
             </w:r>
             <w:r>
               <w:rPr>
@@ -1420,7 +1423,7 @@
               <w:noProof/>
             </w:rPr>
           </w:pPr>
-          <w:hyperlink w:anchor="_Toc19878043" w:history="1">
+          <w:hyperlink w:anchor="_Toc20116127" w:history="1">
             <w:r>
               <w:rPr>
                 <w:rStyle w:val="Hyperlink"/>
@@ -1461,7 +1464,7 @@
                 <w:noProof/>
                 <w:webHidden/>
               </w:rPr>
-              <w:instrText xml:space="preserve"> PAGEREF _Toc19878043 \h </w:instrText>
+              <w:instrText xml:space="preserve"> PAGEREF _Toc20116127 \h </w:instrText>
             </w:r>
             <w:r>
               <w:rPr>
@@ -1533,7 +1536,7 @@
           <w:noProof/>
         </w:rPr>
       </w:pPr>
-      <w:bookmarkStart w:id="0" w:name="_Toc19878032"/>
+      <w:bookmarkStart w:id="0" w:name="_Toc20116116"/>
       <w:r>
         <w:lastRenderedPageBreak/>
         <w:t>Table of Figures</w:t>
@@ -1560,7 +1563,7 @@
           <w:noProof/>
         </w:rPr>
       </w:pPr>
-      <w:hyperlink w:anchor="_Toc19878044" w:history="1">
+      <w:hyperlink w:anchor="_Toc20116128" w:history="1">
         <w:r>
           <w:rPr>
             <w:rStyle w:val="Hyperlink"/>
@@ -1587,7 +1590,7 @@
             <w:noProof/>
             <w:webHidden/>
           </w:rPr>
-          <w:instrText xml:space="preserve"> PAGEREF _Toc19878044 \h </w:instrText>
+          <w:instrText xml:space="preserve"> PAGEREF _Toc20116128 \h </w:instrText>
         </w:r>
         <w:r>
           <w:rPr>
@@ -1629,7 +1632,7 @@
           <w:noProof/>
         </w:rPr>
       </w:pPr>
-      <w:hyperlink w:anchor="_Toc19878045" w:history="1">
+      <w:hyperlink w:anchor="_Toc20116129" w:history="1">
         <w:r>
           <w:rPr>
             <w:rStyle w:val="Hyperlink"/>
@@ -1656,7 +1659,7 @@
             <w:noProof/>
             <w:webHidden/>
           </w:rPr>
-          <w:instrText xml:space="preserve"> PAGEREF _Toc19878045 \h </w:instrText>
+          <w:instrText xml:space="preserve"> PAGEREF _Toc20116129 \h </w:instrText>
         </w:r>
         <w:r>
           <w:rPr>
@@ -1698,7 +1701,7 @@
           <w:noProof/>
         </w:rPr>
       </w:pPr>
-      <w:hyperlink w:anchor="_Toc19878046" w:history="1">
+      <w:hyperlink w:anchor="_Toc20116130" w:history="1">
         <w:r>
           <w:rPr>
             <w:rStyle w:val="Hyperlink"/>
@@ -1725,7 +1728,7 @@
             <w:noProof/>
             <w:webHidden/>
           </w:rPr>
-          <w:instrText xml:space="preserve"> PAGEREF _Toc19878046 \h </w:instrText>
+          <w:instrText xml:space="preserve"> PAGEREF _Toc20116130 \h </w:instrText>
         </w:r>
         <w:r>
           <w:rPr>
@@ -1767,7 +1770,7 @@
           <w:noProof/>
         </w:rPr>
       </w:pPr>
-      <w:hyperlink w:anchor="_Toc19878047" w:history="1">
+      <w:hyperlink w:anchor="_Toc20116131" w:history="1">
         <w:r>
           <w:rPr>
             <w:rStyle w:val="Hyperlink"/>
@@ -1794,7 +1797,7 @@
             <w:noProof/>
             <w:webHidden/>
           </w:rPr>
-          <w:instrText xml:space="preserve"> PAGEREF _Toc19878047 \h </w:instrText>
+          <w:instrText xml:space="preserve"> PAGEREF _Toc20116131 \h </w:instrText>
         </w:r>
         <w:r>
           <w:rPr>
@@ -1836,7 +1839,7 @@
           <w:noProof/>
         </w:rPr>
       </w:pPr>
-      <w:hyperlink w:anchor="_Toc19878048" w:history="1">
+      <w:hyperlink w:anchor="_Toc20116132" w:history="1">
         <w:r>
           <w:rPr>
             <w:rStyle w:val="Hyperlink"/>
@@ -1863,7 +1866,7 @@
             <w:noProof/>
             <w:webHidden/>
           </w:rPr>
-          <w:instrText xml:space="preserve"> PAGEREF _Toc19878048 \h </w:instrText>
+          <w:instrText xml:space="preserve"> PAGEREF _Toc20116132 \h </w:instrText>
         </w:r>
         <w:r>
           <w:rPr>
@@ -1905,7 +1908,7 @@
           <w:noProof/>
         </w:rPr>
       </w:pPr>
-      <w:hyperlink w:anchor="_Toc19878049" w:history="1">
+      <w:hyperlink w:anchor="_Toc20116133" w:history="1">
         <w:r>
           <w:rPr>
             <w:rStyle w:val="Hyperlink"/>
@@ -1932,7 +1935,7 @@
             <w:noProof/>
             <w:webHidden/>
           </w:rPr>
-          <w:instrText xml:space="preserve"> PAGEREF _Toc19878049 \h </w:instrText>
+          <w:instrText xml:space="preserve"> PAGEREF _Toc20116133 \h </w:instrText>
         </w:r>
         <w:r>
           <w:rPr>
@@ -1974,7 +1977,7 @@
           <w:noProof/>
         </w:rPr>
       </w:pPr>
-      <w:hyperlink w:anchor="_Toc19878050" w:history="1">
+      <w:hyperlink w:anchor="_Toc20116134" w:history="1">
         <w:r>
           <w:rPr>
             <w:rStyle w:val="Hyperlink"/>
@@ -2001,7 +2004,7 @@
             <w:noProof/>
             <w:webHidden/>
           </w:rPr>
-          <w:instrText xml:space="preserve"> PAGEREF _Toc19878050 \h </w:instrText>
+          <w:instrText xml:space="preserve"> PAGEREF _Toc20116134 \h </w:instrText>
         </w:r>
         <w:r>
           <w:rPr>
@@ -2043,7 +2046,7 @@
           <w:noProof/>
         </w:rPr>
       </w:pPr>
-      <w:hyperlink w:anchor="_Toc19878051" w:history="1">
+      <w:hyperlink w:anchor="_Toc20116135" w:history="1">
         <w:r>
           <w:rPr>
             <w:rStyle w:val="Hyperlink"/>
@@ -2070,7 +2073,7 @@
             <w:noProof/>
             <w:webHidden/>
           </w:rPr>
-          <w:instrText xml:space="preserve"> PAGEREF _Toc19878051 \h </w:instrText>
+          <w:instrText xml:space="preserve"> PAGEREF _Toc20116135 \h </w:instrText>
         </w:r>
         <w:r>
           <w:rPr>
@@ -2112,7 +2115,7 @@
           <w:noProof/>
         </w:rPr>
       </w:pPr>
-      <w:hyperlink w:anchor="_Toc19878052" w:history="1">
+      <w:hyperlink w:anchor="_Toc20116136" w:history="1">
         <w:r>
           <w:rPr>
             <w:rStyle w:val="Hyperlink"/>
@@ -2139,7 +2142,7 @@
             <w:noProof/>
             <w:webHidden/>
           </w:rPr>
-          <w:instrText xml:space="preserve"> PAGEREF _Toc19878052 \h </w:instrText>
+          <w:instrText xml:space="preserve"> PAGEREF _Toc20116136 \h </w:instrText>
         </w:r>
         <w:r>
           <w:rPr>
@@ -2181,7 +2184,7 @@
           <w:noProof/>
         </w:rPr>
       </w:pPr>
-      <w:hyperlink w:anchor="_Toc19878053" w:history="1">
+      <w:hyperlink w:anchor="_Toc20116137" w:history="1">
         <w:r>
           <w:rPr>
             <w:rStyle w:val="Hyperlink"/>
@@ -2208,7 +2211,7 @@
             <w:noProof/>
             <w:webHidden/>
           </w:rPr>
-          <w:instrText xml:space="preserve"> PAGEREF _Toc19878053 \h </w:instrText>
+          <w:instrText xml:space="preserve"> PAGEREF _Toc20116137 \h </w:instrText>
         </w:r>
         <w:r>
           <w:rPr>
@@ -2250,7 +2253,7 @@
           <w:noProof/>
         </w:rPr>
       </w:pPr>
-      <w:hyperlink w:anchor="_Toc19878054" w:history="1">
+      <w:hyperlink w:anchor="_Toc20116138" w:history="1">
         <w:r>
           <w:rPr>
             <w:rStyle w:val="Hyperlink"/>
@@ -2277,7 +2280,7 @@
             <w:noProof/>
             <w:webHidden/>
           </w:rPr>
-          <w:instrText xml:space="preserve"> PAGEREF _Toc19878054 \h </w:instrText>
+          <w:instrText xml:space="preserve"> PAGEREF _Toc20116138 \h </w:instrText>
         </w:r>
         <w:r>
           <w:rPr>
@@ -2319,7 +2322,7 @@
           <w:noProof/>
         </w:rPr>
       </w:pPr>
-      <w:hyperlink w:anchor="_Toc19878055" w:history="1">
+      <w:hyperlink w:anchor="_Toc20116139" w:history="1">
         <w:r>
           <w:rPr>
             <w:rStyle w:val="Hyperlink"/>
@@ -2346,7 +2349,7 @@
             <w:noProof/>
             <w:webHidden/>
           </w:rPr>
-          <w:instrText xml:space="preserve"> PAGEREF _Toc19878055 \h </w:instrText>
+          <w:instrText xml:space="preserve"> PAGEREF _Toc20116139 \h </w:instrText>
         </w:r>
         <w:r>
           <w:rPr>
@@ -2388,7 +2391,7 @@
           <w:noProof/>
         </w:rPr>
       </w:pPr>
-      <w:hyperlink w:anchor="_Toc19878056" w:history="1">
+      <w:hyperlink w:anchor="_Toc20116140" w:history="1">
         <w:r>
           <w:rPr>
             <w:rStyle w:val="Hyperlink"/>
@@ -2415,7 +2418,7 @@
             <w:noProof/>
             <w:webHidden/>
           </w:rPr>
-          <w:instrText xml:space="preserve"> PAGEREF _Toc19878056 \h </w:instrText>
+          <w:instrText xml:space="preserve"> PAGEREF _Toc20116140 \h </w:instrText>
         </w:r>
         <w:r>
           <w:rPr>
@@ -2457,7 +2460,7 @@
           <w:noProof/>
         </w:rPr>
       </w:pPr>
-      <w:hyperlink w:anchor="_Toc19878057" w:history="1">
+      <w:hyperlink w:anchor="_Toc20116141" w:history="1">
         <w:r>
           <w:rPr>
             <w:rStyle w:val="Hyperlink"/>
@@ -2484,7 +2487,7 @@
             <w:noProof/>
             <w:webHidden/>
           </w:rPr>
-          <w:instrText xml:space="preserve"> PAGEREF _Toc19878057 \h </w:instrText>
+          <w:instrText xml:space="preserve"> PAGEREF _Toc20116141 \h </w:instrText>
         </w:r>
         <w:r>
           <w:rPr>
@@ -2526,7 +2529,7 @@
           <w:noProof/>
         </w:rPr>
       </w:pPr>
-      <w:hyperlink w:anchor="_Toc19878058" w:history="1">
+      <w:hyperlink w:anchor="_Toc20116142" w:history="1">
         <w:r>
           <w:rPr>
             <w:rStyle w:val="Hyperlink"/>
@@ -2553,7 +2556,7 @@
             <w:noProof/>
             <w:webHidden/>
           </w:rPr>
-          <w:instrText xml:space="preserve"> PAGEREF _Toc19878058 \h </w:instrText>
+          <w:instrText xml:space="preserve"> PAGEREF _Toc20116142 \h </w:instrText>
         </w:r>
         <w:r>
           <w:rPr>
@@ -2595,7 +2598,7 @@
           <w:noProof/>
         </w:rPr>
       </w:pPr>
-      <w:hyperlink w:anchor="_Toc19878059" w:history="1">
+      <w:hyperlink w:anchor="_Toc20116143" w:history="1">
         <w:r>
           <w:rPr>
             <w:rStyle w:val="Hyperlink"/>
@@ -2622,7 +2625,7 @@
             <w:noProof/>
             <w:webHidden/>
           </w:rPr>
-          <w:instrText xml:space="preserve"> PAGEREF _Toc19878059 \h </w:instrText>
+          <w:instrText xml:space="preserve"> PAGEREF _Toc20116143 \h </w:instrText>
         </w:r>
         <w:r>
           <w:rPr>
@@ -2664,7 +2667,7 @@
           <w:noProof/>
         </w:rPr>
       </w:pPr>
-      <w:hyperlink w:anchor="_Toc19878060" w:history="1">
+      <w:hyperlink w:anchor="_Toc20116144" w:history="1">
         <w:r>
           <w:rPr>
             <w:rStyle w:val="Hyperlink"/>
@@ -2691,7 +2694,7 @@
             <w:noProof/>
             <w:webHidden/>
           </w:rPr>
-          <w:instrText xml:space="preserve"> PAGEREF _Toc19878060 \h </w:instrText>
+          <w:instrText xml:space="preserve"> PAGEREF _Toc20116144 \h </w:instrText>
         </w:r>
         <w:r>
           <w:rPr>
@@ -2733,7 +2736,7 @@
           <w:noProof/>
         </w:rPr>
       </w:pPr>
-      <w:hyperlink w:anchor="_Toc19878061" w:history="1">
+      <w:hyperlink w:anchor="_Toc20116145" w:history="1">
         <w:r>
           <w:rPr>
             <w:rStyle w:val="Hyperlink"/>
@@ -2760,7 +2763,7 @@
             <w:noProof/>
             <w:webHidden/>
           </w:rPr>
-          <w:instrText xml:space="preserve"> PAGEREF _Toc19878061 \h </w:instrText>
+          <w:instrText xml:space="preserve"> PAGEREF _Toc20116145 \h </w:instrText>
         </w:r>
         <w:r>
           <w:rPr>
@@ -2802,7 +2805,7 @@
           <w:noProof/>
         </w:rPr>
       </w:pPr>
-      <w:hyperlink w:anchor="_Toc19878062" w:history="1">
+      <w:hyperlink w:anchor="_Toc20116146" w:history="1">
         <w:r>
           <w:rPr>
             <w:rStyle w:val="Hyperlink"/>
@@ -2829,7 +2832,7 @@
             <w:noProof/>
             <w:webHidden/>
           </w:rPr>
-          <w:instrText xml:space="preserve"> PAGEREF _Toc19878062 \h </w:instrText>
+          <w:instrText xml:space="preserve"> PAGEREF _Toc20116146 \h </w:instrText>
         </w:r>
         <w:r>
           <w:rPr>
@@ -2871,7 +2874,7 @@
           <w:noProof/>
         </w:rPr>
       </w:pPr>
-      <w:hyperlink w:anchor="_Toc19878063" w:history="1">
+      <w:hyperlink w:anchor="_Toc20116147" w:history="1">
         <w:r>
           <w:rPr>
             <w:rStyle w:val="Hyperlink"/>
@@ -2898,7 +2901,7 @@
             <w:noProof/>
             <w:webHidden/>
           </w:rPr>
-          <w:instrText xml:space="preserve"> PAGEREF _Toc19878063 \h </w:instrText>
+          <w:instrText xml:space="preserve"> PAGEREF _Toc20116147 \h </w:instrText>
         </w:r>
         <w:r>
           <w:rPr>
@@ -2967,7 +2970,7 @@
       <w:pPr>
         <w:pStyle w:val="Heading1"/>
       </w:pPr>
-      <w:bookmarkStart w:id="1" w:name="_Toc19878033"/>
+      <w:bookmarkStart w:id="1" w:name="_Toc20116117"/>
       <w:r>
         <w:lastRenderedPageBreak/>
         <w:t>Introduction</w:t>
@@ -2978,7 +2981,7 @@
       <w:pPr>
         <w:pStyle w:val="Heading2"/>
       </w:pPr>
-      <w:bookmarkStart w:id="2" w:name="_Toc19878034"/>
+      <w:bookmarkStart w:id="2" w:name="_Toc20116118"/>
       <w:r>
         <w:t>Problem Statement</w:t>
       </w:r>
@@ -3051,7 +3054,7 @@
       <w:pPr>
         <w:pStyle w:val="Heading2"/>
       </w:pPr>
-      <w:bookmarkStart w:id="3" w:name="_Toc19878035"/>
+      <w:bookmarkStart w:id="3" w:name="_Toc20116119"/>
       <w:r>
         <w:t>Proposal</w:t>
       </w:r>
@@ -3099,7 +3102,7 @@
         <w:pStyle w:val="Heading1"/>
         <w:ind w:left="720" w:hanging="720"/>
       </w:pPr>
-      <w:bookmarkStart w:id="4" w:name="_Toc19878036"/>
+      <w:bookmarkStart w:id="4" w:name="_Toc20116120"/>
       <w:r>
         <w:t>System Description</w:t>
       </w:r>
@@ -3156,7 +3159,7 @@
       <w:pPr>
         <w:pStyle w:val="Heading1"/>
       </w:pPr>
-      <w:bookmarkStart w:id="5" w:name="_Toc19878037"/>
+      <w:bookmarkStart w:id="5" w:name="_Toc20116121"/>
       <w:r>
         <w:t>System Requirements</w:t>
       </w:r>
@@ -3177,7 +3180,7 @@
       <w:pPr>
         <w:pStyle w:val="Heading2"/>
       </w:pPr>
-      <w:bookmarkStart w:id="6" w:name="_Toc19878038"/>
+      <w:bookmarkStart w:id="6" w:name="_Toc20116122"/>
       <w:r>
         <w:t>Functional Requirements</w:t>
       </w:r>
@@ -3260,7 +3263,7 @@
         <w:pStyle w:val="Caption"/>
         <w:jc w:val="center"/>
       </w:pPr>
-      <w:bookmarkStart w:id="7" w:name="_Toc19878044"/>
+      <w:bookmarkStart w:id="7" w:name="_Toc20116128"/>
       <w:r>
         <w:t xml:space="preserve">Figure </w:t>
       </w:r>
@@ -3356,7 +3359,7 @@
         <w:pStyle w:val="Caption"/>
         <w:jc w:val="center"/>
       </w:pPr>
-      <w:bookmarkStart w:id="8" w:name="_Toc19878045"/>
+      <w:bookmarkStart w:id="8" w:name="_Toc20116129"/>
       <w:r>
         <w:t xml:space="preserve">Figure </w:t>
       </w:r>
@@ -3453,7 +3456,7 @@
         <w:pStyle w:val="Caption"/>
         <w:jc w:val="center"/>
       </w:pPr>
-      <w:bookmarkStart w:id="9" w:name="_Toc19878046"/>
+      <w:bookmarkStart w:id="9" w:name="_Toc20116130"/>
       <w:r>
         <w:t xml:space="preserve">Figure </w:t>
       </w:r>
@@ -3593,7 +3596,7 @@
         <w:ind w:left="720"/>
         <w:jc w:val="center"/>
       </w:pPr>
-      <w:bookmarkStart w:id="10" w:name="_Toc19878047"/>
+      <w:bookmarkStart w:id="10" w:name="_Toc20116131"/>
       <w:r>
         <w:t xml:space="preserve">Figure </w:t>
       </w:r>
@@ -3696,7 +3699,7 @@
         <w:ind w:left="720"/>
         <w:jc w:val="center"/>
       </w:pPr>
-      <w:bookmarkStart w:id="11" w:name="_Toc19878048"/>
+      <w:bookmarkStart w:id="11" w:name="_Toc20116132"/>
       <w:r>
         <w:t xml:space="preserve">Figure </w:t>
       </w:r>
@@ -3798,7 +3801,7 @@
         <w:ind w:left="720"/>
         <w:jc w:val="center"/>
       </w:pPr>
-      <w:bookmarkStart w:id="12" w:name="_Toc19878049"/>
+      <w:bookmarkStart w:id="12" w:name="_Toc20116133"/>
       <w:r>
         <w:t xml:space="preserve">Figure </w:t>
       </w:r>
@@ -3890,7 +3893,7 @@
         <w:ind w:left="720"/>
         <w:jc w:val="center"/>
       </w:pPr>
-      <w:bookmarkStart w:id="13" w:name="_Toc19878050"/>
+      <w:bookmarkStart w:id="13" w:name="_Toc20116134"/>
       <w:r>
         <w:t xml:space="preserve">Figure </w:t>
       </w:r>
@@ -4009,7 +4012,7 @@
         <w:ind w:left="720"/>
         <w:jc w:val="center"/>
       </w:pPr>
-      <w:bookmarkStart w:id="14" w:name="_Toc19878051"/>
+      <w:bookmarkStart w:id="14" w:name="_Toc20116135"/>
       <w:r>
         <w:t xml:space="preserve">Figure </w:t>
       </w:r>
@@ -4100,7 +4103,7 @@
         <w:ind w:left="720"/>
         <w:jc w:val="center"/>
       </w:pPr>
-      <w:bookmarkStart w:id="15" w:name="_Toc19878052"/>
+      <w:bookmarkStart w:id="15" w:name="_Toc20116136"/>
       <w:r>
         <w:t xml:space="preserve">Figure </w:t>
       </w:r>
@@ -4187,7 +4190,7 @@
         <w:ind w:left="720"/>
         <w:jc w:val="center"/>
       </w:pPr>
-      <w:bookmarkStart w:id="16" w:name="_Toc19878053"/>
+      <w:bookmarkStart w:id="16" w:name="_Toc20116137"/>
       <w:r>
         <w:t xml:space="preserve">Figure </w:t>
       </w:r>
@@ -4279,7 +4282,7 @@
         <w:ind w:left="720"/>
         <w:jc w:val="center"/>
       </w:pPr>
-      <w:bookmarkStart w:id="17" w:name="_Toc19878054"/>
+      <w:bookmarkStart w:id="17" w:name="_Toc20116138"/>
       <w:r>
         <w:t xml:space="preserve">Figure </w:t>
       </w:r>
@@ -4373,7 +4376,7 @@
         <w:ind w:left="1440"/>
         <w:jc w:val="center"/>
       </w:pPr>
-      <w:bookmarkStart w:id="18" w:name="_Toc19878055"/>
+      <w:bookmarkStart w:id="18" w:name="_Toc20116139"/>
       <w:r>
         <w:t xml:space="preserve">Figure </w:t>
       </w:r>
@@ -4489,7 +4492,7 @@
         <w:ind w:left="720"/>
         <w:jc w:val="center"/>
       </w:pPr>
-      <w:bookmarkStart w:id="19" w:name="_Toc19878056"/>
+      <w:bookmarkStart w:id="19" w:name="_Toc20116140"/>
       <w:r>
         <w:t xml:space="preserve">Figure </w:t>
       </w:r>
@@ -4621,7 +4624,7 @@
         <w:ind w:left="720"/>
         <w:jc w:val="center"/>
       </w:pPr>
-      <w:bookmarkStart w:id="20" w:name="_Toc19878057"/>
+      <w:bookmarkStart w:id="20" w:name="_Toc20116141"/>
       <w:r>
         <w:t xml:space="preserve">Figure </w:t>
       </w:r>
@@ -4755,7 +4758,7 @@
         <w:ind w:left="720"/>
         <w:jc w:val="center"/>
       </w:pPr>
-      <w:bookmarkStart w:id="21" w:name="_Toc19878058"/>
+      <w:bookmarkStart w:id="21" w:name="_Toc20116142"/>
       <w:r>
         <w:t xml:space="preserve">Figure </w:t>
       </w:r>
@@ -4833,7 +4836,7 @@
         <w:ind w:left="720"/>
         <w:jc w:val="center"/>
       </w:pPr>
-      <w:bookmarkStart w:id="22" w:name="_Toc19878059"/>
+      <w:bookmarkStart w:id="22" w:name="_Toc20116143"/>
       <w:r>
         <w:t xml:space="preserve">Figure </w:t>
       </w:r>
@@ -4966,7 +4969,7 @@
         <w:ind w:left="720"/>
         <w:jc w:val="center"/>
       </w:pPr>
-      <w:bookmarkStart w:id="23" w:name="_Toc19878060"/>
+      <w:bookmarkStart w:id="23" w:name="_Toc20116144"/>
       <w:r>
         <w:t xml:space="preserve">Figure </w:t>
       </w:r>
@@ -5088,7 +5091,7 @@
         <w:pStyle w:val="Caption"/>
         <w:jc w:val="center"/>
       </w:pPr>
-      <w:bookmarkStart w:id="24" w:name="_Toc19878061"/>
+      <w:bookmarkStart w:id="24" w:name="_Toc20116145"/>
       <w:r>
         <w:t xml:space="preserve">Figure </w:t>
       </w:r>
@@ -5195,91 +5198,89 @@
       <w:r>
         <w:t>R11. The system shall allow a user to modify a completed class (e.g., change the class’s category, credit hours, final grade, etc.).</w:t>
       </w:r>
-      <w:bookmarkStart w:id="25" w:name="_GoBack"/>
+    </w:p>
+    <w:p>
+      <w:pPr>
+        <w:ind w:left="1440"/>
+      </w:pPr>
+      <w:r>
+        <w:t xml:space="preserve">11.1. The user shall go to the final grades overview for completed classes. </w:t>
+      </w:r>
+    </w:p>
+    <w:p>
+      <w:pPr>
+        <w:ind w:left="1440" w:firstLine="720"/>
+      </w:pPr>
+      <w:r>
+        <w:t>11.1.1. From the initial screen, user clicks on “View Completed Classes”.</w:t>
+      </w:r>
+    </w:p>
+    <w:p>
+      <w:pPr>
+        <w:ind w:left="1440"/>
+      </w:pPr>
+      <w:r>
+        <w:t>11.2. The user makes desired changes.</w:t>
+      </w:r>
+    </w:p>
+    <w:p>
+      <w:pPr>
+        <w:ind w:left="1440"/>
+      </w:pPr>
+      <w:r>
+        <w:t>11.3. The user clicks the “Submit Modifications” button</w:t>
+      </w:r>
+      <w:r>
+        <w:t xml:space="preserve"> (see</w:t>
+      </w:r>
+      <w:r>
+        <w:t xml:space="preserve"> Figure 10</w:t>
+      </w:r>
+      <w:r>
+        <w:t>)</w:t>
+      </w:r>
+      <w:r>
+        <w:t>.</w:t>
+      </w:r>
+    </w:p>
+    <w:p>
+      <w:pPr>
+        <w:ind w:left="1440"/>
+      </w:pPr>
+      <w:r>
+        <w:t>11.4. The system asks user to confirm changes.</w:t>
+      </w:r>
+    </w:p>
+    <w:p>
+      <w:pPr>
+        <w:ind w:left="1440"/>
+      </w:pPr>
+      <w:r>
+        <w:t>11.5. The user clicks the “Yes” button to confirm changes.</w:t>
+      </w:r>
+    </w:p>
+    <w:p>
+      <w:pPr>
+        <w:ind w:left="1440"/>
+      </w:pPr>
+      <w:r>
+        <w:t>11.6. The system submits the changes to the database and displays a success message.</w:t>
+      </w:r>
+    </w:p>
+    <w:p>
+      <w:pPr>
+        <w:ind w:left="720"/>
+      </w:pPr>
+    </w:p>
+    <w:p>
+      <w:pPr>
+        <w:pStyle w:val="Heading2"/>
+      </w:pPr>
+      <w:bookmarkStart w:id="25" w:name="_Toc20116123"/>
+      <w:r>
+        <w:t>Nonfunctional Requirements</w:t>
+      </w:r>
       <w:bookmarkEnd w:id="25"/>
-    </w:p>
-    <w:p>
-      <w:pPr>
-        <w:ind w:left="1440"/>
-      </w:pPr>
-      <w:r>
-        <w:t xml:space="preserve">11.1. The user shall go to the final grades overview for completed classes. </w:t>
-      </w:r>
-    </w:p>
-    <w:p>
-      <w:pPr>
-        <w:ind w:left="1440" w:firstLine="720"/>
-      </w:pPr>
-      <w:r>
-        <w:t>11.1.1. From the initial screen, user clicks on “View Completed Classes”.</w:t>
-      </w:r>
-    </w:p>
-    <w:p>
-      <w:pPr>
-        <w:ind w:left="1440"/>
-      </w:pPr>
-      <w:r>
-        <w:t>11.2. The user makes desired changes.</w:t>
-      </w:r>
-    </w:p>
-    <w:p>
-      <w:pPr>
-        <w:ind w:left="1440"/>
-      </w:pPr>
-      <w:r>
-        <w:t>11.3. The user clicks the “Submit Modifications” button</w:t>
-      </w:r>
-      <w:r>
-        <w:t xml:space="preserve"> (see</w:t>
-      </w:r>
-      <w:r>
-        <w:t xml:space="preserve"> Figure 10</w:t>
-      </w:r>
-      <w:r>
-        <w:t>)</w:t>
-      </w:r>
-      <w:r>
-        <w:t>.</w:t>
-      </w:r>
-    </w:p>
-    <w:p>
-      <w:pPr>
-        <w:ind w:left="1440"/>
-      </w:pPr>
-      <w:r>
-        <w:t>11.4. The system asks user to confirm changes.</w:t>
-      </w:r>
-    </w:p>
-    <w:p>
-      <w:pPr>
-        <w:ind w:left="1440"/>
-      </w:pPr>
-      <w:r>
-        <w:t>11.5. The user clicks the “Yes” button to confirm changes.</w:t>
-      </w:r>
-    </w:p>
-    <w:p>
-      <w:pPr>
-        <w:ind w:left="1440"/>
-      </w:pPr>
-      <w:r>
-        <w:t>11.6. The system submits the changes to the database and displays a success message.</w:t>
-      </w:r>
-    </w:p>
-    <w:p>
-      <w:pPr>
-        <w:ind w:left="720"/>
-      </w:pPr>
-    </w:p>
-    <w:p>
-      <w:pPr>
-        <w:pStyle w:val="Heading2"/>
-      </w:pPr>
-      <w:bookmarkStart w:id="26" w:name="_Toc19878039"/>
-      <w:r>
-        <w:t>Nonfunctional Requirements</w:t>
-      </w:r>
-      <w:bookmarkEnd w:id="26"/>
     </w:p>
     <w:p>
       <w:pPr>
@@ -5435,12 +5436,12 @@
       <w:pPr>
         <w:pStyle w:val="Heading1"/>
       </w:pPr>
-      <w:bookmarkStart w:id="27" w:name="_Toc19878040"/>
+      <w:bookmarkStart w:id="26" w:name="_Toc20116124"/>
       <w:r>
         <w:lastRenderedPageBreak/>
         <w:t>Use Case Diagram</w:t>
       </w:r>
-      <w:bookmarkEnd w:id="27"/>
+      <w:bookmarkEnd w:id="26"/>
     </w:p>
     <w:p>
       <w:pPr>
@@ -5506,7 +5507,7 @@
         <w:pStyle w:val="Caption"/>
         <w:jc w:val="center"/>
       </w:pPr>
-      <w:bookmarkStart w:id="28" w:name="_Toc19878062"/>
+      <w:bookmarkStart w:id="27" w:name="_Toc20116146"/>
       <w:r>
         <w:t xml:space="preserve">Figure </w:t>
       </w:r>
@@ -5521,7 +5522,7 @@
       <w:r>
         <w:t xml:space="preserve"> Use Case Diagram</w:t>
       </w:r>
-      <w:bookmarkEnd w:id="28"/>
+      <w:bookmarkEnd w:id="27"/>
     </w:p>
     <w:p>
       <w:r>
@@ -5674,14 +5675,14 @@
       <w:pPr>
         <w:pStyle w:val="Heading1"/>
       </w:pPr>
-      <w:bookmarkStart w:id="29" w:name="_Toc19878041"/>
+      <w:bookmarkStart w:id="28" w:name="_Toc20116125"/>
       <w:r>
         <w:t xml:space="preserve">Domain </w:t>
       </w:r>
       <w:r>
         <w:t>Diagram</w:t>
       </w:r>
-      <w:bookmarkEnd w:id="29"/>
+      <w:bookmarkEnd w:id="28"/>
     </w:p>
     <w:p>
       <w:pPr>
@@ -5737,7 +5738,7 @@
         <w:pStyle w:val="Caption"/>
         <w:jc w:val="center"/>
       </w:pPr>
-      <w:bookmarkStart w:id="30" w:name="_Toc19878063"/>
+      <w:bookmarkStart w:id="29" w:name="_Toc20116147"/>
       <w:r>
         <w:t xml:space="preserve">Figure </w:t>
       </w:r>
@@ -5752,7 +5753,7 @@
       <w:r>
         <w:t xml:space="preserve"> Domain Diagram</w:t>
       </w:r>
-      <w:bookmarkEnd w:id="30"/>
+      <w:bookmarkEnd w:id="29"/>
     </w:p>
     <w:p>
       <w:pPr>
@@ -5765,35 +5766,146 @@
       <w:pPr>
         <w:pStyle w:val="Heading1"/>
       </w:pPr>
-      <w:bookmarkStart w:id="31" w:name="_Toc19878042"/>
+      <w:bookmarkStart w:id="30" w:name="_Toc20116126"/>
       <w:r>
         <w:t>Conclusion</w:t>
       </w:r>
+      <w:bookmarkEnd w:id="30"/>
+      <w:r>
+        <w:t xml:space="preserve"> </w:t>
+      </w:r>
+    </w:p>
+    <w:p>
+      <w:pPr>
+        <w:ind w:left="720"/>
+      </w:pPr>
+      <w:r>
+        <w:t>The goal of any computer science student is to receive good grades and graduate in a timely manner. It is often stressful to keep up with grades in several different classes, and many times students find themselves worrying about what final exam grades they will need to pass a class or receive 79% in a course. At other times, students may wonder what impact final grades in certain classes will have on their overall GPA. This system offers an efficient, robust, and easy-to-use answer to all these issues faced computer science students at Eastern Kentucky University. It allows students to quickly check their grade, GPA, and degree progress, as well as to see what impact certain grades (final and current) will have on their overall grade/GPA.</w:t>
+      </w:r>
+    </w:p>
+    <w:p>
+      <w:pPr>
+        <w:ind w:left="720"/>
+      </w:pPr>
+    </w:p>
+    <w:p>
+      <w:pPr>
+        <w:ind w:left="720"/>
+      </w:pPr>
+      <w:r>
+        <w:t>In this report, I have outlined the capabilities of the system, its context, and constraints. Suggestions on how to improve the system are welcome.</w:t>
+      </w:r>
+      <w:bookmarkStart w:id="31" w:name="_GoBack"/>
       <w:bookmarkEnd w:id="31"/>
-      <w:r>
-        <w:t xml:space="preserve"> </w:t>
-      </w:r>
     </w:p>
     <w:p>
       <w:pPr>
         <w:pStyle w:val="Heading1"/>
       </w:pPr>
-      <w:bookmarkStart w:id="32" w:name="_Toc19878043"/>
+      <w:bookmarkStart w:id="32" w:name="_Toc20116127"/>
       <w:r>
         <w:t>Data Dictionary</w:t>
       </w:r>
       <w:bookmarkEnd w:id="32"/>
     </w:p>
     <w:p>
+      <w:pPr>
+        <w:ind w:left="720"/>
+      </w:pPr>
+      <w:r>
+        <w:t>Assumed grade on remaining assignments – this is a grade a user assumes she will make on the rest of the assignments/tests in a course. For example, suppose that 25% of the coursework has not yet been graded, and the user would like to see what overall grade she will have if she makes 87% on this remaining 25% of coursework. The grade calculator will show the user what her final grade in the course would be, given this information.</w:t>
+      </w:r>
+    </w:p>
+    <w:p>
+      <w:pPr>
+        <w:ind w:left="720"/>
+      </w:pPr>
+      <w:r>
+        <w:t>Completed assignments/tests – assignments/tests that count towards a student’s final grade in a class. Every test/assignment/quiz score must consist of the name of the task, its weight, and the grade the student received on it.</w:t>
+      </w:r>
+    </w:p>
+    <w:p>
+      <w:pPr>
+        <w:ind w:left="720"/>
+      </w:pPr>
+      <w:r>
+        <w:t>Completed classes – classes that a student has finished and has received a final grade for.</w:t>
+      </w:r>
+    </w:p>
+    <w:p>
+      <w:pPr>
+        <w:ind w:left="720"/>
+      </w:pPr>
+      <w:r>
+        <w:t>Concentration – the computer science specific degree track that a student is enrolled in. As of September 2019, there are five computer science concentrations offered by Eastern Kentucky University. They are:</w:t>
+      </w:r>
+    </w:p>
+    <w:p>
+      <w:pPr>
+        <w:ind w:left="720"/>
+      </w:pPr>
+      <w:r>
+        <w:t>Current class – a class that a student is currently enrolled in. These are classes that a student would ordinarily enter information about current grades (grades for assignments, quizzes, homework, etc.).</w:t>
+      </w:r>
+    </w:p>
+    <w:p>
+      <w:pPr>
+        <w:ind w:left="720"/>
+      </w:pPr>
       <w:r>
         <w:t>EKU C.S. Student/EKU CS Student – a computer science student at Eastern Kentucky University.</w:t>
       </w:r>
     </w:p>
     <w:p>
-      <w:r>
-        <w:t xml:space="preserve">What-if grade audit/calculation – this calculation is useful if a user has submitted some, but not all, of the coursework for a class. The user may ask the system what grade she would need on remaining coursework in order to receive a certain, desired grade overall. Additionally, a user may ask the system what grade she would receive in the course if he were to get a certain grade on remaining coursework. </w:t>
-      </w:r>
-    </w:p>
+      <w:pPr>
+        <w:ind w:left="720"/>
+      </w:pPr>
+      <w:r>
+        <w:t xml:space="preserve">Final grade – the grade awarded to a student at the end of a class. This system is setup to handle “A” (for excellent, worth 4 quality points), “B” (for good, worth 3 quality points), “C” (for average, worth 2 quality points), “D” (for poor, worth 1 quality point), “F” (for failed, worth 0 quality points), “S” (for satisfactory, does not count toward student’s GPA), and “W” (for withdrawn, does not count toward student’s GPA) as final grades. </w:t>
+      </w:r>
+    </w:p>
+    <w:p>
+      <w:pPr>
+        <w:ind w:left="720"/>
+      </w:pPr>
+      <w:r>
+        <w:lastRenderedPageBreak/>
+        <w:t>Future class – a class that a student has not yet taken but plans on enrolling in. This term is usually used in the context of the GPA calculator, when a student would like to know what GPA he/she would have in the future, if certain final grades are made in future, unfinished courses.</w:t>
+      </w:r>
+    </w:p>
+    <w:p>
+      <w:pPr>
+        <w:ind w:left="720"/>
+      </w:pPr>
+      <w:r>
+        <w:t>GPA – Grade Point Average. GPA is a student’s weighted average of final grades. Calculated by dividing a student’s total number of grade points received by the number of credit hours attempted.</w:t>
+      </w:r>
+    </w:p>
+    <w:p>
+      <w:pPr>
+        <w:ind w:left="720"/>
+      </w:pPr>
+      <w:r>
+        <w:t xml:space="preserve">Percentage point – a percentage point is that part of an assignment/quiz/test grade that has been earned by a student. For example: if a student earns 85% on Homework 1, which is weighted at 10%, then the student is awarded 8.5 percentage points. </w:t>
+      </w:r>
+    </w:p>
+    <w:p>
+      <w:pPr>
+        <w:ind w:left="720"/>
+      </w:pPr>
+      <w:r>
+        <w:t xml:space="preserve">RequirementCategory – this table holds concentration specific information about degree requirements. </w:t>
+      </w:r>
+    </w:p>
+    <w:p>
+      <w:pPr>
+        <w:ind w:left="720"/>
+      </w:pPr>
+      <w:r>
+        <w:t xml:space="preserve">What-if grade audit/calculation – this calculation is useful if a user has submitted some, but not all, of the coursework for a class. The user may ask the system what grade he would need on remaining coursework in order to receive a certain, desired grade overall. Additionally, a user may ask the system what grade she would receive in the course if he were to get a certain grade on remaining coursework. </w:t>
+      </w:r>
+    </w:p>
+    <w:p/>
     <w:sectPr>
       <w:pgSz w:w="12240" w:h="15840"/>
       <w:pgMar w:top="1440" w:right="1440" w:bottom="1440" w:left="1440" w:header="720" w:footer="720" w:gutter="0"/>
@@ -6564,6 +6676,7 @@
     <w:lsdException w:name="HTML Sample" w:semiHidden="1" w:unhideWhenUsed="1"/>
     <w:lsdException w:name="HTML Typewriter" w:semiHidden="1" w:unhideWhenUsed="1"/>
     <w:lsdException w:name="HTML Variable" w:semiHidden="1" w:unhideWhenUsed="1"/>
+    <w:lsdException w:name="Normal Table" w:semiHidden="1" w:unhideWhenUsed="1"/>
     <w:lsdException w:name="annotation subject" w:semiHidden="1" w:unhideWhenUsed="1"/>
     <w:lsdException w:name="No List" w:semiHidden="1" w:unhideWhenUsed="1"/>
     <w:lsdException w:name="Outline List 1" w:semiHidden="1" w:unhideWhenUsed="1"/>
@@ -6609,9 +6722,11 @@
     <w:lsdException w:name="Table Subtle 1" w:semiHidden="1" w:unhideWhenUsed="1"/>
     <w:lsdException w:name="Table Subtle 2" w:semiHidden="1" w:unhideWhenUsed="1"/>
     <w:lsdException w:name="Table Web 1" w:semiHidden="1" w:unhideWhenUsed="1"/>
+    <w:lsdException w:name="Table Web 2" w:semiHidden="1" w:unhideWhenUsed="1"/>
     <w:lsdException w:name="Table Web 3" w:semiHidden="1" w:unhideWhenUsed="1"/>
     <w:lsdException w:name="Balloon Text" w:semiHidden="1" w:unhideWhenUsed="1"/>
     <w:lsdException w:name="Table Grid" w:uiPriority="39"/>
+    <w:lsdException w:name="Table Theme" w:semiHidden="1" w:unhideWhenUsed="1"/>
     <w:lsdException w:name="Placeholder Text" w:semiHidden="1"/>
     <w:lsdException w:name="No Spacing" w:uiPriority="1" w:qFormat="1"/>
     <w:lsdException w:name="Light Shading" w:uiPriority="60"/>
@@ -7673,7 +7788,7 @@
 </file>
 
 <file path=customXml/itemProps1.xml><?xml version="1.0" encoding="utf-8"?>
-<ds:datastoreItem xmlns:ds="http://schemas.openxmlformats.org/officeDocument/2006/customXml" ds:itemID="{06969020-91AA-4F8A-91DF-95943E03824A}">
+<ds:datastoreItem xmlns:ds="http://schemas.openxmlformats.org/officeDocument/2006/customXml" ds:itemID="{2A34F7AD-A93F-4DAE-A2CB-2BEC2900941E}">
   <ds:schemaRefs>
     <ds:schemaRef ds:uri="http://schemas.openxmlformats.org/officeDocument/2006/bibliography"/>
   </ds:schemaRefs>

</xml_diff>

<commit_message>
Removed conclusion - should not be same as individual project
</commit_message>
<xml_diff>
--- a/Requirements Specifications Report.docx
+++ b/Requirements Specifications Report.docx
@@ -3141,15 +3141,7 @@
         <w:t xml:space="preserve"> how close they are to fulfilling their majors’ requirements. The system shall give the student options to add or remove grades as needed while doing the same for classes current or completed. The system shall allow the student to modify the grades or classes. The system shall allow the student to perform what-if scenarios on grades and overall GPA</w:t>
       </w:r>
       <w:r>
-        <w:t xml:space="preserve">, showing them </w:t>
-      </w:r>
-      <w:proofErr w:type="gramStart"/>
-      <w:r>
-        <w:t>what grades or GPA</w:t>
-      </w:r>
-      <w:proofErr w:type="gramEnd"/>
-      <w:r>
-        <w:t xml:space="preserve"> they would have overall if they made certain final grades or assignment grades in future courses or on remaining assignments/tests</w:t>
+        <w:t>, showing them what grades or GPA they would have overall if they made certain final grades or assignment grades in future courses or on remaining assignments/tests</w:t>
       </w:r>
       <w:r>
         <w:t>.</w:t>
@@ -3267,14 +3259,27 @@
       <w:r>
         <w:t xml:space="preserve">Figure </w:t>
       </w:r>
-      <w:fldSimple w:instr=" SEQ Figure \* ARABIC ">
-        <w:r>
-          <w:rPr>
-            <w:noProof/>
-          </w:rPr>
-          <w:t>1</w:t>
-        </w:r>
-      </w:fldSimple>
+      <w:r>
+        <w:fldChar w:fldCharType="begin"/>
+      </w:r>
+      <w:r>
+        <w:instrText xml:space="preserve"> SEQ Figure \* ARABIC </w:instrText>
+      </w:r>
+      <w:r>
+        <w:fldChar w:fldCharType="separate"/>
+      </w:r>
+      <w:r>
+        <w:rPr>
+          <w:noProof/>
+        </w:rPr>
+        <w:t>1</w:t>
+      </w:r>
+      <w:r>
+        <w:rPr>
+          <w:noProof/>
+        </w:rPr>
+        <w:fldChar w:fldCharType="end"/>
+      </w:r>
       <w:r>
         <w:t xml:space="preserve"> Grades</w:t>
       </w:r>
@@ -3363,14 +3368,27 @@
       <w:r>
         <w:t xml:space="preserve">Figure </w:t>
       </w:r>
-      <w:fldSimple w:instr=" SEQ Figure \* ARABIC ">
-        <w:r>
-          <w:rPr>
-            <w:noProof/>
-          </w:rPr>
-          <w:t>2</w:t>
-        </w:r>
-      </w:fldSimple>
+      <w:r>
+        <w:fldChar w:fldCharType="begin"/>
+      </w:r>
+      <w:r>
+        <w:instrText xml:space="preserve"> SEQ Figure \* ARABIC </w:instrText>
+      </w:r>
+      <w:r>
+        <w:fldChar w:fldCharType="separate"/>
+      </w:r>
+      <w:r>
+        <w:rPr>
+          <w:noProof/>
+        </w:rPr>
+        <w:t>2</w:t>
+      </w:r>
+      <w:r>
+        <w:rPr>
+          <w:noProof/>
+        </w:rPr>
+        <w:fldChar w:fldCharType="end"/>
+      </w:r>
       <w:r>
         <w:t xml:space="preserve"> Adding a Grade</w:t>
       </w:r>
@@ -3460,14 +3478,27 @@
       <w:r>
         <w:t xml:space="preserve">Figure </w:t>
       </w:r>
-      <w:fldSimple w:instr=" SEQ Figure \* ARABIC ">
-        <w:r>
-          <w:rPr>
-            <w:noProof/>
-          </w:rPr>
-          <w:t>3</w:t>
-        </w:r>
-      </w:fldSimple>
+      <w:r>
+        <w:fldChar w:fldCharType="begin"/>
+      </w:r>
+      <w:r>
+        <w:instrText xml:space="preserve"> SEQ Figure \* ARABIC </w:instrText>
+      </w:r>
+      <w:r>
+        <w:fldChar w:fldCharType="separate"/>
+      </w:r>
+      <w:r>
+        <w:rPr>
+          <w:noProof/>
+        </w:rPr>
+        <w:t>3</w:t>
+      </w:r>
+      <w:r>
+        <w:rPr>
+          <w:noProof/>
+        </w:rPr>
+        <w:fldChar w:fldCharType="end"/>
+      </w:r>
       <w:r>
         <w:t xml:space="preserve"> Submitting a Grade to the Database</w:t>
       </w:r>
@@ -3600,14 +3631,27 @@
       <w:r>
         <w:t xml:space="preserve">Figure </w:t>
       </w:r>
-      <w:fldSimple w:instr=" SEQ Figure \* ARABIC ">
-        <w:r>
-          <w:rPr>
-            <w:noProof/>
-          </w:rPr>
-          <w:t>4</w:t>
-        </w:r>
-      </w:fldSimple>
+      <w:r>
+        <w:fldChar w:fldCharType="begin"/>
+      </w:r>
+      <w:r>
+        <w:instrText xml:space="preserve"> SEQ Figure \* ARABIC </w:instrText>
+      </w:r>
+      <w:r>
+        <w:fldChar w:fldCharType="separate"/>
+      </w:r>
+      <w:r>
+        <w:rPr>
+          <w:noProof/>
+        </w:rPr>
+        <w:t>4</w:t>
+      </w:r>
+      <w:r>
+        <w:rPr>
+          <w:noProof/>
+        </w:rPr>
+        <w:fldChar w:fldCharType="end"/>
+      </w:r>
       <w:r>
         <w:t xml:space="preserve"> Performing What-If Grade Calculation</w:t>
       </w:r>
@@ -3703,14 +3747,27 @@
       <w:r>
         <w:t xml:space="preserve">Figure </w:t>
       </w:r>
-      <w:fldSimple w:instr=" SEQ Figure \* ARABIC ">
-        <w:r>
-          <w:rPr>
-            <w:noProof/>
-          </w:rPr>
-          <w:t>5</w:t>
-        </w:r>
-      </w:fldSimple>
+      <w:r>
+        <w:fldChar w:fldCharType="begin"/>
+      </w:r>
+      <w:r>
+        <w:instrText xml:space="preserve"> SEQ Figure \* ARABIC </w:instrText>
+      </w:r>
+      <w:r>
+        <w:fldChar w:fldCharType="separate"/>
+      </w:r>
+      <w:r>
+        <w:rPr>
+          <w:noProof/>
+        </w:rPr>
+        <w:t>5</w:t>
+      </w:r>
+      <w:r>
+        <w:rPr>
+          <w:noProof/>
+        </w:rPr>
+        <w:fldChar w:fldCharType="end"/>
+      </w:r>
       <w:r>
         <w:t xml:space="preserve"> Viewing What-If Results</w:t>
       </w:r>
@@ -3805,14 +3862,27 @@
       <w:r>
         <w:t xml:space="preserve">Figure </w:t>
       </w:r>
-      <w:fldSimple w:instr=" SEQ Figure \* ARABIC ">
-        <w:r>
-          <w:rPr>
-            <w:noProof/>
-          </w:rPr>
-          <w:t>6</w:t>
-        </w:r>
-      </w:fldSimple>
+      <w:r>
+        <w:fldChar w:fldCharType="begin"/>
+      </w:r>
+      <w:r>
+        <w:instrText xml:space="preserve"> SEQ Figure \* ARABIC </w:instrText>
+      </w:r>
+      <w:r>
+        <w:fldChar w:fldCharType="separate"/>
+      </w:r>
+      <w:r>
+        <w:rPr>
+          <w:noProof/>
+        </w:rPr>
+        <w:t>6</w:t>
+      </w:r>
+      <w:r>
+        <w:rPr>
+          <w:noProof/>
+        </w:rPr>
+        <w:fldChar w:fldCharType="end"/>
+      </w:r>
       <w:r>
         <w:rPr>
           <w:noProof/>
@@ -3897,14 +3967,27 @@
       <w:r>
         <w:t xml:space="preserve">Figure </w:t>
       </w:r>
-      <w:fldSimple w:instr=" SEQ Figure \* ARABIC ">
-        <w:r>
-          <w:rPr>
-            <w:noProof/>
-          </w:rPr>
-          <w:t>7</w:t>
-        </w:r>
-      </w:fldSimple>
+      <w:r>
+        <w:fldChar w:fldCharType="begin"/>
+      </w:r>
+      <w:r>
+        <w:instrText xml:space="preserve"> SEQ Figure \* ARABIC </w:instrText>
+      </w:r>
+      <w:r>
+        <w:fldChar w:fldCharType="separate"/>
+      </w:r>
+      <w:r>
+        <w:rPr>
+          <w:noProof/>
+        </w:rPr>
+        <w:t>7</w:t>
+      </w:r>
+      <w:r>
+        <w:rPr>
+          <w:noProof/>
+        </w:rPr>
+        <w:fldChar w:fldCharType="end"/>
+      </w:r>
       <w:r>
         <w:t xml:space="preserve"> Choose a Grade to Delete</w:t>
       </w:r>
@@ -4016,14 +4099,27 @@
       <w:r>
         <w:t xml:space="preserve">Figure </w:t>
       </w:r>
-      <w:fldSimple w:instr=" SEQ Figure \* ARABIC ">
-        <w:r>
-          <w:rPr>
-            <w:noProof/>
-          </w:rPr>
-          <w:t>8</w:t>
-        </w:r>
-      </w:fldSimple>
+      <w:r>
+        <w:fldChar w:fldCharType="begin"/>
+      </w:r>
+      <w:r>
+        <w:instrText xml:space="preserve"> SEQ Figure \* ARABIC </w:instrText>
+      </w:r>
+      <w:r>
+        <w:fldChar w:fldCharType="separate"/>
+      </w:r>
+      <w:r>
+        <w:rPr>
+          <w:noProof/>
+        </w:rPr>
+        <w:t>8</w:t>
+      </w:r>
+      <w:r>
+        <w:rPr>
+          <w:noProof/>
+        </w:rPr>
+        <w:fldChar w:fldCharType="end"/>
+      </w:r>
       <w:r>
         <w:t xml:space="preserve"> GPA Calculator Button</w:t>
       </w:r>
@@ -4107,14 +4203,27 @@
       <w:r>
         <w:t xml:space="preserve">Figure </w:t>
       </w:r>
-      <w:fldSimple w:instr=" SEQ Figure \* ARABIC ">
-        <w:r>
-          <w:rPr>
-            <w:noProof/>
-          </w:rPr>
-          <w:t>9</w:t>
-        </w:r>
-      </w:fldSimple>
+      <w:r>
+        <w:fldChar w:fldCharType="begin"/>
+      </w:r>
+      <w:r>
+        <w:instrText xml:space="preserve"> SEQ Figure \* ARABIC </w:instrText>
+      </w:r>
+      <w:r>
+        <w:fldChar w:fldCharType="separate"/>
+      </w:r>
+      <w:r>
+        <w:rPr>
+          <w:noProof/>
+        </w:rPr>
+        <w:t>9</w:t>
+      </w:r>
+      <w:r>
+        <w:rPr>
+          <w:noProof/>
+        </w:rPr>
+        <w:fldChar w:fldCharType="end"/>
+      </w:r>
       <w:r>
         <w:t xml:space="preserve"> Student GPA Screen</w:t>
       </w:r>
@@ -4194,14 +4303,27 @@
       <w:r>
         <w:t xml:space="preserve">Figure </w:t>
       </w:r>
-      <w:fldSimple w:instr=" SEQ Figure \* ARABIC ">
-        <w:r>
-          <w:rPr>
-            <w:noProof/>
-          </w:rPr>
-          <w:t>10</w:t>
-        </w:r>
-      </w:fldSimple>
+      <w:r>
+        <w:fldChar w:fldCharType="begin"/>
+      </w:r>
+      <w:r>
+        <w:instrText xml:space="preserve"> SEQ Figure \* ARABIC </w:instrText>
+      </w:r>
+      <w:r>
+        <w:fldChar w:fldCharType="separate"/>
+      </w:r>
+      <w:r>
+        <w:rPr>
+          <w:noProof/>
+        </w:rPr>
+        <w:t>10</w:t>
+      </w:r>
+      <w:r>
+        <w:rPr>
+          <w:noProof/>
+        </w:rPr>
+        <w:fldChar w:fldCharType="end"/>
+      </w:r>
       <w:r>
         <w:t xml:space="preserve"> Completed Classes Overview</w:t>
       </w:r>
@@ -4286,14 +4408,27 @@
       <w:r>
         <w:t xml:space="preserve">Figure </w:t>
       </w:r>
-      <w:fldSimple w:instr=" SEQ Figure \* ARABIC ">
-        <w:r>
-          <w:rPr>
-            <w:noProof/>
-          </w:rPr>
-          <w:t>11</w:t>
-        </w:r>
-      </w:fldSimple>
+      <w:r>
+        <w:fldChar w:fldCharType="begin"/>
+      </w:r>
+      <w:r>
+        <w:instrText xml:space="preserve"> SEQ Figure \* ARABIC </w:instrText>
+      </w:r>
+      <w:r>
+        <w:fldChar w:fldCharType="separate"/>
+      </w:r>
+      <w:r>
+        <w:rPr>
+          <w:noProof/>
+        </w:rPr>
+        <w:t>11</w:t>
+      </w:r>
+      <w:r>
+        <w:rPr>
+          <w:noProof/>
+        </w:rPr>
+        <w:fldChar w:fldCharType="end"/>
+      </w:r>
       <w:r>
         <w:t xml:space="preserve"> Adding a Completed Class</w:t>
       </w:r>
@@ -4380,14 +4515,27 @@
       <w:r>
         <w:t xml:space="preserve">Figure </w:t>
       </w:r>
-      <w:fldSimple w:instr=" SEQ Figure \* ARABIC ">
-        <w:r>
-          <w:rPr>
-            <w:noProof/>
-          </w:rPr>
-          <w:t>12</w:t>
-        </w:r>
-      </w:fldSimple>
+      <w:r>
+        <w:fldChar w:fldCharType="begin"/>
+      </w:r>
+      <w:r>
+        <w:instrText xml:space="preserve"> SEQ Figure \* ARABIC </w:instrText>
+      </w:r>
+      <w:r>
+        <w:fldChar w:fldCharType="separate"/>
+      </w:r>
+      <w:r>
+        <w:rPr>
+          <w:noProof/>
+        </w:rPr>
+        <w:t>12</w:t>
+      </w:r>
+      <w:r>
+        <w:rPr>
+          <w:noProof/>
+        </w:rPr>
+        <w:fldChar w:fldCharType="end"/>
+      </w:r>
       <w:r>
         <w:t xml:space="preserve"> Success Message</w:t>
       </w:r>
@@ -4496,14 +4644,27 @@
       <w:r>
         <w:t xml:space="preserve">Figure </w:t>
       </w:r>
-      <w:fldSimple w:instr=" SEQ Figure \* ARABIC ">
-        <w:r>
-          <w:rPr>
-            <w:noProof/>
-          </w:rPr>
-          <w:t>13</w:t>
-        </w:r>
-      </w:fldSimple>
+      <w:r>
+        <w:fldChar w:fldCharType="begin"/>
+      </w:r>
+      <w:r>
+        <w:instrText xml:space="preserve"> SEQ Figure \* ARABIC </w:instrText>
+      </w:r>
+      <w:r>
+        <w:fldChar w:fldCharType="separate"/>
+      </w:r>
+      <w:r>
+        <w:rPr>
+          <w:noProof/>
+        </w:rPr>
+        <w:t>13</w:t>
+      </w:r>
+      <w:r>
+        <w:rPr>
+          <w:noProof/>
+        </w:rPr>
+        <w:fldChar w:fldCharType="end"/>
+      </w:r>
       <w:r>
         <w:t xml:space="preserve"> Modifying a Grade</w:t>
       </w:r>
@@ -4628,14 +4789,27 @@
       <w:r>
         <w:t xml:space="preserve">Figure </w:t>
       </w:r>
-      <w:fldSimple w:instr=" SEQ Figure \* ARABIC ">
-        <w:r>
-          <w:rPr>
-            <w:noProof/>
-          </w:rPr>
-          <w:t>14</w:t>
-        </w:r>
-      </w:fldSimple>
+      <w:r>
+        <w:fldChar w:fldCharType="begin"/>
+      </w:r>
+      <w:r>
+        <w:instrText xml:space="preserve"> SEQ Figure \* ARABIC </w:instrText>
+      </w:r>
+      <w:r>
+        <w:fldChar w:fldCharType="separate"/>
+      </w:r>
+      <w:r>
+        <w:rPr>
+          <w:noProof/>
+        </w:rPr>
+        <w:t>14</w:t>
+      </w:r>
+      <w:r>
+        <w:rPr>
+          <w:noProof/>
+        </w:rPr>
+        <w:fldChar w:fldCharType="end"/>
+      </w:r>
       <w:r>
         <w:t xml:space="preserve"> Deleting a Current Class</w:t>
       </w:r>
@@ -4762,14 +4936,27 @@
       <w:r>
         <w:t xml:space="preserve">Figure </w:t>
       </w:r>
-      <w:fldSimple w:instr=" SEQ Figure \* ARABIC ">
-        <w:r>
-          <w:rPr>
-            <w:noProof/>
-          </w:rPr>
-          <w:t>15</w:t>
-        </w:r>
-      </w:fldSimple>
+      <w:r>
+        <w:fldChar w:fldCharType="begin"/>
+      </w:r>
+      <w:r>
+        <w:instrText xml:space="preserve"> SEQ Figure \* ARABIC </w:instrText>
+      </w:r>
+      <w:r>
+        <w:fldChar w:fldCharType="separate"/>
+      </w:r>
+      <w:r>
+        <w:rPr>
+          <w:noProof/>
+        </w:rPr>
+        <w:t>15</w:t>
+      </w:r>
+      <w:r>
+        <w:rPr>
+          <w:noProof/>
+        </w:rPr>
+        <w:fldChar w:fldCharType="end"/>
+      </w:r>
       <w:r>
         <w:t xml:space="preserve"> Adding a Class</w:t>
       </w:r>
@@ -4840,14 +5027,27 @@
       <w:r>
         <w:t xml:space="preserve">Figure </w:t>
       </w:r>
-      <w:fldSimple w:instr=" SEQ Figure \* ARABIC ">
-        <w:r>
-          <w:rPr>
-            <w:noProof/>
-          </w:rPr>
-          <w:t>16</w:t>
-        </w:r>
-      </w:fldSimple>
+      <w:r>
+        <w:fldChar w:fldCharType="begin"/>
+      </w:r>
+      <w:r>
+        <w:instrText xml:space="preserve"> SEQ Figure \* ARABIC </w:instrText>
+      </w:r>
+      <w:r>
+        <w:fldChar w:fldCharType="separate"/>
+      </w:r>
+      <w:r>
+        <w:rPr>
+          <w:noProof/>
+        </w:rPr>
+        <w:t>16</w:t>
+      </w:r>
+      <w:r>
+        <w:rPr>
+          <w:noProof/>
+        </w:rPr>
+        <w:fldChar w:fldCharType="end"/>
+      </w:r>
       <w:r>
         <w:t xml:space="preserve"> Info for a new Current Class</w:t>
       </w:r>
@@ -4973,14 +5173,27 @@
       <w:r>
         <w:t xml:space="preserve">Figure </w:t>
       </w:r>
-      <w:fldSimple w:instr=" SEQ Figure \* ARABIC ">
-        <w:r>
-          <w:rPr>
-            <w:noProof/>
-          </w:rPr>
-          <w:t>17</w:t>
-        </w:r>
-      </w:fldSimple>
+      <w:r>
+        <w:fldChar w:fldCharType="begin"/>
+      </w:r>
+      <w:r>
+        <w:instrText xml:space="preserve"> SEQ Figure \* ARABIC </w:instrText>
+      </w:r>
+      <w:r>
+        <w:fldChar w:fldCharType="separate"/>
+      </w:r>
+      <w:r>
+        <w:rPr>
+          <w:noProof/>
+        </w:rPr>
+        <w:t>17</w:t>
+      </w:r>
+      <w:r>
+        <w:rPr>
+          <w:noProof/>
+        </w:rPr>
+        <w:fldChar w:fldCharType="end"/>
+      </w:r>
       <w:r>
         <w:t xml:space="preserve"> Student Progress Overview</w:t>
       </w:r>
@@ -5095,14 +5308,27 @@
       <w:r>
         <w:t xml:space="preserve">Figure </w:t>
       </w:r>
-      <w:fldSimple w:instr=" SEQ Figure \* ARABIC ">
-        <w:r>
-          <w:rPr>
-            <w:noProof/>
-          </w:rPr>
-          <w:t>18</w:t>
-        </w:r>
-      </w:fldSimple>
+      <w:r>
+        <w:fldChar w:fldCharType="begin"/>
+      </w:r>
+      <w:r>
+        <w:instrText xml:space="preserve"> SEQ Figure \* ARABIC </w:instrText>
+      </w:r>
+      <w:r>
+        <w:fldChar w:fldCharType="separate"/>
+      </w:r>
+      <w:r>
+        <w:rPr>
+          <w:noProof/>
+        </w:rPr>
+        <w:t>18</w:t>
+      </w:r>
+      <w:r>
+        <w:rPr>
+          <w:noProof/>
+        </w:rPr>
+        <w:fldChar w:fldCharType="end"/>
+      </w:r>
       <w:r>
         <w:t xml:space="preserve"> What-If GPA Results</w:t>
       </w:r>
@@ -5175,15 +5401,7 @@
         <w:ind w:left="1440"/>
       </w:pPr>
       <w:r>
-        <w:t xml:space="preserve">10.7. The system deletes the class from the database and the drop-down </w:t>
-      </w:r>
-      <w:proofErr w:type="gramStart"/>
-      <w:r>
-        <w:t>box, and</w:t>
-      </w:r>
-      <w:proofErr w:type="gramEnd"/>
-      <w:r>
-        <w:t xml:space="preserve"> displays a success message.</w:t>
+        <w:t>10.7. The system deletes the class from the database and the drop-down box, and displays a success message.</w:t>
       </w:r>
     </w:p>
     <w:p>
@@ -5511,14 +5729,27 @@
       <w:r>
         <w:t xml:space="preserve">Figure </w:t>
       </w:r>
-      <w:fldSimple w:instr=" SEQ Figure \* ARABIC ">
-        <w:r>
-          <w:rPr>
-            <w:noProof/>
-          </w:rPr>
-          <w:t>19</w:t>
-        </w:r>
-      </w:fldSimple>
+      <w:r>
+        <w:fldChar w:fldCharType="begin"/>
+      </w:r>
+      <w:r>
+        <w:instrText xml:space="preserve"> SEQ Figure \* ARABIC </w:instrText>
+      </w:r>
+      <w:r>
+        <w:fldChar w:fldCharType="separate"/>
+      </w:r>
+      <w:r>
+        <w:rPr>
+          <w:noProof/>
+        </w:rPr>
+        <w:t>19</w:t>
+      </w:r>
+      <w:r>
+        <w:rPr>
+          <w:noProof/>
+        </w:rPr>
+        <w:fldChar w:fldCharType="end"/>
+      </w:r>
       <w:r>
         <w:t xml:space="preserve"> Use Case Diagram</w:t>
       </w:r>
@@ -5742,14 +5973,27 @@
       <w:r>
         <w:t xml:space="preserve">Figure </w:t>
       </w:r>
-      <w:fldSimple w:instr=" SEQ Figure \* ARABIC ">
-        <w:r>
-          <w:rPr>
-            <w:noProof/>
-          </w:rPr>
-          <w:t>20</w:t>
-        </w:r>
-      </w:fldSimple>
+      <w:r>
+        <w:fldChar w:fldCharType="begin"/>
+      </w:r>
+      <w:r>
+        <w:instrText xml:space="preserve"> SEQ Figure \* ARABIC </w:instrText>
+      </w:r>
+      <w:r>
+        <w:fldChar w:fldCharType="separate"/>
+      </w:r>
+      <w:r>
+        <w:rPr>
+          <w:noProof/>
+        </w:rPr>
+        <w:t>20</w:t>
+      </w:r>
+      <w:r>
+        <w:rPr>
+          <w:noProof/>
+        </w:rPr>
+        <w:fldChar w:fldCharType="end"/>
+      </w:r>
       <w:r>
         <w:t xml:space="preserve"> Domain Diagram</w:t>
       </w:r>
@@ -5777,43 +6021,46 @@
     </w:p>
     <w:p>
       <w:pPr>
+        <w:pStyle w:val="Heading1"/>
+      </w:pPr>
+      <w:bookmarkStart w:id="31" w:name="_Toc20116127"/>
+      <w:bookmarkStart w:id="32" w:name="_GoBack"/>
+      <w:bookmarkEnd w:id="32"/>
+      <w:r>
+        <w:t>Data Dictionary</w:t>
+      </w:r>
+      <w:bookmarkEnd w:id="31"/>
+    </w:p>
+    <w:p>
+      <w:pPr>
         <w:ind w:left="720"/>
       </w:pPr>
       <w:r>
-        <w:t>The goal of any computer science student is to receive good grades and graduate in a timely manner. It is often stressful to keep up with grades in several different classes, and many times students find themselves worrying about what final exam grades they will need to pass a class or receive 79% in a course. At other times, students may wonder what impact final grades in certain classes will have on their overall GPA. This system offers an efficient, robust, and easy-to-use answer to all these issues faced computer science students at Eastern Kentucky University. It allows students to quickly check their grade, GPA, and degree progress, as well as to see what impact certain grades (final and current) will have on their overall grade/GPA.</w:t>
+        <w:t>Assumed grade on remaining assignments – this is a grade a user assumes she will make on the rest of the assignments/tests in a course. For example, suppose that 25% of the coursework has not yet been graded, and the user would like to see what overall grade she will have if she makes 87% on this remaining 25% of coursework. The grade calculator will show the user what her final grade in the course would be, given this information.</w:t>
       </w:r>
     </w:p>
     <w:p>
       <w:pPr>
         <w:ind w:left="720"/>
       </w:pPr>
+      <w:r>
+        <w:t>Completed assignments/tests – assignments/tests that count towards a student’s final grade in a class. Every test/assignment/quiz score must consist of the name of the task, its weight, and the grade the student received on it.</w:t>
+      </w:r>
     </w:p>
     <w:p>
       <w:pPr>
         <w:ind w:left="720"/>
       </w:pPr>
       <w:r>
-        <w:t>In this report, I have outlined the capabilities of the system, its context, and constraints. Suggestions on how to improve the system are welcome.</w:t>
-      </w:r>
-      <w:bookmarkStart w:id="31" w:name="_GoBack"/>
-      <w:bookmarkEnd w:id="31"/>
-    </w:p>
-    <w:p>
-      <w:pPr>
-        <w:pStyle w:val="Heading1"/>
-      </w:pPr>
-      <w:bookmarkStart w:id="32" w:name="_Toc20116127"/>
-      <w:r>
-        <w:t>Data Dictionary</w:t>
-      </w:r>
-      <w:bookmarkEnd w:id="32"/>
+        <w:t>Completed classes – classes that a student has finished and has received a final grade for.</w:t>
+      </w:r>
     </w:p>
     <w:p>
       <w:pPr>
         <w:ind w:left="720"/>
       </w:pPr>
       <w:r>
-        <w:t>Assumed grade on remaining assignments – this is a grade a user assumes she will make on the rest of the assignments/tests in a course. For example, suppose that 25% of the coursework has not yet been graded, and the user would like to see what overall grade she will have if she makes 87% on this remaining 25% of coursework. The grade calculator will show the user what her final grade in the course would be, given this information.</w:t>
+        <w:t>Concentration – the computer science specific degree track that a student is enrolled in. As of September 2019, there are five computer science concentrations offered by Eastern Kentucky University. They are:</w:t>
       </w:r>
     </w:p>
     <w:p>
@@ -5821,7 +6068,7 @@
         <w:ind w:left="720"/>
       </w:pPr>
       <w:r>
-        <w:t>Completed assignments/tests – assignments/tests that count towards a student’s final grade in a class. Every test/assignment/quiz score must consist of the name of the task, its weight, and the grade the student received on it.</w:t>
+        <w:t>Current class – a class that a student is currently enrolled in. These are classes that a student would ordinarily enter information about current grades (grades for assignments, quizzes, homework, etc.).</w:t>
       </w:r>
     </w:p>
     <w:p>
@@ -5829,7 +6076,7 @@
         <w:ind w:left="720"/>
       </w:pPr>
       <w:r>
-        <w:t>Completed classes – classes that a student has finished and has received a final grade for.</w:t>
+        <w:t>EKU C.S. Student/EKU CS Student – a computer science student at Eastern Kentucky University.</w:t>
       </w:r>
     </w:p>
     <w:p>
@@ -5837,7 +6084,7 @@
         <w:ind w:left="720"/>
       </w:pPr>
       <w:r>
-        <w:t>Concentration – the computer science specific degree track that a student is enrolled in. As of September 2019, there are five computer science concentrations offered by Eastern Kentucky University. They are:</w:t>
+        <w:t xml:space="preserve">Final grade – the grade awarded to a student at the end of a class. This system is setup to handle “A” (for excellent, worth 4 quality points), “B” (for good, worth 3 quality points), “C” (for average, worth 2 quality points), “D” (for poor, worth 1 quality point), “F” (for failed, worth 0 quality points), “S” (for satisfactory, does not count toward student’s GPA), and “W” (for withdrawn, does not count toward student’s GPA) as final grades. </w:t>
       </w:r>
     </w:p>
     <w:p>
@@ -5845,7 +6092,7 @@
         <w:ind w:left="720"/>
       </w:pPr>
       <w:r>
-        <w:t>Current class – a class that a student is currently enrolled in. These are classes that a student would ordinarily enter information about current grades (grades for assignments, quizzes, homework, etc.).</w:t>
+        <w:t>Future class – a class that a student has not yet taken but plans on enrolling in. This term is usually used in the context of the GPA calculator, when a student would like to know what GPA he/she would have in the future, if certain final grades are made in future, unfinished courses.</w:t>
       </w:r>
     </w:p>
     <w:p>
@@ -5853,7 +6100,7 @@
         <w:ind w:left="720"/>
       </w:pPr>
       <w:r>
-        <w:t>EKU C.S. Student/EKU CS Student – a computer science student at Eastern Kentucky University.</w:t>
+        <w:t>GPA – Grade Point Average. GPA is a student’s weighted average of final grades. Calculated by dividing a student’s total number of grade points received by the number of credit hours attempted.</w:t>
       </w:r>
     </w:p>
     <w:p>
@@ -5861,7 +6108,7 @@
         <w:ind w:left="720"/>
       </w:pPr>
       <w:r>
-        <w:t xml:space="preserve">Final grade – the grade awarded to a student at the end of a class. This system is setup to handle “A” (for excellent, worth 4 quality points), “B” (for good, worth 3 quality points), “C” (for average, worth 2 quality points), “D” (for poor, worth 1 quality point), “F” (for failed, worth 0 quality points), “S” (for satisfactory, does not count toward student’s GPA), and “W” (for withdrawn, does not count toward student’s GPA) as final grades. </w:t>
+        <w:t xml:space="preserve">Percentage point – a percentage point is that part of an assignment/quiz/test grade that has been earned by a student. For example: if a student earns 85% on Homework 1, which is weighted at 10%, then the student is awarded 8.5 percentage points. </w:t>
       </w:r>
     </w:p>
     <w:p>
@@ -5869,39 +6116,15 @@
         <w:ind w:left="720"/>
       </w:pPr>
       <w:r>
+        <w:t xml:space="preserve">RequirementCategory – this table holds concentration specific information about degree requirements. </w:t>
+      </w:r>
+    </w:p>
+    <w:p>
+      <w:pPr>
+        <w:ind w:left="720"/>
+      </w:pPr>
+      <w:r>
         <w:lastRenderedPageBreak/>
-        <w:t>Future class – a class that a student has not yet taken but plans on enrolling in. This term is usually used in the context of the GPA calculator, when a student would like to know what GPA he/she would have in the future, if certain final grades are made in future, unfinished courses.</w:t>
-      </w:r>
-    </w:p>
-    <w:p>
-      <w:pPr>
-        <w:ind w:left="720"/>
-      </w:pPr>
-      <w:r>
-        <w:t>GPA – Grade Point Average. GPA is a student’s weighted average of final grades. Calculated by dividing a student’s total number of grade points received by the number of credit hours attempted.</w:t>
-      </w:r>
-    </w:p>
-    <w:p>
-      <w:pPr>
-        <w:ind w:left="720"/>
-      </w:pPr>
-      <w:r>
-        <w:t xml:space="preserve">Percentage point – a percentage point is that part of an assignment/quiz/test grade that has been earned by a student. For example: if a student earns 85% on Homework 1, which is weighted at 10%, then the student is awarded 8.5 percentage points. </w:t>
-      </w:r>
-    </w:p>
-    <w:p>
-      <w:pPr>
-        <w:ind w:left="720"/>
-      </w:pPr>
-      <w:r>
-        <w:t xml:space="preserve">RequirementCategory – this table holds concentration specific information about degree requirements. </w:t>
-      </w:r>
-    </w:p>
-    <w:p>
-      <w:pPr>
-        <w:ind w:left="720"/>
-      </w:pPr>
-      <w:r>
         <w:t xml:space="preserve">What-if grade audit/calculation – this calculation is useful if a user has submitted some, but not all, of the coursework for a class. The user may ask the system what grade he would need on remaining coursework in order to receive a certain, desired grade overall. Additionally, a user may ask the system what grade she would receive in the course if he were to get a certain grade on remaining coursework. </w:t>
       </w:r>
     </w:p>
@@ -7788,7 +8011,7 @@
 </file>
 
 <file path=customXml/itemProps1.xml><?xml version="1.0" encoding="utf-8"?>
-<ds:datastoreItem xmlns:ds="http://schemas.openxmlformats.org/officeDocument/2006/customXml" ds:itemID="{2A34F7AD-A93F-4DAE-A2CB-2BEC2900941E}">
+<ds:datastoreItem xmlns:ds="http://schemas.openxmlformats.org/officeDocument/2006/customXml" ds:itemID="{EE7D5308-16CF-4F50-88C7-521FE35072B3}">
   <ds:schemaRefs>
     <ds:schemaRef ds:uri="http://schemas.openxmlformats.org/officeDocument/2006/bibliography"/>
   </ds:schemaRefs>

</xml_diff>

<commit_message>
Added student class to domain diagram
</commit_message>
<xml_diff>
--- a/Requirements Specifications Report.docx
+++ b/Requirements Specifications Report.docx
@@ -3259,27 +3259,14 @@
       <w:r>
         <w:t xml:space="preserve">Figure </w:t>
       </w:r>
-      <w:r>
-        <w:fldChar w:fldCharType="begin"/>
-      </w:r>
-      <w:r>
-        <w:instrText xml:space="preserve"> SEQ Figure \* ARABIC </w:instrText>
-      </w:r>
-      <w:r>
-        <w:fldChar w:fldCharType="separate"/>
-      </w:r>
-      <w:r>
-        <w:rPr>
-          <w:noProof/>
-        </w:rPr>
-        <w:t>1</w:t>
-      </w:r>
-      <w:r>
-        <w:rPr>
-          <w:noProof/>
-        </w:rPr>
-        <w:fldChar w:fldCharType="end"/>
-      </w:r>
+      <w:fldSimple w:instr=" SEQ Figure \* ARABIC ">
+        <w:r>
+          <w:rPr>
+            <w:noProof/>
+          </w:rPr>
+          <w:t>1</w:t>
+        </w:r>
+      </w:fldSimple>
       <w:r>
         <w:t xml:space="preserve"> Grades</w:t>
       </w:r>
@@ -3368,27 +3355,14 @@
       <w:r>
         <w:t xml:space="preserve">Figure </w:t>
       </w:r>
-      <w:r>
-        <w:fldChar w:fldCharType="begin"/>
-      </w:r>
-      <w:r>
-        <w:instrText xml:space="preserve"> SEQ Figure \* ARABIC </w:instrText>
-      </w:r>
-      <w:r>
-        <w:fldChar w:fldCharType="separate"/>
-      </w:r>
-      <w:r>
-        <w:rPr>
-          <w:noProof/>
-        </w:rPr>
-        <w:t>2</w:t>
-      </w:r>
-      <w:r>
-        <w:rPr>
-          <w:noProof/>
-        </w:rPr>
-        <w:fldChar w:fldCharType="end"/>
-      </w:r>
+      <w:fldSimple w:instr=" SEQ Figure \* ARABIC ">
+        <w:r>
+          <w:rPr>
+            <w:noProof/>
+          </w:rPr>
+          <w:t>2</w:t>
+        </w:r>
+      </w:fldSimple>
       <w:r>
         <w:t xml:space="preserve"> Adding a Grade</w:t>
       </w:r>
@@ -3478,27 +3452,14 @@
       <w:r>
         <w:t xml:space="preserve">Figure </w:t>
       </w:r>
-      <w:r>
-        <w:fldChar w:fldCharType="begin"/>
-      </w:r>
-      <w:r>
-        <w:instrText xml:space="preserve"> SEQ Figure \* ARABIC </w:instrText>
-      </w:r>
-      <w:r>
-        <w:fldChar w:fldCharType="separate"/>
-      </w:r>
-      <w:r>
-        <w:rPr>
-          <w:noProof/>
-        </w:rPr>
-        <w:t>3</w:t>
-      </w:r>
-      <w:r>
-        <w:rPr>
-          <w:noProof/>
-        </w:rPr>
-        <w:fldChar w:fldCharType="end"/>
-      </w:r>
+      <w:fldSimple w:instr=" SEQ Figure \* ARABIC ">
+        <w:r>
+          <w:rPr>
+            <w:noProof/>
+          </w:rPr>
+          <w:t>3</w:t>
+        </w:r>
+      </w:fldSimple>
       <w:r>
         <w:t xml:space="preserve"> Submitting a Grade to the Database</w:t>
       </w:r>
@@ -3631,27 +3592,14 @@
       <w:r>
         <w:t xml:space="preserve">Figure </w:t>
       </w:r>
-      <w:r>
-        <w:fldChar w:fldCharType="begin"/>
-      </w:r>
-      <w:r>
-        <w:instrText xml:space="preserve"> SEQ Figure \* ARABIC </w:instrText>
-      </w:r>
-      <w:r>
-        <w:fldChar w:fldCharType="separate"/>
-      </w:r>
-      <w:r>
-        <w:rPr>
-          <w:noProof/>
-        </w:rPr>
-        <w:t>4</w:t>
-      </w:r>
-      <w:r>
-        <w:rPr>
-          <w:noProof/>
-        </w:rPr>
-        <w:fldChar w:fldCharType="end"/>
-      </w:r>
+      <w:fldSimple w:instr=" SEQ Figure \* ARABIC ">
+        <w:r>
+          <w:rPr>
+            <w:noProof/>
+          </w:rPr>
+          <w:t>4</w:t>
+        </w:r>
+      </w:fldSimple>
       <w:r>
         <w:t xml:space="preserve"> Performing What-If Grade Calculation</w:t>
       </w:r>
@@ -3747,27 +3695,14 @@
       <w:r>
         <w:t xml:space="preserve">Figure </w:t>
       </w:r>
-      <w:r>
-        <w:fldChar w:fldCharType="begin"/>
-      </w:r>
-      <w:r>
-        <w:instrText xml:space="preserve"> SEQ Figure \* ARABIC </w:instrText>
-      </w:r>
-      <w:r>
-        <w:fldChar w:fldCharType="separate"/>
-      </w:r>
-      <w:r>
-        <w:rPr>
-          <w:noProof/>
-        </w:rPr>
-        <w:t>5</w:t>
-      </w:r>
-      <w:r>
-        <w:rPr>
-          <w:noProof/>
-        </w:rPr>
-        <w:fldChar w:fldCharType="end"/>
-      </w:r>
+      <w:fldSimple w:instr=" SEQ Figure \* ARABIC ">
+        <w:r>
+          <w:rPr>
+            <w:noProof/>
+          </w:rPr>
+          <w:t>5</w:t>
+        </w:r>
+      </w:fldSimple>
       <w:r>
         <w:t xml:space="preserve"> Viewing What-If Results</w:t>
       </w:r>
@@ -3862,27 +3797,14 @@
       <w:r>
         <w:t xml:space="preserve">Figure </w:t>
       </w:r>
-      <w:r>
-        <w:fldChar w:fldCharType="begin"/>
-      </w:r>
-      <w:r>
-        <w:instrText xml:space="preserve"> SEQ Figure \* ARABIC </w:instrText>
-      </w:r>
-      <w:r>
-        <w:fldChar w:fldCharType="separate"/>
-      </w:r>
-      <w:r>
-        <w:rPr>
-          <w:noProof/>
-        </w:rPr>
-        <w:t>6</w:t>
-      </w:r>
-      <w:r>
-        <w:rPr>
-          <w:noProof/>
-        </w:rPr>
-        <w:fldChar w:fldCharType="end"/>
-      </w:r>
+      <w:fldSimple w:instr=" SEQ Figure \* ARABIC ">
+        <w:r>
+          <w:rPr>
+            <w:noProof/>
+          </w:rPr>
+          <w:t>6</w:t>
+        </w:r>
+      </w:fldSimple>
       <w:r>
         <w:rPr>
           <w:noProof/>
@@ -3967,27 +3889,14 @@
       <w:r>
         <w:t xml:space="preserve">Figure </w:t>
       </w:r>
-      <w:r>
-        <w:fldChar w:fldCharType="begin"/>
-      </w:r>
-      <w:r>
-        <w:instrText xml:space="preserve"> SEQ Figure \* ARABIC </w:instrText>
-      </w:r>
-      <w:r>
-        <w:fldChar w:fldCharType="separate"/>
-      </w:r>
-      <w:r>
-        <w:rPr>
-          <w:noProof/>
-        </w:rPr>
-        <w:t>7</w:t>
-      </w:r>
-      <w:r>
-        <w:rPr>
-          <w:noProof/>
-        </w:rPr>
-        <w:fldChar w:fldCharType="end"/>
-      </w:r>
+      <w:fldSimple w:instr=" SEQ Figure \* ARABIC ">
+        <w:r>
+          <w:rPr>
+            <w:noProof/>
+          </w:rPr>
+          <w:t>7</w:t>
+        </w:r>
+      </w:fldSimple>
       <w:r>
         <w:t xml:space="preserve"> Choose a Grade to Delete</w:t>
       </w:r>
@@ -4099,27 +4008,14 @@
       <w:r>
         <w:t xml:space="preserve">Figure </w:t>
       </w:r>
-      <w:r>
-        <w:fldChar w:fldCharType="begin"/>
-      </w:r>
-      <w:r>
-        <w:instrText xml:space="preserve"> SEQ Figure \* ARABIC </w:instrText>
-      </w:r>
-      <w:r>
-        <w:fldChar w:fldCharType="separate"/>
-      </w:r>
-      <w:r>
-        <w:rPr>
-          <w:noProof/>
-        </w:rPr>
-        <w:t>8</w:t>
-      </w:r>
-      <w:r>
-        <w:rPr>
-          <w:noProof/>
-        </w:rPr>
-        <w:fldChar w:fldCharType="end"/>
-      </w:r>
+      <w:fldSimple w:instr=" SEQ Figure \* ARABIC ">
+        <w:r>
+          <w:rPr>
+            <w:noProof/>
+          </w:rPr>
+          <w:t>8</w:t>
+        </w:r>
+      </w:fldSimple>
       <w:r>
         <w:t xml:space="preserve"> GPA Calculator Button</w:t>
       </w:r>
@@ -4203,27 +4099,14 @@
       <w:r>
         <w:t xml:space="preserve">Figure </w:t>
       </w:r>
-      <w:r>
-        <w:fldChar w:fldCharType="begin"/>
-      </w:r>
-      <w:r>
-        <w:instrText xml:space="preserve"> SEQ Figure \* ARABIC </w:instrText>
-      </w:r>
-      <w:r>
-        <w:fldChar w:fldCharType="separate"/>
-      </w:r>
-      <w:r>
-        <w:rPr>
-          <w:noProof/>
-        </w:rPr>
-        <w:t>9</w:t>
-      </w:r>
-      <w:r>
-        <w:rPr>
-          <w:noProof/>
-        </w:rPr>
-        <w:fldChar w:fldCharType="end"/>
-      </w:r>
+      <w:fldSimple w:instr=" SEQ Figure \* ARABIC ">
+        <w:r>
+          <w:rPr>
+            <w:noProof/>
+          </w:rPr>
+          <w:t>9</w:t>
+        </w:r>
+      </w:fldSimple>
       <w:r>
         <w:t xml:space="preserve"> Student GPA Screen</w:t>
       </w:r>
@@ -4303,27 +4186,14 @@
       <w:r>
         <w:t xml:space="preserve">Figure </w:t>
       </w:r>
-      <w:r>
-        <w:fldChar w:fldCharType="begin"/>
-      </w:r>
-      <w:r>
-        <w:instrText xml:space="preserve"> SEQ Figure \* ARABIC </w:instrText>
-      </w:r>
-      <w:r>
-        <w:fldChar w:fldCharType="separate"/>
-      </w:r>
-      <w:r>
-        <w:rPr>
-          <w:noProof/>
-        </w:rPr>
-        <w:t>10</w:t>
-      </w:r>
-      <w:r>
-        <w:rPr>
-          <w:noProof/>
-        </w:rPr>
-        <w:fldChar w:fldCharType="end"/>
-      </w:r>
+      <w:fldSimple w:instr=" SEQ Figure \* ARABIC ">
+        <w:r>
+          <w:rPr>
+            <w:noProof/>
+          </w:rPr>
+          <w:t>10</w:t>
+        </w:r>
+      </w:fldSimple>
       <w:r>
         <w:t xml:space="preserve"> Completed Classes Overview</w:t>
       </w:r>
@@ -4408,27 +4278,14 @@
       <w:r>
         <w:t xml:space="preserve">Figure </w:t>
       </w:r>
-      <w:r>
-        <w:fldChar w:fldCharType="begin"/>
-      </w:r>
-      <w:r>
-        <w:instrText xml:space="preserve"> SEQ Figure \* ARABIC </w:instrText>
-      </w:r>
-      <w:r>
-        <w:fldChar w:fldCharType="separate"/>
-      </w:r>
-      <w:r>
-        <w:rPr>
-          <w:noProof/>
-        </w:rPr>
-        <w:t>11</w:t>
-      </w:r>
-      <w:r>
-        <w:rPr>
-          <w:noProof/>
-        </w:rPr>
-        <w:fldChar w:fldCharType="end"/>
-      </w:r>
+      <w:fldSimple w:instr=" SEQ Figure \* ARABIC ">
+        <w:r>
+          <w:rPr>
+            <w:noProof/>
+          </w:rPr>
+          <w:t>11</w:t>
+        </w:r>
+      </w:fldSimple>
       <w:r>
         <w:t xml:space="preserve"> Adding a Completed Class</w:t>
       </w:r>
@@ -4515,27 +4372,14 @@
       <w:r>
         <w:t xml:space="preserve">Figure </w:t>
       </w:r>
-      <w:r>
-        <w:fldChar w:fldCharType="begin"/>
-      </w:r>
-      <w:r>
-        <w:instrText xml:space="preserve"> SEQ Figure \* ARABIC </w:instrText>
-      </w:r>
-      <w:r>
-        <w:fldChar w:fldCharType="separate"/>
-      </w:r>
-      <w:r>
-        <w:rPr>
-          <w:noProof/>
-        </w:rPr>
-        <w:t>12</w:t>
-      </w:r>
-      <w:r>
-        <w:rPr>
-          <w:noProof/>
-        </w:rPr>
-        <w:fldChar w:fldCharType="end"/>
-      </w:r>
+      <w:fldSimple w:instr=" SEQ Figure \* ARABIC ">
+        <w:r>
+          <w:rPr>
+            <w:noProof/>
+          </w:rPr>
+          <w:t>12</w:t>
+        </w:r>
+      </w:fldSimple>
       <w:r>
         <w:t xml:space="preserve"> Success Message</w:t>
       </w:r>
@@ -4644,30 +4488,14 @@
       <w:r>
         <w:t xml:space="preserve">Figure </w:t>
       </w:r>
-      <w:r>
-        <w:fldChar w:fldCharType="begin"/>
-      </w:r>
-      <w:r>
-        <w:instrText xml:space="preserve"> SEQ Figur</w:instrText>
-      </w:r>
-      <w:r>
-        <w:instrText xml:space="preserve">e \* ARABIC </w:instrText>
-      </w:r>
-      <w:r>
-        <w:fldChar w:fldCharType="separate"/>
-      </w:r>
-      <w:r>
-        <w:rPr>
-          <w:noProof/>
-        </w:rPr>
-        <w:t>13</w:t>
-      </w:r>
-      <w:r>
-        <w:rPr>
-          <w:noProof/>
-        </w:rPr>
-        <w:fldChar w:fldCharType="end"/>
-      </w:r>
+      <w:fldSimple w:instr=" SEQ Figure \* ARABIC ">
+        <w:r>
+          <w:rPr>
+            <w:noProof/>
+          </w:rPr>
+          <w:t>13</w:t>
+        </w:r>
+      </w:fldSimple>
       <w:r>
         <w:t xml:space="preserve"> Modifying a Grade</w:t>
       </w:r>
@@ -4792,27 +4620,14 @@
       <w:r>
         <w:t xml:space="preserve">Figure </w:t>
       </w:r>
-      <w:r>
-        <w:fldChar w:fldCharType="begin"/>
-      </w:r>
-      <w:r>
-        <w:instrText xml:space="preserve"> SEQ Figure \* ARABIC </w:instrText>
-      </w:r>
-      <w:r>
-        <w:fldChar w:fldCharType="separate"/>
-      </w:r>
-      <w:r>
-        <w:rPr>
-          <w:noProof/>
-        </w:rPr>
-        <w:t>14</w:t>
-      </w:r>
-      <w:r>
-        <w:rPr>
-          <w:noProof/>
-        </w:rPr>
-        <w:fldChar w:fldCharType="end"/>
-      </w:r>
+      <w:fldSimple w:instr=" SEQ Figure \* ARABIC ">
+        <w:r>
+          <w:rPr>
+            <w:noProof/>
+          </w:rPr>
+          <w:t>14</w:t>
+        </w:r>
+      </w:fldSimple>
       <w:r>
         <w:t xml:space="preserve"> Deleting a Current Class</w:t>
       </w:r>
@@ -4939,27 +4754,14 @@
       <w:r>
         <w:t xml:space="preserve">Figure </w:t>
       </w:r>
-      <w:r>
-        <w:fldChar w:fldCharType="begin"/>
-      </w:r>
-      <w:r>
-        <w:instrText xml:space="preserve"> SEQ Figure \* ARABIC </w:instrText>
-      </w:r>
-      <w:r>
-        <w:fldChar w:fldCharType="separate"/>
-      </w:r>
-      <w:r>
-        <w:rPr>
-          <w:noProof/>
-        </w:rPr>
-        <w:t>15</w:t>
-      </w:r>
-      <w:r>
-        <w:rPr>
-          <w:noProof/>
-        </w:rPr>
-        <w:fldChar w:fldCharType="end"/>
-      </w:r>
+      <w:fldSimple w:instr=" SEQ Figure \* ARABIC ">
+        <w:r>
+          <w:rPr>
+            <w:noProof/>
+          </w:rPr>
+          <w:t>15</w:t>
+        </w:r>
+      </w:fldSimple>
       <w:r>
         <w:t xml:space="preserve"> Adding a Class</w:t>
       </w:r>
@@ -5030,27 +4832,14 @@
       <w:r>
         <w:t xml:space="preserve">Figure </w:t>
       </w:r>
-      <w:r>
-        <w:fldChar w:fldCharType="begin"/>
-      </w:r>
-      <w:r>
-        <w:instrText xml:space="preserve"> SEQ Figure \* ARABIC </w:instrText>
-      </w:r>
-      <w:r>
-        <w:fldChar w:fldCharType="separate"/>
-      </w:r>
-      <w:r>
-        <w:rPr>
-          <w:noProof/>
-        </w:rPr>
-        <w:t>16</w:t>
-      </w:r>
-      <w:r>
-        <w:rPr>
-          <w:noProof/>
-        </w:rPr>
-        <w:fldChar w:fldCharType="end"/>
-      </w:r>
+      <w:fldSimple w:instr=" SEQ Figure \* ARABIC ">
+        <w:r>
+          <w:rPr>
+            <w:noProof/>
+          </w:rPr>
+          <w:t>16</w:t>
+        </w:r>
+      </w:fldSimple>
       <w:r>
         <w:t xml:space="preserve"> Info for a new Current Class</w:t>
       </w:r>
@@ -5176,27 +4965,14 @@
       <w:r>
         <w:t xml:space="preserve">Figure </w:t>
       </w:r>
-      <w:r>
-        <w:fldChar w:fldCharType="begin"/>
-      </w:r>
-      <w:r>
-        <w:instrText xml:space="preserve"> SEQ Figure \* ARABIC </w:instrText>
-      </w:r>
-      <w:r>
-        <w:fldChar w:fldCharType="separate"/>
-      </w:r>
-      <w:r>
-        <w:rPr>
-          <w:noProof/>
-        </w:rPr>
-        <w:t>17</w:t>
-      </w:r>
-      <w:r>
-        <w:rPr>
-          <w:noProof/>
-        </w:rPr>
-        <w:fldChar w:fldCharType="end"/>
-      </w:r>
+      <w:fldSimple w:instr=" SEQ Figure \* ARABIC ">
+        <w:r>
+          <w:rPr>
+            <w:noProof/>
+          </w:rPr>
+          <w:t>17</w:t>
+        </w:r>
+      </w:fldSimple>
       <w:r>
         <w:t xml:space="preserve"> Student Progress Overview</w:t>
       </w:r>
@@ -5311,27 +5087,14 @@
       <w:r>
         <w:t xml:space="preserve">Figure </w:t>
       </w:r>
-      <w:r>
-        <w:fldChar w:fldCharType="begin"/>
-      </w:r>
-      <w:r>
-        <w:instrText xml:space="preserve"> SEQ Figure \* ARABIC </w:instrText>
-      </w:r>
-      <w:r>
-        <w:fldChar w:fldCharType="separate"/>
-      </w:r>
-      <w:r>
-        <w:rPr>
-          <w:noProof/>
-        </w:rPr>
-        <w:t>18</w:t>
-      </w:r>
-      <w:r>
-        <w:rPr>
-          <w:noProof/>
-        </w:rPr>
-        <w:fldChar w:fldCharType="end"/>
-      </w:r>
+      <w:fldSimple w:instr=" SEQ Figure \* ARABIC ">
+        <w:r>
+          <w:rPr>
+            <w:noProof/>
+          </w:rPr>
+          <w:t>18</w:t>
+        </w:r>
+      </w:fldSimple>
       <w:r>
         <w:t xml:space="preserve"> What-If GPA Results</w:t>
       </w:r>
@@ -5732,27 +5495,14 @@
       <w:r>
         <w:t xml:space="preserve">Figure </w:t>
       </w:r>
-      <w:r>
-        <w:fldChar w:fldCharType="begin"/>
-      </w:r>
-      <w:r>
-        <w:instrText xml:space="preserve"> SEQ Figure \* ARABIC </w:instrText>
-      </w:r>
-      <w:r>
-        <w:fldChar w:fldCharType="separate"/>
-      </w:r>
-      <w:r>
-        <w:rPr>
-          <w:noProof/>
-        </w:rPr>
-        <w:t>19</w:t>
-      </w:r>
-      <w:r>
-        <w:rPr>
-          <w:noProof/>
-        </w:rPr>
-        <w:fldChar w:fldCharType="end"/>
-      </w:r>
+      <w:fldSimple w:instr=" SEQ Figure \* ARABIC ">
+        <w:r>
+          <w:rPr>
+            <w:noProof/>
+          </w:rPr>
+          <w:t>19</w:t>
+        </w:r>
+      </w:fldSimple>
       <w:r>
         <w:t xml:space="preserve"> Use Case Diagram</w:t>
       </w:r>
@@ -5928,10 +5678,10 @@
           <w:noProof/>
         </w:rPr>
         <w:drawing>
-          <wp:inline distT="0" distB="0" distL="0" distR="0" wp14:anchorId="557AB941" wp14:editId="69CDA6DC">
-            <wp:extent cx="5943600" cy="3519805"/>
-            <wp:effectExtent l="0" t="0" r="0" b="4445"/>
-            <wp:docPr id="3" name="Picture 3"/>
+          <wp:inline distT="0" distB="0" distL="0" distR="0" wp14:anchorId="1A78797B" wp14:editId="25430131">
+            <wp:extent cx="5943600" cy="3623310"/>
+            <wp:effectExtent l="0" t="0" r="0" b="0"/>
+            <wp:docPr id="8" name="Picture 8"/>
             <wp:cNvGraphicFramePr>
               <a:graphicFrameLocks xmlns:a="http://schemas.openxmlformats.org/drawingml/2006/main" noChangeAspect="1"/>
             </wp:cNvGraphicFramePr>
@@ -5951,7 +5701,7 @@
                   <pic:spPr>
                     <a:xfrm>
                       <a:off x="0" y="0"/>
-                      <a:ext cx="5943600" cy="3519805"/>
+                      <a:ext cx="5943600" cy="3623310"/>
                     </a:xfrm>
                     <a:prstGeom prst="rect">
                       <a:avLst/>
@@ -5975,27 +5725,14 @@
       <w:r>
         <w:t xml:space="preserve">Figure </w:t>
       </w:r>
-      <w:r>
-        <w:fldChar w:fldCharType="begin"/>
-      </w:r>
-      <w:r>
-        <w:instrText xml:space="preserve"> SEQ Figure \* ARABIC </w:instrText>
-      </w:r>
-      <w:r>
-        <w:fldChar w:fldCharType="separate"/>
-      </w:r>
-      <w:r>
-        <w:rPr>
-          <w:noProof/>
-        </w:rPr>
-        <w:t>20</w:t>
-      </w:r>
-      <w:r>
-        <w:rPr>
-          <w:noProof/>
-        </w:rPr>
-        <w:fldChar w:fldCharType="end"/>
-      </w:r>
+      <w:fldSimple w:instr=" SEQ Figure \* ARABIC ">
+        <w:r>
+          <w:rPr>
+            <w:noProof/>
+          </w:rPr>
+          <w:t>20</w:t>
+        </w:r>
+      </w:fldSimple>
       <w:r>
         <w:t xml:space="preserve"> Domain Diagram</w:t>
       </w:r>
@@ -8015,7 +7752,7 @@
 </file>
 
 <file path=customXml/itemProps1.xml><?xml version="1.0" encoding="utf-8"?>
-<ds:datastoreItem xmlns:ds="http://schemas.openxmlformats.org/officeDocument/2006/customXml" ds:itemID="{BE3294EF-BC9B-46F8-87DE-9F063225B693}">
+<ds:datastoreItem xmlns:ds="http://schemas.openxmlformats.org/officeDocument/2006/customXml" ds:itemID="{DFBCB04B-E890-4978-B295-80F727BAC1DF}">
   <ds:schemaRefs>
     <ds:schemaRef ds:uri="http://schemas.openxmlformats.org/officeDocument/2006/bibliography"/>
   </ds:schemaRefs>

</xml_diff>

<commit_message>
Viewing Current Courses Use Case added; tabbed GUI created
</commit_message>
<xml_diff>
--- a/Requirements Specifications Report.docx
+++ b/Requirements Specifications Report.docx
@@ -513,7 +513,7 @@
           <w:r>
             <w:fldChar w:fldCharType="separate"/>
           </w:r>
-          <w:hyperlink w:anchor="_Toc20116116" w:history="1">
+          <w:hyperlink w:anchor="_Toc20655867" w:history="1">
             <w:r>
               <w:rPr>
                 <w:rStyle w:val="Hyperlink"/>
@@ -540,7 +540,7 @@
                 <w:noProof/>
                 <w:webHidden/>
               </w:rPr>
-              <w:instrText xml:space="preserve"> PAGEREF _Toc20116116 \h </w:instrText>
+              <w:instrText xml:space="preserve"> PAGEREF _Toc20655867 \h </w:instrText>
             </w:r>
             <w:r>
               <w:rPr>
@@ -583,7 +583,7 @@
               <w:noProof/>
             </w:rPr>
           </w:pPr>
-          <w:hyperlink w:anchor="_Toc20116117" w:history="1">
+          <w:hyperlink w:anchor="_Toc20655868" w:history="1">
             <w:r>
               <w:rPr>
                 <w:rStyle w:val="Hyperlink"/>
@@ -624,7 +624,7 @@
                 <w:noProof/>
                 <w:webHidden/>
               </w:rPr>
-              <w:instrText xml:space="preserve"> PAGEREF _Toc20116117 \h </w:instrText>
+              <w:instrText xml:space="preserve"> PAGEREF _Toc20655868 \h </w:instrText>
             </w:r>
             <w:r>
               <w:rPr>
@@ -667,7 +667,7 @@
               <w:noProof/>
             </w:rPr>
           </w:pPr>
-          <w:hyperlink w:anchor="_Toc20116118" w:history="1">
+          <w:hyperlink w:anchor="_Toc20655869" w:history="1">
             <w:r>
               <w:rPr>
                 <w:rStyle w:val="Hyperlink"/>
@@ -708,7 +708,7 @@
                 <w:noProof/>
                 <w:webHidden/>
               </w:rPr>
-              <w:instrText xml:space="preserve"> PAGEREF _Toc20116118 \h </w:instrText>
+              <w:instrText xml:space="preserve"> PAGEREF _Toc20655869 \h </w:instrText>
             </w:r>
             <w:r>
               <w:rPr>
@@ -751,7 +751,7 @@
               <w:noProof/>
             </w:rPr>
           </w:pPr>
-          <w:hyperlink w:anchor="_Toc20116119" w:history="1">
+          <w:hyperlink w:anchor="_Toc20655870" w:history="1">
             <w:r>
               <w:rPr>
                 <w:rStyle w:val="Hyperlink"/>
@@ -792,7 +792,7 @@
                 <w:noProof/>
                 <w:webHidden/>
               </w:rPr>
-              <w:instrText xml:space="preserve"> PAGEREF _Toc20116119 \h </w:instrText>
+              <w:instrText xml:space="preserve"> PAGEREF _Toc20655870 \h </w:instrText>
             </w:r>
             <w:r>
               <w:rPr>
@@ -835,7 +835,7 @@
               <w:noProof/>
             </w:rPr>
           </w:pPr>
-          <w:hyperlink w:anchor="_Toc20116120" w:history="1">
+          <w:hyperlink w:anchor="_Toc20655871" w:history="1">
             <w:r>
               <w:rPr>
                 <w:rStyle w:val="Hyperlink"/>
@@ -876,7 +876,7 @@
                 <w:noProof/>
                 <w:webHidden/>
               </w:rPr>
-              <w:instrText xml:space="preserve"> PAGEREF _Toc20116120 \h </w:instrText>
+              <w:instrText xml:space="preserve"> PAGEREF _Toc20655871 \h </w:instrText>
             </w:r>
             <w:r>
               <w:rPr>
@@ -919,7 +919,7 @@
               <w:noProof/>
             </w:rPr>
           </w:pPr>
-          <w:hyperlink w:anchor="_Toc20116121" w:history="1">
+          <w:hyperlink w:anchor="_Toc20655872" w:history="1">
             <w:r>
               <w:rPr>
                 <w:rStyle w:val="Hyperlink"/>
@@ -960,7 +960,7 @@
                 <w:noProof/>
                 <w:webHidden/>
               </w:rPr>
-              <w:instrText xml:space="preserve"> PAGEREF _Toc20116121 \h </w:instrText>
+              <w:instrText xml:space="preserve"> PAGEREF _Toc20655872 \h </w:instrText>
             </w:r>
             <w:r>
               <w:rPr>
@@ -1003,7 +1003,7 @@
               <w:noProof/>
             </w:rPr>
           </w:pPr>
-          <w:hyperlink w:anchor="_Toc20116122" w:history="1">
+          <w:hyperlink w:anchor="_Toc20655873" w:history="1">
             <w:r>
               <w:rPr>
                 <w:rStyle w:val="Hyperlink"/>
@@ -1044,7 +1044,7 @@
                 <w:noProof/>
                 <w:webHidden/>
               </w:rPr>
-              <w:instrText xml:space="preserve"> PAGEREF _Toc20116122 \h </w:instrText>
+              <w:instrText xml:space="preserve"> PAGEREF _Toc20655873 \h </w:instrText>
             </w:r>
             <w:r>
               <w:rPr>
@@ -1087,7 +1087,7 @@
               <w:noProof/>
             </w:rPr>
           </w:pPr>
-          <w:hyperlink w:anchor="_Toc20116123" w:history="1">
+          <w:hyperlink w:anchor="_Toc20655874" w:history="1">
             <w:r>
               <w:rPr>
                 <w:rStyle w:val="Hyperlink"/>
@@ -1128,7 +1128,7 @@
                 <w:noProof/>
                 <w:webHidden/>
               </w:rPr>
-              <w:instrText xml:space="preserve"> PAGEREF _Toc20116123 \h </w:instrText>
+              <w:instrText xml:space="preserve"> PAGEREF _Toc20655874 \h </w:instrText>
             </w:r>
             <w:r>
               <w:rPr>
@@ -1171,7 +1171,7 @@
               <w:noProof/>
             </w:rPr>
           </w:pPr>
-          <w:hyperlink w:anchor="_Toc20116124" w:history="1">
+          <w:hyperlink w:anchor="_Toc20655875" w:history="1">
             <w:r>
               <w:rPr>
                 <w:rStyle w:val="Hyperlink"/>
@@ -1212,7 +1212,7 @@
                 <w:noProof/>
                 <w:webHidden/>
               </w:rPr>
-              <w:instrText xml:space="preserve"> PAGEREF _Toc20116124 \h </w:instrText>
+              <w:instrText xml:space="preserve"> PAGEREF _Toc20655875 \h </w:instrText>
             </w:r>
             <w:r>
               <w:rPr>
@@ -1232,7 +1232,7 @@
                 <w:noProof/>
                 <w:webHidden/>
               </w:rPr>
-              <w:t>13</w:t>
+              <w:t>14</w:t>
             </w:r>
             <w:r>
               <w:rPr>
@@ -1255,7 +1255,7 @@
               <w:noProof/>
             </w:rPr>
           </w:pPr>
-          <w:hyperlink w:anchor="_Toc20116125" w:history="1">
+          <w:hyperlink w:anchor="_Toc20655876" w:history="1">
             <w:r>
               <w:rPr>
                 <w:rStyle w:val="Hyperlink"/>
@@ -1296,7 +1296,7 @@
                 <w:noProof/>
                 <w:webHidden/>
               </w:rPr>
-              <w:instrText xml:space="preserve"> PAGEREF _Toc20116125 \h </w:instrText>
+              <w:instrText xml:space="preserve"> PAGEREF _Toc20655876 \h </w:instrText>
             </w:r>
             <w:r>
               <w:rPr>
@@ -1316,7 +1316,7 @@
                 <w:noProof/>
                 <w:webHidden/>
               </w:rPr>
-              <w:t>14</w:t>
+              <w:t>15</w:t>
             </w:r>
             <w:r>
               <w:rPr>
@@ -1339,7 +1339,7 @@
               <w:noProof/>
             </w:rPr>
           </w:pPr>
-          <w:hyperlink w:anchor="_Toc20116126" w:history="1">
+          <w:hyperlink w:anchor="_Toc20655877" w:history="1">
             <w:r>
               <w:rPr>
                 <w:rStyle w:val="Hyperlink"/>
@@ -1380,7 +1380,7 @@
                 <w:noProof/>
                 <w:webHidden/>
               </w:rPr>
-              <w:instrText xml:space="preserve"> PAGEREF _Toc20116126 \h </w:instrText>
+              <w:instrText xml:space="preserve"> PAGEREF _Toc20655877 \h </w:instrText>
             </w:r>
             <w:r>
               <w:rPr>
@@ -1400,7 +1400,7 @@
                 <w:noProof/>
                 <w:webHidden/>
               </w:rPr>
-              <w:t>15</w:t>
+              <w:t>16</w:t>
             </w:r>
             <w:r>
               <w:rPr>
@@ -1423,7 +1423,7 @@
               <w:noProof/>
             </w:rPr>
           </w:pPr>
-          <w:hyperlink w:anchor="_Toc20116127" w:history="1">
+          <w:hyperlink w:anchor="_Toc20655878" w:history="1">
             <w:r>
               <w:rPr>
                 <w:rStyle w:val="Hyperlink"/>
@@ -1464,7 +1464,7 @@
                 <w:noProof/>
                 <w:webHidden/>
               </w:rPr>
-              <w:instrText xml:space="preserve"> PAGEREF _Toc20116127 \h </w:instrText>
+              <w:instrText xml:space="preserve"> PAGEREF _Toc20655878 \h </w:instrText>
             </w:r>
             <w:r>
               <w:rPr>
@@ -1484,7 +1484,7 @@
                 <w:noProof/>
                 <w:webHidden/>
               </w:rPr>
-              <w:t>15</w:t>
+              <w:t>16</w:t>
             </w:r>
             <w:r>
               <w:rPr>
@@ -1536,7 +1536,7 @@
           <w:noProof/>
         </w:rPr>
       </w:pPr>
-      <w:bookmarkStart w:id="0" w:name="_Toc20116116"/>
+      <w:bookmarkStart w:id="0" w:name="_Toc20655867"/>
       <w:r>
         <w:lastRenderedPageBreak/>
         <w:t>Table of Figures</w:t>
@@ -1552,6 +1552,8 @@
         <w:fldChar w:fldCharType="separate"/>
       </w:r>
     </w:p>
+    <w:bookmarkStart w:id="1" w:name="_GoBack"/>
+    <w:bookmarkEnd w:id="1"/>
     <w:p>
       <w:pPr>
         <w:pStyle w:val="TableofFigures"/>
@@ -1563,63 +1565,108 @@
           <w:noProof/>
         </w:rPr>
       </w:pPr>
-      <w:hyperlink w:anchor="_Toc20116128" w:history="1">
-        <w:r>
-          <w:rPr>
-            <w:rStyle w:val="Hyperlink"/>
-            <w:noProof/>
-          </w:rPr>
-          <w:t>Figure 1 Grades</w:t>
-        </w:r>
-        <w:r>
-          <w:rPr>
-            <w:noProof/>
-            <w:webHidden/>
-          </w:rPr>
-          <w:tab/>
-        </w:r>
-        <w:r>
-          <w:rPr>
-            <w:noProof/>
-            <w:webHidden/>
-          </w:rPr>
-          <w:fldChar w:fldCharType="begin"/>
-        </w:r>
-        <w:r>
-          <w:rPr>
-            <w:noProof/>
-            <w:webHidden/>
-          </w:rPr>
-          <w:instrText xml:space="preserve"> PAGEREF _Toc20116128 \h </w:instrText>
-        </w:r>
-        <w:r>
-          <w:rPr>
-            <w:noProof/>
-            <w:webHidden/>
-          </w:rPr>
-        </w:r>
-        <w:r>
-          <w:rPr>
-            <w:noProof/>
-            <w:webHidden/>
-          </w:rPr>
-          <w:fldChar w:fldCharType="separate"/>
-        </w:r>
-        <w:r>
-          <w:rPr>
-            <w:noProof/>
-            <w:webHidden/>
-          </w:rPr>
-          <w:t>4</w:t>
-        </w:r>
-        <w:r>
-          <w:rPr>
-            <w:noProof/>
-            <w:webHidden/>
-          </w:rPr>
-          <w:fldChar w:fldCharType="end"/>
-        </w:r>
-      </w:hyperlink>
+      <w:r>
+        <w:rPr>
+          <w:rStyle w:val="Hyperlink"/>
+          <w:noProof/>
+        </w:rPr>
+        <w:fldChar w:fldCharType="begin"/>
+      </w:r>
+      <w:r>
+        <w:rPr>
+          <w:rStyle w:val="Hyperlink"/>
+          <w:noProof/>
+        </w:rPr>
+        <w:instrText xml:space="preserve"> </w:instrText>
+      </w:r>
+      <w:r>
+        <w:rPr>
+          <w:noProof/>
+        </w:rPr>
+        <w:instrText>HYPERLINK \l "_Toc20655879"</w:instrText>
+      </w:r>
+      <w:r>
+        <w:rPr>
+          <w:rStyle w:val="Hyperlink"/>
+          <w:noProof/>
+        </w:rPr>
+        <w:instrText xml:space="preserve"> </w:instrText>
+      </w:r>
+      <w:r>
+        <w:rPr>
+          <w:rStyle w:val="Hyperlink"/>
+          <w:noProof/>
+        </w:rPr>
+      </w:r>
+      <w:r>
+        <w:rPr>
+          <w:rStyle w:val="Hyperlink"/>
+          <w:noProof/>
+        </w:rPr>
+        <w:fldChar w:fldCharType="separate"/>
+      </w:r>
+      <w:r>
+        <w:rPr>
+          <w:rStyle w:val="Hyperlink"/>
+          <w:noProof/>
+        </w:rPr>
+        <w:t>Figure 2 Adding a Grade</w:t>
+      </w:r>
+      <w:r>
+        <w:rPr>
+          <w:noProof/>
+          <w:webHidden/>
+        </w:rPr>
+        <w:tab/>
+      </w:r>
+      <w:r>
+        <w:rPr>
+          <w:noProof/>
+          <w:webHidden/>
+        </w:rPr>
+        <w:fldChar w:fldCharType="begin"/>
+      </w:r>
+      <w:r>
+        <w:rPr>
+          <w:noProof/>
+          <w:webHidden/>
+        </w:rPr>
+        <w:instrText xml:space="preserve"> PAGEREF _Toc20655879 \h </w:instrText>
+      </w:r>
+      <w:r>
+        <w:rPr>
+          <w:noProof/>
+          <w:webHidden/>
+        </w:rPr>
+      </w:r>
+      <w:r>
+        <w:rPr>
+          <w:noProof/>
+          <w:webHidden/>
+        </w:rPr>
+        <w:fldChar w:fldCharType="separate"/>
+      </w:r>
+      <w:r>
+        <w:rPr>
+          <w:noProof/>
+          <w:webHidden/>
+        </w:rPr>
+        <w:t>4</w:t>
+      </w:r>
+      <w:r>
+        <w:rPr>
+          <w:noProof/>
+          <w:webHidden/>
+        </w:rPr>
+        <w:fldChar w:fldCharType="end"/>
+      </w:r>
+      <w:r>
+        <w:rPr>
+          <w:rStyle w:val="Hyperlink"/>
+          <w:noProof/>
+        </w:rPr>
+        <w:fldChar w:fldCharType="end"/>
+      </w:r>
     </w:p>
     <w:p>
       <w:pPr>
@@ -1632,13 +1679,13 @@
           <w:noProof/>
         </w:rPr>
       </w:pPr>
-      <w:hyperlink w:anchor="_Toc20116129" w:history="1">
+      <w:hyperlink w:anchor="_Toc20655880" w:history="1">
         <w:r>
           <w:rPr>
             <w:rStyle w:val="Hyperlink"/>
             <w:noProof/>
           </w:rPr>
-          <w:t>Figure 2 Adding a Grade</w:t>
+          <w:t>Figure 3 Submitting a Grade to the Database</w:t>
         </w:r>
         <w:r>
           <w:rPr>
@@ -1659,7 +1706,7 @@
             <w:noProof/>
             <w:webHidden/>
           </w:rPr>
-          <w:instrText xml:space="preserve"> PAGEREF _Toc20116129 \h </w:instrText>
+          <w:instrText xml:space="preserve"> PAGEREF _Toc20655880 \h </w:instrText>
         </w:r>
         <w:r>
           <w:rPr>
@@ -1701,13 +1748,13 @@
           <w:noProof/>
         </w:rPr>
       </w:pPr>
-      <w:hyperlink w:anchor="_Toc20116130" w:history="1">
+      <w:hyperlink w:anchor="_Toc20655881" w:history="1">
         <w:r>
           <w:rPr>
             <w:rStyle w:val="Hyperlink"/>
             <w:noProof/>
           </w:rPr>
-          <w:t>Figure 3 Submitting a Grade to the Database</w:t>
+          <w:t>Figure 4 Performing What-If Grade Calculation</w:t>
         </w:r>
         <w:r>
           <w:rPr>
@@ -1728,7 +1775,7 @@
             <w:noProof/>
             <w:webHidden/>
           </w:rPr>
-          <w:instrText xml:space="preserve"> PAGEREF _Toc20116130 \h </w:instrText>
+          <w:instrText xml:space="preserve"> PAGEREF _Toc20655881 \h </w:instrText>
         </w:r>
         <w:r>
           <w:rPr>
@@ -1770,13 +1817,13 @@
           <w:noProof/>
         </w:rPr>
       </w:pPr>
-      <w:hyperlink w:anchor="_Toc20116131" w:history="1">
+      <w:hyperlink w:anchor="_Toc20655882" w:history="1">
         <w:r>
           <w:rPr>
             <w:rStyle w:val="Hyperlink"/>
             <w:noProof/>
           </w:rPr>
-          <w:t>Figure 4 Performing What-If Grade Calculation</w:t>
+          <w:t>Figure 5 Viewing What-If Results</w:t>
         </w:r>
         <w:r>
           <w:rPr>
@@ -1797,7 +1844,7 @@
             <w:noProof/>
             <w:webHidden/>
           </w:rPr>
-          <w:instrText xml:space="preserve"> PAGEREF _Toc20116131 \h </w:instrText>
+          <w:instrText xml:space="preserve"> PAGEREF _Toc20655882 \h </w:instrText>
         </w:r>
         <w:r>
           <w:rPr>
@@ -1817,7 +1864,7 @@
             <w:noProof/>
             <w:webHidden/>
           </w:rPr>
-          <w:t>5</w:t>
+          <w:t>6</w:t>
         </w:r>
         <w:r>
           <w:rPr>
@@ -1839,13 +1886,13 @@
           <w:noProof/>
         </w:rPr>
       </w:pPr>
-      <w:hyperlink w:anchor="_Toc20116132" w:history="1">
+      <w:hyperlink w:anchor="_Toc20655883" w:history="1">
         <w:r>
           <w:rPr>
             <w:rStyle w:val="Hyperlink"/>
             <w:noProof/>
           </w:rPr>
-          <w:t>Figure 5 Viewing What-If Results</w:t>
+          <w:t>Figure 6 Delete Grade</w:t>
         </w:r>
         <w:r>
           <w:rPr>
@@ -1866,7 +1913,7 @@
             <w:noProof/>
             <w:webHidden/>
           </w:rPr>
-          <w:instrText xml:space="preserve"> PAGEREF _Toc20116132 \h </w:instrText>
+          <w:instrText xml:space="preserve"> PAGEREF _Toc20655883 \h </w:instrText>
         </w:r>
         <w:r>
           <w:rPr>
@@ -1908,13 +1955,13 @@
           <w:noProof/>
         </w:rPr>
       </w:pPr>
-      <w:hyperlink w:anchor="_Toc20116133" w:history="1">
+      <w:hyperlink w:anchor="_Toc20655884" w:history="1">
         <w:r>
           <w:rPr>
             <w:rStyle w:val="Hyperlink"/>
             <w:noProof/>
           </w:rPr>
-          <w:t>Figure 6 Delete Grade</w:t>
+          <w:t>Figure 7 Choose a Grade to Delete</w:t>
         </w:r>
         <w:r>
           <w:rPr>
@@ -1935,7 +1982,7 @@
             <w:noProof/>
             <w:webHidden/>
           </w:rPr>
-          <w:instrText xml:space="preserve"> PAGEREF _Toc20116133 \h </w:instrText>
+          <w:instrText xml:space="preserve"> PAGEREF _Toc20655884 \h </w:instrText>
         </w:r>
         <w:r>
           <w:rPr>
@@ -1977,13 +2024,13 @@
           <w:noProof/>
         </w:rPr>
       </w:pPr>
-      <w:hyperlink w:anchor="_Toc20116134" w:history="1">
+      <w:hyperlink w:anchor="_Toc20655885" w:history="1">
         <w:r>
           <w:rPr>
             <w:rStyle w:val="Hyperlink"/>
             <w:noProof/>
           </w:rPr>
-          <w:t>Figure 7 Choose a Grade to Delete</w:t>
+          <w:t>Figure 8 GPA Calculator Button</w:t>
         </w:r>
         <w:r>
           <w:rPr>
@@ -2004,7 +2051,7 @@
             <w:noProof/>
             <w:webHidden/>
           </w:rPr>
-          <w:instrText xml:space="preserve"> PAGEREF _Toc20116134 \h </w:instrText>
+          <w:instrText xml:space="preserve"> PAGEREF _Toc20655885 \h </w:instrText>
         </w:r>
         <w:r>
           <w:rPr>
@@ -2024,7 +2071,7 @@
             <w:noProof/>
             <w:webHidden/>
           </w:rPr>
-          <w:t>6</w:t>
+          <w:t>7</w:t>
         </w:r>
         <w:r>
           <w:rPr>
@@ -2046,13 +2093,13 @@
           <w:noProof/>
         </w:rPr>
       </w:pPr>
-      <w:hyperlink w:anchor="_Toc20116135" w:history="1">
+      <w:hyperlink w:anchor="_Toc20655886" w:history="1">
         <w:r>
           <w:rPr>
             <w:rStyle w:val="Hyperlink"/>
             <w:noProof/>
           </w:rPr>
-          <w:t>Figure 8 GPA Calculator Button</w:t>
+          <w:t>Figure 9 Student GPA Screen</w:t>
         </w:r>
         <w:r>
           <w:rPr>
@@ -2073,7 +2120,7 @@
             <w:noProof/>
             <w:webHidden/>
           </w:rPr>
-          <w:instrText xml:space="preserve"> PAGEREF _Toc20116135 \h </w:instrText>
+          <w:instrText xml:space="preserve"> PAGEREF _Toc20655886 \h </w:instrText>
         </w:r>
         <w:r>
           <w:rPr>
@@ -2115,13 +2162,13 @@
           <w:noProof/>
         </w:rPr>
       </w:pPr>
-      <w:hyperlink w:anchor="_Toc20116136" w:history="1">
+      <w:hyperlink w:anchor="_Toc20655887" w:history="1">
         <w:r>
           <w:rPr>
             <w:rStyle w:val="Hyperlink"/>
             <w:noProof/>
           </w:rPr>
-          <w:t>Figure 9 Student GPA Screen</w:t>
+          <w:t>Figure 10 Completed Classes Overview</w:t>
         </w:r>
         <w:r>
           <w:rPr>
@@ -2142,7 +2189,7 @@
             <w:noProof/>
             <w:webHidden/>
           </w:rPr>
-          <w:instrText xml:space="preserve"> PAGEREF _Toc20116136 \h </w:instrText>
+          <w:instrText xml:space="preserve"> PAGEREF _Toc20655887 \h </w:instrText>
         </w:r>
         <w:r>
           <w:rPr>
@@ -2162,7 +2209,7 @@
             <w:noProof/>
             <w:webHidden/>
           </w:rPr>
-          <w:t>7</w:t>
+          <w:t>8</w:t>
         </w:r>
         <w:r>
           <w:rPr>
@@ -2184,13 +2231,13 @@
           <w:noProof/>
         </w:rPr>
       </w:pPr>
-      <w:hyperlink w:anchor="_Toc20116137" w:history="1">
+      <w:hyperlink w:anchor="_Toc20655888" w:history="1">
         <w:r>
           <w:rPr>
             <w:rStyle w:val="Hyperlink"/>
             <w:noProof/>
           </w:rPr>
-          <w:t>Figure 10 Completed Classes Overview</w:t>
+          <w:t>Figure 11 Adding a Completed Class</w:t>
         </w:r>
         <w:r>
           <w:rPr>
@@ -2211,7 +2258,7 @@
             <w:noProof/>
             <w:webHidden/>
           </w:rPr>
-          <w:instrText xml:space="preserve"> PAGEREF _Toc20116137 \h </w:instrText>
+          <w:instrText xml:space="preserve"> PAGEREF _Toc20655888 \h </w:instrText>
         </w:r>
         <w:r>
           <w:rPr>
@@ -2253,13 +2300,13 @@
           <w:noProof/>
         </w:rPr>
       </w:pPr>
-      <w:hyperlink w:anchor="_Toc20116138" w:history="1">
+      <w:hyperlink w:anchor="_Toc20655889" w:history="1">
         <w:r>
           <w:rPr>
             <w:rStyle w:val="Hyperlink"/>
             <w:noProof/>
           </w:rPr>
-          <w:t>Figure 11 Adding a Completed Class</w:t>
+          <w:t>Figure 12 Success Message</w:t>
         </w:r>
         <w:r>
           <w:rPr>
@@ -2280,7 +2327,7 @@
             <w:noProof/>
             <w:webHidden/>
           </w:rPr>
-          <w:instrText xml:space="preserve"> PAGEREF _Toc20116138 \h </w:instrText>
+          <w:instrText xml:space="preserve"> PAGEREF _Toc20655889 \h </w:instrText>
         </w:r>
         <w:r>
           <w:rPr>
@@ -2322,13 +2369,13 @@
           <w:noProof/>
         </w:rPr>
       </w:pPr>
-      <w:hyperlink w:anchor="_Toc20116139" w:history="1">
+      <w:hyperlink w:anchor="_Toc20655890" w:history="1">
         <w:r>
           <w:rPr>
             <w:rStyle w:val="Hyperlink"/>
             <w:noProof/>
           </w:rPr>
-          <w:t>Figure 12 Success Message</w:t>
+          <w:t>Figure 13 Modifying a Grade</w:t>
         </w:r>
         <w:r>
           <w:rPr>
@@ -2349,7 +2396,7 @@
             <w:noProof/>
             <w:webHidden/>
           </w:rPr>
-          <w:instrText xml:space="preserve"> PAGEREF _Toc20116139 \h </w:instrText>
+          <w:instrText xml:space="preserve"> PAGEREF _Toc20655890 \h </w:instrText>
         </w:r>
         <w:r>
           <w:rPr>
@@ -2369,7 +2416,7 @@
             <w:noProof/>
             <w:webHidden/>
           </w:rPr>
-          <w:t>8</w:t>
+          <w:t>9</w:t>
         </w:r>
         <w:r>
           <w:rPr>
@@ -2391,13 +2438,13 @@
           <w:noProof/>
         </w:rPr>
       </w:pPr>
-      <w:hyperlink w:anchor="_Toc20116140" w:history="1">
+      <w:hyperlink w:anchor="_Toc20655891" w:history="1">
         <w:r>
           <w:rPr>
             <w:rStyle w:val="Hyperlink"/>
             <w:noProof/>
           </w:rPr>
-          <w:t>Figure 13 Modifying a Grade</w:t>
+          <w:t>Figure 14 Deleting a Current Class</w:t>
         </w:r>
         <w:r>
           <w:rPr>
@@ -2418,7 +2465,7 @@
             <w:noProof/>
             <w:webHidden/>
           </w:rPr>
-          <w:instrText xml:space="preserve"> PAGEREF _Toc20116140 \h </w:instrText>
+          <w:instrText xml:space="preserve"> PAGEREF _Toc20655891 \h </w:instrText>
         </w:r>
         <w:r>
           <w:rPr>
@@ -2460,13 +2507,13 @@
           <w:noProof/>
         </w:rPr>
       </w:pPr>
-      <w:hyperlink w:anchor="_Toc20116141" w:history="1">
+      <w:hyperlink w:anchor="_Toc20655892" w:history="1">
         <w:r>
           <w:rPr>
             <w:rStyle w:val="Hyperlink"/>
             <w:noProof/>
           </w:rPr>
-          <w:t>Figure 14 Deleting a Current Class</w:t>
+          <w:t>Figure 15 Adding a Class</w:t>
         </w:r>
         <w:r>
           <w:rPr>
@@ -2487,7 +2534,7 @@
             <w:noProof/>
             <w:webHidden/>
           </w:rPr>
-          <w:instrText xml:space="preserve"> PAGEREF _Toc20116141 \h </w:instrText>
+          <w:instrText xml:space="preserve"> PAGEREF _Toc20655892 \h </w:instrText>
         </w:r>
         <w:r>
           <w:rPr>
@@ -2507,7 +2554,7 @@
             <w:noProof/>
             <w:webHidden/>
           </w:rPr>
-          <w:t>9</w:t>
+          <w:t>10</w:t>
         </w:r>
         <w:r>
           <w:rPr>
@@ -2529,13 +2576,13 @@
           <w:noProof/>
         </w:rPr>
       </w:pPr>
-      <w:hyperlink w:anchor="_Toc20116142" w:history="1">
+      <w:hyperlink w:anchor="_Toc20655893" w:history="1">
         <w:r>
           <w:rPr>
             <w:rStyle w:val="Hyperlink"/>
             <w:noProof/>
           </w:rPr>
-          <w:t>Figure 15 Adding a Class</w:t>
+          <w:t>Figure 16 Info for a new Current Class</w:t>
         </w:r>
         <w:r>
           <w:rPr>
@@ -2556,7 +2603,7 @@
             <w:noProof/>
             <w:webHidden/>
           </w:rPr>
-          <w:instrText xml:space="preserve"> PAGEREF _Toc20116142 \h </w:instrText>
+          <w:instrText xml:space="preserve"> PAGEREF _Toc20655893 \h </w:instrText>
         </w:r>
         <w:r>
           <w:rPr>
@@ -2598,13 +2645,13 @@
           <w:noProof/>
         </w:rPr>
       </w:pPr>
-      <w:hyperlink w:anchor="_Toc20116143" w:history="1">
+      <w:hyperlink w:anchor="_Toc20655894" w:history="1">
         <w:r>
           <w:rPr>
             <w:rStyle w:val="Hyperlink"/>
             <w:noProof/>
           </w:rPr>
-          <w:t>Figure 16 Info for a new Current Class</w:t>
+          <w:t>Figure 17 Student Progress Overview</w:t>
         </w:r>
         <w:r>
           <w:rPr>
@@ -2625,7 +2672,7 @@
             <w:noProof/>
             <w:webHidden/>
           </w:rPr>
-          <w:instrText xml:space="preserve"> PAGEREF _Toc20116143 \h </w:instrText>
+          <w:instrText xml:space="preserve"> PAGEREF _Toc20655894 \h </w:instrText>
         </w:r>
         <w:r>
           <w:rPr>
@@ -2645,7 +2692,7 @@
             <w:noProof/>
             <w:webHidden/>
           </w:rPr>
-          <w:t>10</w:t>
+          <w:t>11</w:t>
         </w:r>
         <w:r>
           <w:rPr>
@@ -2667,13 +2714,13 @@
           <w:noProof/>
         </w:rPr>
       </w:pPr>
-      <w:hyperlink w:anchor="_Toc20116144" w:history="1">
+      <w:hyperlink w:anchor="_Toc20655895" w:history="1">
         <w:r>
           <w:rPr>
             <w:rStyle w:val="Hyperlink"/>
             <w:noProof/>
           </w:rPr>
-          <w:t>Figure 17 Student Progress Overview</w:t>
+          <w:t>Figure 18 What-If GPA Results</w:t>
         </w:r>
         <w:r>
           <w:rPr>
@@ -2694,7 +2741,7 @@
             <w:noProof/>
             <w:webHidden/>
           </w:rPr>
-          <w:instrText xml:space="preserve"> PAGEREF _Toc20116144 \h </w:instrText>
+          <w:instrText xml:space="preserve"> PAGEREF _Toc20655895 \h </w:instrText>
         </w:r>
         <w:r>
           <w:rPr>
@@ -2736,13 +2783,13 @@
           <w:noProof/>
         </w:rPr>
       </w:pPr>
-      <w:hyperlink w:anchor="_Toc20116145" w:history="1">
+      <w:hyperlink w:anchor="_Toc20655896" w:history="1">
         <w:r>
           <w:rPr>
             <w:rStyle w:val="Hyperlink"/>
             <w:noProof/>
           </w:rPr>
-          <w:t>Figure 18 What-If GPA Results</w:t>
+          <w:t>Figure 1 Viewing Current Courses</w:t>
         </w:r>
         <w:r>
           <w:rPr>
@@ -2763,7 +2810,7 @@
             <w:noProof/>
             <w:webHidden/>
           </w:rPr>
-          <w:instrText xml:space="preserve"> PAGEREF _Toc20116145 \h </w:instrText>
+          <w:instrText xml:space="preserve"> PAGEREF _Toc20655896 \h </w:instrText>
         </w:r>
         <w:r>
           <w:rPr>
@@ -2783,7 +2830,7 @@
             <w:noProof/>
             <w:webHidden/>
           </w:rPr>
-          <w:t>11</w:t>
+          <w:t>12</w:t>
         </w:r>
         <w:r>
           <w:rPr>
@@ -2805,7 +2852,7 @@
           <w:noProof/>
         </w:rPr>
       </w:pPr>
-      <w:hyperlink w:anchor="_Toc20116146" w:history="1">
+      <w:hyperlink w:anchor="_Toc20655897" w:history="1">
         <w:r>
           <w:rPr>
             <w:rStyle w:val="Hyperlink"/>
@@ -2832,7 +2879,7 @@
             <w:noProof/>
             <w:webHidden/>
           </w:rPr>
-          <w:instrText xml:space="preserve"> PAGEREF _Toc20116146 \h </w:instrText>
+          <w:instrText xml:space="preserve"> PAGEREF _Toc20655897 \h </w:instrText>
         </w:r>
         <w:r>
           <w:rPr>
@@ -2852,7 +2899,7 @@
             <w:noProof/>
             <w:webHidden/>
           </w:rPr>
-          <w:t>13</w:t>
+          <w:t>14</w:t>
         </w:r>
         <w:r>
           <w:rPr>
@@ -2874,7 +2921,7 @@
           <w:noProof/>
         </w:rPr>
       </w:pPr>
-      <w:hyperlink w:anchor="_Toc20116147" w:history="1">
+      <w:hyperlink w:anchor="_Toc20655898" w:history="1">
         <w:r>
           <w:rPr>
             <w:rStyle w:val="Hyperlink"/>
@@ -2901,7 +2948,7 @@
             <w:noProof/>
             <w:webHidden/>
           </w:rPr>
-          <w:instrText xml:space="preserve"> PAGEREF _Toc20116147 \h </w:instrText>
+          <w:instrText xml:space="preserve"> PAGEREF _Toc20655898 \h </w:instrText>
         </w:r>
         <w:r>
           <w:rPr>
@@ -2921,7 +2968,7 @@
             <w:noProof/>
             <w:webHidden/>
           </w:rPr>
-          <w:t>14</w:t>
+          <w:t>15</w:t>
         </w:r>
         <w:r>
           <w:rPr>
@@ -2970,22 +3017,22 @@
       <w:pPr>
         <w:pStyle w:val="Heading1"/>
       </w:pPr>
-      <w:bookmarkStart w:id="1" w:name="_Toc20116117"/>
+      <w:bookmarkStart w:id="2" w:name="_Toc20655868"/>
       <w:r>
         <w:lastRenderedPageBreak/>
         <w:t>Introduction</w:t>
       </w:r>
-      <w:bookmarkEnd w:id="1"/>
+      <w:bookmarkEnd w:id="2"/>
     </w:p>
     <w:p>
       <w:pPr>
         <w:pStyle w:val="Heading2"/>
       </w:pPr>
-      <w:bookmarkStart w:id="2" w:name="_Toc20116118"/>
+      <w:bookmarkStart w:id="3" w:name="_Toc20655869"/>
       <w:r>
         <w:t>Problem Statement</w:t>
       </w:r>
-      <w:bookmarkEnd w:id="2"/>
+      <w:bookmarkEnd w:id="3"/>
     </w:p>
     <w:p>
       <w:pPr>
@@ -3054,11 +3101,11 @@
       <w:pPr>
         <w:pStyle w:val="Heading2"/>
       </w:pPr>
-      <w:bookmarkStart w:id="3" w:name="_Toc20116119"/>
+      <w:bookmarkStart w:id="4" w:name="_Toc20655870"/>
       <w:r>
         <w:t>Proposal</w:t>
       </w:r>
-      <w:bookmarkEnd w:id="3"/>
+      <w:bookmarkEnd w:id="4"/>
     </w:p>
     <w:p>
       <w:pPr>
@@ -3102,11 +3149,11 @@
         <w:pStyle w:val="Heading1"/>
         <w:ind w:left="720" w:hanging="720"/>
       </w:pPr>
-      <w:bookmarkStart w:id="4" w:name="_Toc20116120"/>
+      <w:bookmarkStart w:id="5" w:name="_Toc20655871"/>
       <w:r>
         <w:t>System Description</w:t>
       </w:r>
-      <w:bookmarkEnd w:id="4"/>
+      <w:bookmarkEnd w:id="5"/>
     </w:p>
     <w:p>
       <w:pPr>
@@ -3151,11 +3198,11 @@
       <w:pPr>
         <w:pStyle w:val="Heading1"/>
       </w:pPr>
-      <w:bookmarkStart w:id="5" w:name="_Toc20116121"/>
+      <w:bookmarkStart w:id="6" w:name="_Toc20655872"/>
       <w:r>
         <w:t>System Requirements</w:t>
       </w:r>
-      <w:bookmarkEnd w:id="5"/>
+      <w:bookmarkEnd w:id="6"/>
     </w:p>
     <w:p>
       <w:pPr>
@@ -3172,18 +3219,18 @@
       <w:pPr>
         <w:pStyle w:val="Heading2"/>
       </w:pPr>
-      <w:bookmarkStart w:id="6" w:name="_Toc20116122"/>
+      <w:bookmarkStart w:id="7" w:name="_Toc20655873"/>
       <w:r>
         <w:t>Functional Requirements</w:t>
       </w:r>
-      <w:bookmarkEnd w:id="6"/>
+      <w:bookmarkEnd w:id="7"/>
     </w:p>
     <w:p>
       <w:pPr>
         <w:ind w:left="720"/>
       </w:pPr>
       <w:r>
-        <w:t>R1. The system shall allow a user to store grades for completed assignments.</w:t>
+        <w:t>R1. The system shall allow a user to submit grades for completed assignments/tests.</w:t>
       </w:r>
     </w:p>
     <w:p>
@@ -3196,10 +3243,20 @@
         <w:ind w:left="1440"/>
       </w:pPr>
       <w:r>
-        <w:t xml:space="preserve">The </w:t>
-      </w:r>
-      <w:r>
-        <w:t xml:space="preserve">user shall select the semester and class from the drop-down menus. </w:t>
+        <w:t>After the user has chosen a course to view (see R12), he/she shall click the “Add Grade” button.</w:t>
+      </w:r>
+    </w:p>
+    <w:p>
+      <w:pPr>
+        <w:pStyle w:val="ListParagraph"/>
+        <w:numPr>
+          <w:ilvl w:val="1"/>
+          <w:numId w:val="4"/>
+        </w:numPr>
+        <w:ind w:left="1440"/>
+      </w:pPr>
+      <w:r>
+        <w:t xml:space="preserve"> The system shall create a new row that the user can place the grade information into.</w:t>
       </w:r>
     </w:p>
     <w:p>
@@ -3214,10 +3271,10 @@
           <w:noProof/>
         </w:rPr>
         <w:drawing>
-          <wp:inline distT="0" distB="0" distL="0" distR="0" wp14:anchorId="3C7CAA91" wp14:editId="15A8608F">
-            <wp:extent cx="3848100" cy="893368"/>
-            <wp:effectExtent l="0" t="0" r="0" b="2540"/>
-            <wp:docPr id="1" name="Picture 1"/>
+          <wp:inline distT="0" distB="0" distL="0" distR="0" wp14:anchorId="702D8A78" wp14:editId="1E2620CC">
+            <wp:extent cx="3092450" cy="630140"/>
+            <wp:effectExtent l="0" t="0" r="0" b="0"/>
+            <wp:docPr id="2" name="Picture 2"/>
             <wp:cNvGraphicFramePr>
               <a:graphicFrameLocks xmlns:a="http://schemas.openxmlformats.org/drawingml/2006/main" noChangeAspect="1"/>
             </wp:cNvGraphicFramePr>
@@ -3237,7 +3294,7 @@
                   <pic:spPr>
                     <a:xfrm>
                       <a:off x="0" y="0"/>
-                      <a:ext cx="3900110" cy="905443"/>
+                      <a:ext cx="3148259" cy="641512"/>
                     </a:xfrm>
                     <a:prstGeom prst="rect">
                       <a:avLst/>
@@ -3255,7 +3312,8 @@
         <w:pStyle w:val="Caption"/>
         <w:jc w:val="center"/>
       </w:pPr>
-      <w:bookmarkStart w:id="7" w:name="_Toc20116128"/>
+      <w:bookmarkStart w:id="8" w:name="_Toc20655822"/>
+      <w:bookmarkStart w:id="9" w:name="_Toc20655879"/>
       <w:r>
         <w:t xml:space="preserve">Figure </w:t>
       </w:r>
@@ -3272,7 +3330,7 @@
         <w:rPr>
           <w:noProof/>
         </w:rPr>
-        <w:t>1</w:t>
+        <w:t>2</w:t>
       </w:r>
       <w:r>
         <w:rPr>
@@ -3281,9 +3339,10 @@
         <w:fldChar w:fldCharType="end"/>
       </w:r>
       <w:r>
-        <w:t xml:space="preserve"> Grades</w:t>
-      </w:r>
-      <w:bookmarkEnd w:id="7"/>
+        <w:t xml:space="preserve"> Adding a Grade</w:t>
+      </w:r>
+      <w:bookmarkEnd w:id="8"/>
+      <w:bookmarkEnd w:id="9"/>
     </w:p>
     <w:p>
       <w:pPr>
@@ -3295,7 +3354,7 @@
         <w:ind w:left="1440"/>
       </w:pPr>
       <w:r>
-        <w:t xml:space="preserve"> The user shall click the “Add Grade” button.</w:t>
+        <w:t xml:space="preserve"> The user shall enter the assignment/test description (e.g. “Assignment 1”), the grade received on the assignment (as a percentage), and the assignment’s weight (as a percentage).</w:t>
       </w:r>
     </w:p>
     <w:p>
@@ -3308,7 +3367,7 @@
         <w:ind w:left="1440"/>
       </w:pPr>
       <w:r>
-        <w:t xml:space="preserve"> The system shall create a new row that the user can place the grade information into.</w:t>
+        <w:t xml:space="preserve"> The user shall press the “Submit Changes” button.</w:t>
       </w:r>
     </w:p>
     <w:p>
@@ -3323,10 +3382,10 @@
           <w:noProof/>
         </w:rPr>
         <w:drawing>
-          <wp:inline distT="0" distB="0" distL="0" distR="0" wp14:anchorId="778D064B" wp14:editId="78375BDC">
-            <wp:extent cx="3092450" cy="630140"/>
-            <wp:effectExtent l="0" t="0" r="0" b="0"/>
-            <wp:docPr id="2" name="Picture 2"/>
+          <wp:inline distT="0" distB="0" distL="0" distR="0" wp14:anchorId="37C4E7AF" wp14:editId="17F8F98C">
+            <wp:extent cx="1203158" cy="1081955"/>
+            <wp:effectExtent l="0" t="0" r="0" b="4445"/>
+            <wp:docPr id="21" name="Picture 21"/>
             <wp:cNvGraphicFramePr>
               <a:graphicFrameLocks xmlns:a="http://schemas.openxmlformats.org/drawingml/2006/main" noChangeAspect="1"/>
             </wp:cNvGraphicFramePr>
@@ -3346,7 +3405,7 @@
                   <pic:spPr>
                     <a:xfrm>
                       <a:off x="0" y="0"/>
-                      <a:ext cx="3148259" cy="641512"/>
+                      <a:ext cx="1215396" cy="1092961"/>
                     </a:xfrm>
                     <a:prstGeom prst="rect">
                       <a:avLst/>
@@ -3364,7 +3423,8 @@
         <w:pStyle w:val="Caption"/>
         <w:jc w:val="center"/>
       </w:pPr>
-      <w:bookmarkStart w:id="8" w:name="_Toc20116129"/>
+      <w:bookmarkStart w:id="10" w:name="_Toc20655823"/>
+      <w:bookmarkStart w:id="11" w:name="_Toc20655880"/>
       <w:r>
         <w:t xml:space="preserve">Figure </w:t>
       </w:r>
@@ -3381,7 +3441,7 @@
         <w:rPr>
           <w:noProof/>
         </w:rPr>
-        <w:t>2</w:t>
+        <w:t>3</w:t>
       </w:r>
       <w:r>
         <w:rPr>
@@ -3390,9 +3450,10 @@
         <w:fldChar w:fldCharType="end"/>
       </w:r>
       <w:r>
-        <w:t xml:space="preserve"> Adding a Grade</w:t>
-      </w:r>
-      <w:bookmarkEnd w:id="8"/>
+        <w:t xml:space="preserve"> Submitting a Grade to the Database</w:t>
+      </w:r>
+      <w:bookmarkEnd w:id="10"/>
+      <w:bookmarkEnd w:id="11"/>
     </w:p>
     <w:p>
       <w:pPr>
@@ -3404,25 +3465,58 @@
         <w:ind w:left="1440"/>
       </w:pPr>
       <w:r>
-        <w:t xml:space="preserve"> The user shall enter the assignment/test description (e.g. “Assignment 1”), the grade received on the assignment (as a percentage), and the assignment’s weight (as a percentage).</w:t>
+        <w:lastRenderedPageBreak/>
+        <w:t xml:space="preserve"> The system shall recalculate the user’s overall grade in the course and send the new grade information to the database. </w:t>
       </w:r>
     </w:p>
     <w:p>
       <w:pPr>
         <w:pStyle w:val="ListParagraph"/>
-        <w:numPr>
-          <w:ilvl w:val="1"/>
-          <w:numId w:val="4"/>
-        </w:numPr>
-        <w:ind w:left="1440"/>
-      </w:pPr>
-      <w:r>
-        <w:t xml:space="preserve"> The user shall press the “Submit Changes” button.</w:t>
-      </w:r>
-    </w:p>
-    <w:p>
-      <w:pPr>
-        <w:pStyle w:val="ListParagraph"/>
+        <w:ind w:left="1440"/>
+      </w:pPr>
+    </w:p>
+    <w:p>
+      <w:pPr>
+        <w:ind w:left="720"/>
+      </w:pPr>
+      <w:r>
+        <w:t xml:space="preserve">R2. The system shall allow a user to figure out what grades will be needed on remaining assignments in order to receive a desired overall grade in a course. Additionally, the system shall tell the user what grade he/she will have in the course, given a certain grade on remaining coursework. </w:t>
+      </w:r>
+    </w:p>
+    <w:p>
+      <w:pPr>
+        <w:ind w:left="1440"/>
+      </w:pPr>
+      <w:r>
+        <w:t>2.1. The system shall display the user’s grades for that class.</w:t>
+      </w:r>
+    </w:p>
+    <w:p>
+      <w:pPr>
+        <w:ind w:left="2160"/>
+      </w:pPr>
+      <w:r>
+        <w:t>2.1.1. The system shall show the assignment names, grades received for the assignments, and weight of the assignments.</w:t>
+      </w:r>
+    </w:p>
+    <w:p>
+      <w:pPr>
+        <w:ind w:left="2160"/>
+      </w:pPr>
+      <w:r>
+        <w:t>2.1.2. The system shall calculate the user’s current grade in the course (calculated using grades the user has already submitted) as well as the “percentage points” earned for that class.</w:t>
+      </w:r>
+    </w:p>
+    <w:p>
+      <w:pPr>
+        <w:ind w:left="1440"/>
+      </w:pPr>
+      <w:r>
+        <w:t>2.2. The user shall enter the desired grade, as a percentage, in the box “What if I made ___ on remaining coursework?”.</w:t>
+      </w:r>
+    </w:p>
+    <w:p>
+      <w:pPr>
         <w:keepNext/>
         <w:ind w:left="1440"/>
         <w:jc w:val="center"/>
@@ -3431,12 +3525,11 @@
         <w:rPr>
           <w:noProof/>
         </w:rPr>
-        <w:lastRenderedPageBreak/>
         <w:drawing>
-          <wp:inline distT="0" distB="0" distL="0" distR="0" wp14:anchorId="41112352" wp14:editId="44D70922">
-            <wp:extent cx="1203158" cy="1081955"/>
-            <wp:effectExtent l="0" t="0" r="0" b="4445"/>
-            <wp:docPr id="21" name="Picture 21"/>
+          <wp:inline distT="0" distB="0" distL="0" distR="0" wp14:anchorId="458A2296" wp14:editId="5F5DAD35">
+            <wp:extent cx="3352800" cy="1518366"/>
+            <wp:effectExtent l="0" t="0" r="0" b="5715"/>
+            <wp:docPr id="4" name="Picture 4"/>
             <wp:cNvGraphicFramePr>
               <a:graphicFrameLocks xmlns:a="http://schemas.openxmlformats.org/drawingml/2006/main" noChangeAspect="1"/>
             </wp:cNvGraphicFramePr>
@@ -3456,7 +3549,7 @@
                   <pic:spPr>
                     <a:xfrm>
                       <a:off x="0" y="0"/>
-                      <a:ext cx="1215396" cy="1092961"/>
+                      <a:ext cx="3367085" cy="1524835"/>
                     </a:xfrm>
                     <a:prstGeom prst="rect">
                       <a:avLst/>
@@ -3472,9 +3565,11 @@
     <w:p>
       <w:pPr>
         <w:pStyle w:val="Caption"/>
+        <w:ind w:left="720"/>
         <w:jc w:val="center"/>
       </w:pPr>
-      <w:bookmarkStart w:id="9" w:name="_Toc20116130"/>
+      <w:bookmarkStart w:id="12" w:name="_Toc20655824"/>
+      <w:bookmarkStart w:id="13" w:name="_Toc20655881"/>
       <w:r>
         <w:t xml:space="preserve">Figure </w:t>
       </w:r>
@@ -3491,7 +3586,7 @@
         <w:rPr>
           <w:noProof/>
         </w:rPr>
-        <w:t>3</w:t>
+        <w:t>4</w:t>
       </w:r>
       <w:r>
         <w:rPr>
@@ -3500,59 +3595,25 @@
         <w:fldChar w:fldCharType="end"/>
       </w:r>
       <w:r>
-        <w:t xml:space="preserve"> Submitting a Grade to the Database</w:t>
-      </w:r>
-      <w:bookmarkEnd w:id="9"/>
-    </w:p>
-    <w:p>
-      <w:pPr>
-        <w:pStyle w:val="ListParagraph"/>
-        <w:numPr>
-          <w:ilvl w:val="1"/>
-          <w:numId w:val="4"/>
-        </w:numPr>
-        <w:ind w:left="1440"/>
-      </w:pPr>
-      <w:r>
-        <w:t xml:space="preserve"> The system shall recalculate the user’s overall grade in the course and send the new grade information to the database. </w:t>
-      </w:r>
-    </w:p>
-    <w:p>
-      <w:pPr>
-        <w:pStyle w:val="ListParagraph"/>
-        <w:ind w:left="1440"/>
-      </w:pPr>
-    </w:p>
-    <w:p>
-      <w:pPr>
-        <w:ind w:left="720"/>
-      </w:pPr>
-      <w:r>
-        <w:t xml:space="preserve">R2. The system shall allow a user to figure out what grades will be needed on remaining assignments in order to receive a desired overall grade in a course. Additionally, the system shall tell the user what grade he/she will have in the course, given a certain grade on remaining coursework. </w:t>
-      </w:r>
-    </w:p>
-    <w:p>
-      <w:pPr>
-        <w:ind w:left="1440"/>
-      </w:pPr>
-      <w:r>
-        <w:t>2.1. The user shall select the class for which he/she wishes to perform a what-if grade scenario.</w:t>
-      </w:r>
-    </w:p>
-    <w:p>
-      <w:pPr>
-        <w:ind w:left="1440"/>
-      </w:pPr>
-      <w:r>
-        <w:t>2.2. The system shall display the user’s grades for that class.</w:t>
-      </w:r>
+        <w:t xml:space="preserve"> Performing What-If Grade Calculation</w:t>
+      </w:r>
+      <w:bookmarkEnd w:id="12"/>
+      <w:bookmarkEnd w:id="13"/>
     </w:p>
     <w:p>
       <w:pPr>
         <w:ind w:left="2160"/>
       </w:pPr>
       <w:r>
-        <w:t>2.2.1. The system shall show the assignment names, grades received for the assignments, and weight of the assignments.</w:t>
+        <w:t>2.2.1. This part of the what-if calculation will figure out what grade the student would end up with in the course if he/she made the specified grade on all remaining coursework.</w:t>
+      </w:r>
+    </w:p>
+    <w:p>
+      <w:pPr>
+        <w:ind w:left="1440"/>
+      </w:pPr>
+      <w:r>
+        <w:t>2.3. The user shall enter the desired grade, as a percentage, in the text box “What do I have to make on remaining coursework to get ___ overall?”</w:t>
       </w:r>
     </w:p>
     <w:p>
@@ -3560,18 +3621,15 @@
         <w:ind w:left="2160"/>
       </w:pPr>
       <w:r>
-        <w:t>2.2.2. The system shall calculate the user’s current grade in the course (calculated using grades the user has already submitted) as well as the “percentage points” earned for that class.</w:t>
-      </w:r>
-    </w:p>
-    <w:p>
-      <w:pPr>
-        <w:ind w:left="1440"/>
-      </w:pPr>
-      <w:r>
-        <w:t xml:space="preserve">2.3. </w:t>
-      </w:r>
-      <w:r>
-        <w:t>The user shall enter the desired grade, as a percentage, in the box “What if I made ___ on remaining coursework?”.</w:t>
+        <w:t xml:space="preserve">2.3.1. This calculation will show the user what grade he/she must make on remaining coursework in order to receive specified grade overall in the course. </w:t>
+      </w:r>
+    </w:p>
+    <w:p>
+      <w:pPr>
+        <w:ind w:left="1440"/>
+      </w:pPr>
+      <w:r>
+        <w:t>2.4. The system shall perform the calculations and display the results.</w:t>
       </w:r>
     </w:p>
     <w:p>
@@ -3584,11 +3642,12 @@
         <w:rPr>
           <w:noProof/>
         </w:rPr>
+        <w:lastRenderedPageBreak/>
         <w:drawing>
-          <wp:inline distT="0" distB="0" distL="0" distR="0" wp14:anchorId="2F454C82" wp14:editId="1094E9E0">
-            <wp:extent cx="3352800" cy="1518366"/>
-            <wp:effectExtent l="0" t="0" r="0" b="5715"/>
-            <wp:docPr id="4" name="Picture 4"/>
+          <wp:inline distT="0" distB="0" distL="0" distR="0" wp14:anchorId="27CAA67E" wp14:editId="2461FA41">
+            <wp:extent cx="3702050" cy="956363"/>
+            <wp:effectExtent l="0" t="0" r="0" b="0"/>
+            <wp:docPr id="5" name="Picture 5"/>
             <wp:cNvGraphicFramePr>
               <a:graphicFrameLocks xmlns:a="http://schemas.openxmlformats.org/drawingml/2006/main" noChangeAspect="1"/>
             </wp:cNvGraphicFramePr>
@@ -3608,7 +3667,7 @@
                   <pic:spPr>
                     <a:xfrm>
                       <a:off x="0" y="0"/>
-                      <a:ext cx="3367085" cy="1524835"/>
+                      <a:ext cx="3736550" cy="965275"/>
                     </a:xfrm>
                     <a:prstGeom prst="rect">
                       <a:avLst/>
@@ -3627,7 +3686,8 @@
         <w:ind w:left="720"/>
         <w:jc w:val="center"/>
       </w:pPr>
-      <w:bookmarkStart w:id="10" w:name="_Toc20116131"/>
+      <w:bookmarkStart w:id="14" w:name="_Toc20655825"/>
+      <w:bookmarkStart w:id="15" w:name="_Toc20655882"/>
       <w:r>
         <w:t xml:space="preserve">Figure </w:t>
       </w:r>
@@ -3644,7 +3704,7 @@
         <w:rPr>
           <w:noProof/>
         </w:rPr>
-        <w:t>4</w:t>
+        <w:t>5</w:t>
       </w:r>
       <w:r>
         <w:rPr>
@@ -3653,41 +3713,30 @@
         <w:fldChar w:fldCharType="end"/>
       </w:r>
       <w:r>
-        <w:t xml:space="preserve"> Performing What-If Grade Calculation</w:t>
-      </w:r>
-      <w:bookmarkEnd w:id="10"/>
-    </w:p>
-    <w:p>
-      <w:pPr>
-        <w:ind w:left="2160"/>
-      </w:pPr>
-      <w:r>
-        <w:t>2.3.1. This part of the what-if calculation will figure out what grade the student would end up with in the course if he/she made the specified grade on all remaining coursework.</w:t>
-      </w:r>
-    </w:p>
-    <w:p>
-      <w:pPr>
-        <w:ind w:left="1440"/>
-      </w:pPr>
-      <w:r>
-        <w:t>2.4. The user shall enter the desired grade, as a percentage, in the text box “What do I have to make on remaining coursework to get ___ overall?”</w:t>
-      </w:r>
-    </w:p>
-    <w:p>
-      <w:pPr>
-        <w:ind w:left="2160"/>
-      </w:pPr>
-      <w:r>
-        <w:lastRenderedPageBreak/>
-        <w:t xml:space="preserve">2.4.1. This calculation will show the user what grade he/she must make on remaining coursework in order to receive specified grade overall in the course. </w:t>
-      </w:r>
-    </w:p>
-    <w:p>
-      <w:pPr>
-        <w:ind w:left="1440"/>
-      </w:pPr>
-      <w:r>
-        <w:t>2.5. The system shall perform the calculations and display the results.</w:t>
+        <w:t xml:space="preserve"> Viewing What-If Results</w:t>
+      </w:r>
+      <w:bookmarkEnd w:id="14"/>
+      <w:bookmarkEnd w:id="15"/>
+    </w:p>
+    <w:p>
+      <w:pPr>
+        <w:ind w:left="720"/>
+      </w:pPr>
+    </w:p>
+    <w:p>
+      <w:pPr>
+        <w:ind w:left="720"/>
+      </w:pPr>
+      <w:r>
+        <w:t>R3. The system shall allow a user to delete a grade.</w:t>
+      </w:r>
+    </w:p>
+    <w:p>
+      <w:pPr>
+        <w:ind w:left="1440"/>
+      </w:pPr>
+      <w:r>
+        <w:t>3.1. The user shall click the “Delete a Grade” button.</w:t>
       </w:r>
     </w:p>
     <w:p>
@@ -3701,10 +3750,10 @@
           <w:noProof/>
         </w:rPr>
         <w:drawing>
-          <wp:inline distT="0" distB="0" distL="0" distR="0" wp14:anchorId="3BDCF743" wp14:editId="2706AAB8">
-            <wp:extent cx="3702050" cy="956363"/>
-            <wp:effectExtent l="0" t="0" r="0" b="0"/>
-            <wp:docPr id="5" name="Picture 5"/>
+          <wp:inline distT="0" distB="0" distL="0" distR="0" wp14:anchorId="5DCA5838" wp14:editId="36A7368F">
+            <wp:extent cx="1111250" cy="621819"/>
+            <wp:effectExtent l="0" t="0" r="0" b="6985"/>
+            <wp:docPr id="6" name="Picture 6"/>
             <wp:cNvGraphicFramePr>
               <a:graphicFrameLocks xmlns:a="http://schemas.openxmlformats.org/drawingml/2006/main" noChangeAspect="1"/>
             </wp:cNvGraphicFramePr>
@@ -3724,7 +3773,7 @@
                   <pic:spPr>
                     <a:xfrm>
                       <a:off x="0" y="0"/>
-                      <a:ext cx="3736550" cy="965275"/>
+                      <a:ext cx="1127093" cy="630684"/>
                     </a:xfrm>
                     <a:prstGeom prst="rect">
                       <a:avLst/>
@@ -3743,7 +3792,8 @@
         <w:ind w:left="720"/>
         <w:jc w:val="center"/>
       </w:pPr>
-      <w:bookmarkStart w:id="11" w:name="_Toc20116132"/>
+      <w:bookmarkStart w:id="16" w:name="_Toc20655826"/>
+      <w:bookmarkStart w:id="17" w:name="_Toc20655883"/>
       <w:r>
         <w:t xml:space="preserve">Figure </w:t>
       </w:r>
@@ -3760,7 +3810,7 @@
         <w:rPr>
           <w:noProof/>
         </w:rPr>
-        <w:t>5</w:t>
+        <w:t>6</w:t>
       </w:r>
       <w:r>
         <w:rPr>
@@ -3769,46 +3819,34 @@
         <w:fldChar w:fldCharType="end"/>
       </w:r>
       <w:r>
-        <w:t xml:space="preserve"> Viewing What-If Results</w:t>
-      </w:r>
-      <w:bookmarkEnd w:id="11"/>
-    </w:p>
-    <w:p>
-      <w:pPr>
-        <w:ind w:left="720"/>
-      </w:pPr>
-    </w:p>
-    <w:p>
-      <w:pPr>
-        <w:ind w:left="720"/>
-      </w:pPr>
-      <w:r>
-        <w:t xml:space="preserve">R3. </w:t>
-      </w:r>
-      <w:r>
-        <w:t>The system shall allow a user to delete a grade.</w:t>
-      </w:r>
-    </w:p>
-    <w:p>
-      <w:pPr>
-        <w:ind w:left="1440"/>
-      </w:pPr>
-      <w:r>
-        <w:t>3.1. The user shall select the class for which he/she wishes to delete a grade from.</w:t>
-      </w:r>
-    </w:p>
-    <w:p>
-      <w:pPr>
-        <w:ind w:left="1440"/>
-      </w:pPr>
-      <w:r>
-        <w:t>3.2. The user shall click the “Delete a Grade” button.</w:t>
+        <w:rPr>
+          <w:noProof/>
+        </w:rPr>
+        <w:t xml:space="preserve"> Delete Grade</w:t>
+      </w:r>
+      <w:bookmarkEnd w:id="16"/>
+      <w:bookmarkEnd w:id="17"/>
+    </w:p>
+    <w:p>
+      <w:pPr>
+        <w:ind w:left="1440"/>
+      </w:pPr>
+      <w:r>
+        <w:t>3.2. The system shall unhide a combo box that contains all the grades for the class.</w:t>
+      </w:r>
+    </w:p>
+    <w:p>
+      <w:pPr>
+        <w:ind w:left="2160"/>
+      </w:pPr>
+      <w:r>
+        <w:t>3.2.1. The system shall also change the text in the button from “Delete a Grade” to “Delete”.</w:t>
       </w:r>
     </w:p>
     <w:p>
       <w:pPr>
         <w:keepNext/>
-        <w:ind w:left="1440"/>
+        <w:ind w:left="2160"/>
         <w:jc w:val="center"/>
       </w:pPr>
       <w:r>
@@ -3816,10 +3854,10 @@
           <w:noProof/>
         </w:rPr>
         <w:drawing>
-          <wp:inline distT="0" distB="0" distL="0" distR="0" wp14:anchorId="45D02577" wp14:editId="5D3A3127">
-            <wp:extent cx="1111250" cy="621819"/>
-            <wp:effectExtent l="0" t="0" r="0" b="6985"/>
-            <wp:docPr id="6" name="Picture 6"/>
+          <wp:inline distT="0" distB="0" distL="0" distR="0" wp14:anchorId="47E4DA19" wp14:editId="318FDC3B">
+            <wp:extent cx="1390650" cy="947738"/>
+            <wp:effectExtent l="0" t="0" r="0" b="5080"/>
+            <wp:docPr id="7" name="Picture 7"/>
             <wp:cNvGraphicFramePr>
               <a:graphicFrameLocks xmlns:a="http://schemas.openxmlformats.org/drawingml/2006/main" noChangeAspect="1"/>
             </wp:cNvGraphicFramePr>
@@ -3839,7 +3877,7 @@
                   <pic:spPr>
                     <a:xfrm>
                       <a:off x="0" y="0"/>
-                      <a:ext cx="1127093" cy="630684"/>
+                      <a:ext cx="1404192" cy="956967"/>
                     </a:xfrm>
                     <a:prstGeom prst="rect">
                       <a:avLst/>
@@ -3858,7 +3896,8 @@
         <w:ind w:left="720"/>
         <w:jc w:val="center"/>
       </w:pPr>
-      <w:bookmarkStart w:id="12" w:name="_Toc20116133"/>
+      <w:bookmarkStart w:id="18" w:name="_Toc20655827"/>
+      <w:bookmarkStart w:id="19" w:name="_Toc20655884"/>
       <w:r>
         <w:t xml:space="preserve">Figure </w:t>
       </w:r>
@@ -3875,7 +3914,7 @@
         <w:rPr>
           <w:noProof/>
         </w:rPr>
-        <w:t>6</w:t>
+        <w:t>7</w:t>
       </w:r>
       <w:r>
         <w:rPr>
@@ -3884,30 +3923,54 @@
         <w:fldChar w:fldCharType="end"/>
       </w:r>
       <w:r>
-        <w:rPr>
-          <w:noProof/>
-        </w:rPr>
-        <w:t xml:space="preserve"> Delete Grade</w:t>
-      </w:r>
-      <w:bookmarkEnd w:id="12"/>
-    </w:p>
-    <w:p>
-      <w:pPr>
-        <w:ind w:left="1440"/>
-      </w:pPr>
-      <w:r>
-        <w:t>3.3. The system shall unhide a combo box that contains all the grades for the class</w:t>
-      </w:r>
-      <w:r>
-        <w:t>.</w:t>
-      </w:r>
-    </w:p>
-    <w:p>
-      <w:pPr>
-        <w:ind w:left="2160"/>
-      </w:pPr>
-      <w:r>
-        <w:t>3.3.1. The system shall also change the text in the button from “Delete a Grade” to “Delete”.</w:t>
+        <w:t xml:space="preserve"> Choose a Grade to Delete</w:t>
+      </w:r>
+      <w:bookmarkEnd w:id="18"/>
+      <w:bookmarkEnd w:id="19"/>
+    </w:p>
+    <w:p>
+      <w:pPr>
+        <w:ind w:left="1440"/>
+      </w:pPr>
+      <w:r>
+        <w:t>3.3. The user shall select the grade from the combo box that he/she wishes to delete.</w:t>
+      </w:r>
+    </w:p>
+    <w:p>
+      <w:pPr>
+        <w:ind w:left="1440"/>
+      </w:pPr>
+      <w:r>
+        <w:t>3.4. The user shall click the “Delete” button.</w:t>
+      </w:r>
+    </w:p>
+    <w:p>
+      <w:pPr>
+        <w:ind w:left="1440"/>
+      </w:pPr>
+      <w:r>
+        <w:t>3.5. The system shall hide the combo box, reset the text in the button to “Delete a Grade”, remove the deleted grade from the list of grades, recalculate the user’s current grade and percentage points in the course, and remove the grade from the database.</w:t>
+      </w:r>
+    </w:p>
+    <w:p>
+      <w:pPr>
+        <w:ind w:left="720"/>
+      </w:pPr>
+    </w:p>
+    <w:p>
+      <w:pPr>
+        <w:ind w:left="720"/>
+      </w:pPr>
+      <w:r>
+        <w:t>R4. The system shall allow a user to add a final grade for a completed class.</w:t>
+      </w:r>
+    </w:p>
+    <w:p>
+      <w:pPr>
+        <w:ind w:left="1440"/>
+      </w:pPr>
+      <w:r>
+        <w:t>4.1. The user shall click on the “GPA Calculator” button from the start screen.</w:t>
       </w:r>
     </w:p>
     <w:p>
@@ -3920,11 +3983,12 @@
         <w:rPr>
           <w:noProof/>
         </w:rPr>
+        <w:lastRenderedPageBreak/>
         <w:drawing>
-          <wp:inline distT="0" distB="0" distL="0" distR="0" wp14:anchorId="1C7C86BA" wp14:editId="70495413">
-            <wp:extent cx="1390650" cy="947738"/>
-            <wp:effectExtent l="0" t="0" r="0" b="5080"/>
-            <wp:docPr id="7" name="Picture 7"/>
+          <wp:inline distT="0" distB="0" distL="0" distR="0" wp14:anchorId="77009387" wp14:editId="6C28A8E9">
+            <wp:extent cx="2476500" cy="1202871"/>
+            <wp:effectExtent l="0" t="0" r="0" b="0"/>
+            <wp:docPr id="201" name="Picture 201"/>
             <wp:cNvGraphicFramePr>
               <a:graphicFrameLocks xmlns:a="http://schemas.openxmlformats.org/drawingml/2006/main" noChangeAspect="1"/>
             </wp:cNvGraphicFramePr>
@@ -3944,7 +4008,7 @@
                   <pic:spPr>
                     <a:xfrm>
                       <a:off x="0" y="0"/>
-                      <a:ext cx="1404192" cy="956967"/>
+                      <a:ext cx="2504387" cy="1216416"/>
                     </a:xfrm>
                     <a:prstGeom prst="rect">
                       <a:avLst/>
@@ -3963,7 +4027,8 @@
         <w:ind w:left="720"/>
         <w:jc w:val="center"/>
       </w:pPr>
-      <w:bookmarkStart w:id="13" w:name="_Toc20116134"/>
+      <w:bookmarkStart w:id="20" w:name="_Toc20655828"/>
+      <w:bookmarkStart w:id="21" w:name="_Toc20655885"/>
       <w:r>
         <w:t xml:space="preserve">Figure </w:t>
       </w:r>
@@ -3980,7 +4045,7 @@
         <w:rPr>
           <w:noProof/>
         </w:rPr>
-        <w:t>7</w:t>
+        <w:t>8</w:t>
       </w:r>
       <w:r>
         <w:rPr>
@@ -3989,58 +4054,31 @@
         <w:fldChar w:fldCharType="end"/>
       </w:r>
       <w:r>
-        <w:t xml:space="preserve"> Choose a Grade to Delete</w:t>
-      </w:r>
-      <w:bookmarkEnd w:id="13"/>
-    </w:p>
-    <w:p>
-      <w:pPr>
-        <w:ind w:left="1440"/>
-      </w:pPr>
-      <w:r>
-        <w:t>3.4. The user shall select the grade from the combo box that he/she wishes to delete.</w:t>
-      </w:r>
-    </w:p>
-    <w:p>
-      <w:pPr>
-        <w:ind w:left="1440"/>
-      </w:pPr>
-      <w:r>
-        <w:t>3.5. The user shall click the “Delete” button.</w:t>
-      </w:r>
-    </w:p>
-    <w:p>
-      <w:pPr>
-        <w:ind w:left="1440"/>
-      </w:pPr>
-      <w:r>
-        <w:t>3.6. The system shall hide the combo box, reset the text in the button to “Delete a Grade”, remove the deleted grade from the list of grades, recalculate the user’s current grade and percentage points in the course, and remove the grade from the database.</w:t>
-      </w:r>
-    </w:p>
-    <w:p>
-      <w:pPr>
-        <w:ind w:left="720"/>
-      </w:pPr>
-    </w:p>
-    <w:p>
-      <w:pPr>
-        <w:ind w:left="720"/>
-      </w:pPr>
-      <w:r>
-        <w:t xml:space="preserve">R4. </w:t>
-      </w:r>
-      <w:r>
-        <w:t>The system shall allow a user to add a final grade for a completed class.</w:t>
-      </w:r>
-    </w:p>
-    <w:p>
-      <w:pPr>
-        <w:ind w:left="1440"/>
-      </w:pPr>
-      <w:r>
-        <w:lastRenderedPageBreak/>
-        <w:t>4.1. The user shall click on the “GPA Calculator” button from the start screen.</w:t>
-      </w:r>
+        <w:t xml:space="preserve"> GPA Calculator Button</w:t>
+      </w:r>
+      <w:bookmarkEnd w:id="20"/>
+      <w:bookmarkEnd w:id="21"/>
+    </w:p>
+    <w:p>
+      <w:pPr>
+        <w:ind w:left="1440"/>
+      </w:pPr>
+      <w:r>
+        <w:t>4.2. The system shall calculate the user’s GPA by fetching the user’s final grades.</w:t>
+      </w:r>
+    </w:p>
+    <w:p>
+      <w:pPr>
+        <w:ind w:left="1440"/>
+      </w:pPr>
+      <w:r>
+        <w:t>4.3. The user shall click on the “Add/View Classes” button.</w:t>
+      </w:r>
+    </w:p>
+    <w:p>
+      <w:pPr>
+        <w:ind w:left="1440"/>
+      </w:pPr>
     </w:p>
     <w:p>
       <w:pPr>
@@ -4053,10 +4091,10 @@
           <w:noProof/>
         </w:rPr>
         <w:drawing>
-          <wp:inline distT="0" distB="0" distL="0" distR="0" wp14:anchorId="2BB1D1DF" wp14:editId="3AB70AF2">
-            <wp:extent cx="2476500" cy="1202871"/>
+          <wp:inline distT="0" distB="0" distL="0" distR="0" wp14:anchorId="6EE4F10C" wp14:editId="600043AE">
+            <wp:extent cx="2209800" cy="2445180"/>
             <wp:effectExtent l="0" t="0" r="0" b="0"/>
-            <wp:docPr id="201" name="Picture 201"/>
+            <wp:docPr id="9" name="Picture 9"/>
             <wp:cNvGraphicFramePr>
               <a:graphicFrameLocks xmlns:a="http://schemas.openxmlformats.org/drawingml/2006/main" noChangeAspect="1"/>
             </wp:cNvGraphicFramePr>
@@ -4076,7 +4114,7 @@
                   <pic:spPr>
                     <a:xfrm>
                       <a:off x="0" y="0"/>
-                      <a:ext cx="2504387" cy="1216416"/>
+                      <a:ext cx="2214777" cy="2450687"/>
                     </a:xfrm>
                     <a:prstGeom prst="rect">
                       <a:avLst/>
@@ -4095,7 +4133,8 @@
         <w:ind w:left="720"/>
         <w:jc w:val="center"/>
       </w:pPr>
-      <w:bookmarkStart w:id="14" w:name="_Toc20116135"/>
+      <w:bookmarkStart w:id="22" w:name="_Toc20655829"/>
+      <w:bookmarkStart w:id="23" w:name="_Toc20655886"/>
       <w:r>
         <w:t xml:space="preserve">Figure </w:t>
       </w:r>
@@ -4112,7 +4151,7 @@
         <w:rPr>
           <w:noProof/>
         </w:rPr>
-        <w:t>8</w:t>
+        <w:t>9</w:t>
       </w:r>
       <w:r>
         <w:rPr>
@@ -4121,46 +4160,43 @@
         <w:fldChar w:fldCharType="end"/>
       </w:r>
       <w:r>
-        <w:t xml:space="preserve"> GPA Calculator Button</w:t>
-      </w:r>
-      <w:bookmarkEnd w:id="14"/>
-    </w:p>
-    <w:p>
-      <w:pPr>
-        <w:ind w:left="1440"/>
-      </w:pPr>
-      <w:r>
-        <w:t>4.2. The system shall calculate the user’s GPA by fetching the user’s final grades.</w:t>
-      </w:r>
-    </w:p>
-    <w:p>
-      <w:pPr>
-        <w:ind w:left="1440"/>
-      </w:pPr>
-      <w:r>
-        <w:t>4.3. The user shall click on the “Add/View Classes” button.</w:t>
-      </w:r>
-    </w:p>
-    <w:p>
-      <w:pPr>
-        <w:ind w:left="1440"/>
-      </w:pPr>
+        <w:t xml:space="preserve"> Student GPA Screen</w:t>
+      </w:r>
+      <w:bookmarkEnd w:id="22"/>
+      <w:bookmarkEnd w:id="23"/>
+    </w:p>
+    <w:p>
+      <w:pPr>
+        <w:ind w:left="1440"/>
+      </w:pPr>
+      <w:r>
+        <w:t xml:space="preserve">4.4. The system shall display a combo box with the user’s completed classes. </w:t>
+      </w:r>
+    </w:p>
+    <w:p>
+      <w:pPr>
+        <w:ind w:left="2160"/>
+      </w:pPr>
+      <w:r>
+        <w:t>4.4.1. When the user selects a new class from the combo box, that class’s credits, the user’s final grade, and the semester taken shall be displayed.</w:t>
+      </w:r>
     </w:p>
     <w:p>
       <w:pPr>
         <w:keepNext/>
-        <w:ind w:left="1440"/>
+        <w:ind w:left="2160"/>
         <w:jc w:val="center"/>
       </w:pPr>
       <w:r>
         <w:rPr>
           <w:noProof/>
         </w:rPr>
+        <w:lastRenderedPageBreak/>
         <w:drawing>
-          <wp:inline distT="0" distB="0" distL="0" distR="0" wp14:anchorId="2C5F6153" wp14:editId="6B19A5BE">
-            <wp:extent cx="2209800" cy="2445180"/>
+          <wp:inline distT="0" distB="0" distL="0" distR="0" wp14:anchorId="053160D4" wp14:editId="525C46BC">
+            <wp:extent cx="1777182" cy="2135605"/>
             <wp:effectExtent l="0" t="0" r="0" b="0"/>
-            <wp:docPr id="9" name="Picture 9"/>
+            <wp:docPr id="17" name="Picture 17"/>
             <wp:cNvGraphicFramePr>
               <a:graphicFrameLocks xmlns:a="http://schemas.openxmlformats.org/drawingml/2006/main" noChangeAspect="1"/>
             </wp:cNvGraphicFramePr>
@@ -4180,7 +4216,7 @@
                   <pic:spPr>
                     <a:xfrm>
                       <a:off x="0" y="0"/>
-                      <a:ext cx="2214777" cy="2450687"/>
+                      <a:ext cx="1792066" cy="2153491"/>
                     </a:xfrm>
                     <a:prstGeom prst="rect">
                       <a:avLst/>
@@ -4196,10 +4232,11 @@
     <w:p>
       <w:pPr>
         <w:pStyle w:val="Caption"/>
-        <w:ind w:left="720"/>
+        <w:ind w:left="1440"/>
         <w:jc w:val="center"/>
       </w:pPr>
-      <w:bookmarkStart w:id="15" w:name="_Toc20116136"/>
+      <w:bookmarkStart w:id="24" w:name="_Toc20655830"/>
+      <w:bookmarkStart w:id="25" w:name="_Toc20655887"/>
       <w:r>
         <w:t xml:space="preserve">Figure </w:t>
       </w:r>
@@ -4216,7 +4253,7 @@
         <w:rPr>
           <w:noProof/>
         </w:rPr>
-        <w:t>9</w:t>
+        <w:t>10</w:t>
       </w:r>
       <w:r>
         <w:rPr>
@@ -4225,24 +4262,25 @@
         <w:fldChar w:fldCharType="end"/>
       </w:r>
       <w:r>
-        <w:t xml:space="preserve"> Student GPA Screen</w:t>
-      </w:r>
-      <w:bookmarkEnd w:id="15"/>
-    </w:p>
-    <w:p>
-      <w:pPr>
-        <w:ind w:left="1440"/>
-      </w:pPr>
-      <w:r>
-        <w:t xml:space="preserve">4.4. The system shall display a combo box with the user’s completed classes. </w:t>
-      </w:r>
-    </w:p>
-    <w:p>
-      <w:pPr>
-        <w:ind w:left="2160"/>
-      </w:pPr>
-      <w:r>
-        <w:t>4.4.1. When the user selects a new class from the combo box, that class’s credits, the user’s final grade, and the semester taken shall be displayed.</w:t>
+        <w:t xml:space="preserve"> Completed Classes Overview</w:t>
+      </w:r>
+      <w:bookmarkEnd w:id="24"/>
+      <w:bookmarkEnd w:id="25"/>
+    </w:p>
+    <w:p>
+      <w:pPr>
+        <w:ind w:left="1440"/>
+      </w:pPr>
+      <w:r>
+        <w:t>4.5. The user shall click the “Add a Class” button.</w:t>
+      </w:r>
+    </w:p>
+    <w:p>
+      <w:pPr>
+        <w:ind w:left="1440"/>
+      </w:pPr>
+      <w:r>
+        <w:t xml:space="preserve">4.6. The system shall prompt the user to enter the information about the class (class name, such as “ENG101”, credits, final grade (A, B, etc.), category (such as “Gen ed element 6”), and semester, such as “fall 2013”). </w:t>
       </w:r>
     </w:p>
     <w:p>
@@ -4255,12 +4293,11 @@
         <w:rPr>
           <w:noProof/>
         </w:rPr>
-        <w:lastRenderedPageBreak/>
         <w:drawing>
-          <wp:inline distT="0" distB="0" distL="0" distR="0" wp14:anchorId="14F49019" wp14:editId="6AE4FD1F">
-            <wp:extent cx="1777182" cy="2135605"/>
-            <wp:effectExtent l="0" t="0" r="0" b="0"/>
-            <wp:docPr id="17" name="Picture 17"/>
+          <wp:inline distT="0" distB="0" distL="0" distR="0" wp14:anchorId="39126A19" wp14:editId="127D05B8">
+            <wp:extent cx="2095500" cy="1866521"/>
+            <wp:effectExtent l="0" t="0" r="0" b="635"/>
+            <wp:docPr id="11" name="Picture 11"/>
             <wp:cNvGraphicFramePr>
               <a:graphicFrameLocks xmlns:a="http://schemas.openxmlformats.org/drawingml/2006/main" noChangeAspect="1"/>
             </wp:cNvGraphicFramePr>
@@ -4280,7 +4317,7 @@
                   <pic:spPr>
                     <a:xfrm>
                       <a:off x="0" y="0"/>
-                      <a:ext cx="1792066" cy="2153491"/>
+                      <a:ext cx="2101636" cy="1871987"/>
                     </a:xfrm>
                     <a:prstGeom prst="rect">
                       <a:avLst/>
@@ -4299,7 +4336,8 @@
         <w:ind w:left="720"/>
         <w:jc w:val="center"/>
       </w:pPr>
-      <w:bookmarkStart w:id="16" w:name="_Toc20116137"/>
+      <w:bookmarkStart w:id="26" w:name="_Toc20655831"/>
+      <w:bookmarkStart w:id="27" w:name="_Toc20655888"/>
       <w:r>
         <w:t xml:space="preserve">Figure </w:t>
       </w:r>
@@ -4316,7 +4354,7 @@
         <w:rPr>
           <w:noProof/>
         </w:rPr>
-        <w:t>10</w:t>
+        <w:t>11</w:t>
       </w:r>
       <w:r>
         <w:rPr>
@@ -4325,36 +4363,39 @@
         <w:fldChar w:fldCharType="end"/>
       </w:r>
       <w:r>
-        <w:t xml:space="preserve"> Completed Classes Overview</w:t>
-      </w:r>
-      <w:bookmarkEnd w:id="16"/>
-    </w:p>
-    <w:p>
-      <w:pPr>
-        <w:ind w:left="1440"/>
-      </w:pPr>
-      <w:r>
-        <w:t>4.5. The user shall click the “Add a Class” button.</w:t>
-      </w:r>
-    </w:p>
-    <w:p>
-      <w:pPr>
-        <w:ind w:left="1440"/>
-      </w:pPr>
-      <w:r>
-        <w:t>4.6. The system shall prompt the user to enter the information about the class (class name, such as “ENG101”, credits, final grade (A, B, etc.),</w:t>
-      </w:r>
-      <w:r>
-        <w:t xml:space="preserve"> category (such as “Gen ed element 6”),</w:t>
-      </w:r>
-      <w:r>
-        <w:t xml:space="preserve"> and semester, such as “fall 2013”). </w:t>
+        <w:t xml:space="preserve"> Adding a Completed Class</w:t>
+      </w:r>
+      <w:bookmarkEnd w:id="26"/>
+      <w:bookmarkEnd w:id="27"/>
+    </w:p>
+    <w:p>
+      <w:pPr>
+        <w:ind w:left="1440"/>
+      </w:pPr>
+      <w:r>
+        <w:t>4.7. The user shall click the “Submit” button.</w:t>
+      </w:r>
+    </w:p>
+    <w:p>
+      <w:pPr>
+        <w:ind w:left="1440"/>
+      </w:pPr>
+      <w:r>
+        <w:t xml:space="preserve">4.8. The system shall add the class to the combo box of classes. </w:t>
+      </w:r>
+    </w:p>
+    <w:p>
+      <w:pPr>
+        <w:ind w:left="2160"/>
+      </w:pPr>
+      <w:r>
+        <w:t xml:space="preserve">4.8.1. The screen for adding a class will disappear and a success message will be displayed. </w:t>
       </w:r>
     </w:p>
     <w:p>
       <w:pPr>
         <w:keepNext/>
-        <w:ind w:left="1440"/>
+        <w:ind w:left="2160"/>
         <w:jc w:val="center"/>
       </w:pPr>
       <w:r>
@@ -4362,10 +4403,10 @@
           <w:noProof/>
         </w:rPr>
         <w:drawing>
-          <wp:inline distT="0" distB="0" distL="0" distR="0" wp14:anchorId="4B5BAB9C" wp14:editId="3DD6A4CD">
-            <wp:extent cx="2095500" cy="1866521"/>
-            <wp:effectExtent l="0" t="0" r="0" b="635"/>
-            <wp:docPr id="11" name="Picture 11"/>
+          <wp:inline distT="0" distB="0" distL="0" distR="0" wp14:anchorId="61512601" wp14:editId="012BDD1E">
+            <wp:extent cx="1752600" cy="916614"/>
+            <wp:effectExtent l="0" t="0" r="0" b="0"/>
+            <wp:docPr id="12" name="Picture 12"/>
             <wp:cNvGraphicFramePr>
               <a:graphicFrameLocks xmlns:a="http://schemas.openxmlformats.org/drawingml/2006/main" noChangeAspect="1"/>
             </wp:cNvGraphicFramePr>
@@ -4385,7 +4426,7 @@
                   <pic:spPr>
                     <a:xfrm>
                       <a:off x="0" y="0"/>
-                      <a:ext cx="2101636" cy="1871987"/>
+                      <a:ext cx="1769313" cy="925355"/>
                     </a:xfrm>
                     <a:prstGeom prst="rect">
                       <a:avLst/>
@@ -4401,78 +4442,94 @@
     <w:p>
       <w:pPr>
         <w:pStyle w:val="Caption"/>
+        <w:ind w:left="1440"/>
+        <w:jc w:val="center"/>
+      </w:pPr>
+      <w:bookmarkStart w:id="28" w:name="_Toc20655832"/>
+      <w:bookmarkStart w:id="29" w:name="_Toc20655889"/>
+      <w:r>
+        <w:t xml:space="preserve">Figure </w:t>
+      </w:r>
+      <w:r>
+        <w:fldChar w:fldCharType="begin"/>
+      </w:r>
+      <w:r>
+        <w:instrText xml:space="preserve"> SEQ Figure \* ARABIC </w:instrText>
+      </w:r>
+      <w:r>
+        <w:fldChar w:fldCharType="separate"/>
+      </w:r>
+      <w:r>
+        <w:rPr>
+          <w:noProof/>
+        </w:rPr>
+        <w:t>12</w:t>
+      </w:r>
+      <w:r>
+        <w:rPr>
+          <w:noProof/>
+        </w:rPr>
+        <w:fldChar w:fldCharType="end"/>
+      </w:r>
+      <w:r>
+        <w:t xml:space="preserve"> Success Message</w:t>
+      </w:r>
+      <w:bookmarkEnd w:id="28"/>
+      <w:bookmarkEnd w:id="29"/>
+    </w:p>
+    <w:p>
+      <w:pPr>
+        <w:ind w:left="2160"/>
+      </w:pPr>
+      <w:r>
+        <w:t xml:space="preserve">4.8.2. The class and its information will be sent to the database. </w:t>
+      </w:r>
+    </w:p>
+    <w:p>
+      <w:pPr>
+        <w:ind w:left="2160"/>
+      </w:pPr>
+      <w:r>
+        <w:lastRenderedPageBreak/>
+        <w:t>4.8.3. The user’s GPA will reflect the new final grade submitted.</w:t>
+      </w:r>
+    </w:p>
+    <w:p>
+      <w:pPr>
         <w:ind w:left="720"/>
+      </w:pPr>
+    </w:p>
+    <w:p>
+      <w:pPr>
+        <w:ind w:left="720"/>
+      </w:pPr>
+      <w:r>
+        <w:t>R5. The system shall allow a user to modify a grade.</w:t>
+      </w:r>
+    </w:p>
+    <w:p>
+      <w:pPr>
+        <w:ind w:left="1440"/>
+      </w:pPr>
+      <w:r>
+        <w:t>5.1. The user shall click on the part of the grade (assignment/test name, grade received, weight) and change the text as needed.</w:t>
+      </w:r>
+    </w:p>
+    <w:p>
+      <w:pPr>
+        <w:keepNext/>
+        <w:ind w:left="1440"/>
         <w:jc w:val="center"/>
       </w:pPr>
-      <w:bookmarkStart w:id="17" w:name="_Toc20116138"/>
-      <w:r>
-        <w:t xml:space="preserve">Figure </w:t>
-      </w:r>
-      <w:r>
-        <w:fldChar w:fldCharType="begin"/>
-      </w:r>
-      <w:r>
-        <w:instrText xml:space="preserve"> SEQ Figure \* ARABIC </w:instrText>
-      </w:r>
-      <w:r>
-        <w:fldChar w:fldCharType="separate"/>
-      </w:r>
-      <w:r>
-        <w:rPr>
-          <w:noProof/>
-        </w:rPr>
-        <w:t>11</w:t>
-      </w:r>
-      <w:r>
-        <w:rPr>
-          <w:noProof/>
-        </w:rPr>
-        <w:fldChar w:fldCharType="end"/>
-      </w:r>
-      <w:r>
-        <w:t xml:space="preserve"> Adding a Completed Class</w:t>
-      </w:r>
-      <w:bookmarkEnd w:id="17"/>
-    </w:p>
-    <w:p>
-      <w:pPr>
-        <w:ind w:left="1440"/>
-      </w:pPr>
-      <w:r>
-        <w:t>4.7. The user shall click the “Submit” button.</w:t>
-      </w:r>
-    </w:p>
-    <w:p>
-      <w:pPr>
-        <w:ind w:left="1440"/>
-      </w:pPr>
-      <w:r>
-        <w:t xml:space="preserve">4.8. The system shall add the class to the combo box of classes. </w:t>
-      </w:r>
-    </w:p>
-    <w:p>
-      <w:pPr>
-        <w:ind w:left="2160"/>
-      </w:pPr>
-      <w:r>
-        <w:t xml:space="preserve">4.8.1. The screen for adding a class will disappear and a success message will be displayed. </w:t>
-      </w:r>
-    </w:p>
-    <w:p>
-      <w:pPr>
-        <w:keepNext/>
-        <w:ind w:left="2160"/>
-        <w:jc w:val="center"/>
-      </w:pPr>
       <w:r>
         <w:rPr>
           <w:noProof/>
         </w:rPr>
         <w:drawing>
-          <wp:inline distT="0" distB="0" distL="0" distR="0" wp14:anchorId="15E9FC03" wp14:editId="104EF13F">
-            <wp:extent cx="1752600" cy="916614"/>
-            <wp:effectExtent l="0" t="0" r="0" b="0"/>
-            <wp:docPr id="12" name="Picture 12"/>
+          <wp:inline distT="0" distB="0" distL="0" distR="0" wp14:anchorId="0ACE78D5" wp14:editId="2DFE27F2">
+            <wp:extent cx="2679700" cy="686871"/>
+            <wp:effectExtent l="0" t="0" r="6350" b="0"/>
+            <wp:docPr id="13" name="Picture 13"/>
             <wp:cNvGraphicFramePr>
               <a:graphicFrameLocks xmlns:a="http://schemas.openxmlformats.org/drawingml/2006/main" noChangeAspect="1"/>
             </wp:cNvGraphicFramePr>
@@ -4492,7 +4549,7 @@
                   <pic:spPr>
                     <a:xfrm>
                       <a:off x="0" y="0"/>
-                      <a:ext cx="1769313" cy="925355"/>
+                      <a:ext cx="2778142" cy="712104"/>
                     </a:xfrm>
                     <a:prstGeom prst="rect">
                       <a:avLst/>
@@ -4508,10 +4565,11 @@
     <w:p>
       <w:pPr>
         <w:pStyle w:val="Caption"/>
-        <w:ind w:left="1440"/>
+        <w:ind w:left="720"/>
         <w:jc w:val="center"/>
       </w:pPr>
-      <w:bookmarkStart w:id="18" w:name="_Toc20116139"/>
+      <w:bookmarkStart w:id="30" w:name="_Toc20655833"/>
+      <w:bookmarkStart w:id="31" w:name="_Toc20655890"/>
       <w:r>
         <w:t xml:space="preserve">Figure </w:t>
       </w:r>
@@ -4528,7 +4586,7 @@
         <w:rPr>
           <w:noProof/>
         </w:rPr>
-        <w:t>12</w:t>
+        <w:t>13</w:t>
       </w:r>
       <w:r>
         <w:rPr>
@@ -4537,25 +4595,33 @@
         <w:fldChar w:fldCharType="end"/>
       </w:r>
       <w:r>
-        <w:t xml:space="preserve"> Success Message</w:t>
-      </w:r>
-      <w:bookmarkEnd w:id="18"/>
+        <w:t xml:space="preserve"> Modifying a Grade</w:t>
+      </w:r>
+      <w:bookmarkEnd w:id="30"/>
+      <w:bookmarkEnd w:id="31"/>
+    </w:p>
+    <w:p>
+      <w:pPr>
+        <w:ind w:left="1440"/>
+      </w:pPr>
+      <w:r>
+        <w:t>5.2. The user shall click on the “Submit Changes” button (see Figure 3).</w:t>
+      </w:r>
     </w:p>
     <w:p>
       <w:pPr>
         <w:ind w:left="2160"/>
       </w:pPr>
       <w:r>
-        <w:t xml:space="preserve">4.8.2. The class and its information will be sent to the database. </w:t>
-      </w:r>
-    </w:p>
-    <w:p>
-      <w:pPr>
-        <w:ind w:left="1440" w:firstLine="720"/>
-      </w:pPr>
-      <w:r>
-        <w:lastRenderedPageBreak/>
-        <w:t>4.8.3. The user’s GPA will reflect the new final grade submitted.</w:t>
+        <w:t>5.2.1. If the user only wanted to see what effect the modified grade would have without submitting it to the database, he/she shall click on the “Refresh Calculations” button and the system shall display what grade the user would have overall given the modified grade(s).</w:t>
+      </w:r>
+    </w:p>
+    <w:p>
+      <w:pPr>
+        <w:ind w:left="1440"/>
+      </w:pPr>
+      <w:r>
+        <w:t>5.3. The system shall refresh the user’s current grade in the course. The modified grade shall be sent to the database.</w:t>
       </w:r>
     </w:p>
     <w:p>
@@ -4568,23 +4634,15 @@
         <w:ind w:left="720"/>
       </w:pPr>
       <w:r>
-        <w:t>R5. The system shall allow a user to modify a grade.</w:t>
-      </w:r>
-    </w:p>
-    <w:p>
-      <w:pPr>
-        <w:ind w:left="1440"/>
-      </w:pPr>
-      <w:r>
-        <w:t>5.1. The user shall select a class from the list of classes.</w:t>
-      </w:r>
-    </w:p>
-    <w:p>
-      <w:pPr>
-        <w:ind w:left="1440"/>
-      </w:pPr>
-      <w:r>
-        <w:t>5.2. The user shall click on the part of the grade (assignment/test name, grade received, weight) and change the text as needed.</w:t>
+        <w:t>R6. The system shall allow a user to delete a class.</w:t>
+      </w:r>
+    </w:p>
+    <w:p>
+      <w:pPr>
+        <w:ind w:left="1440"/>
+      </w:pPr>
+      <w:r>
+        <w:t>6.1. The user shall click the “Delete Class” button.</w:t>
       </w:r>
     </w:p>
     <w:p>
@@ -4598,10 +4656,10 @@
           <w:noProof/>
         </w:rPr>
         <w:drawing>
-          <wp:inline distT="0" distB="0" distL="0" distR="0" wp14:anchorId="64DEFB21" wp14:editId="2A6F5250">
-            <wp:extent cx="2679700" cy="686871"/>
-            <wp:effectExtent l="0" t="0" r="6350" b="0"/>
-            <wp:docPr id="13" name="Picture 13"/>
+          <wp:inline distT="0" distB="0" distL="0" distR="0" wp14:anchorId="0A4F4679" wp14:editId="1E4F39BB">
+            <wp:extent cx="1568450" cy="600492"/>
+            <wp:effectExtent l="0" t="0" r="0" b="9525"/>
+            <wp:docPr id="14" name="Picture 14"/>
             <wp:cNvGraphicFramePr>
               <a:graphicFrameLocks xmlns:a="http://schemas.openxmlformats.org/drawingml/2006/main" noChangeAspect="1"/>
             </wp:cNvGraphicFramePr>
@@ -4621,7 +4679,7 @@
                   <pic:spPr>
                     <a:xfrm>
                       <a:off x="0" y="0"/>
-                      <a:ext cx="2778142" cy="712104"/>
+                      <a:ext cx="1588108" cy="608018"/>
                     </a:xfrm>
                     <a:prstGeom prst="rect">
                       <a:avLst/>
@@ -4640,7 +4698,8 @@
         <w:ind w:left="720"/>
         <w:jc w:val="center"/>
       </w:pPr>
-      <w:bookmarkStart w:id="19" w:name="_Toc20116140"/>
+      <w:bookmarkStart w:id="32" w:name="_Toc20655834"/>
+      <w:bookmarkStart w:id="33" w:name="_Toc20655891"/>
       <w:r>
         <w:t xml:space="preserve">Figure </w:t>
       </w:r>
@@ -4648,10 +4707,7 @@
         <w:fldChar w:fldCharType="begin"/>
       </w:r>
       <w:r>
-        <w:instrText xml:space="preserve"> SEQ Figur</w:instrText>
-      </w:r>
-      <w:r>
-        <w:instrText xml:space="preserve">e \* ARABIC </w:instrText>
+        <w:instrText xml:space="preserve"> SEQ Figure \* ARABIC </w:instrText>
       </w:r>
       <w:r>
         <w:fldChar w:fldCharType="separate"/>
@@ -4660,7 +4716,7 @@
         <w:rPr>
           <w:noProof/>
         </w:rPr>
-        <w:t>13</w:t>
+        <w:t>14</w:t>
       </w:r>
       <w:r>
         <w:rPr>
@@ -4669,41 +4725,33 @@
         <w:fldChar w:fldCharType="end"/>
       </w:r>
       <w:r>
-        <w:t xml:space="preserve"> Modifying a Grade</w:t>
-      </w:r>
-      <w:bookmarkEnd w:id="19"/>
-    </w:p>
-    <w:p>
-      <w:pPr>
-        <w:ind w:left="1440"/>
-      </w:pPr>
-      <w:r>
-        <w:t>5.3. The user shall click on the “Submit Changes” button (</w:t>
-      </w:r>
-      <w:r>
-        <w:t>see Figure 3</w:t>
-      </w:r>
-      <w:r>
-        <w:t>).</w:t>
-      </w:r>
-    </w:p>
-    <w:p>
-      <w:pPr>
-        <w:ind w:left="2160"/>
-      </w:pPr>
-      <w:r>
-        <w:t>5.3.1. If the user only wanted to see what effect the modified grade would have without submitting it to the database, he/she shall click on the “Refresh Calculations” button and the system shall display what grade the user would have overall given the modified grade(s).</w:t>
-      </w:r>
-    </w:p>
-    <w:p>
-      <w:pPr>
-        <w:ind w:left="1440"/>
-      </w:pPr>
-      <w:r>
-        <w:t xml:space="preserve">5.4. The system shall refresh the user’s current grade in the course. The </w:t>
-      </w:r>
-      <w:r>
-        <w:t>modified grade shall be sent to the database.</w:t>
+        <w:t xml:space="preserve"> Deleting a Current Class</w:t>
+      </w:r>
+      <w:bookmarkEnd w:id="32"/>
+      <w:bookmarkEnd w:id="33"/>
+    </w:p>
+    <w:p>
+      <w:pPr>
+        <w:ind w:left="1440" w:firstLine="720"/>
+      </w:pPr>
+      <w:r>
+        <w:t>6.1.1. The “Delete Class” button shall change to “Confirm”.</w:t>
+      </w:r>
+    </w:p>
+    <w:p>
+      <w:pPr>
+        <w:ind w:left="1440"/>
+      </w:pPr>
+      <w:r>
+        <w:t>6.2. The user shall click on the “Confirm” button, to confirm that the class should be deleted.</w:t>
+      </w:r>
+    </w:p>
+    <w:p>
+      <w:pPr>
+        <w:ind w:left="1440"/>
+      </w:pPr>
+      <w:r>
+        <w:t>6.3. The system shall remove the class from the screen, display a new class, and submit the changes to the database.</w:t>
       </w:r>
     </w:p>
     <w:p>
@@ -4716,23 +4764,15 @@
         <w:ind w:left="720"/>
       </w:pPr>
       <w:r>
-        <w:t>R6. The system shall allow a user to delete a class.</w:t>
-      </w:r>
-    </w:p>
-    <w:p>
-      <w:pPr>
-        <w:ind w:left="1440"/>
-      </w:pPr>
-      <w:r>
-        <w:t>6.1. The user shall select the class he/she wishes to delete.</w:t>
-      </w:r>
-    </w:p>
-    <w:p>
-      <w:pPr>
-        <w:ind w:left="1440"/>
-      </w:pPr>
-      <w:r>
-        <w:t>6.2. The user shall click the “Delete Class” button.</w:t>
+        <w:t>R7. The system shall allow a user to add a current class.</w:t>
+      </w:r>
+    </w:p>
+    <w:p>
+      <w:pPr>
+        <w:ind w:left="1440"/>
+      </w:pPr>
+      <w:r>
+        <w:t>7.1. The user shall click the “Add A Class” button.</w:t>
       </w:r>
     </w:p>
     <w:p>
@@ -4745,11 +4785,12 @@
         <w:rPr>
           <w:noProof/>
         </w:rPr>
+        <w:lastRenderedPageBreak/>
         <w:drawing>
-          <wp:inline distT="0" distB="0" distL="0" distR="0" wp14:anchorId="414AB0C5" wp14:editId="4AE1D9C3">
-            <wp:extent cx="1568450" cy="600492"/>
-            <wp:effectExtent l="0" t="0" r="0" b="9525"/>
-            <wp:docPr id="14" name="Picture 14"/>
+          <wp:inline distT="0" distB="0" distL="0" distR="0" wp14:anchorId="60668BBE" wp14:editId="590BE12F">
+            <wp:extent cx="2230327" cy="958850"/>
+            <wp:effectExtent l="0" t="0" r="0" b="0"/>
+            <wp:docPr id="15" name="Picture 15"/>
             <wp:cNvGraphicFramePr>
               <a:graphicFrameLocks xmlns:a="http://schemas.openxmlformats.org/drawingml/2006/main" noChangeAspect="1"/>
             </wp:cNvGraphicFramePr>
@@ -4769,7 +4810,7 @@
                   <pic:spPr>
                     <a:xfrm>
                       <a:off x="0" y="0"/>
-                      <a:ext cx="1588108" cy="608018"/>
+                      <a:ext cx="2239824" cy="962933"/>
                     </a:xfrm>
                     <a:prstGeom prst="rect">
                       <a:avLst/>
@@ -4788,7 +4829,8 @@
         <w:ind w:left="720"/>
         <w:jc w:val="center"/>
       </w:pPr>
-      <w:bookmarkStart w:id="20" w:name="_Toc20116141"/>
+      <w:bookmarkStart w:id="34" w:name="_Toc20655835"/>
+      <w:bookmarkStart w:id="35" w:name="_Toc20655892"/>
       <w:r>
         <w:t xml:space="preserve">Figure </w:t>
       </w:r>
@@ -4805,7 +4847,7 @@
         <w:rPr>
           <w:noProof/>
         </w:rPr>
-        <w:t>14</w:t>
+        <w:t>15</w:t>
       </w:r>
       <w:r>
         <w:rPr>
@@ -4814,72 +4856,17 @@
         <w:fldChar w:fldCharType="end"/>
       </w:r>
       <w:r>
-        <w:t xml:space="preserve"> Deleting a Current Class</w:t>
-      </w:r>
-      <w:bookmarkEnd w:id="20"/>
-    </w:p>
-    <w:p>
-      <w:pPr>
-        <w:ind w:left="1440" w:firstLine="720"/>
-      </w:pPr>
-      <w:r>
-        <w:t>6.</w:t>
-      </w:r>
-      <w:r>
-        <w:t>2</w:t>
-      </w:r>
-      <w:r>
-        <w:t>.</w:t>
-      </w:r>
-      <w:r>
-        <w:t>1.</w:t>
-      </w:r>
-      <w:r>
-        <w:t xml:space="preserve"> The “Delete Class” button shall change </w:t>
-      </w:r>
-      <w:r>
-        <w:t>to “Confirm”.</w:t>
-      </w:r>
-    </w:p>
-    <w:p>
-      <w:pPr>
-        <w:ind w:left="1440"/>
-      </w:pPr>
-      <w:r>
-        <w:t>6.3. The user shall click on the “Confirm” button, to confirm that the class should be deleted.</w:t>
-      </w:r>
-    </w:p>
-    <w:p>
-      <w:pPr>
-        <w:ind w:left="1440"/>
-      </w:pPr>
-      <w:r>
-        <w:t>6.4. The system shall remove the class from the screen, display a new class, and submit the changes to the database.</w:t>
-      </w:r>
-    </w:p>
-    <w:p>
-      <w:pPr>
-        <w:ind w:left="720"/>
-      </w:pPr>
-    </w:p>
-    <w:p>
-      <w:pPr>
-        <w:ind w:left="720"/>
-      </w:pPr>
-      <w:r>
-        <w:t xml:space="preserve">R7. The system shall allow a user </w:t>
-      </w:r>
-      <w:r>
-        <w:t>to add a current class.</w:t>
-      </w:r>
-    </w:p>
-    <w:p>
-      <w:pPr>
-        <w:ind w:left="1440"/>
-      </w:pPr>
-      <w:r>
-        <w:lastRenderedPageBreak/>
-        <w:t>7.1. The user shall click the “Add A Class” button.</w:t>
+        <w:t xml:space="preserve"> Adding a Class</w:t>
+      </w:r>
+      <w:bookmarkEnd w:id="34"/>
+      <w:bookmarkEnd w:id="35"/>
+    </w:p>
+    <w:p>
+      <w:pPr>
+        <w:ind w:left="1440"/>
+      </w:pPr>
+      <w:r>
+        <w:t xml:space="preserve">7.2. The system shall unhide the following text boxes: class name (where the user puts the class’s 6-character name, such as “ENG101”), initial assignment description (for the first graded assignment/test, example: “Exam 1”), grade received (grade received on the initial assignment/test, e.g., 88.5%), weight (weight of the initial assignment/test, e.g., 10%), and semester (such as “fall 2015”). </w:t>
       </w:r>
     </w:p>
     <w:p>
@@ -4893,10 +4880,10 @@
           <w:noProof/>
         </w:rPr>
         <w:drawing>
-          <wp:inline distT="0" distB="0" distL="0" distR="0" wp14:anchorId="5E469BA5" wp14:editId="21A8F504">
-            <wp:extent cx="2230327" cy="958850"/>
-            <wp:effectExtent l="0" t="0" r="0" b="0"/>
-            <wp:docPr id="15" name="Picture 15"/>
+          <wp:inline distT="0" distB="0" distL="0" distR="0" wp14:anchorId="37CAB279" wp14:editId="762DA318">
+            <wp:extent cx="2616200" cy="1312805"/>
+            <wp:effectExtent l="0" t="0" r="0" b="1905"/>
+            <wp:docPr id="16" name="Picture 16"/>
             <wp:cNvGraphicFramePr>
               <a:graphicFrameLocks xmlns:a="http://schemas.openxmlformats.org/drawingml/2006/main" noChangeAspect="1"/>
             </wp:cNvGraphicFramePr>
@@ -4916,7 +4903,7 @@
                   <pic:spPr>
                     <a:xfrm>
                       <a:off x="0" y="0"/>
-                      <a:ext cx="2239824" cy="962933"/>
+                      <a:ext cx="2635315" cy="1322397"/>
                     </a:xfrm>
                     <a:prstGeom prst="rect">
                       <a:avLst/>
@@ -4935,7 +4922,8 @@
         <w:ind w:left="720"/>
         <w:jc w:val="center"/>
       </w:pPr>
-      <w:bookmarkStart w:id="21" w:name="_Toc20116142"/>
+      <w:bookmarkStart w:id="36" w:name="_Toc20655836"/>
+      <w:bookmarkStart w:id="37" w:name="_Toc20655893"/>
       <w:r>
         <w:t xml:space="preserve">Figure </w:t>
       </w:r>
@@ -4952,7 +4940,7 @@
         <w:rPr>
           <w:noProof/>
         </w:rPr>
-        <w:t>15</w:t>
+        <w:t>16</w:t>
       </w:r>
       <w:r>
         <w:rPr>
@@ -4961,16 +4949,62 @@
         <w:fldChar w:fldCharType="end"/>
       </w:r>
       <w:r>
-        <w:t xml:space="preserve"> Adding a Class</w:t>
-      </w:r>
-      <w:bookmarkEnd w:id="21"/>
-    </w:p>
-    <w:p>
-      <w:pPr>
-        <w:ind w:left="1440"/>
-      </w:pPr>
-      <w:r>
-        <w:t xml:space="preserve">7.2. The system shall unhide the following text boxes: class name (where the user puts the class’s 6-character name, such as “ENG101”), initial assignment description (for the first graded assignment/test, example: “Exam 1”), grade received (grade received on the initial assignment/test, e.g., 88.5%), weight (weight of the initial assignment/test, e.g., 10%), and semester (such as “fall 2015”). </w:t>
+        <w:t xml:space="preserve"> Info for a new Current Class</w:t>
+      </w:r>
+      <w:bookmarkEnd w:id="36"/>
+      <w:bookmarkEnd w:id="37"/>
+    </w:p>
+    <w:p>
+      <w:pPr>
+        <w:ind w:left="1440"/>
+      </w:pPr>
+      <w:r>
+        <w:t>7.3. The user shall enter all the above information and click “Submit”.</w:t>
+      </w:r>
+    </w:p>
+    <w:p>
+      <w:pPr>
+        <w:ind w:left="1440"/>
+      </w:pPr>
+      <w:r>
+        <w:t>7.4. The system shall send the data to the database and add the class to the drop-down menu.</w:t>
+      </w:r>
+    </w:p>
+    <w:p>
+      <w:pPr>
+        <w:ind w:left="720"/>
+      </w:pPr>
+    </w:p>
+    <w:p>
+      <w:pPr>
+        <w:ind w:left="720"/>
+      </w:pPr>
+      <w:r>
+        <w:t>R8. The system shall track a user’s degree progress.</w:t>
+      </w:r>
+    </w:p>
+    <w:p>
+      <w:pPr>
+        <w:ind w:left="1440"/>
+      </w:pPr>
+      <w:r>
+        <w:t>8.1. The user shall click the “View Degree Progress” button (see Figure 8) from the initial screen.</w:t>
+      </w:r>
+    </w:p>
+    <w:p>
+      <w:pPr>
+        <w:ind w:left="1440"/>
+      </w:pPr>
+      <w:r>
+        <w:t>8.2. The system shall display the user’s progress, based on the information already submitted about the user’s completed classes (hours, class type, etc.).</w:t>
+      </w:r>
+    </w:p>
+    <w:p>
+      <w:pPr>
+        <w:ind w:left="1440"/>
+      </w:pPr>
+      <w:r>
+        <w:t xml:space="preserve">8.3. The user shall click the degree concentration he/she is seeking, and the system shall adjust the student’s progress, based on the newly selected computer science concentration.  </w:t>
       </w:r>
     </w:p>
     <w:p>
@@ -4983,11 +5017,12 @@
         <w:rPr>
           <w:noProof/>
         </w:rPr>
+        <w:lastRenderedPageBreak/>
         <w:drawing>
-          <wp:inline distT="0" distB="0" distL="0" distR="0" wp14:anchorId="6E1319EA" wp14:editId="5E7988FF">
-            <wp:extent cx="2616200" cy="1312805"/>
-            <wp:effectExtent l="0" t="0" r="0" b="1905"/>
-            <wp:docPr id="16" name="Picture 16"/>
+          <wp:inline distT="0" distB="0" distL="0" distR="0" wp14:anchorId="4FD6D970" wp14:editId="00607223">
+            <wp:extent cx="1894974" cy="1145902"/>
+            <wp:effectExtent l="0" t="0" r="0" b="0"/>
+            <wp:docPr id="19" name="Picture 19"/>
             <wp:cNvGraphicFramePr>
               <a:graphicFrameLocks xmlns:a="http://schemas.openxmlformats.org/drawingml/2006/main" noChangeAspect="1"/>
             </wp:cNvGraphicFramePr>
@@ -5007,7 +5042,7 @@
                   <pic:spPr>
                     <a:xfrm>
                       <a:off x="0" y="0"/>
-                      <a:ext cx="2635315" cy="1322397"/>
+                      <a:ext cx="1910962" cy="1155570"/>
                     </a:xfrm>
                     <a:prstGeom prst="rect">
                       <a:avLst/>
@@ -5026,7 +5061,8 @@
         <w:ind w:left="720"/>
         <w:jc w:val="center"/>
       </w:pPr>
-      <w:bookmarkStart w:id="22" w:name="_Toc20116143"/>
+      <w:bookmarkStart w:id="38" w:name="_Toc20655837"/>
+      <w:bookmarkStart w:id="39" w:name="_Toc20655894"/>
       <w:r>
         <w:t xml:space="preserve">Figure </w:t>
       </w:r>
@@ -5043,7 +5079,7 @@
         <w:rPr>
           <w:noProof/>
         </w:rPr>
-        <w:t>16</w:t>
+        <w:t>17</w:t>
       </w:r>
       <w:r>
         <w:rPr>
@@ -5052,25 +5088,10 @@
         <w:fldChar w:fldCharType="end"/>
       </w:r>
       <w:r>
-        <w:t xml:space="preserve"> Info for a new Current Class</w:t>
-      </w:r>
-      <w:bookmarkEnd w:id="22"/>
-    </w:p>
-    <w:p>
-      <w:pPr>
-        <w:ind w:left="1440"/>
-      </w:pPr>
-      <w:r>
-        <w:t>7.3. The user shall enter all the above information and click “Submit”.</w:t>
-      </w:r>
-    </w:p>
-    <w:p>
-      <w:pPr>
-        <w:ind w:left="1440"/>
-      </w:pPr>
-      <w:r>
-        <w:t>7.4. The system shall send the data to the database and add the class to the drop-down menu.</w:t>
-      </w:r>
+        <w:t xml:space="preserve"> Student Progress Overview</w:t>
+      </w:r>
+      <w:bookmarkEnd w:id="38"/>
+      <w:bookmarkEnd w:id="39"/>
     </w:p>
     <w:p>
       <w:pPr>
@@ -5082,58 +5103,64 @@
         <w:ind w:left="720"/>
       </w:pPr>
       <w:r>
-        <w:t xml:space="preserve">R8. The system shall </w:t>
-      </w:r>
-      <w:r>
-        <w:t>track a user’s degree progress.</w:t>
-      </w:r>
-    </w:p>
-    <w:p>
-      <w:pPr>
-        <w:ind w:left="1440"/>
-      </w:pPr>
-      <w:r>
-        <w:t>8.1. The user shall click the “View Degree Progress” button (see</w:t>
-      </w:r>
-      <w:r>
-        <w:t xml:space="preserve"> Figure 8</w:t>
-      </w:r>
-      <w:r>
-        <w:t>) from the initial screen.</w:t>
-      </w:r>
-    </w:p>
-    <w:p>
-      <w:pPr>
-        <w:ind w:left="1440"/>
-      </w:pPr>
-      <w:r>
-        <w:t>8.2. The system shall display the user’s progress, based on the information already submitted about the user’s completed classes (hours, class type, etc.).</w:t>
-      </w:r>
-    </w:p>
-    <w:p>
-      <w:pPr>
-        <w:ind w:left="1440"/>
-      </w:pPr>
-      <w:r>
-        <w:t xml:space="preserve">8.3. The user shall click the degree concentration he/she is seeking, and the system shall adjust the student’s progress, based on the newly selected computer science concentration.  </w:t>
+        <w:t>R9. The system shall allow a user to calculate future GPA, given certain final grades in classes.</w:t>
+      </w:r>
+    </w:p>
+    <w:p>
+      <w:pPr>
+        <w:ind w:left="1440"/>
+      </w:pPr>
+      <w:r>
+        <w:t>9.1. The user shall go to the GPA calculator by clicking the “GPA Calculator” button on the initial screen.</w:t>
+      </w:r>
+    </w:p>
+    <w:p>
+      <w:pPr>
+        <w:ind w:left="1440"/>
+      </w:pPr>
+      <w:r>
+        <w:t>9.2. The system shall display the user’s current GPA, based on final grades that have been submitted previously for completed classes.</w:t>
+      </w:r>
+    </w:p>
+    <w:p>
+      <w:pPr>
+        <w:ind w:left="1440"/>
+      </w:pPr>
+      <w:r>
+        <w:t xml:space="preserve">9.3. The user shall enter the final grade and credit hours for some classes. </w:t>
+      </w:r>
+    </w:p>
+    <w:p>
+      <w:pPr>
+        <w:ind w:left="1440"/>
+      </w:pPr>
+      <w:r>
+        <w:t>9.4. The user shall click on the “Calculate” button.</w:t>
+      </w:r>
+    </w:p>
+    <w:p>
+      <w:pPr>
+        <w:ind w:left="1440"/>
+      </w:pPr>
+      <w:r>
+        <w:t>9.5. The system shall display what GPA the user will have based on the submitted final grades and credit hours and the information just submitted.</w:t>
       </w:r>
     </w:p>
     <w:p>
       <w:pPr>
         <w:keepNext/>
-        <w:ind w:left="1440"/>
+        <w:ind w:left="720"/>
         <w:jc w:val="center"/>
       </w:pPr>
       <w:r>
         <w:rPr>
           <w:noProof/>
         </w:rPr>
-        <w:lastRenderedPageBreak/>
         <w:drawing>
-          <wp:inline distT="0" distB="0" distL="0" distR="0" wp14:anchorId="2E1B6C59" wp14:editId="40E7DBB9">
-            <wp:extent cx="1894974" cy="1145902"/>
-            <wp:effectExtent l="0" t="0" r="0" b="0"/>
-            <wp:docPr id="19" name="Picture 19"/>
+          <wp:inline distT="0" distB="0" distL="0" distR="0" wp14:anchorId="0F075108" wp14:editId="26BC48BF">
+            <wp:extent cx="1864546" cy="1558089"/>
+            <wp:effectExtent l="0" t="0" r="2540" b="4445"/>
+            <wp:docPr id="18" name="Picture 18"/>
             <wp:cNvGraphicFramePr>
               <a:graphicFrameLocks xmlns:a="http://schemas.openxmlformats.org/drawingml/2006/main" noChangeAspect="1"/>
             </wp:cNvGraphicFramePr>
@@ -5153,7 +5180,7 @@
                   <pic:spPr>
                     <a:xfrm>
                       <a:off x="0" y="0"/>
-                      <a:ext cx="1910962" cy="1155570"/>
+                      <a:ext cx="1882069" cy="1572732"/>
                     </a:xfrm>
                     <a:prstGeom prst="rect">
                       <a:avLst/>
@@ -5169,107 +5196,211 @@
     <w:p>
       <w:pPr>
         <w:pStyle w:val="Caption"/>
+        <w:jc w:val="center"/>
+      </w:pPr>
+      <w:bookmarkStart w:id="40" w:name="_Toc20655838"/>
+      <w:bookmarkStart w:id="41" w:name="_Toc20655895"/>
+      <w:r>
+        <w:t xml:space="preserve">Figure </w:t>
+      </w:r>
+      <w:r>
+        <w:fldChar w:fldCharType="begin"/>
+      </w:r>
+      <w:r>
+        <w:instrText xml:space="preserve"> SEQ Figure \* ARABIC </w:instrText>
+      </w:r>
+      <w:r>
+        <w:fldChar w:fldCharType="separate"/>
+      </w:r>
+      <w:r>
+        <w:rPr>
+          <w:noProof/>
+        </w:rPr>
+        <w:t>18</w:t>
+      </w:r>
+      <w:r>
+        <w:rPr>
+          <w:noProof/>
+        </w:rPr>
+        <w:fldChar w:fldCharType="end"/>
+      </w:r>
+      <w:r>
+        <w:t xml:space="preserve"> What-If GPA Results</w:t>
+      </w:r>
+      <w:bookmarkEnd w:id="40"/>
+      <w:bookmarkEnd w:id="41"/>
+    </w:p>
+    <w:p>
+      <w:pPr>
         <w:ind w:left="720"/>
+      </w:pPr>
+    </w:p>
+    <w:p>
+      <w:pPr>
+        <w:ind w:left="720"/>
+      </w:pPr>
+      <w:r>
+        <w:t>R10. The system shall allow a user to delete a completed class.</w:t>
+      </w:r>
+    </w:p>
+    <w:p>
+      <w:pPr>
+        <w:ind w:left="1440"/>
+      </w:pPr>
+      <w:r>
+        <w:t>10.1. From the initial screen, the user clicks on the “View Completed Classes” button.</w:t>
+      </w:r>
+    </w:p>
+    <w:p>
+      <w:pPr>
+        <w:ind w:left="1440"/>
+      </w:pPr>
+      <w:r>
+        <w:t xml:space="preserve">10.2. The system displays a screen that shows all the user’s completed classes in a drop-down box. </w:t>
+      </w:r>
+    </w:p>
+    <w:p>
+      <w:pPr>
+        <w:ind w:left="1440"/>
+      </w:pPr>
+      <w:r>
+        <w:t>10.3. The user selects the class he/she wishes to delete.</w:t>
+      </w:r>
+    </w:p>
+    <w:p>
+      <w:pPr>
+        <w:ind w:left="1440"/>
+      </w:pPr>
+      <w:r>
+        <w:t>10.4. The user clicks the “Delete Class” button.</w:t>
+      </w:r>
+    </w:p>
+    <w:p>
+      <w:pPr>
+        <w:ind w:left="1440"/>
+      </w:pPr>
+      <w:r>
+        <w:t xml:space="preserve">10.5. The system asks the user to confirm the delete. </w:t>
+      </w:r>
+    </w:p>
+    <w:p>
+      <w:pPr>
+        <w:ind w:left="1440"/>
+      </w:pPr>
+      <w:r>
+        <w:lastRenderedPageBreak/>
+        <w:t>10.6. The user clicks the “Yes” to confirm.</w:t>
+      </w:r>
+    </w:p>
+    <w:p>
+      <w:pPr>
+        <w:ind w:left="1440"/>
+      </w:pPr>
+      <w:r>
+        <w:t>10.7. The system deletes the class from the database and the drop-down box, and displays a success message.</w:t>
+      </w:r>
+    </w:p>
+    <w:p>
+      <w:pPr>
+        <w:ind w:left="720"/>
+      </w:pPr>
+    </w:p>
+    <w:p>
+      <w:pPr>
+        <w:ind w:left="720"/>
+      </w:pPr>
+      <w:r>
+        <w:t>R11. The system shall allow a user to modify a completed class (e.g., change the class’s category, credit hours, final grade, etc.).</w:t>
+      </w:r>
+    </w:p>
+    <w:p>
+      <w:pPr>
+        <w:ind w:left="1440"/>
+      </w:pPr>
+      <w:r>
+        <w:t xml:space="preserve">11.1. The user shall go to the final grades overview for completed classes. </w:t>
+      </w:r>
+    </w:p>
+    <w:p>
+      <w:pPr>
+        <w:ind w:left="1440" w:firstLine="720"/>
+      </w:pPr>
+      <w:r>
+        <w:t>11.1.1. From the initial screen, user clicks on “View Completed Classes”.</w:t>
+      </w:r>
+    </w:p>
+    <w:p>
+      <w:pPr>
+        <w:ind w:left="1440"/>
+      </w:pPr>
+      <w:r>
+        <w:t>11.2. The user makes desired changes.</w:t>
+      </w:r>
+    </w:p>
+    <w:p>
+      <w:pPr>
+        <w:ind w:left="1440"/>
+      </w:pPr>
+      <w:r>
+        <w:t>11.3. The user clicks the “Submit Modifications” button (see Figure 10).</w:t>
+      </w:r>
+    </w:p>
+    <w:p>
+      <w:pPr>
+        <w:ind w:left="1440"/>
+      </w:pPr>
+      <w:r>
+        <w:t>11.4. The system asks user to confirm changes.</w:t>
+      </w:r>
+    </w:p>
+    <w:p>
+      <w:pPr>
+        <w:ind w:left="1440"/>
+      </w:pPr>
+      <w:r>
+        <w:t>11.5. The user clicks the “Yes” button to confirm changes.</w:t>
+      </w:r>
+    </w:p>
+    <w:p>
+      <w:pPr>
+        <w:ind w:left="1440"/>
+      </w:pPr>
+      <w:r>
+        <w:t>11.6. The system submits the changes to the database and displays a success message.</w:t>
+      </w:r>
+    </w:p>
+    <w:p>
+      <w:pPr>
+        <w:ind w:left="720"/>
+      </w:pPr>
+      <w:r>
+        <w:t>R12. The system shall allow a user to view current classes.</w:t>
+      </w:r>
+    </w:p>
+    <w:p>
+      <w:pPr>
+        <w:ind w:left="1440"/>
+      </w:pPr>
+      <w:r>
+        <w:t>12.1. The user shall select the semester for the class that he/she wishes to view classes.</w:t>
+      </w:r>
+    </w:p>
+    <w:p>
+      <w:pPr>
+        <w:pStyle w:val="ListParagraph"/>
+        <w:keepNext/>
+        <w:ind w:left="2880"/>
         <w:jc w:val="center"/>
       </w:pPr>
-      <w:bookmarkStart w:id="23" w:name="_Toc20116144"/>
-      <w:r>
-        <w:t xml:space="preserve">Figure </w:t>
-      </w:r>
-      <w:r>
-        <w:fldChar w:fldCharType="begin"/>
-      </w:r>
-      <w:r>
-        <w:instrText xml:space="preserve"> SEQ Figure \* ARABIC </w:instrText>
-      </w:r>
-      <w:r>
-        <w:fldChar w:fldCharType="separate"/>
-      </w:r>
-      <w:r>
-        <w:rPr>
-          <w:noProof/>
-        </w:rPr>
-        <w:t>17</w:t>
-      </w:r>
-      <w:r>
-        <w:rPr>
-          <w:noProof/>
-        </w:rPr>
-        <w:fldChar w:fldCharType="end"/>
-      </w:r>
-      <w:r>
-        <w:t xml:space="preserve"> Student Progress Overview</w:t>
-      </w:r>
-      <w:bookmarkEnd w:id="23"/>
-    </w:p>
-    <w:p>
-      <w:pPr>
-        <w:ind w:left="720"/>
-      </w:pPr>
-    </w:p>
-    <w:p>
-      <w:pPr>
-        <w:ind w:left="720"/>
-      </w:pPr>
-      <w:r>
-        <w:t>R9. The system shall allow a user to calculate future GPA, given certain final grades in classes.</w:t>
-      </w:r>
-    </w:p>
-    <w:p>
-      <w:pPr>
-        <w:ind w:left="1440"/>
-      </w:pPr>
-      <w:r>
-        <w:t>9.1. The user shall go to the GPA calculator by clicking the “GPA Calculator” button on the initial screen.</w:t>
-      </w:r>
-    </w:p>
-    <w:p>
-      <w:pPr>
-        <w:ind w:left="1440"/>
-      </w:pPr>
-      <w:r>
-        <w:t>9.2. The system shall display the user’s current GPA, based on final grades that have been submitted previously for completed classes.</w:t>
-      </w:r>
-    </w:p>
-    <w:p>
-      <w:pPr>
-        <w:ind w:left="1440"/>
-      </w:pPr>
-      <w:r>
-        <w:t xml:space="preserve">9.3. The user shall enter the final grade and credit hours for some classes. </w:t>
-      </w:r>
-    </w:p>
-    <w:p>
-      <w:pPr>
-        <w:ind w:left="1440"/>
-      </w:pPr>
-      <w:r>
-        <w:t>9.4. The user shall click on the “Calculate” button.</w:t>
-      </w:r>
-    </w:p>
-    <w:p>
-      <w:pPr>
-        <w:ind w:left="1440"/>
-      </w:pPr>
-      <w:r>
-        <w:t>9.5. The system shall display what GPA the user will have based on the submitted final grades and credit hours and the information just submitted.</w:t>
-      </w:r>
-    </w:p>
-    <w:p>
-      <w:pPr>
-        <w:keepNext/>
-        <w:ind w:left="720"/>
-        <w:jc w:val="center"/>
-      </w:pPr>
       <w:r>
         <w:rPr>
           <w:noProof/>
         </w:rPr>
         <w:drawing>
-          <wp:inline distT="0" distB="0" distL="0" distR="0" wp14:anchorId="3A9858FC" wp14:editId="71B96A70">
-            <wp:extent cx="1864546" cy="1558089"/>
-            <wp:effectExtent l="0" t="0" r="2540" b="4445"/>
-            <wp:docPr id="18" name="Picture 18"/>
+          <wp:inline distT="0" distB="0" distL="0" distR="0" wp14:anchorId="203F8902" wp14:editId="4077D191">
+            <wp:extent cx="3848100" cy="893368"/>
+            <wp:effectExtent l="0" t="0" r="0" b="2540"/>
+            <wp:docPr id="1" name="Picture 1"/>
             <wp:cNvGraphicFramePr>
               <a:graphicFrameLocks xmlns:a="http://schemas.openxmlformats.org/drawingml/2006/main" noChangeAspect="1"/>
             </wp:cNvGraphicFramePr>
@@ -5289,7 +5420,7 @@
                   <pic:spPr>
                     <a:xfrm>
                       <a:off x="0" y="0"/>
-                      <a:ext cx="1882069" cy="1572732"/>
+                      <a:ext cx="3900110" cy="905443"/>
                     </a:xfrm>
                     <a:prstGeom prst="rect">
                       <a:avLst/>
@@ -5305,9 +5436,11 @@
     <w:p>
       <w:pPr>
         <w:pStyle w:val="Caption"/>
+        <w:ind w:left="1440"/>
         <w:jc w:val="center"/>
       </w:pPr>
-      <w:bookmarkStart w:id="24" w:name="_Toc20116145"/>
+      <w:bookmarkStart w:id="42" w:name="_Toc20655839"/>
+      <w:bookmarkStart w:id="43" w:name="_Toc20655896"/>
       <w:r>
         <w:t xml:space="preserve">Figure </w:t>
       </w:r>
@@ -5324,7 +5457,7 @@
         <w:rPr>
           <w:noProof/>
         </w:rPr>
-        <w:t>18</w:t>
+        <w:t>1</w:t>
       </w:r>
       <w:r>
         <w:rPr>
@@ -5333,9 +5466,34 @@
         <w:fldChar w:fldCharType="end"/>
       </w:r>
       <w:r>
-        <w:t xml:space="preserve"> What-If GPA Results</w:t>
-      </w:r>
-      <w:bookmarkEnd w:id="24"/>
+        <w:t xml:space="preserve"> Viewing Current Courses</w:t>
+      </w:r>
+      <w:bookmarkEnd w:id="42"/>
+      <w:bookmarkEnd w:id="43"/>
+    </w:p>
+    <w:p>
+      <w:pPr>
+        <w:ind w:left="1440"/>
+      </w:pPr>
+      <w:r>
+        <w:t>12.2. The system shall fetch all the classes for the chosen semester and place them in a dropdown box.</w:t>
+      </w:r>
+    </w:p>
+    <w:p>
+      <w:pPr>
+        <w:ind w:left="1440"/>
+      </w:pPr>
+      <w:r>
+        <w:t>12.3. The user shall select the course from the dropdown that he/she wishes to view grades for.</w:t>
+      </w:r>
+    </w:p>
+    <w:p>
+      <w:pPr>
+        <w:ind w:left="1440"/>
+      </w:pPr>
+      <w:r>
+        <w:t>12.4. The system shall fetch all available grades for the selected course and put them in the jTable. The system shall also calculate the user’s current grade in the course.</w:t>
+      </w:r>
     </w:p>
     <w:p>
       <w:pPr>
@@ -5344,164 +5502,13 @@
     </w:p>
     <w:p>
       <w:pPr>
-        <w:ind w:left="720"/>
-      </w:pPr>
-      <w:r>
-        <w:t>R10. The system shall allow a user to delete a completed class.</w:t>
-      </w:r>
-    </w:p>
-    <w:p>
-      <w:pPr>
-        <w:ind w:left="1440"/>
-      </w:pPr>
-      <w:r>
-        <w:t>10.1. From the initial screen, the user clicks on the “View Completed Classes” button.</w:t>
-      </w:r>
-    </w:p>
-    <w:p>
-      <w:pPr>
-        <w:ind w:left="1440"/>
-      </w:pPr>
-      <w:r>
-        <w:t xml:space="preserve">10.2. The system displays a screen that shows all the user’s completed classes in a drop-down box. </w:t>
-      </w:r>
-    </w:p>
-    <w:p>
-      <w:pPr>
-        <w:ind w:left="1440"/>
-      </w:pPr>
-      <w:r>
-        <w:t>10.3. The user selects the class he/she wishes to delete.</w:t>
-      </w:r>
-    </w:p>
-    <w:p>
-      <w:pPr>
-        <w:ind w:left="1440"/>
-      </w:pPr>
-      <w:r>
-        <w:t>10.4. The user clicks the “Delete Class” button.</w:t>
-      </w:r>
-    </w:p>
-    <w:p>
-      <w:pPr>
-        <w:ind w:left="1440"/>
-      </w:pPr>
-      <w:r>
-        <w:t xml:space="preserve">10.5. The system asks the user to confirm the delete. </w:t>
-      </w:r>
-    </w:p>
-    <w:p>
-      <w:pPr>
-        <w:ind w:left="1440"/>
-      </w:pPr>
-      <w:r>
-        <w:lastRenderedPageBreak/>
-        <w:t>10.6. The user clicks the “Yes” to confirm.</w:t>
-      </w:r>
-    </w:p>
-    <w:p>
-      <w:pPr>
-        <w:ind w:left="1440"/>
-      </w:pPr>
-      <w:r>
-        <w:t>10.7. The system deletes the class from the database and the drop-down box, and displays a success message.</w:t>
-      </w:r>
-    </w:p>
-    <w:p>
-      <w:pPr>
-        <w:ind w:left="720"/>
-      </w:pPr>
-    </w:p>
-    <w:p>
-      <w:pPr>
-        <w:ind w:left="720"/>
-      </w:pPr>
-      <w:r>
-        <w:t>R11. The system shall allow a user to modify a completed class (e.g., change the class’s category, credit hours, final grade, etc.).</w:t>
-      </w:r>
-    </w:p>
-    <w:p>
-      <w:pPr>
-        <w:ind w:left="1440"/>
-      </w:pPr>
-      <w:r>
-        <w:t xml:space="preserve">11.1. The user shall go to the final grades overview for completed classes. </w:t>
-      </w:r>
-    </w:p>
-    <w:p>
-      <w:pPr>
-        <w:ind w:left="1440" w:firstLine="720"/>
-      </w:pPr>
-      <w:r>
-        <w:t>11.1.1. From the initial screen, user clicks on “View Completed Classes”.</w:t>
-      </w:r>
-    </w:p>
-    <w:p>
-      <w:pPr>
-        <w:ind w:left="1440"/>
-      </w:pPr>
-      <w:r>
-        <w:t>11.2. The user makes desired changes.</w:t>
-      </w:r>
-    </w:p>
-    <w:p>
-      <w:pPr>
-        <w:ind w:left="1440"/>
-      </w:pPr>
-      <w:r>
-        <w:t>11.3. The user clicks the “Submit Modifications” button</w:t>
-      </w:r>
-      <w:r>
-        <w:t xml:space="preserve"> (see</w:t>
-      </w:r>
-      <w:r>
-        <w:t xml:space="preserve"> Figure 10</w:t>
-      </w:r>
-      <w:r>
-        <w:t>)</w:t>
-      </w:r>
-      <w:r>
-        <w:t>.</w:t>
-      </w:r>
-    </w:p>
-    <w:p>
-      <w:pPr>
-        <w:ind w:left="1440"/>
-      </w:pPr>
-      <w:r>
-        <w:t>11.4. The system asks user to confirm changes.</w:t>
-      </w:r>
-    </w:p>
-    <w:p>
-      <w:pPr>
-        <w:ind w:left="1440"/>
-      </w:pPr>
-      <w:r>
-        <w:t>11.5. The user clicks the “Yes” button to confirm changes.</w:t>
-      </w:r>
-    </w:p>
-    <w:p>
-      <w:pPr>
-        <w:ind w:left="1440"/>
-      </w:pPr>
-      <w:r>
-        <w:t>11.6. The system submits the changes to the database and displays a success message.</w:t>
-      </w:r>
-    </w:p>
-    <w:p>
-      <w:pPr>
-        <w:ind w:left="720"/>
-      </w:pPr>
-    </w:p>
-    <w:p>
-      <w:pPr>
         <w:pStyle w:val="Heading2"/>
       </w:pPr>
-      <w:bookmarkStart w:id="25" w:name="_Toc20116123"/>
+      <w:bookmarkStart w:id="44" w:name="_Toc20655874"/>
       <w:r>
         <w:t>Nonfunctional Requirements</w:t>
       </w:r>
-      <w:bookmarkEnd w:id="25"/>
+      <w:bookmarkEnd w:id="44"/>
     </w:p>
     <w:p>
       <w:pPr>
@@ -5555,6 +5562,7 @@
         <w:ind w:left="720" w:firstLine="720"/>
       </w:pPr>
       <w:r>
+        <w:lastRenderedPageBreak/>
         <w:t>NR</w:t>
       </w:r>
       <w:r>
@@ -5657,12 +5665,12 @@
       <w:pPr>
         <w:pStyle w:val="Heading1"/>
       </w:pPr>
-      <w:bookmarkStart w:id="26" w:name="_Toc20116124"/>
+      <w:bookmarkStart w:id="45" w:name="_Toc20655875"/>
       <w:r>
         <w:lastRenderedPageBreak/>
         <w:t>Use Case Diagram</w:t>
       </w:r>
-      <w:bookmarkEnd w:id="26"/>
+      <w:bookmarkEnd w:id="45"/>
     </w:p>
     <w:p>
       <w:pPr>
@@ -5728,7 +5736,7 @@
         <w:pStyle w:val="Caption"/>
         <w:jc w:val="center"/>
       </w:pPr>
-      <w:bookmarkStart w:id="27" w:name="_Toc20116146"/>
+      <w:bookmarkStart w:id="46" w:name="_Toc20655897"/>
       <w:r>
         <w:t xml:space="preserve">Figure </w:t>
       </w:r>
@@ -5756,7 +5764,7 @@
       <w:r>
         <w:t xml:space="preserve"> Use Case Diagram</w:t>
       </w:r>
-      <w:bookmarkEnd w:id="27"/>
+      <w:bookmarkEnd w:id="46"/>
     </w:p>
     <w:p>
       <w:r>
@@ -5909,14 +5917,14 @@
       <w:pPr>
         <w:pStyle w:val="Heading1"/>
       </w:pPr>
-      <w:bookmarkStart w:id="28" w:name="_Toc20116125"/>
+      <w:bookmarkStart w:id="47" w:name="_Toc20655876"/>
       <w:r>
         <w:t xml:space="preserve">Domain </w:t>
       </w:r>
       <w:r>
         <w:t>Diagram</w:t>
       </w:r>
-      <w:bookmarkEnd w:id="28"/>
+      <w:bookmarkEnd w:id="47"/>
     </w:p>
     <w:p>
       <w:pPr>
@@ -5963,15 +5971,13 @@
           </wp:inline>
         </w:drawing>
       </w:r>
-      <w:bookmarkStart w:id="29" w:name="_GoBack"/>
-      <w:bookmarkEnd w:id="29"/>
     </w:p>
     <w:p>
       <w:pPr>
         <w:pStyle w:val="Caption"/>
         <w:jc w:val="center"/>
       </w:pPr>
-      <w:bookmarkStart w:id="30" w:name="_Toc20116147"/>
+      <w:bookmarkStart w:id="48" w:name="_Toc20655898"/>
       <w:r>
         <w:t xml:space="preserve">Figure </w:t>
       </w:r>
@@ -5999,7 +6005,7 @@
       <w:r>
         <w:t xml:space="preserve"> Domain Diagram</w:t>
       </w:r>
-      <w:bookmarkEnd w:id="30"/>
+      <w:bookmarkEnd w:id="48"/>
     </w:p>
     <w:p>
       <w:pPr>
@@ -6012,12 +6018,12 @@
       <w:pPr>
         <w:pStyle w:val="Heading1"/>
       </w:pPr>
-      <w:bookmarkStart w:id="31" w:name="_Toc20116126"/>
+      <w:bookmarkStart w:id="49" w:name="_Toc20655877"/>
       <w:r>
         <w:lastRenderedPageBreak/>
         <w:t>Conclusion</w:t>
       </w:r>
-      <w:bookmarkEnd w:id="31"/>
+      <w:bookmarkEnd w:id="49"/>
       <w:r>
         <w:t xml:space="preserve"> </w:t>
       </w:r>
@@ -6026,18 +6032,25 @@
       <w:pPr>
         <w:pStyle w:val="Heading1"/>
       </w:pPr>
-      <w:bookmarkStart w:id="32" w:name="_Toc20116127"/>
+      <w:bookmarkStart w:id="50" w:name="_Toc20655878"/>
       <w:r>
         <w:t>Data Dictionary</w:t>
       </w:r>
-      <w:bookmarkEnd w:id="32"/>
+      <w:bookmarkEnd w:id="50"/>
     </w:p>
     <w:p>
       <w:pPr>
         <w:ind w:left="720"/>
       </w:pPr>
       <w:r>
-        <w:t>Assumed grade on remaining assignments – this is a grade a user assumes she will make on the rest of the assignments/tests in a course. For example, suppose that 25% of the coursework has not yet been graded, and the user would like to see what overall grade she will have if she makes 87% on this remaining 25% of coursework. The grade calculator will show the user what her final grade in the course would be, given this information.</w:t>
+        <w:rPr>
+          <w:b/>
+          <w:bCs/>
+        </w:rPr>
+        <w:t>Assumed grade on remaining assignments</w:t>
+      </w:r>
+      <w:r>
+        <w:t xml:space="preserve"> – this is a grade a user assumes she will make on the rest of the assignments/tests in a course. For example, suppose that 25% of the coursework has not yet been graded, and the user would like to see what overall grade she will have if she makes 87% on this remaining 25% of coursework. The grade calculator will show the user what her final grade in the course would be, given this information.</w:t>
       </w:r>
     </w:p>
     <w:p>
@@ -6045,7 +6058,14 @@
         <w:ind w:left="720"/>
       </w:pPr>
       <w:r>
-        <w:t>Completed assignments/tests – assignments/tests that count towards a student’s final grade in a class. Every test/assignment/quiz score must consist of the name of the task, its weight, and the grade the student received on it.</w:t>
+        <w:rPr>
+          <w:b/>
+          <w:bCs/>
+        </w:rPr>
+        <w:t>Completed assignments/tests</w:t>
+      </w:r>
+      <w:r>
+        <w:t xml:space="preserve"> – assignments/tests that count towards a student’s final grade in a class. Every test/assignment/quiz score must consist of the name of the task, its weight, and the grade the student received on it.</w:t>
       </w:r>
     </w:p>
     <w:p>
@@ -6053,7 +6073,14 @@
         <w:ind w:left="720"/>
       </w:pPr>
       <w:r>
-        <w:t>Completed classes – classes that a student has finished and has received a final grade for.</w:t>
+        <w:rPr>
+          <w:b/>
+          <w:bCs/>
+        </w:rPr>
+        <w:t>Completed classes</w:t>
+      </w:r>
+      <w:r>
+        <w:t xml:space="preserve"> – classes that a student has finished and has received a final grade for.</w:t>
       </w:r>
     </w:p>
     <w:p>
@@ -6061,7 +6088,20 @@
         <w:ind w:left="720"/>
       </w:pPr>
       <w:r>
-        <w:t>Concentration – the computer science specific degree track that a student is enrolled in. As of September 2019, there are five computer science concentrations offered by Eastern Kentucky University. They are:</w:t>
+        <w:rPr>
+          <w:b/>
+          <w:bCs/>
+        </w:rPr>
+        <w:t>Concentration</w:t>
+      </w:r>
+      <w:r>
+        <w:t xml:space="preserve"> – the computer science specific degree track that a student is enrolled in. As of </w:t>
+      </w:r>
+      <w:r>
+        <w:t>September 2019, there are five computer science concentrations</w:t>
+      </w:r>
+      <w:r>
+        <w:t xml:space="preserve"> offered by Eastern Kentucky University. They are: general C.S., computer technology, interactive multimedia, artificial intelligence in data science, and digital forensics and cybersecurity. </w:t>
       </w:r>
     </w:p>
     <w:p>
@@ -6069,7 +6109,14 @@
         <w:ind w:left="720"/>
       </w:pPr>
       <w:r>
-        <w:t>Current class – a class that a student is currently enrolled in. These are classes that a student would ordinarily enter information about current grades (grades for assignments, quizzes, homework, etc.).</w:t>
+        <w:rPr>
+          <w:b/>
+          <w:bCs/>
+        </w:rPr>
+        <w:t>Current class</w:t>
+      </w:r>
+      <w:r>
+        <w:t xml:space="preserve"> – a class that a student is currently enrolled in. These are classes that a student would ordinarily enter information about current grades (grades for assignments, quizzes, homework, etc.).</w:t>
       </w:r>
     </w:p>
     <w:p>
@@ -6077,7 +6124,14 @@
         <w:ind w:left="720"/>
       </w:pPr>
       <w:r>
-        <w:t>EKU C.S. Student/EKU CS Student – a computer science student at Eastern Kentucky University.</w:t>
+        <w:rPr>
+          <w:b/>
+          <w:bCs/>
+        </w:rPr>
+        <w:t>EKU C.S. Student/EKU CS Student</w:t>
+      </w:r>
+      <w:r>
+        <w:t xml:space="preserve"> – a computer science student at Eastern Kentucky University.</w:t>
       </w:r>
     </w:p>
     <w:p>
@@ -6085,7 +6139,14 @@
         <w:ind w:left="720"/>
       </w:pPr>
       <w:r>
-        <w:t xml:space="preserve">Final grade – the grade awarded to a student at the end of a class. This system is setup to handle “A” (for excellent, worth 4 quality points), “B” (for good, worth 3 quality points), “C” (for average, worth 2 quality points), “D” (for poor, worth 1 quality point), “F” (for failed, worth 0 quality points), “S” (for satisfactory, does not count toward student’s GPA), and “W” (for withdrawn, does not count toward student’s GPA) as final grades. </w:t>
+        <w:rPr>
+          <w:b/>
+          <w:bCs/>
+        </w:rPr>
+        <w:t>Final grade</w:t>
+      </w:r>
+      <w:r>
+        <w:t xml:space="preserve"> – the grade awarded to a student at the end of a class. This system is setup to handle “A” (for excellent, worth 4 quality points), “B” (for good, worth 3 quality points), “C” (for average, worth 2 quality points), “D” (for poor, worth 1 quality point), “F” (for failed, worth 0 quality points), “S” (for satisfactory, does not count toward student’s GPA), and “W” (for withdrawn, does not count toward student’s GPA) as final grades. </w:t>
       </w:r>
     </w:p>
     <w:p>
@@ -6093,7 +6154,14 @@
         <w:ind w:left="720"/>
       </w:pPr>
       <w:r>
-        <w:t>Future class – a class that a student has not yet taken but plans on enrolling in. This term is usually used in the context of the GPA calculator, when a student would like to know what GPA he/she would have in the future, if certain final grades are made in future, unfinished courses.</w:t>
+        <w:rPr>
+          <w:b/>
+          <w:bCs/>
+        </w:rPr>
+        <w:t>Future class</w:t>
+      </w:r>
+      <w:r>
+        <w:t xml:space="preserve"> – a class that a student has not yet taken but plans on enrolling in. This term is usually used in the context of the GPA calculator, when a student would like to know what GPA he/she would have in the future, if certain final grades are made in future, unfinished courses.</w:t>
       </w:r>
     </w:p>
     <w:p>
@@ -6101,7 +6169,14 @@
         <w:ind w:left="720"/>
       </w:pPr>
       <w:r>
-        <w:t>GPA – Grade Point Average. GPA is a student’s weighted average of final grades. Calculated by dividing a student’s total number of grade points received by the number of credit hours attempted.</w:t>
+        <w:rPr>
+          <w:b/>
+          <w:bCs/>
+        </w:rPr>
+        <w:t>GPA</w:t>
+      </w:r>
+      <w:r>
+        <w:t xml:space="preserve"> – Grade Point Average. GPA is a student’s weighted average of final grades. Calculated by dividing a student’s total number of grade points received by the number of credit hours attempted.</w:t>
       </w:r>
     </w:p>
     <w:p>
@@ -6109,7 +6184,14 @@
         <w:ind w:left="720"/>
       </w:pPr>
       <w:r>
-        <w:t xml:space="preserve">Percentage point – a percentage point is that part of an assignment/quiz/test grade that has been earned by a student. For example: if a student earns 85% on Homework 1, which is weighted at 10%, then the student is awarded 8.5 percentage points. </w:t>
+        <w:rPr>
+          <w:b/>
+          <w:bCs/>
+        </w:rPr>
+        <w:t>Percentage point</w:t>
+      </w:r>
+      <w:r>
+        <w:t xml:space="preserve"> – a percentage point is that part of an assignment/quiz/test grade that has been earned by a student. For example: if a student earns 85% on Homework 1, which is weighted at 10%, then the student is awarded 8.5 percentage points. </w:t>
       </w:r>
     </w:p>
     <w:p>
@@ -6117,19 +6199,18 @@
         <w:ind w:left="720"/>
       </w:pPr>
       <w:r>
-        <w:t xml:space="preserve">RequirementCategory – this table holds concentration specific information about degree requirements. </w:t>
-      </w:r>
-    </w:p>
-    <w:p>
-      <w:pPr>
-        <w:ind w:left="720"/>
-      </w:pPr>
-      <w:r>
-        <w:t xml:space="preserve">What-if grade audit/calculation – this calculation is useful if a user has submitted some, but not all, of the coursework for a class. The user may ask the system what grade he would need on </w:t>
+        <w:rPr>
+          <w:b/>
+          <w:bCs/>
+        </w:rPr>
+        <w:t>What-if grade audit/calculation</w:t>
+      </w:r>
+      <w:r>
+        <w:t xml:space="preserve"> – this calculation is useful if a user has submitted some, but not all, of the coursework for a class. The user may ask the system what grade he would need on remaining coursework in order to receive a certain, desired grade overall. Additionally, a user </w:t>
       </w:r>
       <w:r>
         <w:lastRenderedPageBreak/>
-        <w:t xml:space="preserve">remaining coursework in order to receive a certain, desired grade overall. Additionally, a user may ask the system what grade she would receive in the course if he were to get a certain grade on remaining coursework. </w:t>
+        <w:t xml:space="preserve">may ask the system what grade she would receive in the course if he were to get a certain grade on remaining coursework. </w:t>
       </w:r>
     </w:p>
     <w:p/>
@@ -8015,7 +8096,7 @@
 </file>
 
 <file path=customXml/itemProps1.xml><?xml version="1.0" encoding="utf-8"?>
-<ds:datastoreItem xmlns:ds="http://schemas.openxmlformats.org/officeDocument/2006/customXml" ds:itemID="{AC53E12D-9E2A-42AF-A886-8FD1FD196849}">
+<ds:datastoreItem xmlns:ds="http://schemas.openxmlformats.org/officeDocument/2006/customXml" ds:itemID="{172FF268-6305-4CEF-B674-6B597469EA7E}">
   <ds:schemaRefs>
     <ds:schemaRef ds:uri="http://schemas.openxmlformats.org/officeDocument/2006/bibliography"/>
   </ds:schemaRefs>

</xml_diff>

<commit_message>
Modified GUI (tabbed controls); updated reqs specs
</commit_message>
<xml_diff>
--- a/Requirements Specifications Report.docx
+++ b/Requirements Specifications Report.docx
@@ -1552,8 +1552,6 @@
         <w:fldChar w:fldCharType="separate"/>
       </w:r>
     </w:p>
-    <w:bookmarkStart w:id="1" w:name="_GoBack"/>
-    <w:bookmarkEnd w:id="1"/>
     <w:p>
       <w:pPr>
         <w:pStyle w:val="TableofFigures"/>
@@ -1565,108 +1563,63 @@
           <w:noProof/>
         </w:rPr>
       </w:pPr>
-      <w:r>
-        <w:rPr>
-          <w:rStyle w:val="Hyperlink"/>
-          <w:noProof/>
-        </w:rPr>
-        <w:fldChar w:fldCharType="begin"/>
-      </w:r>
-      <w:r>
-        <w:rPr>
-          <w:rStyle w:val="Hyperlink"/>
-          <w:noProof/>
-        </w:rPr>
-        <w:instrText xml:space="preserve"> </w:instrText>
-      </w:r>
-      <w:r>
-        <w:rPr>
-          <w:noProof/>
-        </w:rPr>
-        <w:instrText>HYPERLINK \l "_Toc20655879"</w:instrText>
-      </w:r>
-      <w:r>
-        <w:rPr>
-          <w:rStyle w:val="Hyperlink"/>
-          <w:noProof/>
-        </w:rPr>
-        <w:instrText xml:space="preserve"> </w:instrText>
-      </w:r>
-      <w:r>
-        <w:rPr>
-          <w:rStyle w:val="Hyperlink"/>
-          <w:noProof/>
-        </w:rPr>
-      </w:r>
-      <w:r>
-        <w:rPr>
-          <w:rStyle w:val="Hyperlink"/>
-          <w:noProof/>
-        </w:rPr>
-        <w:fldChar w:fldCharType="separate"/>
-      </w:r>
-      <w:r>
-        <w:rPr>
-          <w:rStyle w:val="Hyperlink"/>
-          <w:noProof/>
-        </w:rPr>
-        <w:t>Figure 2 Adding a Grade</w:t>
-      </w:r>
-      <w:r>
-        <w:rPr>
-          <w:noProof/>
-          <w:webHidden/>
-        </w:rPr>
-        <w:tab/>
-      </w:r>
-      <w:r>
-        <w:rPr>
-          <w:noProof/>
-          <w:webHidden/>
-        </w:rPr>
-        <w:fldChar w:fldCharType="begin"/>
-      </w:r>
-      <w:r>
-        <w:rPr>
-          <w:noProof/>
-          <w:webHidden/>
-        </w:rPr>
-        <w:instrText xml:space="preserve"> PAGEREF _Toc20655879 \h </w:instrText>
-      </w:r>
-      <w:r>
-        <w:rPr>
-          <w:noProof/>
-          <w:webHidden/>
-        </w:rPr>
-      </w:r>
-      <w:r>
-        <w:rPr>
-          <w:noProof/>
-          <w:webHidden/>
-        </w:rPr>
-        <w:fldChar w:fldCharType="separate"/>
-      </w:r>
-      <w:r>
-        <w:rPr>
-          <w:noProof/>
-          <w:webHidden/>
-        </w:rPr>
-        <w:t>4</w:t>
-      </w:r>
-      <w:r>
-        <w:rPr>
-          <w:noProof/>
-          <w:webHidden/>
-        </w:rPr>
-        <w:fldChar w:fldCharType="end"/>
-      </w:r>
-      <w:r>
-        <w:rPr>
-          <w:rStyle w:val="Hyperlink"/>
-          <w:noProof/>
-        </w:rPr>
-        <w:fldChar w:fldCharType="end"/>
-      </w:r>
+      <w:hyperlink w:anchor="_Toc20655879" w:history="1">
+        <w:r>
+          <w:rPr>
+            <w:rStyle w:val="Hyperlink"/>
+            <w:noProof/>
+          </w:rPr>
+          <w:t>Figure 2 Adding a Grade</w:t>
+        </w:r>
+        <w:r>
+          <w:rPr>
+            <w:noProof/>
+            <w:webHidden/>
+          </w:rPr>
+          <w:tab/>
+        </w:r>
+        <w:r>
+          <w:rPr>
+            <w:noProof/>
+            <w:webHidden/>
+          </w:rPr>
+          <w:fldChar w:fldCharType="begin"/>
+        </w:r>
+        <w:r>
+          <w:rPr>
+            <w:noProof/>
+            <w:webHidden/>
+          </w:rPr>
+          <w:instrText xml:space="preserve"> PAGEREF _Toc20655879 \h </w:instrText>
+        </w:r>
+        <w:r>
+          <w:rPr>
+            <w:noProof/>
+            <w:webHidden/>
+          </w:rPr>
+        </w:r>
+        <w:r>
+          <w:rPr>
+            <w:noProof/>
+            <w:webHidden/>
+          </w:rPr>
+          <w:fldChar w:fldCharType="separate"/>
+        </w:r>
+        <w:r>
+          <w:rPr>
+            <w:noProof/>
+            <w:webHidden/>
+          </w:rPr>
+          <w:t>4</w:t>
+        </w:r>
+        <w:r>
+          <w:rPr>
+            <w:noProof/>
+            <w:webHidden/>
+          </w:rPr>
+          <w:fldChar w:fldCharType="end"/>
+        </w:r>
+      </w:hyperlink>
     </w:p>
     <w:p>
       <w:pPr>
@@ -3017,38 +2970,29 @@
       <w:pPr>
         <w:pStyle w:val="Heading1"/>
       </w:pPr>
-      <w:bookmarkStart w:id="2" w:name="_Toc20655868"/>
+      <w:bookmarkStart w:id="1" w:name="_Toc20684492"/>
       <w:r>
         <w:lastRenderedPageBreak/>
         <w:t>Introduction</w:t>
       </w:r>
+      <w:bookmarkEnd w:id="1"/>
+    </w:p>
+    <w:p>
+      <w:pPr>
+        <w:pStyle w:val="Heading2"/>
+      </w:pPr>
+      <w:bookmarkStart w:id="2" w:name="_Toc20684493"/>
+      <w:r>
+        <w:t>Problem Statement</w:t>
+      </w:r>
       <w:bookmarkEnd w:id="2"/>
     </w:p>
     <w:p>
       <w:pPr>
-        <w:pStyle w:val="Heading2"/>
-      </w:pPr>
-      <w:bookmarkStart w:id="3" w:name="_Toc20655869"/>
-      <w:r>
-        <w:t>Problem Statement</w:t>
-      </w:r>
-      <w:bookmarkEnd w:id="3"/>
-    </w:p>
-    <w:p>
-      <w:pPr>
-        <w:ind w:left="1440"/>
-      </w:pPr>
-      <w:r>
-        <w:t>Computer science s</w:t>
-      </w:r>
-      <w:r>
-        <w:t>tudents</w:t>
-      </w:r>
-      <w:r>
-        <w:t xml:space="preserve"> at Eastern Kentucky University</w:t>
-      </w:r>
-      <w:r>
-        <w:t xml:space="preserve"> need to find out their grades in certain classes. They will have their grades on several completed assignments, with more assignments to come. They </w:t>
+        <w:ind w:left="1440"/>
+      </w:pPr>
+      <w:r>
+        <w:t xml:space="preserve">Computer science students at Eastern Kentucky University need to find out their grades in certain classes. They will have their grades on several completed assignments, with more assignments to come. They </w:t>
       </w:r>
       <w:r>
         <w:t>need</w:t>
@@ -3101,21 +3045,18 @@
       <w:pPr>
         <w:pStyle w:val="Heading2"/>
       </w:pPr>
-      <w:bookmarkStart w:id="4" w:name="_Toc20655870"/>
+      <w:bookmarkStart w:id="3" w:name="_Toc20684494"/>
       <w:r>
         <w:t>Proposal</w:t>
       </w:r>
-      <w:bookmarkEnd w:id="4"/>
-    </w:p>
-    <w:p>
-      <w:pPr>
-        <w:ind w:left="1440"/>
-      </w:pPr>
-      <w:r>
-        <w:t>My solution to the needs of computer science students at Eastern Kentucky University is a grade and GPA calculator, with added functionality</w:t>
-      </w:r>
-      <w:r>
-        <w:t xml:space="preserve"> to keep track of a student’s progress towards degree completion. The grade calculator would allow students to record grades on assignments/tests and perform “what-if” scenarios, showing them what grades they would need on remaining coursework in order to receive a certain final grade overall (such as 88%) and what grade they would end up with in a course if they received a specified grade on remaining coursework.</w:t>
+      <w:bookmarkEnd w:id="3"/>
+    </w:p>
+    <w:p>
+      <w:pPr>
+        <w:ind w:left="1440"/>
+      </w:pPr>
+      <w:r>
+        <w:t>My solution to the needs of computer science students at Eastern Kentucky University is a grade and GPA calculator, with added functionality to keep track of a student’s progress towards degree completion. The grade calculator would allow students to record grades on assignments/tests and perform “what-if” scenarios, showing them what grades they would need on remaining coursework in order to receive a certain final grade overall (such as 88%) and what grade they would end up with in a course if they received a specified grade on remaining coursework.</w:t>
       </w:r>
     </w:p>
     <w:p>
@@ -3149,10 +3090,32 @@
         <w:pStyle w:val="Heading1"/>
         <w:ind w:left="720" w:hanging="720"/>
       </w:pPr>
-      <w:bookmarkStart w:id="5" w:name="_Toc20655871"/>
+      <w:bookmarkStart w:id="4" w:name="_Toc20684495"/>
       <w:r>
         <w:t>System Description</w:t>
       </w:r>
+      <w:bookmarkEnd w:id="4"/>
+    </w:p>
+    <w:p>
+      <w:pPr>
+        <w:ind w:left="720"/>
+      </w:pPr>
+      <w:r>
+        <w:t xml:space="preserve">The project is to build a system that allows students to input grades in for individual classes to help calculate the grade in that class, also allowing to calculate GPA, and know how close they </w:t>
+      </w:r>
+      <w:r>
+        <w:lastRenderedPageBreak/>
+        <w:t>are to fulfilling their majors’ requirements. The system shall give the student options to add or remove grades as needed while doing the same for classes current or completed. The system shall allow the student to modify the grades or classes. The system shall allow the student to perform what-if scenarios on grades and overall GPA.</w:t>
+      </w:r>
+    </w:p>
+    <w:p>
+      <w:pPr>
+        <w:pStyle w:val="Heading1"/>
+      </w:pPr>
+      <w:bookmarkStart w:id="5" w:name="_Toc20684496"/>
+      <w:r>
+        <w:t>System Requirements</w:t>
+      </w:r>
       <w:bookmarkEnd w:id="5"/>
     </w:p>
     <w:p>
@@ -3160,47 +3123,16 @@
         <w:ind w:left="720"/>
       </w:pPr>
       <w:r>
-        <w:t xml:space="preserve">The project is to build a system that allows students to input grades in for individual </w:t>
-      </w:r>
-      <w:r>
-        <w:t xml:space="preserve">assignments/tests in specific </w:t>
-      </w:r>
-      <w:r>
-        <w:t>classes to help calculate the grade in that class</w:t>
-      </w:r>
-      <w:r>
-        <w:t xml:space="preserve">. This system also </w:t>
-      </w:r>
-      <w:r>
-        <w:lastRenderedPageBreak/>
-        <w:t>calculate</w:t>
-      </w:r>
-      <w:r>
-        <w:t>s a student’s</w:t>
-      </w:r>
-      <w:r>
-        <w:t xml:space="preserve"> GPA</w:t>
-      </w:r>
-      <w:r>
-        <w:t>. Lastly, the system will show students</w:t>
-      </w:r>
-      <w:r>
-        <w:t xml:space="preserve"> how close they are to fulfilling their majors’ requirements. The system shall give the student options to add or remove grades as needed while doing the same for classes current or completed. The system shall allow the student to modify the grades or classes. The system shall allow the student to perform what-if scenarios on grades and overall GPA</w:t>
-      </w:r>
-      <w:r>
-        <w:t>, showing them what grades or GPA they would have overall if they made certain final grades or assignment grades in future courses or on remaining assignments/tests</w:t>
-      </w:r>
-      <w:r>
-        <w:t>.</w:t>
-      </w:r>
-    </w:p>
-    <w:p>
-      <w:pPr>
-        <w:pStyle w:val="Heading1"/>
-      </w:pPr>
-      <w:bookmarkStart w:id="6" w:name="_Toc20655872"/>
-      <w:r>
-        <w:t>System Requirements</w:t>
+        <w:t xml:space="preserve">The system is required to give information to EKU computer science students regarding their degree progress, GPA, and grades in current classes. The system tracks the student’s GPA as he/she submits final grades, and allows a student to see what GPA he/she would have if he/she received certain final grades in future classes (that is, this system can perform “what-if” calculations). The system uses the information about completed classes to show a user his/her progress towards the different C.S. concentrations that EKU offers (users may view their progress under the different concentrations, so a user is not “stuck” viewing progress for merely one concentration). Users may submit their grades for assignments, quizzes, tests, etc. in current classes and view their overall grade in the courses. Then, they may ask the calculator what grade they would need on remaining coursework in order to finish with a certain grade overall. </w:t>
+      </w:r>
+    </w:p>
+    <w:p>
+      <w:pPr>
+        <w:pStyle w:val="Heading2"/>
+      </w:pPr>
+      <w:bookmarkStart w:id="6" w:name="_Toc20684497"/>
+      <w:r>
+        <w:t>Functional Requirements</w:t>
       </w:r>
       <w:bookmarkEnd w:id="6"/>
     </w:p>
@@ -3208,27 +3140,8 @@
       <w:pPr>
         <w:ind w:left="720"/>
       </w:pPr>
-      <w:r>
-        <w:t xml:space="preserve">The system is required to give information to EKU computer science students regarding their degree progress, GPA, and grades in current classes. </w:t>
-      </w:r>
-      <w:r>
-        <w:t xml:space="preserve">The system tracks the student’s GPA as he/she submits final grades, and allows a student to see what GPA he/she would have if he/she received certain final grades in future classes (that is, this system can perform “what-if” calculations). The system uses the information about completed classes to show a user his/her progress towards the different C.S. concentrations that EKU offers (users may view their progress under the different concentrations, so a user is not “stuck” viewing progress for merely one concentration). Users may submit their grades for assignments, quizzes, tests, etc. in current classes and view their overall grade in the courses. Then, they may ask the calculator what grade they would need on remaining coursework in order to finish with a certain grade overall. </w:t>
-      </w:r>
-    </w:p>
-    <w:p>
-      <w:pPr>
-        <w:pStyle w:val="Heading2"/>
-      </w:pPr>
-      <w:bookmarkStart w:id="7" w:name="_Toc20655873"/>
-      <w:r>
-        <w:t>Functional Requirements</w:t>
-      </w:r>
-      <w:bookmarkEnd w:id="7"/>
-    </w:p>
-    <w:p>
-      <w:pPr>
-        <w:ind w:left="720"/>
-      </w:pPr>
+      <w:bookmarkStart w:id="7" w:name="_Hlk20728647"/>
+      <w:bookmarkStart w:id="8" w:name="_GoBack"/>
       <w:r>
         <w:t>R1. The system shall allow a user to submit grades for completed assignments/tests.</w:t>
       </w:r>
@@ -3271,7 +3184,7 @@
           <w:noProof/>
         </w:rPr>
         <w:drawing>
-          <wp:inline distT="0" distB="0" distL="0" distR="0" wp14:anchorId="702D8A78" wp14:editId="1E2620CC">
+          <wp:inline distT="0" distB="0" distL="0" distR="0" wp14:anchorId="3C3E6D4D" wp14:editId="41F4025B">
             <wp:extent cx="3092450" cy="630140"/>
             <wp:effectExtent l="0" t="0" r="0" b="0"/>
             <wp:docPr id="2" name="Picture 2"/>
@@ -3312,8 +3225,7 @@
         <w:pStyle w:val="Caption"/>
         <w:jc w:val="center"/>
       </w:pPr>
-      <w:bookmarkStart w:id="8" w:name="_Toc20655822"/>
-      <w:bookmarkStart w:id="9" w:name="_Toc20655879"/>
+      <w:bookmarkStart w:id="9" w:name="_Toc20684457"/>
       <w:r>
         <w:t xml:space="preserve">Figure </w:t>
       </w:r>
@@ -3330,7 +3242,7 @@
         <w:rPr>
           <w:noProof/>
         </w:rPr>
-        <w:t>2</w:t>
+        <w:t>1</w:t>
       </w:r>
       <w:r>
         <w:rPr>
@@ -3341,7 +3253,6 @@
       <w:r>
         <w:t xml:space="preserve"> Adding a Grade</w:t>
       </w:r>
-      <w:bookmarkEnd w:id="8"/>
       <w:bookmarkEnd w:id="9"/>
     </w:p>
     <w:p>
@@ -3382,7 +3293,7 @@
           <w:noProof/>
         </w:rPr>
         <w:drawing>
-          <wp:inline distT="0" distB="0" distL="0" distR="0" wp14:anchorId="37C4E7AF" wp14:editId="17F8F98C">
+          <wp:inline distT="0" distB="0" distL="0" distR="0" wp14:anchorId="490B3FAA" wp14:editId="4F963818">
             <wp:extent cx="1203158" cy="1081955"/>
             <wp:effectExtent l="0" t="0" r="0" b="4445"/>
             <wp:docPr id="21" name="Picture 21"/>
@@ -3423,8 +3334,7 @@
         <w:pStyle w:val="Caption"/>
         <w:jc w:val="center"/>
       </w:pPr>
-      <w:bookmarkStart w:id="10" w:name="_Toc20655823"/>
-      <w:bookmarkStart w:id="11" w:name="_Toc20655880"/>
+      <w:bookmarkStart w:id="10" w:name="_Toc20684458"/>
       <w:r>
         <w:t xml:space="preserve">Figure </w:t>
       </w:r>
@@ -3441,7 +3351,7 @@
         <w:rPr>
           <w:noProof/>
         </w:rPr>
-        <w:t>3</w:t>
+        <w:t>2</w:t>
       </w:r>
       <w:r>
         <w:rPr>
@@ -3453,7 +3363,6 @@
         <w:t xml:space="preserve"> Submitting a Grade to the Database</w:t>
       </w:r>
       <w:bookmarkEnd w:id="10"/>
-      <w:bookmarkEnd w:id="11"/>
     </w:p>
     <w:p>
       <w:pPr>
@@ -3465,21 +3374,21 @@
         <w:ind w:left="1440"/>
       </w:pPr>
       <w:r>
+        <w:t xml:space="preserve"> The system shall recalculate the user’s overall grade in the course and send the new grade information to the database. </w:t>
+      </w:r>
+    </w:p>
+    <w:p>
+      <w:pPr>
+        <w:pStyle w:val="ListParagraph"/>
+        <w:ind w:left="1440"/>
+      </w:pPr>
+    </w:p>
+    <w:p>
+      <w:pPr>
+        <w:ind w:left="720"/>
+      </w:pPr>
+      <w:r>
         <w:lastRenderedPageBreak/>
-        <w:t xml:space="preserve"> The system shall recalculate the user’s overall grade in the course and send the new grade information to the database. </w:t>
-      </w:r>
-    </w:p>
-    <w:p>
-      <w:pPr>
-        <w:pStyle w:val="ListParagraph"/>
-        <w:ind w:left="1440"/>
-      </w:pPr>
-    </w:p>
-    <w:p>
-      <w:pPr>
-        <w:ind w:left="720"/>
-      </w:pPr>
-      <w:r>
         <w:t xml:space="preserve">R2. The system shall allow a user to figure out what grades will be needed on remaining assignments in order to receive a desired overall grade in a course. Additionally, the system shall tell the user what grade he/she will have in the course, given a certain grade on remaining coursework. </w:t>
       </w:r>
     </w:p>
@@ -3526,7 +3435,7 @@
           <w:noProof/>
         </w:rPr>
         <w:drawing>
-          <wp:inline distT="0" distB="0" distL="0" distR="0" wp14:anchorId="458A2296" wp14:editId="5F5DAD35">
+          <wp:inline distT="0" distB="0" distL="0" distR="0" wp14:anchorId="50F2DAAB" wp14:editId="0FBBA5D2">
             <wp:extent cx="3352800" cy="1518366"/>
             <wp:effectExtent l="0" t="0" r="0" b="5715"/>
             <wp:docPr id="4" name="Picture 4"/>
@@ -3568,8 +3477,7 @@
         <w:ind w:left="720"/>
         <w:jc w:val="center"/>
       </w:pPr>
-      <w:bookmarkStart w:id="12" w:name="_Toc20655824"/>
-      <w:bookmarkStart w:id="13" w:name="_Toc20655881"/>
+      <w:bookmarkStart w:id="11" w:name="_Toc20684459"/>
       <w:r>
         <w:t xml:space="preserve">Figure </w:t>
       </w:r>
@@ -3586,7 +3494,7 @@
         <w:rPr>
           <w:noProof/>
         </w:rPr>
-        <w:t>4</w:t>
+        <w:t>3</w:t>
       </w:r>
       <w:r>
         <w:rPr>
@@ -3597,8 +3505,7 @@
       <w:r>
         <w:t xml:space="preserve"> Performing What-If Grade Calculation</w:t>
       </w:r>
-      <w:bookmarkEnd w:id="12"/>
-      <w:bookmarkEnd w:id="13"/>
+      <w:bookmarkEnd w:id="11"/>
     </w:p>
     <w:p>
       <w:pPr>
@@ -3642,9 +3549,8 @@
         <w:rPr>
           <w:noProof/>
         </w:rPr>
-        <w:lastRenderedPageBreak/>
         <w:drawing>
-          <wp:inline distT="0" distB="0" distL="0" distR="0" wp14:anchorId="27CAA67E" wp14:editId="2461FA41">
+          <wp:inline distT="0" distB="0" distL="0" distR="0" wp14:anchorId="2CD518A5" wp14:editId="061F43FE">
             <wp:extent cx="3702050" cy="956363"/>
             <wp:effectExtent l="0" t="0" r="0" b="0"/>
             <wp:docPr id="5" name="Picture 5"/>
@@ -3686,8 +3592,7 @@
         <w:ind w:left="720"/>
         <w:jc w:val="center"/>
       </w:pPr>
-      <w:bookmarkStart w:id="14" w:name="_Toc20655825"/>
-      <w:bookmarkStart w:id="15" w:name="_Toc20655882"/>
+      <w:bookmarkStart w:id="12" w:name="_Toc20684460"/>
       <w:r>
         <w:t xml:space="preserve">Figure </w:t>
       </w:r>
@@ -3704,7 +3609,7 @@
         <w:rPr>
           <w:noProof/>
         </w:rPr>
-        <w:t>5</w:t>
+        <w:t>4</w:t>
       </w:r>
       <w:r>
         <w:rPr>
@@ -3715,8 +3620,7 @@
       <w:r>
         <w:t xml:space="preserve"> Viewing What-If Results</w:t>
       </w:r>
-      <w:bookmarkEnd w:id="14"/>
-      <w:bookmarkEnd w:id="15"/>
+      <w:bookmarkEnd w:id="12"/>
     </w:p>
     <w:p>
       <w:pPr>
@@ -3728,6 +3632,7 @@
         <w:ind w:left="720"/>
       </w:pPr>
       <w:r>
+        <w:lastRenderedPageBreak/>
         <w:t>R3. The system shall allow a user to delete a grade.</w:t>
       </w:r>
     </w:p>
@@ -3750,7 +3655,7 @@
           <w:noProof/>
         </w:rPr>
         <w:drawing>
-          <wp:inline distT="0" distB="0" distL="0" distR="0" wp14:anchorId="5DCA5838" wp14:editId="36A7368F">
+          <wp:inline distT="0" distB="0" distL="0" distR="0" wp14:anchorId="788016C6" wp14:editId="64F6B046">
             <wp:extent cx="1111250" cy="621819"/>
             <wp:effectExtent l="0" t="0" r="0" b="6985"/>
             <wp:docPr id="6" name="Picture 6"/>
@@ -3792,8 +3697,7 @@
         <w:ind w:left="720"/>
         <w:jc w:val="center"/>
       </w:pPr>
-      <w:bookmarkStart w:id="16" w:name="_Toc20655826"/>
-      <w:bookmarkStart w:id="17" w:name="_Toc20655883"/>
+      <w:bookmarkStart w:id="13" w:name="_Toc20684461"/>
       <w:r>
         <w:t xml:space="preserve">Figure </w:t>
       </w:r>
@@ -3810,7 +3714,7 @@
         <w:rPr>
           <w:noProof/>
         </w:rPr>
-        <w:t>6</w:t>
+        <w:t>5</w:t>
       </w:r>
       <w:r>
         <w:rPr>
@@ -3824,8 +3728,7 @@
         </w:rPr>
         <w:t xml:space="preserve"> Delete Grade</w:t>
       </w:r>
-      <w:bookmarkEnd w:id="16"/>
-      <w:bookmarkEnd w:id="17"/>
+      <w:bookmarkEnd w:id="13"/>
     </w:p>
     <w:p>
       <w:pPr>
@@ -3854,7 +3757,7 @@
           <w:noProof/>
         </w:rPr>
         <w:drawing>
-          <wp:inline distT="0" distB="0" distL="0" distR="0" wp14:anchorId="47E4DA19" wp14:editId="318FDC3B">
+          <wp:inline distT="0" distB="0" distL="0" distR="0" wp14:anchorId="66D5617E" wp14:editId="230A067A">
             <wp:extent cx="1390650" cy="947738"/>
             <wp:effectExtent l="0" t="0" r="0" b="5080"/>
             <wp:docPr id="7" name="Picture 7"/>
@@ -3896,8 +3799,7 @@
         <w:ind w:left="720"/>
         <w:jc w:val="center"/>
       </w:pPr>
-      <w:bookmarkStart w:id="18" w:name="_Toc20655827"/>
-      <w:bookmarkStart w:id="19" w:name="_Toc20655884"/>
+      <w:bookmarkStart w:id="14" w:name="_Toc20684462"/>
       <w:r>
         <w:t xml:space="preserve">Figure </w:t>
       </w:r>
@@ -3914,7 +3816,7 @@
         <w:rPr>
           <w:noProof/>
         </w:rPr>
-        <w:t>7</w:t>
+        <w:t>6</w:t>
       </w:r>
       <w:r>
         <w:rPr>
@@ -3925,8 +3827,7 @@
       <w:r>
         <w:t xml:space="preserve"> Choose a Grade to Delete</w:t>
       </w:r>
-      <w:bookmarkEnd w:id="18"/>
-      <w:bookmarkEnd w:id="19"/>
+      <w:bookmarkEnd w:id="14"/>
     </w:p>
     <w:p>
       <w:pPr>
@@ -3983,9 +3884,8 @@
         <w:rPr>
           <w:noProof/>
         </w:rPr>
-        <w:lastRenderedPageBreak/>
         <w:drawing>
-          <wp:inline distT="0" distB="0" distL="0" distR="0" wp14:anchorId="77009387" wp14:editId="6C28A8E9">
+          <wp:inline distT="0" distB="0" distL="0" distR="0" wp14:anchorId="52A738C8" wp14:editId="743A2EEA">
             <wp:extent cx="2476500" cy="1202871"/>
             <wp:effectExtent l="0" t="0" r="0" b="0"/>
             <wp:docPr id="201" name="Picture 201"/>
@@ -4027,8 +3927,7 @@
         <w:ind w:left="720"/>
         <w:jc w:val="center"/>
       </w:pPr>
-      <w:bookmarkStart w:id="20" w:name="_Toc20655828"/>
-      <w:bookmarkStart w:id="21" w:name="_Toc20655885"/>
+      <w:bookmarkStart w:id="15" w:name="_Toc20684463"/>
       <w:r>
         <w:t xml:space="preserve">Figure </w:t>
       </w:r>
@@ -4045,7 +3944,7 @@
         <w:rPr>
           <w:noProof/>
         </w:rPr>
-        <w:t>8</w:t>
+        <w:t>7</w:t>
       </w:r>
       <w:r>
         <w:rPr>
@@ -4056,8 +3955,7 @@
       <w:r>
         <w:t xml:space="preserve"> GPA Calculator Button</w:t>
       </w:r>
-      <w:bookmarkEnd w:id="20"/>
-      <w:bookmarkEnd w:id="21"/>
+      <w:bookmarkEnd w:id="15"/>
     </w:p>
     <w:p>
       <w:pPr>
@@ -4090,8 +3988,9 @@
         <w:rPr>
           <w:noProof/>
         </w:rPr>
+        <w:lastRenderedPageBreak/>
         <w:drawing>
-          <wp:inline distT="0" distB="0" distL="0" distR="0" wp14:anchorId="6EE4F10C" wp14:editId="600043AE">
+          <wp:inline distT="0" distB="0" distL="0" distR="0" wp14:anchorId="7726B42D" wp14:editId="22DB1537">
             <wp:extent cx="2209800" cy="2445180"/>
             <wp:effectExtent l="0" t="0" r="0" b="0"/>
             <wp:docPr id="9" name="Picture 9"/>
@@ -4133,8 +4032,7 @@
         <w:ind w:left="720"/>
         <w:jc w:val="center"/>
       </w:pPr>
-      <w:bookmarkStart w:id="22" w:name="_Toc20655829"/>
-      <w:bookmarkStart w:id="23" w:name="_Toc20655886"/>
+      <w:bookmarkStart w:id="16" w:name="_Toc20684464"/>
       <w:r>
         <w:t xml:space="preserve">Figure </w:t>
       </w:r>
@@ -4151,7 +4049,7 @@
         <w:rPr>
           <w:noProof/>
         </w:rPr>
-        <w:t>9</w:t>
+        <w:t>8</w:t>
       </w:r>
       <w:r>
         <w:rPr>
@@ -4162,8 +4060,7 @@
       <w:r>
         <w:t xml:space="preserve"> Student GPA Screen</w:t>
       </w:r>
-      <w:bookmarkEnd w:id="22"/>
-      <w:bookmarkEnd w:id="23"/>
+      <w:bookmarkEnd w:id="16"/>
     </w:p>
     <w:p>
       <w:pPr>
@@ -4191,9 +4088,8 @@
         <w:rPr>
           <w:noProof/>
         </w:rPr>
-        <w:lastRenderedPageBreak/>
         <w:drawing>
-          <wp:inline distT="0" distB="0" distL="0" distR="0" wp14:anchorId="053160D4" wp14:editId="525C46BC">
+          <wp:inline distT="0" distB="0" distL="0" distR="0" wp14:anchorId="49C9A3FD" wp14:editId="57A505EA">
             <wp:extent cx="1777182" cy="2135605"/>
             <wp:effectExtent l="0" t="0" r="0" b="0"/>
             <wp:docPr id="17" name="Picture 17"/>
@@ -4235,8 +4131,7 @@
         <w:ind w:left="1440"/>
         <w:jc w:val="center"/>
       </w:pPr>
-      <w:bookmarkStart w:id="24" w:name="_Toc20655830"/>
-      <w:bookmarkStart w:id="25" w:name="_Toc20655887"/>
+      <w:bookmarkStart w:id="17" w:name="_Toc20684465"/>
       <w:r>
         <w:t xml:space="preserve">Figure </w:t>
       </w:r>
@@ -4253,7 +4148,7 @@
         <w:rPr>
           <w:noProof/>
         </w:rPr>
-        <w:t>10</w:t>
+        <w:t>9</w:t>
       </w:r>
       <w:r>
         <w:rPr>
@@ -4264,8 +4159,7 @@
       <w:r>
         <w:t xml:space="preserve"> Completed Classes Overview</w:t>
       </w:r>
-      <w:bookmarkEnd w:id="24"/>
-      <w:bookmarkEnd w:id="25"/>
+      <w:bookmarkEnd w:id="17"/>
     </w:p>
     <w:p>
       <w:pPr>
@@ -4293,8 +4187,9 @@
         <w:rPr>
           <w:noProof/>
         </w:rPr>
+        <w:lastRenderedPageBreak/>
         <w:drawing>
-          <wp:inline distT="0" distB="0" distL="0" distR="0" wp14:anchorId="39126A19" wp14:editId="127D05B8">
+          <wp:inline distT="0" distB="0" distL="0" distR="0" wp14:anchorId="70E0B626" wp14:editId="77B8CF54">
             <wp:extent cx="2095500" cy="1866521"/>
             <wp:effectExtent l="0" t="0" r="0" b="635"/>
             <wp:docPr id="11" name="Picture 11"/>
@@ -4336,8 +4231,7 @@
         <w:ind w:left="720"/>
         <w:jc w:val="center"/>
       </w:pPr>
-      <w:bookmarkStart w:id="26" w:name="_Toc20655831"/>
-      <w:bookmarkStart w:id="27" w:name="_Toc20655888"/>
+      <w:bookmarkStart w:id="18" w:name="_Toc20684466"/>
       <w:r>
         <w:t xml:space="preserve">Figure </w:t>
       </w:r>
@@ -4354,7 +4248,7 @@
         <w:rPr>
           <w:noProof/>
         </w:rPr>
-        <w:t>11</w:t>
+        <w:t>10</w:t>
       </w:r>
       <w:r>
         <w:rPr>
@@ -4365,8 +4259,7 @@
       <w:r>
         <w:t xml:space="preserve"> Adding a Completed Class</w:t>
       </w:r>
-      <w:bookmarkEnd w:id="26"/>
-      <w:bookmarkEnd w:id="27"/>
+      <w:bookmarkEnd w:id="18"/>
     </w:p>
     <w:p>
       <w:pPr>
@@ -4403,7 +4296,7 @@
           <w:noProof/>
         </w:rPr>
         <w:drawing>
-          <wp:inline distT="0" distB="0" distL="0" distR="0" wp14:anchorId="61512601" wp14:editId="012BDD1E">
+          <wp:inline distT="0" distB="0" distL="0" distR="0" wp14:anchorId="07F6CFB7" wp14:editId="228B5F3F">
             <wp:extent cx="1752600" cy="916614"/>
             <wp:effectExtent l="0" t="0" r="0" b="0"/>
             <wp:docPr id="12" name="Picture 12"/>
@@ -4445,8 +4338,7 @@
         <w:ind w:left="1440"/>
         <w:jc w:val="center"/>
       </w:pPr>
-      <w:bookmarkStart w:id="28" w:name="_Toc20655832"/>
-      <w:bookmarkStart w:id="29" w:name="_Toc20655889"/>
+      <w:bookmarkStart w:id="19" w:name="_Toc20684467"/>
       <w:r>
         <w:t xml:space="preserve">Figure </w:t>
       </w:r>
@@ -4463,7 +4355,7 @@
         <w:rPr>
           <w:noProof/>
         </w:rPr>
-        <w:t>12</w:t>
+        <w:t>11</w:t>
       </w:r>
       <w:r>
         <w:rPr>
@@ -4474,8 +4366,7 @@
       <w:r>
         <w:t xml:space="preserve"> Success Message</w:t>
       </w:r>
-      <w:bookmarkEnd w:id="28"/>
-      <w:bookmarkEnd w:id="29"/>
+      <w:bookmarkEnd w:id="19"/>
     </w:p>
     <w:p>
       <w:pPr>
@@ -4490,7 +4381,6 @@
         <w:ind w:left="2160"/>
       </w:pPr>
       <w:r>
-        <w:lastRenderedPageBreak/>
         <w:t>4.8.3. The user’s GPA will reflect the new final grade submitted.</w:t>
       </w:r>
     </w:p>
@@ -4526,7 +4416,7 @@
           <w:noProof/>
         </w:rPr>
         <w:drawing>
-          <wp:inline distT="0" distB="0" distL="0" distR="0" wp14:anchorId="0ACE78D5" wp14:editId="2DFE27F2">
+          <wp:inline distT="0" distB="0" distL="0" distR="0" wp14:anchorId="57D1BD77" wp14:editId="245E664F">
             <wp:extent cx="2679700" cy="686871"/>
             <wp:effectExtent l="0" t="0" r="6350" b="0"/>
             <wp:docPr id="13" name="Picture 13"/>
@@ -4568,8 +4458,7 @@
         <w:ind w:left="720"/>
         <w:jc w:val="center"/>
       </w:pPr>
-      <w:bookmarkStart w:id="30" w:name="_Toc20655833"/>
-      <w:bookmarkStart w:id="31" w:name="_Toc20655890"/>
+      <w:bookmarkStart w:id="20" w:name="_Toc20684468"/>
       <w:r>
         <w:t xml:space="preserve">Figure </w:t>
       </w:r>
@@ -4586,7 +4475,7 @@
         <w:rPr>
           <w:noProof/>
         </w:rPr>
-        <w:t>13</w:t>
+        <w:t>12</w:t>
       </w:r>
       <w:r>
         <w:rPr>
@@ -4597,15 +4486,20 @@
       <w:r>
         <w:t xml:space="preserve"> Modifying a Grade</w:t>
       </w:r>
-      <w:bookmarkEnd w:id="30"/>
-      <w:bookmarkEnd w:id="31"/>
-    </w:p>
-    <w:p>
-      <w:pPr>
-        <w:ind w:left="1440"/>
-      </w:pPr>
-      <w:r>
-        <w:t>5.2. The user shall click on the “Submit Changes” button (see Figure 3).</w:t>
+      <w:bookmarkEnd w:id="20"/>
+    </w:p>
+    <w:p>
+      <w:pPr>
+        <w:ind w:left="1440"/>
+      </w:pPr>
+      <w:r>
+        <w:t xml:space="preserve">5.2. The user shall click on the “Submit Changes” button (see Figure </w:t>
+      </w:r>
+      <w:r>
+        <w:t>2</w:t>
+      </w:r>
+      <w:r>
+        <w:t>).</w:t>
       </w:r>
     </w:p>
     <w:p>
@@ -4613,7 +4507,11 @@
         <w:ind w:left="2160"/>
       </w:pPr>
       <w:r>
-        <w:t>5.2.1. If the user only wanted to see what effect the modified grade would have without submitting it to the database, he/she shall click on the “Refresh Calculations” button and the system shall display what grade the user would have overall given the modified grade(s).</w:t>
+        <w:t xml:space="preserve">5.2.1. If the user only wanted to see what effect the modified grade would have without submitting it to the database, he/she shall click on the “Refresh </w:t>
+      </w:r>
+      <w:r>
+        <w:lastRenderedPageBreak/>
+        <w:t>Calculations” button and the system shall display what grade the user would have overall given the modified grade(s).</w:t>
       </w:r>
     </w:p>
     <w:p>
@@ -4656,7 +4554,7 @@
           <w:noProof/>
         </w:rPr>
         <w:drawing>
-          <wp:inline distT="0" distB="0" distL="0" distR="0" wp14:anchorId="0A4F4679" wp14:editId="1E4F39BB">
+          <wp:inline distT="0" distB="0" distL="0" distR="0" wp14:anchorId="5487A3A3" wp14:editId="729D943B">
             <wp:extent cx="1568450" cy="600492"/>
             <wp:effectExtent l="0" t="0" r="0" b="9525"/>
             <wp:docPr id="14" name="Picture 14"/>
@@ -4698,8 +4596,7 @@
         <w:ind w:left="720"/>
         <w:jc w:val="center"/>
       </w:pPr>
-      <w:bookmarkStart w:id="32" w:name="_Toc20655834"/>
-      <w:bookmarkStart w:id="33" w:name="_Toc20655891"/>
+      <w:bookmarkStart w:id="21" w:name="_Toc20684469"/>
       <w:r>
         <w:t xml:space="preserve">Figure </w:t>
       </w:r>
@@ -4716,7 +4613,7 @@
         <w:rPr>
           <w:noProof/>
         </w:rPr>
-        <w:t>14</w:t>
+        <w:t>13</w:t>
       </w:r>
       <w:r>
         <w:rPr>
@@ -4727,8 +4624,7 @@
       <w:r>
         <w:t xml:space="preserve"> Deleting a Current Class</w:t>
       </w:r>
-      <w:bookmarkEnd w:id="32"/>
-      <w:bookmarkEnd w:id="33"/>
+      <w:bookmarkEnd w:id="21"/>
     </w:p>
     <w:p>
       <w:pPr>
@@ -4785,9 +4681,8 @@
         <w:rPr>
           <w:noProof/>
         </w:rPr>
-        <w:lastRenderedPageBreak/>
         <w:drawing>
-          <wp:inline distT="0" distB="0" distL="0" distR="0" wp14:anchorId="60668BBE" wp14:editId="590BE12F">
+          <wp:inline distT="0" distB="0" distL="0" distR="0" wp14:anchorId="224C8A7B" wp14:editId="6D694BA6">
             <wp:extent cx="2230327" cy="958850"/>
             <wp:effectExtent l="0" t="0" r="0" b="0"/>
             <wp:docPr id="15" name="Picture 15"/>
@@ -4829,8 +4724,7 @@
         <w:ind w:left="720"/>
         <w:jc w:val="center"/>
       </w:pPr>
-      <w:bookmarkStart w:id="34" w:name="_Toc20655835"/>
-      <w:bookmarkStart w:id="35" w:name="_Toc20655892"/>
+      <w:bookmarkStart w:id="22" w:name="_Toc20684470"/>
       <w:r>
         <w:t xml:space="preserve">Figure </w:t>
       </w:r>
@@ -4847,7 +4741,7 @@
         <w:rPr>
           <w:noProof/>
         </w:rPr>
-        <w:t>15</w:t>
+        <w:t>14</w:t>
       </w:r>
       <w:r>
         <w:rPr>
@@ -4858,8 +4752,7 @@
       <w:r>
         <w:t xml:space="preserve"> Adding a Class</w:t>
       </w:r>
-      <w:bookmarkEnd w:id="34"/>
-      <w:bookmarkEnd w:id="35"/>
+      <w:bookmarkEnd w:id="22"/>
     </w:p>
     <w:p>
       <w:pPr>
@@ -4879,8 +4772,9 @@
         <w:rPr>
           <w:noProof/>
         </w:rPr>
+        <w:lastRenderedPageBreak/>
         <w:drawing>
-          <wp:inline distT="0" distB="0" distL="0" distR="0" wp14:anchorId="37CAB279" wp14:editId="762DA318">
+          <wp:inline distT="0" distB="0" distL="0" distR="0" wp14:anchorId="7B881DA1" wp14:editId="2FE5B348">
             <wp:extent cx="2616200" cy="1312805"/>
             <wp:effectExtent l="0" t="0" r="0" b="1905"/>
             <wp:docPr id="16" name="Picture 16"/>
@@ -4922,8 +4816,7 @@
         <w:ind w:left="720"/>
         <w:jc w:val="center"/>
       </w:pPr>
-      <w:bookmarkStart w:id="36" w:name="_Toc20655836"/>
-      <w:bookmarkStart w:id="37" w:name="_Toc20655893"/>
+      <w:bookmarkStart w:id="23" w:name="_Toc20684471"/>
       <w:r>
         <w:t xml:space="preserve">Figure </w:t>
       </w:r>
@@ -4940,7 +4833,7 @@
         <w:rPr>
           <w:noProof/>
         </w:rPr>
-        <w:t>16</w:t>
+        <w:t>15</w:t>
       </w:r>
       <w:r>
         <w:rPr>
@@ -4951,8 +4844,7 @@
       <w:r>
         <w:t xml:space="preserve"> Info for a new Current Class</w:t>
       </w:r>
-      <w:bookmarkEnd w:id="36"/>
-      <w:bookmarkEnd w:id="37"/>
+      <w:bookmarkEnd w:id="23"/>
     </w:p>
     <w:p>
       <w:pPr>
@@ -4988,7 +4880,13 @@
         <w:ind w:left="1440"/>
       </w:pPr>
       <w:r>
-        <w:t>8.1. The user shall click the “View Degree Progress” button (see Figure 8) from the initial screen.</w:t>
+        <w:t xml:space="preserve">8.1. The user shall click the “View Degree Progress” button (see Figure </w:t>
+      </w:r>
+      <w:r>
+        <w:t>2</w:t>
+      </w:r>
+      <w:r>
+        <w:t>) from the initial screen.</w:t>
       </w:r>
     </w:p>
     <w:p>
@@ -5017,9 +4915,8 @@
         <w:rPr>
           <w:noProof/>
         </w:rPr>
-        <w:lastRenderedPageBreak/>
         <w:drawing>
-          <wp:inline distT="0" distB="0" distL="0" distR="0" wp14:anchorId="4FD6D970" wp14:editId="00607223">
+          <wp:inline distT="0" distB="0" distL="0" distR="0" wp14:anchorId="1A1BAC7F" wp14:editId="32B547B9">
             <wp:extent cx="1894974" cy="1145902"/>
             <wp:effectExtent l="0" t="0" r="0" b="0"/>
             <wp:docPr id="19" name="Picture 19"/>
@@ -5061,8 +4958,7 @@
         <w:ind w:left="720"/>
         <w:jc w:val="center"/>
       </w:pPr>
-      <w:bookmarkStart w:id="38" w:name="_Toc20655837"/>
-      <w:bookmarkStart w:id="39" w:name="_Toc20655894"/>
+      <w:bookmarkStart w:id="24" w:name="_Toc20684472"/>
       <w:r>
         <w:t xml:space="preserve">Figure </w:t>
       </w:r>
@@ -5079,7 +4975,7 @@
         <w:rPr>
           <w:noProof/>
         </w:rPr>
-        <w:t>17</w:t>
+        <w:t>16</w:t>
       </w:r>
       <w:r>
         <w:rPr>
@@ -5090,8 +4986,7 @@
       <w:r>
         <w:t xml:space="preserve"> Student Progress Overview</w:t>
       </w:r>
-      <w:bookmarkEnd w:id="38"/>
-      <w:bookmarkEnd w:id="39"/>
+      <w:bookmarkEnd w:id="24"/>
     </w:p>
     <w:p>
       <w:pPr>
@@ -5143,6 +5038,7 @@
         <w:ind w:left="1440"/>
       </w:pPr>
       <w:r>
+        <w:lastRenderedPageBreak/>
         <w:t>9.5. The system shall display what GPA the user will have based on the submitted final grades and credit hours and the information just submitted.</w:t>
       </w:r>
     </w:p>
@@ -5157,7 +5053,7 @@
           <w:noProof/>
         </w:rPr>
         <w:drawing>
-          <wp:inline distT="0" distB="0" distL="0" distR="0" wp14:anchorId="0F075108" wp14:editId="26BC48BF">
+          <wp:inline distT="0" distB="0" distL="0" distR="0" wp14:anchorId="6F8D57E6" wp14:editId="1C720EA3">
             <wp:extent cx="1864546" cy="1558089"/>
             <wp:effectExtent l="0" t="0" r="2540" b="4445"/>
             <wp:docPr id="18" name="Picture 18"/>
@@ -5198,8 +5094,7 @@
         <w:pStyle w:val="Caption"/>
         <w:jc w:val="center"/>
       </w:pPr>
-      <w:bookmarkStart w:id="40" w:name="_Toc20655838"/>
-      <w:bookmarkStart w:id="41" w:name="_Toc20655895"/>
+      <w:bookmarkStart w:id="25" w:name="_Toc20684473"/>
       <w:r>
         <w:t xml:space="preserve">Figure </w:t>
       </w:r>
@@ -5216,7 +5111,7 @@
         <w:rPr>
           <w:noProof/>
         </w:rPr>
-        <w:t>18</w:t>
+        <w:t>17</w:t>
       </w:r>
       <w:r>
         <w:rPr>
@@ -5227,8 +5122,7 @@
       <w:r>
         <w:t xml:space="preserve"> What-If GPA Results</w:t>
       </w:r>
-      <w:bookmarkEnd w:id="40"/>
-      <w:bookmarkEnd w:id="41"/>
+      <w:bookmarkEnd w:id="25"/>
     </w:p>
     <w:p>
       <w:pPr>
@@ -5288,92 +5182,100 @@
         <w:ind w:left="1440"/>
       </w:pPr>
       <w:r>
+        <w:t>10.6. The user clicks the “Yes” to confirm.</w:t>
+      </w:r>
+    </w:p>
+    <w:p>
+      <w:pPr>
+        <w:ind w:left="1440"/>
+      </w:pPr>
+      <w:r>
+        <w:t xml:space="preserve">10.7. The system deletes the class from the database and the drop-down </w:t>
+      </w:r>
+      <w:proofErr w:type="gramStart"/>
+      <w:r>
+        <w:t>box, and</w:t>
+      </w:r>
+      <w:proofErr w:type="gramEnd"/>
+      <w:r>
+        <w:t xml:space="preserve"> displays a success message.</w:t>
+      </w:r>
+    </w:p>
+    <w:p>
+      <w:pPr>
+        <w:ind w:left="720"/>
+      </w:pPr>
+    </w:p>
+    <w:p>
+      <w:pPr>
+        <w:ind w:left="720"/>
+      </w:pPr>
+      <w:r>
+        <w:t>R11. The system shall allow a user to modify a completed class (e.g., change the class’s category, credit hours, final grade, etc.).</w:t>
+      </w:r>
+    </w:p>
+    <w:p>
+      <w:pPr>
+        <w:ind w:left="1440"/>
+      </w:pPr>
+      <w:r>
+        <w:t xml:space="preserve">11.1. The user shall go to the final grades overview for completed classes. </w:t>
+      </w:r>
+    </w:p>
+    <w:p>
+      <w:pPr>
+        <w:ind w:left="1440" w:firstLine="720"/>
+      </w:pPr>
+      <w:r>
+        <w:t>11.1.1. From the initial screen, user clicks on “View Completed Classes”.</w:t>
+      </w:r>
+    </w:p>
+    <w:p>
+      <w:pPr>
+        <w:ind w:left="1440"/>
+      </w:pPr>
+      <w:r>
+        <w:t>11.2. The user makes desired changes.</w:t>
+      </w:r>
+    </w:p>
+    <w:p>
+      <w:pPr>
+        <w:ind w:left="1440"/>
+      </w:pPr>
+      <w:r>
+        <w:t>11.3. The user clicks the “Submit Modifications” button (see Figure 9).</w:t>
+      </w:r>
+    </w:p>
+    <w:p>
+      <w:pPr>
+        <w:ind w:left="1440"/>
+      </w:pPr>
+      <w:r>
+        <w:t>11.4. The system asks user to confirm changes.</w:t>
+      </w:r>
+    </w:p>
+    <w:p>
+      <w:pPr>
+        <w:ind w:left="1440"/>
+      </w:pPr>
+      <w:r>
+        <w:t>11.5. The user clicks the “Yes” button to confirm changes.</w:t>
+      </w:r>
+    </w:p>
+    <w:p>
+      <w:pPr>
+        <w:ind w:left="1440"/>
+      </w:pPr>
+      <w:r>
+        <w:t>11.6. The system submits the changes to the database and displays a success message.</w:t>
+      </w:r>
+    </w:p>
+    <w:p>
+      <w:pPr>
+        <w:ind w:left="720"/>
+      </w:pPr>
+      <w:r>
         <w:lastRenderedPageBreak/>
-        <w:t>10.6. The user clicks the “Yes” to confirm.</w:t>
-      </w:r>
-    </w:p>
-    <w:p>
-      <w:pPr>
-        <w:ind w:left="1440"/>
-      </w:pPr>
-      <w:r>
-        <w:t>10.7. The system deletes the class from the database and the drop-down box, and displays a success message.</w:t>
-      </w:r>
-    </w:p>
-    <w:p>
-      <w:pPr>
-        <w:ind w:left="720"/>
-      </w:pPr>
-    </w:p>
-    <w:p>
-      <w:pPr>
-        <w:ind w:left="720"/>
-      </w:pPr>
-      <w:r>
-        <w:t>R11. The system shall allow a user to modify a completed class (e.g., change the class’s category, credit hours, final grade, etc.).</w:t>
-      </w:r>
-    </w:p>
-    <w:p>
-      <w:pPr>
-        <w:ind w:left="1440"/>
-      </w:pPr>
-      <w:r>
-        <w:t xml:space="preserve">11.1. The user shall go to the final grades overview for completed classes. </w:t>
-      </w:r>
-    </w:p>
-    <w:p>
-      <w:pPr>
-        <w:ind w:left="1440" w:firstLine="720"/>
-      </w:pPr>
-      <w:r>
-        <w:t>11.1.1. From the initial screen, user clicks on “View Completed Classes”.</w:t>
-      </w:r>
-    </w:p>
-    <w:p>
-      <w:pPr>
-        <w:ind w:left="1440"/>
-      </w:pPr>
-      <w:r>
-        <w:t>11.2. The user makes desired changes.</w:t>
-      </w:r>
-    </w:p>
-    <w:p>
-      <w:pPr>
-        <w:ind w:left="1440"/>
-      </w:pPr>
-      <w:r>
-        <w:t>11.3. The user clicks the “Submit Modifications” button (see Figure 10).</w:t>
-      </w:r>
-    </w:p>
-    <w:p>
-      <w:pPr>
-        <w:ind w:left="1440"/>
-      </w:pPr>
-      <w:r>
-        <w:t>11.4. The system asks user to confirm changes.</w:t>
-      </w:r>
-    </w:p>
-    <w:p>
-      <w:pPr>
-        <w:ind w:left="1440"/>
-      </w:pPr>
-      <w:r>
-        <w:t>11.5. The user clicks the “Yes” button to confirm changes.</w:t>
-      </w:r>
-    </w:p>
-    <w:p>
-      <w:pPr>
-        <w:ind w:left="1440"/>
-      </w:pPr>
-      <w:r>
-        <w:t>11.6. The system submits the changes to the database and displays a success message.</w:t>
-      </w:r>
-    </w:p>
-    <w:p>
-      <w:pPr>
-        <w:ind w:left="720"/>
-      </w:pPr>
-      <w:r>
         <w:t>R12. The system shall allow a user to view current classes.</w:t>
       </w:r>
     </w:p>
@@ -5397,7 +5299,7 @@
           <w:noProof/>
         </w:rPr>
         <w:drawing>
-          <wp:inline distT="0" distB="0" distL="0" distR="0" wp14:anchorId="203F8902" wp14:editId="4077D191">
+          <wp:inline distT="0" distB="0" distL="0" distR="0" wp14:anchorId="5EA85543" wp14:editId="7ADBC134">
             <wp:extent cx="3848100" cy="893368"/>
             <wp:effectExtent l="0" t="0" r="0" b="2540"/>
             <wp:docPr id="1" name="Picture 1"/>
@@ -5439,8 +5341,7 @@
         <w:ind w:left="1440"/>
         <w:jc w:val="center"/>
       </w:pPr>
-      <w:bookmarkStart w:id="42" w:name="_Toc20655839"/>
-      <w:bookmarkStart w:id="43" w:name="_Toc20655896"/>
+      <w:bookmarkStart w:id="26" w:name="_Toc20684474"/>
       <w:r>
         <w:t xml:space="preserve">Figure </w:t>
       </w:r>
@@ -5457,7 +5358,7 @@
         <w:rPr>
           <w:noProof/>
         </w:rPr>
-        <w:t>1</w:t>
+        <w:t>18</w:t>
       </w:r>
       <w:r>
         <w:rPr>
@@ -5468,8 +5369,7 @@
       <w:r>
         <w:t xml:space="preserve"> Viewing Current Courses</w:t>
       </w:r>
-      <w:bookmarkEnd w:id="42"/>
-      <w:bookmarkEnd w:id="43"/>
+      <w:bookmarkEnd w:id="26"/>
     </w:p>
     <w:p>
       <w:pPr>
@@ -5492,9 +5392,19 @@
         <w:ind w:left="1440"/>
       </w:pPr>
       <w:r>
-        <w:t>12.4. The system shall fetch all available grades for the selected course and put them in the jTable. The system shall also calculate the user’s current grade in the course.</w:t>
-      </w:r>
-    </w:p>
+        <w:t xml:space="preserve">12.4. The system shall fetch all available grades for the selected course and put them in the </w:t>
+      </w:r>
+      <w:proofErr w:type="spellStart"/>
+      <w:r>
+        <w:t>jTable</w:t>
+      </w:r>
+      <w:proofErr w:type="spellEnd"/>
+      <w:r>
+        <w:t>. The system shall also calculate the user’s current grade in the course.</w:t>
+      </w:r>
+    </w:p>
+    <w:bookmarkEnd w:id="7"/>
+    <w:bookmarkEnd w:id="8"/>
     <w:p>
       <w:pPr>
         <w:ind w:left="720"/>
@@ -5504,11 +5414,11 @@
       <w:pPr>
         <w:pStyle w:val="Heading2"/>
       </w:pPr>
-      <w:bookmarkStart w:id="44" w:name="_Toc20655874"/>
+      <w:bookmarkStart w:id="27" w:name="_Toc20655874"/>
       <w:r>
         <w:t>Nonfunctional Requirements</w:t>
       </w:r>
-      <w:bookmarkEnd w:id="44"/>
+      <w:bookmarkEnd w:id="27"/>
     </w:p>
     <w:p>
       <w:pPr>
@@ -5562,7 +5472,6 @@
         <w:ind w:left="720" w:firstLine="720"/>
       </w:pPr>
       <w:r>
-        <w:lastRenderedPageBreak/>
         <w:t>NR</w:t>
       </w:r>
       <w:r>
@@ -5665,12 +5574,12 @@
       <w:pPr>
         <w:pStyle w:val="Heading1"/>
       </w:pPr>
-      <w:bookmarkStart w:id="45" w:name="_Toc20655875"/>
+      <w:bookmarkStart w:id="28" w:name="_Toc20655875"/>
       <w:r>
         <w:lastRenderedPageBreak/>
         <w:t>Use Case Diagram</w:t>
       </w:r>
-      <w:bookmarkEnd w:id="45"/>
+      <w:bookmarkEnd w:id="28"/>
     </w:p>
     <w:p>
       <w:pPr>
@@ -5736,7 +5645,7 @@
         <w:pStyle w:val="Caption"/>
         <w:jc w:val="center"/>
       </w:pPr>
-      <w:bookmarkStart w:id="46" w:name="_Toc20655897"/>
+      <w:bookmarkStart w:id="29" w:name="_Toc20655897"/>
       <w:r>
         <w:t xml:space="preserve">Figure </w:t>
       </w:r>
@@ -5764,7 +5673,7 @@
       <w:r>
         <w:t xml:space="preserve"> Use Case Diagram</w:t>
       </w:r>
-      <w:bookmarkEnd w:id="46"/>
+      <w:bookmarkEnd w:id="29"/>
     </w:p>
     <w:p>
       <w:r>
@@ -5917,14 +5826,14 @@
       <w:pPr>
         <w:pStyle w:val="Heading1"/>
       </w:pPr>
-      <w:bookmarkStart w:id="47" w:name="_Toc20655876"/>
+      <w:bookmarkStart w:id="30" w:name="_Toc20655876"/>
       <w:r>
         <w:t xml:space="preserve">Domain </w:t>
       </w:r>
       <w:r>
         <w:t>Diagram</w:t>
       </w:r>
-      <w:bookmarkEnd w:id="47"/>
+      <w:bookmarkEnd w:id="30"/>
     </w:p>
     <w:p>
       <w:pPr>
@@ -5977,7 +5886,7 @@
         <w:pStyle w:val="Caption"/>
         <w:jc w:val="center"/>
       </w:pPr>
-      <w:bookmarkStart w:id="48" w:name="_Toc20655898"/>
+      <w:bookmarkStart w:id="31" w:name="_Toc20655898"/>
       <w:r>
         <w:t xml:space="preserve">Figure </w:t>
       </w:r>
@@ -6005,7 +5914,7 @@
       <w:r>
         <w:t xml:space="preserve"> Domain Diagram</w:t>
       </w:r>
-      <w:bookmarkEnd w:id="48"/>
+      <w:bookmarkEnd w:id="31"/>
     </w:p>
     <w:p>
       <w:pPr>
@@ -6018,12 +5927,12 @@
       <w:pPr>
         <w:pStyle w:val="Heading1"/>
       </w:pPr>
-      <w:bookmarkStart w:id="49" w:name="_Toc20655877"/>
+      <w:bookmarkStart w:id="32" w:name="_Toc20655877"/>
       <w:r>
         <w:lastRenderedPageBreak/>
         <w:t>Conclusion</w:t>
       </w:r>
-      <w:bookmarkEnd w:id="49"/>
+      <w:bookmarkEnd w:id="32"/>
       <w:r>
         <w:t xml:space="preserve"> </w:t>
       </w:r>
@@ -6032,11 +5941,11 @@
       <w:pPr>
         <w:pStyle w:val="Heading1"/>
       </w:pPr>
-      <w:bookmarkStart w:id="50" w:name="_Toc20655878"/>
+      <w:bookmarkStart w:id="33" w:name="_Toc20655878"/>
       <w:r>
         <w:t>Data Dictionary</w:t>
       </w:r>
-      <w:bookmarkEnd w:id="50"/>
+      <w:bookmarkEnd w:id="33"/>
     </w:p>
     <w:p>
       <w:pPr>
@@ -6101,7 +6010,15 @@
         <w:t>September 2019, there are five computer science concentrations</w:t>
       </w:r>
       <w:r>
-        <w:t xml:space="preserve"> offered by Eastern Kentucky University. They are: general C.S., computer technology, interactive multimedia, artificial intelligence in data science, and digital forensics and cybersecurity. </w:t>
+        <w:t xml:space="preserve"> offered by Eastern Kentucky University. They </w:t>
+      </w:r>
+      <w:proofErr w:type="gramStart"/>
+      <w:r>
+        <w:t>are:</w:t>
+      </w:r>
+      <w:proofErr w:type="gramEnd"/>
+      <w:r>
+        <w:t xml:space="preserve"> general C.S., computer technology, interactive multimedia, artificial intelligence in data science, and digital forensics and cybersecurity. </w:t>
       </w:r>
     </w:p>
     <w:p>
@@ -8096,7 +8013,7 @@
 </file>
 
 <file path=customXml/itemProps1.xml><?xml version="1.0" encoding="utf-8"?>
-<ds:datastoreItem xmlns:ds="http://schemas.openxmlformats.org/officeDocument/2006/customXml" ds:itemID="{172FF268-6305-4CEF-B674-6B597469EA7E}">
+<ds:datastoreItem xmlns:ds="http://schemas.openxmlformats.org/officeDocument/2006/customXml" ds:itemID="{FE2780CB-4B69-4EBC-A3B5-3A9F03B0E271}">
   <ds:schemaRefs>
     <ds:schemaRef ds:uri="http://schemas.openxmlformats.org/officeDocument/2006/bibliography"/>
   </ds:schemaRefs>

</xml_diff>

<commit_message>
View current classes use case added
</commit_message>
<xml_diff>
--- a/Requirements Specifications Report.docx
+++ b/Requirements Specifications Report.docx
@@ -3140,7 +3140,6 @@
       <w:pPr>
         <w:ind w:left="720"/>
       </w:pPr>
-      <w:bookmarkStart w:id="7" w:name="_Hlk20728647"/>
       <w:r>
         <w:t>R1. The system shall allow a user to submit grades for completed assignments/tests.</w:t>
       </w:r>
@@ -3183,7 +3182,7 @@
           <w:noProof/>
         </w:rPr>
         <w:drawing>
-          <wp:inline distT="0" distB="0" distL="0" distR="0" wp14:anchorId="3C3E6D4D" wp14:editId="41F4025B">
+          <wp:inline distT="0" distB="0" distL="0" distR="0" wp14:anchorId="52DCB6A2" wp14:editId="78574CB3">
             <wp:extent cx="3092450" cy="630140"/>
             <wp:effectExtent l="0" t="0" r="0" b="0"/>
             <wp:docPr id="2" name="Picture 2"/>
@@ -3224,22 +3223,35 @@
         <w:pStyle w:val="Caption"/>
         <w:jc w:val="center"/>
       </w:pPr>
-      <w:bookmarkStart w:id="8" w:name="_Toc20684457"/>
+      <w:bookmarkStart w:id="7" w:name="_Toc20728674"/>
       <w:r>
         <w:t xml:space="preserve">Figure </w:t>
       </w:r>
-      <w:fldSimple w:instr=" SEQ Figure \* ARABIC ">
-        <w:r>
-          <w:rPr>
-            <w:noProof/>
-          </w:rPr>
-          <w:t>1</w:t>
-        </w:r>
-      </w:fldSimple>
+      <w:r>
+        <w:fldChar w:fldCharType="begin"/>
+      </w:r>
+      <w:r>
+        <w:instrText xml:space="preserve"> SEQ Figure \* ARABIC </w:instrText>
+      </w:r>
+      <w:r>
+        <w:fldChar w:fldCharType="separate"/>
+      </w:r>
+      <w:r>
+        <w:rPr>
+          <w:noProof/>
+        </w:rPr>
+        <w:t>1</w:t>
+      </w:r>
+      <w:r>
+        <w:rPr>
+          <w:noProof/>
+        </w:rPr>
+        <w:fldChar w:fldCharType="end"/>
+      </w:r>
       <w:r>
         <w:t xml:space="preserve"> Adding a Grade</w:t>
       </w:r>
-      <w:bookmarkEnd w:id="8"/>
+      <w:bookmarkEnd w:id="7"/>
     </w:p>
     <w:p>
       <w:pPr>
@@ -3279,7 +3291,7 @@
           <w:noProof/>
         </w:rPr>
         <w:drawing>
-          <wp:inline distT="0" distB="0" distL="0" distR="0" wp14:anchorId="490B3FAA" wp14:editId="4F963818">
+          <wp:inline distT="0" distB="0" distL="0" distR="0" wp14:anchorId="482665CA" wp14:editId="041BCC7B">
             <wp:extent cx="1203158" cy="1081955"/>
             <wp:effectExtent l="0" t="0" r="0" b="4445"/>
             <wp:docPr id="21" name="Picture 21"/>
@@ -3320,22 +3332,35 @@
         <w:pStyle w:val="Caption"/>
         <w:jc w:val="center"/>
       </w:pPr>
-      <w:bookmarkStart w:id="9" w:name="_Toc20684458"/>
+      <w:bookmarkStart w:id="8" w:name="_Toc20728675"/>
       <w:r>
         <w:t xml:space="preserve">Figure </w:t>
       </w:r>
-      <w:fldSimple w:instr=" SEQ Figure \* ARABIC ">
-        <w:r>
-          <w:rPr>
-            <w:noProof/>
-          </w:rPr>
-          <w:t>2</w:t>
-        </w:r>
-      </w:fldSimple>
+      <w:r>
+        <w:fldChar w:fldCharType="begin"/>
+      </w:r>
+      <w:r>
+        <w:instrText xml:space="preserve"> SEQ Figure \* ARABIC </w:instrText>
+      </w:r>
+      <w:r>
+        <w:fldChar w:fldCharType="separate"/>
+      </w:r>
+      <w:r>
+        <w:rPr>
+          <w:noProof/>
+        </w:rPr>
+        <w:t>2</w:t>
+      </w:r>
+      <w:r>
+        <w:rPr>
+          <w:noProof/>
+        </w:rPr>
+        <w:fldChar w:fldCharType="end"/>
+      </w:r>
       <w:r>
         <w:t xml:space="preserve"> Submitting a Grade to the Database</w:t>
       </w:r>
-      <w:bookmarkEnd w:id="9"/>
+      <w:bookmarkEnd w:id="8"/>
     </w:p>
     <w:p>
       <w:pPr>
@@ -3408,7 +3433,7 @@
           <w:noProof/>
         </w:rPr>
         <w:drawing>
-          <wp:inline distT="0" distB="0" distL="0" distR="0" wp14:anchorId="50F2DAAB" wp14:editId="0FBBA5D2">
+          <wp:inline distT="0" distB="0" distL="0" distR="0" wp14:anchorId="398032D9" wp14:editId="062B7019">
             <wp:extent cx="3352800" cy="1518366"/>
             <wp:effectExtent l="0" t="0" r="0" b="5715"/>
             <wp:docPr id="4" name="Picture 4"/>
@@ -3450,22 +3475,35 @@
         <w:ind w:left="720"/>
         <w:jc w:val="center"/>
       </w:pPr>
-      <w:bookmarkStart w:id="10" w:name="_Toc20684459"/>
+      <w:bookmarkStart w:id="9" w:name="_Toc20728676"/>
       <w:r>
         <w:t xml:space="preserve">Figure </w:t>
       </w:r>
-      <w:fldSimple w:instr=" SEQ Figure \* ARABIC ">
-        <w:r>
-          <w:rPr>
-            <w:noProof/>
-          </w:rPr>
-          <w:t>3</w:t>
-        </w:r>
-      </w:fldSimple>
+      <w:r>
+        <w:fldChar w:fldCharType="begin"/>
+      </w:r>
+      <w:r>
+        <w:instrText xml:space="preserve"> SEQ Figure \* ARABIC </w:instrText>
+      </w:r>
+      <w:r>
+        <w:fldChar w:fldCharType="separate"/>
+      </w:r>
+      <w:r>
+        <w:rPr>
+          <w:noProof/>
+        </w:rPr>
+        <w:t>3</w:t>
+      </w:r>
+      <w:r>
+        <w:rPr>
+          <w:noProof/>
+        </w:rPr>
+        <w:fldChar w:fldCharType="end"/>
+      </w:r>
       <w:r>
         <w:t xml:space="preserve"> Performing What-If Grade Calculation</w:t>
       </w:r>
-      <w:bookmarkEnd w:id="10"/>
+      <w:bookmarkEnd w:id="9"/>
     </w:p>
     <w:p>
       <w:pPr>
@@ -3510,7 +3548,7 @@
           <w:noProof/>
         </w:rPr>
         <w:drawing>
-          <wp:inline distT="0" distB="0" distL="0" distR="0" wp14:anchorId="2CD518A5" wp14:editId="061F43FE">
+          <wp:inline distT="0" distB="0" distL="0" distR="0" wp14:anchorId="4B782A93" wp14:editId="5C062BC8">
             <wp:extent cx="3702050" cy="956363"/>
             <wp:effectExtent l="0" t="0" r="0" b="0"/>
             <wp:docPr id="5" name="Picture 5"/>
@@ -3552,22 +3590,35 @@
         <w:ind w:left="720"/>
         <w:jc w:val="center"/>
       </w:pPr>
-      <w:bookmarkStart w:id="11" w:name="_Toc20684460"/>
+      <w:bookmarkStart w:id="10" w:name="_Toc20728677"/>
       <w:r>
         <w:t xml:space="preserve">Figure </w:t>
       </w:r>
-      <w:fldSimple w:instr=" SEQ Figure \* ARABIC ">
-        <w:r>
-          <w:rPr>
-            <w:noProof/>
-          </w:rPr>
-          <w:t>4</w:t>
-        </w:r>
-      </w:fldSimple>
+      <w:r>
+        <w:fldChar w:fldCharType="begin"/>
+      </w:r>
+      <w:r>
+        <w:instrText xml:space="preserve"> SEQ Figure \* ARABIC </w:instrText>
+      </w:r>
+      <w:r>
+        <w:fldChar w:fldCharType="separate"/>
+      </w:r>
+      <w:r>
+        <w:rPr>
+          <w:noProof/>
+        </w:rPr>
+        <w:t>4</w:t>
+      </w:r>
+      <w:r>
+        <w:rPr>
+          <w:noProof/>
+        </w:rPr>
+        <w:fldChar w:fldCharType="end"/>
+      </w:r>
       <w:r>
         <w:t xml:space="preserve"> Viewing What-If Results</w:t>
       </w:r>
-      <w:bookmarkEnd w:id="11"/>
+      <w:bookmarkEnd w:id="10"/>
     </w:p>
     <w:p>
       <w:pPr>
@@ -3602,7 +3653,7 @@
           <w:noProof/>
         </w:rPr>
         <w:drawing>
-          <wp:inline distT="0" distB="0" distL="0" distR="0" wp14:anchorId="788016C6" wp14:editId="64F6B046">
+          <wp:inline distT="0" distB="0" distL="0" distR="0" wp14:anchorId="73CA8473" wp14:editId="3B482617">
             <wp:extent cx="1111250" cy="621819"/>
             <wp:effectExtent l="0" t="0" r="0" b="6985"/>
             <wp:docPr id="6" name="Picture 6"/>
@@ -3644,25 +3695,38 @@
         <w:ind w:left="720"/>
         <w:jc w:val="center"/>
       </w:pPr>
-      <w:bookmarkStart w:id="12" w:name="_Toc20684461"/>
+      <w:bookmarkStart w:id="11" w:name="_Toc20728678"/>
       <w:r>
         <w:t xml:space="preserve">Figure </w:t>
       </w:r>
-      <w:fldSimple w:instr=" SEQ Figure \* ARABIC ">
-        <w:r>
-          <w:rPr>
-            <w:noProof/>
-          </w:rPr>
-          <w:t>5</w:t>
-        </w:r>
-      </w:fldSimple>
+      <w:r>
+        <w:fldChar w:fldCharType="begin"/>
+      </w:r>
+      <w:r>
+        <w:instrText xml:space="preserve"> SEQ Figure \* ARABIC </w:instrText>
+      </w:r>
+      <w:r>
+        <w:fldChar w:fldCharType="separate"/>
+      </w:r>
       <w:r>
         <w:rPr>
           <w:noProof/>
         </w:rPr>
+        <w:t>5</w:t>
+      </w:r>
+      <w:r>
+        <w:rPr>
+          <w:noProof/>
+        </w:rPr>
+        <w:fldChar w:fldCharType="end"/>
+      </w:r>
+      <w:r>
+        <w:rPr>
+          <w:noProof/>
+        </w:rPr>
         <w:t xml:space="preserve"> Delete Grade</w:t>
       </w:r>
-      <w:bookmarkEnd w:id="12"/>
+      <w:bookmarkEnd w:id="11"/>
     </w:p>
     <w:p>
       <w:pPr>
@@ -3691,7 +3755,7 @@
           <w:noProof/>
         </w:rPr>
         <w:drawing>
-          <wp:inline distT="0" distB="0" distL="0" distR="0" wp14:anchorId="66D5617E" wp14:editId="230A067A">
+          <wp:inline distT="0" distB="0" distL="0" distR="0" wp14:anchorId="59EA1300" wp14:editId="03E7CE41">
             <wp:extent cx="1390650" cy="947738"/>
             <wp:effectExtent l="0" t="0" r="0" b="5080"/>
             <wp:docPr id="7" name="Picture 7"/>
@@ -3733,22 +3797,35 @@
         <w:ind w:left="720"/>
         <w:jc w:val="center"/>
       </w:pPr>
-      <w:bookmarkStart w:id="13" w:name="_Toc20684462"/>
+      <w:bookmarkStart w:id="12" w:name="_Toc20728679"/>
       <w:r>
         <w:t xml:space="preserve">Figure </w:t>
       </w:r>
-      <w:fldSimple w:instr=" SEQ Figure \* ARABIC ">
-        <w:r>
-          <w:rPr>
-            <w:noProof/>
-          </w:rPr>
-          <w:t>6</w:t>
-        </w:r>
-      </w:fldSimple>
+      <w:r>
+        <w:fldChar w:fldCharType="begin"/>
+      </w:r>
+      <w:r>
+        <w:instrText xml:space="preserve"> SEQ Figure \* ARABIC </w:instrText>
+      </w:r>
+      <w:r>
+        <w:fldChar w:fldCharType="separate"/>
+      </w:r>
+      <w:r>
+        <w:rPr>
+          <w:noProof/>
+        </w:rPr>
+        <w:t>6</w:t>
+      </w:r>
+      <w:r>
+        <w:rPr>
+          <w:noProof/>
+        </w:rPr>
+        <w:fldChar w:fldCharType="end"/>
+      </w:r>
       <w:r>
         <w:t xml:space="preserve"> Choose a Grade to Delete</w:t>
       </w:r>
-      <w:bookmarkEnd w:id="13"/>
+      <w:bookmarkEnd w:id="12"/>
     </w:p>
     <w:p>
       <w:pPr>
@@ -3806,7 +3883,7 @@
           <w:noProof/>
         </w:rPr>
         <w:drawing>
-          <wp:inline distT="0" distB="0" distL="0" distR="0" wp14:anchorId="52A738C8" wp14:editId="743A2EEA">
+          <wp:inline distT="0" distB="0" distL="0" distR="0" wp14:anchorId="6EE052A0" wp14:editId="2ECEBB1D">
             <wp:extent cx="2476500" cy="1202871"/>
             <wp:effectExtent l="0" t="0" r="0" b="0"/>
             <wp:docPr id="201" name="Picture 201"/>
@@ -3848,22 +3925,35 @@
         <w:ind w:left="720"/>
         <w:jc w:val="center"/>
       </w:pPr>
-      <w:bookmarkStart w:id="14" w:name="_Toc20684463"/>
+      <w:bookmarkStart w:id="13" w:name="_Toc20728680"/>
       <w:r>
         <w:t xml:space="preserve">Figure </w:t>
       </w:r>
-      <w:fldSimple w:instr=" SEQ Figure \* ARABIC ">
-        <w:r>
-          <w:rPr>
-            <w:noProof/>
-          </w:rPr>
-          <w:t>7</w:t>
-        </w:r>
-      </w:fldSimple>
+      <w:r>
+        <w:fldChar w:fldCharType="begin"/>
+      </w:r>
+      <w:r>
+        <w:instrText xml:space="preserve"> SEQ Figure \* ARABIC </w:instrText>
+      </w:r>
+      <w:r>
+        <w:fldChar w:fldCharType="separate"/>
+      </w:r>
+      <w:r>
+        <w:rPr>
+          <w:noProof/>
+        </w:rPr>
+        <w:t>7</w:t>
+      </w:r>
+      <w:r>
+        <w:rPr>
+          <w:noProof/>
+        </w:rPr>
+        <w:fldChar w:fldCharType="end"/>
+      </w:r>
       <w:r>
         <w:t xml:space="preserve"> GPA Calculator Button</w:t>
       </w:r>
-      <w:bookmarkEnd w:id="14"/>
+      <w:bookmarkEnd w:id="13"/>
     </w:p>
     <w:p>
       <w:pPr>
@@ -3898,7 +3988,7 @@
         </w:rPr>
         <w:lastRenderedPageBreak/>
         <w:drawing>
-          <wp:inline distT="0" distB="0" distL="0" distR="0" wp14:anchorId="7726B42D" wp14:editId="22DB1537">
+          <wp:inline distT="0" distB="0" distL="0" distR="0" wp14:anchorId="4BED0C18" wp14:editId="5FF5D646">
             <wp:extent cx="2209800" cy="2445180"/>
             <wp:effectExtent l="0" t="0" r="0" b="0"/>
             <wp:docPr id="9" name="Picture 9"/>
@@ -3940,22 +4030,35 @@
         <w:ind w:left="720"/>
         <w:jc w:val="center"/>
       </w:pPr>
-      <w:bookmarkStart w:id="15" w:name="_Toc20684464"/>
+      <w:bookmarkStart w:id="14" w:name="_Toc20728681"/>
       <w:r>
         <w:t xml:space="preserve">Figure </w:t>
       </w:r>
-      <w:fldSimple w:instr=" SEQ Figure \* ARABIC ">
-        <w:r>
-          <w:rPr>
-            <w:noProof/>
-          </w:rPr>
-          <w:t>8</w:t>
-        </w:r>
-      </w:fldSimple>
+      <w:r>
+        <w:fldChar w:fldCharType="begin"/>
+      </w:r>
+      <w:r>
+        <w:instrText xml:space="preserve"> SEQ Figure \* ARABIC </w:instrText>
+      </w:r>
+      <w:r>
+        <w:fldChar w:fldCharType="separate"/>
+      </w:r>
+      <w:r>
+        <w:rPr>
+          <w:noProof/>
+        </w:rPr>
+        <w:t>8</w:t>
+      </w:r>
+      <w:r>
+        <w:rPr>
+          <w:noProof/>
+        </w:rPr>
+        <w:fldChar w:fldCharType="end"/>
+      </w:r>
       <w:r>
         <w:t xml:space="preserve"> Student GPA Screen</w:t>
       </w:r>
-      <w:bookmarkEnd w:id="15"/>
+      <w:bookmarkEnd w:id="14"/>
     </w:p>
     <w:p>
       <w:pPr>
@@ -3984,7 +4087,7 @@
           <w:noProof/>
         </w:rPr>
         <w:drawing>
-          <wp:inline distT="0" distB="0" distL="0" distR="0" wp14:anchorId="49C9A3FD" wp14:editId="57A505EA">
+          <wp:inline distT="0" distB="0" distL="0" distR="0" wp14:anchorId="752A284C" wp14:editId="6D58E8E3">
             <wp:extent cx="1777182" cy="2135605"/>
             <wp:effectExtent l="0" t="0" r="0" b="0"/>
             <wp:docPr id="17" name="Picture 17"/>
@@ -4026,22 +4129,35 @@
         <w:ind w:left="1440"/>
         <w:jc w:val="center"/>
       </w:pPr>
-      <w:bookmarkStart w:id="16" w:name="_Toc20684465"/>
+      <w:bookmarkStart w:id="15" w:name="_Toc20728682"/>
       <w:r>
         <w:t xml:space="preserve">Figure </w:t>
       </w:r>
-      <w:fldSimple w:instr=" SEQ Figure \* ARABIC ">
-        <w:r>
-          <w:rPr>
-            <w:noProof/>
-          </w:rPr>
-          <w:t>9</w:t>
-        </w:r>
-      </w:fldSimple>
+      <w:r>
+        <w:fldChar w:fldCharType="begin"/>
+      </w:r>
+      <w:r>
+        <w:instrText xml:space="preserve"> SEQ Figure \* ARABIC </w:instrText>
+      </w:r>
+      <w:r>
+        <w:fldChar w:fldCharType="separate"/>
+      </w:r>
+      <w:r>
+        <w:rPr>
+          <w:noProof/>
+        </w:rPr>
+        <w:t>9</w:t>
+      </w:r>
+      <w:r>
+        <w:rPr>
+          <w:noProof/>
+        </w:rPr>
+        <w:fldChar w:fldCharType="end"/>
+      </w:r>
       <w:r>
         <w:t xml:space="preserve"> Completed Classes Overview</w:t>
       </w:r>
-      <w:bookmarkEnd w:id="16"/>
+      <w:bookmarkEnd w:id="15"/>
     </w:p>
     <w:p>
       <w:pPr>
@@ -4071,7 +4187,7 @@
         </w:rPr>
         <w:lastRenderedPageBreak/>
         <w:drawing>
-          <wp:inline distT="0" distB="0" distL="0" distR="0" wp14:anchorId="70E0B626" wp14:editId="77B8CF54">
+          <wp:inline distT="0" distB="0" distL="0" distR="0" wp14:anchorId="06EB4148" wp14:editId="0A342187">
             <wp:extent cx="2095500" cy="1866521"/>
             <wp:effectExtent l="0" t="0" r="0" b="635"/>
             <wp:docPr id="11" name="Picture 11"/>
@@ -4113,22 +4229,35 @@
         <w:ind w:left="720"/>
         <w:jc w:val="center"/>
       </w:pPr>
-      <w:bookmarkStart w:id="17" w:name="_Toc20684466"/>
+      <w:bookmarkStart w:id="16" w:name="_Toc20728683"/>
       <w:r>
         <w:t xml:space="preserve">Figure </w:t>
       </w:r>
-      <w:fldSimple w:instr=" SEQ Figure \* ARABIC ">
-        <w:r>
-          <w:rPr>
-            <w:noProof/>
-          </w:rPr>
-          <w:t>10</w:t>
-        </w:r>
-      </w:fldSimple>
+      <w:r>
+        <w:fldChar w:fldCharType="begin"/>
+      </w:r>
+      <w:r>
+        <w:instrText xml:space="preserve"> SEQ Figure \* ARABIC </w:instrText>
+      </w:r>
+      <w:r>
+        <w:fldChar w:fldCharType="separate"/>
+      </w:r>
+      <w:r>
+        <w:rPr>
+          <w:noProof/>
+        </w:rPr>
+        <w:t>10</w:t>
+      </w:r>
+      <w:r>
+        <w:rPr>
+          <w:noProof/>
+        </w:rPr>
+        <w:fldChar w:fldCharType="end"/>
+      </w:r>
       <w:r>
         <w:t xml:space="preserve"> Adding a Completed Class</w:t>
       </w:r>
-      <w:bookmarkEnd w:id="17"/>
+      <w:bookmarkEnd w:id="16"/>
     </w:p>
     <w:p>
       <w:pPr>
@@ -4165,7 +4294,7 @@
           <w:noProof/>
         </w:rPr>
         <w:drawing>
-          <wp:inline distT="0" distB="0" distL="0" distR="0" wp14:anchorId="07F6CFB7" wp14:editId="228B5F3F">
+          <wp:inline distT="0" distB="0" distL="0" distR="0" wp14:anchorId="0CF6FEA1" wp14:editId="7A931E02">
             <wp:extent cx="1752600" cy="916614"/>
             <wp:effectExtent l="0" t="0" r="0" b="0"/>
             <wp:docPr id="12" name="Picture 12"/>
@@ -4207,22 +4336,35 @@
         <w:ind w:left="1440"/>
         <w:jc w:val="center"/>
       </w:pPr>
-      <w:bookmarkStart w:id="18" w:name="_Toc20684467"/>
+      <w:bookmarkStart w:id="17" w:name="_Toc20728684"/>
       <w:r>
         <w:t xml:space="preserve">Figure </w:t>
       </w:r>
-      <w:fldSimple w:instr=" SEQ Figure \* ARABIC ">
-        <w:r>
-          <w:rPr>
-            <w:noProof/>
-          </w:rPr>
-          <w:t>11</w:t>
-        </w:r>
-      </w:fldSimple>
+      <w:r>
+        <w:fldChar w:fldCharType="begin"/>
+      </w:r>
+      <w:r>
+        <w:instrText xml:space="preserve"> SEQ Figure \* ARABIC </w:instrText>
+      </w:r>
+      <w:r>
+        <w:fldChar w:fldCharType="separate"/>
+      </w:r>
+      <w:r>
+        <w:rPr>
+          <w:noProof/>
+        </w:rPr>
+        <w:t>11</w:t>
+      </w:r>
+      <w:r>
+        <w:rPr>
+          <w:noProof/>
+        </w:rPr>
+        <w:fldChar w:fldCharType="end"/>
+      </w:r>
       <w:r>
         <w:t xml:space="preserve"> Success Message</w:t>
       </w:r>
-      <w:bookmarkEnd w:id="18"/>
+      <w:bookmarkEnd w:id="17"/>
     </w:p>
     <w:p>
       <w:pPr>
@@ -4272,7 +4414,7 @@
           <w:noProof/>
         </w:rPr>
         <w:drawing>
-          <wp:inline distT="0" distB="0" distL="0" distR="0" wp14:anchorId="57D1BD77" wp14:editId="245E664F">
+          <wp:inline distT="0" distB="0" distL="0" distR="0" wp14:anchorId="78F3236A" wp14:editId="22A2A0E8">
             <wp:extent cx="2679700" cy="686871"/>
             <wp:effectExtent l="0" t="0" r="6350" b="0"/>
             <wp:docPr id="13" name="Picture 13"/>
@@ -4314,22 +4456,35 @@
         <w:ind w:left="720"/>
         <w:jc w:val="center"/>
       </w:pPr>
-      <w:bookmarkStart w:id="19" w:name="_Toc20684468"/>
+      <w:bookmarkStart w:id="18" w:name="_Toc20728685"/>
       <w:r>
         <w:t xml:space="preserve">Figure </w:t>
       </w:r>
-      <w:fldSimple w:instr=" SEQ Figure \* ARABIC ">
-        <w:r>
-          <w:rPr>
-            <w:noProof/>
-          </w:rPr>
-          <w:t>12</w:t>
-        </w:r>
-      </w:fldSimple>
+      <w:r>
+        <w:fldChar w:fldCharType="begin"/>
+      </w:r>
+      <w:r>
+        <w:instrText xml:space="preserve"> SEQ Figure \* ARABIC </w:instrText>
+      </w:r>
+      <w:r>
+        <w:fldChar w:fldCharType="separate"/>
+      </w:r>
+      <w:r>
+        <w:rPr>
+          <w:noProof/>
+        </w:rPr>
+        <w:t>12</w:t>
+      </w:r>
+      <w:r>
+        <w:rPr>
+          <w:noProof/>
+        </w:rPr>
+        <w:fldChar w:fldCharType="end"/>
+      </w:r>
       <w:r>
         <w:t xml:space="preserve"> Modifying a Grade</w:t>
       </w:r>
-      <w:bookmarkEnd w:id="19"/>
+      <w:bookmarkEnd w:id="18"/>
     </w:p>
     <w:p>
       <w:pPr>
@@ -4391,7 +4546,7 @@
           <w:noProof/>
         </w:rPr>
         <w:drawing>
-          <wp:inline distT="0" distB="0" distL="0" distR="0" wp14:anchorId="5487A3A3" wp14:editId="729D943B">
+          <wp:inline distT="0" distB="0" distL="0" distR="0" wp14:anchorId="5403A073" wp14:editId="2A2F3026">
             <wp:extent cx="1568450" cy="600492"/>
             <wp:effectExtent l="0" t="0" r="0" b="9525"/>
             <wp:docPr id="14" name="Picture 14"/>
@@ -4433,22 +4588,35 @@
         <w:ind w:left="720"/>
         <w:jc w:val="center"/>
       </w:pPr>
-      <w:bookmarkStart w:id="20" w:name="_Toc20684469"/>
+      <w:bookmarkStart w:id="19" w:name="_Toc20728686"/>
       <w:r>
         <w:t xml:space="preserve">Figure </w:t>
       </w:r>
-      <w:fldSimple w:instr=" SEQ Figure \* ARABIC ">
-        <w:r>
-          <w:rPr>
-            <w:noProof/>
-          </w:rPr>
-          <w:t>13</w:t>
-        </w:r>
-      </w:fldSimple>
+      <w:r>
+        <w:fldChar w:fldCharType="begin"/>
+      </w:r>
+      <w:r>
+        <w:instrText xml:space="preserve"> SEQ Figure \* ARABIC </w:instrText>
+      </w:r>
+      <w:r>
+        <w:fldChar w:fldCharType="separate"/>
+      </w:r>
+      <w:r>
+        <w:rPr>
+          <w:noProof/>
+        </w:rPr>
+        <w:t>13</w:t>
+      </w:r>
+      <w:r>
+        <w:rPr>
+          <w:noProof/>
+        </w:rPr>
+        <w:fldChar w:fldCharType="end"/>
+      </w:r>
       <w:r>
         <w:t xml:space="preserve"> Deleting a Current Class</w:t>
       </w:r>
-      <w:bookmarkEnd w:id="20"/>
+      <w:bookmarkEnd w:id="19"/>
     </w:p>
     <w:p>
       <w:pPr>
@@ -4506,7 +4674,7 @@
           <w:noProof/>
         </w:rPr>
         <w:drawing>
-          <wp:inline distT="0" distB="0" distL="0" distR="0" wp14:anchorId="224C8A7B" wp14:editId="6D694BA6">
+          <wp:inline distT="0" distB="0" distL="0" distR="0" wp14:anchorId="6F56E982" wp14:editId="744919E8">
             <wp:extent cx="2230327" cy="958850"/>
             <wp:effectExtent l="0" t="0" r="0" b="0"/>
             <wp:docPr id="15" name="Picture 15"/>
@@ -4548,22 +4716,35 @@
         <w:ind w:left="720"/>
         <w:jc w:val="center"/>
       </w:pPr>
-      <w:bookmarkStart w:id="21" w:name="_Toc20684470"/>
+      <w:bookmarkStart w:id="20" w:name="_Toc20728687"/>
       <w:r>
         <w:t xml:space="preserve">Figure </w:t>
       </w:r>
-      <w:fldSimple w:instr=" SEQ Figure \* ARABIC ">
-        <w:r>
-          <w:rPr>
-            <w:noProof/>
-          </w:rPr>
-          <w:t>14</w:t>
-        </w:r>
-      </w:fldSimple>
+      <w:r>
+        <w:fldChar w:fldCharType="begin"/>
+      </w:r>
+      <w:r>
+        <w:instrText xml:space="preserve"> SEQ Figure \* ARABIC </w:instrText>
+      </w:r>
+      <w:r>
+        <w:fldChar w:fldCharType="separate"/>
+      </w:r>
+      <w:r>
+        <w:rPr>
+          <w:noProof/>
+        </w:rPr>
+        <w:t>14</w:t>
+      </w:r>
+      <w:r>
+        <w:rPr>
+          <w:noProof/>
+        </w:rPr>
+        <w:fldChar w:fldCharType="end"/>
+      </w:r>
       <w:r>
         <w:t xml:space="preserve"> Adding a Class</w:t>
       </w:r>
-      <w:bookmarkEnd w:id="21"/>
+      <w:bookmarkEnd w:id="20"/>
     </w:p>
     <w:p>
       <w:pPr>
@@ -4585,7 +4766,7 @@
         </w:rPr>
         <w:lastRenderedPageBreak/>
         <w:drawing>
-          <wp:inline distT="0" distB="0" distL="0" distR="0" wp14:anchorId="7B881DA1" wp14:editId="2FE5B348">
+          <wp:inline distT="0" distB="0" distL="0" distR="0" wp14:anchorId="3373D8E3" wp14:editId="7E543CD3">
             <wp:extent cx="2616200" cy="1312805"/>
             <wp:effectExtent l="0" t="0" r="0" b="1905"/>
             <wp:docPr id="16" name="Picture 16"/>
@@ -4627,22 +4808,35 @@
         <w:ind w:left="720"/>
         <w:jc w:val="center"/>
       </w:pPr>
-      <w:bookmarkStart w:id="22" w:name="_Toc20684471"/>
+      <w:bookmarkStart w:id="21" w:name="_Toc20728688"/>
       <w:r>
         <w:t xml:space="preserve">Figure </w:t>
       </w:r>
-      <w:fldSimple w:instr=" SEQ Figure \* ARABIC ">
-        <w:r>
-          <w:rPr>
-            <w:noProof/>
-          </w:rPr>
-          <w:t>15</w:t>
-        </w:r>
-      </w:fldSimple>
+      <w:r>
+        <w:fldChar w:fldCharType="begin"/>
+      </w:r>
+      <w:r>
+        <w:instrText xml:space="preserve"> SEQ Figure \* ARABIC </w:instrText>
+      </w:r>
+      <w:r>
+        <w:fldChar w:fldCharType="separate"/>
+      </w:r>
+      <w:r>
+        <w:rPr>
+          <w:noProof/>
+        </w:rPr>
+        <w:t>15</w:t>
+      </w:r>
+      <w:r>
+        <w:rPr>
+          <w:noProof/>
+        </w:rPr>
+        <w:fldChar w:fldCharType="end"/>
+      </w:r>
       <w:r>
         <w:t xml:space="preserve"> Info for a new Current Class</w:t>
       </w:r>
-      <w:bookmarkEnd w:id="22"/>
+      <w:bookmarkEnd w:id="21"/>
     </w:p>
     <w:p>
       <w:pPr>
@@ -4708,7 +4902,7 @@
           <w:noProof/>
         </w:rPr>
         <w:drawing>
-          <wp:inline distT="0" distB="0" distL="0" distR="0" wp14:anchorId="1A1BAC7F" wp14:editId="32B547B9">
+          <wp:inline distT="0" distB="0" distL="0" distR="0" wp14:anchorId="00AE6BFC" wp14:editId="3E714371">
             <wp:extent cx="1894974" cy="1145902"/>
             <wp:effectExtent l="0" t="0" r="0" b="0"/>
             <wp:docPr id="19" name="Picture 19"/>
@@ -4750,22 +4944,35 @@
         <w:ind w:left="720"/>
         <w:jc w:val="center"/>
       </w:pPr>
-      <w:bookmarkStart w:id="23" w:name="_Toc20684472"/>
+      <w:bookmarkStart w:id="22" w:name="_Toc20728689"/>
       <w:r>
         <w:t xml:space="preserve">Figure </w:t>
       </w:r>
-      <w:fldSimple w:instr=" SEQ Figure \* ARABIC ">
-        <w:r>
-          <w:rPr>
-            <w:noProof/>
-          </w:rPr>
-          <w:t>16</w:t>
-        </w:r>
-      </w:fldSimple>
+      <w:r>
+        <w:fldChar w:fldCharType="begin"/>
+      </w:r>
+      <w:r>
+        <w:instrText xml:space="preserve"> SEQ Figure \* ARABIC </w:instrText>
+      </w:r>
+      <w:r>
+        <w:fldChar w:fldCharType="separate"/>
+      </w:r>
+      <w:r>
+        <w:rPr>
+          <w:noProof/>
+        </w:rPr>
+        <w:t>16</w:t>
+      </w:r>
+      <w:r>
+        <w:rPr>
+          <w:noProof/>
+        </w:rPr>
+        <w:fldChar w:fldCharType="end"/>
+      </w:r>
       <w:r>
         <w:t xml:space="preserve"> Student Progress Overview</w:t>
       </w:r>
-      <w:bookmarkEnd w:id="23"/>
+      <w:bookmarkEnd w:id="22"/>
     </w:p>
     <w:p>
       <w:pPr>
@@ -4832,7 +5039,7 @@
           <w:noProof/>
         </w:rPr>
         <w:drawing>
-          <wp:inline distT="0" distB="0" distL="0" distR="0" wp14:anchorId="6F8D57E6" wp14:editId="1C720EA3">
+          <wp:inline distT="0" distB="0" distL="0" distR="0" wp14:anchorId="1A3515EE" wp14:editId="0196FC2B">
             <wp:extent cx="1864546" cy="1558089"/>
             <wp:effectExtent l="0" t="0" r="2540" b="4445"/>
             <wp:docPr id="18" name="Picture 18"/>
@@ -4873,22 +5080,35 @@
         <w:pStyle w:val="Caption"/>
         <w:jc w:val="center"/>
       </w:pPr>
-      <w:bookmarkStart w:id="24" w:name="_Toc20684473"/>
+      <w:bookmarkStart w:id="23" w:name="_Toc20728690"/>
       <w:r>
         <w:t xml:space="preserve">Figure </w:t>
       </w:r>
-      <w:fldSimple w:instr=" SEQ Figure \* ARABIC ">
-        <w:r>
-          <w:rPr>
-            <w:noProof/>
-          </w:rPr>
-          <w:t>17</w:t>
-        </w:r>
-      </w:fldSimple>
+      <w:r>
+        <w:fldChar w:fldCharType="begin"/>
+      </w:r>
+      <w:r>
+        <w:instrText xml:space="preserve"> SEQ Figure \* ARABIC </w:instrText>
+      </w:r>
+      <w:r>
+        <w:fldChar w:fldCharType="separate"/>
+      </w:r>
+      <w:r>
+        <w:rPr>
+          <w:noProof/>
+        </w:rPr>
+        <w:t>17</w:t>
+      </w:r>
+      <w:r>
+        <w:rPr>
+          <w:noProof/>
+        </w:rPr>
+        <w:fldChar w:fldCharType="end"/>
+      </w:r>
       <w:r>
         <w:t xml:space="preserve"> What-If GPA Results</w:t>
       </w:r>
-      <w:bookmarkEnd w:id="24"/>
+      <w:bookmarkEnd w:id="23"/>
     </w:p>
     <w:p>
       <w:pPr>
@@ -4932,7 +5152,7 @@
         <w:ind w:left="1440"/>
       </w:pPr>
       <w:r>
-        <w:t>10.4. The user clicks the “Delete Class” button.</w:t>
+        <w:t>10.4. The user clicks the “Delete Class” button (see Figure 9).</w:t>
       </w:r>
     </w:p>
     <w:p>
@@ -4956,15 +5176,7 @@
         <w:ind w:left="1440"/>
       </w:pPr>
       <w:r>
-        <w:t xml:space="preserve">10.7. The system deletes the class from the database and the drop-down </w:t>
-      </w:r>
-      <w:proofErr w:type="gramStart"/>
-      <w:r>
-        <w:t>box, and</w:t>
-      </w:r>
-      <w:proofErr w:type="gramEnd"/>
-      <w:r>
-        <w:t xml:space="preserve"> displays a success message.</w:t>
+        <w:t>10.7. The system deletes the class from the database and the drop-down box and displays a success message.</w:t>
       </w:r>
     </w:p>
     <w:p>
@@ -5065,7 +5277,7 @@
           <w:noProof/>
         </w:rPr>
         <w:drawing>
-          <wp:inline distT="0" distB="0" distL="0" distR="0" wp14:anchorId="5EA85543" wp14:editId="7ADBC134">
+          <wp:inline distT="0" distB="0" distL="0" distR="0" wp14:anchorId="1854B3A6" wp14:editId="047C995D">
             <wp:extent cx="3848100" cy="893368"/>
             <wp:effectExtent l="0" t="0" r="0" b="2540"/>
             <wp:docPr id="1" name="Picture 1"/>
@@ -5107,62 +5319,82 @@
         <w:ind w:left="1440"/>
         <w:jc w:val="center"/>
       </w:pPr>
-      <w:bookmarkStart w:id="25" w:name="_Toc20684474"/>
+      <w:bookmarkStart w:id="24" w:name="_Toc20728691"/>
       <w:r>
         <w:t xml:space="preserve">Figure </w:t>
       </w:r>
-      <w:fldSimple w:instr=" SEQ Figure \* ARABIC ">
-        <w:r>
-          <w:rPr>
-            <w:noProof/>
-          </w:rPr>
-          <w:t>18</w:t>
-        </w:r>
-      </w:fldSimple>
+      <w:r>
+        <w:fldChar w:fldCharType="begin"/>
+      </w:r>
+      <w:r>
+        <w:instrText xml:space="preserve"> SEQ Figure \* ARABIC </w:instrText>
+      </w:r>
+      <w:r>
+        <w:fldChar w:fldCharType="separate"/>
+      </w:r>
+      <w:r>
+        <w:rPr>
+          <w:noProof/>
+        </w:rPr>
+        <w:t>18</w:t>
+      </w:r>
+      <w:r>
+        <w:rPr>
+          <w:noProof/>
+        </w:rPr>
+        <w:fldChar w:fldCharType="end"/>
+      </w:r>
       <w:r>
         <w:t xml:space="preserve"> Viewing Current Courses</w:t>
       </w:r>
+      <w:bookmarkEnd w:id="24"/>
+    </w:p>
+    <w:p>
+      <w:pPr>
+        <w:ind w:left="1440"/>
+      </w:pPr>
+      <w:r>
+        <w:t>12.2. The system shall fetch all the classes for the chosen semester and place them in a dropdown box.</w:t>
+      </w:r>
+    </w:p>
+    <w:p>
+      <w:pPr>
+        <w:ind w:left="1440"/>
+      </w:pPr>
+      <w:r>
+        <w:t>12.3. The user shall select the course from the dropdown that he/she wishes to view grades for.</w:t>
+      </w:r>
+    </w:p>
+    <w:p>
+      <w:pPr>
+        <w:ind w:left="1440"/>
+      </w:pPr>
+      <w:r>
+        <w:t xml:space="preserve">12.4. The system shall fetch all available grades for the selected course and put them in the </w:t>
+      </w:r>
+      <w:proofErr w:type="spellStart"/>
+      <w:r>
+        <w:t>jTable</w:t>
+      </w:r>
+      <w:proofErr w:type="spellEnd"/>
+      <w:r>
+        <w:t>. The system shall also calculate the user’s current grade in the course.</w:t>
+      </w:r>
+    </w:p>
+    <w:p>
+      <w:pPr>
+        <w:ind w:left="720"/>
+      </w:pPr>
+    </w:p>
+    <w:p>
+      <w:pPr>
+        <w:pStyle w:val="Heading2"/>
+      </w:pPr>
+      <w:bookmarkStart w:id="25" w:name="_Toc20655874"/>
+      <w:r>
+        <w:t>Nonfunctional Requirements</w:t>
+      </w:r>
       <w:bookmarkEnd w:id="25"/>
-    </w:p>
-    <w:p>
-      <w:pPr>
-        <w:ind w:left="1440"/>
-      </w:pPr>
-      <w:r>
-        <w:t>12.2. The system shall fetch all the classes for the chosen semester and place them in a dropdown box.</w:t>
-      </w:r>
-    </w:p>
-    <w:p>
-      <w:pPr>
-        <w:ind w:left="1440"/>
-      </w:pPr>
-      <w:r>
-        <w:t>12.3. The user shall select the course from the dropdown that he/she wishes to view grades for.</w:t>
-      </w:r>
-    </w:p>
-    <w:p>
-      <w:pPr>
-        <w:ind w:left="1440"/>
-      </w:pPr>
-      <w:r>
-        <w:t>12.4. The system shall fetch all available grades for the selected course and put them in the jTable. The system shall also calculate the user’s current grade in the course.</w:t>
-      </w:r>
-    </w:p>
-    <w:bookmarkEnd w:id="7"/>
-    <w:p>
-      <w:pPr>
-        <w:ind w:left="720"/>
-      </w:pPr>
-    </w:p>
-    <w:p>
-      <w:pPr>
-        <w:pStyle w:val="Heading2"/>
-      </w:pPr>
-      <w:bookmarkStart w:id="26" w:name="_Toc20655874"/>
-      <w:r>
-        <w:t>Nonfunctional Requirements</w:t>
-      </w:r>
-      <w:bookmarkEnd w:id="26"/>
     </w:p>
     <w:p>
       <w:pPr>
@@ -5318,12 +5550,12 @@
       <w:pPr>
         <w:pStyle w:val="Heading1"/>
       </w:pPr>
-      <w:bookmarkStart w:id="27" w:name="_Toc20655875"/>
+      <w:bookmarkStart w:id="26" w:name="_Toc20655875"/>
       <w:r>
         <w:lastRenderedPageBreak/>
         <w:t>Use Case Diagram</w:t>
       </w:r>
-      <w:bookmarkEnd w:id="27"/>
+      <w:bookmarkEnd w:id="26"/>
     </w:p>
     <w:p>
       <w:pPr>
@@ -5335,7 +5567,7 @@
           <w:noProof/>
         </w:rPr>
         <w:drawing>
-          <wp:inline distT="0" distB="0" distL="0" distR="0" wp14:anchorId="44F37AE3" wp14:editId="4BBE3C71">
+          <wp:inline distT="0" distB="0" distL="0" distR="0" wp14:anchorId="01BDEF93" wp14:editId="6E9C887B">
             <wp:extent cx="5619750" cy="6591300"/>
             <wp:effectExtent l="0" t="0" r="0" b="0"/>
             <wp:docPr id="8" name="Picture 8"/>
@@ -5385,7 +5617,7 @@
         <w:pStyle w:val="Caption"/>
         <w:jc w:val="center"/>
       </w:pPr>
-      <w:bookmarkStart w:id="28" w:name="_Toc20655897"/>
+      <w:bookmarkStart w:id="27" w:name="_Toc20655897"/>
       <w:r>
         <w:t xml:space="preserve">Figure </w:t>
       </w:r>
@@ -5400,7 +5632,7 @@
       <w:r>
         <w:t xml:space="preserve"> Use Case Diagram</w:t>
       </w:r>
-      <w:bookmarkEnd w:id="28"/>
+      <w:bookmarkEnd w:id="27"/>
     </w:p>
     <w:p>
       <w:r>
@@ -5547,30 +5779,29 @@
       <w:r>
         <w:t>will be given certain final grades.</w:t>
       </w:r>
-      <w:r>
-        <w:t xml:space="preserve"> </w:t>
-      </w:r>
     </w:p>
     <w:p>
       <w:r>
         <w:t>View Current Classes – Use Case for the student to see what their current classes are.</w:t>
       </w:r>
-      <w:bookmarkStart w:id="29" w:name="_GoBack"/>
+    </w:p>
+    <w:p>
+      <w:bookmarkStart w:id="28" w:name="_GoBack"/>
+      <w:bookmarkEnd w:id="28"/>
+    </w:p>
+    <w:p/>
+    <w:p>
+      <w:pPr>
+        <w:pStyle w:val="Heading1"/>
+      </w:pPr>
+      <w:bookmarkStart w:id="29" w:name="_Toc20655876"/>
+      <w:r>
+        <w:t xml:space="preserve">Domain </w:t>
+      </w:r>
+      <w:r>
+        <w:t>Diagram</w:t>
+      </w:r>
       <w:bookmarkEnd w:id="29"/>
-    </w:p>
-    <w:p/>
-    <w:p>
-      <w:pPr>
-        <w:pStyle w:val="Heading1"/>
-      </w:pPr>
-      <w:bookmarkStart w:id="30" w:name="_Toc20655876"/>
-      <w:r>
-        <w:t xml:space="preserve">Domain </w:t>
-      </w:r>
-      <w:r>
-        <w:t>Diagram</w:t>
-      </w:r>
-      <w:bookmarkEnd w:id="30"/>
     </w:p>
     <w:p>
       <w:pPr>
@@ -5623,7 +5854,7 @@
         <w:pStyle w:val="Caption"/>
         <w:jc w:val="center"/>
       </w:pPr>
-      <w:bookmarkStart w:id="31" w:name="_Toc20655898"/>
+      <w:bookmarkStart w:id="30" w:name="_Toc20655898"/>
       <w:r>
         <w:t xml:space="preserve">Figure </w:t>
       </w:r>
@@ -5638,7 +5869,7 @@
       <w:r>
         <w:t xml:space="preserve"> Domain Diagram</w:t>
       </w:r>
-      <w:bookmarkEnd w:id="31"/>
+      <w:bookmarkEnd w:id="30"/>
     </w:p>
     <w:p>
       <w:pPr>
@@ -5651,30 +5882,30 @@
       <w:pPr>
         <w:pStyle w:val="Heading1"/>
       </w:pPr>
-      <w:bookmarkStart w:id="32" w:name="_Toc20655877"/>
-      <w:r>
-        <w:lastRenderedPageBreak/>
+      <w:bookmarkStart w:id="31" w:name="_Toc20655877"/>
+      <w:r>
         <w:t>Conclusion</w:t>
       </w:r>
+      <w:bookmarkEnd w:id="31"/>
+      <w:r>
+        <w:t xml:space="preserve"> </w:t>
+      </w:r>
+    </w:p>
+    <w:p>
+      <w:pPr>
+        <w:pStyle w:val="Heading1"/>
+      </w:pPr>
+      <w:bookmarkStart w:id="32" w:name="_Toc20655878"/>
+      <w:r>
+        <w:t>Data Dictionary</w:t>
+      </w:r>
       <w:bookmarkEnd w:id="32"/>
-      <w:r>
-        <w:t xml:space="preserve"> </w:t>
-      </w:r>
-    </w:p>
-    <w:p>
-      <w:pPr>
-        <w:pStyle w:val="Heading1"/>
-      </w:pPr>
-      <w:bookmarkStart w:id="33" w:name="_Toc20655878"/>
-      <w:r>
-        <w:t>Data Dictionary</w:t>
-      </w:r>
-      <w:bookmarkEnd w:id="33"/>
     </w:p>
     <w:p>
       <w:pPr>
         <w:ind w:left="720"/>
       </w:pPr>
+      <w:bookmarkStart w:id="33" w:name="_Hlk20476289"/>
       <w:r>
         <w:rPr>
           <w:b/>
@@ -5710,69 +5941,31 @@
           <w:b/>
           <w:bCs/>
         </w:rPr>
-        <w:t>Completed classes</w:t>
-      </w:r>
-      <w:r>
-        <w:t xml:space="preserve"> – classes that a student has finished and has received a final grade for.</w:t>
-      </w:r>
-    </w:p>
-    <w:p>
-      <w:pPr>
-        <w:ind w:left="720"/>
-      </w:pPr>
+        <w:t>Completed</w:t>
+      </w:r>
       <w:r>
         <w:rPr>
           <w:b/>
           <w:bCs/>
         </w:rPr>
-        <w:t>Concentration</w:t>
-      </w:r>
-      <w:r>
-        <w:t xml:space="preserve"> – the computer science specific degree track that a student is enrolled in. As of </w:t>
-      </w:r>
-      <w:r>
-        <w:t>September 2019, there are five computer science concentrations</w:t>
-      </w:r>
-      <w:r>
-        <w:t xml:space="preserve"> offered by Eastern Kentucky University. They </w:t>
-      </w:r>
-      <w:proofErr w:type="gramStart"/>
-      <w:r>
-        <w:t>are:</w:t>
-      </w:r>
-      <w:proofErr w:type="gramEnd"/>
-      <w:r>
-        <w:t xml:space="preserve"> general C.S., computer technology, interactive multimedia, artificial intelligence in data science, and digital forensics and cybersecurity. </w:t>
-      </w:r>
-    </w:p>
-    <w:p>
-      <w:pPr>
-        <w:ind w:left="720"/>
-      </w:pPr>
+        <w:t>/finished</w:t>
+      </w:r>
       <w:r>
         <w:rPr>
           <w:b/>
           <w:bCs/>
         </w:rPr>
-        <w:t>Current class</w:t>
-      </w:r>
-      <w:r>
-        <w:t xml:space="preserve"> – a class that a student is currently enrolled in. These are classes that a student would ordinarily enter information about current grades (grades for assignments, quizzes, homework, etc.).</w:t>
-      </w:r>
-    </w:p>
-    <w:p>
-      <w:pPr>
-        <w:ind w:left="720"/>
-      </w:pPr>
+        <w:t xml:space="preserve"> classes</w:t>
+      </w:r>
       <w:r>
         <w:rPr>
           <w:b/>
           <w:bCs/>
         </w:rPr>
-        <w:t>EKU C.S. Student/EKU CS Student</w:t>
-      </w:r>
-      <w:r>
-        <w:t xml:space="preserve"> – a computer science student at Eastern Kentucky University.</w:t>
+        <w:t>/courses</w:t>
+      </w:r>
+      <w:r>
+        <w:t xml:space="preserve"> – classes that a student has finished and has received a final grade for.</w:t>
       </w:r>
     </w:p>
     <w:p>
@@ -5784,10 +5977,16 @@
           <w:b/>
           <w:bCs/>
         </w:rPr>
-        <w:t>Final grade</w:t>
-      </w:r>
-      <w:r>
-        <w:t xml:space="preserve"> – the grade awarded to a student at the end of a class. This system is setup to handle “A” (for excellent, worth 4 quality points), “B” (for good, worth 3 quality points), “C” (for average, worth 2 quality points), “D” (for poor, worth 1 quality point), “F” (for failed, worth 0 quality points), “S” (for satisfactory, does not count toward student’s GPA), and “W” (for withdrawn, does not count toward student’s GPA) as final grades. </w:t>
+        <w:t>Concentration</w:t>
+      </w:r>
+      <w:r>
+        <w:t xml:space="preserve"> – the computer science specific degree track that a student is enrolled in. As of </w:t>
+      </w:r>
+      <w:r>
+        <w:t>September 2019, there are five computer science concentrations</w:t>
+      </w:r>
+      <w:r>
+        <w:t xml:space="preserve"> offered by Eastern Kentucky University. They are general C.S., computer technology, interactive multimedia, artificial intelligence in data science, and digital forensics and cybersecurity. </w:t>
       </w:r>
     </w:p>
     <w:p>
@@ -5799,25 +5998,17 @@
           <w:b/>
           <w:bCs/>
         </w:rPr>
-        <w:t>Future class</w:t>
-      </w:r>
-      <w:r>
-        <w:t xml:space="preserve"> – a class that a student has not yet taken but plans on enrolling in. This term is usually used in the context of the GPA calculator, when a student would like to know what GPA he/she would have in the future, if certain final grades are made in future, unfinished courses.</w:t>
-      </w:r>
-    </w:p>
-    <w:p>
-      <w:pPr>
-        <w:ind w:left="720"/>
-      </w:pPr>
+        <w:t>Current class</w:t>
+      </w:r>
       <w:r>
         <w:rPr>
           <w:b/>
           <w:bCs/>
         </w:rPr>
-        <w:t>GPA</w:t>
-      </w:r>
-      <w:r>
-        <w:t xml:space="preserve"> – Grade Point Average. GPA is a student’s weighted average of final grades. Calculated by dividing a student’s total number of grade points received by the number of credit hours attempted.</w:t>
+        <w:t>/Current course</w:t>
+      </w:r>
+      <w:r>
+        <w:t xml:space="preserve"> – a class that a student is currently enrolled in. These are classes that a student would ordinarily enter information about current grades (grades for assignments, quizzes, homework, etc.).</w:t>
       </w:r>
     </w:p>
     <w:p>
@@ -5829,10 +6020,10 @@
           <w:b/>
           <w:bCs/>
         </w:rPr>
-        <w:t>Percentage point</w:t>
-      </w:r>
-      <w:r>
-        <w:t xml:space="preserve"> – a percentage point is that part of an assignment/quiz/test grade that has been earned by a student. For example: if a student earns 85% on Homework 1, which is weighted at 10%, then the student is awarded 8.5 percentage points. </w:t>
+        <w:t>EKU C.S. Student/EKU CS Student</w:t>
+      </w:r>
+      <w:r>
+        <w:t xml:space="preserve"> – a computer science student at Eastern Kentucky University.</w:t>
       </w:r>
     </w:p>
     <w:p>
@@ -5844,15 +6035,73 @@
           <w:b/>
           <w:bCs/>
         </w:rPr>
+        <w:t>Final grade</w:t>
+      </w:r>
+      <w:r>
+        <w:t xml:space="preserve"> – the grade awarded to a student at the end of a class. This system is setup to handle “A” (for excellent, worth 4 quality points), “B” (for good, worth 3 quality points), “C” (for average, worth 2 quality points), “D” (for poor, worth 1 quality point), “F” (for failed, worth 0 quality points), “S” (for satisfactory, does not count toward student’s GPA), and “W” (for withdrawn, does not count toward student’s GPA) as final grades. </w:t>
+      </w:r>
+    </w:p>
+    <w:p>
+      <w:pPr>
+        <w:ind w:left="720"/>
+      </w:pPr>
+      <w:r>
+        <w:rPr>
+          <w:b/>
+          <w:bCs/>
+        </w:rPr>
+        <w:t>Future class</w:t>
+      </w:r>
+      <w:r>
+        <w:t xml:space="preserve"> – a class that a student has not yet taken but plans on enrolling in. This term is usually used in the context of the GPA calculator, when a student would like to know what GPA he/she would have in the future, if certain final grades are made in future, unfinished courses.</w:t>
+      </w:r>
+    </w:p>
+    <w:p>
+      <w:pPr>
+        <w:ind w:left="720"/>
+      </w:pPr>
+      <w:r>
+        <w:rPr>
+          <w:b/>
+          <w:bCs/>
+        </w:rPr>
+        <w:t>GPA</w:t>
+      </w:r>
+      <w:r>
+        <w:t xml:space="preserve"> – Grade Point Average. GPA is a student’s weighted average of final grades. Calculated by dividing a student’s total number of grade points received by the number of credit hours attempted.</w:t>
+      </w:r>
+    </w:p>
+    <w:p>
+      <w:pPr>
+        <w:ind w:left="720"/>
+      </w:pPr>
+      <w:r>
+        <w:rPr>
+          <w:b/>
+          <w:bCs/>
+        </w:rPr>
+        <w:t>Percentage point</w:t>
+      </w:r>
+      <w:r>
+        <w:t xml:space="preserve"> – a percentage point is that part of an assignment/quiz/test grade that has been earned by a student. For example: if a student earns 85% on Homework 1, which is weighted at 10%, then the student is awarded 8.5 percentage points. </w:t>
+      </w:r>
+    </w:p>
+    <w:p>
+      <w:pPr>
+        <w:ind w:left="720"/>
+      </w:pPr>
+      <w:r>
+        <w:rPr>
+          <w:b/>
+          <w:bCs/>
+        </w:rPr>
+        <w:lastRenderedPageBreak/>
         <w:t>What-if grade audit/calculation</w:t>
       </w:r>
       <w:r>
-        <w:t xml:space="preserve"> – this calculation is useful if a user has submitted some, but not all, of the coursework for a class. The user may ask the system what grade he would need on remaining coursework in order to receive a certain, desired grade overall. Additionally, a user </w:t>
-      </w:r>
-      <w:r>
-        <w:lastRenderedPageBreak/>
-        <w:t xml:space="preserve">may ask the system what grade she would receive in the course if he were to get a certain grade on remaining coursework. </w:t>
-      </w:r>
+        <w:t xml:space="preserve"> – this calculation is useful if a user has submitted some, but not all, of the coursework for a class. The user may ask the system what grade he would need on remaining coursework in order to receive a certain, desired grade overall. Additionally, a user may ask the system what grade she would receive in the course if he were to get a certain grade on remaining coursework. </w:t>
+      </w:r>
+      <w:bookmarkEnd w:id="33"/>
     </w:p>
     <w:p/>
     <w:sectPr>
@@ -7737,7 +7986,7 @@
 </file>
 
 <file path=customXml/itemProps1.xml><?xml version="1.0" encoding="utf-8"?>
-<ds:datastoreItem xmlns:ds="http://schemas.openxmlformats.org/officeDocument/2006/customXml" ds:itemID="{93FDF97A-06BD-4E9F-A371-66CB5B118650}">
+<ds:datastoreItem xmlns:ds="http://schemas.openxmlformats.org/officeDocument/2006/customXml" ds:itemID="{A443F64B-8957-49BE-9AB2-3ECFA297A7A4}">
   <ds:schemaRefs>
     <ds:schemaRef ds:uri="http://schemas.openxmlformats.org/officeDocument/2006/bibliography"/>
   </ds:schemaRefs>

</xml_diff>

<commit_message>
Finishing touches on reqs specs
</commit_message>
<xml_diff>
--- a/Requirements Specifications Report.docx
+++ b/Requirements Specifications Report.docx
@@ -3182,7 +3182,7 @@
           <w:noProof/>
         </w:rPr>
         <w:drawing>
-          <wp:inline distT="0" distB="0" distL="0" distR="0" wp14:anchorId="52DCB6A2" wp14:editId="78574CB3">
+          <wp:inline distT="0" distB="0" distL="0" distR="0" wp14:anchorId="1394F8B7" wp14:editId="55164225">
             <wp:extent cx="3092450" cy="630140"/>
             <wp:effectExtent l="0" t="0" r="0" b="0"/>
             <wp:docPr id="2" name="Picture 2"/>
@@ -3223,7 +3223,7 @@
         <w:pStyle w:val="Caption"/>
         <w:jc w:val="center"/>
       </w:pPr>
-      <w:bookmarkStart w:id="7" w:name="_Toc20728674"/>
+      <w:bookmarkStart w:id="7" w:name="_Toc20771942"/>
       <w:r>
         <w:t xml:space="preserve">Figure </w:t>
       </w:r>
@@ -3291,7 +3291,7 @@
           <w:noProof/>
         </w:rPr>
         <w:drawing>
-          <wp:inline distT="0" distB="0" distL="0" distR="0" wp14:anchorId="482665CA" wp14:editId="041BCC7B">
+          <wp:inline distT="0" distB="0" distL="0" distR="0" wp14:anchorId="51F47216" wp14:editId="29C99E5E">
             <wp:extent cx="1203158" cy="1081955"/>
             <wp:effectExtent l="0" t="0" r="0" b="4445"/>
             <wp:docPr id="21" name="Picture 21"/>
@@ -3332,7 +3332,7 @@
         <w:pStyle w:val="Caption"/>
         <w:jc w:val="center"/>
       </w:pPr>
-      <w:bookmarkStart w:id="8" w:name="_Toc20728675"/>
+      <w:bookmarkStart w:id="8" w:name="_Toc20771943"/>
       <w:r>
         <w:t xml:space="preserve">Figure </w:t>
       </w:r>
@@ -3387,7 +3387,12 @@
       </w:pPr>
       <w:r>
         <w:lastRenderedPageBreak/>
-        <w:t xml:space="preserve">R2. The system shall allow a user to figure out what grades will be needed on remaining assignments in order to receive a desired overall grade in a course. Additionally, the system shall tell the user what grade he/she will have in the course, given a certain grade on remaining coursework. </w:t>
+        <w:t>R2. The system shall allow a user to figure out what grades will be needed on remaining assignments in order to receive a desired overall grade in a course. Additionally, the system shall tell the user what grade he/she will have in the co</w:t>
+      </w:r>
+      <w:bookmarkStart w:id="9" w:name="_GoBack"/>
+      <w:bookmarkEnd w:id="9"/>
+      <w:r>
+        <w:t xml:space="preserve">urse, given a certain grade on remaining coursework. </w:t>
       </w:r>
     </w:p>
     <w:p>
@@ -3433,7 +3438,7 @@
           <w:noProof/>
         </w:rPr>
         <w:drawing>
-          <wp:inline distT="0" distB="0" distL="0" distR="0" wp14:anchorId="398032D9" wp14:editId="062B7019">
+          <wp:inline distT="0" distB="0" distL="0" distR="0" wp14:anchorId="36CD56F6" wp14:editId="7E8DFAE6">
             <wp:extent cx="3352800" cy="1518366"/>
             <wp:effectExtent l="0" t="0" r="0" b="5715"/>
             <wp:docPr id="4" name="Picture 4"/>
@@ -3475,7 +3480,7 @@
         <w:ind w:left="720"/>
         <w:jc w:val="center"/>
       </w:pPr>
-      <w:bookmarkStart w:id="9" w:name="_Toc20728676"/>
+      <w:bookmarkStart w:id="10" w:name="_Toc20771944"/>
       <w:r>
         <w:t xml:space="preserve">Figure </w:t>
       </w:r>
@@ -3503,7 +3508,7 @@
       <w:r>
         <w:t xml:space="preserve"> Performing What-If Grade Calculation</w:t>
       </w:r>
-      <w:bookmarkEnd w:id="9"/>
+      <w:bookmarkEnd w:id="10"/>
     </w:p>
     <w:p>
       <w:pPr>
@@ -3548,7 +3553,7 @@
           <w:noProof/>
         </w:rPr>
         <w:drawing>
-          <wp:inline distT="0" distB="0" distL="0" distR="0" wp14:anchorId="4B782A93" wp14:editId="5C062BC8">
+          <wp:inline distT="0" distB="0" distL="0" distR="0" wp14:anchorId="27DF3A19" wp14:editId="39C4A454">
             <wp:extent cx="3702050" cy="956363"/>
             <wp:effectExtent l="0" t="0" r="0" b="0"/>
             <wp:docPr id="5" name="Picture 5"/>
@@ -3590,7 +3595,7 @@
         <w:ind w:left="720"/>
         <w:jc w:val="center"/>
       </w:pPr>
-      <w:bookmarkStart w:id="10" w:name="_Toc20728677"/>
+      <w:bookmarkStart w:id="11" w:name="_Toc20771945"/>
       <w:r>
         <w:t xml:space="preserve">Figure </w:t>
       </w:r>
@@ -3618,7 +3623,7 @@
       <w:r>
         <w:t xml:space="preserve"> Viewing What-If Results</w:t>
       </w:r>
-      <w:bookmarkEnd w:id="10"/>
+      <w:bookmarkEnd w:id="11"/>
     </w:p>
     <w:p>
       <w:pPr>
@@ -3653,7 +3658,7 @@
           <w:noProof/>
         </w:rPr>
         <w:drawing>
-          <wp:inline distT="0" distB="0" distL="0" distR="0" wp14:anchorId="73CA8473" wp14:editId="3B482617">
+          <wp:inline distT="0" distB="0" distL="0" distR="0" wp14:anchorId="47E0FCC9" wp14:editId="1D4E95CB">
             <wp:extent cx="1111250" cy="621819"/>
             <wp:effectExtent l="0" t="0" r="0" b="6985"/>
             <wp:docPr id="6" name="Picture 6"/>
@@ -3695,7 +3700,7 @@
         <w:ind w:left="720"/>
         <w:jc w:val="center"/>
       </w:pPr>
-      <w:bookmarkStart w:id="11" w:name="_Toc20728678"/>
+      <w:bookmarkStart w:id="12" w:name="_Toc20771946"/>
       <w:r>
         <w:t xml:space="preserve">Figure </w:t>
       </w:r>
@@ -3726,7 +3731,7 @@
         </w:rPr>
         <w:t xml:space="preserve"> Delete Grade</w:t>
       </w:r>
-      <w:bookmarkEnd w:id="11"/>
+      <w:bookmarkEnd w:id="12"/>
     </w:p>
     <w:p>
       <w:pPr>
@@ -3755,7 +3760,7 @@
           <w:noProof/>
         </w:rPr>
         <w:drawing>
-          <wp:inline distT="0" distB="0" distL="0" distR="0" wp14:anchorId="59EA1300" wp14:editId="03E7CE41">
+          <wp:inline distT="0" distB="0" distL="0" distR="0" wp14:anchorId="6AD5605D" wp14:editId="16DEC4E7">
             <wp:extent cx="1390650" cy="947738"/>
             <wp:effectExtent l="0" t="0" r="0" b="5080"/>
             <wp:docPr id="7" name="Picture 7"/>
@@ -3797,7 +3802,7 @@
         <w:ind w:left="720"/>
         <w:jc w:val="center"/>
       </w:pPr>
-      <w:bookmarkStart w:id="12" w:name="_Toc20728679"/>
+      <w:bookmarkStart w:id="13" w:name="_Toc20771947"/>
       <w:r>
         <w:t xml:space="preserve">Figure </w:t>
       </w:r>
@@ -3825,7 +3830,7 @@
       <w:r>
         <w:t xml:space="preserve"> Choose a Grade to Delete</w:t>
       </w:r>
-      <w:bookmarkEnd w:id="12"/>
+      <w:bookmarkEnd w:id="13"/>
     </w:p>
     <w:p>
       <w:pPr>
@@ -3883,7 +3888,7 @@
           <w:noProof/>
         </w:rPr>
         <w:drawing>
-          <wp:inline distT="0" distB="0" distL="0" distR="0" wp14:anchorId="6EE052A0" wp14:editId="2ECEBB1D">
+          <wp:inline distT="0" distB="0" distL="0" distR="0" wp14:anchorId="7B3481CB" wp14:editId="28644B93">
             <wp:extent cx="2476500" cy="1202871"/>
             <wp:effectExtent l="0" t="0" r="0" b="0"/>
             <wp:docPr id="201" name="Picture 201"/>
@@ -3925,7 +3930,7 @@
         <w:ind w:left="720"/>
         <w:jc w:val="center"/>
       </w:pPr>
-      <w:bookmarkStart w:id="13" w:name="_Toc20728680"/>
+      <w:bookmarkStart w:id="14" w:name="_Toc20771948"/>
       <w:r>
         <w:t xml:space="preserve">Figure </w:t>
       </w:r>
@@ -3953,7 +3958,7 @@
       <w:r>
         <w:t xml:space="preserve"> GPA Calculator Button</w:t>
       </w:r>
-      <w:bookmarkEnd w:id="13"/>
+      <w:bookmarkEnd w:id="14"/>
     </w:p>
     <w:p>
       <w:pPr>
@@ -3988,7 +3993,7 @@
         </w:rPr>
         <w:lastRenderedPageBreak/>
         <w:drawing>
-          <wp:inline distT="0" distB="0" distL="0" distR="0" wp14:anchorId="4BED0C18" wp14:editId="5FF5D646">
+          <wp:inline distT="0" distB="0" distL="0" distR="0" wp14:anchorId="2AB3FF93" wp14:editId="56607495">
             <wp:extent cx="2209800" cy="2445180"/>
             <wp:effectExtent l="0" t="0" r="0" b="0"/>
             <wp:docPr id="9" name="Picture 9"/>
@@ -4030,7 +4035,7 @@
         <w:ind w:left="720"/>
         <w:jc w:val="center"/>
       </w:pPr>
-      <w:bookmarkStart w:id="14" w:name="_Toc20728681"/>
+      <w:bookmarkStart w:id="15" w:name="_Toc20771949"/>
       <w:r>
         <w:t xml:space="preserve">Figure </w:t>
       </w:r>
@@ -4058,7 +4063,7 @@
       <w:r>
         <w:t xml:space="preserve"> Student GPA Screen</w:t>
       </w:r>
-      <w:bookmarkEnd w:id="14"/>
+      <w:bookmarkEnd w:id="15"/>
     </w:p>
     <w:p>
       <w:pPr>
@@ -4087,7 +4092,7 @@
           <w:noProof/>
         </w:rPr>
         <w:drawing>
-          <wp:inline distT="0" distB="0" distL="0" distR="0" wp14:anchorId="752A284C" wp14:editId="6D58E8E3">
+          <wp:inline distT="0" distB="0" distL="0" distR="0" wp14:anchorId="4D654B39" wp14:editId="4203B468">
             <wp:extent cx="1777182" cy="2135605"/>
             <wp:effectExtent l="0" t="0" r="0" b="0"/>
             <wp:docPr id="17" name="Picture 17"/>
@@ -4129,7 +4134,7 @@
         <w:ind w:left="1440"/>
         <w:jc w:val="center"/>
       </w:pPr>
-      <w:bookmarkStart w:id="15" w:name="_Toc20728682"/>
+      <w:bookmarkStart w:id="16" w:name="_Toc20771950"/>
       <w:r>
         <w:t xml:space="preserve">Figure </w:t>
       </w:r>
@@ -4157,7 +4162,7 @@
       <w:r>
         <w:t xml:space="preserve"> Completed Classes Overview</w:t>
       </w:r>
-      <w:bookmarkEnd w:id="15"/>
+      <w:bookmarkEnd w:id="16"/>
     </w:p>
     <w:p>
       <w:pPr>
@@ -4187,7 +4192,7 @@
         </w:rPr>
         <w:lastRenderedPageBreak/>
         <w:drawing>
-          <wp:inline distT="0" distB="0" distL="0" distR="0" wp14:anchorId="06EB4148" wp14:editId="0A342187">
+          <wp:inline distT="0" distB="0" distL="0" distR="0" wp14:anchorId="232CC66F" wp14:editId="07C56333">
             <wp:extent cx="2095500" cy="1866521"/>
             <wp:effectExtent l="0" t="0" r="0" b="635"/>
             <wp:docPr id="11" name="Picture 11"/>
@@ -4229,7 +4234,7 @@
         <w:ind w:left="720"/>
         <w:jc w:val="center"/>
       </w:pPr>
-      <w:bookmarkStart w:id="16" w:name="_Toc20728683"/>
+      <w:bookmarkStart w:id="17" w:name="_Toc20771951"/>
       <w:r>
         <w:t xml:space="preserve">Figure </w:t>
       </w:r>
@@ -4257,7 +4262,7 @@
       <w:r>
         <w:t xml:space="preserve"> Adding a Completed Class</w:t>
       </w:r>
-      <w:bookmarkEnd w:id="16"/>
+      <w:bookmarkEnd w:id="17"/>
     </w:p>
     <w:p>
       <w:pPr>
@@ -4294,7 +4299,7 @@
           <w:noProof/>
         </w:rPr>
         <w:drawing>
-          <wp:inline distT="0" distB="0" distL="0" distR="0" wp14:anchorId="0CF6FEA1" wp14:editId="7A931E02">
+          <wp:inline distT="0" distB="0" distL="0" distR="0" wp14:anchorId="3A7B4AF5" wp14:editId="26F77205">
             <wp:extent cx="1752600" cy="916614"/>
             <wp:effectExtent l="0" t="0" r="0" b="0"/>
             <wp:docPr id="12" name="Picture 12"/>
@@ -4336,7 +4341,7 @@
         <w:ind w:left="1440"/>
         <w:jc w:val="center"/>
       </w:pPr>
-      <w:bookmarkStart w:id="17" w:name="_Toc20728684"/>
+      <w:bookmarkStart w:id="18" w:name="_Toc20771952"/>
       <w:r>
         <w:t xml:space="preserve">Figure </w:t>
       </w:r>
@@ -4364,7 +4369,7 @@
       <w:r>
         <w:t xml:space="preserve"> Success Message</w:t>
       </w:r>
-      <w:bookmarkEnd w:id="17"/>
+      <w:bookmarkEnd w:id="18"/>
     </w:p>
     <w:p>
       <w:pPr>
@@ -4414,7 +4419,7 @@
           <w:noProof/>
         </w:rPr>
         <w:drawing>
-          <wp:inline distT="0" distB="0" distL="0" distR="0" wp14:anchorId="78F3236A" wp14:editId="22A2A0E8">
+          <wp:inline distT="0" distB="0" distL="0" distR="0" wp14:anchorId="7DDDFB8F" wp14:editId="4808A3AC">
             <wp:extent cx="2679700" cy="686871"/>
             <wp:effectExtent l="0" t="0" r="6350" b="0"/>
             <wp:docPr id="13" name="Picture 13"/>
@@ -4456,7 +4461,7 @@
         <w:ind w:left="720"/>
         <w:jc w:val="center"/>
       </w:pPr>
-      <w:bookmarkStart w:id="18" w:name="_Toc20728685"/>
+      <w:bookmarkStart w:id="19" w:name="_Toc20771953"/>
       <w:r>
         <w:t xml:space="preserve">Figure </w:t>
       </w:r>
@@ -4484,7 +4489,7 @@
       <w:r>
         <w:t xml:space="preserve"> Modifying a Grade</w:t>
       </w:r>
-      <w:bookmarkEnd w:id="18"/>
+      <w:bookmarkEnd w:id="19"/>
     </w:p>
     <w:p>
       <w:pPr>
@@ -4511,7 +4516,15 @@
         <w:ind w:left="1440"/>
       </w:pPr>
       <w:r>
-        <w:t>5.3. The system shall refresh the user’s current grade in the course. The modified grade shall be sent to the database.</w:t>
+        <w:t>5.3. The system shall refresh the user’s current grade in the course. The grade modification(s) shall be sent to the database.</w:t>
+      </w:r>
+    </w:p>
+    <w:p>
+      <w:pPr>
+        <w:ind w:left="1440"/>
+      </w:pPr>
+      <w:r>
+        <w:t>5.4. The system shall display a success message to the user.</w:t>
       </w:r>
     </w:p>
     <w:p>
@@ -4546,7 +4559,7 @@
           <w:noProof/>
         </w:rPr>
         <w:drawing>
-          <wp:inline distT="0" distB="0" distL="0" distR="0" wp14:anchorId="5403A073" wp14:editId="2A2F3026">
+          <wp:inline distT="0" distB="0" distL="0" distR="0" wp14:anchorId="0E7BC7BE" wp14:editId="3DAA77B9">
             <wp:extent cx="1568450" cy="600492"/>
             <wp:effectExtent l="0" t="0" r="0" b="9525"/>
             <wp:docPr id="14" name="Picture 14"/>
@@ -4588,7 +4601,7 @@
         <w:ind w:left="720"/>
         <w:jc w:val="center"/>
       </w:pPr>
-      <w:bookmarkStart w:id="19" w:name="_Toc20728686"/>
+      <w:bookmarkStart w:id="20" w:name="_Toc20771954"/>
       <w:r>
         <w:t xml:space="preserve">Figure </w:t>
       </w:r>
@@ -4616,7 +4629,7 @@
       <w:r>
         <w:t xml:space="preserve"> Deleting a Current Class</w:t>
       </w:r>
-      <w:bookmarkEnd w:id="19"/>
+      <w:bookmarkEnd w:id="20"/>
     </w:p>
     <w:p>
       <w:pPr>
@@ -4674,7 +4687,7 @@
           <w:noProof/>
         </w:rPr>
         <w:drawing>
-          <wp:inline distT="0" distB="0" distL="0" distR="0" wp14:anchorId="6F56E982" wp14:editId="744919E8">
+          <wp:inline distT="0" distB="0" distL="0" distR="0" wp14:anchorId="4FBFDAC9" wp14:editId="0E391E0D">
             <wp:extent cx="2230327" cy="958850"/>
             <wp:effectExtent l="0" t="0" r="0" b="0"/>
             <wp:docPr id="15" name="Picture 15"/>
@@ -4716,7 +4729,7 @@
         <w:ind w:left="720"/>
         <w:jc w:val="center"/>
       </w:pPr>
-      <w:bookmarkStart w:id="20" w:name="_Toc20728687"/>
+      <w:bookmarkStart w:id="21" w:name="_Toc20771955"/>
       <w:r>
         <w:t xml:space="preserve">Figure </w:t>
       </w:r>
@@ -4744,7 +4757,7 @@
       <w:r>
         <w:t xml:space="preserve"> Adding a Class</w:t>
       </w:r>
-      <w:bookmarkEnd w:id="20"/>
+      <w:bookmarkEnd w:id="21"/>
     </w:p>
     <w:p>
       <w:pPr>
@@ -4766,7 +4779,7 @@
         </w:rPr>
         <w:lastRenderedPageBreak/>
         <w:drawing>
-          <wp:inline distT="0" distB="0" distL="0" distR="0" wp14:anchorId="3373D8E3" wp14:editId="7E543CD3">
+          <wp:inline distT="0" distB="0" distL="0" distR="0" wp14:anchorId="404281B5" wp14:editId="5276E44E">
             <wp:extent cx="2616200" cy="1312805"/>
             <wp:effectExtent l="0" t="0" r="0" b="1905"/>
             <wp:docPr id="16" name="Picture 16"/>
@@ -4808,7 +4821,7 @@
         <w:ind w:left="720"/>
         <w:jc w:val="center"/>
       </w:pPr>
-      <w:bookmarkStart w:id="21" w:name="_Toc20728688"/>
+      <w:bookmarkStart w:id="22" w:name="_Toc20771956"/>
       <w:r>
         <w:t xml:space="preserve">Figure </w:t>
       </w:r>
@@ -4836,7 +4849,7 @@
       <w:r>
         <w:t xml:space="preserve"> Info for a new Current Class</w:t>
       </w:r>
-      <w:bookmarkEnd w:id="21"/>
+      <w:bookmarkEnd w:id="22"/>
     </w:p>
     <w:p>
       <w:pPr>
@@ -4902,7 +4915,7 @@
           <w:noProof/>
         </w:rPr>
         <w:drawing>
-          <wp:inline distT="0" distB="0" distL="0" distR="0" wp14:anchorId="00AE6BFC" wp14:editId="3E714371">
+          <wp:inline distT="0" distB="0" distL="0" distR="0" wp14:anchorId="36215F3A" wp14:editId="394EF436">
             <wp:extent cx="1894974" cy="1145902"/>
             <wp:effectExtent l="0" t="0" r="0" b="0"/>
             <wp:docPr id="19" name="Picture 19"/>
@@ -4944,7 +4957,7 @@
         <w:ind w:left="720"/>
         <w:jc w:val="center"/>
       </w:pPr>
-      <w:bookmarkStart w:id="22" w:name="_Toc20728689"/>
+      <w:bookmarkStart w:id="23" w:name="_Toc20771957"/>
       <w:r>
         <w:t xml:space="preserve">Figure </w:t>
       </w:r>
@@ -4972,7 +4985,7 @@
       <w:r>
         <w:t xml:space="preserve"> Student Progress Overview</w:t>
       </w:r>
-      <w:bookmarkEnd w:id="22"/>
+      <w:bookmarkEnd w:id="23"/>
     </w:p>
     <w:p>
       <w:pPr>
@@ -5039,7 +5052,7 @@
           <w:noProof/>
         </w:rPr>
         <w:drawing>
-          <wp:inline distT="0" distB="0" distL="0" distR="0" wp14:anchorId="1A3515EE" wp14:editId="0196FC2B">
+          <wp:inline distT="0" distB="0" distL="0" distR="0" wp14:anchorId="24FB81AD" wp14:editId="5FAA9D51">
             <wp:extent cx="1864546" cy="1558089"/>
             <wp:effectExtent l="0" t="0" r="2540" b="4445"/>
             <wp:docPr id="18" name="Picture 18"/>
@@ -5080,7 +5093,7 @@
         <w:pStyle w:val="Caption"/>
         <w:jc w:val="center"/>
       </w:pPr>
-      <w:bookmarkStart w:id="23" w:name="_Toc20728690"/>
+      <w:bookmarkStart w:id="24" w:name="_Toc20771958"/>
       <w:r>
         <w:t xml:space="preserve">Figure </w:t>
       </w:r>
@@ -5108,7 +5121,7 @@
       <w:r>
         <w:t xml:space="preserve"> What-If GPA Results</w:t>
       </w:r>
-      <w:bookmarkEnd w:id="23"/>
+      <w:bookmarkEnd w:id="24"/>
     </w:p>
     <w:p>
       <w:pPr>
@@ -5229,23 +5242,23 @@
         <w:ind w:left="1440"/>
       </w:pPr>
       <w:r>
-        <w:t>11.4. The system asks user to confirm changes.</w:t>
-      </w:r>
-    </w:p>
-    <w:p>
-      <w:pPr>
-        <w:ind w:left="1440"/>
-      </w:pPr>
-      <w:r>
-        <w:t>11.5. The user clicks the “Yes” button to confirm changes.</w:t>
-      </w:r>
-    </w:p>
-    <w:p>
-      <w:pPr>
-        <w:ind w:left="1440"/>
-      </w:pPr>
-      <w:r>
-        <w:t>11.6. The system submits the changes to the database and displays a success message.</w:t>
+        <w:t>11.4. The system shall ask the user to confirm the changes.</w:t>
+      </w:r>
+    </w:p>
+    <w:p>
+      <w:pPr>
+        <w:ind w:left="1440"/>
+      </w:pPr>
+      <w:r>
+        <w:t>11.5. The user shall click the “Yes” button to confirm changes.</w:t>
+      </w:r>
+    </w:p>
+    <w:p>
+      <w:pPr>
+        <w:ind w:left="1440"/>
+      </w:pPr>
+      <w:r>
+        <w:t>11.6. The system shall submit the changes to the database and display a success message.</w:t>
       </w:r>
     </w:p>
     <w:p>
@@ -5277,7 +5290,7 @@
           <w:noProof/>
         </w:rPr>
         <w:drawing>
-          <wp:inline distT="0" distB="0" distL="0" distR="0" wp14:anchorId="1854B3A6" wp14:editId="047C995D">
+          <wp:inline distT="0" distB="0" distL="0" distR="0" wp14:anchorId="2F62139A" wp14:editId="6096D95A">
             <wp:extent cx="3848100" cy="893368"/>
             <wp:effectExtent l="0" t="0" r="0" b="2540"/>
             <wp:docPr id="1" name="Picture 1"/>
@@ -5319,7 +5332,7 @@
         <w:ind w:left="1440"/>
         <w:jc w:val="center"/>
       </w:pPr>
-      <w:bookmarkStart w:id="24" w:name="_Toc20728691"/>
+      <w:bookmarkStart w:id="25" w:name="_Toc20771959"/>
       <w:r>
         <w:t xml:space="preserve">Figure </w:t>
       </w:r>
@@ -5347,7 +5360,7 @@
       <w:r>
         <w:t xml:space="preserve"> Viewing Current Courses</w:t>
       </w:r>
-      <w:bookmarkEnd w:id="24"/>
+      <w:bookmarkEnd w:id="25"/>
     </w:p>
     <w:p>
       <w:pPr>
@@ -5370,15 +5383,7 @@
         <w:ind w:left="1440"/>
       </w:pPr>
       <w:r>
-        <w:t xml:space="preserve">12.4. The system shall fetch all available grades for the selected course and put them in the </w:t>
-      </w:r>
-      <w:proofErr w:type="spellStart"/>
-      <w:r>
-        <w:t>jTable</w:t>
-      </w:r>
-      <w:proofErr w:type="spellEnd"/>
-      <w:r>
-        <w:t>. The system shall also calculate the user’s current grade in the course.</w:t>
+        <w:t>12.4. The system shall fetch all available grades for the selected course and put them in the jTable. The system shall also calculate the user’s current grade in the course.</w:t>
       </w:r>
     </w:p>
     <w:p>
@@ -5390,11 +5395,11 @@
       <w:pPr>
         <w:pStyle w:val="Heading2"/>
       </w:pPr>
-      <w:bookmarkStart w:id="25" w:name="_Toc20655874"/>
+      <w:bookmarkStart w:id="26" w:name="_Toc20655874"/>
       <w:r>
         <w:t>Nonfunctional Requirements</w:t>
       </w:r>
-      <w:bookmarkEnd w:id="25"/>
+      <w:bookmarkEnd w:id="26"/>
     </w:p>
     <w:p>
       <w:pPr>
@@ -5550,12 +5555,12 @@
       <w:pPr>
         <w:pStyle w:val="Heading1"/>
       </w:pPr>
-      <w:bookmarkStart w:id="26" w:name="_Toc20655875"/>
+      <w:bookmarkStart w:id="27" w:name="_Toc20655875"/>
       <w:r>
         <w:lastRenderedPageBreak/>
         <w:t>Use Case Diagram</w:t>
       </w:r>
-      <w:bookmarkEnd w:id="26"/>
+      <w:bookmarkEnd w:id="27"/>
     </w:p>
     <w:p>
       <w:pPr>
@@ -5617,22 +5622,35 @@
         <w:pStyle w:val="Caption"/>
         <w:jc w:val="center"/>
       </w:pPr>
-      <w:bookmarkStart w:id="27" w:name="_Toc20655897"/>
+      <w:bookmarkStart w:id="28" w:name="_Toc20655897"/>
       <w:r>
         <w:t xml:space="preserve">Figure </w:t>
       </w:r>
-      <w:fldSimple w:instr=" SEQ Figure \* ARABIC ">
-        <w:r>
-          <w:rPr>
-            <w:noProof/>
-          </w:rPr>
-          <w:t>19</w:t>
-        </w:r>
-      </w:fldSimple>
+      <w:r>
+        <w:fldChar w:fldCharType="begin"/>
+      </w:r>
+      <w:r>
+        <w:instrText xml:space="preserve"> SEQ Figure \* ARABIC </w:instrText>
+      </w:r>
+      <w:r>
+        <w:fldChar w:fldCharType="separate"/>
+      </w:r>
+      <w:r>
+        <w:rPr>
+          <w:noProof/>
+        </w:rPr>
+        <w:t>19</w:t>
+      </w:r>
+      <w:r>
+        <w:rPr>
+          <w:noProof/>
+        </w:rPr>
+        <w:fldChar w:fldCharType="end"/>
+      </w:r>
       <w:r>
         <w:t xml:space="preserve"> Use Case Diagram</w:t>
       </w:r>
-      <w:bookmarkEnd w:id="27"/>
+      <w:bookmarkEnd w:id="28"/>
     </w:p>
     <w:p>
       <w:r>
@@ -5785,10 +5803,7 @@
         <w:t>View Current Classes – Use Case for the student to see what their current classes are.</w:t>
       </w:r>
     </w:p>
-    <w:p>
-      <w:bookmarkStart w:id="28" w:name="_GoBack"/>
-      <w:bookmarkEnd w:id="28"/>
-    </w:p>
+    <w:p/>
     <w:p/>
     <w:p>
       <w:pPr>
@@ -5858,14 +5873,27 @@
       <w:r>
         <w:t xml:space="preserve">Figure </w:t>
       </w:r>
-      <w:fldSimple w:instr=" SEQ Figure \* ARABIC ">
-        <w:r>
-          <w:rPr>
-            <w:noProof/>
-          </w:rPr>
-          <w:t>20</w:t>
-        </w:r>
-      </w:fldSimple>
+      <w:r>
+        <w:fldChar w:fldCharType="begin"/>
+      </w:r>
+      <w:r>
+        <w:instrText xml:space="preserve"> SEQ Figure \* ARABIC </w:instrText>
+      </w:r>
+      <w:r>
+        <w:fldChar w:fldCharType="separate"/>
+      </w:r>
+      <w:r>
+        <w:rPr>
+          <w:noProof/>
+        </w:rPr>
+        <w:t>20</w:t>
+      </w:r>
+      <w:r>
+        <w:rPr>
+          <w:noProof/>
+        </w:rPr>
+        <w:fldChar w:fldCharType="end"/>
+      </w:r>
       <w:r>
         <w:t xml:space="preserve"> Domain Diagram</w:t>
       </w:r>
@@ -7986,7 +8014,7 @@
 </file>
 
 <file path=customXml/itemProps1.xml><?xml version="1.0" encoding="utf-8"?>
-<ds:datastoreItem xmlns:ds="http://schemas.openxmlformats.org/officeDocument/2006/customXml" ds:itemID="{A443F64B-8957-49BE-9AB2-3ECFA297A7A4}">
+<ds:datastoreItem xmlns:ds="http://schemas.openxmlformats.org/officeDocument/2006/customXml" ds:itemID="{DCB0337D-E2E4-4DE2-AEF0-D942A8151B3C}">
   <ds:schemaRefs>
     <ds:schemaRef ds:uri="http://schemas.openxmlformats.org/officeDocument/2006/bibliography"/>
   </ds:schemaRefs>

</xml_diff>

<commit_message>
Conclusion added, func. reqs updated
</commit_message>
<xml_diff>
--- a/Requirements Specifications Report.docx
+++ b/Requirements Specifications Report.docx
@@ -493,6 +493,8 @@
             <w:t>Table of Contents</w:t>
           </w:r>
         </w:p>
+        <w:bookmarkStart w:id="0" w:name="_GoBack"/>
+        <w:bookmarkEnd w:id="0"/>
         <w:p>
           <w:pPr>
             <w:pStyle w:val="TOC1"/>
@@ -513,7 +515,7 @@
           <w:r>
             <w:fldChar w:fldCharType="separate"/>
           </w:r>
-          <w:hyperlink w:anchor="_Toc20655867" w:history="1">
+          <w:hyperlink w:anchor="_Toc20918636" w:history="1">
             <w:r>
               <w:rPr>
                 <w:rStyle w:val="Hyperlink"/>
@@ -540,7 +542,7 @@
                 <w:noProof/>
                 <w:webHidden/>
               </w:rPr>
-              <w:instrText xml:space="preserve"> PAGEREF _Toc20655867 \h </w:instrText>
+              <w:instrText xml:space="preserve"> PAGEREF _Toc20918636 \h </w:instrText>
             </w:r>
             <w:r>
               <w:rPr>
@@ -583,7 +585,7 @@
               <w:noProof/>
             </w:rPr>
           </w:pPr>
-          <w:hyperlink w:anchor="_Toc20655868" w:history="1">
+          <w:hyperlink w:anchor="_Toc20918637" w:history="1">
             <w:r>
               <w:rPr>
                 <w:rStyle w:val="Hyperlink"/>
@@ -624,7 +626,7 @@
                 <w:noProof/>
                 <w:webHidden/>
               </w:rPr>
-              <w:instrText xml:space="preserve"> PAGEREF _Toc20655868 \h </w:instrText>
+              <w:instrText xml:space="preserve"> PAGEREF _Toc20918637 \h </w:instrText>
             </w:r>
             <w:r>
               <w:rPr>
@@ -667,7 +669,7 @@
               <w:noProof/>
             </w:rPr>
           </w:pPr>
-          <w:hyperlink w:anchor="_Toc20655869" w:history="1">
+          <w:hyperlink w:anchor="_Toc20918638" w:history="1">
             <w:r>
               <w:rPr>
                 <w:rStyle w:val="Hyperlink"/>
@@ -708,7 +710,7 @@
                 <w:noProof/>
                 <w:webHidden/>
               </w:rPr>
-              <w:instrText xml:space="preserve"> PAGEREF _Toc20655869 \h </w:instrText>
+              <w:instrText xml:space="preserve"> PAGEREF _Toc20918638 \h </w:instrText>
             </w:r>
             <w:r>
               <w:rPr>
@@ -751,7 +753,7 @@
               <w:noProof/>
             </w:rPr>
           </w:pPr>
-          <w:hyperlink w:anchor="_Toc20655870" w:history="1">
+          <w:hyperlink w:anchor="_Toc20918639" w:history="1">
             <w:r>
               <w:rPr>
                 <w:rStyle w:val="Hyperlink"/>
@@ -792,7 +794,7 @@
                 <w:noProof/>
                 <w:webHidden/>
               </w:rPr>
-              <w:instrText xml:space="preserve"> PAGEREF _Toc20655870 \h </w:instrText>
+              <w:instrText xml:space="preserve"> PAGEREF _Toc20918639 \h </w:instrText>
             </w:r>
             <w:r>
               <w:rPr>
@@ -835,7 +837,7 @@
               <w:noProof/>
             </w:rPr>
           </w:pPr>
-          <w:hyperlink w:anchor="_Toc20655871" w:history="1">
+          <w:hyperlink w:anchor="_Toc20918640" w:history="1">
             <w:r>
               <w:rPr>
                 <w:rStyle w:val="Hyperlink"/>
@@ -876,7 +878,7 @@
                 <w:noProof/>
                 <w:webHidden/>
               </w:rPr>
-              <w:instrText xml:space="preserve"> PAGEREF _Toc20655871 \h </w:instrText>
+              <w:instrText xml:space="preserve"> PAGEREF _Toc20918640 \h </w:instrText>
             </w:r>
             <w:r>
               <w:rPr>
@@ -919,7 +921,7 @@
               <w:noProof/>
             </w:rPr>
           </w:pPr>
-          <w:hyperlink w:anchor="_Toc20655872" w:history="1">
+          <w:hyperlink w:anchor="_Toc20918641" w:history="1">
             <w:r>
               <w:rPr>
                 <w:rStyle w:val="Hyperlink"/>
@@ -960,7 +962,7 @@
                 <w:noProof/>
                 <w:webHidden/>
               </w:rPr>
-              <w:instrText xml:space="preserve"> PAGEREF _Toc20655872 \h </w:instrText>
+              <w:instrText xml:space="preserve"> PAGEREF _Toc20918641 \h </w:instrText>
             </w:r>
             <w:r>
               <w:rPr>
@@ -1003,7 +1005,7 @@
               <w:noProof/>
             </w:rPr>
           </w:pPr>
-          <w:hyperlink w:anchor="_Toc20655873" w:history="1">
+          <w:hyperlink w:anchor="_Toc20918642" w:history="1">
             <w:r>
               <w:rPr>
                 <w:rStyle w:val="Hyperlink"/>
@@ -1044,7 +1046,7 @@
                 <w:noProof/>
                 <w:webHidden/>
               </w:rPr>
-              <w:instrText xml:space="preserve"> PAGEREF _Toc20655873 \h </w:instrText>
+              <w:instrText xml:space="preserve"> PAGEREF _Toc20918642 \h </w:instrText>
             </w:r>
             <w:r>
               <w:rPr>
@@ -1087,7 +1089,7 @@
               <w:noProof/>
             </w:rPr>
           </w:pPr>
-          <w:hyperlink w:anchor="_Toc20655874" w:history="1">
+          <w:hyperlink w:anchor="_Toc20918643" w:history="1">
             <w:r>
               <w:rPr>
                 <w:rStyle w:val="Hyperlink"/>
@@ -1128,7 +1130,7 @@
                 <w:noProof/>
                 <w:webHidden/>
               </w:rPr>
-              <w:instrText xml:space="preserve"> PAGEREF _Toc20655874 \h </w:instrText>
+              <w:instrText xml:space="preserve"> PAGEREF _Toc20918643 \h </w:instrText>
             </w:r>
             <w:r>
               <w:rPr>
@@ -1171,7 +1173,7 @@
               <w:noProof/>
             </w:rPr>
           </w:pPr>
-          <w:hyperlink w:anchor="_Toc20655875" w:history="1">
+          <w:hyperlink w:anchor="_Toc20918644" w:history="1">
             <w:r>
               <w:rPr>
                 <w:rStyle w:val="Hyperlink"/>
@@ -1212,7 +1214,7 @@
                 <w:noProof/>
                 <w:webHidden/>
               </w:rPr>
-              <w:instrText xml:space="preserve"> PAGEREF _Toc20655875 \h </w:instrText>
+              <w:instrText xml:space="preserve"> PAGEREF _Toc20918644 \h </w:instrText>
             </w:r>
             <w:r>
               <w:rPr>
@@ -1232,7 +1234,7 @@
                 <w:noProof/>
                 <w:webHidden/>
               </w:rPr>
-              <w:t>14</w:t>
+              <w:t>13</w:t>
             </w:r>
             <w:r>
               <w:rPr>
@@ -1255,7 +1257,7 @@
               <w:noProof/>
             </w:rPr>
           </w:pPr>
-          <w:hyperlink w:anchor="_Toc20655876" w:history="1">
+          <w:hyperlink w:anchor="_Toc20918645" w:history="1">
             <w:r>
               <w:rPr>
                 <w:rStyle w:val="Hyperlink"/>
@@ -1296,7 +1298,7 @@
                 <w:noProof/>
                 <w:webHidden/>
               </w:rPr>
-              <w:instrText xml:space="preserve"> PAGEREF _Toc20655876 \h </w:instrText>
+              <w:instrText xml:space="preserve"> PAGEREF _Toc20918645 \h </w:instrText>
             </w:r>
             <w:r>
               <w:rPr>
@@ -1316,7 +1318,7 @@
                 <w:noProof/>
                 <w:webHidden/>
               </w:rPr>
-              <w:t>15</w:t>
+              <w:t>14</w:t>
             </w:r>
             <w:r>
               <w:rPr>
@@ -1339,7 +1341,7 @@
               <w:noProof/>
             </w:rPr>
           </w:pPr>
-          <w:hyperlink w:anchor="_Toc20655877" w:history="1">
+          <w:hyperlink w:anchor="_Toc20918646" w:history="1">
             <w:r>
               <w:rPr>
                 <w:rStyle w:val="Hyperlink"/>
@@ -1380,7 +1382,7 @@
                 <w:noProof/>
                 <w:webHidden/>
               </w:rPr>
-              <w:instrText xml:space="preserve"> PAGEREF _Toc20655877 \h </w:instrText>
+              <w:instrText xml:space="preserve"> PAGEREF _Toc20918646 \h </w:instrText>
             </w:r>
             <w:r>
               <w:rPr>
@@ -1400,7 +1402,7 @@
                 <w:noProof/>
                 <w:webHidden/>
               </w:rPr>
-              <w:t>16</w:t>
+              <w:t>15</w:t>
             </w:r>
             <w:r>
               <w:rPr>
@@ -1423,7 +1425,7 @@
               <w:noProof/>
             </w:rPr>
           </w:pPr>
-          <w:hyperlink w:anchor="_Toc20655878" w:history="1">
+          <w:hyperlink w:anchor="_Toc20918647" w:history="1">
             <w:r>
               <w:rPr>
                 <w:rStyle w:val="Hyperlink"/>
@@ -1464,7 +1466,7 @@
                 <w:noProof/>
                 <w:webHidden/>
               </w:rPr>
-              <w:instrText xml:space="preserve"> PAGEREF _Toc20655878 \h </w:instrText>
+              <w:instrText xml:space="preserve"> PAGEREF _Toc20918647 \h </w:instrText>
             </w:r>
             <w:r>
               <w:rPr>
@@ -1484,7 +1486,7 @@
                 <w:noProof/>
                 <w:webHidden/>
               </w:rPr>
-              <w:t>16</w:t>
+              <w:t>15</w:t>
             </w:r>
             <w:r>
               <w:rPr>
@@ -1536,12 +1538,12 @@
           <w:noProof/>
         </w:rPr>
       </w:pPr>
-      <w:bookmarkStart w:id="0" w:name="_Toc20655867"/>
+      <w:bookmarkStart w:id="1" w:name="_Toc20918636"/>
       <w:r>
         <w:lastRenderedPageBreak/>
         <w:t>Table of Figures</w:t>
       </w:r>
-      <w:bookmarkEnd w:id="0"/>
+      <w:bookmarkEnd w:id="1"/>
       <w:r>
         <w:fldChar w:fldCharType="begin"/>
       </w:r>
@@ -1563,13 +1565,13 @@
           <w:noProof/>
         </w:rPr>
       </w:pPr>
-      <w:hyperlink w:anchor="_Toc20655879" w:history="1">
+      <w:hyperlink w:anchor="_Toc20918616" w:history="1">
         <w:r>
           <w:rPr>
             <w:rStyle w:val="Hyperlink"/>
             <w:noProof/>
           </w:rPr>
-          <w:t>Figure 2 Adding a Grade</w:t>
+          <w:t>Figure 1 Adding a Grade</w:t>
         </w:r>
         <w:r>
           <w:rPr>
@@ -1590,7 +1592,7 @@
             <w:noProof/>
             <w:webHidden/>
           </w:rPr>
-          <w:instrText xml:space="preserve"> PAGEREF _Toc20655879 \h </w:instrText>
+          <w:instrText xml:space="preserve"> PAGEREF _Toc20918616 \h </w:instrText>
         </w:r>
         <w:r>
           <w:rPr>
@@ -1632,13 +1634,13 @@
           <w:noProof/>
         </w:rPr>
       </w:pPr>
-      <w:hyperlink w:anchor="_Toc20655880" w:history="1">
+      <w:hyperlink w:anchor="_Toc20918617" w:history="1">
         <w:r>
           <w:rPr>
             <w:rStyle w:val="Hyperlink"/>
             <w:noProof/>
           </w:rPr>
-          <w:t>Figure 3 Submitting a Grade to the Database</w:t>
+          <w:t>Figure 2 Submitting a Grade to the Database</w:t>
         </w:r>
         <w:r>
           <w:rPr>
@@ -1659,7 +1661,7 @@
             <w:noProof/>
             <w:webHidden/>
           </w:rPr>
-          <w:instrText xml:space="preserve"> PAGEREF _Toc20655880 \h </w:instrText>
+          <w:instrText xml:space="preserve"> PAGEREF _Toc20918617 \h </w:instrText>
         </w:r>
         <w:r>
           <w:rPr>
@@ -1701,13 +1703,13 @@
           <w:noProof/>
         </w:rPr>
       </w:pPr>
-      <w:hyperlink w:anchor="_Toc20655881" w:history="1">
+      <w:hyperlink w:anchor="_Toc20918618" w:history="1">
         <w:r>
           <w:rPr>
             <w:rStyle w:val="Hyperlink"/>
             <w:noProof/>
           </w:rPr>
-          <w:t>Figure 4 Performing What-If Grade Calculation</w:t>
+          <w:t>Figure 3 Performing What-If Grade Calculation</w:t>
         </w:r>
         <w:r>
           <w:rPr>
@@ -1728,7 +1730,7 @@
             <w:noProof/>
             <w:webHidden/>
           </w:rPr>
-          <w:instrText xml:space="preserve"> PAGEREF _Toc20655881 \h </w:instrText>
+          <w:instrText xml:space="preserve"> PAGEREF _Toc20918618 \h </w:instrText>
         </w:r>
         <w:r>
           <w:rPr>
@@ -1770,13 +1772,13 @@
           <w:noProof/>
         </w:rPr>
       </w:pPr>
-      <w:hyperlink w:anchor="_Toc20655882" w:history="1">
+      <w:hyperlink w:anchor="_Toc20918619" w:history="1">
         <w:r>
           <w:rPr>
             <w:rStyle w:val="Hyperlink"/>
             <w:noProof/>
           </w:rPr>
-          <w:t>Figure 5 Viewing What-If Results</w:t>
+          <w:t>Figure 4 Viewing What-If Results</w:t>
         </w:r>
         <w:r>
           <w:rPr>
@@ -1797,7 +1799,7 @@
             <w:noProof/>
             <w:webHidden/>
           </w:rPr>
-          <w:instrText xml:space="preserve"> PAGEREF _Toc20655882 \h </w:instrText>
+          <w:instrText xml:space="preserve"> PAGEREF _Toc20918619 \h </w:instrText>
         </w:r>
         <w:r>
           <w:rPr>
@@ -1817,7 +1819,7 @@
             <w:noProof/>
             <w:webHidden/>
           </w:rPr>
-          <w:t>6</w:t>
+          <w:t>5</w:t>
         </w:r>
         <w:r>
           <w:rPr>
@@ -1839,13 +1841,13 @@
           <w:noProof/>
         </w:rPr>
       </w:pPr>
-      <w:hyperlink w:anchor="_Toc20655883" w:history="1">
+      <w:hyperlink w:anchor="_Toc20918620" w:history="1">
         <w:r>
           <w:rPr>
             <w:rStyle w:val="Hyperlink"/>
             <w:noProof/>
           </w:rPr>
-          <w:t>Figure 6 Delete Grade</w:t>
+          <w:t>Figure 5 Delete Grade</w:t>
         </w:r>
         <w:r>
           <w:rPr>
@@ -1866,7 +1868,7 @@
             <w:noProof/>
             <w:webHidden/>
           </w:rPr>
-          <w:instrText xml:space="preserve"> PAGEREF _Toc20655883 \h </w:instrText>
+          <w:instrText xml:space="preserve"> PAGEREF _Toc20918620 \h </w:instrText>
         </w:r>
         <w:r>
           <w:rPr>
@@ -1908,13 +1910,13 @@
           <w:noProof/>
         </w:rPr>
       </w:pPr>
-      <w:hyperlink w:anchor="_Toc20655884" w:history="1">
+      <w:hyperlink w:anchor="_Toc20918621" w:history="1">
         <w:r>
           <w:rPr>
             <w:rStyle w:val="Hyperlink"/>
             <w:noProof/>
           </w:rPr>
-          <w:t>Figure 7 Choose a Grade to Delete</w:t>
+          <w:t>Figure 6 Choose a Grade to Delete</w:t>
         </w:r>
         <w:r>
           <w:rPr>
@@ -1935,7 +1937,7 @@
             <w:noProof/>
             <w:webHidden/>
           </w:rPr>
-          <w:instrText xml:space="preserve"> PAGEREF _Toc20655884 \h </w:instrText>
+          <w:instrText xml:space="preserve"> PAGEREF _Toc20918621 \h </w:instrText>
         </w:r>
         <w:r>
           <w:rPr>
@@ -1977,13 +1979,13 @@
           <w:noProof/>
         </w:rPr>
       </w:pPr>
-      <w:hyperlink w:anchor="_Toc20655885" w:history="1">
+      <w:hyperlink w:anchor="_Toc20918622" w:history="1">
         <w:r>
           <w:rPr>
             <w:rStyle w:val="Hyperlink"/>
             <w:noProof/>
           </w:rPr>
-          <w:t>Figure 8 GPA Calculator Button</w:t>
+          <w:t>Figure 7 GPA Calculator Button</w:t>
         </w:r>
         <w:r>
           <w:rPr>
@@ -2004,7 +2006,7 @@
             <w:noProof/>
             <w:webHidden/>
           </w:rPr>
-          <w:instrText xml:space="preserve"> PAGEREF _Toc20655885 \h </w:instrText>
+          <w:instrText xml:space="preserve"> PAGEREF _Toc20918622 \h </w:instrText>
         </w:r>
         <w:r>
           <w:rPr>
@@ -2024,7 +2026,7 @@
             <w:noProof/>
             <w:webHidden/>
           </w:rPr>
-          <w:t>7</w:t>
+          <w:t>6</w:t>
         </w:r>
         <w:r>
           <w:rPr>
@@ -2046,13 +2048,13 @@
           <w:noProof/>
         </w:rPr>
       </w:pPr>
-      <w:hyperlink w:anchor="_Toc20655886" w:history="1">
+      <w:hyperlink w:anchor="_Toc20918623" w:history="1">
         <w:r>
           <w:rPr>
             <w:rStyle w:val="Hyperlink"/>
             <w:noProof/>
           </w:rPr>
-          <w:t>Figure 9 Student GPA Screen</w:t>
+          <w:t>Figure 8 Student GPA Screen</w:t>
         </w:r>
         <w:r>
           <w:rPr>
@@ -2073,7 +2075,7 @@
             <w:noProof/>
             <w:webHidden/>
           </w:rPr>
-          <w:instrText xml:space="preserve"> PAGEREF _Toc20655886 \h </w:instrText>
+          <w:instrText xml:space="preserve"> PAGEREF _Toc20918623 \h </w:instrText>
         </w:r>
         <w:r>
           <w:rPr>
@@ -2115,13 +2117,13 @@
           <w:noProof/>
         </w:rPr>
       </w:pPr>
-      <w:hyperlink w:anchor="_Toc20655887" w:history="1">
+      <w:hyperlink w:anchor="_Toc20918624" w:history="1">
         <w:r>
           <w:rPr>
             <w:rStyle w:val="Hyperlink"/>
             <w:noProof/>
           </w:rPr>
-          <w:t>Figure 10 Completed Classes Overview</w:t>
+          <w:t>Figure 9 Completed Classes Overview</w:t>
         </w:r>
         <w:r>
           <w:rPr>
@@ -2142,7 +2144,7 @@
             <w:noProof/>
             <w:webHidden/>
           </w:rPr>
-          <w:instrText xml:space="preserve"> PAGEREF _Toc20655887 \h </w:instrText>
+          <w:instrText xml:space="preserve"> PAGEREF _Toc20918624 \h </w:instrText>
         </w:r>
         <w:r>
           <w:rPr>
@@ -2162,7 +2164,7 @@
             <w:noProof/>
             <w:webHidden/>
           </w:rPr>
-          <w:t>8</w:t>
+          <w:t>7</w:t>
         </w:r>
         <w:r>
           <w:rPr>
@@ -2184,13 +2186,13 @@
           <w:noProof/>
         </w:rPr>
       </w:pPr>
-      <w:hyperlink w:anchor="_Toc20655888" w:history="1">
+      <w:hyperlink w:anchor="_Toc20918625" w:history="1">
         <w:r>
           <w:rPr>
             <w:rStyle w:val="Hyperlink"/>
             <w:noProof/>
           </w:rPr>
-          <w:t>Figure 11 Adding a Completed Class</w:t>
+          <w:t>Figure 10 Adding a Completed Class</w:t>
         </w:r>
         <w:r>
           <w:rPr>
@@ -2211,7 +2213,7 @@
             <w:noProof/>
             <w:webHidden/>
           </w:rPr>
-          <w:instrText xml:space="preserve"> PAGEREF _Toc20655888 \h </w:instrText>
+          <w:instrText xml:space="preserve"> PAGEREF _Toc20918625 \h </w:instrText>
         </w:r>
         <w:r>
           <w:rPr>
@@ -2253,13 +2255,13 @@
           <w:noProof/>
         </w:rPr>
       </w:pPr>
-      <w:hyperlink w:anchor="_Toc20655889" w:history="1">
+      <w:hyperlink w:anchor="_Toc20918626" w:history="1">
         <w:r>
           <w:rPr>
             <w:rStyle w:val="Hyperlink"/>
             <w:noProof/>
           </w:rPr>
-          <w:t>Figure 12 Success Message</w:t>
+          <w:t>Figure 11 Success Message</w:t>
         </w:r>
         <w:r>
           <w:rPr>
@@ -2280,7 +2282,7 @@
             <w:noProof/>
             <w:webHidden/>
           </w:rPr>
-          <w:instrText xml:space="preserve"> PAGEREF _Toc20655889 \h </w:instrText>
+          <w:instrText xml:space="preserve"> PAGEREF _Toc20918626 \h </w:instrText>
         </w:r>
         <w:r>
           <w:rPr>
@@ -2322,13 +2324,13 @@
           <w:noProof/>
         </w:rPr>
       </w:pPr>
-      <w:hyperlink w:anchor="_Toc20655890" w:history="1">
+      <w:hyperlink w:anchor="_Toc20918627" w:history="1">
         <w:r>
           <w:rPr>
             <w:rStyle w:val="Hyperlink"/>
             <w:noProof/>
           </w:rPr>
-          <w:t>Figure 13 Modifying a Grade</w:t>
+          <w:t>Figure 12 Modifying a Grade</w:t>
         </w:r>
         <w:r>
           <w:rPr>
@@ -2349,7 +2351,7 @@
             <w:noProof/>
             <w:webHidden/>
           </w:rPr>
-          <w:instrText xml:space="preserve"> PAGEREF _Toc20655890 \h </w:instrText>
+          <w:instrText xml:space="preserve"> PAGEREF _Toc20918627 \h </w:instrText>
         </w:r>
         <w:r>
           <w:rPr>
@@ -2369,7 +2371,7 @@
             <w:noProof/>
             <w:webHidden/>
           </w:rPr>
-          <w:t>9</w:t>
+          <w:t>8</w:t>
         </w:r>
         <w:r>
           <w:rPr>
@@ -2391,13 +2393,13 @@
           <w:noProof/>
         </w:rPr>
       </w:pPr>
-      <w:hyperlink w:anchor="_Toc20655891" w:history="1">
+      <w:hyperlink w:anchor="_Toc20918628" w:history="1">
         <w:r>
           <w:rPr>
             <w:rStyle w:val="Hyperlink"/>
             <w:noProof/>
           </w:rPr>
-          <w:t>Figure 14 Deleting a Current Class</w:t>
+          <w:t>Figure 13 Deleting a Current Class</w:t>
         </w:r>
         <w:r>
           <w:rPr>
@@ -2418,7 +2420,7 @@
             <w:noProof/>
             <w:webHidden/>
           </w:rPr>
-          <w:instrText xml:space="preserve"> PAGEREF _Toc20655891 \h </w:instrText>
+          <w:instrText xml:space="preserve"> PAGEREF _Toc20918628 \h </w:instrText>
         </w:r>
         <w:r>
           <w:rPr>
@@ -2460,13 +2462,13 @@
           <w:noProof/>
         </w:rPr>
       </w:pPr>
-      <w:hyperlink w:anchor="_Toc20655892" w:history="1">
+      <w:hyperlink w:anchor="_Toc20918629" w:history="1">
         <w:r>
           <w:rPr>
             <w:rStyle w:val="Hyperlink"/>
             <w:noProof/>
           </w:rPr>
-          <w:t>Figure 15 Adding a Class</w:t>
+          <w:t>Figure 14 Adding a Class</w:t>
         </w:r>
         <w:r>
           <w:rPr>
@@ -2487,7 +2489,7 @@
             <w:noProof/>
             <w:webHidden/>
           </w:rPr>
-          <w:instrText xml:space="preserve"> PAGEREF _Toc20655892 \h </w:instrText>
+          <w:instrText xml:space="preserve"> PAGEREF _Toc20918629 \h </w:instrText>
         </w:r>
         <w:r>
           <w:rPr>
@@ -2507,7 +2509,7 @@
             <w:noProof/>
             <w:webHidden/>
           </w:rPr>
-          <w:t>10</w:t>
+          <w:t>9</w:t>
         </w:r>
         <w:r>
           <w:rPr>
@@ -2529,13 +2531,13 @@
           <w:noProof/>
         </w:rPr>
       </w:pPr>
-      <w:hyperlink w:anchor="_Toc20655893" w:history="1">
+      <w:hyperlink w:anchor="_Toc20918630" w:history="1">
         <w:r>
           <w:rPr>
             <w:rStyle w:val="Hyperlink"/>
             <w:noProof/>
           </w:rPr>
-          <w:t>Figure 16 Info for a new Current Class</w:t>
+          <w:t>Figure 15 Info for a new Current Class</w:t>
         </w:r>
         <w:r>
           <w:rPr>
@@ -2556,7 +2558,7 @@
             <w:noProof/>
             <w:webHidden/>
           </w:rPr>
-          <w:instrText xml:space="preserve"> PAGEREF _Toc20655893 \h </w:instrText>
+          <w:instrText xml:space="preserve"> PAGEREF _Toc20918630 \h </w:instrText>
         </w:r>
         <w:r>
           <w:rPr>
@@ -2598,13 +2600,13 @@
           <w:noProof/>
         </w:rPr>
       </w:pPr>
-      <w:hyperlink w:anchor="_Toc20655894" w:history="1">
+      <w:hyperlink w:anchor="_Toc20918631" w:history="1">
         <w:r>
           <w:rPr>
             <w:rStyle w:val="Hyperlink"/>
             <w:noProof/>
           </w:rPr>
-          <w:t>Figure 17 Student Progress Overview</w:t>
+          <w:t>Figure 16 Student Progress Overview</w:t>
         </w:r>
         <w:r>
           <w:rPr>
@@ -2625,7 +2627,7 @@
             <w:noProof/>
             <w:webHidden/>
           </w:rPr>
-          <w:instrText xml:space="preserve"> PAGEREF _Toc20655894 \h </w:instrText>
+          <w:instrText xml:space="preserve"> PAGEREF _Toc20918631 \h </w:instrText>
         </w:r>
         <w:r>
           <w:rPr>
@@ -2645,7 +2647,7 @@
             <w:noProof/>
             <w:webHidden/>
           </w:rPr>
-          <w:t>11</w:t>
+          <w:t>10</w:t>
         </w:r>
         <w:r>
           <w:rPr>
@@ -2667,13 +2669,13 @@
           <w:noProof/>
         </w:rPr>
       </w:pPr>
-      <w:hyperlink w:anchor="_Toc20655895" w:history="1">
+      <w:hyperlink w:anchor="_Toc20918632" w:history="1">
         <w:r>
           <w:rPr>
             <w:rStyle w:val="Hyperlink"/>
             <w:noProof/>
           </w:rPr>
-          <w:t>Figure 18 What-If GPA Results</w:t>
+          <w:t>Figure 17 What-If GPA Results</w:t>
         </w:r>
         <w:r>
           <w:rPr>
@@ -2694,7 +2696,7 @@
             <w:noProof/>
             <w:webHidden/>
           </w:rPr>
-          <w:instrText xml:space="preserve"> PAGEREF _Toc20655895 \h </w:instrText>
+          <w:instrText xml:space="preserve"> PAGEREF _Toc20918632 \h </w:instrText>
         </w:r>
         <w:r>
           <w:rPr>
@@ -2736,13 +2738,13 @@
           <w:noProof/>
         </w:rPr>
       </w:pPr>
-      <w:hyperlink w:anchor="_Toc20655896" w:history="1">
+      <w:hyperlink w:anchor="_Toc20918633" w:history="1">
         <w:r>
           <w:rPr>
             <w:rStyle w:val="Hyperlink"/>
             <w:noProof/>
           </w:rPr>
-          <w:t>Figure 1 Viewing Current Courses</w:t>
+          <w:t>Figure 18 Viewing Current Courses</w:t>
         </w:r>
         <w:r>
           <w:rPr>
@@ -2763,7 +2765,7 @@
             <w:noProof/>
             <w:webHidden/>
           </w:rPr>
-          <w:instrText xml:space="preserve"> PAGEREF _Toc20655896 \h </w:instrText>
+          <w:instrText xml:space="preserve"> PAGEREF _Toc20918633 \h </w:instrText>
         </w:r>
         <w:r>
           <w:rPr>
@@ -2805,7 +2807,7 @@
           <w:noProof/>
         </w:rPr>
       </w:pPr>
-      <w:hyperlink w:anchor="_Toc20655897" w:history="1">
+      <w:hyperlink w:anchor="_Toc20918634" w:history="1">
         <w:r>
           <w:rPr>
             <w:rStyle w:val="Hyperlink"/>
@@ -2832,7 +2834,7 @@
             <w:noProof/>
             <w:webHidden/>
           </w:rPr>
-          <w:instrText xml:space="preserve"> PAGEREF _Toc20655897 \h </w:instrText>
+          <w:instrText xml:space="preserve"> PAGEREF _Toc20918634 \h </w:instrText>
         </w:r>
         <w:r>
           <w:rPr>
@@ -2852,7 +2854,7 @@
             <w:noProof/>
             <w:webHidden/>
           </w:rPr>
-          <w:t>14</w:t>
+          <w:t>13</w:t>
         </w:r>
         <w:r>
           <w:rPr>
@@ -2874,7 +2876,7 @@
           <w:noProof/>
         </w:rPr>
       </w:pPr>
-      <w:hyperlink w:anchor="_Toc20655898" w:history="1">
+      <w:hyperlink w:anchor="_Toc20918635" w:history="1">
         <w:r>
           <w:rPr>
             <w:rStyle w:val="Hyperlink"/>
@@ -2901,7 +2903,7 @@
             <w:noProof/>
             <w:webHidden/>
           </w:rPr>
-          <w:instrText xml:space="preserve"> PAGEREF _Toc20655898 \h </w:instrText>
+          <w:instrText xml:space="preserve"> PAGEREF _Toc20918635 \h </w:instrText>
         </w:r>
         <w:r>
           <w:rPr>
@@ -2921,7 +2923,7 @@
             <w:noProof/>
             <w:webHidden/>
           </w:rPr>
-          <w:t>15</w:t>
+          <w:t>14</w:t>
         </w:r>
         <w:r>
           <w:rPr>
@@ -2970,22 +2972,26 @@
       <w:pPr>
         <w:pStyle w:val="Heading1"/>
       </w:pPr>
-      <w:bookmarkStart w:id="1" w:name="_Toc20684492"/>
+      <w:bookmarkStart w:id="2" w:name="_Toc20684492"/>
+      <w:bookmarkStart w:id="3" w:name="_Toc20918637"/>
       <w:r>
         <w:lastRenderedPageBreak/>
         <w:t>Introduction</w:t>
       </w:r>
-      <w:bookmarkEnd w:id="1"/>
+      <w:bookmarkEnd w:id="2"/>
+      <w:bookmarkEnd w:id="3"/>
     </w:p>
     <w:p>
       <w:pPr>
         <w:pStyle w:val="Heading2"/>
       </w:pPr>
-      <w:bookmarkStart w:id="2" w:name="_Toc20684493"/>
+      <w:bookmarkStart w:id="4" w:name="_Toc20684493"/>
+      <w:bookmarkStart w:id="5" w:name="_Toc20918638"/>
       <w:r>
         <w:t>Problem Statement</w:t>
       </w:r>
-      <w:bookmarkEnd w:id="2"/>
+      <w:bookmarkEnd w:id="4"/>
+      <w:bookmarkEnd w:id="5"/>
     </w:p>
     <w:p>
       <w:pPr>
@@ -3045,11 +3051,13 @@
       <w:pPr>
         <w:pStyle w:val="Heading2"/>
       </w:pPr>
-      <w:bookmarkStart w:id="3" w:name="_Toc20684494"/>
+      <w:bookmarkStart w:id="6" w:name="_Toc20684494"/>
+      <w:bookmarkStart w:id="7" w:name="_Toc20918639"/>
       <w:r>
         <w:t>Proposal</w:t>
       </w:r>
-      <w:bookmarkEnd w:id="3"/>
+      <w:bookmarkEnd w:id="6"/>
+      <w:bookmarkEnd w:id="7"/>
     </w:p>
     <w:p>
       <w:pPr>
@@ -3090,11 +3098,13 @@
         <w:pStyle w:val="Heading1"/>
         <w:ind w:left="720" w:hanging="720"/>
       </w:pPr>
-      <w:bookmarkStart w:id="4" w:name="_Toc20684495"/>
+      <w:bookmarkStart w:id="8" w:name="_Toc20684495"/>
+      <w:bookmarkStart w:id="9" w:name="_Toc20918640"/>
       <w:r>
         <w:t>System Description</w:t>
       </w:r>
-      <w:bookmarkEnd w:id="4"/>
+      <w:bookmarkEnd w:id="8"/>
+      <w:bookmarkEnd w:id="9"/>
     </w:p>
     <w:p>
       <w:pPr>
@@ -3112,11 +3122,13 @@
       <w:pPr>
         <w:pStyle w:val="Heading1"/>
       </w:pPr>
-      <w:bookmarkStart w:id="5" w:name="_Toc20684496"/>
+      <w:bookmarkStart w:id="10" w:name="_Toc20684496"/>
+      <w:bookmarkStart w:id="11" w:name="_Toc20918641"/>
       <w:r>
         <w:t>System Requirements</w:t>
       </w:r>
-      <w:bookmarkEnd w:id="5"/>
+      <w:bookmarkEnd w:id="10"/>
+      <w:bookmarkEnd w:id="11"/>
     </w:p>
     <w:p>
       <w:pPr>
@@ -3130,11 +3142,13 @@
       <w:pPr>
         <w:pStyle w:val="Heading2"/>
       </w:pPr>
-      <w:bookmarkStart w:id="6" w:name="_Toc20684497"/>
+      <w:bookmarkStart w:id="12" w:name="_Toc20684497"/>
+      <w:bookmarkStart w:id="13" w:name="_Toc20918642"/>
       <w:r>
         <w:t>Functional Requirements</w:t>
       </w:r>
-      <w:bookmarkEnd w:id="6"/>
+      <w:bookmarkEnd w:id="12"/>
+      <w:bookmarkEnd w:id="13"/>
     </w:p>
     <w:p>
       <w:pPr>
@@ -3182,7 +3196,7 @@
           <w:noProof/>
         </w:rPr>
         <w:drawing>
-          <wp:inline distT="0" distB="0" distL="0" distR="0" wp14:anchorId="1394F8B7" wp14:editId="55164225">
+          <wp:inline distT="0" distB="0" distL="0" distR="0" wp14:anchorId="7FA05A93" wp14:editId="45BFB93B">
             <wp:extent cx="3092450" cy="630140"/>
             <wp:effectExtent l="0" t="0" r="0" b="0"/>
             <wp:docPr id="2" name="Picture 2"/>
@@ -3223,7 +3237,8 @@
         <w:pStyle w:val="Caption"/>
         <w:jc w:val="center"/>
       </w:pPr>
-      <w:bookmarkStart w:id="7" w:name="_Toc20771942"/>
+      <w:bookmarkStart w:id="14" w:name="_Toc20830809"/>
+      <w:bookmarkStart w:id="15" w:name="_Toc20918616"/>
       <w:r>
         <w:t xml:space="preserve">Figure </w:t>
       </w:r>
@@ -3251,7 +3266,8 @@
       <w:r>
         <w:t xml:space="preserve"> Adding a Grade</w:t>
       </w:r>
-      <w:bookmarkEnd w:id="7"/>
+      <w:bookmarkEnd w:id="14"/>
+      <w:bookmarkEnd w:id="15"/>
     </w:p>
     <w:p>
       <w:pPr>
@@ -3291,7 +3307,7 @@
           <w:noProof/>
         </w:rPr>
         <w:drawing>
-          <wp:inline distT="0" distB="0" distL="0" distR="0" wp14:anchorId="51F47216" wp14:editId="29C99E5E">
+          <wp:inline distT="0" distB="0" distL="0" distR="0" wp14:anchorId="6731E1C6" wp14:editId="7FAF64DC">
             <wp:extent cx="1203158" cy="1081955"/>
             <wp:effectExtent l="0" t="0" r="0" b="4445"/>
             <wp:docPr id="21" name="Picture 21"/>
@@ -3332,7 +3348,8 @@
         <w:pStyle w:val="Caption"/>
         <w:jc w:val="center"/>
       </w:pPr>
-      <w:bookmarkStart w:id="8" w:name="_Toc20771943"/>
+      <w:bookmarkStart w:id="16" w:name="_Toc20830810"/>
+      <w:bookmarkStart w:id="17" w:name="_Toc20918617"/>
       <w:r>
         <w:t xml:space="preserve">Figure </w:t>
       </w:r>
@@ -3360,7 +3377,8 @@
       <w:r>
         <w:t xml:space="preserve"> Submitting a Grade to the Database</w:t>
       </w:r>
-      <w:bookmarkEnd w:id="8"/>
+      <w:bookmarkEnd w:id="16"/>
+      <w:bookmarkEnd w:id="17"/>
     </w:p>
     <w:p>
       <w:pPr>
@@ -3387,12 +3405,7 @@
       </w:pPr>
       <w:r>
         <w:lastRenderedPageBreak/>
-        <w:t>R2. The system shall allow a user to figure out what grades will be needed on remaining assignments in order to receive a desired overall grade in a course. Additionally, the system shall tell the user what grade he/she will have in the co</w:t>
-      </w:r>
-      <w:bookmarkStart w:id="9" w:name="_GoBack"/>
-      <w:bookmarkEnd w:id="9"/>
-      <w:r>
-        <w:t xml:space="preserve">urse, given a certain grade on remaining coursework. </w:t>
+        <w:t xml:space="preserve">R2. The system shall allow a user to figure out what grades will be needed on remaining assignments in order to receive a desired overall grade in a course. Additionally, the system shall tell the user what grade he/she will have in the course, given a certain grade on remaining coursework. </w:t>
       </w:r>
     </w:p>
     <w:p>
@@ -3438,7 +3451,7 @@
           <w:noProof/>
         </w:rPr>
         <w:drawing>
-          <wp:inline distT="0" distB="0" distL="0" distR="0" wp14:anchorId="36CD56F6" wp14:editId="7E8DFAE6">
+          <wp:inline distT="0" distB="0" distL="0" distR="0" wp14:anchorId="06BD3666" wp14:editId="23DC9EE1">
             <wp:extent cx="3352800" cy="1518366"/>
             <wp:effectExtent l="0" t="0" r="0" b="5715"/>
             <wp:docPr id="4" name="Picture 4"/>
@@ -3480,7 +3493,8 @@
         <w:ind w:left="720"/>
         <w:jc w:val="center"/>
       </w:pPr>
-      <w:bookmarkStart w:id="10" w:name="_Toc20771944"/>
+      <w:bookmarkStart w:id="18" w:name="_Toc20830811"/>
+      <w:bookmarkStart w:id="19" w:name="_Toc20918618"/>
       <w:r>
         <w:t xml:space="preserve">Figure </w:t>
       </w:r>
@@ -3508,7 +3522,8 @@
       <w:r>
         <w:t xml:space="preserve"> Performing What-If Grade Calculation</w:t>
       </w:r>
-      <w:bookmarkEnd w:id="10"/>
+      <w:bookmarkEnd w:id="18"/>
+      <w:bookmarkEnd w:id="19"/>
     </w:p>
     <w:p>
       <w:pPr>
@@ -3553,7 +3568,7 @@
           <w:noProof/>
         </w:rPr>
         <w:drawing>
-          <wp:inline distT="0" distB="0" distL="0" distR="0" wp14:anchorId="27DF3A19" wp14:editId="39C4A454">
+          <wp:inline distT="0" distB="0" distL="0" distR="0" wp14:anchorId="61C7DD93" wp14:editId="4B8C4750">
             <wp:extent cx="3702050" cy="956363"/>
             <wp:effectExtent l="0" t="0" r="0" b="0"/>
             <wp:docPr id="5" name="Picture 5"/>
@@ -3595,7 +3610,8 @@
         <w:ind w:left="720"/>
         <w:jc w:val="center"/>
       </w:pPr>
-      <w:bookmarkStart w:id="11" w:name="_Toc20771945"/>
+      <w:bookmarkStart w:id="20" w:name="_Toc20830812"/>
+      <w:bookmarkStart w:id="21" w:name="_Toc20918619"/>
       <w:r>
         <w:t xml:space="preserve">Figure </w:t>
       </w:r>
@@ -3623,7 +3639,8 @@
       <w:r>
         <w:t xml:space="preserve"> Viewing What-If Results</w:t>
       </w:r>
-      <w:bookmarkEnd w:id="11"/>
+      <w:bookmarkEnd w:id="20"/>
+      <w:bookmarkEnd w:id="21"/>
     </w:p>
     <w:p>
       <w:pPr>
@@ -3658,7 +3675,7 @@
           <w:noProof/>
         </w:rPr>
         <w:drawing>
-          <wp:inline distT="0" distB="0" distL="0" distR="0" wp14:anchorId="47E0FCC9" wp14:editId="1D4E95CB">
+          <wp:inline distT="0" distB="0" distL="0" distR="0" wp14:anchorId="5F98AC04" wp14:editId="7F0BFB21">
             <wp:extent cx="1111250" cy="621819"/>
             <wp:effectExtent l="0" t="0" r="0" b="6985"/>
             <wp:docPr id="6" name="Picture 6"/>
@@ -3700,7 +3717,8 @@
         <w:ind w:left="720"/>
         <w:jc w:val="center"/>
       </w:pPr>
-      <w:bookmarkStart w:id="12" w:name="_Toc20771946"/>
+      <w:bookmarkStart w:id="22" w:name="_Toc20830813"/>
+      <w:bookmarkStart w:id="23" w:name="_Toc20918620"/>
       <w:r>
         <w:t xml:space="preserve">Figure </w:t>
       </w:r>
@@ -3731,7 +3749,8 @@
         </w:rPr>
         <w:t xml:space="preserve"> Delete Grade</w:t>
       </w:r>
-      <w:bookmarkEnd w:id="12"/>
+      <w:bookmarkEnd w:id="22"/>
+      <w:bookmarkEnd w:id="23"/>
     </w:p>
     <w:p>
       <w:pPr>
@@ -3760,7 +3779,7 @@
           <w:noProof/>
         </w:rPr>
         <w:drawing>
-          <wp:inline distT="0" distB="0" distL="0" distR="0" wp14:anchorId="6AD5605D" wp14:editId="16DEC4E7">
+          <wp:inline distT="0" distB="0" distL="0" distR="0" wp14:anchorId="09AE0D7D" wp14:editId="7548287B">
             <wp:extent cx="1390650" cy="947738"/>
             <wp:effectExtent l="0" t="0" r="0" b="5080"/>
             <wp:docPr id="7" name="Picture 7"/>
@@ -3802,7 +3821,8 @@
         <w:ind w:left="720"/>
         <w:jc w:val="center"/>
       </w:pPr>
-      <w:bookmarkStart w:id="13" w:name="_Toc20771947"/>
+      <w:bookmarkStart w:id="24" w:name="_Toc20830814"/>
+      <w:bookmarkStart w:id="25" w:name="_Toc20918621"/>
       <w:r>
         <w:t xml:space="preserve">Figure </w:t>
       </w:r>
@@ -3830,7 +3850,8 @@
       <w:r>
         <w:t xml:space="preserve"> Choose a Grade to Delete</w:t>
       </w:r>
-      <w:bookmarkEnd w:id="13"/>
+      <w:bookmarkEnd w:id="24"/>
+      <w:bookmarkEnd w:id="25"/>
     </w:p>
     <w:p>
       <w:pPr>
@@ -3888,7 +3909,7 @@
           <w:noProof/>
         </w:rPr>
         <w:drawing>
-          <wp:inline distT="0" distB="0" distL="0" distR="0" wp14:anchorId="7B3481CB" wp14:editId="28644B93">
+          <wp:inline distT="0" distB="0" distL="0" distR="0" wp14:anchorId="6C46001A" wp14:editId="547EC461">
             <wp:extent cx="2476500" cy="1202871"/>
             <wp:effectExtent l="0" t="0" r="0" b="0"/>
             <wp:docPr id="201" name="Picture 201"/>
@@ -3930,7 +3951,8 @@
         <w:ind w:left="720"/>
         <w:jc w:val="center"/>
       </w:pPr>
-      <w:bookmarkStart w:id="14" w:name="_Toc20771948"/>
+      <w:bookmarkStart w:id="26" w:name="_Toc20830815"/>
+      <w:bookmarkStart w:id="27" w:name="_Toc20918622"/>
       <w:r>
         <w:t xml:space="preserve">Figure </w:t>
       </w:r>
@@ -3958,7 +3980,8 @@
       <w:r>
         <w:t xml:space="preserve"> GPA Calculator Button</w:t>
       </w:r>
-      <w:bookmarkEnd w:id="14"/>
+      <w:bookmarkEnd w:id="26"/>
+      <w:bookmarkEnd w:id="27"/>
     </w:p>
     <w:p>
       <w:pPr>
@@ -3993,7 +4016,7 @@
         </w:rPr>
         <w:lastRenderedPageBreak/>
         <w:drawing>
-          <wp:inline distT="0" distB="0" distL="0" distR="0" wp14:anchorId="2AB3FF93" wp14:editId="56607495">
+          <wp:inline distT="0" distB="0" distL="0" distR="0" wp14:anchorId="1E409C79" wp14:editId="2FBFA2A1">
             <wp:extent cx="2209800" cy="2445180"/>
             <wp:effectExtent l="0" t="0" r="0" b="0"/>
             <wp:docPr id="9" name="Picture 9"/>
@@ -4035,7 +4058,8 @@
         <w:ind w:left="720"/>
         <w:jc w:val="center"/>
       </w:pPr>
-      <w:bookmarkStart w:id="15" w:name="_Toc20771949"/>
+      <w:bookmarkStart w:id="28" w:name="_Toc20830816"/>
+      <w:bookmarkStart w:id="29" w:name="_Toc20918623"/>
       <w:r>
         <w:t xml:space="preserve">Figure </w:t>
       </w:r>
@@ -4063,7 +4087,8 @@
       <w:r>
         <w:t xml:space="preserve"> Student GPA Screen</w:t>
       </w:r>
-      <w:bookmarkEnd w:id="15"/>
+      <w:bookmarkEnd w:id="28"/>
+      <w:bookmarkEnd w:id="29"/>
     </w:p>
     <w:p>
       <w:pPr>
@@ -4092,7 +4117,7 @@
           <w:noProof/>
         </w:rPr>
         <w:drawing>
-          <wp:inline distT="0" distB="0" distL="0" distR="0" wp14:anchorId="4D654B39" wp14:editId="4203B468">
+          <wp:inline distT="0" distB="0" distL="0" distR="0" wp14:anchorId="65CEB7B4" wp14:editId="466A5D97">
             <wp:extent cx="1777182" cy="2135605"/>
             <wp:effectExtent l="0" t="0" r="0" b="0"/>
             <wp:docPr id="17" name="Picture 17"/>
@@ -4134,7 +4159,8 @@
         <w:ind w:left="1440"/>
         <w:jc w:val="center"/>
       </w:pPr>
-      <w:bookmarkStart w:id="16" w:name="_Toc20771950"/>
+      <w:bookmarkStart w:id="30" w:name="_Toc20830817"/>
+      <w:bookmarkStart w:id="31" w:name="_Toc20918624"/>
       <w:r>
         <w:t xml:space="preserve">Figure </w:t>
       </w:r>
@@ -4162,7 +4188,8 @@
       <w:r>
         <w:t xml:space="preserve"> Completed Classes Overview</w:t>
       </w:r>
-      <w:bookmarkEnd w:id="16"/>
+      <w:bookmarkEnd w:id="30"/>
+      <w:bookmarkEnd w:id="31"/>
     </w:p>
     <w:p>
       <w:pPr>
@@ -4192,7 +4219,7 @@
         </w:rPr>
         <w:lastRenderedPageBreak/>
         <w:drawing>
-          <wp:inline distT="0" distB="0" distL="0" distR="0" wp14:anchorId="232CC66F" wp14:editId="07C56333">
+          <wp:inline distT="0" distB="0" distL="0" distR="0" wp14:anchorId="79954497" wp14:editId="6E7553C8">
             <wp:extent cx="2095500" cy="1866521"/>
             <wp:effectExtent l="0" t="0" r="0" b="635"/>
             <wp:docPr id="11" name="Picture 11"/>
@@ -4234,7 +4261,8 @@
         <w:ind w:left="720"/>
         <w:jc w:val="center"/>
       </w:pPr>
-      <w:bookmarkStart w:id="17" w:name="_Toc20771951"/>
+      <w:bookmarkStart w:id="32" w:name="_Toc20830818"/>
+      <w:bookmarkStart w:id="33" w:name="_Toc20918625"/>
       <w:r>
         <w:t xml:space="preserve">Figure </w:t>
       </w:r>
@@ -4262,7 +4290,8 @@
       <w:r>
         <w:t xml:space="preserve"> Adding a Completed Class</w:t>
       </w:r>
-      <w:bookmarkEnd w:id="17"/>
+      <w:bookmarkEnd w:id="32"/>
+      <w:bookmarkEnd w:id="33"/>
     </w:p>
     <w:p>
       <w:pPr>
@@ -4299,7 +4328,7 @@
           <w:noProof/>
         </w:rPr>
         <w:drawing>
-          <wp:inline distT="0" distB="0" distL="0" distR="0" wp14:anchorId="3A7B4AF5" wp14:editId="26F77205">
+          <wp:inline distT="0" distB="0" distL="0" distR="0" wp14:anchorId="261C1479" wp14:editId="1E4A2054">
             <wp:extent cx="1752600" cy="916614"/>
             <wp:effectExtent l="0" t="0" r="0" b="0"/>
             <wp:docPr id="12" name="Picture 12"/>
@@ -4341,7 +4370,8 @@
         <w:ind w:left="1440"/>
         <w:jc w:val="center"/>
       </w:pPr>
-      <w:bookmarkStart w:id="18" w:name="_Toc20771952"/>
+      <w:bookmarkStart w:id="34" w:name="_Toc20830819"/>
+      <w:bookmarkStart w:id="35" w:name="_Toc20918626"/>
       <w:r>
         <w:t xml:space="preserve">Figure </w:t>
       </w:r>
@@ -4369,7 +4399,8 @@
       <w:r>
         <w:t xml:space="preserve"> Success Message</w:t>
       </w:r>
-      <w:bookmarkEnd w:id="18"/>
+      <w:bookmarkEnd w:id="34"/>
+      <w:bookmarkEnd w:id="35"/>
     </w:p>
     <w:p>
       <w:pPr>
@@ -4419,7 +4450,7 @@
           <w:noProof/>
         </w:rPr>
         <w:drawing>
-          <wp:inline distT="0" distB="0" distL="0" distR="0" wp14:anchorId="7DDDFB8F" wp14:editId="4808A3AC">
+          <wp:inline distT="0" distB="0" distL="0" distR="0" wp14:anchorId="1CC6FD1A" wp14:editId="18E885F8">
             <wp:extent cx="2679700" cy="686871"/>
             <wp:effectExtent l="0" t="0" r="6350" b="0"/>
             <wp:docPr id="13" name="Picture 13"/>
@@ -4461,7 +4492,8 @@
         <w:ind w:left="720"/>
         <w:jc w:val="center"/>
       </w:pPr>
-      <w:bookmarkStart w:id="19" w:name="_Toc20771953"/>
+      <w:bookmarkStart w:id="36" w:name="_Toc20830820"/>
+      <w:bookmarkStart w:id="37" w:name="_Toc20918627"/>
       <w:r>
         <w:t xml:space="preserve">Figure </w:t>
       </w:r>
@@ -4489,7 +4521,8 @@
       <w:r>
         <w:t xml:space="preserve"> Modifying a Grade</w:t>
       </w:r>
-      <w:bookmarkEnd w:id="19"/>
+      <w:bookmarkEnd w:id="36"/>
+      <w:bookmarkEnd w:id="37"/>
     </w:p>
     <w:p>
       <w:pPr>
@@ -4537,7 +4570,7 @@
         <w:ind w:left="720"/>
       </w:pPr>
       <w:r>
-        <w:t>R6. The system shall allow a user to delete a class.</w:t>
+        <w:t>R6. The system shall allow a user to delete a current class.</w:t>
       </w:r>
     </w:p>
     <w:p>
@@ -4559,7 +4592,7 @@
           <w:noProof/>
         </w:rPr>
         <w:drawing>
-          <wp:inline distT="0" distB="0" distL="0" distR="0" wp14:anchorId="0E7BC7BE" wp14:editId="3DAA77B9">
+          <wp:inline distT="0" distB="0" distL="0" distR="0" wp14:anchorId="2B68456D" wp14:editId="5A3C2144">
             <wp:extent cx="1568450" cy="600492"/>
             <wp:effectExtent l="0" t="0" r="0" b="9525"/>
             <wp:docPr id="14" name="Picture 14"/>
@@ -4601,7 +4634,8 @@
         <w:ind w:left="720"/>
         <w:jc w:val="center"/>
       </w:pPr>
-      <w:bookmarkStart w:id="20" w:name="_Toc20771954"/>
+      <w:bookmarkStart w:id="38" w:name="_Toc20830821"/>
+      <w:bookmarkStart w:id="39" w:name="_Toc20918628"/>
       <w:r>
         <w:t xml:space="preserve">Figure </w:t>
       </w:r>
@@ -4629,7 +4663,8 @@
       <w:r>
         <w:t xml:space="preserve"> Deleting a Current Class</w:t>
       </w:r>
-      <w:bookmarkEnd w:id="20"/>
+      <w:bookmarkEnd w:id="38"/>
+      <w:bookmarkEnd w:id="39"/>
     </w:p>
     <w:p>
       <w:pPr>
@@ -4687,7 +4722,7 @@
           <w:noProof/>
         </w:rPr>
         <w:drawing>
-          <wp:inline distT="0" distB="0" distL="0" distR="0" wp14:anchorId="4FBFDAC9" wp14:editId="0E391E0D">
+          <wp:inline distT="0" distB="0" distL="0" distR="0" wp14:anchorId="4FD51029" wp14:editId="3BD9C24C">
             <wp:extent cx="2230327" cy="958850"/>
             <wp:effectExtent l="0" t="0" r="0" b="0"/>
             <wp:docPr id="15" name="Picture 15"/>
@@ -4729,7 +4764,8 @@
         <w:ind w:left="720"/>
         <w:jc w:val="center"/>
       </w:pPr>
-      <w:bookmarkStart w:id="21" w:name="_Toc20771955"/>
+      <w:bookmarkStart w:id="40" w:name="_Toc20830822"/>
+      <w:bookmarkStart w:id="41" w:name="_Toc20918629"/>
       <w:r>
         <w:t xml:space="preserve">Figure </w:t>
       </w:r>
@@ -4757,7 +4793,8 @@
       <w:r>
         <w:t xml:space="preserve"> Adding a Class</w:t>
       </w:r>
-      <w:bookmarkEnd w:id="21"/>
+      <w:bookmarkEnd w:id="40"/>
+      <w:bookmarkEnd w:id="41"/>
     </w:p>
     <w:p>
       <w:pPr>
@@ -4779,7 +4816,7 @@
         </w:rPr>
         <w:lastRenderedPageBreak/>
         <w:drawing>
-          <wp:inline distT="0" distB="0" distL="0" distR="0" wp14:anchorId="404281B5" wp14:editId="5276E44E">
+          <wp:inline distT="0" distB="0" distL="0" distR="0" wp14:anchorId="2BFFA970" wp14:editId="0A1400A3">
             <wp:extent cx="2616200" cy="1312805"/>
             <wp:effectExtent l="0" t="0" r="0" b="1905"/>
             <wp:docPr id="16" name="Picture 16"/>
@@ -4821,7 +4858,8 @@
         <w:ind w:left="720"/>
         <w:jc w:val="center"/>
       </w:pPr>
-      <w:bookmarkStart w:id="22" w:name="_Toc20771956"/>
+      <w:bookmarkStart w:id="42" w:name="_Toc20830823"/>
+      <w:bookmarkStart w:id="43" w:name="_Toc20918630"/>
       <w:r>
         <w:t xml:space="preserve">Figure </w:t>
       </w:r>
@@ -4849,7 +4887,8 @@
       <w:r>
         <w:t xml:space="preserve"> Info for a new Current Class</w:t>
       </w:r>
-      <w:bookmarkEnd w:id="22"/>
+      <w:bookmarkEnd w:id="42"/>
+      <w:bookmarkEnd w:id="43"/>
     </w:p>
     <w:p>
       <w:pPr>
@@ -4915,7 +4954,7 @@
           <w:noProof/>
         </w:rPr>
         <w:drawing>
-          <wp:inline distT="0" distB="0" distL="0" distR="0" wp14:anchorId="36215F3A" wp14:editId="394EF436">
+          <wp:inline distT="0" distB="0" distL="0" distR="0" wp14:anchorId="3C69239D" wp14:editId="288812EE">
             <wp:extent cx="1894974" cy="1145902"/>
             <wp:effectExtent l="0" t="0" r="0" b="0"/>
             <wp:docPr id="19" name="Picture 19"/>
@@ -4957,7 +4996,8 @@
         <w:ind w:left="720"/>
         <w:jc w:val="center"/>
       </w:pPr>
-      <w:bookmarkStart w:id="23" w:name="_Toc20771957"/>
+      <w:bookmarkStart w:id="44" w:name="_Toc20830824"/>
+      <w:bookmarkStart w:id="45" w:name="_Toc20918631"/>
       <w:r>
         <w:t xml:space="preserve">Figure </w:t>
       </w:r>
@@ -4985,7 +5025,8 @@
       <w:r>
         <w:t xml:space="preserve"> Student Progress Overview</w:t>
       </w:r>
-      <w:bookmarkEnd w:id="23"/>
+      <w:bookmarkEnd w:id="44"/>
+      <w:bookmarkEnd w:id="45"/>
     </w:p>
     <w:p>
       <w:pPr>
@@ -5052,7 +5093,7 @@
           <w:noProof/>
         </w:rPr>
         <w:drawing>
-          <wp:inline distT="0" distB="0" distL="0" distR="0" wp14:anchorId="24FB81AD" wp14:editId="5FAA9D51">
+          <wp:inline distT="0" distB="0" distL="0" distR="0" wp14:anchorId="074B0696" wp14:editId="64485EF7">
             <wp:extent cx="1864546" cy="1558089"/>
             <wp:effectExtent l="0" t="0" r="2540" b="4445"/>
             <wp:docPr id="18" name="Picture 18"/>
@@ -5093,7 +5134,8 @@
         <w:pStyle w:val="Caption"/>
         <w:jc w:val="center"/>
       </w:pPr>
-      <w:bookmarkStart w:id="24" w:name="_Toc20771958"/>
+      <w:bookmarkStart w:id="46" w:name="_Toc20830825"/>
+      <w:bookmarkStart w:id="47" w:name="_Toc20918632"/>
       <w:r>
         <w:t xml:space="preserve">Figure </w:t>
       </w:r>
@@ -5121,7 +5163,8 @@
       <w:r>
         <w:t xml:space="preserve"> What-If GPA Results</w:t>
       </w:r>
-      <w:bookmarkEnd w:id="24"/>
+      <w:bookmarkEnd w:id="46"/>
+      <w:bookmarkEnd w:id="47"/>
     </w:p>
     <w:p>
       <w:pPr>
@@ -5290,7 +5333,7 @@
           <w:noProof/>
         </w:rPr>
         <w:drawing>
-          <wp:inline distT="0" distB="0" distL="0" distR="0" wp14:anchorId="2F62139A" wp14:editId="6096D95A">
+          <wp:inline distT="0" distB="0" distL="0" distR="0" wp14:anchorId="47700598" wp14:editId="2F936638">
             <wp:extent cx="3848100" cy="893368"/>
             <wp:effectExtent l="0" t="0" r="0" b="2540"/>
             <wp:docPr id="1" name="Picture 1"/>
@@ -5332,7 +5375,8 @@
         <w:ind w:left="1440"/>
         <w:jc w:val="center"/>
       </w:pPr>
-      <w:bookmarkStart w:id="25" w:name="_Toc20771959"/>
+      <w:bookmarkStart w:id="48" w:name="_Toc20830826"/>
+      <w:bookmarkStart w:id="49" w:name="_Toc20918633"/>
       <w:r>
         <w:t xml:space="preserve">Figure </w:t>
       </w:r>
@@ -5360,7 +5404,8 @@
       <w:r>
         <w:t xml:space="preserve"> Viewing Current Courses</w:t>
       </w:r>
-      <w:bookmarkEnd w:id="25"/>
+      <w:bookmarkEnd w:id="48"/>
+      <w:bookmarkEnd w:id="49"/>
     </w:p>
     <w:p>
       <w:pPr>
@@ -5383,7 +5428,15 @@
         <w:ind w:left="1440"/>
       </w:pPr>
       <w:r>
-        <w:t>12.4. The system shall fetch all available grades for the selected course and put them in the jTable. The system shall also calculate the user’s current grade in the course.</w:t>
+        <w:t xml:space="preserve">12.4. The system shall fetch all available grades for the selected course and put them in the </w:t>
+      </w:r>
+      <w:proofErr w:type="spellStart"/>
+      <w:r>
+        <w:t>jTable</w:t>
+      </w:r>
+      <w:proofErr w:type="spellEnd"/>
+      <w:r>
+        <w:t>. The system shall also calculate the user’s current grade in the course.</w:t>
       </w:r>
     </w:p>
     <w:p>
@@ -5395,11 +5448,11 @@
       <w:pPr>
         <w:pStyle w:val="Heading2"/>
       </w:pPr>
-      <w:bookmarkStart w:id="26" w:name="_Toc20655874"/>
+      <w:bookmarkStart w:id="50" w:name="_Toc20918643"/>
       <w:r>
         <w:t>Nonfunctional Requirements</w:t>
       </w:r>
-      <w:bookmarkEnd w:id="26"/>
+      <w:bookmarkEnd w:id="50"/>
     </w:p>
     <w:p>
       <w:pPr>
@@ -5555,12 +5608,12 @@
       <w:pPr>
         <w:pStyle w:val="Heading1"/>
       </w:pPr>
-      <w:bookmarkStart w:id="27" w:name="_Toc20655875"/>
+      <w:bookmarkStart w:id="51" w:name="_Toc20918644"/>
       <w:r>
         <w:lastRenderedPageBreak/>
         <w:t>Use Case Diagram</w:t>
       </w:r>
-      <w:bookmarkEnd w:id="27"/>
+      <w:bookmarkEnd w:id="51"/>
     </w:p>
     <w:p>
       <w:pPr>
@@ -5622,7 +5675,7 @@
         <w:pStyle w:val="Caption"/>
         <w:jc w:val="center"/>
       </w:pPr>
-      <w:bookmarkStart w:id="28" w:name="_Toc20655897"/>
+      <w:bookmarkStart w:id="52" w:name="_Toc20918634"/>
       <w:r>
         <w:t xml:space="preserve">Figure </w:t>
       </w:r>
@@ -5650,7 +5703,7 @@
       <w:r>
         <w:t xml:space="preserve"> Use Case Diagram</w:t>
       </w:r>
-      <w:bookmarkEnd w:id="28"/>
+      <w:bookmarkEnd w:id="52"/>
     </w:p>
     <w:p>
       <w:r>
@@ -5809,14 +5862,14 @@
       <w:pPr>
         <w:pStyle w:val="Heading1"/>
       </w:pPr>
-      <w:bookmarkStart w:id="29" w:name="_Toc20655876"/>
+      <w:bookmarkStart w:id="53" w:name="_Toc20918645"/>
       <w:r>
         <w:t xml:space="preserve">Domain </w:t>
       </w:r>
       <w:r>
         <w:t>Diagram</w:t>
       </w:r>
-      <w:bookmarkEnd w:id="29"/>
+      <w:bookmarkEnd w:id="53"/>
     </w:p>
     <w:p>
       <w:pPr>
@@ -5869,7 +5922,7 @@
         <w:pStyle w:val="Caption"/>
         <w:jc w:val="center"/>
       </w:pPr>
-      <w:bookmarkStart w:id="30" w:name="_Toc20655898"/>
+      <w:bookmarkStart w:id="54" w:name="_Toc20918635"/>
       <w:r>
         <w:t xml:space="preserve">Figure </w:t>
       </w:r>
@@ -5897,7 +5950,7 @@
       <w:r>
         <w:t xml:space="preserve"> Domain Diagram</w:t>
       </w:r>
-      <w:bookmarkEnd w:id="30"/>
+      <w:bookmarkEnd w:id="54"/>
     </w:p>
     <w:p>
       <w:pPr>
@@ -5910,30 +5963,155 @@
       <w:pPr>
         <w:pStyle w:val="Heading1"/>
       </w:pPr>
-      <w:bookmarkStart w:id="31" w:name="_Toc20655877"/>
+      <w:bookmarkStart w:id="55" w:name="_Toc20918646"/>
       <w:r>
         <w:t>Conclusion</w:t>
       </w:r>
-      <w:bookmarkEnd w:id="31"/>
+      <w:bookmarkEnd w:id="55"/>
       <w:r>
         <w:t xml:space="preserve"> </w:t>
       </w:r>
     </w:p>
     <w:p>
       <w:pPr>
+        <w:ind w:left="720"/>
+      </w:pPr>
+      <w:r>
+        <w:t xml:space="preserve">For the EKU C.S. </w:t>
+      </w:r>
+      <w:r>
+        <w:t>student</w:t>
+      </w:r>
+      <w:r>
+        <w:t>, earning grades is a difficult yet important task.</w:t>
+      </w:r>
+      <w:r>
+        <w:t xml:space="preserve"> It is stressful to keep </w:t>
+      </w:r>
+      <w:r>
+        <w:t>track of</w:t>
+      </w:r>
+      <w:r>
+        <w:t xml:space="preserve"> grades in several different classes, and many times students find themselves worrying about what final exam grades they will need to pass a </w:t>
+      </w:r>
+      <w:r>
+        <w:t>course</w:t>
+      </w:r>
+      <w:r>
+        <w:t xml:space="preserve"> or receive </w:t>
+      </w:r>
+      <w:r>
+        <w:t>8</w:t>
+      </w:r>
+      <w:r>
+        <w:t xml:space="preserve">9% in a </w:t>
+      </w:r>
+      <w:r>
+        <w:t>class</w:t>
+      </w:r>
+      <w:r>
+        <w:t xml:space="preserve">. At other times, students </w:t>
+      </w:r>
+      <w:r>
+        <w:t>might</w:t>
+      </w:r>
+      <w:r>
+        <w:t xml:space="preserve"> wonder </w:t>
+      </w:r>
+      <w:r>
+        <w:t>what will happen to their GPA given certain final grades</w:t>
+      </w:r>
+      <w:r>
+        <w:t>.</w:t>
+      </w:r>
+      <w:r>
+        <w:t xml:space="preserve"> And at other times, students may wonder if they are on track to graduate.</w:t>
+      </w:r>
+      <w:r>
+        <w:t xml:space="preserve"> This system </w:t>
+      </w:r>
+      <w:r>
+        <w:t xml:space="preserve">makes the EKU </w:t>
+      </w:r>
+      <w:r>
+        <w:t>computer science student</w:t>
+      </w:r>
+      <w:r>
+        <w:t>’</w:t>
+      </w:r>
+      <w:r>
+        <w:t>s</w:t>
+      </w:r>
+      <w:r>
+        <w:t xml:space="preserve"> job of tracking grades and degree progress much easier.</w:t>
+      </w:r>
+      <w:r>
+        <w:t xml:space="preserve"> It allows students to quickly check their</w:t>
+      </w:r>
+      <w:r>
+        <w:t xml:space="preserve"> course</w:t>
+      </w:r>
+      <w:r>
+        <w:t xml:space="preserve"> grade, GPA, and degree progress, as well as to see what impact </w:t>
+      </w:r>
+      <w:r>
+        <w:t xml:space="preserve">future </w:t>
+      </w:r>
+      <w:r>
+        <w:t xml:space="preserve">grades will have on their overall </w:t>
+      </w:r>
+      <w:r>
+        <w:t xml:space="preserve">course </w:t>
+      </w:r>
+      <w:r>
+        <w:t>grade</w:t>
+      </w:r>
+      <w:r>
+        <w:t xml:space="preserve"> and what impact final grades in future courses will have on their overall GPA.</w:t>
+      </w:r>
+    </w:p>
+    <w:p>
+      <w:pPr>
+        <w:ind w:left="720"/>
+      </w:pPr>
+    </w:p>
+    <w:p>
+      <w:pPr>
+        <w:ind w:left="720"/>
+      </w:pPr>
+      <w:r>
+        <w:t>In this report, I have outlined the capabilities of the system, constraints</w:t>
+      </w:r>
+      <w:r>
+        <w:t>, and overall structure</w:t>
+      </w:r>
+      <w:r>
+        <w:t>. Suggestions on how to improve the system are welcome</w:t>
+      </w:r>
+      <w:r>
+        <w:t>!</w:t>
+      </w:r>
+    </w:p>
+    <w:p>
+      <w:pPr>
+        <w:ind w:left="720"/>
+      </w:pPr>
+    </w:p>
+    <w:p>
+      <w:pPr>
         <w:pStyle w:val="Heading1"/>
       </w:pPr>
-      <w:bookmarkStart w:id="32" w:name="_Toc20655878"/>
+      <w:bookmarkStart w:id="56" w:name="_Toc20918647"/>
       <w:r>
         <w:t>Data Dictionary</w:t>
       </w:r>
-      <w:bookmarkEnd w:id="32"/>
+      <w:bookmarkEnd w:id="56"/>
     </w:p>
     <w:p>
       <w:pPr>
         <w:ind w:left="720"/>
       </w:pPr>
-      <w:bookmarkStart w:id="33" w:name="_Hlk20476289"/>
+      <w:bookmarkStart w:id="57" w:name="_Hlk20476289"/>
       <w:r>
         <w:rPr>
           <w:b/>
@@ -6066,7 +6244,11 @@
         <w:t>Final grade</w:t>
       </w:r>
       <w:r>
-        <w:t xml:space="preserve"> – the grade awarded to a student at the end of a class. This system is setup to handle “A” (for excellent, worth 4 quality points), “B” (for good, worth 3 quality points), “C” (for average, worth 2 quality points), “D” (for poor, worth 1 quality point), “F” (for failed, worth 0 quality points), “S” (for satisfactory, does not count toward student’s GPA), and “W” (for withdrawn, does not count toward student’s GPA) as final grades. </w:t>
+        <w:t xml:space="preserve"> – the grade awarded to a student at the end of a class. This system is setup to handle “A” (for excellent, worth 4 quality points), “B” (for good, worth 3 quality points), “C” (for average, worth 2 quality points), “D” (for poor, worth 1 quality point), “F” (for failed, worth 0 </w:t>
+      </w:r>
+      <w:r>
+        <w:lastRenderedPageBreak/>
+        <w:t xml:space="preserve">quality points), “S” (for satisfactory, does not count toward student’s GPA), and “W” (for withdrawn, does not count toward student’s GPA) as final grades. </w:t>
       </w:r>
     </w:p>
     <w:p>
@@ -6123,13 +6305,12 @@
           <w:b/>
           <w:bCs/>
         </w:rPr>
-        <w:lastRenderedPageBreak/>
         <w:t>What-if grade audit/calculation</w:t>
       </w:r>
       <w:r>
         <w:t xml:space="preserve"> – this calculation is useful if a user has submitted some, but not all, of the coursework for a class. The user may ask the system what grade he would need on remaining coursework in order to receive a certain, desired grade overall. Additionally, a user may ask the system what grade she would receive in the course if he were to get a certain grade on remaining coursework. </w:t>
       </w:r>
-      <w:bookmarkEnd w:id="33"/>
+      <w:bookmarkEnd w:id="57"/>
     </w:p>
     <w:p/>
     <w:sectPr>
@@ -8014,7 +8195,7 @@
 </file>
 
 <file path=customXml/itemProps1.xml><?xml version="1.0" encoding="utf-8"?>
-<ds:datastoreItem xmlns:ds="http://schemas.openxmlformats.org/officeDocument/2006/customXml" ds:itemID="{DCB0337D-E2E4-4DE2-AEF0-D942A8151B3C}">
+<ds:datastoreItem xmlns:ds="http://schemas.openxmlformats.org/officeDocument/2006/customXml" ds:itemID="{212FB682-3901-48FE-82F7-0A1F2A72CCE7}">
   <ds:schemaRefs>
     <ds:schemaRef ds:uri="http://schemas.openxmlformats.org/officeDocument/2006/bibliography"/>
   </ds:schemaRefs>

</xml_diff>

<commit_message>
Reqs specs finished & graded
</commit_message>
<xml_diff>
--- a/Requirements Specifications Report.docx
+++ b/Requirements Specifications Report.docx
@@ -493,8 +493,6 @@
             <w:t>Table of Contents</w:t>
           </w:r>
         </w:p>
-        <w:bookmarkStart w:id="0" w:name="_GoBack"/>
-        <w:bookmarkEnd w:id="0"/>
         <w:p>
           <w:pPr>
             <w:pStyle w:val="TOC1"/>
@@ -515,7 +513,7 @@
           <w:r>
             <w:fldChar w:fldCharType="separate"/>
           </w:r>
-          <w:hyperlink w:anchor="_Toc20918636" w:history="1">
+          <w:hyperlink w:anchor="_Toc20982976" w:history="1">
             <w:r>
               <w:rPr>
                 <w:rStyle w:val="Hyperlink"/>
@@ -542,7 +540,7 @@
                 <w:noProof/>
                 <w:webHidden/>
               </w:rPr>
-              <w:instrText xml:space="preserve"> PAGEREF _Toc20918636 \h </w:instrText>
+              <w:instrText xml:space="preserve"> PAGEREF _Toc20982976 \h </w:instrText>
             </w:r>
             <w:r>
               <w:rPr>
@@ -585,7 +583,7 @@
               <w:noProof/>
             </w:rPr>
           </w:pPr>
-          <w:hyperlink w:anchor="_Toc20918637" w:history="1">
+          <w:hyperlink w:anchor="_Toc20982977" w:history="1">
             <w:r>
               <w:rPr>
                 <w:rStyle w:val="Hyperlink"/>
@@ -626,7 +624,7 @@
                 <w:noProof/>
                 <w:webHidden/>
               </w:rPr>
-              <w:instrText xml:space="preserve"> PAGEREF _Toc20918637 \h </w:instrText>
+              <w:instrText xml:space="preserve"> PAGEREF _Toc20982977 \h </w:instrText>
             </w:r>
             <w:r>
               <w:rPr>
@@ -669,7 +667,7 @@
               <w:noProof/>
             </w:rPr>
           </w:pPr>
-          <w:hyperlink w:anchor="_Toc20918638" w:history="1">
+          <w:hyperlink w:anchor="_Toc20982978" w:history="1">
             <w:r>
               <w:rPr>
                 <w:rStyle w:val="Hyperlink"/>
@@ -710,7 +708,7 @@
                 <w:noProof/>
                 <w:webHidden/>
               </w:rPr>
-              <w:instrText xml:space="preserve"> PAGEREF _Toc20918638 \h </w:instrText>
+              <w:instrText xml:space="preserve"> PAGEREF _Toc20982978 \h </w:instrText>
             </w:r>
             <w:r>
               <w:rPr>
@@ -753,7 +751,7 @@
               <w:noProof/>
             </w:rPr>
           </w:pPr>
-          <w:hyperlink w:anchor="_Toc20918639" w:history="1">
+          <w:hyperlink w:anchor="_Toc20982979" w:history="1">
             <w:r>
               <w:rPr>
                 <w:rStyle w:val="Hyperlink"/>
@@ -794,7 +792,7 @@
                 <w:noProof/>
                 <w:webHidden/>
               </w:rPr>
-              <w:instrText xml:space="preserve"> PAGEREF _Toc20918639 \h </w:instrText>
+              <w:instrText xml:space="preserve"> PAGEREF _Toc20982979 \h </w:instrText>
             </w:r>
             <w:r>
               <w:rPr>
@@ -837,7 +835,7 @@
               <w:noProof/>
             </w:rPr>
           </w:pPr>
-          <w:hyperlink w:anchor="_Toc20918640" w:history="1">
+          <w:hyperlink w:anchor="_Toc20982980" w:history="1">
             <w:r>
               <w:rPr>
                 <w:rStyle w:val="Hyperlink"/>
@@ -878,7 +876,7 @@
                 <w:noProof/>
                 <w:webHidden/>
               </w:rPr>
-              <w:instrText xml:space="preserve"> PAGEREF _Toc20918640 \h </w:instrText>
+              <w:instrText xml:space="preserve"> PAGEREF _Toc20982980 \h </w:instrText>
             </w:r>
             <w:r>
               <w:rPr>
@@ -921,7 +919,7 @@
               <w:noProof/>
             </w:rPr>
           </w:pPr>
-          <w:hyperlink w:anchor="_Toc20918641" w:history="1">
+          <w:hyperlink w:anchor="_Toc20982981" w:history="1">
             <w:r>
               <w:rPr>
                 <w:rStyle w:val="Hyperlink"/>
@@ -962,7 +960,7 @@
                 <w:noProof/>
                 <w:webHidden/>
               </w:rPr>
-              <w:instrText xml:space="preserve"> PAGEREF _Toc20918641 \h </w:instrText>
+              <w:instrText xml:space="preserve"> PAGEREF _Toc20982981 \h </w:instrText>
             </w:r>
             <w:r>
               <w:rPr>
@@ -1005,7 +1003,7 @@
               <w:noProof/>
             </w:rPr>
           </w:pPr>
-          <w:hyperlink w:anchor="_Toc20918642" w:history="1">
+          <w:hyperlink w:anchor="_Toc20982982" w:history="1">
             <w:r>
               <w:rPr>
                 <w:rStyle w:val="Hyperlink"/>
@@ -1046,7 +1044,7 @@
                 <w:noProof/>
                 <w:webHidden/>
               </w:rPr>
-              <w:instrText xml:space="preserve"> PAGEREF _Toc20918642 \h </w:instrText>
+              <w:instrText xml:space="preserve"> PAGEREF _Toc20982982 \h </w:instrText>
             </w:r>
             <w:r>
               <w:rPr>
@@ -1089,7 +1087,7 @@
               <w:noProof/>
             </w:rPr>
           </w:pPr>
-          <w:hyperlink w:anchor="_Toc20918643" w:history="1">
+          <w:hyperlink w:anchor="_Toc20982983" w:history="1">
             <w:r>
               <w:rPr>
                 <w:rStyle w:val="Hyperlink"/>
@@ -1130,7 +1128,7 @@
                 <w:noProof/>
                 <w:webHidden/>
               </w:rPr>
-              <w:instrText xml:space="preserve"> PAGEREF _Toc20918643 \h </w:instrText>
+              <w:instrText xml:space="preserve"> PAGEREF _Toc20982983 \h </w:instrText>
             </w:r>
             <w:r>
               <w:rPr>
@@ -1173,7 +1171,7 @@
               <w:noProof/>
             </w:rPr>
           </w:pPr>
-          <w:hyperlink w:anchor="_Toc20918644" w:history="1">
+          <w:hyperlink w:anchor="_Toc20982984" w:history="1">
             <w:r>
               <w:rPr>
                 <w:rStyle w:val="Hyperlink"/>
@@ -1214,7 +1212,7 @@
                 <w:noProof/>
                 <w:webHidden/>
               </w:rPr>
-              <w:instrText xml:space="preserve"> PAGEREF _Toc20918644 \h </w:instrText>
+              <w:instrText xml:space="preserve"> PAGEREF _Toc20982984 \h </w:instrText>
             </w:r>
             <w:r>
               <w:rPr>
@@ -1257,7 +1255,7 @@
               <w:noProof/>
             </w:rPr>
           </w:pPr>
-          <w:hyperlink w:anchor="_Toc20918645" w:history="1">
+          <w:hyperlink w:anchor="_Toc20982985" w:history="1">
             <w:r>
               <w:rPr>
                 <w:rStyle w:val="Hyperlink"/>
@@ -1298,7 +1296,7 @@
                 <w:noProof/>
                 <w:webHidden/>
               </w:rPr>
-              <w:instrText xml:space="preserve"> PAGEREF _Toc20918645 \h </w:instrText>
+              <w:instrText xml:space="preserve"> PAGEREF _Toc20982985 \h </w:instrText>
             </w:r>
             <w:r>
               <w:rPr>
@@ -1341,7 +1339,7 @@
               <w:noProof/>
             </w:rPr>
           </w:pPr>
-          <w:hyperlink w:anchor="_Toc20918646" w:history="1">
+          <w:hyperlink w:anchor="_Toc20982986" w:history="1">
             <w:r>
               <w:rPr>
                 <w:rStyle w:val="Hyperlink"/>
@@ -1382,7 +1380,7 @@
                 <w:noProof/>
                 <w:webHidden/>
               </w:rPr>
-              <w:instrText xml:space="preserve"> PAGEREF _Toc20918646 \h </w:instrText>
+              <w:instrText xml:space="preserve"> PAGEREF _Toc20982986 \h </w:instrText>
             </w:r>
             <w:r>
               <w:rPr>
@@ -1425,7 +1423,7 @@
               <w:noProof/>
             </w:rPr>
           </w:pPr>
-          <w:hyperlink w:anchor="_Toc20918647" w:history="1">
+          <w:hyperlink w:anchor="_Toc20982987" w:history="1">
             <w:r>
               <w:rPr>
                 <w:rStyle w:val="Hyperlink"/>
@@ -1466,7 +1464,7 @@
                 <w:noProof/>
                 <w:webHidden/>
               </w:rPr>
-              <w:instrText xml:space="preserve"> PAGEREF _Toc20918647 \h </w:instrText>
+              <w:instrText xml:space="preserve"> PAGEREF _Toc20982987 \h </w:instrText>
             </w:r>
             <w:r>
               <w:rPr>
@@ -1538,12 +1536,12 @@
           <w:noProof/>
         </w:rPr>
       </w:pPr>
-      <w:bookmarkStart w:id="1" w:name="_Toc20918636"/>
+      <w:bookmarkStart w:id="0" w:name="_Toc20982976"/>
       <w:r>
         <w:lastRenderedPageBreak/>
         <w:t>Table of Figures</w:t>
       </w:r>
-      <w:bookmarkEnd w:id="1"/>
+      <w:bookmarkEnd w:id="0"/>
       <w:r>
         <w:fldChar w:fldCharType="begin"/>
       </w:r>
@@ -1554,6 +1552,8 @@
         <w:fldChar w:fldCharType="separate"/>
       </w:r>
     </w:p>
+    <w:bookmarkStart w:id="1" w:name="_GoBack"/>
+    <w:bookmarkEnd w:id="1"/>
     <w:p>
       <w:pPr>
         <w:pStyle w:val="TableofFigures"/>
@@ -1565,63 +1565,108 @@
           <w:noProof/>
         </w:rPr>
       </w:pPr>
-      <w:hyperlink w:anchor="_Toc20918616" w:history="1">
-        <w:r>
-          <w:rPr>
-            <w:rStyle w:val="Hyperlink"/>
-            <w:noProof/>
-          </w:rPr>
-          <w:t>Figure 1 Adding a Grade</w:t>
-        </w:r>
-        <w:r>
-          <w:rPr>
-            <w:noProof/>
-            <w:webHidden/>
-          </w:rPr>
-          <w:tab/>
-        </w:r>
-        <w:r>
-          <w:rPr>
-            <w:noProof/>
-            <w:webHidden/>
-          </w:rPr>
-          <w:fldChar w:fldCharType="begin"/>
-        </w:r>
-        <w:r>
-          <w:rPr>
-            <w:noProof/>
-            <w:webHidden/>
-          </w:rPr>
-          <w:instrText xml:space="preserve"> PAGEREF _Toc20918616 \h </w:instrText>
-        </w:r>
-        <w:r>
-          <w:rPr>
-            <w:noProof/>
-            <w:webHidden/>
-          </w:rPr>
-        </w:r>
-        <w:r>
-          <w:rPr>
-            <w:noProof/>
-            <w:webHidden/>
-          </w:rPr>
-          <w:fldChar w:fldCharType="separate"/>
-        </w:r>
-        <w:r>
-          <w:rPr>
-            <w:noProof/>
-            <w:webHidden/>
-          </w:rPr>
-          <w:t>4</w:t>
-        </w:r>
-        <w:r>
-          <w:rPr>
-            <w:noProof/>
-            <w:webHidden/>
-          </w:rPr>
-          <w:fldChar w:fldCharType="end"/>
-        </w:r>
-      </w:hyperlink>
+      <w:r>
+        <w:rPr>
+          <w:rStyle w:val="Hyperlink"/>
+          <w:noProof/>
+        </w:rPr>
+        <w:fldChar w:fldCharType="begin"/>
+      </w:r>
+      <w:r>
+        <w:rPr>
+          <w:rStyle w:val="Hyperlink"/>
+          <w:noProof/>
+        </w:rPr>
+        <w:instrText xml:space="preserve"> </w:instrText>
+      </w:r>
+      <w:r>
+        <w:rPr>
+          <w:noProof/>
+        </w:rPr>
+        <w:instrText>HYPERLINK \l "_Toc20982988"</w:instrText>
+      </w:r>
+      <w:r>
+        <w:rPr>
+          <w:rStyle w:val="Hyperlink"/>
+          <w:noProof/>
+        </w:rPr>
+        <w:instrText xml:space="preserve"> </w:instrText>
+      </w:r>
+      <w:r>
+        <w:rPr>
+          <w:rStyle w:val="Hyperlink"/>
+          <w:noProof/>
+        </w:rPr>
+      </w:r>
+      <w:r>
+        <w:rPr>
+          <w:rStyle w:val="Hyperlink"/>
+          <w:noProof/>
+        </w:rPr>
+        <w:fldChar w:fldCharType="separate"/>
+      </w:r>
+      <w:r>
+        <w:rPr>
+          <w:rStyle w:val="Hyperlink"/>
+          <w:noProof/>
+        </w:rPr>
+        <w:t>Figure 1 Adding a Grade</w:t>
+      </w:r>
+      <w:r>
+        <w:rPr>
+          <w:noProof/>
+          <w:webHidden/>
+        </w:rPr>
+        <w:tab/>
+      </w:r>
+      <w:r>
+        <w:rPr>
+          <w:noProof/>
+          <w:webHidden/>
+        </w:rPr>
+        <w:fldChar w:fldCharType="begin"/>
+      </w:r>
+      <w:r>
+        <w:rPr>
+          <w:noProof/>
+          <w:webHidden/>
+        </w:rPr>
+        <w:instrText xml:space="preserve"> PAGEREF _Toc20982988 \h </w:instrText>
+      </w:r>
+      <w:r>
+        <w:rPr>
+          <w:noProof/>
+          <w:webHidden/>
+        </w:rPr>
+      </w:r>
+      <w:r>
+        <w:rPr>
+          <w:noProof/>
+          <w:webHidden/>
+        </w:rPr>
+        <w:fldChar w:fldCharType="separate"/>
+      </w:r>
+      <w:r>
+        <w:rPr>
+          <w:noProof/>
+          <w:webHidden/>
+        </w:rPr>
+        <w:t>4</w:t>
+      </w:r>
+      <w:r>
+        <w:rPr>
+          <w:noProof/>
+          <w:webHidden/>
+        </w:rPr>
+        <w:fldChar w:fldCharType="end"/>
+      </w:r>
+      <w:r>
+        <w:rPr>
+          <w:rStyle w:val="Hyperlink"/>
+          <w:noProof/>
+        </w:rPr>
+        <w:fldChar w:fldCharType="end"/>
+      </w:r>
     </w:p>
     <w:p>
       <w:pPr>
@@ -1634,7 +1679,7 @@
           <w:noProof/>
         </w:rPr>
       </w:pPr>
-      <w:hyperlink w:anchor="_Toc20918617" w:history="1">
+      <w:hyperlink w:anchor="_Toc20982989" w:history="1">
         <w:r>
           <w:rPr>
             <w:rStyle w:val="Hyperlink"/>
@@ -1661,7 +1706,7 @@
             <w:noProof/>
             <w:webHidden/>
           </w:rPr>
-          <w:instrText xml:space="preserve"> PAGEREF _Toc20918617 \h </w:instrText>
+          <w:instrText xml:space="preserve"> PAGEREF _Toc20982989 \h </w:instrText>
         </w:r>
         <w:r>
           <w:rPr>
@@ -1703,7 +1748,7 @@
           <w:noProof/>
         </w:rPr>
       </w:pPr>
-      <w:hyperlink w:anchor="_Toc20918618" w:history="1">
+      <w:hyperlink w:anchor="_Toc20982990" w:history="1">
         <w:r>
           <w:rPr>
             <w:rStyle w:val="Hyperlink"/>
@@ -1730,7 +1775,7 @@
             <w:noProof/>
             <w:webHidden/>
           </w:rPr>
-          <w:instrText xml:space="preserve"> PAGEREF _Toc20918618 \h </w:instrText>
+          <w:instrText xml:space="preserve"> PAGEREF _Toc20982990 \h </w:instrText>
         </w:r>
         <w:r>
           <w:rPr>
@@ -1772,7 +1817,7 @@
           <w:noProof/>
         </w:rPr>
       </w:pPr>
-      <w:hyperlink w:anchor="_Toc20918619" w:history="1">
+      <w:hyperlink w:anchor="_Toc20982991" w:history="1">
         <w:r>
           <w:rPr>
             <w:rStyle w:val="Hyperlink"/>
@@ -1799,7 +1844,7 @@
             <w:noProof/>
             <w:webHidden/>
           </w:rPr>
-          <w:instrText xml:space="preserve"> PAGEREF _Toc20918619 \h </w:instrText>
+          <w:instrText xml:space="preserve"> PAGEREF _Toc20982991 \h </w:instrText>
         </w:r>
         <w:r>
           <w:rPr>
@@ -1841,7 +1886,7 @@
           <w:noProof/>
         </w:rPr>
       </w:pPr>
-      <w:hyperlink w:anchor="_Toc20918620" w:history="1">
+      <w:hyperlink w:anchor="_Toc20982992" w:history="1">
         <w:r>
           <w:rPr>
             <w:rStyle w:val="Hyperlink"/>
@@ -1868,7 +1913,7 @@
             <w:noProof/>
             <w:webHidden/>
           </w:rPr>
-          <w:instrText xml:space="preserve"> PAGEREF _Toc20918620 \h </w:instrText>
+          <w:instrText xml:space="preserve"> PAGEREF _Toc20982992 \h </w:instrText>
         </w:r>
         <w:r>
           <w:rPr>
@@ -1910,7 +1955,7 @@
           <w:noProof/>
         </w:rPr>
       </w:pPr>
-      <w:hyperlink w:anchor="_Toc20918621" w:history="1">
+      <w:hyperlink w:anchor="_Toc20982993" w:history="1">
         <w:r>
           <w:rPr>
             <w:rStyle w:val="Hyperlink"/>
@@ -1937,7 +1982,7 @@
             <w:noProof/>
             <w:webHidden/>
           </w:rPr>
-          <w:instrText xml:space="preserve"> PAGEREF _Toc20918621 \h </w:instrText>
+          <w:instrText xml:space="preserve"> PAGEREF _Toc20982993 \h </w:instrText>
         </w:r>
         <w:r>
           <w:rPr>
@@ -1979,7 +2024,7 @@
           <w:noProof/>
         </w:rPr>
       </w:pPr>
-      <w:hyperlink w:anchor="_Toc20918622" w:history="1">
+      <w:hyperlink w:anchor="_Toc20982994" w:history="1">
         <w:r>
           <w:rPr>
             <w:rStyle w:val="Hyperlink"/>
@@ -2006,7 +2051,7 @@
             <w:noProof/>
             <w:webHidden/>
           </w:rPr>
-          <w:instrText xml:space="preserve"> PAGEREF _Toc20918622 \h </w:instrText>
+          <w:instrText xml:space="preserve"> PAGEREF _Toc20982994 \h </w:instrText>
         </w:r>
         <w:r>
           <w:rPr>
@@ -2048,7 +2093,7 @@
           <w:noProof/>
         </w:rPr>
       </w:pPr>
-      <w:hyperlink w:anchor="_Toc20918623" w:history="1">
+      <w:hyperlink w:anchor="_Toc20982995" w:history="1">
         <w:r>
           <w:rPr>
             <w:rStyle w:val="Hyperlink"/>
@@ -2075,7 +2120,7 @@
             <w:noProof/>
             <w:webHidden/>
           </w:rPr>
-          <w:instrText xml:space="preserve"> PAGEREF _Toc20918623 \h </w:instrText>
+          <w:instrText xml:space="preserve"> PAGEREF _Toc20982995 \h </w:instrText>
         </w:r>
         <w:r>
           <w:rPr>
@@ -2117,7 +2162,7 @@
           <w:noProof/>
         </w:rPr>
       </w:pPr>
-      <w:hyperlink w:anchor="_Toc20918624" w:history="1">
+      <w:hyperlink w:anchor="_Toc20982996" w:history="1">
         <w:r>
           <w:rPr>
             <w:rStyle w:val="Hyperlink"/>
@@ -2144,7 +2189,7 @@
             <w:noProof/>
             <w:webHidden/>
           </w:rPr>
-          <w:instrText xml:space="preserve"> PAGEREF _Toc20918624 \h </w:instrText>
+          <w:instrText xml:space="preserve"> PAGEREF _Toc20982996 \h </w:instrText>
         </w:r>
         <w:r>
           <w:rPr>
@@ -2186,7 +2231,7 @@
           <w:noProof/>
         </w:rPr>
       </w:pPr>
-      <w:hyperlink w:anchor="_Toc20918625" w:history="1">
+      <w:hyperlink w:anchor="_Toc20982997" w:history="1">
         <w:r>
           <w:rPr>
             <w:rStyle w:val="Hyperlink"/>
@@ -2213,7 +2258,7 @@
             <w:noProof/>
             <w:webHidden/>
           </w:rPr>
-          <w:instrText xml:space="preserve"> PAGEREF _Toc20918625 \h </w:instrText>
+          <w:instrText xml:space="preserve"> PAGEREF _Toc20982997 \h </w:instrText>
         </w:r>
         <w:r>
           <w:rPr>
@@ -2255,7 +2300,7 @@
           <w:noProof/>
         </w:rPr>
       </w:pPr>
-      <w:hyperlink w:anchor="_Toc20918626" w:history="1">
+      <w:hyperlink w:anchor="_Toc20982998" w:history="1">
         <w:r>
           <w:rPr>
             <w:rStyle w:val="Hyperlink"/>
@@ -2282,7 +2327,7 @@
             <w:noProof/>
             <w:webHidden/>
           </w:rPr>
-          <w:instrText xml:space="preserve"> PAGEREF _Toc20918626 \h </w:instrText>
+          <w:instrText xml:space="preserve"> PAGEREF _Toc20982998 \h </w:instrText>
         </w:r>
         <w:r>
           <w:rPr>
@@ -2324,7 +2369,7 @@
           <w:noProof/>
         </w:rPr>
       </w:pPr>
-      <w:hyperlink w:anchor="_Toc20918627" w:history="1">
+      <w:hyperlink w:anchor="_Toc20982999" w:history="1">
         <w:r>
           <w:rPr>
             <w:rStyle w:val="Hyperlink"/>
@@ -2351,7 +2396,7 @@
             <w:noProof/>
             <w:webHidden/>
           </w:rPr>
-          <w:instrText xml:space="preserve"> PAGEREF _Toc20918627 \h </w:instrText>
+          <w:instrText xml:space="preserve"> PAGEREF _Toc20982999 \h </w:instrText>
         </w:r>
         <w:r>
           <w:rPr>
@@ -2393,7 +2438,7 @@
           <w:noProof/>
         </w:rPr>
       </w:pPr>
-      <w:hyperlink w:anchor="_Toc20918628" w:history="1">
+      <w:hyperlink w:anchor="_Toc20983000" w:history="1">
         <w:r>
           <w:rPr>
             <w:rStyle w:val="Hyperlink"/>
@@ -2420,7 +2465,7 @@
             <w:noProof/>
             <w:webHidden/>
           </w:rPr>
-          <w:instrText xml:space="preserve"> PAGEREF _Toc20918628 \h </w:instrText>
+          <w:instrText xml:space="preserve"> PAGEREF _Toc20983000 \h </w:instrText>
         </w:r>
         <w:r>
           <w:rPr>
@@ -2462,7 +2507,7 @@
           <w:noProof/>
         </w:rPr>
       </w:pPr>
-      <w:hyperlink w:anchor="_Toc20918629" w:history="1">
+      <w:hyperlink w:anchor="_Toc20983001" w:history="1">
         <w:r>
           <w:rPr>
             <w:rStyle w:val="Hyperlink"/>
@@ -2489,7 +2534,7 @@
             <w:noProof/>
             <w:webHidden/>
           </w:rPr>
-          <w:instrText xml:space="preserve"> PAGEREF _Toc20918629 \h </w:instrText>
+          <w:instrText xml:space="preserve"> PAGEREF _Toc20983001 \h </w:instrText>
         </w:r>
         <w:r>
           <w:rPr>
@@ -2531,7 +2576,7 @@
           <w:noProof/>
         </w:rPr>
       </w:pPr>
-      <w:hyperlink w:anchor="_Toc20918630" w:history="1">
+      <w:hyperlink w:anchor="_Toc20983002" w:history="1">
         <w:r>
           <w:rPr>
             <w:rStyle w:val="Hyperlink"/>
@@ -2558,7 +2603,7 @@
             <w:noProof/>
             <w:webHidden/>
           </w:rPr>
-          <w:instrText xml:space="preserve"> PAGEREF _Toc20918630 \h </w:instrText>
+          <w:instrText xml:space="preserve"> PAGEREF _Toc20983002 \h </w:instrText>
         </w:r>
         <w:r>
           <w:rPr>
@@ -2600,7 +2645,7 @@
           <w:noProof/>
         </w:rPr>
       </w:pPr>
-      <w:hyperlink w:anchor="_Toc20918631" w:history="1">
+      <w:hyperlink w:anchor="_Toc20983003" w:history="1">
         <w:r>
           <w:rPr>
             <w:rStyle w:val="Hyperlink"/>
@@ -2627,7 +2672,7 @@
             <w:noProof/>
             <w:webHidden/>
           </w:rPr>
-          <w:instrText xml:space="preserve"> PAGEREF _Toc20918631 \h </w:instrText>
+          <w:instrText xml:space="preserve"> PAGEREF _Toc20983003 \h </w:instrText>
         </w:r>
         <w:r>
           <w:rPr>
@@ -2669,7 +2714,7 @@
           <w:noProof/>
         </w:rPr>
       </w:pPr>
-      <w:hyperlink w:anchor="_Toc20918632" w:history="1">
+      <w:hyperlink w:anchor="_Toc20983004" w:history="1">
         <w:r>
           <w:rPr>
             <w:rStyle w:val="Hyperlink"/>
@@ -2696,7 +2741,7 @@
             <w:noProof/>
             <w:webHidden/>
           </w:rPr>
-          <w:instrText xml:space="preserve"> PAGEREF _Toc20918632 \h </w:instrText>
+          <w:instrText xml:space="preserve"> PAGEREF _Toc20983004 \h </w:instrText>
         </w:r>
         <w:r>
           <w:rPr>
@@ -2738,7 +2783,7 @@
           <w:noProof/>
         </w:rPr>
       </w:pPr>
-      <w:hyperlink w:anchor="_Toc20918633" w:history="1">
+      <w:hyperlink w:anchor="_Toc20983005" w:history="1">
         <w:r>
           <w:rPr>
             <w:rStyle w:val="Hyperlink"/>
@@ -2765,7 +2810,7 @@
             <w:noProof/>
             <w:webHidden/>
           </w:rPr>
-          <w:instrText xml:space="preserve"> PAGEREF _Toc20918633 \h </w:instrText>
+          <w:instrText xml:space="preserve"> PAGEREF _Toc20983005 \h </w:instrText>
         </w:r>
         <w:r>
           <w:rPr>
@@ -2807,7 +2852,7 @@
           <w:noProof/>
         </w:rPr>
       </w:pPr>
-      <w:hyperlink w:anchor="_Toc20918634" w:history="1">
+      <w:hyperlink w:anchor="_Toc20983006" w:history="1">
         <w:r>
           <w:rPr>
             <w:rStyle w:val="Hyperlink"/>
@@ -2834,7 +2879,7 @@
             <w:noProof/>
             <w:webHidden/>
           </w:rPr>
-          <w:instrText xml:space="preserve"> PAGEREF _Toc20918634 \h </w:instrText>
+          <w:instrText xml:space="preserve"> PAGEREF _Toc20983006 \h </w:instrText>
         </w:r>
         <w:r>
           <w:rPr>
@@ -2876,7 +2921,7 @@
           <w:noProof/>
         </w:rPr>
       </w:pPr>
-      <w:hyperlink w:anchor="_Toc20918635" w:history="1">
+      <w:hyperlink w:anchor="_Toc20983007" w:history="1">
         <w:r>
           <w:rPr>
             <w:rStyle w:val="Hyperlink"/>
@@ -2903,7 +2948,7 @@
             <w:noProof/>
             <w:webHidden/>
           </w:rPr>
-          <w:instrText xml:space="preserve"> PAGEREF _Toc20918635 \h </w:instrText>
+          <w:instrText xml:space="preserve"> PAGEREF _Toc20983007 \h </w:instrText>
         </w:r>
         <w:r>
           <w:rPr>
@@ -2973,7 +3018,7 @@
         <w:pStyle w:val="Heading1"/>
       </w:pPr>
       <w:bookmarkStart w:id="2" w:name="_Toc20684492"/>
-      <w:bookmarkStart w:id="3" w:name="_Toc20918637"/>
+      <w:bookmarkStart w:id="3" w:name="_Toc20982977"/>
       <w:r>
         <w:lastRenderedPageBreak/>
         <w:t>Introduction</w:t>
@@ -2986,7 +3031,7 @@
         <w:pStyle w:val="Heading2"/>
       </w:pPr>
       <w:bookmarkStart w:id="4" w:name="_Toc20684493"/>
-      <w:bookmarkStart w:id="5" w:name="_Toc20918638"/>
+      <w:bookmarkStart w:id="5" w:name="_Toc20982978"/>
       <w:r>
         <w:t>Problem Statement</w:t>
       </w:r>
@@ -3052,7 +3097,7 @@
         <w:pStyle w:val="Heading2"/>
       </w:pPr>
       <w:bookmarkStart w:id="6" w:name="_Toc20684494"/>
-      <w:bookmarkStart w:id="7" w:name="_Toc20918639"/>
+      <w:bookmarkStart w:id="7" w:name="_Toc20982979"/>
       <w:r>
         <w:t>Proposal</w:t>
       </w:r>
@@ -3099,7 +3144,7 @@
         <w:ind w:left="720" w:hanging="720"/>
       </w:pPr>
       <w:bookmarkStart w:id="8" w:name="_Toc20684495"/>
-      <w:bookmarkStart w:id="9" w:name="_Toc20918640"/>
+      <w:bookmarkStart w:id="9" w:name="_Toc20982980"/>
       <w:r>
         <w:t>System Description</w:t>
       </w:r>
@@ -3123,7 +3168,7 @@
         <w:pStyle w:val="Heading1"/>
       </w:pPr>
       <w:bookmarkStart w:id="10" w:name="_Toc20684496"/>
-      <w:bookmarkStart w:id="11" w:name="_Toc20918641"/>
+      <w:bookmarkStart w:id="11" w:name="_Toc20982981"/>
       <w:r>
         <w:t>System Requirements</w:t>
       </w:r>
@@ -3143,7 +3188,7 @@
         <w:pStyle w:val="Heading2"/>
       </w:pPr>
       <w:bookmarkStart w:id="12" w:name="_Toc20684497"/>
-      <w:bookmarkStart w:id="13" w:name="_Toc20918642"/>
+      <w:bookmarkStart w:id="13" w:name="_Toc20982982"/>
       <w:r>
         <w:t>Functional Requirements</w:t>
       </w:r>
@@ -3238,31 +3283,18 @@
         <w:jc w:val="center"/>
       </w:pPr>
       <w:bookmarkStart w:id="14" w:name="_Toc20830809"/>
-      <w:bookmarkStart w:id="15" w:name="_Toc20918616"/>
+      <w:bookmarkStart w:id="15" w:name="_Toc20982988"/>
       <w:r>
         <w:t xml:space="preserve">Figure </w:t>
       </w:r>
-      <w:r>
-        <w:fldChar w:fldCharType="begin"/>
-      </w:r>
-      <w:r>
-        <w:instrText xml:space="preserve"> SEQ Figure \* ARABIC </w:instrText>
-      </w:r>
-      <w:r>
-        <w:fldChar w:fldCharType="separate"/>
-      </w:r>
-      <w:r>
-        <w:rPr>
-          <w:noProof/>
-        </w:rPr>
-        <w:t>1</w:t>
-      </w:r>
-      <w:r>
-        <w:rPr>
-          <w:noProof/>
-        </w:rPr>
-        <w:fldChar w:fldCharType="end"/>
-      </w:r>
+      <w:fldSimple w:instr=" SEQ Figure \* ARABIC ">
+        <w:r>
+          <w:rPr>
+            <w:noProof/>
+          </w:rPr>
+          <w:t>1</w:t>
+        </w:r>
+      </w:fldSimple>
       <w:r>
         <w:t xml:space="preserve"> Adding a Grade</w:t>
       </w:r>
@@ -3349,31 +3381,18 @@
         <w:jc w:val="center"/>
       </w:pPr>
       <w:bookmarkStart w:id="16" w:name="_Toc20830810"/>
-      <w:bookmarkStart w:id="17" w:name="_Toc20918617"/>
+      <w:bookmarkStart w:id="17" w:name="_Toc20982989"/>
       <w:r>
         <w:t xml:space="preserve">Figure </w:t>
       </w:r>
-      <w:r>
-        <w:fldChar w:fldCharType="begin"/>
-      </w:r>
-      <w:r>
-        <w:instrText xml:space="preserve"> SEQ Figure \* ARABIC </w:instrText>
-      </w:r>
-      <w:r>
-        <w:fldChar w:fldCharType="separate"/>
-      </w:r>
-      <w:r>
-        <w:rPr>
-          <w:noProof/>
-        </w:rPr>
-        <w:t>2</w:t>
-      </w:r>
-      <w:r>
-        <w:rPr>
-          <w:noProof/>
-        </w:rPr>
-        <w:fldChar w:fldCharType="end"/>
-      </w:r>
+      <w:fldSimple w:instr=" SEQ Figure \* ARABIC ">
+        <w:r>
+          <w:rPr>
+            <w:noProof/>
+          </w:rPr>
+          <w:t>2</w:t>
+        </w:r>
+      </w:fldSimple>
       <w:r>
         <w:t xml:space="preserve"> Submitting a Grade to the Database</w:t>
       </w:r>
@@ -3494,31 +3513,18 @@
         <w:jc w:val="center"/>
       </w:pPr>
       <w:bookmarkStart w:id="18" w:name="_Toc20830811"/>
-      <w:bookmarkStart w:id="19" w:name="_Toc20918618"/>
+      <w:bookmarkStart w:id="19" w:name="_Toc20982990"/>
       <w:r>
         <w:t xml:space="preserve">Figure </w:t>
       </w:r>
-      <w:r>
-        <w:fldChar w:fldCharType="begin"/>
-      </w:r>
-      <w:r>
-        <w:instrText xml:space="preserve"> SEQ Figure \* ARABIC </w:instrText>
-      </w:r>
-      <w:r>
-        <w:fldChar w:fldCharType="separate"/>
-      </w:r>
-      <w:r>
-        <w:rPr>
-          <w:noProof/>
-        </w:rPr>
-        <w:t>3</w:t>
-      </w:r>
-      <w:r>
-        <w:rPr>
-          <w:noProof/>
-        </w:rPr>
-        <w:fldChar w:fldCharType="end"/>
-      </w:r>
+      <w:fldSimple w:instr=" SEQ Figure \* ARABIC ">
+        <w:r>
+          <w:rPr>
+            <w:noProof/>
+          </w:rPr>
+          <w:t>3</w:t>
+        </w:r>
+      </w:fldSimple>
       <w:r>
         <w:t xml:space="preserve"> Performing What-If Grade Calculation</w:t>
       </w:r>
@@ -3611,31 +3617,18 @@
         <w:jc w:val="center"/>
       </w:pPr>
       <w:bookmarkStart w:id="20" w:name="_Toc20830812"/>
-      <w:bookmarkStart w:id="21" w:name="_Toc20918619"/>
+      <w:bookmarkStart w:id="21" w:name="_Toc20982991"/>
       <w:r>
         <w:t xml:space="preserve">Figure </w:t>
       </w:r>
-      <w:r>
-        <w:fldChar w:fldCharType="begin"/>
-      </w:r>
-      <w:r>
-        <w:instrText xml:space="preserve"> SEQ Figure \* ARABIC </w:instrText>
-      </w:r>
-      <w:r>
-        <w:fldChar w:fldCharType="separate"/>
-      </w:r>
-      <w:r>
-        <w:rPr>
-          <w:noProof/>
-        </w:rPr>
-        <w:t>4</w:t>
-      </w:r>
-      <w:r>
-        <w:rPr>
-          <w:noProof/>
-        </w:rPr>
-        <w:fldChar w:fldCharType="end"/>
-      </w:r>
+      <w:fldSimple w:instr=" SEQ Figure \* ARABIC ">
+        <w:r>
+          <w:rPr>
+            <w:noProof/>
+          </w:rPr>
+          <w:t>4</w:t>
+        </w:r>
+      </w:fldSimple>
       <w:r>
         <w:t xml:space="preserve"> Viewing What-If Results</w:t>
       </w:r>
@@ -3718,31 +3711,18 @@
         <w:jc w:val="center"/>
       </w:pPr>
       <w:bookmarkStart w:id="22" w:name="_Toc20830813"/>
-      <w:bookmarkStart w:id="23" w:name="_Toc20918620"/>
+      <w:bookmarkStart w:id="23" w:name="_Toc20982992"/>
       <w:r>
         <w:t xml:space="preserve">Figure </w:t>
       </w:r>
-      <w:r>
-        <w:fldChar w:fldCharType="begin"/>
-      </w:r>
-      <w:r>
-        <w:instrText xml:space="preserve"> SEQ Figure \* ARABIC </w:instrText>
-      </w:r>
-      <w:r>
-        <w:fldChar w:fldCharType="separate"/>
-      </w:r>
-      <w:r>
-        <w:rPr>
-          <w:noProof/>
-        </w:rPr>
-        <w:t>5</w:t>
-      </w:r>
-      <w:r>
-        <w:rPr>
-          <w:noProof/>
-        </w:rPr>
-        <w:fldChar w:fldCharType="end"/>
-      </w:r>
+      <w:fldSimple w:instr=" SEQ Figure \* ARABIC ">
+        <w:r>
+          <w:rPr>
+            <w:noProof/>
+          </w:rPr>
+          <w:t>5</w:t>
+        </w:r>
+      </w:fldSimple>
       <w:r>
         <w:rPr>
           <w:noProof/>
@@ -3822,31 +3802,18 @@
         <w:jc w:val="center"/>
       </w:pPr>
       <w:bookmarkStart w:id="24" w:name="_Toc20830814"/>
-      <w:bookmarkStart w:id="25" w:name="_Toc20918621"/>
+      <w:bookmarkStart w:id="25" w:name="_Toc20982993"/>
       <w:r>
         <w:t xml:space="preserve">Figure </w:t>
       </w:r>
-      <w:r>
-        <w:fldChar w:fldCharType="begin"/>
-      </w:r>
-      <w:r>
-        <w:instrText xml:space="preserve"> SEQ Figure \* ARABIC </w:instrText>
-      </w:r>
-      <w:r>
-        <w:fldChar w:fldCharType="separate"/>
-      </w:r>
-      <w:r>
-        <w:rPr>
-          <w:noProof/>
-        </w:rPr>
-        <w:t>6</w:t>
-      </w:r>
-      <w:r>
-        <w:rPr>
-          <w:noProof/>
-        </w:rPr>
-        <w:fldChar w:fldCharType="end"/>
-      </w:r>
+      <w:fldSimple w:instr=" SEQ Figure \* ARABIC ">
+        <w:r>
+          <w:rPr>
+            <w:noProof/>
+          </w:rPr>
+          <w:t>6</w:t>
+        </w:r>
+      </w:fldSimple>
       <w:r>
         <w:t xml:space="preserve"> Choose a Grade to Delete</w:t>
       </w:r>
@@ -3952,31 +3919,18 @@
         <w:jc w:val="center"/>
       </w:pPr>
       <w:bookmarkStart w:id="26" w:name="_Toc20830815"/>
-      <w:bookmarkStart w:id="27" w:name="_Toc20918622"/>
+      <w:bookmarkStart w:id="27" w:name="_Toc20982994"/>
       <w:r>
         <w:t xml:space="preserve">Figure </w:t>
       </w:r>
-      <w:r>
-        <w:fldChar w:fldCharType="begin"/>
-      </w:r>
-      <w:r>
-        <w:instrText xml:space="preserve"> SEQ Figure \* ARABIC </w:instrText>
-      </w:r>
-      <w:r>
-        <w:fldChar w:fldCharType="separate"/>
-      </w:r>
-      <w:r>
-        <w:rPr>
-          <w:noProof/>
-        </w:rPr>
-        <w:t>7</w:t>
-      </w:r>
-      <w:r>
-        <w:rPr>
-          <w:noProof/>
-        </w:rPr>
-        <w:fldChar w:fldCharType="end"/>
-      </w:r>
+      <w:fldSimple w:instr=" SEQ Figure \* ARABIC ">
+        <w:r>
+          <w:rPr>
+            <w:noProof/>
+          </w:rPr>
+          <w:t>7</w:t>
+        </w:r>
+      </w:fldSimple>
       <w:r>
         <w:t xml:space="preserve"> GPA Calculator Button</w:t>
       </w:r>
@@ -4059,31 +4013,18 @@
         <w:jc w:val="center"/>
       </w:pPr>
       <w:bookmarkStart w:id="28" w:name="_Toc20830816"/>
-      <w:bookmarkStart w:id="29" w:name="_Toc20918623"/>
+      <w:bookmarkStart w:id="29" w:name="_Toc20982995"/>
       <w:r>
         <w:t xml:space="preserve">Figure </w:t>
       </w:r>
-      <w:r>
-        <w:fldChar w:fldCharType="begin"/>
-      </w:r>
-      <w:r>
-        <w:instrText xml:space="preserve"> SEQ Figure \* ARABIC </w:instrText>
-      </w:r>
-      <w:r>
-        <w:fldChar w:fldCharType="separate"/>
-      </w:r>
-      <w:r>
-        <w:rPr>
-          <w:noProof/>
-        </w:rPr>
-        <w:t>8</w:t>
-      </w:r>
-      <w:r>
-        <w:rPr>
-          <w:noProof/>
-        </w:rPr>
-        <w:fldChar w:fldCharType="end"/>
-      </w:r>
+      <w:fldSimple w:instr=" SEQ Figure \* ARABIC ">
+        <w:r>
+          <w:rPr>
+            <w:noProof/>
+          </w:rPr>
+          <w:t>8</w:t>
+        </w:r>
+      </w:fldSimple>
       <w:r>
         <w:t xml:space="preserve"> Student GPA Screen</w:t>
       </w:r>
@@ -4160,31 +4101,18 @@
         <w:jc w:val="center"/>
       </w:pPr>
       <w:bookmarkStart w:id="30" w:name="_Toc20830817"/>
-      <w:bookmarkStart w:id="31" w:name="_Toc20918624"/>
+      <w:bookmarkStart w:id="31" w:name="_Toc20982996"/>
       <w:r>
         <w:t xml:space="preserve">Figure </w:t>
       </w:r>
-      <w:r>
-        <w:fldChar w:fldCharType="begin"/>
-      </w:r>
-      <w:r>
-        <w:instrText xml:space="preserve"> SEQ Figure \* ARABIC </w:instrText>
-      </w:r>
-      <w:r>
-        <w:fldChar w:fldCharType="separate"/>
-      </w:r>
-      <w:r>
-        <w:rPr>
-          <w:noProof/>
-        </w:rPr>
-        <w:t>9</w:t>
-      </w:r>
-      <w:r>
-        <w:rPr>
-          <w:noProof/>
-        </w:rPr>
-        <w:fldChar w:fldCharType="end"/>
-      </w:r>
+      <w:fldSimple w:instr=" SEQ Figure \* ARABIC ">
+        <w:r>
+          <w:rPr>
+            <w:noProof/>
+          </w:rPr>
+          <w:t>9</w:t>
+        </w:r>
+      </w:fldSimple>
       <w:r>
         <w:t xml:space="preserve"> Completed Classes Overview</w:t>
       </w:r>
@@ -4262,31 +4190,18 @@
         <w:jc w:val="center"/>
       </w:pPr>
       <w:bookmarkStart w:id="32" w:name="_Toc20830818"/>
-      <w:bookmarkStart w:id="33" w:name="_Toc20918625"/>
+      <w:bookmarkStart w:id="33" w:name="_Toc20982997"/>
       <w:r>
         <w:t xml:space="preserve">Figure </w:t>
       </w:r>
-      <w:r>
-        <w:fldChar w:fldCharType="begin"/>
-      </w:r>
-      <w:r>
-        <w:instrText xml:space="preserve"> SEQ Figure \* ARABIC </w:instrText>
-      </w:r>
-      <w:r>
-        <w:fldChar w:fldCharType="separate"/>
-      </w:r>
-      <w:r>
-        <w:rPr>
-          <w:noProof/>
-        </w:rPr>
-        <w:t>10</w:t>
-      </w:r>
-      <w:r>
-        <w:rPr>
-          <w:noProof/>
-        </w:rPr>
-        <w:fldChar w:fldCharType="end"/>
-      </w:r>
+      <w:fldSimple w:instr=" SEQ Figure \* ARABIC ">
+        <w:r>
+          <w:rPr>
+            <w:noProof/>
+          </w:rPr>
+          <w:t>10</w:t>
+        </w:r>
+      </w:fldSimple>
       <w:r>
         <w:t xml:space="preserve"> Adding a Completed Class</w:t>
       </w:r>
@@ -4371,31 +4286,18 @@
         <w:jc w:val="center"/>
       </w:pPr>
       <w:bookmarkStart w:id="34" w:name="_Toc20830819"/>
-      <w:bookmarkStart w:id="35" w:name="_Toc20918626"/>
+      <w:bookmarkStart w:id="35" w:name="_Toc20982998"/>
       <w:r>
         <w:t xml:space="preserve">Figure </w:t>
       </w:r>
-      <w:r>
-        <w:fldChar w:fldCharType="begin"/>
-      </w:r>
-      <w:r>
-        <w:instrText xml:space="preserve"> SEQ Figure \* ARABIC </w:instrText>
-      </w:r>
-      <w:r>
-        <w:fldChar w:fldCharType="separate"/>
-      </w:r>
-      <w:r>
-        <w:rPr>
-          <w:noProof/>
-        </w:rPr>
-        <w:t>11</w:t>
-      </w:r>
-      <w:r>
-        <w:rPr>
-          <w:noProof/>
-        </w:rPr>
-        <w:fldChar w:fldCharType="end"/>
-      </w:r>
+      <w:fldSimple w:instr=" SEQ Figure \* ARABIC ">
+        <w:r>
+          <w:rPr>
+            <w:noProof/>
+          </w:rPr>
+          <w:t>11</w:t>
+        </w:r>
+      </w:fldSimple>
       <w:r>
         <w:t xml:space="preserve"> Success Message</w:t>
       </w:r>
@@ -4493,31 +4395,18 @@
         <w:jc w:val="center"/>
       </w:pPr>
       <w:bookmarkStart w:id="36" w:name="_Toc20830820"/>
-      <w:bookmarkStart w:id="37" w:name="_Toc20918627"/>
+      <w:bookmarkStart w:id="37" w:name="_Toc20982999"/>
       <w:r>
         <w:t xml:space="preserve">Figure </w:t>
       </w:r>
-      <w:r>
-        <w:fldChar w:fldCharType="begin"/>
-      </w:r>
-      <w:r>
-        <w:instrText xml:space="preserve"> SEQ Figure \* ARABIC </w:instrText>
-      </w:r>
-      <w:r>
-        <w:fldChar w:fldCharType="separate"/>
-      </w:r>
-      <w:r>
-        <w:rPr>
-          <w:noProof/>
-        </w:rPr>
-        <w:t>12</w:t>
-      </w:r>
-      <w:r>
-        <w:rPr>
-          <w:noProof/>
-        </w:rPr>
-        <w:fldChar w:fldCharType="end"/>
-      </w:r>
+      <w:fldSimple w:instr=" SEQ Figure \* ARABIC ">
+        <w:r>
+          <w:rPr>
+            <w:noProof/>
+          </w:rPr>
+          <w:t>12</w:t>
+        </w:r>
+      </w:fldSimple>
       <w:r>
         <w:t xml:space="preserve"> Modifying a Grade</w:t>
       </w:r>
@@ -4635,31 +4524,18 @@
         <w:jc w:val="center"/>
       </w:pPr>
       <w:bookmarkStart w:id="38" w:name="_Toc20830821"/>
-      <w:bookmarkStart w:id="39" w:name="_Toc20918628"/>
+      <w:bookmarkStart w:id="39" w:name="_Toc20983000"/>
       <w:r>
         <w:t xml:space="preserve">Figure </w:t>
       </w:r>
-      <w:r>
-        <w:fldChar w:fldCharType="begin"/>
-      </w:r>
-      <w:r>
-        <w:instrText xml:space="preserve"> SEQ Figure \* ARABIC </w:instrText>
-      </w:r>
-      <w:r>
-        <w:fldChar w:fldCharType="separate"/>
-      </w:r>
-      <w:r>
-        <w:rPr>
-          <w:noProof/>
-        </w:rPr>
-        <w:t>13</w:t>
-      </w:r>
-      <w:r>
-        <w:rPr>
-          <w:noProof/>
-        </w:rPr>
-        <w:fldChar w:fldCharType="end"/>
-      </w:r>
+      <w:fldSimple w:instr=" SEQ Figure \* ARABIC ">
+        <w:r>
+          <w:rPr>
+            <w:noProof/>
+          </w:rPr>
+          <w:t>13</w:t>
+        </w:r>
+      </w:fldSimple>
       <w:r>
         <w:t xml:space="preserve"> Deleting a Current Class</w:t>
       </w:r>
@@ -4765,31 +4641,18 @@
         <w:jc w:val="center"/>
       </w:pPr>
       <w:bookmarkStart w:id="40" w:name="_Toc20830822"/>
-      <w:bookmarkStart w:id="41" w:name="_Toc20918629"/>
+      <w:bookmarkStart w:id="41" w:name="_Toc20983001"/>
       <w:r>
         <w:t xml:space="preserve">Figure </w:t>
       </w:r>
-      <w:r>
-        <w:fldChar w:fldCharType="begin"/>
-      </w:r>
-      <w:r>
-        <w:instrText xml:space="preserve"> SEQ Figure \* ARABIC </w:instrText>
-      </w:r>
-      <w:r>
-        <w:fldChar w:fldCharType="separate"/>
-      </w:r>
-      <w:r>
-        <w:rPr>
-          <w:noProof/>
-        </w:rPr>
-        <w:t>14</w:t>
-      </w:r>
-      <w:r>
-        <w:rPr>
-          <w:noProof/>
-        </w:rPr>
-        <w:fldChar w:fldCharType="end"/>
-      </w:r>
+      <w:fldSimple w:instr=" SEQ Figure \* ARABIC ">
+        <w:r>
+          <w:rPr>
+            <w:noProof/>
+          </w:rPr>
+          <w:t>14</w:t>
+        </w:r>
+      </w:fldSimple>
       <w:r>
         <w:t xml:space="preserve"> Adding a Class</w:t>
       </w:r>
@@ -4859,31 +4722,18 @@
         <w:jc w:val="center"/>
       </w:pPr>
       <w:bookmarkStart w:id="42" w:name="_Toc20830823"/>
-      <w:bookmarkStart w:id="43" w:name="_Toc20918630"/>
+      <w:bookmarkStart w:id="43" w:name="_Toc20983002"/>
       <w:r>
         <w:t xml:space="preserve">Figure </w:t>
       </w:r>
-      <w:r>
-        <w:fldChar w:fldCharType="begin"/>
-      </w:r>
-      <w:r>
-        <w:instrText xml:space="preserve"> SEQ Figure \* ARABIC </w:instrText>
-      </w:r>
-      <w:r>
-        <w:fldChar w:fldCharType="separate"/>
-      </w:r>
-      <w:r>
-        <w:rPr>
-          <w:noProof/>
-        </w:rPr>
-        <w:t>15</w:t>
-      </w:r>
-      <w:r>
-        <w:rPr>
-          <w:noProof/>
-        </w:rPr>
-        <w:fldChar w:fldCharType="end"/>
-      </w:r>
+      <w:fldSimple w:instr=" SEQ Figure \* ARABIC ">
+        <w:r>
+          <w:rPr>
+            <w:noProof/>
+          </w:rPr>
+          <w:t>15</w:t>
+        </w:r>
+      </w:fldSimple>
       <w:r>
         <w:t xml:space="preserve"> Info for a new Current Class</w:t>
       </w:r>
@@ -4997,31 +4847,18 @@
         <w:jc w:val="center"/>
       </w:pPr>
       <w:bookmarkStart w:id="44" w:name="_Toc20830824"/>
-      <w:bookmarkStart w:id="45" w:name="_Toc20918631"/>
+      <w:bookmarkStart w:id="45" w:name="_Toc20983003"/>
       <w:r>
         <w:t xml:space="preserve">Figure </w:t>
       </w:r>
-      <w:r>
-        <w:fldChar w:fldCharType="begin"/>
-      </w:r>
-      <w:r>
-        <w:instrText xml:space="preserve"> SEQ Figure \* ARABIC </w:instrText>
-      </w:r>
-      <w:r>
-        <w:fldChar w:fldCharType="separate"/>
-      </w:r>
-      <w:r>
-        <w:rPr>
-          <w:noProof/>
-        </w:rPr>
-        <w:t>16</w:t>
-      </w:r>
-      <w:r>
-        <w:rPr>
-          <w:noProof/>
-        </w:rPr>
-        <w:fldChar w:fldCharType="end"/>
-      </w:r>
+      <w:fldSimple w:instr=" SEQ Figure \* ARABIC ">
+        <w:r>
+          <w:rPr>
+            <w:noProof/>
+          </w:rPr>
+          <w:t>16</w:t>
+        </w:r>
+      </w:fldSimple>
       <w:r>
         <w:t xml:space="preserve"> Student Progress Overview</w:t>
       </w:r>
@@ -5135,31 +4972,18 @@
         <w:jc w:val="center"/>
       </w:pPr>
       <w:bookmarkStart w:id="46" w:name="_Toc20830825"/>
-      <w:bookmarkStart w:id="47" w:name="_Toc20918632"/>
+      <w:bookmarkStart w:id="47" w:name="_Toc20983004"/>
       <w:r>
         <w:t xml:space="preserve">Figure </w:t>
       </w:r>
-      <w:r>
-        <w:fldChar w:fldCharType="begin"/>
-      </w:r>
-      <w:r>
-        <w:instrText xml:space="preserve"> SEQ Figure \* ARABIC </w:instrText>
-      </w:r>
-      <w:r>
-        <w:fldChar w:fldCharType="separate"/>
-      </w:r>
-      <w:r>
-        <w:rPr>
-          <w:noProof/>
-        </w:rPr>
-        <w:t>17</w:t>
-      </w:r>
-      <w:r>
-        <w:rPr>
-          <w:noProof/>
-        </w:rPr>
-        <w:fldChar w:fldCharType="end"/>
-      </w:r>
+      <w:fldSimple w:instr=" SEQ Figure \* ARABIC ">
+        <w:r>
+          <w:rPr>
+            <w:noProof/>
+          </w:rPr>
+          <w:t>17</w:t>
+        </w:r>
+      </w:fldSimple>
       <w:r>
         <w:t xml:space="preserve"> What-If GPA Results</w:t>
       </w:r>
@@ -5376,31 +5200,18 @@
         <w:jc w:val="center"/>
       </w:pPr>
       <w:bookmarkStart w:id="48" w:name="_Toc20830826"/>
-      <w:bookmarkStart w:id="49" w:name="_Toc20918633"/>
+      <w:bookmarkStart w:id="49" w:name="_Toc20983005"/>
       <w:r>
         <w:t xml:space="preserve">Figure </w:t>
       </w:r>
-      <w:r>
-        <w:fldChar w:fldCharType="begin"/>
-      </w:r>
-      <w:r>
-        <w:instrText xml:space="preserve"> SEQ Figure \* ARABIC </w:instrText>
-      </w:r>
-      <w:r>
-        <w:fldChar w:fldCharType="separate"/>
-      </w:r>
-      <w:r>
-        <w:rPr>
-          <w:noProof/>
-        </w:rPr>
-        <w:t>18</w:t>
-      </w:r>
-      <w:r>
-        <w:rPr>
-          <w:noProof/>
-        </w:rPr>
-        <w:fldChar w:fldCharType="end"/>
-      </w:r>
+      <w:fldSimple w:instr=" SEQ Figure \* ARABIC ">
+        <w:r>
+          <w:rPr>
+            <w:noProof/>
+          </w:rPr>
+          <w:t>18</w:t>
+        </w:r>
+      </w:fldSimple>
       <w:r>
         <w:t xml:space="preserve"> Viewing Current Courses</w:t>
       </w:r>
@@ -5448,7 +5259,7 @@
       <w:pPr>
         <w:pStyle w:val="Heading2"/>
       </w:pPr>
-      <w:bookmarkStart w:id="50" w:name="_Toc20918643"/>
+      <w:bookmarkStart w:id="50" w:name="_Toc20982983"/>
       <w:r>
         <w:t>Nonfunctional Requirements</w:t>
       </w:r>
@@ -5608,7 +5419,7 @@
       <w:pPr>
         <w:pStyle w:val="Heading1"/>
       </w:pPr>
-      <w:bookmarkStart w:id="51" w:name="_Toc20918644"/>
+      <w:bookmarkStart w:id="51" w:name="_Toc20982984"/>
       <w:r>
         <w:lastRenderedPageBreak/>
         <w:t>Use Case Diagram</w:t>
@@ -5675,31 +5486,18 @@
         <w:pStyle w:val="Caption"/>
         <w:jc w:val="center"/>
       </w:pPr>
-      <w:bookmarkStart w:id="52" w:name="_Toc20918634"/>
+      <w:bookmarkStart w:id="52" w:name="_Toc20983006"/>
       <w:r>
         <w:t xml:space="preserve">Figure </w:t>
       </w:r>
-      <w:r>
-        <w:fldChar w:fldCharType="begin"/>
-      </w:r>
-      <w:r>
-        <w:instrText xml:space="preserve"> SEQ Figure \* ARABIC </w:instrText>
-      </w:r>
-      <w:r>
-        <w:fldChar w:fldCharType="separate"/>
-      </w:r>
-      <w:r>
-        <w:rPr>
-          <w:noProof/>
-        </w:rPr>
-        <w:t>19</w:t>
-      </w:r>
-      <w:r>
-        <w:rPr>
-          <w:noProof/>
-        </w:rPr>
-        <w:fldChar w:fldCharType="end"/>
-      </w:r>
+      <w:fldSimple w:instr=" SEQ Figure \* ARABIC ">
+        <w:r>
+          <w:rPr>
+            <w:noProof/>
+          </w:rPr>
+          <w:t>19</w:t>
+        </w:r>
+      </w:fldSimple>
       <w:r>
         <w:t xml:space="preserve"> Use Case Diagram</w:t>
       </w:r>
@@ -5862,7 +5660,7 @@
       <w:pPr>
         <w:pStyle w:val="Heading1"/>
       </w:pPr>
-      <w:bookmarkStart w:id="53" w:name="_Toc20918645"/>
+      <w:bookmarkStart w:id="53" w:name="_Toc20982985"/>
       <w:r>
         <w:t xml:space="preserve">Domain </w:t>
       </w:r>
@@ -5922,31 +5720,18 @@
         <w:pStyle w:val="Caption"/>
         <w:jc w:val="center"/>
       </w:pPr>
-      <w:bookmarkStart w:id="54" w:name="_Toc20918635"/>
+      <w:bookmarkStart w:id="54" w:name="_Toc20983007"/>
       <w:r>
         <w:t xml:space="preserve">Figure </w:t>
       </w:r>
-      <w:r>
-        <w:fldChar w:fldCharType="begin"/>
-      </w:r>
-      <w:r>
-        <w:instrText xml:space="preserve"> SEQ Figure \* ARABIC </w:instrText>
-      </w:r>
-      <w:r>
-        <w:fldChar w:fldCharType="separate"/>
-      </w:r>
-      <w:r>
-        <w:rPr>
-          <w:noProof/>
-        </w:rPr>
-        <w:t>20</w:t>
-      </w:r>
-      <w:r>
-        <w:rPr>
-          <w:noProof/>
-        </w:rPr>
-        <w:fldChar w:fldCharType="end"/>
-      </w:r>
+      <w:fldSimple w:instr=" SEQ Figure \* ARABIC ">
+        <w:r>
+          <w:rPr>
+            <w:noProof/>
+          </w:rPr>
+          <w:t>20</w:t>
+        </w:r>
+      </w:fldSimple>
       <w:r>
         <w:t xml:space="preserve"> Domain Diagram</w:t>
       </w:r>
@@ -5963,7 +5748,7 @@
       <w:pPr>
         <w:pStyle w:val="Heading1"/>
       </w:pPr>
-      <w:bookmarkStart w:id="55" w:name="_Toc20918646"/>
+      <w:bookmarkStart w:id="55" w:name="_Toc20982986"/>
       <w:r>
         <w:t>Conclusion</w:t>
       </w:r>
@@ -5977,97 +5762,7 @@
         <w:ind w:left="720"/>
       </w:pPr>
       <w:r>
-        <w:t xml:space="preserve">For the EKU C.S. </w:t>
-      </w:r>
-      <w:r>
-        <w:t>student</w:t>
-      </w:r>
-      <w:r>
-        <w:t>, earning grades is a difficult yet important task.</w:t>
-      </w:r>
-      <w:r>
-        <w:t xml:space="preserve"> It is stressful to keep </w:t>
-      </w:r>
-      <w:r>
-        <w:t>track of</w:t>
-      </w:r>
-      <w:r>
-        <w:t xml:space="preserve"> grades in several different classes, and many times students find themselves worrying about what final exam grades they will need to pass a </w:t>
-      </w:r>
-      <w:r>
-        <w:t>course</w:t>
-      </w:r>
-      <w:r>
-        <w:t xml:space="preserve"> or receive </w:t>
-      </w:r>
-      <w:r>
-        <w:t>8</w:t>
-      </w:r>
-      <w:r>
-        <w:t xml:space="preserve">9% in a </w:t>
-      </w:r>
-      <w:r>
-        <w:t>class</w:t>
-      </w:r>
-      <w:r>
-        <w:t xml:space="preserve">. At other times, students </w:t>
-      </w:r>
-      <w:r>
-        <w:t>might</w:t>
-      </w:r>
-      <w:r>
-        <w:t xml:space="preserve"> wonder </w:t>
-      </w:r>
-      <w:r>
-        <w:t>what will happen to their GPA given certain final grades</w:t>
-      </w:r>
-      <w:r>
-        <w:t>.</w:t>
-      </w:r>
-      <w:r>
-        <w:t xml:space="preserve"> And at other times, students may wonder if they are on track to graduate.</w:t>
-      </w:r>
-      <w:r>
-        <w:t xml:space="preserve"> This system </w:t>
-      </w:r>
-      <w:r>
-        <w:t xml:space="preserve">makes the EKU </w:t>
-      </w:r>
-      <w:r>
-        <w:t>computer science student</w:t>
-      </w:r>
-      <w:r>
-        <w:t>’</w:t>
-      </w:r>
-      <w:r>
-        <w:t>s</w:t>
-      </w:r>
-      <w:r>
-        <w:t xml:space="preserve"> job of tracking grades and degree progress much easier.</w:t>
-      </w:r>
-      <w:r>
-        <w:t xml:space="preserve"> It allows students to quickly check their</w:t>
-      </w:r>
-      <w:r>
-        <w:t xml:space="preserve"> course</w:t>
-      </w:r>
-      <w:r>
-        <w:t xml:space="preserve"> grade, GPA, and degree progress, as well as to see what impact </w:t>
-      </w:r>
-      <w:r>
-        <w:t xml:space="preserve">future </w:t>
-      </w:r>
-      <w:r>
-        <w:t xml:space="preserve">grades will have on their overall </w:t>
-      </w:r>
-      <w:r>
-        <w:t xml:space="preserve">course </w:t>
-      </w:r>
-      <w:r>
-        <w:t>grade</w:t>
-      </w:r>
-      <w:r>
-        <w:t xml:space="preserve"> and what impact final grades in future courses will have on their overall GPA.</w:t>
+        <w:t>For the EKU C.S. student, earning grades is a difficult yet important task. It is stressful to keep track of grades in several different classes, and many times students find themselves worrying about what final exam grades they will need to pass a course or receive 89% in a class. At other times, students might wonder what will happen to their GPA given certain final grades. And at other times, students may wonder if they are on track to graduate. This system makes the EKU computer science student’s job of tracking grades and degree progress much easier. It allows students to quickly check their course grade, GPA, and degree progress, as well as to see what impact future grades will have on their overall course grade and what impact final grades in future courses will have on their overall GPA.</w:t>
       </w:r>
     </w:p>
     <w:p>
@@ -6080,16 +5775,7 @@
         <w:ind w:left="720"/>
       </w:pPr>
       <w:r>
-        <w:t>In this report, I have outlined the capabilities of the system, constraints</w:t>
-      </w:r>
-      <w:r>
-        <w:t>, and overall structure</w:t>
-      </w:r>
-      <w:r>
-        <w:t>. Suggestions on how to improve the system are welcome</w:t>
-      </w:r>
-      <w:r>
-        <w:t>!</w:t>
+        <w:t>In this report, I have outlined the capabilities of the system, constraints, and overall structure. Suggestions on how to improve the system are welcome!</w:t>
       </w:r>
     </w:p>
     <w:p>
@@ -6101,7 +5787,7 @@
       <w:pPr>
         <w:pStyle w:val="Heading1"/>
       </w:pPr>
-      <w:bookmarkStart w:id="56" w:name="_Toc20918647"/>
+      <w:bookmarkStart w:id="56" w:name="_Toc20982987"/>
       <w:r>
         <w:t>Data Dictionary</w:t>
       </w:r>
@@ -8195,7 +7881,7 @@
 </file>
 
 <file path=customXml/itemProps1.xml><?xml version="1.0" encoding="utf-8"?>
-<ds:datastoreItem xmlns:ds="http://schemas.openxmlformats.org/officeDocument/2006/customXml" ds:itemID="{212FB682-3901-48FE-82F7-0A1F2A72CCE7}">
+<ds:datastoreItem xmlns:ds="http://schemas.openxmlformats.org/officeDocument/2006/customXml" ds:itemID="{53698B0B-8661-44CD-8AEB-99073324339F}">
   <ds:schemaRefs>
     <ds:schemaRef ds:uri="http://schemas.openxmlformats.org/officeDocument/2006/bibliography"/>
   </ds:schemaRefs>

</xml_diff>